<commit_message>
Da finire la parte finale della tesina
</commit_message>
<xml_diff>
--- a/RelazioneStage_TSIOT_Pizzinato_Matteo.dot.docx
+++ b/RelazioneStage_TSIOT_Pizzinato_Matteo.dot.docx
@@ -31,8 +31,6 @@
         </w:rPr>
         <w:t xml:space="preserve"> </w:t>
       </w:r>
-      <w:bookmarkStart w:id="0" w:name="_GoBack"/>
-      <w:bookmarkEnd w:id="0"/>
       <w:r>
         <w:rPr>
           <w:rFonts w:ascii="Verdana" w:eastAsia="Verdana" w:hAnsi="Verdana" w:cs="Verdana"/>
@@ -570,8 +568,8 @@
           <w:szCs w:val="22"/>
         </w:rPr>
       </w:pPr>
-      <w:bookmarkStart w:id="1" w:name="_gjdgxs" w:colFirst="0" w:colLast="0"/>
-      <w:bookmarkEnd w:id="1"/>
+      <w:bookmarkStart w:id="0" w:name="_gjdgxs" w:colFirst="0" w:colLast="0"/>
+      <w:bookmarkEnd w:id="0"/>
       <w:r>
         <w:br w:type="page"/>
       </w:r>
@@ -1573,8 +1571,8 @@
           <w:szCs w:val="24"/>
         </w:rPr>
       </w:pPr>
-      <w:bookmarkStart w:id="2" w:name="_30j0zll" w:colFirst="0" w:colLast="0"/>
-      <w:bookmarkEnd w:id="2"/>
+      <w:bookmarkStart w:id="1" w:name="_30j0zll" w:colFirst="0" w:colLast="0"/>
+      <w:bookmarkEnd w:id="1"/>
       <w:r>
         <w:br w:type="page"/>
       </w:r>
@@ -1634,8 +1632,8 @@
           <w:szCs w:val="22"/>
         </w:rPr>
       </w:pPr>
-      <w:bookmarkStart w:id="3" w:name="1fob9te" w:colFirst="0" w:colLast="0"/>
-      <w:bookmarkEnd w:id="3"/>
+      <w:bookmarkStart w:id="2" w:name="1fob9te" w:colFirst="0" w:colLast="0"/>
+      <w:bookmarkEnd w:id="2"/>
       <w:r>
         <w:rPr>
           <w:rFonts w:ascii="Verdana" w:eastAsia="Verdana" w:hAnsi="Verdana" w:cs="Verdana"/>
@@ -1681,8 +1679,8 @@
           <w:szCs w:val="28"/>
         </w:rPr>
       </w:pPr>
-      <w:bookmarkStart w:id="4" w:name="3znysh7" w:colFirst="0" w:colLast="0"/>
-      <w:bookmarkEnd w:id="4"/>
+      <w:bookmarkStart w:id="3" w:name="3znysh7" w:colFirst="0" w:colLast="0"/>
+      <w:bookmarkEnd w:id="3"/>
     </w:p>
     <w:p>
       <w:pPr>
@@ -1744,8 +1742,8 @@
           <w:szCs w:val="28"/>
         </w:rPr>
       </w:pPr>
-      <w:bookmarkStart w:id="5" w:name="_2et92p0" w:colFirst="0" w:colLast="0"/>
-      <w:bookmarkEnd w:id="5"/>
+      <w:bookmarkStart w:id="4" w:name="_2et92p0" w:colFirst="0" w:colLast="0"/>
+      <w:bookmarkEnd w:id="4"/>
       <w:r>
         <w:rPr>
           <w:rFonts w:ascii="Cambria" w:eastAsia="Cambria" w:hAnsi="Cambria" w:cs="Cambria"/>
@@ -1773,8 +1771,8 @@
           <w:szCs w:val="22"/>
         </w:rPr>
       </w:pPr>
-      <w:bookmarkStart w:id="6" w:name="tyjcwt" w:colFirst="0" w:colLast="0"/>
-      <w:bookmarkEnd w:id="6"/>
+      <w:bookmarkStart w:id="5" w:name="tyjcwt" w:colFirst="0" w:colLast="0"/>
+      <w:bookmarkEnd w:id="5"/>
     </w:p>
     <w:p>
       <w:pPr>
@@ -1933,8 +1931,8 @@
           <w:szCs w:val="22"/>
         </w:rPr>
       </w:pPr>
-      <w:bookmarkStart w:id="7" w:name="3dy6vkm" w:colFirst="0" w:colLast="0"/>
-      <w:bookmarkEnd w:id="7"/>
+      <w:bookmarkStart w:id="6" w:name="3dy6vkm" w:colFirst="0" w:colLast="0"/>
+      <w:bookmarkEnd w:id="6"/>
       <w:r>
         <w:rPr>
           <w:rFonts w:ascii="Verdana" w:eastAsia="Verdana" w:hAnsi="Verdana" w:cs="Verdana"/>
@@ -2006,8 +2004,8 @@
           <w:szCs w:val="22"/>
         </w:rPr>
       </w:pPr>
-      <w:bookmarkStart w:id="8" w:name="1t3h5sf" w:colFirst="0" w:colLast="0"/>
-      <w:bookmarkEnd w:id="8"/>
+      <w:bookmarkStart w:id="7" w:name="1t3h5sf" w:colFirst="0" w:colLast="0"/>
+      <w:bookmarkEnd w:id="7"/>
     </w:p>
     <w:p>
       <w:pPr>
@@ -2195,8 +2193,8 @@
           <w:szCs w:val="22"/>
         </w:rPr>
       </w:pPr>
-      <w:bookmarkStart w:id="9" w:name="_4d34og8" w:colFirst="0" w:colLast="0"/>
-      <w:bookmarkEnd w:id="9"/>
+      <w:bookmarkStart w:id="8" w:name="_4d34og8" w:colFirst="0" w:colLast="0"/>
+      <w:bookmarkEnd w:id="8"/>
     </w:p>
     <w:p>
       <w:pPr>
@@ -2325,8 +2323,8 @@
           <w:szCs w:val="22"/>
         </w:rPr>
       </w:pPr>
-      <w:bookmarkStart w:id="10" w:name="2s8eyo1" w:colFirst="0" w:colLast="0"/>
-      <w:bookmarkEnd w:id="10"/>
+      <w:bookmarkStart w:id="9" w:name="2s8eyo1" w:colFirst="0" w:colLast="0"/>
+      <w:bookmarkEnd w:id="9"/>
     </w:p>
     <w:p>
       <w:pPr>
@@ -2430,8 +2428,8 @@
           <w:szCs w:val="22"/>
         </w:rPr>
       </w:pPr>
-      <w:bookmarkStart w:id="11" w:name="_17dp8vu" w:colFirst="0" w:colLast="0"/>
-      <w:bookmarkEnd w:id="11"/>
+      <w:bookmarkStart w:id="10" w:name="_17dp8vu" w:colFirst="0" w:colLast="0"/>
+      <w:bookmarkEnd w:id="10"/>
       <w:r>
         <w:rPr>
           <w:rFonts w:ascii="Verdana" w:eastAsia="Verdana" w:hAnsi="Verdana" w:cs="Verdana"/>
@@ -2563,8 +2561,8 @@
           <w:szCs w:val="28"/>
         </w:rPr>
       </w:pPr>
-      <w:bookmarkStart w:id="12" w:name="_3rdcrjn" w:colFirst="0" w:colLast="0"/>
-      <w:bookmarkEnd w:id="12"/>
+      <w:bookmarkStart w:id="11" w:name="_3rdcrjn" w:colFirst="0" w:colLast="0"/>
+      <w:bookmarkEnd w:id="11"/>
       <w:r>
         <w:rPr>
           <w:rFonts w:ascii="Cambria" w:eastAsia="Cambria" w:hAnsi="Cambria" w:cs="Cambria"/>
@@ -2870,8 +2868,8 @@
         </w:rPr>
         <w:t xml:space="preserve">Attualmente mi hanno proposto un impiego in azienda, nello specifico una posizione nel ruolo di Product Certification, mi dovrei occupare della certificazione dei prodotti. </w:t>
       </w:r>
-      <w:bookmarkStart w:id="13" w:name="_26in1rg" w:colFirst="0" w:colLast="0"/>
-      <w:bookmarkEnd w:id="13"/>
+      <w:bookmarkStart w:id="12" w:name="_26in1rg" w:colFirst="0" w:colLast="0"/>
+      <w:bookmarkEnd w:id="12"/>
     </w:p>
     <w:p>
       <w:pPr>
@@ -3098,8 +3096,8 @@
           <w:szCs w:val="24"/>
         </w:rPr>
       </w:pPr>
-      <w:bookmarkStart w:id="14" w:name="_lnxbz9" w:colFirst="0" w:colLast="0"/>
-      <w:bookmarkEnd w:id="14"/>
+      <w:bookmarkStart w:id="13" w:name="_lnxbz9" w:colFirst="0" w:colLast="0"/>
+      <w:bookmarkEnd w:id="13"/>
       <w:r>
         <w:rPr>
           <w:rFonts w:ascii="Verdana" w:eastAsia="Verdana" w:hAnsi="Verdana" w:cs="Verdana"/>
@@ -3197,8 +3195,8 @@
           <w:szCs w:val="24"/>
         </w:rPr>
       </w:pPr>
-      <w:bookmarkStart w:id="15" w:name="_35nkun2" w:colFirst="0" w:colLast="0"/>
-      <w:bookmarkEnd w:id="15"/>
+      <w:bookmarkStart w:id="14" w:name="_35nkun2" w:colFirst="0" w:colLast="0"/>
+      <w:bookmarkEnd w:id="14"/>
     </w:p>
     <w:p>
       <w:pPr>
@@ -3270,8 +3268,8 @@
           <w:szCs w:val="22"/>
         </w:rPr>
       </w:pPr>
-      <w:bookmarkStart w:id="16" w:name="_1ksv4uv" w:colFirst="0" w:colLast="0"/>
-      <w:bookmarkEnd w:id="16"/>
+      <w:bookmarkStart w:id="15" w:name="_1ksv4uv" w:colFirst="0" w:colLast="0"/>
+      <w:bookmarkEnd w:id="15"/>
     </w:p>
     <w:p>
       <w:pPr>
@@ -3335,8 +3333,8 @@
         </w:rPr>
         <w:t>tate al secondo anno del corso IoT.</w:t>
       </w:r>
-      <w:bookmarkStart w:id="17" w:name="_44sinio" w:colFirst="0" w:colLast="0"/>
-      <w:bookmarkEnd w:id="17"/>
+      <w:bookmarkStart w:id="16" w:name="_44sinio" w:colFirst="0" w:colLast="0"/>
+      <w:bookmarkEnd w:id="16"/>
     </w:p>
     <w:p>
       <w:pPr>
@@ -3389,8 +3387,8 @@
           <w:szCs w:val="22"/>
         </w:rPr>
       </w:pPr>
-      <w:bookmarkStart w:id="18" w:name="_2jxsxqh" w:colFirst="0" w:colLast="0"/>
-      <w:bookmarkEnd w:id="18"/>
+      <w:bookmarkStart w:id="17" w:name="_2jxsxqh" w:colFirst="0" w:colLast="0"/>
+      <w:bookmarkEnd w:id="17"/>
       <w:r>
         <w:rPr>
           <w:rFonts w:ascii="Verdana" w:eastAsia="Verdana" w:hAnsi="Verdana" w:cs="Verdana"/>
@@ -3569,8 +3567,8 @@
           <w:szCs w:val="22"/>
         </w:rPr>
       </w:pPr>
-      <w:bookmarkStart w:id="19" w:name="_z337ya" w:colFirst="0" w:colLast="0"/>
-      <w:bookmarkEnd w:id="19"/>
+      <w:bookmarkStart w:id="18" w:name="_z337ya" w:colFirst="0" w:colLast="0"/>
+      <w:bookmarkEnd w:id="18"/>
     </w:p>
     <w:p>
       <w:pPr>
@@ -3630,8 +3628,8 @@
           <w:szCs w:val="24"/>
         </w:rPr>
       </w:pPr>
-      <w:bookmarkStart w:id="20" w:name="_3j2qqm3" w:colFirst="0" w:colLast="0"/>
-      <w:bookmarkEnd w:id="20"/>
+      <w:bookmarkStart w:id="19" w:name="_3j2qqm3" w:colFirst="0" w:colLast="0"/>
+      <w:bookmarkEnd w:id="19"/>
       <w:r>
         <w:rPr>
           <w:rFonts w:ascii="Verdana" w:eastAsia="Verdana" w:hAnsi="Verdana" w:cs="Verdana"/>
@@ -3660,8 +3658,8 @@
           <w:szCs w:val="22"/>
         </w:rPr>
       </w:pPr>
-      <w:bookmarkStart w:id="21" w:name="_1y810tw" w:colFirst="0" w:colLast="0"/>
-      <w:bookmarkEnd w:id="21"/>
+      <w:bookmarkStart w:id="20" w:name="_1y810tw" w:colFirst="0" w:colLast="0"/>
+      <w:bookmarkEnd w:id="20"/>
       <w:r>
         <w:rPr>
           <w:rFonts w:ascii="Verdana" w:eastAsia="Verdana" w:hAnsi="Verdana" w:cs="Verdana"/>
@@ -3975,8 +3973,8 @@
           <w:szCs w:val="22"/>
         </w:rPr>
       </w:pPr>
-      <w:bookmarkStart w:id="22" w:name="_4i7ojhp" w:colFirst="0" w:colLast="0"/>
-      <w:bookmarkEnd w:id="22"/>
+      <w:bookmarkStart w:id="21" w:name="_4i7ojhp" w:colFirst="0" w:colLast="0"/>
+      <w:bookmarkEnd w:id="21"/>
       <w:r>
         <w:rPr>
           <w:rFonts w:ascii="Verdana" w:eastAsia="Verdana" w:hAnsi="Verdana" w:cs="Verdana"/>
@@ -4056,8 +4054,8 @@
         </w:rPr>
         <w:t>6.3. Possibili sviluppi</w:t>
       </w:r>
-      <w:bookmarkStart w:id="23" w:name="_2xcytpi" w:colFirst="0" w:colLast="0"/>
-      <w:bookmarkEnd w:id="23"/>
+      <w:bookmarkStart w:id="22" w:name="_2xcytpi" w:colFirst="0" w:colLast="0"/>
+      <w:bookmarkEnd w:id="22"/>
       <w:r>
         <w:rPr>
           <w:rFonts w:ascii="Verdana" w:eastAsia="Verdana" w:hAnsi="Verdana" w:cs="Verdana"/>
@@ -4138,8 +4136,8 @@
           <w:szCs w:val="28"/>
         </w:rPr>
       </w:pPr>
-      <w:bookmarkStart w:id="24" w:name="_1ci93xb" w:colFirst="0" w:colLast="0"/>
-      <w:bookmarkEnd w:id="24"/>
+      <w:bookmarkStart w:id="23" w:name="_1ci93xb" w:colFirst="0" w:colLast="0"/>
+      <w:bookmarkEnd w:id="23"/>
       <w:r>
         <w:rPr>
           <w:rFonts w:ascii="Cambria" w:eastAsia="Cambria" w:hAnsi="Cambria" w:cs="Cambria"/>
@@ -4223,7 +4221,39 @@
           <w:sz w:val="22"/>
           <w:szCs w:val="22"/>
         </w:rPr>
-        <w:t>Durante questo periodo di stage</w:t>
+        <w:t xml:space="preserve">Durante il periodo di stage ho potuto rafforzare le mie competenze comunicative, grazie anche alla collaborazione con figure facenti parte di altre aziende. </w:t>
+      </w:r>
+      <w:r>
+        <w:rPr>
+          <w:rFonts w:ascii="Verdana" w:eastAsia="Verdana" w:hAnsi="Verdana" w:cs="Verdana"/>
+          <w:i/>
+          <w:color w:val="000000"/>
+          <w:sz w:val="22"/>
+          <w:szCs w:val="22"/>
+        </w:rPr>
+        <w:t xml:space="preserve">Inoltre </w:t>
+      </w:r>
+      <w:r>
+        <w:rPr>
+          <w:rFonts w:ascii="Verdana" w:eastAsia="Verdana" w:hAnsi="Verdana" w:cs="Verdana"/>
+          <w:i/>
+          <w:color w:val="000000"/>
+          <w:sz w:val="22"/>
+          <w:szCs w:val="22"/>
+        </w:rPr>
+        <w:t>ho rafforzato le mi</w:t>
+      </w:r>
+      <w:bookmarkStart w:id="24" w:name="_GoBack"/>
+      <w:bookmarkEnd w:id="24"/>
+      <w:r>
+        <w:rPr>
+          <w:rFonts w:ascii="Verdana" w:eastAsia="Verdana" w:hAnsi="Verdana" w:cs="Verdana"/>
+          <w:i/>
+          <w:color w:val="000000"/>
+          <w:sz w:val="22"/>
+          <w:szCs w:val="22"/>
+        </w:rPr>
+        <w:t xml:space="preserve">e abilità organizzative e gestionali </w:t>
       </w:r>
     </w:p>
     <w:p>
@@ -4252,7 +4282,7 @@
           <w:sz w:val="22"/>
           <w:szCs w:val="22"/>
         </w:rPr>
-        <w:t>indicare eventuali proposte/suggerimenti per migliorare procedure o metodi di lavoro riscontrati in azienda</w:t>
+        <w:t>Durante questo periodo di stage</w:t>
       </w:r>
     </w:p>
     <w:p>
@@ -4281,7 +4311,7 @@
           <w:sz w:val="22"/>
           <w:szCs w:val="22"/>
         </w:rPr>
-        <w:t>sono ipotizzabili ulteriori sviluppi/varianti nel progetto/attività realizzate</w:t>
+        <w:t>indicare eventuali proposte/suggerimenti per migliorare procedure o metodi di lavoro riscontrati in azienda</w:t>
       </w:r>
     </w:p>
     <w:p>
@@ -4310,7 +4340,7 @@
           <w:sz w:val="22"/>
           <w:szCs w:val="22"/>
         </w:rPr>
-        <w:t>allegare, previa autorizzazione dell’azienda, i/il lavori realizzati</w:t>
+        <w:t>sono ipotizzabili ulteriori sviluppi/varianti nel progetto/attività realizzate</w:t>
       </w:r>
     </w:p>
     <w:p>
@@ -4476,7 +4506,7 @@
         <w:sz w:val="18"/>
         <w:szCs w:val="18"/>
       </w:rPr>
-      <w:t>2</w:t>
+      <w:t>7</w:t>
     </w:r>
     <w:r>
       <w:rPr>
@@ -4537,7 +4567,7 @@
         <w:sz w:val="18"/>
         <w:szCs w:val="18"/>
       </w:rPr>
-      <w:t>6</w:t>
+      <w:t>7</w:t>
     </w:r>
     <w:r>
       <w:rPr>

</xml_diff>

<commit_message>
Tesina finita ma da ricontrollare
</commit_message>
<xml_diff>
--- a/RelazioneStage_TSIOT_Pizzinato_Matteo.dot.docx
+++ b/RelazioneStage_TSIOT_Pizzinato_Matteo.dot.docx
@@ -863,9 +863,18 @@
                 <w:szCs w:val="22"/>
               </w:rPr>
               <w:tab/>
-              <w:t>3</w:t>
             </w:r>
           </w:hyperlink>
+          <w:r>
+            <w:rPr>
+              <w:rFonts w:ascii="Verdana" w:eastAsia="Verdana" w:hAnsi="Verdana" w:cs="Verdana"/>
+              <w:i/>
+              <w:color w:val="000000"/>
+              <w:sz w:val="22"/>
+              <w:szCs w:val="22"/>
+            </w:rPr>
+            <w:t>4</w:t>
+          </w:r>
         </w:p>
         <w:p>
           <w:pPr>
@@ -910,9 +919,18 @@
                 <w:szCs w:val="22"/>
               </w:rPr>
               <w:tab/>
-              <w:t>3</w:t>
             </w:r>
           </w:hyperlink>
+          <w:r>
+            <w:rPr>
+              <w:rFonts w:ascii="Verdana" w:eastAsia="Verdana" w:hAnsi="Verdana" w:cs="Verdana"/>
+              <w:i/>
+              <w:color w:val="000000"/>
+              <w:sz w:val="22"/>
+              <w:szCs w:val="22"/>
+            </w:rPr>
+            <w:t>4</w:t>
+          </w:r>
         </w:p>
         <w:p>
           <w:pPr>
@@ -958,9 +976,18 @@
                 <w:szCs w:val="22"/>
               </w:rPr>
               <w:tab/>
-              <w:t>3</w:t>
             </w:r>
           </w:hyperlink>
+          <w:r>
+            <w:rPr>
+              <w:rFonts w:ascii="Verdana" w:eastAsia="Verdana" w:hAnsi="Verdana" w:cs="Verdana"/>
+              <w:i/>
+              <w:color w:val="000000"/>
+              <w:sz w:val="22"/>
+              <w:szCs w:val="22"/>
+            </w:rPr>
+            <w:t>4</w:t>
+          </w:r>
         </w:p>
         <w:p>
           <w:pPr>
@@ -1006,9 +1033,18 @@
                 <w:szCs w:val="22"/>
               </w:rPr>
               <w:tab/>
-              <w:t>3</w:t>
             </w:r>
           </w:hyperlink>
+          <w:r>
+            <w:rPr>
+              <w:rFonts w:ascii="Verdana" w:eastAsia="Verdana" w:hAnsi="Verdana" w:cs="Verdana"/>
+              <w:i/>
+              <w:color w:val="000000"/>
+              <w:sz w:val="22"/>
+              <w:szCs w:val="22"/>
+            </w:rPr>
+            <w:t>5</w:t>
+          </w:r>
         </w:p>
         <w:p>
           <w:pPr>
@@ -1054,9 +1090,18 @@
                 <w:szCs w:val="22"/>
               </w:rPr>
               <w:tab/>
-              <w:t>3</w:t>
             </w:r>
           </w:hyperlink>
+          <w:r>
+            <w:rPr>
+              <w:rFonts w:ascii="Verdana" w:eastAsia="Verdana" w:hAnsi="Verdana" w:cs="Verdana"/>
+              <w:i/>
+              <w:color w:val="000000"/>
+              <w:sz w:val="22"/>
+              <w:szCs w:val="22"/>
+            </w:rPr>
+            <w:t>5</w:t>
+          </w:r>
         </w:p>
         <w:p>
           <w:pPr>
@@ -1101,9 +1146,18 @@
                 <w:szCs w:val="22"/>
               </w:rPr>
               <w:tab/>
-              <w:t>3</w:t>
             </w:r>
           </w:hyperlink>
+          <w:r>
+            <w:rPr>
+              <w:rFonts w:ascii="Verdana" w:eastAsia="Verdana" w:hAnsi="Verdana" w:cs="Verdana"/>
+              <w:i/>
+              <w:color w:val="000000"/>
+              <w:sz w:val="22"/>
+              <w:szCs w:val="22"/>
+            </w:rPr>
+            <w:t>5</w:t>
+          </w:r>
         </w:p>
         <w:p>
           <w:pPr>
@@ -1148,9 +1202,18 @@
                 <w:szCs w:val="22"/>
               </w:rPr>
               <w:tab/>
-              <w:t>3</w:t>
             </w:r>
           </w:hyperlink>
+          <w:r>
+            <w:rPr>
+              <w:rFonts w:ascii="Verdana" w:eastAsia="Verdana" w:hAnsi="Verdana" w:cs="Verdana"/>
+              <w:i/>
+              <w:color w:val="000000"/>
+              <w:sz w:val="22"/>
+              <w:szCs w:val="22"/>
+            </w:rPr>
+            <w:t>5</w:t>
+          </w:r>
         </w:p>
         <w:p>
           <w:pPr>
@@ -1195,9 +1258,18 @@
                 <w:szCs w:val="22"/>
               </w:rPr>
               <w:tab/>
-              <w:t>3</w:t>
             </w:r>
           </w:hyperlink>
+          <w:r>
+            <w:rPr>
+              <w:rFonts w:ascii="Verdana" w:eastAsia="Verdana" w:hAnsi="Verdana" w:cs="Verdana"/>
+              <w:i/>
+              <w:color w:val="000000"/>
+              <w:sz w:val="22"/>
+              <w:szCs w:val="22"/>
+            </w:rPr>
+            <w:t>5</w:t>
+          </w:r>
         </w:p>
         <w:p>
           <w:pPr>
@@ -1242,9 +1314,18 @@
                 <w:szCs w:val="22"/>
               </w:rPr>
               <w:tab/>
-              <w:t>3</w:t>
             </w:r>
           </w:hyperlink>
+          <w:r>
+            <w:rPr>
+              <w:rFonts w:ascii="Verdana" w:eastAsia="Verdana" w:hAnsi="Verdana" w:cs="Verdana"/>
+              <w:i/>
+              <w:color w:val="000000"/>
+              <w:sz w:val="22"/>
+              <w:szCs w:val="22"/>
+            </w:rPr>
+            <w:t>5</w:t>
+          </w:r>
         </w:p>
         <w:p>
           <w:pPr>
@@ -1290,9 +1371,18 @@
                 <w:szCs w:val="22"/>
               </w:rPr>
               <w:tab/>
-              <w:t>3</w:t>
             </w:r>
           </w:hyperlink>
+          <w:r>
+            <w:rPr>
+              <w:rFonts w:ascii="Verdana" w:eastAsia="Verdana" w:hAnsi="Verdana" w:cs="Verdana"/>
+              <w:i/>
+              <w:color w:val="000000"/>
+              <w:sz w:val="22"/>
+              <w:szCs w:val="22"/>
+            </w:rPr>
+            <w:t>6</w:t>
+          </w:r>
         </w:p>
         <w:p>
           <w:pPr>
@@ -1338,9 +1428,18 @@
                 <w:szCs w:val="22"/>
               </w:rPr>
               <w:tab/>
-              <w:t>3</w:t>
             </w:r>
           </w:hyperlink>
+          <w:r>
+            <w:rPr>
+              <w:rFonts w:ascii="Verdana" w:eastAsia="Verdana" w:hAnsi="Verdana" w:cs="Verdana"/>
+              <w:i/>
+              <w:color w:val="000000"/>
+              <w:sz w:val="22"/>
+              <w:szCs w:val="22"/>
+            </w:rPr>
+            <w:t>6</w:t>
+          </w:r>
         </w:p>
         <w:p>
           <w:pPr>
@@ -1385,9 +1484,18 @@
                 <w:szCs w:val="22"/>
               </w:rPr>
               <w:tab/>
-              <w:t>3</w:t>
             </w:r>
           </w:hyperlink>
+          <w:r>
+            <w:rPr>
+              <w:rFonts w:ascii="Verdana" w:eastAsia="Verdana" w:hAnsi="Verdana" w:cs="Verdana"/>
+              <w:i/>
+              <w:color w:val="000000"/>
+              <w:sz w:val="22"/>
+              <w:szCs w:val="22"/>
+            </w:rPr>
+            <w:t>6</w:t>
+          </w:r>
         </w:p>
         <w:p>
           <w:pPr>
@@ -1432,9 +1540,18 @@
                 <w:szCs w:val="22"/>
               </w:rPr>
               <w:tab/>
-              <w:t>3</w:t>
             </w:r>
           </w:hyperlink>
+          <w:r>
+            <w:rPr>
+              <w:rFonts w:ascii="Verdana" w:eastAsia="Verdana" w:hAnsi="Verdana" w:cs="Verdana"/>
+              <w:i/>
+              <w:color w:val="000000"/>
+              <w:sz w:val="22"/>
+              <w:szCs w:val="22"/>
+            </w:rPr>
+            <w:t>6</w:t>
+          </w:r>
         </w:p>
         <w:p>
           <w:pPr>
@@ -1479,9 +1596,18 @@
                 <w:szCs w:val="22"/>
               </w:rPr>
               <w:tab/>
-              <w:t>3</w:t>
             </w:r>
           </w:hyperlink>
+          <w:r>
+            <w:rPr>
+              <w:rFonts w:ascii="Verdana" w:eastAsia="Verdana" w:hAnsi="Verdana" w:cs="Verdana"/>
+              <w:i/>
+              <w:color w:val="000000"/>
+              <w:sz w:val="22"/>
+              <w:szCs w:val="22"/>
+            </w:rPr>
+            <w:t>6</w:t>
+          </w:r>
         </w:p>
         <w:p>
           <w:pPr>
@@ -1527,13 +1653,24 @@
                 <w:szCs w:val="22"/>
               </w:rPr>
               <w:tab/>
-              <w:t>3</w:t>
             </w:r>
           </w:hyperlink>
           <w:r>
             <w:fldChar w:fldCharType="end"/>
           </w:r>
+          <w:r>
+            <w:rPr>
+              <w:rFonts w:ascii="Verdana" w:eastAsia="Verdana" w:hAnsi="Verdana" w:cs="Verdana"/>
+              <w:i/>
+              <w:color w:val="000000"/>
+              <w:sz w:val="22"/>
+              <w:szCs w:val="22"/>
+            </w:rPr>
+            <w:t>6</w:t>
+          </w:r>
         </w:p>
+        <w:bookmarkStart w:id="1" w:name="_GoBack" w:displacedByCustomXml="next"/>
+        <w:bookmarkEnd w:id="1" w:displacedByCustomXml="next"/>
       </w:sdtContent>
     </w:sdt>
     <w:p>
@@ -1571,8 +1708,8 @@
           <w:szCs w:val="24"/>
         </w:rPr>
       </w:pPr>
-      <w:bookmarkStart w:id="1" w:name="_30j0zll" w:colFirst="0" w:colLast="0"/>
-      <w:bookmarkEnd w:id="1"/>
+      <w:bookmarkStart w:id="2" w:name="_30j0zll" w:colFirst="0" w:colLast="0"/>
+      <w:bookmarkEnd w:id="2"/>
       <w:r>
         <w:br w:type="page"/>
       </w:r>
@@ -1632,8 +1769,8 @@
           <w:szCs w:val="22"/>
         </w:rPr>
       </w:pPr>
-      <w:bookmarkStart w:id="2" w:name="1fob9te" w:colFirst="0" w:colLast="0"/>
-      <w:bookmarkEnd w:id="2"/>
+      <w:bookmarkStart w:id="3" w:name="1fob9te" w:colFirst="0" w:colLast="0"/>
+      <w:bookmarkEnd w:id="3"/>
       <w:r>
         <w:rPr>
           <w:rFonts w:ascii="Verdana" w:eastAsia="Verdana" w:hAnsi="Verdana" w:cs="Verdana"/>
@@ -1679,8 +1816,8 @@
           <w:szCs w:val="28"/>
         </w:rPr>
       </w:pPr>
-      <w:bookmarkStart w:id="3" w:name="3znysh7" w:colFirst="0" w:colLast="0"/>
-      <w:bookmarkEnd w:id="3"/>
+      <w:bookmarkStart w:id="4" w:name="3znysh7" w:colFirst="0" w:colLast="0"/>
+      <w:bookmarkEnd w:id="4"/>
     </w:p>
     <w:p>
       <w:pPr>
@@ -1742,8 +1879,8 @@
           <w:szCs w:val="28"/>
         </w:rPr>
       </w:pPr>
-      <w:bookmarkStart w:id="4" w:name="_2et92p0" w:colFirst="0" w:colLast="0"/>
-      <w:bookmarkEnd w:id="4"/>
+      <w:bookmarkStart w:id="5" w:name="_2et92p0" w:colFirst="0" w:colLast="0"/>
+      <w:bookmarkEnd w:id="5"/>
       <w:r>
         <w:rPr>
           <w:rFonts w:ascii="Cambria" w:eastAsia="Cambria" w:hAnsi="Cambria" w:cs="Cambria"/>
@@ -1771,8 +1908,8 @@
           <w:szCs w:val="22"/>
         </w:rPr>
       </w:pPr>
-      <w:bookmarkStart w:id="5" w:name="tyjcwt" w:colFirst="0" w:colLast="0"/>
-      <w:bookmarkEnd w:id="5"/>
+      <w:bookmarkStart w:id="6" w:name="tyjcwt" w:colFirst="0" w:colLast="0"/>
+      <w:bookmarkEnd w:id="6"/>
     </w:p>
     <w:p>
       <w:pPr>
@@ -1931,8 +2068,8 @@
           <w:szCs w:val="22"/>
         </w:rPr>
       </w:pPr>
-      <w:bookmarkStart w:id="6" w:name="3dy6vkm" w:colFirst="0" w:colLast="0"/>
-      <w:bookmarkEnd w:id="6"/>
+      <w:bookmarkStart w:id="7" w:name="3dy6vkm" w:colFirst="0" w:colLast="0"/>
+      <w:bookmarkEnd w:id="7"/>
       <w:r>
         <w:rPr>
           <w:rFonts w:ascii="Verdana" w:eastAsia="Verdana" w:hAnsi="Verdana" w:cs="Verdana"/>
@@ -2004,8 +2141,8 @@
           <w:szCs w:val="22"/>
         </w:rPr>
       </w:pPr>
-      <w:bookmarkStart w:id="7" w:name="1t3h5sf" w:colFirst="0" w:colLast="0"/>
-      <w:bookmarkEnd w:id="7"/>
+      <w:bookmarkStart w:id="8" w:name="1t3h5sf" w:colFirst="0" w:colLast="0"/>
+      <w:bookmarkEnd w:id="8"/>
     </w:p>
     <w:p>
       <w:pPr>
@@ -2193,8 +2330,8 @@
           <w:szCs w:val="22"/>
         </w:rPr>
       </w:pPr>
-      <w:bookmarkStart w:id="8" w:name="_4d34og8" w:colFirst="0" w:colLast="0"/>
-      <w:bookmarkEnd w:id="8"/>
+      <w:bookmarkStart w:id="9" w:name="_4d34og8" w:colFirst="0" w:colLast="0"/>
+      <w:bookmarkEnd w:id="9"/>
     </w:p>
     <w:p>
       <w:pPr>
@@ -2323,8 +2460,8 @@
           <w:szCs w:val="22"/>
         </w:rPr>
       </w:pPr>
-      <w:bookmarkStart w:id="9" w:name="2s8eyo1" w:colFirst="0" w:colLast="0"/>
-      <w:bookmarkEnd w:id="9"/>
+      <w:bookmarkStart w:id="10" w:name="2s8eyo1" w:colFirst="0" w:colLast="0"/>
+      <w:bookmarkEnd w:id="10"/>
     </w:p>
     <w:p>
       <w:pPr>
@@ -2428,8 +2565,8 @@
           <w:szCs w:val="22"/>
         </w:rPr>
       </w:pPr>
-      <w:bookmarkStart w:id="10" w:name="_17dp8vu" w:colFirst="0" w:colLast="0"/>
-      <w:bookmarkEnd w:id="10"/>
+      <w:bookmarkStart w:id="11" w:name="_17dp8vu" w:colFirst="0" w:colLast="0"/>
+      <w:bookmarkEnd w:id="11"/>
       <w:r>
         <w:rPr>
           <w:rFonts w:ascii="Verdana" w:eastAsia="Verdana" w:hAnsi="Verdana" w:cs="Verdana"/>
@@ -2561,8 +2698,8 @@
           <w:szCs w:val="28"/>
         </w:rPr>
       </w:pPr>
-      <w:bookmarkStart w:id="11" w:name="_3rdcrjn" w:colFirst="0" w:colLast="0"/>
-      <w:bookmarkEnd w:id="11"/>
+      <w:bookmarkStart w:id="12" w:name="_3rdcrjn" w:colFirst="0" w:colLast="0"/>
+      <w:bookmarkEnd w:id="12"/>
       <w:r>
         <w:rPr>
           <w:rFonts w:ascii="Cambria" w:eastAsia="Cambria" w:hAnsi="Cambria" w:cs="Cambria"/>
@@ -2868,8 +3005,8 @@
         </w:rPr>
         <w:t xml:space="preserve">Attualmente mi hanno proposto un impiego in azienda, nello specifico una posizione nel ruolo di Product Certification, mi dovrei occupare della certificazione dei prodotti. </w:t>
       </w:r>
-      <w:bookmarkStart w:id="12" w:name="_26in1rg" w:colFirst="0" w:colLast="0"/>
-      <w:bookmarkEnd w:id="12"/>
+      <w:bookmarkStart w:id="13" w:name="_26in1rg" w:colFirst="0" w:colLast="0"/>
+      <w:bookmarkEnd w:id="13"/>
     </w:p>
     <w:p>
       <w:pPr>
@@ -3096,8 +3233,8 @@
           <w:szCs w:val="24"/>
         </w:rPr>
       </w:pPr>
-      <w:bookmarkStart w:id="13" w:name="_lnxbz9" w:colFirst="0" w:colLast="0"/>
-      <w:bookmarkEnd w:id="13"/>
+      <w:bookmarkStart w:id="14" w:name="_lnxbz9" w:colFirst="0" w:colLast="0"/>
+      <w:bookmarkEnd w:id="14"/>
       <w:r>
         <w:rPr>
           <w:rFonts w:ascii="Verdana" w:eastAsia="Verdana" w:hAnsi="Verdana" w:cs="Verdana"/>
@@ -3195,8 +3332,8 @@
           <w:szCs w:val="24"/>
         </w:rPr>
       </w:pPr>
-      <w:bookmarkStart w:id="14" w:name="_35nkun2" w:colFirst="0" w:colLast="0"/>
-      <w:bookmarkEnd w:id="14"/>
+      <w:bookmarkStart w:id="15" w:name="_35nkun2" w:colFirst="0" w:colLast="0"/>
+      <w:bookmarkEnd w:id="15"/>
     </w:p>
     <w:p>
       <w:pPr>
@@ -3268,8 +3405,8 @@
           <w:szCs w:val="22"/>
         </w:rPr>
       </w:pPr>
-      <w:bookmarkStart w:id="15" w:name="_1ksv4uv" w:colFirst="0" w:colLast="0"/>
-      <w:bookmarkEnd w:id="15"/>
+      <w:bookmarkStart w:id="16" w:name="_1ksv4uv" w:colFirst="0" w:colLast="0"/>
+      <w:bookmarkEnd w:id="16"/>
     </w:p>
     <w:p>
       <w:pPr>
@@ -3333,8 +3470,8 @@
         </w:rPr>
         <w:t>tate al secondo anno del corso IoT.</w:t>
       </w:r>
-      <w:bookmarkStart w:id="16" w:name="_44sinio" w:colFirst="0" w:colLast="0"/>
-      <w:bookmarkEnd w:id="16"/>
+      <w:bookmarkStart w:id="17" w:name="_44sinio" w:colFirst="0" w:colLast="0"/>
+      <w:bookmarkEnd w:id="17"/>
     </w:p>
     <w:p>
       <w:pPr>
@@ -3387,8 +3524,8 @@
           <w:szCs w:val="22"/>
         </w:rPr>
       </w:pPr>
-      <w:bookmarkStart w:id="17" w:name="_2jxsxqh" w:colFirst="0" w:colLast="0"/>
-      <w:bookmarkEnd w:id="17"/>
+      <w:bookmarkStart w:id="18" w:name="_2jxsxqh" w:colFirst="0" w:colLast="0"/>
+      <w:bookmarkEnd w:id="18"/>
       <w:r>
         <w:rPr>
           <w:rFonts w:ascii="Verdana" w:eastAsia="Verdana" w:hAnsi="Verdana" w:cs="Verdana"/>
@@ -3567,8 +3704,8 @@
           <w:szCs w:val="22"/>
         </w:rPr>
       </w:pPr>
-      <w:bookmarkStart w:id="18" w:name="_z337ya" w:colFirst="0" w:colLast="0"/>
-      <w:bookmarkEnd w:id="18"/>
+      <w:bookmarkStart w:id="19" w:name="_z337ya" w:colFirst="0" w:colLast="0"/>
+      <w:bookmarkEnd w:id="19"/>
     </w:p>
     <w:p>
       <w:pPr>
@@ -3628,8 +3765,8 @@
           <w:szCs w:val="24"/>
         </w:rPr>
       </w:pPr>
-      <w:bookmarkStart w:id="19" w:name="_3j2qqm3" w:colFirst="0" w:colLast="0"/>
-      <w:bookmarkEnd w:id="19"/>
+      <w:bookmarkStart w:id="20" w:name="_3j2qqm3" w:colFirst="0" w:colLast="0"/>
+      <w:bookmarkEnd w:id="20"/>
       <w:r>
         <w:rPr>
           <w:rFonts w:ascii="Verdana" w:eastAsia="Verdana" w:hAnsi="Verdana" w:cs="Verdana"/>
@@ -3658,8 +3795,8 @@
           <w:szCs w:val="22"/>
         </w:rPr>
       </w:pPr>
-      <w:bookmarkStart w:id="20" w:name="_1y810tw" w:colFirst="0" w:colLast="0"/>
-      <w:bookmarkEnd w:id="20"/>
+      <w:bookmarkStart w:id="21" w:name="_1y810tw" w:colFirst="0" w:colLast="0"/>
+      <w:bookmarkEnd w:id="21"/>
       <w:r>
         <w:rPr>
           <w:rFonts w:ascii="Verdana" w:eastAsia="Verdana" w:hAnsi="Verdana" w:cs="Verdana"/>
@@ -3973,8 +4110,8 @@
           <w:szCs w:val="22"/>
         </w:rPr>
       </w:pPr>
-      <w:bookmarkStart w:id="21" w:name="_4i7ojhp" w:colFirst="0" w:colLast="0"/>
-      <w:bookmarkEnd w:id="21"/>
+      <w:bookmarkStart w:id="22" w:name="_4i7ojhp" w:colFirst="0" w:colLast="0"/>
+      <w:bookmarkEnd w:id="22"/>
       <w:r>
         <w:rPr>
           <w:rFonts w:ascii="Verdana" w:eastAsia="Verdana" w:hAnsi="Verdana" w:cs="Verdana"/>
@@ -4054,8 +4191,8 @@
         </w:rPr>
         <w:t>6.3. Possibili sviluppi</w:t>
       </w:r>
-      <w:bookmarkStart w:id="22" w:name="_2xcytpi" w:colFirst="0" w:colLast="0"/>
-      <w:bookmarkEnd w:id="22"/>
+      <w:bookmarkStart w:id="23" w:name="_2xcytpi" w:colFirst="0" w:colLast="0"/>
+      <w:bookmarkEnd w:id="23"/>
       <w:r>
         <w:rPr>
           <w:rFonts w:ascii="Verdana" w:eastAsia="Verdana" w:hAnsi="Verdana" w:cs="Verdana"/>
@@ -4136,8 +4273,8 @@
           <w:szCs w:val="28"/>
         </w:rPr>
       </w:pPr>
-      <w:bookmarkStart w:id="23" w:name="_1ci93xb" w:colFirst="0" w:colLast="0"/>
-      <w:bookmarkEnd w:id="23"/>
+      <w:bookmarkStart w:id="24" w:name="_1ci93xb" w:colFirst="0" w:colLast="0"/>
+      <w:bookmarkEnd w:id="24"/>
       <w:r>
         <w:rPr>
           <w:rFonts w:ascii="Cambria" w:eastAsia="Cambria" w:hAnsi="Cambria" w:cs="Cambria"/>
@@ -4239,8 +4376,6 @@
           <w:color w:val="000000"/>
         </w:rPr>
       </w:pPr>
-      <w:bookmarkStart w:id="24" w:name="_GoBack"/>
-      <w:bookmarkEnd w:id="24"/>
     </w:p>
     <w:sectPr>
       <w:headerReference w:type="default" r:id="rId9"/>
@@ -4387,7 +4522,7 @@
         <w:sz w:val="18"/>
         <w:szCs w:val="18"/>
       </w:rPr>
-      <w:t>6</w:t>
+      <w:t>2</w:t>
     </w:r>
     <w:r>
       <w:rPr>

</xml_diff>

<commit_message>
Sistemazione tesina parte Sommario
</commit_message>
<xml_diff>
--- a/RelazioneStage_TSIOT_Pizzinato_Matteo.dot.docx
+++ b/RelazioneStage_TSIOT_Pizzinato_Matteo.dot.docx
@@ -1768,394 +1768,9 @@
         </w:rPr>
       </w:pPr>
       <w:bookmarkStart w:id="2" w:name="1fob9te" w:colFirst="0" w:colLast="0"/>
+      <w:bookmarkStart w:id="3" w:name="_GoBack"/>
       <w:bookmarkEnd w:id="2"/>
-      <w:r>
-        <w:rPr>
-          <w:rFonts w:ascii="Verdana" w:eastAsia="Verdana" w:hAnsi="Verdana" w:cs="Verdana"/>
-          <w:color w:val="000000"/>
-          <w:sz w:val="22"/>
-          <w:szCs w:val="22"/>
-        </w:rPr>
-        <w:t>racconto del mio percorso</w:t>
-      </w:r>
-    </w:p>
-    <w:p>
-      <w:pPr>
-        <w:pBdr>
-          <w:top w:val="nil"/>
-          <w:left w:val="nil"/>
-          <w:bottom w:val="nil"/>
-          <w:right w:val="nil"/>
-          <w:between w:val="nil"/>
-        </w:pBdr>
-        <w:spacing w:before="283"/>
-        <w:rPr>
-          <w:rFonts w:ascii="Verdana" w:eastAsia="Verdana" w:hAnsi="Verdana" w:cs="Verdana"/>
-          <w:color w:val="000000"/>
-          <w:sz w:val="22"/>
-          <w:szCs w:val="22"/>
-        </w:rPr>
-      </w:pPr>
-      <w:r>
-        <w:rPr>
-          <w:rFonts w:ascii="Verdana" w:eastAsia="Verdana" w:hAnsi="Verdana" w:cs="Verdana"/>
-          <w:color w:val="000000"/>
-          <w:sz w:val="22"/>
-          <w:szCs w:val="22"/>
-        </w:rPr>
-        <w:t>- prima volta nell’azienda</w:t>
-      </w:r>
-    </w:p>
-    <w:p>
-      <w:pPr>
-        <w:pBdr>
-          <w:top w:val="nil"/>
-          <w:left w:val="nil"/>
-          <w:bottom w:val="nil"/>
-          <w:right w:val="nil"/>
-          <w:between w:val="nil"/>
-        </w:pBdr>
-        <w:spacing w:before="283"/>
-        <w:rPr>
-          <w:rFonts w:ascii="Verdana" w:eastAsia="Verdana" w:hAnsi="Verdana" w:cs="Verdana"/>
-          <w:color w:val="000000"/>
-          <w:sz w:val="22"/>
-          <w:szCs w:val="22"/>
-        </w:rPr>
-      </w:pPr>
-      <w:r>
-        <w:rPr>
-          <w:rFonts w:ascii="Verdana" w:eastAsia="Verdana" w:hAnsi="Verdana" w:cs="Verdana"/>
-          <w:color w:val="000000"/>
-          <w:sz w:val="22"/>
-          <w:szCs w:val="22"/>
-        </w:rPr>
-        <w:t xml:space="preserve">- terminologia nuova </w:t>
-      </w:r>
-      <w:r>
-        <w:rPr>
-          <w:rFonts w:ascii="Arial" w:eastAsia="Verdana" w:hAnsi="Arial" w:cs="Arial"/>
-          <w:color w:val="000000"/>
-          <w:sz w:val="22"/>
-          <w:szCs w:val="22"/>
-        </w:rPr>
-        <w:t>→</w:t>
-      </w:r>
-      <w:r>
-        <w:rPr>
-          <w:rFonts w:ascii="Verdana" w:eastAsia="Verdana" w:hAnsi="Verdana" w:cs="Verdana"/>
-          <w:color w:val="000000"/>
-          <w:sz w:val="22"/>
-          <w:szCs w:val="22"/>
-        </w:rPr>
-        <w:t xml:space="preserve"> settore nuovo</w:t>
-      </w:r>
-    </w:p>
-    <w:p>
-      <w:pPr>
-        <w:pBdr>
-          <w:top w:val="nil"/>
-          <w:left w:val="nil"/>
-          <w:bottom w:val="nil"/>
-          <w:right w:val="nil"/>
-          <w:between w:val="nil"/>
-        </w:pBdr>
-        <w:spacing w:before="283"/>
-        <w:rPr>
-          <w:rFonts w:ascii="Verdana" w:eastAsia="Verdana" w:hAnsi="Verdana" w:cs="Verdana"/>
-          <w:color w:val="000000"/>
-          <w:sz w:val="22"/>
-          <w:szCs w:val="22"/>
-        </w:rPr>
-      </w:pPr>
-      <w:r>
-        <w:rPr>
-          <w:rFonts w:ascii="Verdana" w:eastAsia="Verdana" w:hAnsi="Verdana" w:cs="Verdana"/>
-          <w:color w:val="000000"/>
-          <w:sz w:val="22"/>
-          <w:szCs w:val="22"/>
-        </w:rPr>
-        <w:t xml:space="preserve">- scelta di lavorare su una determinata cosa </w:t>
-      </w:r>
-      <w:r>
-        <w:rPr>
-          <w:rFonts w:ascii="Arial" w:eastAsia="Verdana" w:hAnsi="Arial" w:cs="Arial"/>
-          <w:color w:val="000000"/>
-          <w:sz w:val="22"/>
-          <w:szCs w:val="22"/>
-        </w:rPr>
-        <w:t>→</w:t>
-      </w:r>
-      <w:r>
-        <w:rPr>
-          <w:rFonts w:ascii="Verdana" w:eastAsia="Verdana" w:hAnsi="Verdana" w:cs="Verdana"/>
-          <w:color w:val="000000"/>
-          <w:sz w:val="22"/>
-          <w:szCs w:val="22"/>
-        </w:rPr>
-        <w:t xml:space="preserve"> interactive charts design</w:t>
-      </w:r>
-    </w:p>
-    <w:p>
-      <w:pPr>
-        <w:pBdr>
-          <w:top w:val="nil"/>
-          <w:left w:val="nil"/>
-          <w:bottom w:val="nil"/>
-          <w:right w:val="nil"/>
-          <w:between w:val="nil"/>
-        </w:pBdr>
-        <w:spacing w:before="283"/>
-        <w:rPr>
-          <w:rFonts w:ascii="Verdana" w:eastAsia="Verdana" w:hAnsi="Verdana" w:cs="Verdana"/>
-          <w:color w:val="000000"/>
-          <w:sz w:val="22"/>
-          <w:szCs w:val="22"/>
-        </w:rPr>
-      </w:pPr>
-      <w:r>
-        <w:rPr>
-          <w:rFonts w:ascii="Verdana" w:eastAsia="Verdana" w:hAnsi="Verdana" w:cs="Verdana"/>
-          <w:color w:val="000000"/>
-          <w:sz w:val="22"/>
-          <w:szCs w:val="22"/>
-        </w:rPr>
-        <w:t xml:space="preserve">- scelta della libreria </w:t>
-      </w:r>
-      <w:r>
-        <w:rPr>
-          <w:rFonts w:ascii="Arial" w:eastAsia="Verdana" w:hAnsi="Arial" w:cs="Arial"/>
-          <w:color w:val="000000"/>
-          <w:sz w:val="22"/>
-          <w:szCs w:val="22"/>
-        </w:rPr>
-        <w:t>→</w:t>
-      </w:r>
-      <w:r>
-        <w:rPr>
-          <w:rFonts w:ascii="Verdana" w:eastAsia="Verdana" w:hAnsi="Verdana" w:cs="Verdana"/>
-          <w:color w:val="000000"/>
-          <w:sz w:val="22"/>
-          <w:szCs w:val="22"/>
-        </w:rPr>
-        <w:t xml:space="preserve"> so scegliere gli strumenti adatti in relazione alle tempistiche</w:t>
-      </w:r>
-    </w:p>
-    <w:p>
-      <w:pPr>
-        <w:pBdr>
-          <w:top w:val="nil"/>
-          <w:left w:val="nil"/>
-          <w:bottom w:val="nil"/>
-          <w:right w:val="nil"/>
-          <w:between w:val="nil"/>
-        </w:pBdr>
-        <w:spacing w:before="283"/>
-        <w:rPr>
-          <w:rFonts w:ascii="Verdana" w:eastAsia="Verdana" w:hAnsi="Verdana" w:cs="Verdana"/>
-          <w:color w:val="000000"/>
-          <w:sz w:val="22"/>
-          <w:szCs w:val="22"/>
-        </w:rPr>
-      </w:pPr>
-      <w:r>
-        <w:rPr>
-          <w:rFonts w:ascii="Verdana" w:eastAsia="Verdana" w:hAnsi="Verdana" w:cs="Verdana"/>
-          <w:color w:val="000000"/>
-          <w:sz w:val="22"/>
-          <w:szCs w:val="22"/>
-        </w:rPr>
-        <w:t xml:space="preserve">- il mio scopo? </w:t>
-      </w:r>
-      <w:r>
-        <w:rPr>
-          <w:rFonts w:ascii="Arial" w:eastAsia="Verdana" w:hAnsi="Arial" w:cs="Arial"/>
-          <w:color w:val="000000"/>
-          <w:sz w:val="22"/>
-          <w:szCs w:val="22"/>
-        </w:rPr>
-        <w:t>→</w:t>
-      </w:r>
-      <w:r>
-        <w:rPr>
-          <w:rFonts w:ascii="Verdana" w:eastAsia="Verdana" w:hAnsi="Verdana" w:cs="Verdana"/>
-          <w:color w:val="000000"/>
-          <w:sz w:val="22"/>
-          <w:szCs w:val="22"/>
-        </w:rPr>
-        <w:t xml:space="preserve"> migliorare le mie capacità ed imparare cose nuove</w:t>
-      </w:r>
-    </w:p>
-    <w:p>
-      <w:pPr>
-        <w:pBdr>
-          <w:top w:val="nil"/>
-          <w:left w:val="nil"/>
-          <w:bottom w:val="nil"/>
-          <w:right w:val="nil"/>
-          <w:between w:val="nil"/>
-        </w:pBdr>
-        <w:spacing w:before="283"/>
-        <w:rPr>
-          <w:rFonts w:ascii="Verdana" w:eastAsia="Verdana" w:hAnsi="Verdana" w:cs="Verdana"/>
-          <w:color w:val="000000"/>
-          <w:sz w:val="22"/>
-          <w:szCs w:val="22"/>
-        </w:rPr>
-      </w:pPr>
-      <w:r>
-        <w:rPr>
-          <w:rFonts w:ascii="Verdana" w:eastAsia="Verdana" w:hAnsi="Verdana" w:cs="Verdana"/>
-          <w:color w:val="000000"/>
-          <w:sz w:val="22"/>
-          <w:szCs w:val="22"/>
-        </w:rPr>
-        <w:t>- continuato un progetto preesistente</w:t>
-      </w:r>
-    </w:p>
-    <w:p>
-      <w:pPr>
-        <w:pBdr>
-          <w:top w:val="nil"/>
-          <w:left w:val="nil"/>
-          <w:bottom w:val="nil"/>
-          <w:right w:val="nil"/>
-          <w:between w:val="nil"/>
-        </w:pBdr>
-        <w:spacing w:before="283"/>
-        <w:rPr>
-          <w:rFonts w:ascii="Verdana" w:eastAsia="Verdana" w:hAnsi="Verdana" w:cs="Verdana"/>
-          <w:color w:val="000000"/>
-          <w:sz w:val="22"/>
-          <w:szCs w:val="22"/>
-        </w:rPr>
-      </w:pPr>
-      <w:r>
-        <w:rPr>
-          <w:rFonts w:ascii="Verdana" w:eastAsia="Verdana" w:hAnsi="Verdana" w:cs="Verdana"/>
-          <w:color w:val="000000"/>
-          <w:sz w:val="22"/>
-          <w:szCs w:val="22"/>
-        </w:rPr>
-        <w:t>- software nuovi?</w:t>
-      </w:r>
-    </w:p>
-    <w:p>
-      <w:pPr>
-        <w:pBdr>
-          <w:top w:val="nil"/>
-          <w:left w:val="nil"/>
-          <w:bottom w:val="nil"/>
-          <w:right w:val="nil"/>
-          <w:between w:val="nil"/>
-        </w:pBdr>
-        <w:spacing w:before="283"/>
-        <w:rPr>
-          <w:rFonts w:ascii="Verdana" w:eastAsia="Verdana" w:hAnsi="Verdana" w:cs="Verdana"/>
-          <w:color w:val="000000"/>
-          <w:sz w:val="22"/>
-          <w:szCs w:val="22"/>
-        </w:rPr>
-      </w:pPr>
-      <w:r>
-        <w:rPr>
-          <w:rFonts w:ascii="Verdana" w:eastAsia="Verdana" w:hAnsi="Verdana" w:cs="Verdana"/>
-          <w:color w:val="000000"/>
-          <w:sz w:val="22"/>
-          <w:szCs w:val="22"/>
-        </w:rPr>
-        <w:t xml:space="preserve">- formazione? </w:t>
-      </w:r>
-      <w:r>
-        <w:rPr>
-          <w:rFonts w:ascii="Arial" w:eastAsia="Verdana" w:hAnsi="Arial" w:cs="Arial"/>
-          <w:color w:val="000000"/>
-          <w:sz w:val="22"/>
-          <w:szCs w:val="22"/>
-        </w:rPr>
-        <w:t>→</w:t>
-      </w:r>
-      <w:r>
-        <w:rPr>
-          <w:rFonts w:ascii="Verdana" w:eastAsia="Verdana" w:hAnsi="Verdana" w:cs="Verdana"/>
-          <w:color w:val="000000"/>
-          <w:sz w:val="22"/>
-          <w:szCs w:val="22"/>
-        </w:rPr>
-        <w:t xml:space="preserve"> ux design of links</w:t>
-      </w:r>
-    </w:p>
-    <w:p>
-      <w:pPr>
-        <w:pBdr>
-          <w:top w:val="nil"/>
-          <w:left w:val="nil"/>
-          <w:bottom w:val="nil"/>
-          <w:right w:val="nil"/>
-          <w:between w:val="nil"/>
-        </w:pBdr>
-        <w:spacing w:before="283"/>
-        <w:rPr>
-          <w:rFonts w:ascii="Verdana" w:eastAsia="Verdana" w:hAnsi="Verdana" w:cs="Verdana"/>
-          <w:color w:val="000000"/>
-          <w:sz w:val="22"/>
-          <w:szCs w:val="22"/>
-        </w:rPr>
-      </w:pPr>
-      <w:r>
-        <w:rPr>
-          <w:rFonts w:ascii="Verdana" w:eastAsia="Verdana" w:hAnsi="Verdana" w:cs="Verdana"/>
-          <w:color w:val="000000"/>
-          <w:sz w:val="22"/>
-          <w:szCs w:val="22"/>
-        </w:rPr>
-        <w:t>- confronto</w:t>
-      </w:r>
-    </w:p>
-    <w:p>
-      <w:pPr>
-        <w:pBdr>
-          <w:top w:val="nil"/>
-          <w:left w:val="nil"/>
-          <w:bottom w:val="nil"/>
-          <w:right w:val="nil"/>
-          <w:between w:val="nil"/>
-        </w:pBdr>
-        <w:spacing w:before="283"/>
-        <w:rPr>
-          <w:rFonts w:ascii="Verdana" w:eastAsia="Verdana" w:hAnsi="Verdana" w:cs="Verdana"/>
-          <w:color w:val="000000"/>
-          <w:sz w:val="22"/>
-          <w:szCs w:val="22"/>
-        </w:rPr>
-      </w:pPr>
-      <w:r>
-        <w:rPr>
-          <w:rFonts w:ascii="Verdana" w:eastAsia="Verdana" w:hAnsi="Verdana" w:cs="Verdana"/>
-          <w:color w:val="000000"/>
-          <w:sz w:val="22"/>
-          <w:szCs w:val="22"/>
-        </w:rPr>
-        <w:t xml:space="preserve">- documentazione </w:t>
-      </w:r>
-    </w:p>
-    <w:p>
-      <w:pPr>
-        <w:pBdr>
-          <w:top w:val="nil"/>
-          <w:left w:val="nil"/>
-          <w:bottom w:val="nil"/>
-          <w:right w:val="nil"/>
-          <w:between w:val="nil"/>
-        </w:pBdr>
-        <w:spacing w:before="283"/>
-        <w:rPr>
-          <w:rFonts w:ascii="Verdana" w:eastAsia="Verdana" w:hAnsi="Verdana" w:cs="Verdana"/>
-          <w:color w:val="000000"/>
-          <w:sz w:val="22"/>
-          <w:szCs w:val="22"/>
-        </w:rPr>
-      </w:pPr>
+      <w:bookmarkEnd w:id="3"/>
       <w:r>
         <w:rPr>
           <w:rFonts w:ascii="Verdana" w:eastAsia="Verdana" w:hAnsi="Verdana" w:cs="Verdana"/>
@@ -2181,10 +1796,17 @@
           <w:sz w:val="22"/>
           <w:szCs w:val="22"/>
         </w:rPr>
-        <w:t xml:space="preserve">. Una cosa positiva dell’azienda è che ho potuto toccare con mano sensori di vario tipo e usare software mai provati prima. Personalmente non ho ricevuto molta formazione in materia software ma documentandomi bene ho potuto realizzare tutte le cose chieste. </w:t>
-      </w:r>
-      <w:bookmarkStart w:id="3" w:name="_GoBack"/>
-      <w:bookmarkEnd w:id="3"/>
+        <w:t>. Una cosa positiva dell’azienda è che ho potuto toccare con mano sensori di vario tipo e usare software mai provati prima. Personalmente non ho ricevuto molta formazione in materia software ma documentandomi bene ho potuto realizzare tutte le cose chi</w:t>
+      </w:r>
+      <w:r>
+        <w:rPr>
+          <w:rFonts w:ascii="Verdana" w:eastAsia="Verdana" w:hAnsi="Verdana" w:cs="Verdana"/>
+          <w:color w:val="000000"/>
+          <w:sz w:val="22"/>
+          <w:szCs w:val="22"/>
+        </w:rPr>
+        <w:t>este.</w:t>
+      </w:r>
     </w:p>
     <w:p>
       <w:pPr>
@@ -2527,7 +2149,6 @@
           <w:sz w:val="28"/>
           <w:szCs w:val="28"/>
         </w:rPr>
-        <w:lastRenderedPageBreak/>
         <w:t>2. Struttura organizzativa</w:t>
       </w:r>
     </w:p>
@@ -3191,7 +2812,6 @@
           <w:sz w:val="22"/>
           <w:szCs w:val="22"/>
         </w:rPr>
-        <w:lastRenderedPageBreak/>
         <w:t>Se</w:t>
       </w:r>
       <w:r>
@@ -3646,7 +3266,6 @@
           <w:sz w:val="28"/>
           <w:szCs w:val="28"/>
         </w:rPr>
-        <w:lastRenderedPageBreak/>
         <w:t>5. Il progetto e le attività realizzate</w:t>
       </w:r>
     </w:p>
@@ -4958,7 +4577,7 @@
         <w:sz w:val="18"/>
         <w:szCs w:val="18"/>
       </w:rPr>
-      <w:t>4</w:t>
+      <w:t>3</w:t>
     </w:r>
     <w:r>
       <w:rPr>
@@ -5019,7 +4638,7 @@
         <w:sz w:val="18"/>
         <w:szCs w:val="18"/>
       </w:rPr>
-      <w:t>7</w:t>
+      <w:t>6</w:t>
     </w:r>
     <w:r>
       <w:rPr>

</xml_diff>

<commit_message>
modifica al sommario ma da continuare
</commit_message>
<xml_diff>
--- a/RelazioneStage_TSIOT_Pizzinato_Matteo.dot.docx
+++ b/RelazioneStage_TSIOT_Pizzinato_Matteo.dot.docx
@@ -1768,8 +1768,80 @@
         </w:rPr>
       </w:pPr>
       <w:bookmarkStart w:id="2" w:name="1fob9te" w:colFirst="0" w:colLast="0"/>
+      <w:bookmarkEnd w:id="2"/>
+      <w:r>
+        <w:rPr>
+          <w:rFonts w:ascii="Verdana" w:eastAsia="Verdana" w:hAnsi="Verdana" w:cs="Verdana"/>
+          <w:color w:val="000000"/>
+          <w:sz w:val="22"/>
+          <w:szCs w:val="22"/>
+        </w:rPr>
+        <w:t>Attraverso questa tesina vorrei illustrare quello che è stato il mio percorso formativo all’interno dell’azienda L&amp;S di Brugnera(PN) per il secondo anno consecutivo. Con l’azienda precedentemente citata ho instaurato confidenza</w:t>
+      </w:r>
+      <w:r>
+        <w:rPr>
+          <w:rFonts w:ascii="Verdana" w:eastAsia="Verdana" w:hAnsi="Verdana" w:cs="Verdana"/>
+          <w:color w:val="000000"/>
+          <w:sz w:val="22"/>
+          <w:szCs w:val="22"/>
+        </w:rPr>
+        <w:t xml:space="preserve"> molto in fretta e dopo un breve reinserimento all’interno dell’ufficio, il mio tutor ha definito e delineato come si sarebbe svolto il mio periodo formativo al</w:t>
+      </w:r>
+      <w:r>
+        <w:rPr>
+          <w:rFonts w:ascii="Verdana" w:eastAsia="Verdana" w:hAnsi="Verdana" w:cs="Verdana"/>
+          <w:color w:val="000000"/>
+          <w:sz w:val="22"/>
+          <w:szCs w:val="22"/>
+        </w:rPr>
+        <w:t>l’interno dell’ufficio tecnico</w:t>
+      </w:r>
+      <w:r>
+        <w:rPr>
+          <w:rFonts w:ascii="Verdana" w:eastAsia="Verdana" w:hAnsi="Verdana" w:cs="Verdana"/>
+          <w:color w:val="000000"/>
+          <w:sz w:val="22"/>
+          <w:szCs w:val="22"/>
+        </w:rPr>
+        <w:t>. Una cosa positiva dell’azienda è che ho potuto toccare con mano sensori di vario tipo e usare software mai provati prima</w:t>
+      </w:r>
+      <w:r>
+        <w:rPr>
+          <w:rFonts w:ascii="Verdana" w:eastAsia="Verdana" w:hAnsi="Verdana" w:cs="Verdana"/>
+          <w:color w:val="000000"/>
+          <w:sz w:val="22"/>
+          <w:szCs w:val="22"/>
+        </w:rPr>
+        <w:t>.</w:t>
+      </w:r>
+      <w:r>
+        <w:rPr>
+          <w:rFonts w:ascii="Verdana" w:eastAsia="Verdana" w:hAnsi="Verdana" w:cs="Verdana"/>
+          <w:color w:val="000000"/>
+          <w:sz w:val="22"/>
+          <w:szCs w:val="22"/>
+        </w:rPr>
+        <w:t xml:space="preserve"> Personalmente non ho ricevuto molta formazione in materia software ma documentandomi bene ho pot</w:t>
+      </w:r>
+      <w:r>
+        <w:rPr>
+          <w:rFonts w:ascii="Verdana" w:eastAsia="Verdana" w:hAnsi="Verdana" w:cs="Verdana"/>
+          <w:color w:val="000000"/>
+          <w:sz w:val="22"/>
+          <w:szCs w:val="22"/>
+        </w:rPr>
+        <w:t>ut</w:t>
+      </w:r>
+      <w:r>
+        <w:rPr>
+          <w:rFonts w:ascii="Verdana" w:eastAsia="Verdana" w:hAnsi="Verdana" w:cs="Verdana"/>
+          <w:color w:val="000000"/>
+          <w:sz w:val="22"/>
+          <w:szCs w:val="22"/>
+        </w:rPr>
+        <w:t xml:space="preserve">o completare la maggior parte </w:t>
+      </w:r>
       <w:bookmarkStart w:id="3" w:name="_GoBack"/>
-      <w:bookmarkEnd w:id="2"/>
       <w:bookmarkEnd w:id="3"/>
       <w:r>
         <w:rPr>
@@ -1778,34 +1850,7 @@
           <w:sz w:val="22"/>
           <w:szCs w:val="22"/>
         </w:rPr>
-        <w:t>Attraverso questa tesina vorrei illustrare quello che è stato il mio percorso formativo all’interno dell’azienda L&amp;S di Brugnera(PN) per il secondo anno consecutivo. Con l’azienda precedentemente citata ho instaurato confidenza</w:t>
-      </w:r>
-      <w:r>
-        <w:rPr>
-          <w:rFonts w:ascii="Verdana" w:eastAsia="Verdana" w:hAnsi="Verdana" w:cs="Verdana"/>
-          <w:color w:val="000000"/>
-          <w:sz w:val="22"/>
-          <w:szCs w:val="22"/>
-        </w:rPr>
-        <w:t xml:space="preserve"> molto in fretta e dopo un breve reinserimento all’interno dell’ufficio, il mio tutor ha definito e delineato come si sarebbe svolto il mio periodo formativo all’interno dell’ufficio tecnico dell’azienda</w:t>
-      </w:r>
-      <w:r>
-        <w:rPr>
-          <w:rFonts w:ascii="Verdana" w:eastAsia="Verdana" w:hAnsi="Verdana" w:cs="Verdana"/>
-          <w:color w:val="000000"/>
-          <w:sz w:val="22"/>
-          <w:szCs w:val="22"/>
-        </w:rPr>
-        <w:t>. Una cosa positiva dell’azienda è che ho potuto toccare con mano sensori di vario tipo e usare software mai provati prima. Personalmente non ho ricevuto molta formazione in materia software ma documentandomi bene ho potuto realizzare tutte le cose chi</w:t>
-      </w:r>
-      <w:r>
-        <w:rPr>
-          <w:rFonts w:ascii="Verdana" w:eastAsia="Verdana" w:hAnsi="Verdana" w:cs="Verdana"/>
-          <w:color w:val="000000"/>
-          <w:sz w:val="22"/>
-          <w:szCs w:val="22"/>
-        </w:rPr>
-        <w:t>este.</w:t>
+        <w:t>dei task richiesti.</w:t>
       </w:r>
     </w:p>
     <w:p>

</xml_diff>

<commit_message>
Aggiunte immagini alla prima parte di stage, aggiunte righe e pompato le cose fatte, da continuare
</commit_message>
<xml_diff>
--- a/RelazioneStage_TSIOT_Pizzinato_Matteo.dot.docx
+++ b/RelazioneStage_TSIOT_Pizzinato_Matteo.dot.docx
@@ -1841,16 +1841,32 @@
         </w:rPr>
         <w:t xml:space="preserve">o completare la maggior parte </w:t>
       </w:r>
-      <w:bookmarkStart w:id="3" w:name="_GoBack"/>
-      <w:bookmarkEnd w:id="3"/>
-      <w:r>
-        <w:rPr>
-          <w:rFonts w:ascii="Verdana" w:eastAsia="Verdana" w:hAnsi="Verdana" w:cs="Verdana"/>
-          <w:color w:val="000000"/>
-          <w:sz w:val="22"/>
-          <w:szCs w:val="22"/>
-        </w:rPr>
-        <w:t>dei task richiesti.</w:t>
+      <w:r>
+        <w:rPr>
+          <w:rFonts w:ascii="Verdana" w:eastAsia="Verdana" w:hAnsi="Verdana" w:cs="Verdana"/>
+          <w:color w:val="000000"/>
+          <w:sz w:val="22"/>
+          <w:szCs w:val="22"/>
+        </w:rPr>
+        <w:t>de</w:t>
+      </w:r>
+      <w:r>
+        <w:rPr>
+          <w:rFonts w:ascii="Verdana" w:eastAsia="Verdana" w:hAnsi="Verdana" w:cs="Verdana"/>
+          <w:color w:val="000000"/>
+          <w:sz w:val="22"/>
+          <w:szCs w:val="22"/>
+        </w:rPr>
+        <w:t>gli incarichi</w:t>
+      </w:r>
+      <w:r>
+        <w:rPr>
+          <w:rFonts w:ascii="Verdana" w:eastAsia="Verdana" w:hAnsi="Verdana" w:cs="Verdana"/>
+          <w:color w:val="000000"/>
+          <w:sz w:val="22"/>
+          <w:szCs w:val="22"/>
+        </w:rPr>
+        <w:t xml:space="preserve"> richiesti.</w:t>
       </w:r>
     </w:p>
     <w:p>
@@ -1888,8 +1904,8 @@
           <w:szCs w:val="28"/>
         </w:rPr>
       </w:pPr>
-      <w:bookmarkStart w:id="4" w:name="3znysh7" w:colFirst="0" w:colLast="0"/>
-      <w:bookmarkEnd w:id="4"/>
+      <w:bookmarkStart w:id="3" w:name="3znysh7" w:colFirst="0" w:colLast="0"/>
+      <w:bookmarkEnd w:id="3"/>
     </w:p>
     <w:p>
       <w:pPr>
@@ -1951,8 +1967,8 @@
           <w:szCs w:val="28"/>
         </w:rPr>
       </w:pPr>
-      <w:bookmarkStart w:id="5" w:name="_2et92p0" w:colFirst="0" w:colLast="0"/>
-      <w:bookmarkEnd w:id="5"/>
+      <w:bookmarkStart w:id="4" w:name="_2et92p0" w:colFirst="0" w:colLast="0"/>
+      <w:bookmarkEnd w:id="4"/>
       <w:r>
         <w:rPr>
           <w:rFonts w:ascii="Cambria" w:eastAsia="Cambria" w:hAnsi="Cambria" w:cs="Cambria"/>
@@ -1980,8 +1996,8 @@
           <w:szCs w:val="22"/>
         </w:rPr>
       </w:pPr>
-      <w:bookmarkStart w:id="6" w:name="tyjcwt" w:colFirst="0" w:colLast="0"/>
-      <w:bookmarkEnd w:id="6"/>
+      <w:bookmarkStart w:id="5" w:name="tyjcwt" w:colFirst="0" w:colLast="0"/>
+      <w:bookmarkEnd w:id="5"/>
     </w:p>
     <w:p>
       <w:pPr>
@@ -2140,8 +2156,8 @@
           <w:szCs w:val="22"/>
         </w:rPr>
       </w:pPr>
-      <w:bookmarkStart w:id="7" w:name="3dy6vkm" w:colFirst="0" w:colLast="0"/>
-      <w:bookmarkEnd w:id="7"/>
+      <w:bookmarkStart w:id="6" w:name="3dy6vkm" w:colFirst="0" w:colLast="0"/>
+      <w:bookmarkEnd w:id="6"/>
       <w:r>
         <w:rPr>
           <w:rFonts w:ascii="Verdana" w:eastAsia="Verdana" w:hAnsi="Verdana" w:cs="Verdana"/>
@@ -2213,8 +2229,8 @@
           <w:szCs w:val="22"/>
         </w:rPr>
       </w:pPr>
-      <w:bookmarkStart w:id="8" w:name="1t3h5sf" w:colFirst="0" w:colLast="0"/>
-      <w:bookmarkEnd w:id="8"/>
+      <w:bookmarkStart w:id="7" w:name="1t3h5sf" w:colFirst="0" w:colLast="0"/>
+      <w:bookmarkEnd w:id="7"/>
     </w:p>
     <w:p>
       <w:pPr>
@@ -2412,8 +2428,8 @@
           <w:szCs w:val="22"/>
         </w:rPr>
       </w:pPr>
-      <w:bookmarkStart w:id="9" w:name="_4d34og8" w:colFirst="0" w:colLast="0"/>
-      <w:bookmarkEnd w:id="9"/>
+      <w:bookmarkStart w:id="8" w:name="_4d34og8" w:colFirst="0" w:colLast="0"/>
+      <w:bookmarkEnd w:id="8"/>
     </w:p>
     <w:p>
       <w:pPr>
@@ -2541,8 +2557,8 @@
           <w:szCs w:val="22"/>
         </w:rPr>
       </w:pPr>
-      <w:bookmarkStart w:id="10" w:name="2s8eyo1" w:colFirst="0" w:colLast="0"/>
-      <w:bookmarkEnd w:id="10"/>
+      <w:bookmarkStart w:id="9" w:name="2s8eyo1" w:colFirst="0" w:colLast="0"/>
+      <w:bookmarkEnd w:id="9"/>
     </w:p>
     <w:p>
       <w:pPr>
@@ -2666,8 +2682,8 @@
           <w:szCs w:val="22"/>
         </w:rPr>
       </w:pPr>
-      <w:bookmarkStart w:id="11" w:name="_17dp8vu" w:colFirst="0" w:colLast="0"/>
-      <w:bookmarkEnd w:id="11"/>
+      <w:bookmarkStart w:id="10" w:name="_17dp8vu" w:colFirst="0" w:colLast="0"/>
+      <w:bookmarkEnd w:id="10"/>
       <w:r>
         <w:rPr>
           <w:rFonts w:ascii="Verdana" w:eastAsia="Verdana" w:hAnsi="Verdana" w:cs="Verdana"/>
@@ -2799,8 +2815,8 @@
           <w:szCs w:val="28"/>
         </w:rPr>
       </w:pPr>
-      <w:bookmarkStart w:id="12" w:name="_3rdcrjn" w:colFirst="0" w:colLast="0"/>
-      <w:bookmarkEnd w:id="12"/>
+      <w:bookmarkStart w:id="11" w:name="_3rdcrjn" w:colFirst="0" w:colLast="0"/>
+      <w:bookmarkEnd w:id="11"/>
       <w:r>
         <w:rPr>
           <w:rFonts w:ascii="Cambria" w:eastAsia="Cambria" w:hAnsi="Cambria" w:cs="Cambria"/>
@@ -3106,8 +3122,8 @@
         </w:rPr>
         <w:t xml:space="preserve">Attualmente mi hanno proposto un impiego in azienda, nello specifico una posizione nel ruolo di Product Certification, mi dovrei occupare della certificazione dei prodotti. </w:t>
       </w:r>
-      <w:bookmarkStart w:id="13" w:name="_26in1rg" w:colFirst="0" w:colLast="0"/>
-      <w:bookmarkEnd w:id="13"/>
+      <w:bookmarkStart w:id="12" w:name="_26in1rg" w:colFirst="0" w:colLast="0"/>
+      <w:bookmarkEnd w:id="12"/>
     </w:p>
     <w:p>
       <w:pPr>
@@ -3311,6 +3327,7 @@
           <w:sz w:val="28"/>
           <w:szCs w:val="28"/>
         </w:rPr>
+        <w:lastRenderedPageBreak/>
         <w:t>5. Il progetto e le attività realizzate</w:t>
       </w:r>
     </w:p>
@@ -3333,71 +3350,1277 @@
           <w:szCs w:val="24"/>
         </w:rPr>
       </w:pPr>
-      <w:bookmarkStart w:id="14" w:name="_lnxbz9" w:colFirst="0" w:colLast="0"/>
+      <w:bookmarkStart w:id="13" w:name="_lnxbz9" w:colFirst="0" w:colLast="0"/>
+      <w:bookmarkEnd w:id="13"/>
+      <w:r>
+        <w:rPr>
+          <w:rFonts w:ascii="Verdana" w:eastAsia="Verdana" w:hAnsi="Verdana" w:cs="Verdana"/>
+          <w:b/>
+          <w:color w:val="000000"/>
+          <w:sz w:val="24"/>
+          <w:szCs w:val="24"/>
+        </w:rPr>
+        <w:t>5.1. Contesto ed obiettivi del progetto/attività</w:t>
+      </w:r>
+      <w:r>
+        <w:rPr>
+          <w:rFonts w:ascii="Verdana" w:eastAsia="Verdana" w:hAnsi="Verdana" w:cs="Verdana"/>
+          <w:color w:val="000000"/>
+          <w:sz w:val="24"/>
+          <w:szCs w:val="24"/>
+        </w:rPr>
+        <w:br/>
+      </w:r>
+    </w:p>
+    <w:p>
+      <w:pPr>
+        <w:keepNext/>
+        <w:pBdr>
+          <w:top w:val="none" w:sz="0" w:space="0" w:color="000000"/>
+          <w:left w:val="none" w:sz="0" w:space="0" w:color="000000"/>
+          <w:bottom w:val="none" w:sz="0" w:space="0" w:color="000000"/>
+          <w:right w:val="none" w:sz="0" w:space="0" w:color="000000"/>
+          <w:between w:val="nil"/>
+        </w:pBdr>
+        <w:spacing w:before="170" w:after="57"/>
+        <w:ind w:left="576"/>
+        <w:rPr>
+          <w:rFonts w:ascii="Verdana" w:eastAsia="Verdana" w:hAnsi="Verdana" w:cs="Verdana"/>
+          <w:color w:val="000000"/>
+          <w:sz w:val="24"/>
+          <w:szCs w:val="24"/>
+        </w:rPr>
+      </w:pPr>
+      <w:r>
+        <w:rPr>
+          <w:rFonts w:ascii="Verdana" w:eastAsia="Verdana" w:hAnsi="Verdana" w:cs="Verdana"/>
+          <w:color w:val="000000"/>
+          <w:sz w:val="24"/>
+          <w:szCs w:val="24"/>
+        </w:rPr>
+        <w:t>L’obiettivo principale del mio stage è stato quello di collaborare con l’azienda cinese di nome KLiTE</w:t>
+      </w:r>
+      <w:r>
+        <w:rPr>
+          <w:rFonts w:ascii="Verdana" w:eastAsia="Verdana" w:hAnsi="Verdana" w:cs="Verdana"/>
+          <w:color w:val="000000"/>
+          <w:sz w:val="24"/>
+          <w:szCs w:val="24"/>
+        </w:rPr>
+        <w:t>, produttrice di sistemi luminosi e apparati/componenti elettronici con sede a Shenzen,</w:t>
+      </w:r>
+      <w:r>
+        <w:rPr>
+          <w:rFonts w:ascii="Verdana" w:eastAsia="Verdana" w:hAnsi="Verdana" w:cs="Verdana"/>
+          <w:color w:val="000000"/>
+          <w:sz w:val="24"/>
+          <w:szCs w:val="24"/>
+        </w:rPr>
+        <w:t xml:space="preserve"> all</w:t>
+      </w:r>
+      <w:r>
+        <w:rPr>
+          <w:rFonts w:ascii="Verdana" w:eastAsia="Verdana" w:hAnsi="Verdana" w:cs="Verdana"/>
+          <w:color w:val="000000"/>
+          <w:sz w:val="24"/>
+          <w:szCs w:val="24"/>
+        </w:rPr>
+        <w:t xml:space="preserve">a nascita di un nuovo prodotto: “Il Driver Meccano”, </w:t>
+      </w:r>
+      <w:r>
+        <w:rPr>
+          <w:rFonts w:ascii="Verdana" w:eastAsia="Verdana" w:hAnsi="Verdana" w:cs="Verdana"/>
+          <w:color w:val="000000"/>
+          <w:sz w:val="24"/>
+          <w:szCs w:val="24"/>
+        </w:rPr>
+        <w:t xml:space="preserve">nella fattispecie il mio ruolo è stato quello </w:t>
+      </w:r>
+      <w:r>
+        <w:rPr>
+          <w:rFonts w:ascii="Verdana" w:eastAsia="Verdana" w:hAnsi="Verdana" w:cs="Verdana"/>
+          <w:color w:val="000000"/>
+          <w:sz w:val="24"/>
+          <w:szCs w:val="24"/>
+        </w:rPr>
+        <w:t xml:space="preserve">di verificare </w:t>
+      </w:r>
+      <w:r>
+        <w:rPr>
+          <w:rFonts w:ascii="Verdana" w:eastAsia="Verdana" w:hAnsi="Verdana" w:cs="Verdana"/>
+          <w:color w:val="000000"/>
+          <w:sz w:val="24"/>
+          <w:szCs w:val="24"/>
+        </w:rPr>
+        <w:t xml:space="preserve">e testare </w:t>
+      </w:r>
+      <w:r>
+        <w:rPr>
+          <w:rFonts w:ascii="Verdana" w:eastAsia="Verdana" w:hAnsi="Verdana" w:cs="Verdana"/>
+          <w:color w:val="000000"/>
+          <w:sz w:val="24"/>
+          <w:szCs w:val="24"/>
+        </w:rPr>
+        <w:t>la compatibilità tra</w:t>
+      </w:r>
+      <w:r>
+        <w:rPr>
+          <w:rFonts w:ascii="Verdana" w:eastAsia="Verdana" w:hAnsi="Verdana" w:cs="Verdana"/>
+          <w:color w:val="000000"/>
+          <w:sz w:val="24"/>
+          <w:szCs w:val="24"/>
+        </w:rPr>
+        <w:t xml:space="preserve"> alcuni chip Wi-Fi</w:t>
+      </w:r>
+      <w:r>
+        <w:rPr>
+          <w:rFonts w:ascii="Verdana" w:eastAsia="Verdana" w:hAnsi="Verdana" w:cs="Verdana"/>
+          <w:color w:val="000000"/>
+          <w:sz w:val="24"/>
+          <w:szCs w:val="24"/>
+        </w:rPr>
+        <w:t xml:space="preserve"> e i sistemi softwar</w:t>
+      </w:r>
+      <w:r>
+        <w:rPr>
+          <w:rFonts w:ascii="Verdana" w:eastAsia="Verdana" w:hAnsi="Verdana" w:cs="Verdana"/>
+          <w:color w:val="000000"/>
+          <w:sz w:val="24"/>
+          <w:szCs w:val="24"/>
+        </w:rPr>
+        <w:t>e di Google Home, Amazon Alexa</w:t>
+      </w:r>
+      <w:r>
+        <w:rPr>
+          <w:rFonts w:ascii="Verdana" w:eastAsia="Verdana" w:hAnsi="Verdana" w:cs="Verdana"/>
+          <w:color w:val="000000"/>
+          <w:sz w:val="24"/>
+          <w:szCs w:val="24"/>
+        </w:rPr>
+        <w:t xml:space="preserve"> e Tuya, poiché l’intenzione di questo prodotto è quella di essere controllato tramite la voce di un utente, attraverso un’assistente digitale, rendendo il tutto più appetibile alle ultime tendenze del mercato.</w:t>
+      </w:r>
+      <w:r>
+        <w:rPr>
+          <w:rFonts w:ascii="Verdana" w:eastAsia="Verdana" w:hAnsi="Verdana" w:cs="Verdana"/>
+          <w:color w:val="000000"/>
+          <w:sz w:val="24"/>
+          <w:szCs w:val="24"/>
+        </w:rPr>
+        <w:br/>
+      </w:r>
+      <w:r>
+        <w:rPr>
+          <w:rFonts w:ascii="Verdana" w:eastAsia="Verdana" w:hAnsi="Verdana" w:cs="Verdana"/>
+          <w:color w:val="000000"/>
+          <w:sz w:val="24"/>
+          <w:szCs w:val="24"/>
+        </w:rPr>
+        <w:t xml:space="preserve">Questo lavoro mi ha entusiasmato molto e mi ha dato la possibilità di collaborare e interfacciarmi con colleghi d’oltre </w:t>
+      </w:r>
+      <w:r>
+        <w:rPr>
+          <w:rFonts w:ascii="Verdana" w:eastAsia="Verdana" w:hAnsi="Verdana" w:cs="Verdana"/>
+          <w:color w:val="000000"/>
+          <w:sz w:val="24"/>
+          <w:szCs w:val="24"/>
+        </w:rPr>
+        <w:t>Europa</w:t>
+      </w:r>
+      <w:r>
+        <w:rPr>
+          <w:rFonts w:ascii="Verdana" w:eastAsia="Verdana" w:hAnsi="Verdana" w:cs="Verdana"/>
+          <w:color w:val="000000"/>
+          <w:sz w:val="24"/>
+          <w:szCs w:val="24"/>
+        </w:rPr>
+        <w:t>, scoprendo altri sistemi di lavoro, organizzazione e correnti pensiero differenti da quelli a cui sono abituato; inoltre ho potuto verificare in prima persona, testando e collaudan</w:t>
+      </w:r>
+      <w:r>
+        <w:rPr>
+          <w:rFonts w:ascii="Verdana" w:eastAsia="Verdana" w:hAnsi="Verdana" w:cs="Verdana"/>
+          <w:color w:val="000000"/>
+          <w:sz w:val="24"/>
+          <w:szCs w:val="24"/>
+        </w:rPr>
+        <w:t>do</w:t>
+      </w:r>
+      <w:r>
+        <w:rPr>
+          <w:rFonts w:ascii="Verdana" w:eastAsia="Verdana" w:hAnsi="Verdana" w:cs="Verdana"/>
+          <w:color w:val="000000"/>
+          <w:sz w:val="24"/>
+          <w:szCs w:val="24"/>
+        </w:rPr>
+        <w:t>,</w:t>
+      </w:r>
+      <w:r>
+        <w:rPr>
+          <w:rFonts w:ascii="Verdana" w:eastAsia="Verdana" w:hAnsi="Verdana" w:cs="Verdana"/>
+          <w:color w:val="000000"/>
+          <w:sz w:val="24"/>
+          <w:szCs w:val="24"/>
+        </w:rPr>
+        <w:t xml:space="preserve"> vari chip come ad esempio </w:t>
+      </w:r>
+      <w:r>
+        <w:rPr>
+          <w:rFonts w:ascii="Verdana" w:eastAsia="Verdana" w:hAnsi="Verdana" w:cs="Verdana"/>
+          <w:color w:val="000000"/>
+          <w:sz w:val="24"/>
+          <w:szCs w:val="24"/>
+        </w:rPr>
+        <w:t>il</w:t>
+      </w:r>
+      <w:r>
+        <w:rPr>
+          <w:rFonts w:ascii="Verdana" w:eastAsia="Verdana" w:hAnsi="Verdana" w:cs="Verdana"/>
+          <w:color w:val="000000"/>
+          <w:sz w:val="24"/>
+          <w:szCs w:val="24"/>
+        </w:rPr>
+        <w:t xml:space="preserve"> modulo di Tuya:</w:t>
+      </w:r>
+      <w:r>
+        <w:rPr>
+          <w:rFonts w:ascii="Verdana" w:eastAsia="Verdana" w:hAnsi="Verdana" w:cs="Verdana"/>
+          <w:color w:val="000000"/>
+          <w:sz w:val="24"/>
+          <w:szCs w:val="24"/>
+        </w:rPr>
+        <w:t xml:space="preserve"> “TYWE3S”</w:t>
+      </w:r>
+      <w:r>
+        <w:rPr>
+          <w:rFonts w:ascii="Verdana" w:eastAsia="Verdana" w:hAnsi="Verdana" w:cs="Verdana"/>
+          <w:color w:val="000000"/>
+          <w:sz w:val="24"/>
+          <w:szCs w:val="24"/>
+        </w:rPr>
+        <w:t>, basato sul sistema esp8266,</w:t>
+      </w:r>
+      <w:r>
+        <w:rPr>
+          <w:rFonts w:ascii="Verdana" w:eastAsia="Verdana" w:hAnsi="Verdana" w:cs="Verdana"/>
+          <w:color w:val="000000"/>
+          <w:sz w:val="24"/>
+          <w:szCs w:val="24"/>
+        </w:rPr>
+        <w:t xml:space="preserve"> che si è rivelato la soluzione migliore</w:t>
+      </w:r>
+      <w:r>
+        <w:rPr>
+          <w:rFonts w:ascii="Verdana" w:eastAsia="Verdana" w:hAnsi="Verdana" w:cs="Verdana"/>
+          <w:color w:val="000000"/>
+          <w:sz w:val="24"/>
+          <w:szCs w:val="24"/>
+        </w:rPr>
+        <w:t xml:space="preserve"> per il</w:t>
+      </w:r>
+      <w:r>
+        <w:rPr>
+          <w:rFonts w:ascii="Verdana" w:eastAsia="Verdana" w:hAnsi="Verdana" w:cs="Verdana"/>
+          <w:color w:val="000000"/>
+          <w:sz w:val="24"/>
+          <w:szCs w:val="24"/>
+        </w:rPr>
+        <w:t xml:space="preserve"> sistema luminoso Driver Meccano</w:t>
+      </w:r>
+      <w:r>
+        <w:rPr>
+          <w:rFonts w:ascii="Verdana" w:eastAsia="Verdana" w:hAnsi="Verdana" w:cs="Verdana"/>
+          <w:color w:val="000000"/>
+          <w:sz w:val="24"/>
+          <w:szCs w:val="24"/>
+        </w:rPr>
+        <w:t xml:space="preserve">, </w:t>
+      </w:r>
+      <w:r>
+        <w:rPr>
+          <w:rFonts w:ascii="Verdana" w:eastAsia="Verdana" w:hAnsi="Verdana" w:cs="Verdana"/>
+          <w:color w:val="000000"/>
+          <w:sz w:val="24"/>
+          <w:szCs w:val="24"/>
+        </w:rPr>
+        <w:t>in quanto è un</w:t>
+      </w:r>
+      <w:r>
+        <w:rPr>
+          <w:rFonts w:ascii="Verdana" w:eastAsia="Verdana" w:hAnsi="Verdana" w:cs="Verdana"/>
+          <w:color w:val="000000"/>
+          <w:sz w:val="24"/>
+          <w:szCs w:val="24"/>
+        </w:rPr>
+        <w:t xml:space="preserve"> chip compatibile con le tecnologie di controllo vocale e smart assistant precedentemente citate </w:t>
+      </w:r>
+      <w:r>
+        <w:rPr>
+          <w:rFonts w:ascii="Verdana" w:eastAsia="Verdana" w:hAnsi="Verdana" w:cs="Verdana"/>
+          <w:color w:val="000000"/>
+          <w:sz w:val="24"/>
+          <w:szCs w:val="24"/>
+        </w:rPr>
+        <w:t>e uno dei più diffusi nel</w:t>
+      </w:r>
+      <w:r>
+        <w:rPr>
+          <w:rFonts w:ascii="Verdana" w:eastAsia="Verdana" w:hAnsi="Verdana" w:cs="Verdana"/>
+          <w:color w:val="000000"/>
+          <w:sz w:val="24"/>
+          <w:szCs w:val="24"/>
+        </w:rPr>
+        <w:t xml:space="preserve"> mondo</w:t>
+      </w:r>
+      <w:r>
+        <w:rPr>
+          <w:rFonts w:ascii="Verdana" w:eastAsia="Verdana" w:hAnsi="Verdana" w:cs="Verdana"/>
+          <w:color w:val="000000"/>
+          <w:sz w:val="24"/>
+          <w:szCs w:val="24"/>
+        </w:rPr>
+        <w:t xml:space="preserve"> dell’IoT grazie anche alla</w:t>
+      </w:r>
+      <w:r>
+        <w:rPr>
+          <w:rFonts w:ascii="Verdana" w:eastAsia="Verdana" w:hAnsi="Verdana" w:cs="Verdana"/>
+          <w:color w:val="000000"/>
+          <w:sz w:val="24"/>
+          <w:szCs w:val="24"/>
+        </w:rPr>
+        <w:t xml:space="preserve"> sua facilità di configurazione.</w:t>
+      </w:r>
+    </w:p>
+    <w:p>
+      <w:pPr>
+        <w:keepNext/>
+        <w:pBdr>
+          <w:top w:val="none" w:sz="0" w:space="0" w:color="000000"/>
+          <w:left w:val="none" w:sz="0" w:space="0" w:color="000000"/>
+          <w:bottom w:val="none" w:sz="0" w:space="0" w:color="000000"/>
+          <w:right w:val="none" w:sz="0" w:space="0" w:color="000000"/>
+          <w:between w:val="nil"/>
+        </w:pBdr>
+        <w:spacing w:before="170" w:after="57"/>
+        <w:ind w:left="576"/>
+        <w:rPr>
+          <w:rFonts w:ascii="Verdana" w:eastAsia="Verdana" w:hAnsi="Verdana" w:cs="Verdana"/>
+          <w:color w:val="000000"/>
+          <w:sz w:val="24"/>
+          <w:szCs w:val="24"/>
+        </w:rPr>
+      </w:pPr>
+    </w:p>
+    <w:p>
+      <w:pPr>
+        <w:keepNext/>
+        <w:pBdr>
+          <w:top w:val="none" w:sz="0" w:space="0" w:color="000000"/>
+          <w:left w:val="none" w:sz="0" w:space="0" w:color="000000"/>
+          <w:bottom w:val="none" w:sz="0" w:space="0" w:color="000000"/>
+          <w:right w:val="none" w:sz="0" w:space="0" w:color="000000"/>
+          <w:between w:val="nil"/>
+        </w:pBdr>
+        <w:spacing w:before="170" w:after="57"/>
+        <w:ind w:left="576"/>
+        <w:rPr>
+          <w:rFonts w:ascii="Verdana" w:eastAsia="Verdana" w:hAnsi="Verdana" w:cs="Verdana"/>
+          <w:color w:val="000000"/>
+          <w:sz w:val="16"/>
+          <w:szCs w:val="16"/>
+        </w:rPr>
+      </w:pPr>
+      <w:r>
+        <w:rPr>
+          <w:rFonts w:ascii="Verdana" w:eastAsia="Verdana" w:hAnsi="Verdana" w:cs="Verdana"/>
+          <w:color w:val="000000"/>
+          <w:sz w:val="16"/>
+          <w:szCs w:val="16"/>
+        </w:rPr>
+        <w:t>Di sotto riportate delle immagini che illustrano il m</w:t>
+      </w:r>
+      <w:r>
+        <w:rPr>
+          <w:rFonts w:ascii="Verdana" w:eastAsia="Verdana" w:hAnsi="Verdana" w:cs="Verdana"/>
+          <w:color w:val="000000"/>
+          <w:sz w:val="16"/>
+          <w:szCs w:val="16"/>
+        </w:rPr>
+        <w:t>odulo Wi-Fi per l’integrazione con Google Home, Amazon Alexa e Tuya, TYWE3S</w:t>
+      </w:r>
+      <w:r>
+        <w:rPr>
+          <w:rFonts w:ascii="Verdana" w:eastAsia="Verdana" w:hAnsi="Verdana" w:cs="Verdana"/>
+          <w:color w:val="000000"/>
+          <w:sz w:val="16"/>
+          <w:szCs w:val="16"/>
+        </w:rPr>
+        <w:t xml:space="preserve"> di </w:t>
+      </w:r>
+      <w:r>
+        <w:rPr>
+          <w:rFonts w:ascii="Verdana" w:eastAsia="Verdana" w:hAnsi="Verdana" w:cs="Verdana"/>
+          <w:color w:val="000000"/>
+          <w:sz w:val="16"/>
+          <w:szCs w:val="16"/>
+        </w:rPr>
+        <w:t>Tuya e il prototipo di un modulo del Driver Meccano.</w:t>
+      </w:r>
+    </w:p>
+    <w:p>
+      <w:pPr>
+        <w:keepNext/>
+        <w:pBdr>
+          <w:top w:val="none" w:sz="0" w:space="0" w:color="000000"/>
+          <w:left w:val="none" w:sz="0" w:space="0" w:color="000000"/>
+          <w:bottom w:val="none" w:sz="0" w:space="0" w:color="000000"/>
+          <w:right w:val="none" w:sz="0" w:space="0" w:color="000000"/>
+          <w:between w:val="nil"/>
+        </w:pBdr>
+        <w:spacing w:before="170" w:after="57"/>
+        <w:ind w:left="576"/>
+        <w:rPr>
+          <w:rFonts w:ascii="Verdana" w:eastAsia="Verdana" w:hAnsi="Verdana" w:cs="Verdana"/>
+          <w:color w:val="000000"/>
+          <w:sz w:val="24"/>
+          <w:szCs w:val="24"/>
+        </w:rPr>
+      </w:pPr>
+    </w:p>
+    <w:p>
+      <w:pPr>
+        <w:keepNext/>
+        <w:pBdr>
+          <w:top w:val="none" w:sz="0" w:space="0" w:color="000000"/>
+          <w:left w:val="none" w:sz="0" w:space="0" w:color="000000"/>
+          <w:bottom w:val="none" w:sz="0" w:space="0" w:color="000000"/>
+          <w:right w:val="none" w:sz="0" w:space="0" w:color="000000"/>
+          <w:between w:val="nil"/>
+        </w:pBdr>
+        <w:spacing w:before="170" w:after="57"/>
+        <w:jc w:val="center"/>
+        <w:rPr>
+          <w:rFonts w:ascii="Verdana" w:eastAsia="Verdana" w:hAnsi="Verdana" w:cs="Verdana"/>
+          <w:noProof/>
+          <w:color w:val="000000"/>
+          <w:sz w:val="24"/>
+          <w:szCs w:val="24"/>
+        </w:rPr>
+      </w:pPr>
+      <w:r>
+        <w:rPr>
+          <w:rFonts w:ascii="Verdana" w:eastAsia="Verdana" w:hAnsi="Verdana" w:cs="Verdana"/>
+          <w:noProof/>
+          <w:color w:val="000000"/>
+          <w:sz w:val="24"/>
+          <w:szCs w:val="24"/>
+        </w:rPr>
+        <w:drawing>
+          <wp:inline distT="0" distB="0" distL="0" distR="0" wp14:anchorId="1179BB82" wp14:editId="061B21C1">
+            <wp:extent cx="3259876" cy="2444907"/>
+            <wp:effectExtent l="7303" t="0" r="5397" b="5398"/>
+            <wp:docPr id="11" name="Immagine 11"/>
+            <wp:cNvGraphicFramePr>
+              <a:graphicFrameLocks xmlns:a="http://schemas.openxmlformats.org/drawingml/2006/main" noChangeAspect="1"/>
+            </wp:cNvGraphicFramePr>
+            <a:graphic xmlns:a="http://schemas.openxmlformats.org/drawingml/2006/main">
+              <a:graphicData uri="http://schemas.openxmlformats.org/drawingml/2006/picture">
+                <pic:pic xmlns:pic="http://schemas.openxmlformats.org/drawingml/2006/picture">
+                  <pic:nvPicPr>
+                    <pic:cNvPr id="11" name="P_20190624_105841.jpg"/>
+                    <pic:cNvPicPr/>
+                  </pic:nvPicPr>
+                  <pic:blipFill>
+                    <a:blip r:embed="rId9" cstate="print">
+                      <a:extLst>
+                        <a:ext uri="{28A0092B-C50C-407E-A947-70E740481C1C}">
+                          <a14:useLocalDpi xmlns:a14="http://schemas.microsoft.com/office/drawing/2010/main" val="0"/>
+                        </a:ext>
+                      </a:extLst>
+                    </a:blip>
+                    <a:stretch>
+                      <a:fillRect/>
+                    </a:stretch>
+                  </pic:blipFill>
+                  <pic:spPr>
+                    <a:xfrm rot="5400000">
+                      <a:off x="0" y="0"/>
+                      <a:ext cx="3304709" cy="2478532"/>
+                    </a:xfrm>
+                    <a:prstGeom prst="rect">
+                      <a:avLst/>
+                    </a:prstGeom>
+                  </pic:spPr>
+                </pic:pic>
+              </a:graphicData>
+            </a:graphic>
+          </wp:inline>
+        </w:drawing>
+      </w:r>
+    </w:p>
+    <w:p>
+      <w:pPr>
+        <w:keepNext/>
+        <w:pBdr>
+          <w:top w:val="none" w:sz="0" w:space="0" w:color="000000"/>
+          <w:left w:val="none" w:sz="0" w:space="0" w:color="000000"/>
+          <w:bottom w:val="none" w:sz="0" w:space="0" w:color="000000"/>
+          <w:right w:val="none" w:sz="0" w:space="0" w:color="000000"/>
+          <w:between w:val="nil"/>
+        </w:pBdr>
+        <w:spacing w:before="170" w:after="57"/>
+        <w:jc w:val="center"/>
+        <w:rPr>
+          <w:rFonts w:ascii="Verdana" w:eastAsia="Verdana" w:hAnsi="Verdana" w:cs="Verdana"/>
+          <w:color w:val="000000"/>
+          <w:sz w:val="16"/>
+          <w:szCs w:val="16"/>
+        </w:rPr>
+      </w:pPr>
+      <w:r>
+        <w:rPr>
+          <w:rFonts w:ascii="Verdana" w:eastAsia="Verdana" w:hAnsi="Verdana" w:cs="Verdana"/>
+          <w:noProof/>
+          <w:color w:val="000000"/>
+          <w:sz w:val="16"/>
+          <w:szCs w:val="16"/>
+        </w:rPr>
+        <w:lastRenderedPageBreak/>
+        <w:drawing>
+          <wp:inline distT="0" distB="0" distL="0" distR="0" wp14:anchorId="516CF13A" wp14:editId="5B6F0CF8">
+            <wp:extent cx="5556298" cy="3771900"/>
+            <wp:effectExtent l="133350" t="114300" r="139700" b="152400"/>
+            <wp:docPr id="16" name="Immagine 16"/>
+            <wp:cNvGraphicFramePr>
+              <a:graphicFrameLocks xmlns:a="http://schemas.openxmlformats.org/drawingml/2006/main" noChangeAspect="1"/>
+            </wp:cNvGraphicFramePr>
+            <a:graphic xmlns:a="http://schemas.openxmlformats.org/drawingml/2006/main">
+              <a:graphicData uri="http://schemas.openxmlformats.org/drawingml/2006/picture">
+                <pic:pic xmlns:pic="http://schemas.openxmlformats.org/drawingml/2006/picture">
+                  <pic:nvPicPr>
+                    <pic:cNvPr id="16" name="TUYA_UP_VIEW.PNG"/>
+                    <pic:cNvPicPr/>
+                  </pic:nvPicPr>
+                  <pic:blipFill>
+                    <a:blip r:embed="rId10">
+                      <a:extLst>
+                        <a:ext uri="{28A0092B-C50C-407E-A947-70E740481C1C}">
+                          <a14:useLocalDpi xmlns:a14="http://schemas.microsoft.com/office/drawing/2010/main" val="0"/>
+                        </a:ext>
+                      </a:extLst>
+                    </a:blip>
+                    <a:stretch>
+                      <a:fillRect/>
+                    </a:stretch>
+                  </pic:blipFill>
+                  <pic:spPr>
+                    <a:xfrm>
+                      <a:off x="0" y="0"/>
+                      <a:ext cx="5586077" cy="3792116"/>
+                    </a:xfrm>
+                    <a:prstGeom prst="rect">
+                      <a:avLst/>
+                    </a:prstGeom>
+                    <a:solidFill>
+                      <a:srgbClr val="FFFFFF">
+                        <a:shade val="85000"/>
+                      </a:srgbClr>
+                    </a:solidFill>
+                    <a:ln w="88900" cap="sq">
+                      <a:solidFill>
+                        <a:srgbClr val="FFFFFF"/>
+                      </a:solidFill>
+                      <a:miter lim="800000"/>
+                    </a:ln>
+                    <a:effectLst>
+                      <a:outerShdw blurRad="55000" dist="18000" dir="5400000" algn="tl" rotWithShape="0">
+                        <a:srgbClr val="000000">
+                          <a:alpha val="40000"/>
+                        </a:srgbClr>
+                      </a:outerShdw>
+                    </a:effectLst>
+                    <a:scene3d>
+                      <a:camera prst="orthographicFront"/>
+                      <a:lightRig rig="twoPt" dir="t">
+                        <a:rot lat="0" lon="0" rev="7200000"/>
+                      </a:lightRig>
+                    </a:scene3d>
+                    <a:sp3d>
+                      <a:bevelT w="25400" h="19050"/>
+                      <a:contourClr>
+                        <a:srgbClr val="FFFFFF"/>
+                      </a:contourClr>
+                    </a:sp3d>
+                  </pic:spPr>
+                </pic:pic>
+              </a:graphicData>
+            </a:graphic>
+          </wp:inline>
+        </w:drawing>
+      </w:r>
+    </w:p>
+    <w:p>
+      <w:pPr>
+        <w:keepNext/>
+        <w:pBdr>
+          <w:top w:val="none" w:sz="0" w:space="0" w:color="000000"/>
+          <w:left w:val="none" w:sz="0" w:space="0" w:color="000000"/>
+          <w:bottom w:val="none" w:sz="0" w:space="0" w:color="000000"/>
+          <w:right w:val="none" w:sz="0" w:space="0" w:color="000000"/>
+          <w:between w:val="nil"/>
+        </w:pBdr>
+        <w:spacing w:before="170" w:after="57"/>
+        <w:rPr>
+          <w:rFonts w:ascii="Verdana" w:eastAsia="Verdana" w:hAnsi="Verdana" w:cs="Verdana"/>
+          <w:color w:val="000000"/>
+          <w:sz w:val="16"/>
+          <w:szCs w:val="16"/>
+        </w:rPr>
+      </w:pPr>
+      <w:r>
+        <w:rPr>
+          <w:rFonts w:ascii="Verdana" w:eastAsia="Verdana" w:hAnsi="Verdana" w:cs="Verdana"/>
+          <w:color w:val="000000"/>
+          <w:sz w:val="16"/>
+          <w:szCs w:val="16"/>
+        </w:rPr>
+        <w:t xml:space="preserve">  </w:t>
+      </w:r>
+      <w:bookmarkStart w:id="14" w:name="_GoBack"/>
       <w:bookmarkEnd w:id="14"/>
       <w:r>
         <w:rPr>
           <w:rFonts w:ascii="Verdana" w:eastAsia="Verdana" w:hAnsi="Verdana" w:cs="Verdana"/>
-          <w:b/>
-          <w:color w:val="000000"/>
-          <w:sz w:val="24"/>
-          <w:szCs w:val="24"/>
-        </w:rPr>
-        <w:t>5.1. Contesto ed obiettivi del progetto/attività</w:t>
-      </w:r>
-      <w:r>
-        <w:rPr>
-          <w:rFonts w:ascii="Verdana" w:eastAsia="Verdana" w:hAnsi="Verdana" w:cs="Verdana"/>
-          <w:color w:val="000000"/>
-          <w:sz w:val="24"/>
-          <w:szCs w:val="24"/>
-        </w:rPr>
-        <w:br/>
-      </w:r>
-      <w:r>
-        <w:rPr>
-          <w:rFonts w:ascii="Verdana" w:eastAsia="Verdana" w:hAnsi="Verdana" w:cs="Verdana"/>
-          <w:color w:val="000000"/>
-          <w:sz w:val="24"/>
-          <w:szCs w:val="24"/>
-        </w:rPr>
-        <w:t xml:space="preserve">L’obiettivo principale del mio stage è stato quello di collaborare con l’azienda cinese di nome KLiTE alla nascita di un nuovo prodotto, nella fattispecie il mio ruolo è stato quello </w:t>
-      </w:r>
-      <w:r>
-        <w:rPr>
-          <w:rFonts w:ascii="Verdana" w:eastAsia="Verdana" w:hAnsi="Verdana" w:cs="Verdana"/>
-          <w:color w:val="000000"/>
-          <w:sz w:val="24"/>
-          <w:szCs w:val="24"/>
-        </w:rPr>
-        <w:t>di verificare la compatibilità tra</w:t>
-      </w:r>
-      <w:r>
-        <w:rPr>
-          <w:rFonts w:ascii="Verdana" w:eastAsia="Verdana" w:hAnsi="Verdana" w:cs="Verdana"/>
-          <w:color w:val="000000"/>
-          <w:sz w:val="24"/>
-          <w:szCs w:val="24"/>
-        </w:rPr>
-        <w:t xml:space="preserve"> alcuni chip Wi-Fi</w:t>
-      </w:r>
-      <w:r>
-        <w:rPr>
-          <w:rFonts w:ascii="Verdana" w:eastAsia="Verdana" w:hAnsi="Verdana" w:cs="Verdana"/>
-          <w:color w:val="000000"/>
-          <w:sz w:val="24"/>
-          <w:szCs w:val="24"/>
-        </w:rPr>
-        <w:t xml:space="preserve"> e i sistemi software di Google Home e Amazon Alexa. Successivamente, in seguito all’evento del CES di Las Vegas </w:t>
-      </w:r>
-      <w:r>
-        <w:rPr>
-          <w:rFonts w:ascii="Verdana" w:eastAsia="Verdana" w:hAnsi="Verdana" w:cs="Verdana"/>
-          <w:color w:val="000000"/>
-          <w:sz w:val="24"/>
-          <w:szCs w:val="24"/>
-        </w:rPr>
-        <w:t xml:space="preserve">dove è stato presentato uno specchio smart che ha attirato l’attenzione di L&amp;S mi è stato chiesto di indagare su tale prodotto e il relativo software che ne permetteva l’utilizzo. Dopo aver raccolto delle informazioni direttamente dall’azienda che produceva il prodotto precedentemente citato ho consigliato, al mio tutor, l’utilizzo di un software open source, ovvero: “Magic Mirror” qualora l’azienda si volesse avventurare nel mondo degli specchi smart. </w:t>
+          <w:color w:val="000000"/>
+          <w:sz w:val="16"/>
+          <w:szCs w:val="16"/>
+        </w:rPr>
+        <w:t>Schema dei piedini del modulo Tuya TYWE3S.</w:t>
+      </w:r>
+    </w:p>
+    <w:p>
+      <w:pPr>
+        <w:keepNext/>
+        <w:pBdr>
+          <w:top w:val="none" w:sz="0" w:space="0" w:color="000000"/>
+          <w:left w:val="none" w:sz="0" w:space="0" w:color="000000"/>
+          <w:bottom w:val="none" w:sz="0" w:space="0" w:color="000000"/>
+          <w:right w:val="none" w:sz="0" w:space="0" w:color="000000"/>
+          <w:between w:val="nil"/>
+        </w:pBdr>
+        <w:spacing w:before="170" w:after="57"/>
+        <w:rPr>
+          <w:rFonts w:ascii="Verdana" w:eastAsia="Verdana" w:hAnsi="Verdana" w:cs="Verdana"/>
+          <w:color w:val="000000"/>
+          <w:sz w:val="16"/>
+          <w:szCs w:val="16"/>
+        </w:rPr>
+      </w:pPr>
+    </w:p>
+    <w:p>
+      <w:pPr>
+        <w:keepNext/>
+        <w:pBdr>
+          <w:top w:val="none" w:sz="0" w:space="0" w:color="000000"/>
+          <w:left w:val="none" w:sz="0" w:space="0" w:color="000000"/>
+          <w:bottom w:val="none" w:sz="0" w:space="0" w:color="000000"/>
+          <w:right w:val="none" w:sz="0" w:space="0" w:color="000000"/>
+          <w:between w:val="nil"/>
+        </w:pBdr>
+        <w:spacing w:before="170" w:after="57"/>
+        <w:jc w:val="center"/>
+        <w:rPr>
+          <w:rFonts w:ascii="Verdana" w:eastAsia="Verdana" w:hAnsi="Verdana" w:cs="Verdana"/>
+          <w:color w:val="000000"/>
+          <w:sz w:val="24"/>
+          <w:szCs w:val="24"/>
+        </w:rPr>
+      </w:pPr>
+      <w:r>
+        <w:rPr>
+          <w:rFonts w:ascii="Verdana" w:eastAsia="Verdana" w:hAnsi="Verdana" w:cs="Verdana"/>
+          <w:noProof/>
+          <w:color w:val="000000"/>
+          <w:sz w:val="24"/>
+          <w:szCs w:val="24"/>
+        </w:rPr>
+        <w:drawing>
+          <wp:inline distT="0" distB="0" distL="0" distR="0">
+            <wp:extent cx="3725465" cy="2797649"/>
+            <wp:effectExtent l="6667" t="0" r="0" b="0"/>
+            <wp:docPr id="14" name="Immagine 14"/>
+            <wp:cNvGraphicFramePr>
+              <a:graphicFrameLocks xmlns:a="http://schemas.openxmlformats.org/drawingml/2006/main" noChangeAspect="1"/>
+            </wp:cNvGraphicFramePr>
+            <a:graphic xmlns:a="http://schemas.openxmlformats.org/drawingml/2006/main">
+              <a:graphicData uri="http://schemas.openxmlformats.org/drawingml/2006/picture">
+                <pic:pic xmlns:pic="http://schemas.openxmlformats.org/drawingml/2006/picture">
+                  <pic:nvPicPr>
+                    <pic:cNvPr id="14" name="P_20190624_111954.jpg"/>
+                    <pic:cNvPicPr/>
+                  </pic:nvPicPr>
+                  <pic:blipFill>
+                    <a:blip r:embed="rId11" cstate="print">
+                      <a:extLst>
+                        <a:ext uri="{28A0092B-C50C-407E-A947-70E740481C1C}">
+                          <a14:useLocalDpi xmlns:a14="http://schemas.microsoft.com/office/drawing/2010/main" val="0"/>
+                        </a:ext>
+                      </a:extLst>
+                    </a:blip>
+                    <a:stretch>
+                      <a:fillRect/>
+                    </a:stretch>
+                  </pic:blipFill>
+                  <pic:spPr>
+                    <a:xfrm rot="5400000">
+                      <a:off x="0" y="0"/>
+                      <a:ext cx="3729345" cy="2800562"/>
+                    </a:xfrm>
+                    <a:prstGeom prst="rect">
+                      <a:avLst/>
+                    </a:prstGeom>
+                  </pic:spPr>
+                </pic:pic>
+              </a:graphicData>
+            </a:graphic>
+          </wp:inline>
+        </w:drawing>
+      </w:r>
+      <w:r>
+        <w:rPr>
+          <w:rFonts w:ascii="Gill Sans MT" w:eastAsia="Verdana" w:hAnsi="Gill Sans MT" w:cs="Verdana"/>
+          <w:noProof/>
+          <w:color w:val="000000"/>
+        </w:rPr>
+        <w:t xml:space="preserve"> </w:t>
+      </w:r>
+      <w:r>
+        <w:rPr>
+          <w:rFonts w:ascii="Gill Sans MT" w:eastAsia="Verdana" w:hAnsi="Gill Sans MT" w:cs="Verdana"/>
+          <w:noProof/>
+          <w:color w:val="000000"/>
+        </w:rPr>
+        <w:drawing>
+          <wp:inline distT="0" distB="0" distL="0" distR="0" wp14:anchorId="039FDF34" wp14:editId="27428856">
+            <wp:extent cx="3727888" cy="2787015"/>
+            <wp:effectExtent l="0" t="6033" r="318" b="317"/>
+            <wp:docPr id="15" name="Immagine 15"/>
+            <wp:cNvGraphicFramePr>
+              <a:graphicFrameLocks xmlns:a="http://schemas.openxmlformats.org/drawingml/2006/main" noChangeAspect="1"/>
+            </wp:cNvGraphicFramePr>
+            <a:graphic xmlns:a="http://schemas.openxmlformats.org/drawingml/2006/main">
+              <a:graphicData uri="http://schemas.openxmlformats.org/drawingml/2006/picture">
+                <pic:pic xmlns:pic="http://schemas.openxmlformats.org/drawingml/2006/picture">
+                  <pic:nvPicPr>
+                    <pic:cNvPr id="15" name="P_20190624_112017.jpg"/>
+                    <pic:cNvPicPr/>
+                  </pic:nvPicPr>
+                  <pic:blipFill>
+                    <a:blip r:embed="rId12" cstate="print">
+                      <a:extLst>
+                        <a:ext uri="{28A0092B-C50C-407E-A947-70E740481C1C}">
+                          <a14:useLocalDpi xmlns:a14="http://schemas.microsoft.com/office/drawing/2010/main" val="0"/>
+                        </a:ext>
+                      </a:extLst>
+                    </a:blip>
+                    <a:stretch>
+                      <a:fillRect/>
+                    </a:stretch>
+                  </pic:blipFill>
+                  <pic:spPr>
+                    <a:xfrm rot="5400000">
+                      <a:off x="0" y="0"/>
+                      <a:ext cx="3727888" cy="2787015"/>
+                    </a:xfrm>
+                    <a:prstGeom prst="rect">
+                      <a:avLst/>
+                    </a:prstGeom>
+                  </pic:spPr>
+                </pic:pic>
+              </a:graphicData>
+            </a:graphic>
+          </wp:inline>
+        </w:drawing>
+      </w:r>
+    </w:p>
+    <w:p>
+      <w:pPr>
+        <w:keepNext/>
+        <w:pBdr>
+          <w:top w:val="none" w:sz="0" w:space="0" w:color="000000"/>
+          <w:left w:val="none" w:sz="0" w:space="0" w:color="000000"/>
+          <w:bottom w:val="none" w:sz="0" w:space="0" w:color="000000"/>
+          <w:right w:val="none" w:sz="0" w:space="0" w:color="000000"/>
+          <w:between w:val="nil"/>
+        </w:pBdr>
+        <w:spacing w:before="170" w:after="57"/>
+        <w:rPr>
+          <w:rFonts w:ascii="Verdana" w:eastAsia="Verdana" w:hAnsi="Verdana" w:cs="Verdana"/>
+          <w:color w:val="000000"/>
+          <w:sz w:val="16"/>
+          <w:szCs w:val="16"/>
+        </w:rPr>
+      </w:pPr>
+      <w:r>
+        <w:rPr>
+          <w:rFonts w:ascii="Verdana" w:eastAsia="Verdana" w:hAnsi="Verdana" w:cs="Verdana"/>
+          <w:color w:val="000000"/>
+          <w:sz w:val="16"/>
+          <w:szCs w:val="16"/>
+        </w:rPr>
+        <w:t xml:space="preserve">  </w:t>
+      </w:r>
+      <w:r>
+        <w:rPr>
+          <w:rFonts w:ascii="Verdana" w:eastAsia="Verdana" w:hAnsi="Verdana" w:cs="Verdana"/>
+          <w:color w:val="000000"/>
+          <w:sz w:val="16"/>
+          <w:szCs w:val="16"/>
+        </w:rPr>
+        <w:t>Prototipo di un modulo Driver Meccano</w:t>
+      </w:r>
+      <w:r>
+        <w:rPr>
+          <w:rFonts w:ascii="Verdana" w:eastAsia="Verdana" w:hAnsi="Verdana" w:cs="Verdana"/>
+          <w:color w:val="000000"/>
+          <w:sz w:val="16"/>
+          <w:szCs w:val="16"/>
+        </w:rPr>
+        <w:t xml:space="preserve">                       </w:t>
+      </w:r>
+      <w:r>
+        <w:rPr>
+          <w:rFonts w:ascii="Verdana" w:eastAsia="Verdana" w:hAnsi="Verdana" w:cs="Verdana"/>
+          <w:color w:val="000000"/>
+          <w:sz w:val="16"/>
+          <w:szCs w:val="16"/>
+        </w:rPr>
+        <w:t xml:space="preserve"> </w:t>
+      </w:r>
+      <w:r>
+        <w:rPr>
+          <w:rFonts w:ascii="Verdana" w:eastAsia="Verdana" w:hAnsi="Verdana" w:cs="Verdana"/>
+          <w:color w:val="000000"/>
+          <w:sz w:val="16"/>
+          <w:szCs w:val="16"/>
+        </w:rPr>
+        <w:t>D</w:t>
+      </w:r>
+      <w:r>
+        <w:rPr>
+          <w:rFonts w:ascii="Verdana" w:eastAsia="Verdana" w:hAnsi="Verdana" w:cs="Verdana"/>
+          <w:color w:val="000000"/>
+          <w:sz w:val="16"/>
+          <w:szCs w:val="16"/>
+        </w:rPr>
+        <w:t>isposizione dei componenti e degli output</w:t>
+      </w:r>
+    </w:p>
+    <w:p>
+      <w:pPr>
+        <w:keepNext/>
+        <w:pBdr>
+          <w:top w:val="none" w:sz="0" w:space="0" w:color="000000"/>
+          <w:left w:val="none" w:sz="0" w:space="0" w:color="000000"/>
+          <w:bottom w:val="none" w:sz="0" w:space="0" w:color="000000"/>
+          <w:right w:val="none" w:sz="0" w:space="0" w:color="000000"/>
+          <w:between w:val="nil"/>
+        </w:pBdr>
+        <w:spacing w:before="170" w:after="57"/>
+        <w:rPr>
+          <w:rFonts w:ascii="Verdana" w:eastAsia="Verdana" w:hAnsi="Verdana" w:cs="Verdana"/>
+          <w:color w:val="000000"/>
+          <w:sz w:val="16"/>
+          <w:szCs w:val="16"/>
+        </w:rPr>
+      </w:pPr>
+    </w:p>
+    <w:p>
+      <w:pPr>
+        <w:keepNext/>
+        <w:pBdr>
+          <w:top w:val="none" w:sz="0" w:space="0" w:color="000000"/>
+          <w:left w:val="none" w:sz="0" w:space="0" w:color="000000"/>
+          <w:bottom w:val="none" w:sz="0" w:space="0" w:color="000000"/>
+          <w:right w:val="none" w:sz="0" w:space="0" w:color="000000"/>
+          <w:between w:val="nil"/>
+        </w:pBdr>
+        <w:spacing w:before="170" w:after="57"/>
+        <w:jc w:val="right"/>
+        <w:rPr>
+          <w:rFonts w:ascii="Gill Sans MT" w:eastAsia="Verdana" w:hAnsi="Gill Sans MT" w:cs="Verdana"/>
+          <w:color w:val="000000"/>
+        </w:rPr>
+      </w:pPr>
+    </w:p>
+    <w:p>
+      <w:pPr>
+        <w:keepNext/>
+        <w:pBdr>
+          <w:top w:val="none" w:sz="0" w:space="0" w:color="000000"/>
+          <w:left w:val="none" w:sz="0" w:space="0" w:color="000000"/>
+          <w:bottom w:val="none" w:sz="0" w:space="0" w:color="000000"/>
+          <w:right w:val="none" w:sz="0" w:space="0" w:color="000000"/>
+          <w:between w:val="nil"/>
+        </w:pBdr>
+        <w:spacing w:before="170" w:after="57"/>
+        <w:jc w:val="center"/>
+        <w:rPr>
+          <w:rFonts w:ascii="Gill Sans MT" w:eastAsia="Verdana" w:hAnsi="Gill Sans MT" w:cs="Verdana"/>
+          <w:color w:val="000000"/>
+        </w:rPr>
+      </w:pPr>
+    </w:p>
+    <w:p>
+      <w:pPr>
+        <w:keepNext/>
+        <w:pBdr>
+          <w:top w:val="none" w:sz="0" w:space="0" w:color="000000"/>
+          <w:left w:val="none" w:sz="0" w:space="0" w:color="000000"/>
+          <w:bottom w:val="none" w:sz="0" w:space="0" w:color="000000"/>
+          <w:right w:val="none" w:sz="0" w:space="0" w:color="000000"/>
+          <w:between w:val="nil"/>
+        </w:pBdr>
+        <w:spacing w:before="170" w:after="57"/>
+        <w:jc w:val="center"/>
+        <w:rPr>
+          <w:rFonts w:ascii="Gill Sans MT" w:eastAsia="Verdana" w:hAnsi="Gill Sans MT" w:cs="Verdana"/>
+          <w:color w:val="000000"/>
+        </w:rPr>
+      </w:pPr>
+    </w:p>
+    <w:p>
+      <w:pPr>
+        <w:keepNext/>
+        <w:pBdr>
+          <w:top w:val="none" w:sz="0" w:space="0" w:color="000000"/>
+          <w:left w:val="none" w:sz="0" w:space="0" w:color="000000"/>
+          <w:bottom w:val="none" w:sz="0" w:space="0" w:color="000000"/>
+          <w:right w:val="none" w:sz="0" w:space="0" w:color="000000"/>
+          <w:between w:val="nil"/>
+        </w:pBdr>
+        <w:spacing w:before="170" w:after="57"/>
+        <w:ind w:left="576"/>
+        <w:rPr>
+          <w:rFonts w:ascii="Verdana" w:eastAsia="Verdana" w:hAnsi="Verdana" w:cs="Verdana"/>
+          <w:color w:val="000000"/>
+          <w:sz w:val="24"/>
+          <w:szCs w:val="24"/>
+        </w:rPr>
+      </w:pPr>
+    </w:p>
+    <w:p>
+      <w:pPr>
+        <w:keepNext/>
+        <w:pBdr>
+          <w:top w:val="none" w:sz="0" w:space="0" w:color="000000"/>
+          <w:left w:val="none" w:sz="0" w:space="0" w:color="000000"/>
+          <w:bottom w:val="none" w:sz="0" w:space="0" w:color="000000"/>
+          <w:right w:val="none" w:sz="0" w:space="0" w:color="000000"/>
+          <w:between w:val="nil"/>
+        </w:pBdr>
+        <w:spacing w:before="170" w:after="57"/>
+        <w:ind w:left="576"/>
+        <w:rPr>
+          <w:rFonts w:ascii="Verdana" w:eastAsia="Verdana" w:hAnsi="Verdana" w:cs="Verdana"/>
+          <w:color w:val="000000"/>
+          <w:sz w:val="24"/>
+          <w:szCs w:val="24"/>
+        </w:rPr>
+      </w:pPr>
+    </w:p>
+    <w:p>
+      <w:pPr>
+        <w:keepNext/>
+        <w:pBdr>
+          <w:top w:val="none" w:sz="0" w:space="0" w:color="000000"/>
+          <w:left w:val="none" w:sz="0" w:space="0" w:color="000000"/>
+          <w:bottom w:val="none" w:sz="0" w:space="0" w:color="000000"/>
+          <w:right w:val="none" w:sz="0" w:space="0" w:color="000000"/>
+          <w:between w:val="nil"/>
+        </w:pBdr>
+        <w:spacing w:before="170" w:after="57"/>
+        <w:ind w:left="576"/>
+        <w:rPr>
+          <w:rFonts w:ascii="Verdana" w:eastAsia="Verdana" w:hAnsi="Verdana" w:cs="Verdana"/>
+          <w:color w:val="000000"/>
+          <w:sz w:val="24"/>
+          <w:szCs w:val="24"/>
+        </w:rPr>
+      </w:pPr>
+    </w:p>
+    <w:p>
+      <w:pPr>
+        <w:keepNext/>
+        <w:pBdr>
+          <w:top w:val="none" w:sz="0" w:space="0" w:color="000000"/>
+          <w:left w:val="none" w:sz="0" w:space="0" w:color="000000"/>
+          <w:bottom w:val="none" w:sz="0" w:space="0" w:color="000000"/>
+          <w:right w:val="none" w:sz="0" w:space="0" w:color="000000"/>
+          <w:between w:val="nil"/>
+        </w:pBdr>
+        <w:spacing w:before="170" w:after="57"/>
+        <w:ind w:left="576"/>
+        <w:rPr>
+          <w:rFonts w:ascii="Verdana" w:eastAsia="Verdana" w:hAnsi="Verdana" w:cs="Verdana"/>
+          <w:color w:val="000000"/>
+          <w:sz w:val="24"/>
+          <w:szCs w:val="24"/>
+        </w:rPr>
+      </w:pPr>
+    </w:p>
+    <w:p>
+      <w:pPr>
+        <w:keepNext/>
+        <w:pBdr>
+          <w:top w:val="none" w:sz="0" w:space="0" w:color="000000"/>
+          <w:left w:val="none" w:sz="0" w:space="0" w:color="000000"/>
+          <w:bottom w:val="none" w:sz="0" w:space="0" w:color="000000"/>
+          <w:right w:val="none" w:sz="0" w:space="0" w:color="000000"/>
+          <w:between w:val="nil"/>
+        </w:pBdr>
+        <w:spacing w:before="170" w:after="57"/>
+        <w:ind w:left="576"/>
+        <w:rPr>
+          <w:rFonts w:ascii="Verdana" w:eastAsia="Verdana" w:hAnsi="Verdana" w:cs="Verdana"/>
+          <w:color w:val="000000"/>
+          <w:sz w:val="24"/>
+          <w:szCs w:val="24"/>
+        </w:rPr>
+      </w:pPr>
+    </w:p>
+    <w:p>
+      <w:pPr>
+        <w:keepNext/>
+        <w:pBdr>
+          <w:top w:val="none" w:sz="0" w:space="0" w:color="000000"/>
+          <w:left w:val="none" w:sz="0" w:space="0" w:color="000000"/>
+          <w:bottom w:val="none" w:sz="0" w:space="0" w:color="000000"/>
+          <w:right w:val="none" w:sz="0" w:space="0" w:color="000000"/>
+          <w:between w:val="nil"/>
+        </w:pBdr>
+        <w:spacing w:before="170" w:after="57"/>
+        <w:ind w:left="576"/>
+        <w:rPr>
+          <w:rFonts w:ascii="Verdana" w:eastAsia="Verdana" w:hAnsi="Verdana" w:cs="Verdana"/>
+          <w:color w:val="000000"/>
+          <w:sz w:val="24"/>
+          <w:szCs w:val="24"/>
+        </w:rPr>
+      </w:pPr>
+    </w:p>
+    <w:p>
+      <w:pPr>
+        <w:keepNext/>
+        <w:pBdr>
+          <w:top w:val="none" w:sz="0" w:space="0" w:color="000000"/>
+          <w:left w:val="none" w:sz="0" w:space="0" w:color="000000"/>
+          <w:bottom w:val="none" w:sz="0" w:space="0" w:color="000000"/>
+          <w:right w:val="none" w:sz="0" w:space="0" w:color="000000"/>
+          <w:between w:val="nil"/>
+        </w:pBdr>
+        <w:spacing w:before="170" w:after="57"/>
+        <w:ind w:left="576"/>
+        <w:rPr>
+          <w:rFonts w:ascii="Verdana" w:eastAsia="Verdana" w:hAnsi="Verdana" w:cs="Verdana"/>
+          <w:color w:val="000000"/>
+          <w:sz w:val="24"/>
+          <w:szCs w:val="24"/>
+        </w:rPr>
+      </w:pPr>
+    </w:p>
+    <w:p>
+      <w:pPr>
+        <w:keepNext/>
+        <w:pBdr>
+          <w:top w:val="none" w:sz="0" w:space="0" w:color="000000"/>
+          <w:left w:val="none" w:sz="0" w:space="0" w:color="000000"/>
+          <w:bottom w:val="none" w:sz="0" w:space="0" w:color="000000"/>
+          <w:right w:val="none" w:sz="0" w:space="0" w:color="000000"/>
+          <w:between w:val="nil"/>
+        </w:pBdr>
+        <w:spacing w:before="170" w:after="57"/>
+        <w:ind w:left="576"/>
+        <w:rPr>
+          <w:rFonts w:ascii="Verdana" w:eastAsia="Verdana" w:hAnsi="Verdana" w:cs="Verdana"/>
+          <w:color w:val="000000"/>
+          <w:sz w:val="24"/>
+          <w:szCs w:val="24"/>
+        </w:rPr>
+      </w:pPr>
+    </w:p>
+    <w:p>
+      <w:pPr>
+        <w:keepNext/>
+        <w:pBdr>
+          <w:top w:val="none" w:sz="0" w:space="0" w:color="000000"/>
+          <w:left w:val="none" w:sz="0" w:space="0" w:color="000000"/>
+          <w:bottom w:val="none" w:sz="0" w:space="0" w:color="000000"/>
+          <w:right w:val="none" w:sz="0" w:space="0" w:color="000000"/>
+          <w:between w:val="nil"/>
+        </w:pBdr>
+        <w:spacing w:before="170" w:after="57"/>
+        <w:ind w:left="576"/>
+        <w:rPr>
+          <w:rFonts w:ascii="Verdana" w:eastAsia="Verdana" w:hAnsi="Verdana" w:cs="Verdana"/>
+          <w:color w:val="000000"/>
+          <w:sz w:val="24"/>
+          <w:szCs w:val="24"/>
+        </w:rPr>
+      </w:pPr>
+    </w:p>
+    <w:p>
+      <w:pPr>
+        <w:keepNext/>
+        <w:pBdr>
+          <w:top w:val="none" w:sz="0" w:space="0" w:color="000000"/>
+          <w:left w:val="none" w:sz="0" w:space="0" w:color="000000"/>
+          <w:bottom w:val="none" w:sz="0" w:space="0" w:color="000000"/>
+          <w:right w:val="none" w:sz="0" w:space="0" w:color="000000"/>
+          <w:between w:val="nil"/>
+        </w:pBdr>
+        <w:spacing w:before="170" w:after="57"/>
+        <w:ind w:left="576"/>
+        <w:rPr>
+          <w:rFonts w:ascii="Verdana" w:eastAsia="Verdana" w:hAnsi="Verdana" w:cs="Verdana"/>
+          <w:color w:val="000000"/>
+          <w:sz w:val="24"/>
+          <w:szCs w:val="24"/>
+        </w:rPr>
+      </w:pPr>
+    </w:p>
+    <w:p>
+      <w:pPr>
+        <w:keepNext/>
+        <w:pBdr>
+          <w:top w:val="none" w:sz="0" w:space="0" w:color="000000"/>
+          <w:left w:val="none" w:sz="0" w:space="0" w:color="000000"/>
+          <w:bottom w:val="none" w:sz="0" w:space="0" w:color="000000"/>
+          <w:right w:val="none" w:sz="0" w:space="0" w:color="000000"/>
+          <w:between w:val="nil"/>
+        </w:pBdr>
+        <w:spacing w:before="170" w:after="57"/>
+        <w:ind w:left="576"/>
+        <w:rPr>
+          <w:rFonts w:ascii="Verdana" w:eastAsia="Verdana" w:hAnsi="Verdana" w:cs="Verdana"/>
+          <w:color w:val="000000"/>
+          <w:sz w:val="24"/>
+          <w:szCs w:val="24"/>
+        </w:rPr>
+      </w:pPr>
+    </w:p>
+    <w:p>
+      <w:pPr>
+        <w:keepNext/>
+        <w:pBdr>
+          <w:top w:val="none" w:sz="0" w:space="0" w:color="000000"/>
+          <w:left w:val="none" w:sz="0" w:space="0" w:color="000000"/>
+          <w:bottom w:val="none" w:sz="0" w:space="0" w:color="000000"/>
+          <w:right w:val="none" w:sz="0" w:space="0" w:color="000000"/>
+          <w:between w:val="nil"/>
+        </w:pBdr>
+        <w:spacing w:before="170" w:after="57"/>
+        <w:ind w:left="576"/>
+        <w:rPr>
+          <w:rFonts w:ascii="Verdana" w:eastAsia="Verdana" w:hAnsi="Verdana" w:cs="Verdana"/>
+          <w:color w:val="000000"/>
+          <w:sz w:val="24"/>
+          <w:szCs w:val="24"/>
+        </w:rPr>
+      </w:pPr>
+    </w:p>
+    <w:p>
+      <w:pPr>
+        <w:keepNext/>
+        <w:pBdr>
+          <w:top w:val="none" w:sz="0" w:space="0" w:color="000000"/>
+          <w:left w:val="none" w:sz="0" w:space="0" w:color="000000"/>
+          <w:bottom w:val="none" w:sz="0" w:space="0" w:color="000000"/>
+          <w:right w:val="none" w:sz="0" w:space="0" w:color="000000"/>
+          <w:between w:val="nil"/>
+        </w:pBdr>
+        <w:spacing w:before="170" w:after="57"/>
+        <w:ind w:left="576"/>
+        <w:rPr>
+          <w:rFonts w:ascii="Verdana" w:eastAsia="Verdana" w:hAnsi="Verdana" w:cs="Verdana"/>
+          <w:color w:val="000000"/>
+          <w:sz w:val="24"/>
+          <w:szCs w:val="24"/>
+        </w:rPr>
+      </w:pPr>
+    </w:p>
+    <w:p>
+      <w:pPr>
+        <w:keepNext/>
+        <w:pBdr>
+          <w:top w:val="none" w:sz="0" w:space="0" w:color="000000"/>
+          <w:left w:val="none" w:sz="0" w:space="0" w:color="000000"/>
+          <w:bottom w:val="none" w:sz="0" w:space="0" w:color="000000"/>
+          <w:right w:val="none" w:sz="0" w:space="0" w:color="000000"/>
+          <w:between w:val="nil"/>
+        </w:pBdr>
+        <w:spacing w:before="170" w:after="57"/>
+        <w:ind w:left="576"/>
+        <w:rPr>
+          <w:rFonts w:ascii="Verdana" w:eastAsia="Verdana" w:hAnsi="Verdana" w:cs="Verdana"/>
+          <w:color w:val="000000"/>
+          <w:sz w:val="24"/>
+          <w:szCs w:val="24"/>
+        </w:rPr>
+      </w:pPr>
+    </w:p>
+    <w:p>
+      <w:pPr>
+        <w:keepNext/>
+        <w:pBdr>
+          <w:top w:val="none" w:sz="0" w:space="0" w:color="000000"/>
+          <w:left w:val="none" w:sz="0" w:space="0" w:color="000000"/>
+          <w:bottom w:val="none" w:sz="0" w:space="0" w:color="000000"/>
+          <w:right w:val="none" w:sz="0" w:space="0" w:color="000000"/>
+          <w:between w:val="nil"/>
+        </w:pBdr>
+        <w:spacing w:before="170" w:after="57"/>
+        <w:ind w:left="576"/>
+        <w:rPr>
+          <w:rFonts w:ascii="Verdana" w:eastAsia="Verdana" w:hAnsi="Verdana" w:cs="Verdana"/>
+          <w:color w:val="000000"/>
+          <w:sz w:val="24"/>
+          <w:szCs w:val="24"/>
+        </w:rPr>
+      </w:pPr>
+      <w:r>
+        <w:rPr>
+          <w:rFonts w:ascii="Verdana" w:eastAsia="Verdana" w:hAnsi="Verdana" w:cs="Verdana"/>
+          <w:color w:val="000000"/>
+          <w:sz w:val="24"/>
+          <w:szCs w:val="24"/>
+        </w:rPr>
+        <w:t xml:space="preserve">Successivamente, in seguito all’evento del CES di Las Vegas </w:t>
+      </w:r>
+      <w:r>
+        <w:rPr>
+          <w:rFonts w:ascii="Verdana" w:eastAsia="Verdana" w:hAnsi="Verdana" w:cs="Verdana"/>
+          <w:color w:val="000000"/>
+          <w:sz w:val="24"/>
+          <w:szCs w:val="24"/>
+        </w:rPr>
+        <w:t xml:space="preserve">dove è stato presentato uno specchio smart che ha attirato l’attenzione di L&amp;S mi è stato chiesto di indagare su tale </w:t>
+      </w:r>
+      <w:r>
+        <w:rPr>
+          <w:rFonts w:ascii="Verdana" w:eastAsia="Verdana" w:hAnsi="Verdana" w:cs="Verdana"/>
+          <w:color w:val="000000"/>
+          <w:sz w:val="24"/>
+          <w:szCs w:val="24"/>
+        </w:rPr>
+        <w:t>prodotto</w:t>
+      </w:r>
+      <w:r>
+        <w:rPr>
+          <w:rFonts w:ascii="Verdana" w:eastAsia="Verdana" w:hAnsi="Verdana" w:cs="Verdana"/>
+          <w:color w:val="000000"/>
+          <w:sz w:val="24"/>
+          <w:szCs w:val="24"/>
+        </w:rPr>
+        <w:t xml:space="preserve"> e il relativo software che ne permetteva l’utilizzo. Dopo aver raccolto delle informazioni direttamente dall’azienda che produceva il prodotto precedentemente citato ho consigliato, al mio tutor, l’utilizzo di un software open source, ovvero: “Magic Mirror” qualora l’azienda si volesse avventurare nel mondo degli specchi smart. </w:t>
       </w:r>
       <w:r>
         <w:rPr>
@@ -3539,6 +4762,7 @@
           <w:sz w:val="24"/>
           <w:szCs w:val="24"/>
         </w:rPr>
+        <w:lastRenderedPageBreak/>
         <w:t>5.3. Requisiti (funzionali e non)</w:t>
       </w:r>
     </w:p>
@@ -3838,7 +5062,6 @@
           <w:sz w:val="28"/>
           <w:szCs w:val="28"/>
         </w:rPr>
-        <w:lastRenderedPageBreak/>
         <w:t>6. Risultati conseguiti</w:t>
       </w:r>
     </w:p>
@@ -4289,6 +5512,7 @@
           <w:sz w:val="24"/>
           <w:szCs w:val="24"/>
         </w:rPr>
+        <w:lastRenderedPageBreak/>
         <w:t>6.3. Possibili sviluppi</w:t>
       </w:r>
       <w:bookmarkStart w:id="23" w:name="_2xcytpi" w:colFirst="0" w:colLast="0"/>
@@ -4478,9 +5702,9 @@
       </w:pPr>
     </w:p>
     <w:sectPr>
-      <w:headerReference w:type="default" r:id="rId9"/>
-      <w:footerReference w:type="default" r:id="rId10"/>
-      <w:headerReference w:type="first" r:id="rId11"/>
+      <w:headerReference w:type="default" r:id="rId13"/>
+      <w:footerReference w:type="default" r:id="rId14"/>
+      <w:headerReference w:type="first" r:id="rId15"/>
       <w:pgSz w:w="11906" w:h="16838"/>
       <w:pgMar w:top="1588" w:right="1417" w:bottom="1588" w:left="1417" w:header="709" w:footer="709" w:gutter="0"/>
       <w:pgNumType w:start="1"/>
@@ -4622,7 +5846,7 @@
         <w:sz w:val="18"/>
         <w:szCs w:val="18"/>
       </w:rPr>
-      <w:t>3</w:t>
+      <w:t>7</w:t>
     </w:r>
     <w:r>
       <w:rPr>
@@ -4683,7 +5907,7 @@
         <w:sz w:val="18"/>
         <w:szCs w:val="18"/>
       </w:rPr>
-      <w:t>6</w:t>
+      <w:t>10</w:t>
     </w:r>
     <w:r>
       <w:rPr>

</xml_diff>

<commit_message>
quasi ultimata la prima parte di cose fatte in stage, da completare
</commit_message>
<xml_diff>
--- a/RelazioneStage_TSIOT_Pizzinato_Matteo.dot.docx
+++ b/RelazioneStage_TSIOT_Pizzinato_Matteo.dot.docx
@@ -3533,7 +3533,25 @@
           <w:sz w:val="24"/>
           <w:szCs w:val="24"/>
         </w:rPr>
-        <w:t>, scoprendo altri sistemi di lavoro, organizzazione e correnti pensiero differenti da quelli a cui sono abituato; inoltre ho potuto verificare in prima persona, testando e collaudan</w:t>
+        <w:t>, scoprendo altri sistemi di lavoro, organizzazione e corren</w:t>
+      </w:r>
+      <w:r>
+        <w:rPr>
+          <w:rFonts w:ascii="Verdana" w:eastAsia="Verdana" w:hAnsi="Verdana" w:cs="Verdana"/>
+          <w:color w:val="000000"/>
+          <w:sz w:val="24"/>
+          <w:szCs w:val="24"/>
+        </w:rPr>
+        <w:t>ti pensiero differenti da quelle</w:t>
+      </w:r>
+      <w:r>
+        <w:rPr>
+          <w:rFonts w:ascii="Verdana" w:eastAsia="Verdana" w:hAnsi="Verdana" w:cs="Verdana"/>
+          <w:color w:val="000000"/>
+          <w:sz w:val="24"/>
+          <w:szCs w:val="24"/>
+        </w:rPr>
+        <w:t xml:space="preserve"> a cui sono abituato; inoltre ho potuto verificare in prima persona, testando e collaudan</w:t>
       </w:r>
       <w:r>
         <w:rPr>
@@ -3984,8 +4002,6 @@
         </w:rPr>
         <w:t xml:space="preserve">  </w:t>
       </w:r>
-      <w:bookmarkStart w:id="14" w:name="_GoBack"/>
-      <w:bookmarkEnd w:id="14"/>
       <w:r>
         <w:rPr>
           <w:rFonts w:ascii="Verdana" w:eastAsia="Verdana" w:hAnsi="Verdana" w:cs="Verdana"/>
@@ -4211,7 +4227,16 @@
           <w:sz w:val="16"/>
           <w:szCs w:val="16"/>
         </w:rPr>
-        <w:t>isposizione dei componenti e degli output</w:t>
+        <w:t>isposizio</w:t>
+      </w:r>
+      <w:r>
+        <w:rPr>
+          <w:rFonts w:ascii="Verdana" w:eastAsia="Verdana" w:hAnsi="Verdana" w:cs="Verdana"/>
+          <w:color w:val="000000"/>
+          <w:sz w:val="16"/>
+          <w:szCs w:val="16"/>
+        </w:rPr>
+        <w:t>ne dei componenti e degli output</w:t>
       </w:r>
     </w:p>
     <w:p>
@@ -4228,10 +4253,155 @@
         <w:rPr>
           <w:rFonts w:ascii="Verdana" w:eastAsia="Verdana" w:hAnsi="Verdana" w:cs="Verdana"/>
           <w:color w:val="000000"/>
-          <w:sz w:val="16"/>
-          <w:szCs w:val="16"/>
-        </w:rPr>
-      </w:pPr>
+          <w:sz w:val="24"/>
+          <w:szCs w:val="24"/>
+        </w:rPr>
+      </w:pPr>
+      <w:r>
+        <w:rPr>
+          <w:rFonts w:ascii="Verdana" w:eastAsia="Verdana" w:hAnsi="Verdana" w:cs="Verdana"/>
+          <w:color w:val="000000"/>
+          <w:sz w:val="24"/>
+          <w:szCs w:val="24"/>
+        </w:rPr>
+        <w:lastRenderedPageBreak/>
+        <w:t>Questo modulo inoltre, data la sua forma necessitava di una scheda elettronica dedicata ed L&amp;S si è rivolta a sua volta all’azienda di nome: ”NEXTA” con sede a Fontanafredda</w:t>
+      </w:r>
+      <w:r>
+        <w:rPr>
+          <w:rFonts w:ascii="Verdana" w:eastAsia="Verdana" w:hAnsi="Verdana" w:cs="Verdana"/>
+          <w:color w:val="000000"/>
+          <w:sz w:val="24"/>
+          <w:szCs w:val="24"/>
+        </w:rPr>
+        <w:t>(PN)</w:t>
+      </w:r>
+      <w:r>
+        <w:rPr>
+          <w:rFonts w:ascii="Verdana" w:eastAsia="Verdana" w:hAnsi="Verdana" w:cs="Verdana"/>
+          <w:color w:val="000000"/>
+          <w:sz w:val="24"/>
+          <w:szCs w:val="24"/>
+        </w:rPr>
+        <w:t xml:space="preserve"> per la progettazione della scheda madre </w:t>
+      </w:r>
+      <w:r>
+        <w:rPr>
+          <w:rFonts w:ascii="Verdana" w:eastAsia="Verdana" w:hAnsi="Verdana" w:cs="Verdana"/>
+          <w:color w:val="000000"/>
+          <w:sz w:val="24"/>
+          <w:szCs w:val="24"/>
+        </w:rPr>
+        <w:t>sulla</w:t>
+      </w:r>
+      <w:r>
+        <w:rPr>
+          <w:rFonts w:ascii="Verdana" w:eastAsia="Verdana" w:hAnsi="Verdana" w:cs="Verdana"/>
+          <w:color w:val="000000"/>
+          <w:sz w:val="24"/>
+          <w:szCs w:val="24"/>
+        </w:rPr>
+        <w:t xml:space="preserve"> quale innestare poi i connettori per i led, il modulo Wi-Fi/Bluetooth e</w:t>
+      </w:r>
+      <w:r>
+        <w:rPr>
+          <w:rFonts w:ascii="Verdana" w:eastAsia="Verdana" w:hAnsi="Verdana" w:cs="Verdana"/>
+          <w:color w:val="000000"/>
+          <w:sz w:val="24"/>
+          <w:szCs w:val="24"/>
+        </w:rPr>
+        <w:t xml:space="preserve">d </w:t>
+      </w:r>
+      <w:r>
+        <w:rPr>
+          <w:rFonts w:ascii="Verdana" w:eastAsia="Verdana" w:hAnsi="Verdana" w:cs="Verdana"/>
+          <w:color w:val="000000"/>
+          <w:sz w:val="24"/>
+          <w:szCs w:val="24"/>
+        </w:rPr>
+        <w:t>i pulsanti per</w:t>
+      </w:r>
+      <w:r>
+        <w:rPr>
+          <w:rFonts w:ascii="Verdana" w:eastAsia="Verdana" w:hAnsi="Verdana" w:cs="Verdana"/>
+          <w:color w:val="000000"/>
+          <w:sz w:val="24"/>
+          <w:szCs w:val="24"/>
+        </w:rPr>
+        <w:t xml:space="preserve"> controllare</w:t>
+      </w:r>
+      <w:r>
+        <w:rPr>
+          <w:rFonts w:ascii="Verdana" w:eastAsia="Verdana" w:hAnsi="Verdana" w:cs="Verdana"/>
+          <w:color w:val="000000"/>
+          <w:sz w:val="24"/>
+          <w:szCs w:val="24"/>
+        </w:rPr>
+        <w:t xml:space="preserve"> </w:t>
+      </w:r>
+      <w:r>
+        <w:rPr>
+          <w:rFonts w:ascii="Verdana" w:eastAsia="Verdana" w:hAnsi="Verdana" w:cs="Verdana"/>
+          <w:color w:val="000000"/>
+          <w:sz w:val="24"/>
+          <w:szCs w:val="24"/>
+        </w:rPr>
+        <w:t xml:space="preserve">il modulo stesso. </w:t>
+      </w:r>
+      <w:r>
+        <w:rPr>
+          <w:rFonts w:ascii="Verdana" w:eastAsia="Verdana" w:hAnsi="Verdana" w:cs="Verdana"/>
+          <w:color w:val="000000"/>
+          <w:sz w:val="24"/>
+          <w:szCs w:val="24"/>
+        </w:rPr>
+        <w:t xml:space="preserve">Dopo alcuni incontri assieme </w:t>
+      </w:r>
+      <w:r>
+        <w:rPr>
+          <w:rFonts w:ascii="Verdana" w:eastAsia="Verdana" w:hAnsi="Verdana" w:cs="Verdana"/>
+          <w:color w:val="000000"/>
+          <w:sz w:val="24"/>
+          <w:szCs w:val="24"/>
+        </w:rPr>
+        <w:t xml:space="preserve">a Massimo Pasquali, R&amp;D e progettista elettronico di L&amp;S </w:t>
+      </w:r>
+      <w:r>
+        <w:rPr>
+          <w:rFonts w:ascii="Verdana" w:eastAsia="Verdana" w:hAnsi="Verdana" w:cs="Verdana"/>
+          <w:color w:val="000000"/>
+          <w:sz w:val="24"/>
+          <w:szCs w:val="24"/>
+        </w:rPr>
+        <w:t xml:space="preserve">e Mirco </w:t>
+      </w:r>
+      <w:r>
+        <w:rPr>
+          <w:rFonts w:ascii="Verdana" w:eastAsia="Verdana" w:hAnsi="Verdana" w:cs="Verdana"/>
+          <w:color w:val="000000"/>
+          <w:sz w:val="24"/>
+          <w:szCs w:val="24"/>
+        </w:rPr>
+        <w:t xml:space="preserve">Carlet, responsabile e progettista di NEXTA </w:t>
+      </w:r>
+      <w:r>
+        <w:rPr>
+          <w:rFonts w:ascii="Verdana" w:eastAsia="Verdana" w:hAnsi="Verdana" w:cs="Verdana"/>
+          <w:color w:val="000000"/>
+          <w:sz w:val="24"/>
+          <w:szCs w:val="24"/>
+        </w:rPr>
+        <w:t>siamo riusciti a delineare le caratteristiche</w:t>
+      </w:r>
+      <w:r>
+        <w:rPr>
+          <w:rFonts w:ascii="Verdana" w:eastAsia="Verdana" w:hAnsi="Verdana" w:cs="Verdana"/>
+          <w:color w:val="000000"/>
+          <w:sz w:val="24"/>
+          <w:szCs w:val="24"/>
+        </w:rPr>
+        <w:t xml:space="preserve"> che tali motherboard avrebbero dovuto avere.</w:t>
+      </w:r>
     </w:p>
     <w:p>
       <w:pPr>
@@ -4244,12 +4414,15 @@
           <w:between w:val="nil"/>
         </w:pBdr>
         <w:spacing w:before="170" w:after="57"/>
-        <w:jc w:val="right"/>
-        <w:rPr>
-          <w:rFonts w:ascii="Gill Sans MT" w:eastAsia="Verdana" w:hAnsi="Gill Sans MT" w:cs="Verdana"/>
-          <w:color w:val="000000"/>
-        </w:rPr>
-      </w:pPr>
+        <w:rPr>
+          <w:rFonts w:ascii="Verdana" w:eastAsia="Verdana" w:hAnsi="Verdana" w:cs="Verdana"/>
+          <w:color w:val="000000"/>
+          <w:sz w:val="24"/>
+          <w:szCs w:val="24"/>
+        </w:rPr>
+      </w:pPr>
+      <w:bookmarkStart w:id="14" w:name="_GoBack"/>
+      <w:bookmarkEnd w:id="14"/>
     </w:p>
     <w:p>
       <w:pPr>
@@ -4262,10 +4435,11 @@
           <w:between w:val="nil"/>
         </w:pBdr>
         <w:spacing w:before="170" w:after="57"/>
-        <w:jc w:val="center"/>
-        <w:rPr>
-          <w:rFonts w:ascii="Gill Sans MT" w:eastAsia="Verdana" w:hAnsi="Gill Sans MT" w:cs="Verdana"/>
-          <w:color w:val="000000"/>
+        <w:rPr>
+          <w:rFonts w:ascii="Verdana" w:eastAsia="Verdana" w:hAnsi="Verdana" w:cs="Verdana"/>
+          <w:color w:val="000000"/>
+          <w:sz w:val="24"/>
+          <w:szCs w:val="24"/>
         </w:rPr>
       </w:pPr>
     </w:p>
@@ -4280,310 +4454,11 @@
           <w:between w:val="nil"/>
         </w:pBdr>
         <w:spacing w:before="170" w:after="57"/>
-        <w:jc w:val="center"/>
-        <w:rPr>
-          <w:rFonts w:ascii="Gill Sans MT" w:eastAsia="Verdana" w:hAnsi="Gill Sans MT" w:cs="Verdana"/>
-          <w:color w:val="000000"/>
-        </w:rPr>
-      </w:pPr>
-    </w:p>
-    <w:p>
-      <w:pPr>
-        <w:keepNext/>
-        <w:pBdr>
-          <w:top w:val="none" w:sz="0" w:space="0" w:color="000000"/>
-          <w:left w:val="none" w:sz="0" w:space="0" w:color="000000"/>
-          <w:bottom w:val="none" w:sz="0" w:space="0" w:color="000000"/>
-          <w:right w:val="none" w:sz="0" w:space="0" w:color="000000"/>
-          <w:between w:val="nil"/>
-        </w:pBdr>
-        <w:spacing w:before="170" w:after="57"/>
-        <w:ind w:left="576"/>
-        <w:rPr>
-          <w:rFonts w:ascii="Verdana" w:eastAsia="Verdana" w:hAnsi="Verdana" w:cs="Verdana"/>
-          <w:color w:val="000000"/>
-          <w:sz w:val="24"/>
-          <w:szCs w:val="24"/>
-        </w:rPr>
-      </w:pPr>
-    </w:p>
-    <w:p>
-      <w:pPr>
-        <w:keepNext/>
-        <w:pBdr>
-          <w:top w:val="none" w:sz="0" w:space="0" w:color="000000"/>
-          <w:left w:val="none" w:sz="0" w:space="0" w:color="000000"/>
-          <w:bottom w:val="none" w:sz="0" w:space="0" w:color="000000"/>
-          <w:right w:val="none" w:sz="0" w:space="0" w:color="000000"/>
-          <w:between w:val="nil"/>
-        </w:pBdr>
-        <w:spacing w:before="170" w:after="57"/>
-        <w:ind w:left="576"/>
-        <w:rPr>
-          <w:rFonts w:ascii="Verdana" w:eastAsia="Verdana" w:hAnsi="Verdana" w:cs="Verdana"/>
-          <w:color w:val="000000"/>
-          <w:sz w:val="24"/>
-          <w:szCs w:val="24"/>
-        </w:rPr>
-      </w:pPr>
-    </w:p>
-    <w:p>
-      <w:pPr>
-        <w:keepNext/>
-        <w:pBdr>
-          <w:top w:val="none" w:sz="0" w:space="0" w:color="000000"/>
-          <w:left w:val="none" w:sz="0" w:space="0" w:color="000000"/>
-          <w:bottom w:val="none" w:sz="0" w:space="0" w:color="000000"/>
-          <w:right w:val="none" w:sz="0" w:space="0" w:color="000000"/>
-          <w:between w:val="nil"/>
-        </w:pBdr>
-        <w:spacing w:before="170" w:after="57"/>
-        <w:ind w:left="576"/>
-        <w:rPr>
-          <w:rFonts w:ascii="Verdana" w:eastAsia="Verdana" w:hAnsi="Verdana" w:cs="Verdana"/>
-          <w:color w:val="000000"/>
-          <w:sz w:val="24"/>
-          <w:szCs w:val="24"/>
-        </w:rPr>
-      </w:pPr>
-    </w:p>
-    <w:p>
-      <w:pPr>
-        <w:keepNext/>
-        <w:pBdr>
-          <w:top w:val="none" w:sz="0" w:space="0" w:color="000000"/>
-          <w:left w:val="none" w:sz="0" w:space="0" w:color="000000"/>
-          <w:bottom w:val="none" w:sz="0" w:space="0" w:color="000000"/>
-          <w:right w:val="none" w:sz="0" w:space="0" w:color="000000"/>
-          <w:between w:val="nil"/>
-        </w:pBdr>
-        <w:spacing w:before="170" w:after="57"/>
-        <w:ind w:left="576"/>
-        <w:rPr>
-          <w:rFonts w:ascii="Verdana" w:eastAsia="Verdana" w:hAnsi="Verdana" w:cs="Verdana"/>
-          <w:color w:val="000000"/>
-          <w:sz w:val="24"/>
-          <w:szCs w:val="24"/>
-        </w:rPr>
-      </w:pPr>
-    </w:p>
-    <w:p>
-      <w:pPr>
-        <w:keepNext/>
-        <w:pBdr>
-          <w:top w:val="none" w:sz="0" w:space="0" w:color="000000"/>
-          <w:left w:val="none" w:sz="0" w:space="0" w:color="000000"/>
-          <w:bottom w:val="none" w:sz="0" w:space="0" w:color="000000"/>
-          <w:right w:val="none" w:sz="0" w:space="0" w:color="000000"/>
-          <w:between w:val="nil"/>
-        </w:pBdr>
-        <w:spacing w:before="170" w:after="57"/>
-        <w:ind w:left="576"/>
-        <w:rPr>
-          <w:rFonts w:ascii="Verdana" w:eastAsia="Verdana" w:hAnsi="Verdana" w:cs="Verdana"/>
-          <w:color w:val="000000"/>
-          <w:sz w:val="24"/>
-          <w:szCs w:val="24"/>
-        </w:rPr>
-      </w:pPr>
-    </w:p>
-    <w:p>
-      <w:pPr>
-        <w:keepNext/>
-        <w:pBdr>
-          <w:top w:val="none" w:sz="0" w:space="0" w:color="000000"/>
-          <w:left w:val="none" w:sz="0" w:space="0" w:color="000000"/>
-          <w:bottom w:val="none" w:sz="0" w:space="0" w:color="000000"/>
-          <w:right w:val="none" w:sz="0" w:space="0" w:color="000000"/>
-          <w:between w:val="nil"/>
-        </w:pBdr>
-        <w:spacing w:before="170" w:after="57"/>
-        <w:ind w:left="576"/>
-        <w:rPr>
-          <w:rFonts w:ascii="Verdana" w:eastAsia="Verdana" w:hAnsi="Verdana" w:cs="Verdana"/>
-          <w:color w:val="000000"/>
-          <w:sz w:val="24"/>
-          <w:szCs w:val="24"/>
-        </w:rPr>
-      </w:pPr>
-    </w:p>
-    <w:p>
-      <w:pPr>
-        <w:keepNext/>
-        <w:pBdr>
-          <w:top w:val="none" w:sz="0" w:space="0" w:color="000000"/>
-          <w:left w:val="none" w:sz="0" w:space="0" w:color="000000"/>
-          <w:bottom w:val="none" w:sz="0" w:space="0" w:color="000000"/>
-          <w:right w:val="none" w:sz="0" w:space="0" w:color="000000"/>
-          <w:between w:val="nil"/>
-        </w:pBdr>
-        <w:spacing w:before="170" w:after="57"/>
-        <w:ind w:left="576"/>
-        <w:rPr>
-          <w:rFonts w:ascii="Verdana" w:eastAsia="Verdana" w:hAnsi="Verdana" w:cs="Verdana"/>
-          <w:color w:val="000000"/>
-          <w:sz w:val="24"/>
-          <w:szCs w:val="24"/>
-        </w:rPr>
-      </w:pPr>
-    </w:p>
-    <w:p>
-      <w:pPr>
-        <w:keepNext/>
-        <w:pBdr>
-          <w:top w:val="none" w:sz="0" w:space="0" w:color="000000"/>
-          <w:left w:val="none" w:sz="0" w:space="0" w:color="000000"/>
-          <w:bottom w:val="none" w:sz="0" w:space="0" w:color="000000"/>
-          <w:right w:val="none" w:sz="0" w:space="0" w:color="000000"/>
-          <w:between w:val="nil"/>
-        </w:pBdr>
-        <w:spacing w:before="170" w:after="57"/>
-        <w:ind w:left="576"/>
-        <w:rPr>
-          <w:rFonts w:ascii="Verdana" w:eastAsia="Verdana" w:hAnsi="Verdana" w:cs="Verdana"/>
-          <w:color w:val="000000"/>
-          <w:sz w:val="24"/>
-          <w:szCs w:val="24"/>
-        </w:rPr>
-      </w:pPr>
-    </w:p>
-    <w:p>
-      <w:pPr>
-        <w:keepNext/>
-        <w:pBdr>
-          <w:top w:val="none" w:sz="0" w:space="0" w:color="000000"/>
-          <w:left w:val="none" w:sz="0" w:space="0" w:color="000000"/>
-          <w:bottom w:val="none" w:sz="0" w:space="0" w:color="000000"/>
-          <w:right w:val="none" w:sz="0" w:space="0" w:color="000000"/>
-          <w:between w:val="nil"/>
-        </w:pBdr>
-        <w:spacing w:before="170" w:after="57"/>
-        <w:ind w:left="576"/>
-        <w:rPr>
-          <w:rFonts w:ascii="Verdana" w:eastAsia="Verdana" w:hAnsi="Verdana" w:cs="Verdana"/>
-          <w:color w:val="000000"/>
-          <w:sz w:val="24"/>
-          <w:szCs w:val="24"/>
-        </w:rPr>
-      </w:pPr>
-    </w:p>
-    <w:p>
-      <w:pPr>
-        <w:keepNext/>
-        <w:pBdr>
-          <w:top w:val="none" w:sz="0" w:space="0" w:color="000000"/>
-          <w:left w:val="none" w:sz="0" w:space="0" w:color="000000"/>
-          <w:bottom w:val="none" w:sz="0" w:space="0" w:color="000000"/>
-          <w:right w:val="none" w:sz="0" w:space="0" w:color="000000"/>
-          <w:between w:val="nil"/>
-        </w:pBdr>
-        <w:spacing w:before="170" w:after="57"/>
-        <w:ind w:left="576"/>
-        <w:rPr>
-          <w:rFonts w:ascii="Verdana" w:eastAsia="Verdana" w:hAnsi="Verdana" w:cs="Verdana"/>
-          <w:color w:val="000000"/>
-          <w:sz w:val="24"/>
-          <w:szCs w:val="24"/>
-        </w:rPr>
-      </w:pPr>
-    </w:p>
-    <w:p>
-      <w:pPr>
-        <w:keepNext/>
-        <w:pBdr>
-          <w:top w:val="none" w:sz="0" w:space="0" w:color="000000"/>
-          <w:left w:val="none" w:sz="0" w:space="0" w:color="000000"/>
-          <w:bottom w:val="none" w:sz="0" w:space="0" w:color="000000"/>
-          <w:right w:val="none" w:sz="0" w:space="0" w:color="000000"/>
-          <w:between w:val="nil"/>
-        </w:pBdr>
-        <w:spacing w:before="170" w:after="57"/>
-        <w:ind w:left="576"/>
-        <w:rPr>
-          <w:rFonts w:ascii="Verdana" w:eastAsia="Verdana" w:hAnsi="Verdana" w:cs="Verdana"/>
-          <w:color w:val="000000"/>
-          <w:sz w:val="24"/>
-          <w:szCs w:val="24"/>
-        </w:rPr>
-      </w:pPr>
-    </w:p>
-    <w:p>
-      <w:pPr>
-        <w:keepNext/>
-        <w:pBdr>
-          <w:top w:val="none" w:sz="0" w:space="0" w:color="000000"/>
-          <w:left w:val="none" w:sz="0" w:space="0" w:color="000000"/>
-          <w:bottom w:val="none" w:sz="0" w:space="0" w:color="000000"/>
-          <w:right w:val="none" w:sz="0" w:space="0" w:color="000000"/>
-          <w:between w:val="nil"/>
-        </w:pBdr>
-        <w:spacing w:before="170" w:after="57"/>
-        <w:ind w:left="576"/>
-        <w:rPr>
-          <w:rFonts w:ascii="Verdana" w:eastAsia="Verdana" w:hAnsi="Verdana" w:cs="Verdana"/>
-          <w:color w:val="000000"/>
-          <w:sz w:val="24"/>
-          <w:szCs w:val="24"/>
-        </w:rPr>
-      </w:pPr>
-    </w:p>
-    <w:p>
-      <w:pPr>
-        <w:keepNext/>
-        <w:pBdr>
-          <w:top w:val="none" w:sz="0" w:space="0" w:color="000000"/>
-          <w:left w:val="none" w:sz="0" w:space="0" w:color="000000"/>
-          <w:bottom w:val="none" w:sz="0" w:space="0" w:color="000000"/>
-          <w:right w:val="none" w:sz="0" w:space="0" w:color="000000"/>
-          <w:between w:val="nil"/>
-        </w:pBdr>
-        <w:spacing w:before="170" w:after="57"/>
-        <w:ind w:left="576"/>
-        <w:rPr>
-          <w:rFonts w:ascii="Verdana" w:eastAsia="Verdana" w:hAnsi="Verdana" w:cs="Verdana"/>
-          <w:color w:val="000000"/>
-          <w:sz w:val="24"/>
-          <w:szCs w:val="24"/>
-        </w:rPr>
-      </w:pPr>
-    </w:p>
-    <w:p>
-      <w:pPr>
-        <w:keepNext/>
-        <w:pBdr>
-          <w:top w:val="none" w:sz="0" w:space="0" w:color="000000"/>
-          <w:left w:val="none" w:sz="0" w:space="0" w:color="000000"/>
-          <w:bottom w:val="none" w:sz="0" w:space="0" w:color="000000"/>
-          <w:right w:val="none" w:sz="0" w:space="0" w:color="000000"/>
-          <w:between w:val="nil"/>
-        </w:pBdr>
-        <w:spacing w:before="170" w:after="57"/>
-        <w:ind w:left="576"/>
-        <w:rPr>
-          <w:rFonts w:ascii="Verdana" w:eastAsia="Verdana" w:hAnsi="Verdana" w:cs="Verdana"/>
-          <w:color w:val="000000"/>
-          <w:sz w:val="24"/>
-          <w:szCs w:val="24"/>
-        </w:rPr>
-      </w:pPr>
-    </w:p>
-    <w:p>
-      <w:pPr>
-        <w:keepNext/>
-        <w:pBdr>
-          <w:top w:val="none" w:sz="0" w:space="0" w:color="000000"/>
-          <w:left w:val="none" w:sz="0" w:space="0" w:color="000000"/>
-          <w:bottom w:val="none" w:sz="0" w:space="0" w:color="000000"/>
-          <w:right w:val="none" w:sz="0" w:space="0" w:color="000000"/>
-          <w:between w:val="nil"/>
-        </w:pBdr>
-        <w:spacing w:before="170" w:after="57"/>
-        <w:ind w:left="576"/>
-        <w:rPr>
-          <w:rFonts w:ascii="Verdana" w:eastAsia="Verdana" w:hAnsi="Verdana" w:cs="Verdana"/>
-          <w:color w:val="000000"/>
-          <w:sz w:val="24"/>
-          <w:szCs w:val="24"/>
+        <w:rPr>
+          <w:rFonts w:ascii="Verdana" w:eastAsia="Verdana" w:hAnsi="Verdana" w:cs="Verdana"/>
+          <w:color w:val="000000"/>
+          <w:sz w:val="16"/>
+          <w:szCs w:val="16"/>
         </w:rPr>
       </w:pPr>
       <w:r>
@@ -4762,7 +4637,6 @@
           <w:sz w:val="24"/>
           <w:szCs w:val="24"/>
         </w:rPr>
-        <w:lastRenderedPageBreak/>
         <w:t>5.3. Requisiti (funzionali e non)</w:t>
       </w:r>
     </w:p>
@@ -5062,6 +4936,7 @@
           <w:sz w:val="28"/>
           <w:szCs w:val="28"/>
         </w:rPr>
+        <w:lastRenderedPageBreak/>
         <w:t>6. Risultati conseguiti</w:t>
       </w:r>
     </w:p>
@@ -5512,7 +5387,6 @@
           <w:sz w:val="24"/>
           <w:szCs w:val="24"/>
         </w:rPr>
-        <w:lastRenderedPageBreak/>
         <w:t>6.3. Possibili sviluppi</w:t>
       </w:r>
       <w:bookmarkStart w:id="23" w:name="_2xcytpi" w:colFirst="0" w:colLast="0"/>
@@ -5846,7 +5720,7 @@
         <w:sz w:val="18"/>
         <w:szCs w:val="18"/>
       </w:rPr>
-      <w:t>7</w:t>
+      <w:t>8</w:t>
     </w:r>
     <w:r>
       <w:rPr>
@@ -5907,7 +5781,7 @@
         <w:sz w:val="18"/>
         <w:szCs w:val="18"/>
       </w:rPr>
-      <w:t>10</w:t>
+      <w:t>9</w:t>
     </w:r>
     <w:r>
       <w:rPr>

</xml_diff>

<commit_message>
da continuare la descrizione delle cose fatte
</commit_message>
<xml_diff>
--- a/RelazioneStage_TSIOT_Pizzinato_Matteo.dot.docx
+++ b/RelazioneStage_TSIOT_Pizzinato_Matteo.dot.docx
@@ -3136,158 +3136,6 @@
         </w:pBdr>
         <w:jc w:val="both"/>
         <w:rPr>
-          <w:rFonts w:ascii="Verdana" w:eastAsia="Verdana" w:hAnsi="Verdana" w:cs="Verdana"/>
-          <w:i/>
-          <w:color w:val="000000"/>
-          <w:sz w:val="22"/>
-          <w:szCs w:val="22"/>
-        </w:rPr>
-      </w:pPr>
-    </w:p>
-    <w:p>
-      <w:pPr>
-        <w:pBdr>
-          <w:top w:val="nil"/>
-          <w:left w:val="nil"/>
-          <w:bottom w:val="nil"/>
-          <w:right w:val="nil"/>
-          <w:between w:val="nil"/>
-        </w:pBdr>
-        <w:jc w:val="both"/>
-        <w:rPr>
-          <w:rFonts w:ascii="Verdana" w:eastAsia="Verdana" w:hAnsi="Verdana" w:cs="Verdana"/>
-          <w:i/>
-          <w:color w:val="000000"/>
-          <w:sz w:val="22"/>
-          <w:szCs w:val="22"/>
-        </w:rPr>
-      </w:pPr>
-    </w:p>
-    <w:p>
-      <w:pPr>
-        <w:pBdr>
-          <w:top w:val="nil"/>
-          <w:left w:val="nil"/>
-          <w:bottom w:val="nil"/>
-          <w:right w:val="nil"/>
-          <w:between w:val="nil"/>
-        </w:pBdr>
-        <w:jc w:val="both"/>
-        <w:rPr>
-          <w:rFonts w:ascii="Verdana" w:eastAsia="Verdana" w:hAnsi="Verdana" w:cs="Verdana"/>
-          <w:i/>
-          <w:color w:val="000000"/>
-          <w:sz w:val="22"/>
-          <w:szCs w:val="22"/>
-        </w:rPr>
-      </w:pPr>
-    </w:p>
-    <w:p>
-      <w:pPr>
-        <w:pBdr>
-          <w:top w:val="nil"/>
-          <w:left w:val="nil"/>
-          <w:bottom w:val="nil"/>
-          <w:right w:val="nil"/>
-          <w:between w:val="nil"/>
-        </w:pBdr>
-        <w:jc w:val="both"/>
-        <w:rPr>
-          <w:rFonts w:ascii="Verdana" w:eastAsia="Verdana" w:hAnsi="Verdana" w:cs="Verdana"/>
-          <w:i/>
-          <w:color w:val="000000"/>
-          <w:sz w:val="22"/>
-          <w:szCs w:val="22"/>
-        </w:rPr>
-      </w:pPr>
-    </w:p>
-    <w:p>
-      <w:pPr>
-        <w:pBdr>
-          <w:top w:val="nil"/>
-          <w:left w:val="nil"/>
-          <w:bottom w:val="nil"/>
-          <w:right w:val="nil"/>
-          <w:between w:val="nil"/>
-        </w:pBdr>
-        <w:jc w:val="both"/>
-        <w:rPr>
-          <w:rFonts w:ascii="Verdana" w:eastAsia="Verdana" w:hAnsi="Verdana" w:cs="Verdana"/>
-          <w:i/>
-          <w:color w:val="000000"/>
-          <w:sz w:val="22"/>
-          <w:szCs w:val="22"/>
-        </w:rPr>
-      </w:pPr>
-    </w:p>
-    <w:p>
-      <w:pPr>
-        <w:pBdr>
-          <w:top w:val="nil"/>
-          <w:left w:val="nil"/>
-          <w:bottom w:val="nil"/>
-          <w:right w:val="nil"/>
-          <w:between w:val="nil"/>
-        </w:pBdr>
-        <w:jc w:val="both"/>
-        <w:rPr>
-          <w:rFonts w:ascii="Verdana" w:eastAsia="Verdana" w:hAnsi="Verdana" w:cs="Verdana"/>
-          <w:i/>
-          <w:color w:val="000000"/>
-          <w:sz w:val="22"/>
-          <w:szCs w:val="22"/>
-        </w:rPr>
-      </w:pPr>
-    </w:p>
-    <w:p>
-      <w:pPr>
-        <w:pBdr>
-          <w:top w:val="nil"/>
-          <w:left w:val="nil"/>
-          <w:bottom w:val="nil"/>
-          <w:right w:val="nil"/>
-          <w:between w:val="nil"/>
-        </w:pBdr>
-        <w:jc w:val="both"/>
-        <w:rPr>
-          <w:rFonts w:ascii="Verdana" w:eastAsia="Verdana" w:hAnsi="Verdana" w:cs="Verdana"/>
-          <w:i/>
-          <w:color w:val="000000"/>
-          <w:sz w:val="22"/>
-          <w:szCs w:val="22"/>
-        </w:rPr>
-      </w:pPr>
-    </w:p>
-    <w:p>
-      <w:pPr>
-        <w:pBdr>
-          <w:top w:val="nil"/>
-          <w:left w:val="nil"/>
-          <w:bottom w:val="nil"/>
-          <w:right w:val="nil"/>
-          <w:between w:val="nil"/>
-        </w:pBdr>
-        <w:jc w:val="both"/>
-        <w:rPr>
-          <w:rFonts w:ascii="Verdana" w:eastAsia="Verdana" w:hAnsi="Verdana" w:cs="Verdana"/>
-          <w:i/>
-          <w:color w:val="000000"/>
-          <w:sz w:val="22"/>
-          <w:szCs w:val="22"/>
-        </w:rPr>
-      </w:pPr>
-    </w:p>
-    <w:p>
-      <w:pPr>
-        <w:pBdr>
-          <w:top w:val="nil"/>
-          <w:left w:val="nil"/>
-          <w:bottom w:val="nil"/>
-          <w:right w:val="nil"/>
-          <w:between w:val="nil"/>
-        </w:pBdr>
-        <w:jc w:val="both"/>
-        <w:rPr>
           <w:i/>
           <w:color w:val="000000"/>
           <w:sz w:val="22"/>
@@ -3384,6 +3232,7 @@
         </w:pBdr>
         <w:spacing w:before="170" w:after="57"/>
         <w:ind w:left="576"/>
+        <w:jc w:val="both"/>
         <w:rPr>
           <w:rFonts w:ascii="Verdana" w:eastAsia="Verdana" w:hAnsi="Verdana" w:cs="Verdana"/>
           <w:color w:val="000000"/>
@@ -3407,7 +3256,16 @@
           <w:sz w:val="24"/>
           <w:szCs w:val="24"/>
         </w:rPr>
-        <w:t>, produttrice di sistemi luminosi e apparati/componenti elettronici con sede a Shenzen,</w:t>
+        <w:t>, produttrice di sistemi luminosi e apparati/componenti elettronici con</w:t>
+      </w:r>
+      <w:r>
+        <w:rPr>
+          <w:rFonts w:ascii="Verdana" w:eastAsia="Verdana" w:hAnsi="Verdana" w:cs="Verdana"/>
+          <w:color w:val="000000"/>
+          <w:sz w:val="24"/>
+          <w:szCs w:val="24"/>
+        </w:rPr>
+        <w:t xml:space="preserve"> sede a Shenzen,</w:t>
       </w:r>
       <w:r>
         <w:rPr>
@@ -3497,7 +3355,25 @@
           <w:sz w:val="24"/>
           <w:szCs w:val="24"/>
         </w:rPr>
-        <w:t xml:space="preserve"> e Tuya, poiché l’intenzione di questo prodotto è quella di essere controllato tramite la voce di un utente, attraverso un’assistente digitale, rendendo il tutto più appetibile alle ultime tendenze del mercato.</w:t>
+        <w:t xml:space="preserve"> e Tuya, poiché l’intenzione di questo prodotto è quella di essere controllato tramite la voce di un utente, att</w:t>
+      </w:r>
+      <w:r>
+        <w:rPr>
+          <w:rFonts w:ascii="Verdana" w:eastAsia="Verdana" w:hAnsi="Verdana" w:cs="Verdana"/>
+          <w:color w:val="000000"/>
+          <w:sz w:val="24"/>
+          <w:szCs w:val="24"/>
+        </w:rPr>
+        <w:t xml:space="preserve">raverso un’assistente digitale, </w:t>
+      </w:r>
+      <w:r>
+        <w:rPr>
+          <w:rFonts w:ascii="Verdana" w:eastAsia="Verdana" w:hAnsi="Verdana" w:cs="Verdana"/>
+          <w:color w:val="000000"/>
+          <w:sz w:val="24"/>
+          <w:szCs w:val="24"/>
+        </w:rPr>
+        <w:t xml:space="preserve">rendendo </w:t>
       </w:r>
       <w:r>
         <w:rPr>
@@ -3515,7 +3391,61 @@
           <w:sz w:val="24"/>
           <w:szCs w:val="24"/>
         </w:rPr>
-        <w:t xml:space="preserve">Questo lavoro mi ha entusiasmato molto e mi ha dato la possibilità di collaborare e interfacciarmi con colleghi d’oltre </w:t>
+        <w:t>il tutto più app</w:t>
+      </w:r>
+      <w:r>
+        <w:rPr>
+          <w:rFonts w:ascii="Verdana" w:eastAsia="Verdana" w:hAnsi="Verdana" w:cs="Verdana"/>
+          <w:color w:val="000000"/>
+          <w:sz w:val="24"/>
+          <w:szCs w:val="24"/>
+        </w:rPr>
+        <w:t>etibile alle ultime tendenze di</w:t>
+      </w:r>
+      <w:r>
+        <w:rPr>
+          <w:rFonts w:ascii="Verdana" w:eastAsia="Verdana" w:hAnsi="Verdana" w:cs="Verdana"/>
+          <w:color w:val="000000"/>
+          <w:sz w:val="24"/>
+          <w:szCs w:val="24"/>
+        </w:rPr>
+        <w:t xml:space="preserve"> mercato.</w:t>
+      </w:r>
+      <w:r>
+        <w:rPr>
+          <w:rFonts w:ascii="Verdana" w:eastAsia="Verdana" w:hAnsi="Verdana" w:cs="Verdana"/>
+          <w:color w:val="000000"/>
+          <w:sz w:val="24"/>
+          <w:szCs w:val="24"/>
+        </w:rPr>
+        <w:br/>
+      </w:r>
+      <w:r>
+        <w:rPr>
+          <w:rFonts w:ascii="Verdana" w:eastAsia="Verdana" w:hAnsi="Verdana" w:cs="Verdana"/>
+          <w:color w:val="000000"/>
+          <w:sz w:val="24"/>
+          <w:szCs w:val="24"/>
+        </w:rPr>
+        <w:t>Questo lavoro mi ha entusiasmato molto e mi ha dato la possibilità di collaborare e</w:t>
+      </w:r>
+      <w:r>
+        <w:rPr>
+          <w:rFonts w:ascii="Verdana" w:eastAsia="Verdana" w:hAnsi="Verdana" w:cs="Verdana"/>
+          <w:color w:val="000000"/>
+          <w:sz w:val="24"/>
+          <w:szCs w:val="24"/>
+        </w:rPr>
+        <w:t>d</w:t>
+      </w:r>
+      <w:r>
+        <w:rPr>
+          <w:rFonts w:ascii="Verdana" w:eastAsia="Verdana" w:hAnsi="Verdana" w:cs="Verdana"/>
+          <w:color w:val="000000"/>
+          <w:sz w:val="24"/>
+          <w:szCs w:val="24"/>
+        </w:rPr>
+        <w:t xml:space="preserve"> interfacciarmi con colleghi d’oltre </w:t>
       </w:r>
       <w:r>
         <w:rPr>
@@ -3533,7 +3463,16 @@
           <w:sz w:val="24"/>
           <w:szCs w:val="24"/>
         </w:rPr>
-        <w:t>, scoprendo altri sistemi di lavoro, organizzazione e corren</w:t>
+        <w:t>, scoprendo</w:t>
+      </w:r>
+      <w:r>
+        <w:rPr>
+          <w:rFonts w:ascii="Verdana" w:eastAsia="Verdana" w:hAnsi="Verdana" w:cs="Verdana"/>
+          <w:color w:val="000000"/>
+          <w:sz w:val="24"/>
+          <w:szCs w:val="24"/>
+        </w:rPr>
+        <w:t xml:space="preserve"> sistemi di lavoro, organizzazione e corren</w:t>
       </w:r>
       <w:r>
         <w:rPr>
@@ -3753,25 +3692,7 @@
           <w:sz w:val="16"/>
           <w:szCs w:val="16"/>
         </w:rPr>
-        <w:t>Di sotto riportate delle immagini che illustrano il m</w:t>
-      </w:r>
-      <w:r>
-        <w:rPr>
-          <w:rFonts w:ascii="Verdana" w:eastAsia="Verdana" w:hAnsi="Verdana" w:cs="Verdana"/>
-          <w:color w:val="000000"/>
-          <w:sz w:val="16"/>
-          <w:szCs w:val="16"/>
-        </w:rPr>
-        <w:t>odulo Wi-Fi per l’integrazione con Google Home, Amazon Alexa e Tuya, TYWE3S</w:t>
-      </w:r>
-      <w:r>
-        <w:rPr>
-          <w:rFonts w:ascii="Verdana" w:eastAsia="Verdana" w:hAnsi="Verdana" w:cs="Verdana"/>
-          <w:color w:val="000000"/>
-          <w:sz w:val="16"/>
-          <w:szCs w:val="16"/>
-        </w:rPr>
-        <w:t xml:space="preserve"> di </w:t>
+        <w:t xml:space="preserve">Di sotto riportate delle immagini che illustrano il modulo Wi-Fi per l’integrazione con Google Home, Amazon Alexa e Tuya, TYWE3S di </w:t>
       </w:r>
       <w:r>
         <w:rPr>
@@ -4000,16 +3921,7 @@
           <w:sz w:val="16"/>
           <w:szCs w:val="16"/>
         </w:rPr>
-        <w:t xml:space="preserve">  </w:t>
-      </w:r>
-      <w:r>
-        <w:rPr>
-          <w:rFonts w:ascii="Verdana" w:eastAsia="Verdana" w:hAnsi="Verdana" w:cs="Verdana"/>
-          <w:color w:val="000000"/>
-          <w:sz w:val="16"/>
-          <w:szCs w:val="16"/>
-        </w:rPr>
-        <w:t>Schema dei piedini del modulo Tuya TYWE3S.</w:t>
+        <w:t xml:space="preserve">  Schema dei piedini del modulo Tuya TYWE3S.</w:t>
       </w:r>
     </w:p>
     <w:p>
@@ -4250,6 +4162,8 @@
           <w:between w:val="nil"/>
         </w:pBdr>
         <w:spacing w:before="170" w:after="57"/>
+        <w:ind w:left="720"/>
+        <w:jc w:val="both"/>
         <w:rPr>
           <w:rFonts w:ascii="Verdana" w:eastAsia="Verdana" w:hAnsi="Verdana" w:cs="Verdana"/>
           <w:color w:val="000000"/>
@@ -4265,7 +4179,25 @@
           <w:szCs w:val="24"/>
         </w:rPr>
         <w:lastRenderedPageBreak/>
-        <w:t>Questo modulo inoltre, data la sua forma necessitava di una scheda elettronica dedicata ed L&amp;S si è rivolta a sua volta all’azienda di nome: ”NEXTA” con sede a Fontanafredda</w:t>
+        <w:t xml:space="preserve">Questo modulo inoltre, data la sua forma necessitava di una scheda elettronica dedicata ed L&amp;S si è rivolta a sua volta all’azienda di </w:t>
+      </w:r>
+      <w:r>
+        <w:rPr>
+          <w:rFonts w:ascii="Verdana" w:eastAsia="Verdana" w:hAnsi="Verdana" w:cs="Verdana"/>
+          <w:color w:val="000000"/>
+          <w:sz w:val="24"/>
+          <w:szCs w:val="24"/>
+        </w:rPr>
+        <w:br/>
+      </w:r>
+      <w:r>
+        <w:rPr>
+          <w:rFonts w:ascii="Verdana" w:eastAsia="Verdana" w:hAnsi="Verdana" w:cs="Verdana"/>
+          <w:color w:val="000000"/>
+          <w:sz w:val="24"/>
+          <w:szCs w:val="24"/>
+        </w:rPr>
+        <w:t>nome: ”NEXTA” con sede a Fontanafredda</w:t>
       </w:r>
       <w:r>
         <w:rPr>
@@ -4414,88 +4346,106 @@
           <w:between w:val="nil"/>
         </w:pBdr>
         <w:spacing w:before="170" w:after="57"/>
-        <w:rPr>
-          <w:rFonts w:ascii="Verdana" w:eastAsia="Verdana" w:hAnsi="Verdana" w:cs="Verdana"/>
-          <w:color w:val="000000"/>
-          <w:sz w:val="24"/>
-          <w:szCs w:val="24"/>
-        </w:rPr>
-      </w:pPr>
+        <w:ind w:left="720"/>
+        <w:jc w:val="both"/>
+        <w:rPr>
+          <w:rFonts w:ascii="Verdana" w:eastAsia="Verdana" w:hAnsi="Verdana" w:cs="Verdana"/>
+          <w:color w:val="000000"/>
+          <w:sz w:val="24"/>
+          <w:szCs w:val="24"/>
+        </w:rPr>
+      </w:pPr>
+      <w:r>
+        <w:rPr>
+          <w:rFonts w:ascii="Verdana" w:eastAsia="Verdana" w:hAnsi="Verdana" w:cs="Verdana"/>
+          <w:color w:val="000000"/>
+          <w:sz w:val="24"/>
+          <w:szCs w:val="24"/>
+        </w:rPr>
+        <w:t>Successivamente, in seguito all’evento del CES di Las Vegas</w:t>
+      </w:r>
+      <w:r>
+        <w:rPr>
+          <w:rFonts w:ascii="Verdana" w:eastAsia="Verdana" w:hAnsi="Verdana" w:cs="Verdana"/>
+          <w:color w:val="000000"/>
+          <w:sz w:val="24"/>
+          <w:szCs w:val="24"/>
+        </w:rPr>
+        <w:t>, una delle più grandi convention sull’elettronica e le novità tecnologiche,</w:t>
+      </w:r>
+      <w:r>
+        <w:rPr>
+          <w:rFonts w:ascii="Verdana" w:eastAsia="Verdana" w:hAnsi="Verdana" w:cs="Verdana"/>
+          <w:color w:val="000000"/>
+          <w:sz w:val="24"/>
+          <w:szCs w:val="24"/>
+        </w:rPr>
+        <w:t xml:space="preserve"> </w:t>
+      </w:r>
+      <w:r>
+        <w:rPr>
+          <w:rFonts w:ascii="Verdana" w:eastAsia="Verdana" w:hAnsi="Verdana" w:cs="Verdana"/>
+          <w:color w:val="000000"/>
+          <w:sz w:val="24"/>
+          <w:szCs w:val="24"/>
+        </w:rPr>
+        <w:t>è stato presentato uno specchio smart che ha attirato l’attenzione di L&amp;S</w:t>
+      </w:r>
+      <w:r>
+        <w:rPr>
+          <w:rFonts w:ascii="Verdana" w:eastAsia="Verdana" w:hAnsi="Verdana" w:cs="Verdana"/>
+          <w:color w:val="000000"/>
+          <w:sz w:val="24"/>
+          <w:szCs w:val="24"/>
+        </w:rPr>
+        <w:t>,</w:t>
+      </w:r>
+      <w:r>
+        <w:rPr>
+          <w:rFonts w:ascii="Verdana" w:eastAsia="Verdana" w:hAnsi="Verdana" w:cs="Verdana"/>
+          <w:color w:val="000000"/>
+          <w:sz w:val="24"/>
+          <w:szCs w:val="24"/>
+        </w:rPr>
+        <w:t xml:space="preserve"> mi è stato chiesto di indagare su tale </w:t>
+      </w:r>
+      <w:r>
+        <w:rPr>
+          <w:rFonts w:ascii="Verdana" w:eastAsia="Verdana" w:hAnsi="Verdana" w:cs="Verdana"/>
+          <w:color w:val="000000"/>
+          <w:sz w:val="24"/>
+          <w:szCs w:val="24"/>
+        </w:rPr>
+        <w:t>prodotto</w:t>
+      </w:r>
+      <w:r>
+        <w:rPr>
+          <w:rFonts w:ascii="Verdana" w:eastAsia="Verdana" w:hAnsi="Verdana" w:cs="Verdana"/>
+          <w:color w:val="000000"/>
+          <w:sz w:val="24"/>
+          <w:szCs w:val="24"/>
+        </w:rPr>
+        <w:t xml:space="preserve"> e il relativo software che ne permetteva l’utilizzo. Dopo aver raccolto delle informazioni direttamente dall’azienda che produceva il prodotto precedentemente citato</w:t>
+      </w:r>
+      <w:r>
+        <w:rPr>
+          <w:rFonts w:ascii="Verdana" w:eastAsia="Verdana" w:hAnsi="Verdana" w:cs="Verdana"/>
+          <w:color w:val="000000"/>
+          <w:sz w:val="24"/>
+          <w:szCs w:val="24"/>
+        </w:rPr>
+        <w:t xml:space="preserve">, ovvero </w:t>
+      </w:r>
       <w:bookmarkStart w:id="14" w:name="_GoBack"/>
       <w:bookmarkEnd w:id="14"/>
-    </w:p>
-    <w:p>
-      <w:pPr>
-        <w:keepNext/>
-        <w:pBdr>
-          <w:top w:val="none" w:sz="0" w:space="0" w:color="000000"/>
-          <w:left w:val="none" w:sz="0" w:space="0" w:color="000000"/>
-          <w:bottom w:val="none" w:sz="0" w:space="0" w:color="000000"/>
-          <w:right w:val="none" w:sz="0" w:space="0" w:color="000000"/>
-          <w:between w:val="nil"/>
-        </w:pBdr>
-        <w:spacing w:before="170" w:after="57"/>
-        <w:rPr>
-          <w:rFonts w:ascii="Verdana" w:eastAsia="Verdana" w:hAnsi="Verdana" w:cs="Verdana"/>
-          <w:color w:val="000000"/>
-          <w:sz w:val="24"/>
-          <w:szCs w:val="24"/>
-        </w:rPr>
-      </w:pPr>
-    </w:p>
-    <w:p>
-      <w:pPr>
-        <w:keepNext/>
-        <w:pBdr>
-          <w:top w:val="none" w:sz="0" w:space="0" w:color="000000"/>
-          <w:left w:val="none" w:sz="0" w:space="0" w:color="000000"/>
-          <w:bottom w:val="none" w:sz="0" w:space="0" w:color="000000"/>
-          <w:right w:val="none" w:sz="0" w:space="0" w:color="000000"/>
-          <w:between w:val="nil"/>
-        </w:pBdr>
-        <w:spacing w:before="170" w:after="57"/>
-        <w:rPr>
-          <w:rFonts w:ascii="Verdana" w:eastAsia="Verdana" w:hAnsi="Verdana" w:cs="Verdana"/>
-          <w:color w:val="000000"/>
-          <w:sz w:val="16"/>
-          <w:szCs w:val="16"/>
-        </w:rPr>
-      </w:pPr>
-      <w:r>
-        <w:rPr>
-          <w:rFonts w:ascii="Verdana" w:eastAsia="Verdana" w:hAnsi="Verdana" w:cs="Verdana"/>
-          <w:color w:val="000000"/>
-          <w:sz w:val="24"/>
-          <w:szCs w:val="24"/>
-        </w:rPr>
-        <w:t xml:space="preserve">Successivamente, in seguito all’evento del CES di Las Vegas </w:t>
-      </w:r>
-      <w:r>
-        <w:rPr>
-          <w:rFonts w:ascii="Verdana" w:eastAsia="Verdana" w:hAnsi="Verdana" w:cs="Verdana"/>
-          <w:color w:val="000000"/>
-          <w:sz w:val="24"/>
-          <w:szCs w:val="24"/>
-        </w:rPr>
-        <w:t xml:space="preserve">dove è stato presentato uno specchio smart che ha attirato l’attenzione di L&amp;S mi è stato chiesto di indagare su tale </w:t>
-      </w:r>
-      <w:r>
-        <w:rPr>
-          <w:rFonts w:ascii="Verdana" w:eastAsia="Verdana" w:hAnsi="Verdana" w:cs="Verdana"/>
-          <w:color w:val="000000"/>
-          <w:sz w:val="24"/>
-          <w:szCs w:val="24"/>
-        </w:rPr>
-        <w:t>prodotto</w:t>
-      </w:r>
-      <w:r>
-        <w:rPr>
-          <w:rFonts w:ascii="Verdana" w:eastAsia="Verdana" w:hAnsi="Verdana" w:cs="Verdana"/>
-          <w:color w:val="000000"/>
-          <w:sz w:val="24"/>
-          <w:szCs w:val="24"/>
-        </w:rPr>
-        <w:t xml:space="preserve"> e il relativo software che ne permetteva l’utilizzo. Dopo aver raccolto delle informazioni direttamente dall’azienda che produceva il prodotto precedentemente citato ho consigliato, al mio tutor, l’utilizzo di un software open source, ovvero: “Magic Mirror” qualora l’azienda si volesse avventurare nel mondo degli specchi smart. </w:t>
+      <w:r>
+        <w:rPr>
+          <w:rFonts w:ascii="Verdana" w:eastAsia="Verdana" w:hAnsi="Verdana" w:cs="Verdana"/>
+          <w:color w:val="000000"/>
+          <w:sz w:val="24"/>
+          <w:szCs w:val="24"/>
+        </w:rPr>
+        <w:t xml:space="preserve"> ho consigliato, al mio tutor, l’utilizzo di un software open source, ovvero: “Magic Mirror” qualora l’azienda si volesse avventurare nel mondo degli specchi smart. </w:t>
       </w:r>
       <w:r>
         <w:rPr>
@@ -4674,10 +4624,6 @@
     <w:p>
       <w:pPr>
         <w:keepNext/>
-        <w:numPr>
-          <w:ilvl w:val="2"/>
-          <w:numId w:val="5"/>
-        </w:numPr>
         <w:pBdr>
           <w:top w:val="none" w:sz="0" w:space="0" w:color="000000"/>
           <w:left w:val="none" w:sz="0" w:space="0" w:color="000000"/>
@@ -4686,6 +4632,7 @@
           <w:between w:val="nil"/>
         </w:pBdr>
         <w:spacing w:before="170" w:after="57"/>
+        <w:ind w:left="720"/>
         <w:rPr>
           <w:rFonts w:ascii="Verdana" w:eastAsia="Verdana" w:hAnsi="Verdana" w:cs="Verdana"/>
           <w:b/>
@@ -4755,10 +4702,6 @@
     <w:p>
       <w:pPr>
         <w:keepNext/>
-        <w:numPr>
-          <w:ilvl w:val="2"/>
-          <w:numId w:val="5"/>
-        </w:numPr>
         <w:pBdr>
           <w:top w:val="none" w:sz="0" w:space="0" w:color="000000"/>
           <w:left w:val="none" w:sz="0" w:space="0" w:color="000000"/>
@@ -4767,6 +4710,7 @@
           <w:between w:val="nil"/>
         </w:pBdr>
         <w:spacing w:before="170" w:after="57"/>
+        <w:ind w:firstLine="720"/>
         <w:rPr>
           <w:rFonts w:ascii="Verdana" w:eastAsia="Verdana" w:hAnsi="Verdana" w:cs="Verdana"/>
           <w:b/>
@@ -4936,7 +4880,6 @@
           <w:sz w:val="28"/>
           <w:szCs w:val="28"/>
         </w:rPr>
-        <w:lastRenderedPageBreak/>
         <w:t>6. Risultati conseguiti</w:t>
       </w:r>
     </w:p>
@@ -5720,7 +5663,7 @@
         <w:sz w:val="18"/>
         <w:szCs w:val="18"/>
       </w:rPr>
-      <w:t>8</w:t>
+      <w:t>7</w:t>
     </w:r>
     <w:r>
       <w:rPr>
@@ -5781,7 +5724,7 @@
         <w:sz w:val="18"/>
         <w:szCs w:val="18"/>
       </w:rPr>
-      <w:t>9</w:t>
+      <w:t>8</w:t>
     </w:r>
     <w:r>
       <w:rPr>

</xml_diff>

<commit_message>
Aggiunti degli appunti sul proseguimento della tesina
</commit_message>
<xml_diff>
--- a/RelazioneStage_TSIOT_Pizzinato_Matteo.dot.docx
+++ b/RelazioneStage_TSIOT_Pizzinato_Matteo.dot.docx
@@ -4362,16 +4362,43 @@
           <w:sz w:val="24"/>
           <w:szCs w:val="24"/>
         </w:rPr>
-        <w:t>Successivamente, in seguito all’evento del CES di Las Vegas</w:t>
-      </w:r>
-      <w:r>
-        <w:rPr>
-          <w:rFonts w:ascii="Verdana" w:eastAsia="Verdana" w:hAnsi="Verdana" w:cs="Verdana"/>
-          <w:color w:val="000000"/>
-          <w:sz w:val="24"/>
-          <w:szCs w:val="24"/>
-        </w:rPr>
-        <w:t>, una delle più grandi convention sull’elettronica e le novità tecnologiche,</w:t>
+        <w:t>Durante il mio periodo formativo inoltre, s</w:t>
+      </w:r>
+      <w:r>
+        <w:rPr>
+          <w:rFonts w:ascii="Verdana" w:eastAsia="Verdana" w:hAnsi="Verdana" w:cs="Verdana"/>
+          <w:color w:val="000000"/>
+          <w:sz w:val="24"/>
+          <w:szCs w:val="24"/>
+        </w:rPr>
+        <w:t>uccessivamente all’evento del CES di Las Vegas</w:t>
+      </w:r>
+      <w:r>
+        <w:rPr>
+          <w:rFonts w:ascii="Verdana" w:eastAsia="Verdana" w:hAnsi="Verdana" w:cs="Verdana"/>
+          <w:color w:val="000000"/>
+          <w:sz w:val="24"/>
+          <w:szCs w:val="24"/>
+        </w:rPr>
+        <w:t xml:space="preserve"> ovvero</w:t>
+      </w:r>
+      <w:r>
+        <w:rPr>
+          <w:rFonts w:ascii="Verdana" w:eastAsia="Verdana" w:hAnsi="Verdana" w:cs="Verdana"/>
+          <w:color w:val="000000"/>
+          <w:sz w:val="24"/>
+          <w:szCs w:val="24"/>
+        </w:rPr>
+        <w:t xml:space="preserve"> una delle più grandi convention sull’elettronica e le novità tecnologiche</w:t>
+      </w:r>
+      <w:r>
+        <w:rPr>
+          <w:rFonts w:ascii="Verdana" w:eastAsia="Verdana" w:hAnsi="Verdana" w:cs="Verdana"/>
+          <w:color w:val="000000"/>
+          <w:sz w:val="24"/>
+          <w:szCs w:val="24"/>
+        </w:rPr>
+        <w:t xml:space="preserve"> in cui</w:t>
       </w:r>
       <w:r>
         <w:rPr>
@@ -4425,16 +4452,7 @@
           <w:sz w:val="24"/>
           <w:szCs w:val="24"/>
         </w:rPr>
-        <w:t xml:space="preserve"> e il relativo software che ne permetteva l’utilizzo. Dopo aver raccolto delle informazioni direttamente dall’azienda che produceva il prodotto precedentemente citato</w:t>
-      </w:r>
-      <w:r>
-        <w:rPr>
-          <w:rFonts w:ascii="Verdana" w:eastAsia="Verdana" w:hAnsi="Verdana" w:cs="Verdana"/>
-          <w:color w:val="000000"/>
-          <w:sz w:val="24"/>
-          <w:szCs w:val="24"/>
-        </w:rPr>
-        <w:t xml:space="preserve">, ovvero </w:t>
+        <w:t xml:space="preserve"> e il relativo software che ne permetteva l’utilizzo. Dopo aver raccolto delle</w:t>
       </w:r>
       <w:bookmarkStart w:id="14" w:name="_GoBack"/>
       <w:bookmarkEnd w:id="14"/>
@@ -4445,8 +4463,122 @@
           <w:sz w:val="24"/>
           <w:szCs w:val="24"/>
         </w:rPr>
-        <w:t xml:space="preserve"> ho consigliato, al mio tutor, l’utilizzo di un software open source, ovvero: “Magic Mirror” qualora l’azienda si volesse avventurare nel mondo degli specchi smart. </w:t>
-      </w:r>
+        <w:t xml:space="preserve"> informazioni direttamente dall’azienda</w:t>
+      </w:r>
+      <w:r>
+        <w:rPr>
+          <w:rFonts w:ascii="Verdana" w:eastAsia="Verdana" w:hAnsi="Verdana" w:cs="Verdana"/>
+          <w:color w:val="000000"/>
+          <w:sz w:val="24"/>
+          <w:szCs w:val="24"/>
+        </w:rPr>
+        <w:t xml:space="preserve"> francese</w:t>
+      </w:r>
+      <w:r>
+        <w:rPr>
+          <w:rFonts w:ascii="Verdana" w:eastAsia="Verdana" w:hAnsi="Verdana" w:cs="Verdana"/>
+          <w:color w:val="000000"/>
+          <w:sz w:val="24"/>
+          <w:szCs w:val="24"/>
+        </w:rPr>
+        <w:t xml:space="preserve"> che produceva il prodotto precedentemente citato</w:t>
+      </w:r>
+      <w:r>
+        <w:rPr>
+          <w:rFonts w:ascii="Verdana" w:eastAsia="Verdana" w:hAnsi="Verdana" w:cs="Verdana"/>
+          <w:color w:val="000000"/>
+          <w:sz w:val="24"/>
+          <w:szCs w:val="24"/>
+        </w:rPr>
+        <w:t xml:space="preserve">, </w:t>
+      </w:r>
+      <w:r>
+        <w:rPr>
+          <w:rFonts w:ascii="Verdana" w:eastAsia="Verdana" w:hAnsi="Verdana" w:cs="Verdana"/>
+          <w:color w:val="000000"/>
+          <w:sz w:val="24"/>
+          <w:szCs w:val="24"/>
+        </w:rPr>
+        <w:t>ho consigliato, al mio tutor, l’util</w:t>
+      </w:r>
+      <w:r>
+        <w:rPr>
+          <w:rFonts w:ascii="Verdana" w:eastAsia="Verdana" w:hAnsi="Verdana" w:cs="Verdana"/>
+          <w:color w:val="000000"/>
+          <w:sz w:val="24"/>
+          <w:szCs w:val="24"/>
+        </w:rPr>
+        <w:t>izzo di un software open source</w:t>
+      </w:r>
+      <w:r>
+        <w:rPr>
+          <w:rFonts w:ascii="Verdana" w:eastAsia="Verdana" w:hAnsi="Verdana" w:cs="Verdana"/>
+          <w:color w:val="000000"/>
+          <w:sz w:val="24"/>
+          <w:szCs w:val="24"/>
+        </w:rPr>
+        <w:t xml:space="preserve"> di nome: </w:t>
+      </w:r>
+      <w:r>
+        <w:rPr>
+          <w:rFonts w:ascii="Verdana" w:eastAsia="Verdana" w:hAnsi="Verdana" w:cs="Verdana"/>
+          <w:color w:val="000000"/>
+          <w:sz w:val="24"/>
+          <w:szCs w:val="24"/>
+        </w:rPr>
+        <w:t>“Magic Mirror” qualora l’azienda si volesse avventurare nel mondo degli specchi smart.</w:t>
+      </w:r>
+    </w:p>
+    <w:p>
+      <w:pPr>
+        <w:keepNext/>
+        <w:pBdr>
+          <w:top w:val="none" w:sz="0" w:space="0" w:color="000000"/>
+          <w:left w:val="none" w:sz="0" w:space="0" w:color="000000"/>
+          <w:bottom w:val="none" w:sz="0" w:space="0" w:color="000000"/>
+          <w:right w:val="none" w:sz="0" w:space="0" w:color="000000"/>
+          <w:between w:val="nil"/>
+        </w:pBdr>
+        <w:spacing w:before="170" w:after="57"/>
+        <w:ind w:left="720"/>
+        <w:jc w:val="both"/>
+        <w:rPr>
+          <w:rFonts w:ascii="Verdana" w:eastAsia="Verdana" w:hAnsi="Verdana" w:cs="Verdana"/>
+          <w:color w:val="000000"/>
+          <w:sz w:val="24"/>
+          <w:szCs w:val="24"/>
+        </w:rPr>
+      </w:pPr>
+      <w:r>
+        <w:rPr>
+          <w:rFonts w:ascii="Verdana" w:eastAsia="Verdana" w:hAnsi="Verdana" w:cs="Verdana"/>
+          <w:color w:val="000000"/>
+          <w:sz w:val="24"/>
+          <w:szCs w:val="24"/>
+        </w:rPr>
+        <w:t>/* DESCRIVERE LA REALIZZAZIONE DI TALE PRODOTTO */</w:t>
+      </w:r>
+    </w:p>
+    <w:p>
+      <w:pPr>
+        <w:keepNext/>
+        <w:pBdr>
+          <w:top w:val="none" w:sz="0" w:space="0" w:color="000000"/>
+          <w:left w:val="none" w:sz="0" w:space="0" w:color="000000"/>
+          <w:bottom w:val="none" w:sz="0" w:space="0" w:color="000000"/>
+          <w:right w:val="none" w:sz="0" w:space="0" w:color="000000"/>
+          <w:between w:val="nil"/>
+        </w:pBdr>
+        <w:spacing w:before="170" w:after="57"/>
+        <w:ind w:left="720"/>
+        <w:jc w:val="both"/>
+        <w:rPr>
+          <w:rFonts w:ascii="Verdana" w:eastAsia="Verdana" w:hAnsi="Verdana" w:cs="Verdana"/>
+          <w:color w:val="000000"/>
+          <w:sz w:val="24"/>
+          <w:szCs w:val="24"/>
+        </w:rPr>
+      </w:pPr>
       <w:r>
         <w:rPr>
           <w:rFonts w:ascii="Verdana" w:eastAsia="Verdana" w:hAnsi="Verdana" w:cs="Verdana"/>

</xml_diff>

<commit_message>
Continuata la descrizione del secondo lavoro fatto in ufficio, il Magic Mirror2
</commit_message>
<xml_diff>
--- a/RelazioneStage_TSIOT_Pizzinato_Matteo.dot.docx
+++ b/RelazioneStage_TSIOT_Pizzinato_Matteo.dot.docx
@@ -4314,7 +4314,34 @@
           <w:sz w:val="24"/>
           <w:szCs w:val="24"/>
         </w:rPr>
-        <w:t xml:space="preserve">Carlet, responsabile e progettista di NEXTA </w:t>
+        <w:t>Carlet, responsabile e</w:t>
+      </w:r>
+      <w:r>
+        <w:rPr>
+          <w:rFonts w:ascii="Verdana" w:eastAsia="Verdana" w:hAnsi="Verdana" w:cs="Verdana"/>
+          <w:color w:val="000000"/>
+          <w:sz w:val="24"/>
+          <w:szCs w:val="24"/>
+        </w:rPr>
+        <w:t>d</w:t>
+      </w:r>
+      <w:r>
+        <w:rPr>
+          <w:rFonts w:ascii="Verdana" w:eastAsia="Verdana" w:hAnsi="Verdana" w:cs="Verdana"/>
+          <w:color w:val="000000"/>
+          <w:sz w:val="24"/>
+          <w:szCs w:val="24"/>
+        </w:rPr>
+        <w:t xml:space="preserve"> ideatore elettronico </w:t>
+      </w:r>
+      <w:r>
+        <w:rPr>
+          <w:rFonts w:ascii="Verdana" w:eastAsia="Verdana" w:hAnsi="Verdana" w:cs="Verdana"/>
+          <w:color w:val="000000"/>
+          <w:sz w:val="24"/>
+          <w:szCs w:val="24"/>
+        </w:rPr>
+        <w:t xml:space="preserve">di NEXTA </w:t>
       </w:r>
       <w:r>
         <w:rPr>
@@ -4362,7 +4389,25 @@
           <w:sz w:val="24"/>
           <w:szCs w:val="24"/>
         </w:rPr>
-        <w:t>Durante il mio periodo formativo inoltre, s</w:t>
+        <w:t>D</w:t>
+      </w:r>
+      <w:r>
+        <w:rPr>
+          <w:rFonts w:ascii="Verdana" w:eastAsia="Verdana" w:hAnsi="Verdana" w:cs="Verdana"/>
+          <w:color w:val="000000"/>
+          <w:sz w:val="24"/>
+          <w:szCs w:val="24"/>
+        </w:rPr>
+        <w:t xml:space="preserve">urante il mio periodo formativo inoltre, </w:t>
+      </w:r>
+      <w:r>
+        <w:rPr>
+          <w:rFonts w:ascii="Verdana" w:eastAsia="Verdana" w:hAnsi="Verdana" w:cs="Verdana"/>
+          <w:color w:val="000000"/>
+          <w:sz w:val="24"/>
+          <w:szCs w:val="24"/>
+        </w:rPr>
+        <w:t>s</w:t>
       </w:r>
       <w:r>
         <w:rPr>
@@ -4380,6 +4425,15 @@
           <w:sz w:val="24"/>
           <w:szCs w:val="24"/>
         </w:rPr>
+        <w:t>,</w:t>
+      </w:r>
+      <w:r>
+        <w:rPr>
+          <w:rFonts w:ascii="Verdana" w:eastAsia="Verdana" w:hAnsi="Verdana" w:cs="Verdana"/>
+          <w:color w:val="000000"/>
+          <w:sz w:val="24"/>
+          <w:szCs w:val="24"/>
+        </w:rPr>
         <w:t xml:space="preserve"> ovvero</w:t>
       </w:r>
       <w:r>
@@ -4434,100 +4488,450 @@
           <w:sz w:val="24"/>
           <w:szCs w:val="24"/>
         </w:rPr>
-        <w:t xml:space="preserve"> mi è stato chiesto di indagare su tale </w:t>
-      </w:r>
-      <w:r>
-        <w:rPr>
-          <w:rFonts w:ascii="Verdana" w:eastAsia="Verdana" w:hAnsi="Verdana" w:cs="Verdana"/>
-          <w:color w:val="000000"/>
-          <w:sz w:val="24"/>
-          <w:szCs w:val="24"/>
-        </w:rPr>
-        <w:t>prodotto</w:t>
-      </w:r>
-      <w:r>
-        <w:rPr>
-          <w:rFonts w:ascii="Verdana" w:eastAsia="Verdana" w:hAnsi="Verdana" w:cs="Verdana"/>
-          <w:color w:val="000000"/>
-          <w:sz w:val="24"/>
-          <w:szCs w:val="24"/>
-        </w:rPr>
-        <w:t xml:space="preserve"> e il relativo software che ne permetteva l’utilizzo. Dopo aver raccolto delle</w:t>
+        <w:t xml:space="preserve"> mi è stato chiesto di indagare su</w:t>
+      </w:r>
+      <w:r>
+        <w:rPr>
+          <w:rFonts w:ascii="Verdana" w:eastAsia="Verdana" w:hAnsi="Verdana" w:cs="Verdana"/>
+          <w:color w:val="000000"/>
+          <w:sz w:val="24"/>
+          <w:szCs w:val="24"/>
+        </w:rPr>
+        <w:t>l software di nome: “CareOS”</w:t>
+      </w:r>
+      <w:r>
+        <w:rPr>
+          <w:rFonts w:ascii="Verdana" w:eastAsia="Verdana" w:hAnsi="Verdana" w:cs="Verdana"/>
+          <w:color w:val="000000"/>
+          <w:sz w:val="24"/>
+          <w:szCs w:val="24"/>
+        </w:rPr>
+        <w:t xml:space="preserve"> </w:t>
+      </w:r>
+      <w:r>
+        <w:rPr>
+          <w:rFonts w:ascii="Verdana" w:eastAsia="Verdana" w:hAnsi="Verdana" w:cs="Verdana"/>
+          <w:color w:val="000000"/>
+          <w:sz w:val="24"/>
+          <w:szCs w:val="24"/>
+        </w:rPr>
+        <w:t xml:space="preserve">che ne permetteva l’utilizzo. </w:t>
+      </w:r>
+      <w:r>
+        <w:rPr>
+          <w:rFonts w:ascii="Verdana" w:eastAsia="Verdana" w:hAnsi="Verdana" w:cs="Verdana"/>
+          <w:color w:val="000000"/>
+          <w:sz w:val="24"/>
+          <w:szCs w:val="24"/>
+        </w:rPr>
+        <w:t>Dopo aver raccolto delle informazioni direttamente dall’azienda</w:t>
+      </w:r>
+      <w:r>
+        <w:rPr>
+          <w:rFonts w:ascii="Verdana" w:eastAsia="Verdana" w:hAnsi="Verdana" w:cs="Verdana"/>
+          <w:color w:val="000000"/>
+          <w:sz w:val="24"/>
+          <w:szCs w:val="24"/>
+        </w:rPr>
+        <w:t xml:space="preserve"> francese</w:t>
+      </w:r>
+      <w:r>
+        <w:rPr>
+          <w:rFonts w:ascii="Verdana" w:eastAsia="Verdana" w:hAnsi="Verdana" w:cs="Verdana"/>
+          <w:color w:val="000000"/>
+          <w:sz w:val="24"/>
+          <w:szCs w:val="24"/>
+        </w:rPr>
+        <w:t xml:space="preserve"> </w:t>
+      </w:r>
+      <w:r>
+        <w:rPr>
+          <w:rFonts w:ascii="Verdana" w:eastAsia="Verdana" w:hAnsi="Verdana" w:cs="Verdana"/>
+          <w:color w:val="000000"/>
+          <w:sz w:val="24"/>
+          <w:szCs w:val="24"/>
+        </w:rPr>
+        <w:t>Baracoda</w:t>
+      </w:r>
+      <w:r>
+        <w:rPr>
+          <w:rFonts w:ascii="Verdana" w:eastAsia="Verdana" w:hAnsi="Verdana" w:cs="Verdana"/>
+          <w:color w:val="000000"/>
+          <w:sz w:val="24"/>
+          <w:szCs w:val="24"/>
+        </w:rPr>
+        <w:t xml:space="preserve"> che produce</w:t>
+      </w:r>
+      <w:r>
+        <w:rPr>
+          <w:rFonts w:ascii="Verdana" w:eastAsia="Verdana" w:hAnsi="Verdana" w:cs="Verdana"/>
+          <w:color w:val="000000"/>
+          <w:sz w:val="24"/>
+          <w:szCs w:val="24"/>
+        </w:rPr>
+        <w:t xml:space="preserve"> il prodotto</w:t>
+      </w:r>
+      <w:r>
+        <w:rPr>
+          <w:rFonts w:ascii="Verdana" w:eastAsia="Verdana" w:hAnsi="Verdana" w:cs="Verdana"/>
+          <w:color w:val="000000"/>
+          <w:sz w:val="24"/>
+          <w:szCs w:val="24"/>
+        </w:rPr>
+        <w:t xml:space="preserve"> </w:t>
+      </w:r>
+      <w:r>
+        <w:rPr>
+          <w:rFonts w:ascii="Verdana" w:eastAsia="Verdana" w:hAnsi="Verdana" w:cs="Verdana"/>
+          <w:color w:val="000000"/>
+          <w:sz w:val="24"/>
+          <w:szCs w:val="24"/>
+        </w:rPr>
+        <w:t>precedentemente citato</w:t>
+      </w:r>
+      <w:r>
+        <w:rPr>
+          <w:rFonts w:ascii="Verdana" w:eastAsia="Verdana" w:hAnsi="Verdana" w:cs="Verdana"/>
+          <w:color w:val="000000"/>
+          <w:sz w:val="24"/>
+          <w:szCs w:val="24"/>
+        </w:rPr>
+        <w:t xml:space="preserve">, </w:t>
+      </w:r>
+      <w:r>
+        <w:rPr>
+          <w:rFonts w:ascii="Verdana" w:eastAsia="Verdana" w:hAnsi="Verdana" w:cs="Verdana"/>
+          <w:color w:val="000000"/>
+          <w:sz w:val="24"/>
+          <w:szCs w:val="24"/>
+        </w:rPr>
+        <w:t>ho consigliato, al mio tutor, l’util</w:t>
+      </w:r>
+      <w:r>
+        <w:rPr>
+          <w:rFonts w:ascii="Verdana" w:eastAsia="Verdana" w:hAnsi="Verdana" w:cs="Verdana"/>
+          <w:color w:val="000000"/>
+          <w:sz w:val="24"/>
+          <w:szCs w:val="24"/>
+        </w:rPr>
+        <w:t>izzo di un software open source</w:t>
+      </w:r>
+      <w:r>
+        <w:rPr>
+          <w:rFonts w:ascii="Verdana" w:eastAsia="Verdana" w:hAnsi="Verdana" w:cs="Verdana"/>
+          <w:color w:val="000000"/>
+          <w:sz w:val="24"/>
+          <w:szCs w:val="24"/>
+        </w:rPr>
+        <w:t xml:space="preserve"> di nome: </w:t>
+      </w:r>
+      <w:r>
+        <w:rPr>
+          <w:rFonts w:ascii="Verdana" w:eastAsia="Verdana" w:hAnsi="Verdana" w:cs="Verdana"/>
+          <w:color w:val="000000"/>
+          <w:sz w:val="24"/>
+          <w:szCs w:val="24"/>
+        </w:rPr>
+        <w:t>“Magic Mirror</w:t>
+      </w:r>
+      <w:r>
+        <w:rPr>
+          <w:rFonts w:ascii="Verdana" w:eastAsia="Verdana" w:hAnsi="Verdana" w:cs="Verdana"/>
+          <w:color w:val="000000"/>
+          <w:sz w:val="24"/>
+          <w:szCs w:val="24"/>
+        </w:rPr>
+        <w:t>2</w:t>
+      </w:r>
+      <w:r>
+        <w:rPr>
+          <w:rFonts w:ascii="Verdana" w:eastAsia="Verdana" w:hAnsi="Verdana" w:cs="Verdana"/>
+          <w:color w:val="000000"/>
+          <w:sz w:val="24"/>
+          <w:szCs w:val="24"/>
+        </w:rPr>
+        <w:t>”</w:t>
+      </w:r>
+      <w:r>
+        <w:rPr>
+          <w:rFonts w:ascii="Verdana" w:eastAsia="Verdana" w:hAnsi="Verdana" w:cs="Verdana"/>
+          <w:color w:val="000000"/>
+          <w:sz w:val="24"/>
+          <w:szCs w:val="24"/>
+        </w:rPr>
+        <w:t xml:space="preserve"> il cui autore è: “Michael Teeuw” che ha realizzato un</w:t>
+      </w:r>
+      <w:r>
+        <w:rPr>
+          <w:rFonts w:ascii="Verdana" w:eastAsia="Verdana" w:hAnsi="Verdana" w:cs="Verdana"/>
+          <w:color w:val="000000"/>
+          <w:sz w:val="24"/>
+          <w:szCs w:val="24"/>
+        </w:rPr>
+        <w:t xml:space="preserve"> applicativo</w:t>
+      </w:r>
+      <w:r>
+        <w:rPr>
+          <w:rFonts w:ascii="Verdana" w:eastAsia="Verdana" w:hAnsi="Verdana" w:cs="Verdana"/>
+          <w:color w:val="000000"/>
+          <w:sz w:val="24"/>
+          <w:szCs w:val="24"/>
+        </w:rPr>
+        <w:t xml:space="preserve"> i</w:t>
+      </w:r>
+      <w:r>
+        <w:rPr>
+          <w:rFonts w:ascii="Verdana" w:eastAsia="Verdana" w:hAnsi="Verdana" w:cs="Verdana"/>
+          <w:color w:val="000000"/>
+          <w:sz w:val="24"/>
+          <w:szCs w:val="24"/>
+        </w:rPr>
+        <w:t>n Javascript, in particolare una web-app che sfrutta l’</w:t>
+      </w:r>
+      <w:r>
+        <w:rPr>
+          <w:rFonts w:ascii="Verdana" w:eastAsia="Verdana" w:hAnsi="Verdana" w:cs="Verdana"/>
+          <w:color w:val="000000"/>
+          <w:sz w:val="24"/>
+          <w:szCs w:val="24"/>
+        </w:rPr>
+        <w:t>hardware di un Raspberry PI</w:t>
+      </w:r>
+      <w:r>
+        <w:rPr>
+          <w:rFonts w:ascii="Verdana" w:eastAsia="Verdana" w:hAnsi="Verdana" w:cs="Verdana"/>
+          <w:color w:val="000000"/>
+          <w:sz w:val="24"/>
+          <w:szCs w:val="24"/>
+        </w:rPr>
+        <w:t>3</w:t>
+      </w:r>
+      <w:r>
+        <w:rPr>
+          <w:rFonts w:ascii="Verdana" w:eastAsia="Verdana" w:hAnsi="Verdana" w:cs="Verdana"/>
+          <w:color w:val="000000"/>
+          <w:sz w:val="24"/>
+          <w:szCs w:val="24"/>
+        </w:rPr>
+        <w:t xml:space="preserve"> e che</w:t>
+      </w:r>
+      <w:r>
+        <w:rPr>
+          <w:rFonts w:ascii="Verdana" w:eastAsia="Verdana" w:hAnsi="Verdana" w:cs="Verdana"/>
+          <w:color w:val="000000"/>
+          <w:sz w:val="24"/>
+          <w:szCs w:val="24"/>
+        </w:rPr>
+        <w:t xml:space="preserve"> per poter funzionare </w:t>
+      </w:r>
+      <w:r>
+        <w:rPr>
+          <w:rFonts w:ascii="Verdana" w:eastAsia="Verdana" w:hAnsi="Verdana" w:cs="Verdana"/>
+          <w:color w:val="000000"/>
+          <w:sz w:val="24"/>
+          <w:szCs w:val="24"/>
+        </w:rPr>
+        <w:t>s</w:t>
+      </w:r>
+      <w:r>
+        <w:rPr>
+          <w:rFonts w:ascii="Verdana" w:eastAsia="Verdana" w:hAnsi="Verdana" w:cs="Verdana"/>
+          <w:color w:val="000000"/>
+          <w:sz w:val="24"/>
+          <w:szCs w:val="24"/>
+        </w:rPr>
+        <w:t>i</w:t>
+      </w:r>
+      <w:r>
+        <w:rPr>
+          <w:rFonts w:ascii="Verdana" w:eastAsia="Verdana" w:hAnsi="Verdana" w:cs="Verdana"/>
+          <w:color w:val="000000"/>
+          <w:sz w:val="24"/>
+          <w:szCs w:val="24"/>
+        </w:rPr>
+        <w:t xml:space="preserve"> appoggia</w:t>
+      </w:r>
+      <w:r>
+        <w:rPr>
+          <w:rFonts w:ascii="Verdana" w:eastAsia="Verdana" w:hAnsi="Verdana" w:cs="Verdana"/>
+          <w:color w:val="000000"/>
+          <w:sz w:val="24"/>
+          <w:szCs w:val="24"/>
+        </w:rPr>
+        <w:t xml:space="preserve"> direttamente al sistema operativo Raspbian versione Jessie.</w:t>
+      </w:r>
+      <w:r>
+        <w:rPr>
+          <w:rFonts w:ascii="Verdana" w:eastAsia="Verdana" w:hAnsi="Verdana" w:cs="Verdana"/>
+          <w:color w:val="000000"/>
+          <w:sz w:val="24"/>
+          <w:szCs w:val="24"/>
+        </w:rPr>
+        <w:t xml:space="preserve"> Ci sono delle differenze molto nette però tra i software Magic Mirror2 e CareOS</w:t>
+      </w:r>
+      <w:r>
+        <w:rPr>
+          <w:rFonts w:ascii="Verdana" w:eastAsia="Verdana" w:hAnsi="Verdana" w:cs="Verdana"/>
+          <w:color w:val="000000"/>
+          <w:sz w:val="24"/>
+          <w:szCs w:val="24"/>
+        </w:rPr>
+        <w:t xml:space="preserve"> </w:t>
+      </w:r>
+      <w:r>
+        <w:rPr>
+          <w:rFonts w:ascii="Verdana" w:eastAsia="Verdana" w:hAnsi="Verdana" w:cs="Verdana"/>
+          <w:color w:val="000000"/>
+          <w:sz w:val="24"/>
+          <w:szCs w:val="24"/>
+        </w:rPr>
+        <w:t>in materia di funzionalità e utilizzo, il primo consente a livello stock di visualizzare il meteo di una determinata città, le notizie fornite dal New York Times e gli impegni annotati nel proprio calendario. Il secondo permette invece di intrap</w:t>
+      </w:r>
+      <w:r>
+        <w:rPr>
+          <w:rFonts w:ascii="Verdana" w:eastAsia="Verdana" w:hAnsi="Verdana" w:cs="Verdana"/>
+          <w:color w:val="000000"/>
+          <w:sz w:val="24"/>
+          <w:szCs w:val="24"/>
+        </w:rPr>
+        <w:t>rendere una vera e propria user-</w:t>
+      </w:r>
+      <w:r>
+        <w:rPr>
+          <w:rFonts w:ascii="Verdana" w:eastAsia="Verdana" w:hAnsi="Verdana" w:cs="Verdana"/>
+          <w:color w:val="000000"/>
+          <w:sz w:val="24"/>
+          <w:szCs w:val="24"/>
+        </w:rPr>
+        <w:t>experience a trecentosessanta gradi in quanto un utente può utilizzare funzioni di gesture, realtà aumentata, controlli vocali e riconoscimento facciale, tant’è vero che questo prodotto, come affermato direttamente da Baracoda: “</w:t>
+      </w:r>
+      <w:r>
+        <w:rPr>
+          <w:rFonts w:ascii="Verdana" w:hAnsi="Verdana" w:cs="Arial"/>
+          <w:sz w:val="24"/>
+          <w:szCs w:val="24"/>
+        </w:rPr>
+        <w:t>È</w:t>
+      </w:r>
+      <w:r>
+        <w:rPr>
+          <w:rFonts w:ascii="Verdana" w:eastAsia="Verdana" w:hAnsi="Verdana" w:cs="Verdana"/>
+          <w:color w:val="000000"/>
+          <w:sz w:val="24"/>
+          <w:szCs w:val="24"/>
+        </w:rPr>
+        <w:t xml:space="preserve"> stato ideato e realizzato per adattarsi a </w:t>
+      </w:r>
+      <w:r>
+        <w:rPr>
+          <w:rFonts w:ascii="Verdana" w:eastAsia="Verdana" w:hAnsi="Verdana" w:cs="Verdana"/>
+          <w:color w:val="000000"/>
+          <w:sz w:val="24"/>
+          <w:szCs w:val="24"/>
+        </w:rPr>
+        <w:t xml:space="preserve">una moltitudine di realtà, dagli Hotel ai saloni di bellezza </w:t>
+      </w:r>
+      <w:r>
+        <w:rPr>
+          <w:rFonts w:ascii="Verdana" w:eastAsia="Verdana" w:hAnsi="Verdana" w:cs="Verdana"/>
+          <w:color w:val="000000"/>
+          <w:sz w:val="24"/>
+          <w:szCs w:val="24"/>
+        </w:rPr>
+        <w:t>per poi passare</w:t>
+      </w:r>
+      <w:r>
+        <w:rPr>
+          <w:rFonts w:ascii="Verdana" w:eastAsia="Verdana" w:hAnsi="Verdana" w:cs="Verdana"/>
+          <w:color w:val="000000"/>
+          <w:sz w:val="24"/>
+          <w:szCs w:val="24"/>
+        </w:rPr>
+        <w:t xml:space="preserve"> alle abitazioni private”. </w:t>
+      </w:r>
+      <w:r>
+        <w:rPr>
+          <w:rFonts w:ascii="Verdana" w:eastAsia="Verdana" w:hAnsi="Verdana" w:cs="Verdana"/>
+          <w:color w:val="000000"/>
+          <w:sz w:val="24"/>
+          <w:szCs w:val="24"/>
+        </w:rPr>
+        <w:t>Dunque dopo una prima analisi mi sono cimentato alla realizzazione di uno specchio smart che utilizza il software Magic Mirror2. L</w:t>
+      </w:r>
+      <w:r>
+        <w:rPr>
+          <w:rFonts w:ascii="Verdana" w:eastAsia="Verdana" w:hAnsi="Verdana" w:cs="Verdana"/>
+          <w:color w:val="000000"/>
+          <w:sz w:val="24"/>
+          <w:szCs w:val="24"/>
+        </w:rPr>
+        <w:t>&amp;S</w:t>
+      </w:r>
+      <w:r>
+        <w:rPr>
+          <w:rFonts w:ascii="Verdana" w:eastAsia="Verdana" w:hAnsi="Verdana" w:cs="Verdana"/>
+          <w:color w:val="000000"/>
+          <w:sz w:val="24"/>
+          <w:szCs w:val="24"/>
+        </w:rPr>
+        <w:t xml:space="preserve"> si è prontamente attivata per fornirmi un Rapsberry PI3, un monitor LCD, una pellicola riflettente da applicare al monitor e tutti gli altri mate</w:t>
+      </w:r>
+      <w:r>
+        <w:rPr>
+          <w:rFonts w:ascii="Verdana" w:eastAsia="Verdana" w:hAnsi="Verdana" w:cs="Verdana"/>
+          <w:color w:val="000000"/>
+          <w:sz w:val="24"/>
+          <w:szCs w:val="24"/>
+        </w:rPr>
+        <w:t>riali neces</w:t>
+      </w:r>
+      <w:r>
+        <w:rPr>
+          <w:rFonts w:ascii="Verdana" w:eastAsia="Verdana" w:hAnsi="Verdana" w:cs="Verdana"/>
+          <w:color w:val="000000"/>
+          <w:sz w:val="24"/>
+          <w:szCs w:val="24"/>
+        </w:rPr>
+        <w:t>sari a</w:t>
+      </w:r>
+      <w:r>
+        <w:rPr>
+          <w:rFonts w:ascii="Verdana" w:eastAsia="Verdana" w:hAnsi="Verdana" w:cs="Verdana"/>
+          <w:color w:val="000000"/>
+          <w:sz w:val="24"/>
+          <w:szCs w:val="24"/>
+        </w:rPr>
+        <w:t>tti a</w:t>
+      </w:r>
+      <w:r>
+        <w:rPr>
+          <w:rFonts w:ascii="Verdana" w:eastAsia="Verdana" w:hAnsi="Verdana" w:cs="Verdana"/>
+          <w:color w:val="000000"/>
+          <w:sz w:val="24"/>
+          <w:szCs w:val="24"/>
+        </w:rPr>
+        <w:t xml:space="preserve"> portare a termi</w:t>
+      </w:r>
+      <w:r>
+        <w:rPr>
+          <w:rFonts w:ascii="Verdana" w:eastAsia="Verdana" w:hAnsi="Verdana" w:cs="Verdana"/>
+          <w:color w:val="000000"/>
+          <w:sz w:val="24"/>
+          <w:szCs w:val="24"/>
+        </w:rPr>
+        <w:t xml:space="preserve">ne </w:t>
+      </w:r>
+      <w:r>
+        <w:rPr>
+          <w:rFonts w:ascii="Verdana" w:eastAsia="Verdana" w:hAnsi="Verdana" w:cs="Verdana"/>
+          <w:color w:val="000000"/>
+          <w:sz w:val="24"/>
+          <w:szCs w:val="24"/>
+        </w:rPr>
+        <w:t xml:space="preserve">la costruzione del prodotto. </w:t>
       </w:r>
       <w:bookmarkStart w:id="14" w:name="_GoBack"/>
       <w:bookmarkEnd w:id="14"/>
-      <w:r>
-        <w:rPr>
-          <w:rFonts w:ascii="Verdana" w:eastAsia="Verdana" w:hAnsi="Verdana" w:cs="Verdana"/>
-          <w:color w:val="000000"/>
-          <w:sz w:val="24"/>
-          <w:szCs w:val="24"/>
-        </w:rPr>
-        <w:t xml:space="preserve"> informazioni direttamente dall’azienda</w:t>
-      </w:r>
-      <w:r>
-        <w:rPr>
-          <w:rFonts w:ascii="Verdana" w:eastAsia="Verdana" w:hAnsi="Verdana" w:cs="Verdana"/>
-          <w:color w:val="000000"/>
-          <w:sz w:val="24"/>
-          <w:szCs w:val="24"/>
-        </w:rPr>
-        <w:t xml:space="preserve"> francese</w:t>
-      </w:r>
-      <w:r>
-        <w:rPr>
-          <w:rFonts w:ascii="Verdana" w:eastAsia="Verdana" w:hAnsi="Verdana" w:cs="Verdana"/>
-          <w:color w:val="000000"/>
-          <w:sz w:val="24"/>
-          <w:szCs w:val="24"/>
-        </w:rPr>
-        <w:t xml:space="preserve"> che produceva il prodotto precedentemente citato</w:t>
-      </w:r>
-      <w:r>
-        <w:rPr>
-          <w:rFonts w:ascii="Verdana" w:eastAsia="Verdana" w:hAnsi="Verdana" w:cs="Verdana"/>
-          <w:color w:val="000000"/>
-          <w:sz w:val="24"/>
-          <w:szCs w:val="24"/>
-        </w:rPr>
-        <w:t xml:space="preserve">, </w:t>
-      </w:r>
-      <w:r>
-        <w:rPr>
-          <w:rFonts w:ascii="Verdana" w:eastAsia="Verdana" w:hAnsi="Verdana" w:cs="Verdana"/>
-          <w:color w:val="000000"/>
-          <w:sz w:val="24"/>
-          <w:szCs w:val="24"/>
-        </w:rPr>
-        <w:t>ho consigliato, al mio tutor, l’util</w:t>
-      </w:r>
-      <w:r>
-        <w:rPr>
-          <w:rFonts w:ascii="Verdana" w:eastAsia="Verdana" w:hAnsi="Verdana" w:cs="Verdana"/>
-          <w:color w:val="000000"/>
-          <w:sz w:val="24"/>
-          <w:szCs w:val="24"/>
-        </w:rPr>
-        <w:t>izzo di un software open source</w:t>
-      </w:r>
-      <w:r>
-        <w:rPr>
-          <w:rFonts w:ascii="Verdana" w:eastAsia="Verdana" w:hAnsi="Verdana" w:cs="Verdana"/>
-          <w:color w:val="000000"/>
-          <w:sz w:val="24"/>
-          <w:szCs w:val="24"/>
-        </w:rPr>
-        <w:t xml:space="preserve"> di nome: </w:t>
-      </w:r>
-      <w:r>
-        <w:rPr>
-          <w:rFonts w:ascii="Verdana" w:eastAsia="Verdana" w:hAnsi="Verdana" w:cs="Verdana"/>
-          <w:color w:val="000000"/>
-          <w:sz w:val="24"/>
-          <w:szCs w:val="24"/>
-        </w:rPr>
-        <w:t>“Magic Mirror” qualora l’azienda si volesse avventurare nel mondo degli specchi smart.</w:t>
-      </w:r>
     </w:p>
     <w:p>
       <w:pPr>
@@ -5363,6 +5767,7 @@
           <w:sz w:val="24"/>
           <w:szCs w:val="24"/>
         </w:rPr>
+        <w:lastRenderedPageBreak/>
         <w:t>6.2. Criticità riscontrate</w:t>
       </w:r>
     </w:p>
@@ -5795,7 +6200,7 @@
         <w:sz w:val="18"/>
         <w:szCs w:val="18"/>
       </w:rPr>
-      <w:t>7</w:t>
+      <w:t>8</w:t>
     </w:r>
     <w:r>
       <w:rPr>
@@ -5856,7 +6261,7 @@
         <w:sz w:val="18"/>
         <w:szCs w:val="18"/>
       </w:rPr>
-      <w:t>8</w:t>
+      <w:t>9</w:t>
     </w:r>
     <w:r>
       <w:rPr>

</xml_diff>

<commit_message>
Da inserire le immagini dello specchio e del software che ci gira sotto, da continuare l'ultima parte dello stage
</commit_message>
<xml_diff>
--- a/RelazioneStage_TSIOT_Pizzinato_Matteo.dot.docx
+++ b/RelazioneStage_TSIOT_Pizzinato_Matteo.dot.docx
@@ -4930,8 +4930,6 @@
         </w:rPr>
         <w:t xml:space="preserve">la costruzione del prodotto. </w:t>
       </w:r>
-      <w:bookmarkStart w:id="14" w:name="_GoBack"/>
-      <w:bookmarkEnd w:id="14"/>
     </w:p>
     <w:p>
       <w:pPr>
@@ -4945,22 +4943,40 @@
         </w:pBdr>
         <w:spacing w:before="170" w:after="57"/>
         <w:ind w:left="720"/>
-        <w:jc w:val="both"/>
-        <w:rPr>
-          <w:rFonts w:ascii="Verdana" w:eastAsia="Verdana" w:hAnsi="Verdana" w:cs="Verdana"/>
-          <w:color w:val="000000"/>
-          <w:sz w:val="24"/>
-          <w:szCs w:val="24"/>
-        </w:rPr>
-      </w:pPr>
-      <w:r>
-        <w:rPr>
-          <w:rFonts w:ascii="Verdana" w:eastAsia="Verdana" w:hAnsi="Verdana" w:cs="Verdana"/>
-          <w:color w:val="000000"/>
-          <w:sz w:val="24"/>
-          <w:szCs w:val="24"/>
-        </w:rPr>
-        <w:t>/* DESCRIVERE LA REALIZZAZIONE DI TALE PRODOTTO */</w:t>
+        <w:jc w:val="center"/>
+        <w:rPr>
+          <w:rFonts w:ascii="Verdana" w:eastAsia="Verdana" w:hAnsi="Verdana" w:cs="Verdana"/>
+          <w:color w:val="000000"/>
+          <w:sz w:val="24"/>
+          <w:szCs w:val="24"/>
+        </w:rPr>
+      </w:pPr>
+      <w:r>
+        <w:rPr>
+          <w:rFonts w:ascii="Verdana" w:eastAsia="Verdana" w:hAnsi="Verdana" w:cs="Verdana"/>
+          <w:color w:val="000000"/>
+          <w:sz w:val="24"/>
+          <w:szCs w:val="24"/>
+        </w:rPr>
+        <w:t xml:space="preserve">/* </w:t>
+      </w:r>
+      <w:r>
+        <w:rPr>
+          <w:rFonts w:ascii="Verdana" w:eastAsia="Verdana" w:hAnsi="Verdana" w:cs="Verdana"/>
+          <w:color w:val="000000"/>
+          <w:sz w:val="24"/>
+          <w:szCs w:val="24"/>
+        </w:rPr>
+        <w:t xml:space="preserve">AGGIUNGI IMMAGINI DEL SOFTWARE E DELLO “SPECCHIO” </w:t>
+      </w:r>
+      <w:r>
+        <w:rPr>
+          <w:rFonts w:ascii="Verdana" w:eastAsia="Verdana" w:hAnsi="Verdana" w:cs="Verdana"/>
+          <w:color w:val="000000"/>
+          <w:sz w:val="24"/>
+          <w:szCs w:val="24"/>
+        </w:rPr>
+        <w:t>*/</w:t>
       </w:r>
     </w:p>
     <w:p>
@@ -4990,8 +5006,19 @@
           <w:sz w:val="24"/>
           <w:szCs w:val="24"/>
         </w:rPr>
-        <w:t xml:space="preserve">Il terzo ed ultimo progetto da me affidatomi è stato quello di realizzare un programma che permettesse di pianificare e calcolare le tempistiche dei processi produttivi delle macchine a controllo numerico presenti in azienda e adibite all’area delle lavorazioni meccaniche. </w:t>
-      </w:r>
+        <w:t>Il terzo ed ultimo progetto da me affidatomi è stato quello di realizzare un programma che permettesse di pianificare e calcolare le tempistiche dei processi produttivi delle macchine a controllo numerico presenti in azienda e adibite all’are</w:t>
+      </w:r>
+      <w:r>
+        <w:rPr>
+          <w:rFonts w:ascii="Verdana" w:eastAsia="Verdana" w:hAnsi="Verdana" w:cs="Verdana"/>
+          <w:color w:val="000000"/>
+          <w:sz w:val="24"/>
+          <w:szCs w:val="24"/>
+        </w:rPr>
+        <w:t>a delle lavorazioni meccaniche.</w:t>
+      </w:r>
+      <w:bookmarkStart w:id="14" w:name="_GoBack"/>
+      <w:bookmarkEnd w:id="14"/>
     </w:p>
     <w:p>
       <w:pPr>

</xml_diff>

<commit_message>
Aggiunte le foto delle sedi di L&S
</commit_message>
<xml_diff>
--- a/RelazioneStage_TSIOT_Pizzinato_Matteo.dot.docx
+++ b/RelazioneStage_TSIOT_Pizzinato_Matteo.dot.docx
@@ -2347,10 +2347,10 @@
               <wp:posOffset>-328295</wp:posOffset>
             </wp:positionH>
             <wp:positionV relativeFrom="paragraph">
-              <wp:posOffset>330200</wp:posOffset>
+              <wp:posOffset>247650</wp:posOffset>
             </wp:positionV>
             <wp:extent cx="6428105" cy="3086100"/>
-            <wp:effectExtent l="0" t="0" r="0" b="0"/>
+            <wp:effectExtent l="0" t="0" r="0" b="6350"/>
             <wp:wrapSquare wrapText="bothSides"/>
             <wp:docPr id="10" name="Immagine 1">
               <a:extLst xmlns:a="http://schemas.openxmlformats.org/drawingml/2006/main">
@@ -2908,6 +2908,175 @@
     </w:p>
     <w:p>
       <w:pPr>
+        <w:pBdr>
+          <w:top w:val="nil"/>
+          <w:left w:val="nil"/>
+          <w:bottom w:val="nil"/>
+          <w:right w:val="nil"/>
+          <w:between w:val="nil"/>
+        </w:pBdr>
+        <w:rPr>
+          <w:rFonts w:ascii="Verdana" w:eastAsia="Verdana" w:hAnsi="Verdana" w:cs="Verdana"/>
+          <w:i/>
+          <w:color w:val="000000"/>
+          <w:sz w:val="22"/>
+          <w:szCs w:val="22"/>
+        </w:rPr>
+      </w:pPr>
+    </w:p>
+    <w:p>
+      <w:pPr>
+        <w:pBdr>
+          <w:top w:val="nil"/>
+          <w:left w:val="nil"/>
+          <w:bottom w:val="nil"/>
+          <w:right w:val="nil"/>
+          <w:between w:val="nil"/>
+        </w:pBdr>
+        <w:rPr>
+          <w:i/>
+          <w:color w:val="000000"/>
+          <w:sz w:val="22"/>
+          <w:szCs w:val="22"/>
+        </w:rPr>
+      </w:pPr>
+    </w:p>
+    <w:p>
+      <w:pPr>
+        <w:pBdr>
+          <w:top w:val="nil"/>
+          <w:left w:val="nil"/>
+          <w:bottom w:val="nil"/>
+          <w:right w:val="nil"/>
+          <w:between w:val="nil"/>
+        </w:pBdr>
+        <w:jc w:val="center"/>
+        <w:rPr>
+          <w:i/>
+          <w:noProof/>
+          <w:color w:val="000000"/>
+          <w:sz w:val="22"/>
+          <w:szCs w:val="22"/>
+        </w:rPr>
+      </w:pPr>
+      <w:r>
+        <w:rPr>
+          <w:i/>
+          <w:noProof/>
+          <w:color w:val="000000"/>
+          <w:sz w:val="22"/>
+          <w:szCs w:val="22"/>
+        </w:rPr>
+        <w:drawing>
+          <wp:inline distT="0" distB="0" distL="0" distR="0">
+            <wp:extent cx="3194050" cy="2046011"/>
+            <wp:effectExtent l="0" t="0" r="6350" b="0"/>
+            <wp:docPr id="12" name="Immagine 12"/>
+            <wp:cNvGraphicFramePr>
+              <a:graphicFrameLocks xmlns:a="http://schemas.openxmlformats.org/drawingml/2006/main" noChangeAspect="1"/>
+            </wp:cNvGraphicFramePr>
+            <a:graphic xmlns:a="http://schemas.openxmlformats.org/drawingml/2006/main">
+              <a:graphicData uri="http://schemas.openxmlformats.org/drawingml/2006/picture">
+                <pic:pic xmlns:pic="http://schemas.openxmlformats.org/drawingml/2006/picture">
+                  <pic:nvPicPr>
+                    <pic:cNvPr id="12" name="ls-italia.jpg"/>
+                    <pic:cNvPicPr/>
+                  </pic:nvPicPr>
+                  <pic:blipFill>
+                    <a:blip r:embed="rId9">
+                      <a:extLst>
+                        <a:ext uri="{28A0092B-C50C-407E-A947-70E740481C1C}">
+                          <a14:useLocalDpi xmlns:a14="http://schemas.microsoft.com/office/drawing/2010/main" val="0"/>
+                        </a:ext>
+                      </a:extLst>
+                    </a:blip>
+                    <a:stretch>
+                      <a:fillRect/>
+                    </a:stretch>
+                  </pic:blipFill>
+                  <pic:spPr>
+                    <a:xfrm>
+                      <a:off x="0" y="0"/>
+                      <a:ext cx="3235462" cy="2072539"/>
+                    </a:xfrm>
+                    <a:prstGeom prst="rect">
+                      <a:avLst/>
+                    </a:prstGeom>
+                  </pic:spPr>
+                </pic:pic>
+              </a:graphicData>
+            </a:graphic>
+          </wp:inline>
+        </w:drawing>
+      </w:r>
+    </w:p>
+    <w:p>
+      <w:pPr>
+        <w:pBdr>
+          <w:top w:val="nil"/>
+          <w:left w:val="nil"/>
+          <w:bottom w:val="nil"/>
+          <w:right w:val="nil"/>
+          <w:between w:val="nil"/>
+        </w:pBdr>
+        <w:jc w:val="center"/>
+        <w:rPr>
+          <w:rFonts w:ascii="Verdana" w:hAnsi="Verdana"/>
+          <w:i/>
+          <w:noProof/>
+          <w:color w:val="000000"/>
+          <w:sz w:val="16"/>
+          <w:szCs w:val="16"/>
+        </w:rPr>
+      </w:pPr>
+      <w:r>
+        <w:rPr>
+          <w:rFonts w:ascii="Verdana" w:hAnsi="Verdana"/>
+          <w:i/>
+          <w:noProof/>
+          <w:color w:val="000000"/>
+          <w:sz w:val="16"/>
+          <w:szCs w:val="16"/>
+        </w:rPr>
+        <w:t>Headquarter di L&amp;S, la sede di Brugnera</w:t>
+      </w:r>
+    </w:p>
+    <w:p>
+      <w:pPr>
+        <w:pBdr>
+          <w:top w:val="nil"/>
+          <w:left w:val="nil"/>
+          <w:bottom w:val="nil"/>
+          <w:right w:val="nil"/>
+          <w:between w:val="nil"/>
+        </w:pBdr>
+        <w:rPr>
+          <w:i/>
+          <w:color w:val="000000"/>
+          <w:sz w:val="22"/>
+          <w:szCs w:val="22"/>
+        </w:rPr>
+      </w:pPr>
+    </w:p>
+    <w:p>
+      <w:pPr>
+        <w:pBdr>
+          <w:top w:val="nil"/>
+          <w:left w:val="nil"/>
+          <w:bottom w:val="nil"/>
+          <w:right w:val="nil"/>
+          <w:between w:val="nil"/>
+        </w:pBdr>
+        <w:rPr>
+          <w:i/>
+          <w:color w:val="000000"/>
+          <w:sz w:val="22"/>
+          <w:szCs w:val="22"/>
+        </w:rPr>
+      </w:pPr>
+    </w:p>
+    <w:p>
+      <w:pPr>
         <w:numPr>
           <w:ilvl w:val="0"/>
           <w:numId w:val="4"/>
@@ -2919,6 +3088,7 @@
           <w:right w:val="nil"/>
           <w:between w:val="nil"/>
         </w:pBdr>
+        <w:jc w:val="both"/>
         <w:rPr>
           <w:i/>
           <w:color w:val="000000"/>
@@ -2984,7 +3154,18 @@
           <w:sz w:val="22"/>
           <w:szCs w:val="22"/>
         </w:rPr>
-        <w:t xml:space="preserve">Programmazione di un software open source di nome: “Magic Mirror” che permette di </w:t>
+        <w:t xml:space="preserve">Programmazione di un software open source di nome: </w:t>
+      </w:r>
+      <w:r>
+        <w:rPr>
+          <w:rFonts w:ascii="Verdana" w:eastAsia="Verdana" w:hAnsi="Verdana" w:cs="Verdana"/>
+          <w:i/>
+          <w:color w:val="000000"/>
+          <w:sz w:val="22"/>
+          <w:szCs w:val="22"/>
+        </w:rPr>
+        <w:lastRenderedPageBreak/>
+        <w:t xml:space="preserve">“Magic Mirror” che permette di </w:t>
       </w:r>
       <w:r>
         <w:rPr>
@@ -3088,7 +3269,17 @@
           <w:sz w:val="22"/>
           <w:szCs w:val="22"/>
         </w:rPr>
-        <w:t>Il mio tutor è Davide Stella, è il manager della sezione R&amp;D, dunque il suo ruolo principale è quello di cercare nuove tecnologie per lo sviluppo di prodotti sempre più innovativi.</w:t>
+        <w:t>Il mio tutor è Davide Stella, è il manager della sezione R&amp;D, dunque il suo ruolo principale è quello di cercare nuove tecnologie per lo sviluppo di</w:t>
+      </w:r>
+      <w:r>
+        <w:rPr>
+          <w:rFonts w:ascii="Verdana" w:eastAsia="Verdana" w:hAnsi="Verdana" w:cs="Verdana"/>
+          <w:i/>
+          <w:color w:val="000000"/>
+          <w:sz w:val="22"/>
+          <w:szCs w:val="22"/>
+        </w:rPr>
+        <w:t xml:space="preserve"> prodotti sempre più innovativi, con un passato in Osram, azienda leader nel settore dell’illuminazione lo ritengo molto competente e preparato in tutte le materie tecniche</w:t>
       </w:r>
     </w:p>
     <w:p>
@@ -3120,10 +3311,20 @@
           <w:sz w:val="22"/>
           <w:szCs w:val="22"/>
         </w:rPr>
-        <w:t xml:space="preserve">Attualmente mi hanno proposto un impiego in azienda, nello specifico una posizione nel ruolo di Product Certification, mi dovrei occupare della certificazione dei prodotti. </w:t>
+        <w:t>Attualmente mi hanno proposto un impiego in azienda, nello specifico una posizione nel ruolo di Product Certification, mi dovrei occupare della certificazione dei prodotti</w:t>
       </w:r>
       <w:bookmarkStart w:id="12" w:name="_26in1rg" w:colFirst="0" w:colLast="0"/>
       <w:bookmarkEnd w:id="12"/>
+      <w:r>
+        <w:rPr>
+          <w:rFonts w:ascii="Verdana" w:eastAsia="Verdana" w:hAnsi="Verdana" w:cs="Verdana"/>
+          <w:i/>
+          <w:color w:val="000000"/>
+          <w:sz w:val="22"/>
+          <w:szCs w:val="22"/>
+        </w:rPr>
+        <w:t>, offerta di un certo spessore ma personalmente ho rifiutato poiché non lo ritengo un impiego adatto al mio futuro.</w:t>
+      </w:r>
     </w:p>
     <w:p>
       <w:pPr>
@@ -3136,20 +3337,656 @@
         </w:pBdr>
         <w:jc w:val="both"/>
         <w:rPr>
-          <w:i/>
-          <w:color w:val="000000"/>
-          <w:sz w:val="22"/>
-          <w:szCs w:val="22"/>
-        </w:rPr>
-      </w:pPr>
+          <w:rFonts w:ascii="Verdana" w:eastAsia="Verdana" w:hAnsi="Verdana" w:cs="Verdana"/>
+          <w:i/>
+          <w:color w:val="000000"/>
+          <w:sz w:val="22"/>
+          <w:szCs w:val="22"/>
+        </w:rPr>
+      </w:pPr>
+    </w:p>
+    <w:p>
+      <w:pPr>
+        <w:pBdr>
+          <w:top w:val="nil"/>
+          <w:left w:val="nil"/>
+          <w:bottom w:val="nil"/>
+          <w:right w:val="nil"/>
+          <w:between w:val="nil"/>
+        </w:pBdr>
+        <w:jc w:val="both"/>
+        <w:rPr>
+          <w:rFonts w:ascii="Verdana" w:eastAsia="Verdana" w:hAnsi="Verdana" w:cs="Verdana"/>
+          <w:i/>
+          <w:color w:val="000000"/>
+          <w:sz w:val="22"/>
+          <w:szCs w:val="22"/>
+        </w:rPr>
+      </w:pPr>
+    </w:p>
+    <w:p>
+      <w:pPr>
+        <w:pBdr>
+          <w:top w:val="nil"/>
+          <w:left w:val="nil"/>
+          <w:bottom w:val="nil"/>
+          <w:right w:val="nil"/>
+          <w:between w:val="nil"/>
+        </w:pBdr>
+        <w:jc w:val="both"/>
+        <w:rPr>
+          <w:rFonts w:ascii="Verdana" w:eastAsia="Verdana" w:hAnsi="Verdana" w:cs="Verdana"/>
+          <w:i/>
+          <w:color w:val="000000"/>
+          <w:sz w:val="22"/>
+          <w:szCs w:val="22"/>
+        </w:rPr>
+      </w:pPr>
+    </w:p>
+    <w:p>
+      <w:pPr>
+        <w:pBdr>
+          <w:top w:val="nil"/>
+          <w:left w:val="nil"/>
+          <w:bottom w:val="nil"/>
+          <w:right w:val="nil"/>
+          <w:between w:val="nil"/>
+        </w:pBdr>
+        <w:jc w:val="both"/>
+        <w:rPr>
+          <w:rFonts w:ascii="Verdana" w:eastAsia="Verdana" w:hAnsi="Verdana" w:cs="Verdana"/>
+          <w:i/>
+          <w:color w:val="000000"/>
+          <w:sz w:val="22"/>
+          <w:szCs w:val="22"/>
+        </w:rPr>
+      </w:pPr>
+    </w:p>
+    <w:p>
+      <w:pPr>
+        <w:pBdr>
+          <w:top w:val="nil"/>
+          <w:left w:val="nil"/>
+          <w:bottom w:val="nil"/>
+          <w:right w:val="nil"/>
+          <w:between w:val="nil"/>
+        </w:pBdr>
+        <w:jc w:val="both"/>
+        <w:rPr>
+          <w:rFonts w:ascii="Verdana" w:eastAsia="Verdana" w:hAnsi="Verdana" w:cs="Verdana"/>
+          <w:i/>
+          <w:color w:val="000000"/>
+          <w:sz w:val="22"/>
+          <w:szCs w:val="22"/>
+        </w:rPr>
+      </w:pPr>
+    </w:p>
+    <w:p>
+      <w:pPr>
+        <w:pBdr>
+          <w:top w:val="nil"/>
+          <w:left w:val="nil"/>
+          <w:bottom w:val="nil"/>
+          <w:right w:val="nil"/>
+          <w:between w:val="nil"/>
+        </w:pBdr>
+        <w:jc w:val="center"/>
+        <w:rPr>
+          <w:rFonts w:ascii="Verdana" w:eastAsia="Verdana" w:hAnsi="Verdana" w:cs="Verdana"/>
+          <w:i/>
+          <w:color w:val="000000"/>
+          <w:sz w:val="16"/>
+          <w:szCs w:val="16"/>
+        </w:rPr>
+      </w:pPr>
+      <w:r>
+        <w:rPr>
+          <w:rFonts w:ascii="Verdana" w:eastAsia="Verdana" w:hAnsi="Verdana" w:cs="Verdana"/>
+          <w:i/>
+          <w:color w:val="000000"/>
+          <w:sz w:val="16"/>
+          <w:szCs w:val="16"/>
+        </w:rPr>
+        <w:t>Di seguito riportate</w:t>
+      </w:r>
+      <w:r>
+        <w:rPr>
+          <w:rFonts w:ascii="Verdana" w:eastAsia="Verdana" w:hAnsi="Verdana" w:cs="Verdana"/>
+          <w:i/>
+          <w:color w:val="000000"/>
+          <w:sz w:val="16"/>
+          <w:szCs w:val="16"/>
+        </w:rPr>
+        <w:t xml:space="preserve"> le</w:t>
+      </w:r>
+      <w:r>
+        <w:rPr>
+          <w:rFonts w:ascii="Verdana" w:eastAsia="Verdana" w:hAnsi="Verdana" w:cs="Verdana"/>
+          <w:i/>
+          <w:color w:val="000000"/>
+          <w:sz w:val="16"/>
+          <w:szCs w:val="16"/>
+        </w:rPr>
+        <w:t xml:space="preserve"> altre</w:t>
+      </w:r>
+      <w:r>
+        <w:rPr>
+          <w:rFonts w:ascii="Verdana" w:eastAsia="Verdana" w:hAnsi="Verdana" w:cs="Verdana"/>
+          <w:i/>
+          <w:color w:val="000000"/>
+          <w:sz w:val="16"/>
+          <w:szCs w:val="16"/>
+        </w:rPr>
+        <w:t xml:space="preserve"> sedi di L&amp;S</w:t>
+      </w:r>
+    </w:p>
+    <w:p>
+      <w:pPr>
+        <w:pBdr>
+          <w:top w:val="nil"/>
+          <w:left w:val="nil"/>
+          <w:bottom w:val="nil"/>
+          <w:right w:val="nil"/>
+          <w:between w:val="nil"/>
+        </w:pBdr>
+        <w:jc w:val="center"/>
+        <w:rPr>
+          <w:rFonts w:ascii="Verdana" w:eastAsia="Verdana" w:hAnsi="Verdana" w:cs="Verdana"/>
+          <w:i/>
+          <w:color w:val="000000"/>
+          <w:sz w:val="16"/>
+          <w:szCs w:val="16"/>
+        </w:rPr>
+      </w:pPr>
+    </w:p>
+    <w:p>
+      <w:pPr>
+        <w:pBdr>
+          <w:top w:val="nil"/>
+          <w:left w:val="nil"/>
+          <w:bottom w:val="nil"/>
+          <w:right w:val="nil"/>
+          <w:between w:val="nil"/>
+        </w:pBdr>
+        <w:rPr>
+          <w:i/>
+          <w:color w:val="000000"/>
+          <w:sz w:val="16"/>
+          <w:szCs w:val="16"/>
+        </w:rPr>
+      </w:pPr>
+    </w:p>
+    <w:p>
+      <w:pPr>
+        <w:pBdr>
+          <w:top w:val="nil"/>
+          <w:left w:val="nil"/>
+          <w:bottom w:val="nil"/>
+          <w:right w:val="nil"/>
+          <w:between w:val="nil"/>
+        </w:pBdr>
+        <w:jc w:val="center"/>
+        <w:rPr>
+          <w:i/>
+          <w:noProof/>
+          <w:color w:val="000000"/>
+          <w:sz w:val="16"/>
+          <w:szCs w:val="16"/>
+        </w:rPr>
+      </w:pPr>
+      <w:r>
+        <w:rPr>
+          <w:i/>
+          <w:noProof/>
+          <w:color w:val="000000"/>
+          <w:sz w:val="16"/>
+          <w:szCs w:val="16"/>
+        </w:rPr>
+        <w:drawing>
+          <wp:inline distT="0" distB="0" distL="0" distR="0">
+            <wp:extent cx="2695575" cy="1524000"/>
+            <wp:effectExtent l="0" t="0" r="9525" b="0"/>
+            <wp:docPr id="17" name="Immagine 17"/>
+            <wp:cNvGraphicFramePr>
+              <a:graphicFrameLocks xmlns:a="http://schemas.openxmlformats.org/drawingml/2006/main" noChangeAspect="1"/>
+            </wp:cNvGraphicFramePr>
+            <a:graphic xmlns:a="http://schemas.openxmlformats.org/drawingml/2006/main">
+              <a:graphicData uri="http://schemas.openxmlformats.org/drawingml/2006/picture">
+                <pic:pic xmlns:pic="http://schemas.openxmlformats.org/drawingml/2006/picture">
+                  <pic:nvPicPr>
+                    <pic:cNvPr id="17" name="ls-china.jpg"/>
+                    <pic:cNvPicPr/>
+                  </pic:nvPicPr>
+                  <pic:blipFill>
+                    <a:blip r:embed="rId10">
+                      <a:extLst>
+                        <a:ext uri="{28A0092B-C50C-407E-A947-70E740481C1C}">
+                          <a14:useLocalDpi xmlns:a14="http://schemas.microsoft.com/office/drawing/2010/main" val="0"/>
+                        </a:ext>
+                      </a:extLst>
+                    </a:blip>
+                    <a:stretch>
+                      <a:fillRect/>
+                    </a:stretch>
+                  </pic:blipFill>
+                  <pic:spPr>
+                    <a:xfrm>
+                      <a:off x="0" y="0"/>
+                      <a:ext cx="2695575" cy="1524000"/>
+                    </a:xfrm>
+                    <a:prstGeom prst="rect">
+                      <a:avLst/>
+                    </a:prstGeom>
+                  </pic:spPr>
+                </pic:pic>
+              </a:graphicData>
+            </a:graphic>
+          </wp:inline>
+        </w:drawing>
+      </w:r>
+      <w:r>
+        <w:rPr>
+          <w:i/>
+          <w:noProof/>
+          <w:color w:val="000000"/>
+          <w:sz w:val="16"/>
+          <w:szCs w:val="16"/>
+        </w:rPr>
+        <w:t xml:space="preserve">     </w:t>
+      </w:r>
+      <w:r>
+        <w:rPr>
+          <w:i/>
+          <w:noProof/>
+          <w:color w:val="000000"/>
+          <w:sz w:val="16"/>
+          <w:szCs w:val="16"/>
+        </w:rPr>
+        <w:drawing>
+          <wp:inline distT="0" distB="0" distL="0" distR="0">
+            <wp:extent cx="2695575" cy="1524000"/>
+            <wp:effectExtent l="0" t="0" r="9525" b="0"/>
+            <wp:docPr id="18" name="Immagine 18"/>
+            <wp:cNvGraphicFramePr>
+              <a:graphicFrameLocks xmlns:a="http://schemas.openxmlformats.org/drawingml/2006/main" noChangeAspect="1"/>
+            </wp:cNvGraphicFramePr>
+            <a:graphic xmlns:a="http://schemas.openxmlformats.org/drawingml/2006/main">
+              <a:graphicData uri="http://schemas.openxmlformats.org/drawingml/2006/picture">
+                <pic:pic xmlns:pic="http://schemas.openxmlformats.org/drawingml/2006/picture">
+                  <pic:nvPicPr>
+                    <pic:cNvPr id="18" name="ls-germania.jpg"/>
+                    <pic:cNvPicPr/>
+                  </pic:nvPicPr>
+                  <pic:blipFill>
+                    <a:blip r:embed="rId11">
+                      <a:extLst>
+                        <a:ext uri="{28A0092B-C50C-407E-A947-70E740481C1C}">
+                          <a14:useLocalDpi xmlns:a14="http://schemas.microsoft.com/office/drawing/2010/main" val="0"/>
+                        </a:ext>
+                      </a:extLst>
+                    </a:blip>
+                    <a:stretch>
+                      <a:fillRect/>
+                    </a:stretch>
+                  </pic:blipFill>
+                  <pic:spPr>
+                    <a:xfrm>
+                      <a:off x="0" y="0"/>
+                      <a:ext cx="2695575" cy="1524000"/>
+                    </a:xfrm>
+                    <a:prstGeom prst="rect">
+                      <a:avLst/>
+                    </a:prstGeom>
+                  </pic:spPr>
+                </pic:pic>
+              </a:graphicData>
+            </a:graphic>
+          </wp:inline>
+        </w:drawing>
+      </w:r>
+    </w:p>
+    <w:p>
+      <w:pPr>
+        <w:pBdr>
+          <w:top w:val="nil"/>
+          <w:left w:val="nil"/>
+          <w:bottom w:val="nil"/>
+          <w:right w:val="nil"/>
+          <w:between w:val="nil"/>
+        </w:pBdr>
+        <w:rPr>
+          <w:rFonts w:ascii="Verdana" w:hAnsi="Verdana"/>
+          <w:i/>
+          <w:noProof/>
+          <w:sz w:val="16"/>
+          <w:szCs w:val="16"/>
+        </w:rPr>
+      </w:pPr>
+      <w:r>
+        <w:rPr>
+          <w:i/>
+          <w:noProof/>
+          <w:color w:val="000000"/>
+          <w:sz w:val="16"/>
+          <w:szCs w:val="16"/>
+        </w:rPr>
+        <w:t xml:space="preserve">    </w:t>
+      </w:r>
+      <w:r>
+        <w:rPr>
+          <w:rFonts w:ascii="Verdana" w:hAnsi="Verdana"/>
+          <w:i/>
+          <w:noProof/>
+          <w:color w:val="000000"/>
+          <w:sz w:val="16"/>
+          <w:szCs w:val="16"/>
+        </w:rPr>
+        <w:t>Sede Operativa di Shangai</w:t>
+      </w:r>
+      <w:r>
+        <w:rPr>
+          <w:i/>
+          <w:noProof/>
+          <w:color w:val="000000"/>
+          <w:sz w:val="16"/>
+          <w:szCs w:val="16"/>
+        </w:rPr>
+        <w:t xml:space="preserve">               </w:t>
+      </w:r>
+      <w:r>
+        <w:rPr>
+          <w:i/>
+          <w:noProof/>
+          <w:color w:val="000000"/>
+          <w:sz w:val="16"/>
+          <w:szCs w:val="16"/>
+        </w:rPr>
+        <w:tab/>
+        <w:t xml:space="preserve"> </w:t>
+      </w:r>
+      <w:r>
+        <w:rPr>
+          <w:i/>
+          <w:noProof/>
+          <w:color w:val="000000"/>
+          <w:sz w:val="16"/>
+          <w:szCs w:val="16"/>
+        </w:rPr>
+        <w:tab/>
+        <w:t xml:space="preserve">        </w:t>
+      </w:r>
+      <w:r>
+        <w:rPr>
+          <w:rFonts w:ascii="Verdana" w:hAnsi="Verdana"/>
+          <w:i/>
+          <w:noProof/>
+          <w:sz w:val="16"/>
+          <w:szCs w:val="16"/>
+        </w:rPr>
+        <w:t xml:space="preserve">Sede Operativa di </w:t>
+      </w:r>
+      <w:r>
+        <w:rPr>
+          <w:rFonts w:ascii="Verdana" w:hAnsi="Verdana" w:cs="Arial"/>
+          <w:i/>
+          <w:iCs/>
+          <w:sz w:val="16"/>
+          <w:szCs w:val="16"/>
+          <w:shd w:val="clear" w:color="auto" w:fill="FFFFFF"/>
+        </w:rPr>
+        <w:t>Daimlerring</w:t>
+      </w:r>
+    </w:p>
+    <w:p>
+      <w:pPr>
+        <w:pBdr>
+          <w:top w:val="nil"/>
+          <w:left w:val="nil"/>
+          <w:bottom w:val="nil"/>
+          <w:right w:val="nil"/>
+          <w:between w:val="nil"/>
+        </w:pBdr>
+        <w:jc w:val="center"/>
+        <w:rPr>
+          <w:i/>
+          <w:noProof/>
+          <w:color w:val="000000"/>
+          <w:sz w:val="16"/>
+          <w:szCs w:val="16"/>
+        </w:rPr>
+      </w:pPr>
+      <w:r>
+        <w:rPr>
+          <w:i/>
+          <w:noProof/>
+          <w:color w:val="000000"/>
+          <w:sz w:val="16"/>
+          <w:szCs w:val="16"/>
+        </w:rPr>
+        <w:t xml:space="preserve"> </w:t>
+      </w:r>
+      <w:r>
+        <w:rPr>
+          <w:i/>
+          <w:noProof/>
+          <w:color w:val="000000"/>
+          <w:sz w:val="16"/>
+          <w:szCs w:val="16"/>
+        </w:rPr>
+        <w:drawing>
+          <wp:inline distT="0" distB="0" distL="0" distR="0">
+            <wp:extent cx="2695575" cy="1524000"/>
+            <wp:effectExtent l="0" t="0" r="9525" b="0"/>
+            <wp:docPr id="21" name="Immagine 21"/>
+            <wp:cNvGraphicFramePr>
+              <a:graphicFrameLocks xmlns:a="http://schemas.openxmlformats.org/drawingml/2006/main" noChangeAspect="1"/>
+            </wp:cNvGraphicFramePr>
+            <a:graphic xmlns:a="http://schemas.openxmlformats.org/drawingml/2006/main">
+              <a:graphicData uri="http://schemas.openxmlformats.org/drawingml/2006/picture">
+                <pic:pic xmlns:pic="http://schemas.openxmlformats.org/drawingml/2006/picture">
+                  <pic:nvPicPr>
+                    <pic:cNvPr id="21" name="ls-usa.jpg"/>
+                    <pic:cNvPicPr/>
+                  </pic:nvPicPr>
+                  <pic:blipFill>
+                    <a:blip r:embed="rId12">
+                      <a:extLst>
+                        <a:ext uri="{28A0092B-C50C-407E-A947-70E740481C1C}">
+                          <a14:useLocalDpi xmlns:a14="http://schemas.microsoft.com/office/drawing/2010/main" val="0"/>
+                        </a:ext>
+                      </a:extLst>
+                    </a:blip>
+                    <a:stretch>
+                      <a:fillRect/>
+                    </a:stretch>
+                  </pic:blipFill>
+                  <pic:spPr>
+                    <a:xfrm>
+                      <a:off x="0" y="0"/>
+                      <a:ext cx="2695575" cy="1524000"/>
+                    </a:xfrm>
+                    <a:prstGeom prst="rect">
+                      <a:avLst/>
+                    </a:prstGeom>
+                  </pic:spPr>
+                </pic:pic>
+              </a:graphicData>
+            </a:graphic>
+          </wp:inline>
+        </w:drawing>
+      </w:r>
+    </w:p>
+    <w:p>
+      <w:pPr>
+        <w:pBdr>
+          <w:top w:val="nil"/>
+          <w:left w:val="nil"/>
+          <w:bottom w:val="nil"/>
+          <w:right w:val="nil"/>
+          <w:between w:val="nil"/>
+        </w:pBdr>
+        <w:rPr>
+          <w:rFonts w:ascii="Verdana" w:hAnsi="Verdana"/>
+          <w:i/>
+          <w:color w:val="000000"/>
+          <w:sz w:val="16"/>
+          <w:szCs w:val="16"/>
+        </w:rPr>
+      </w:pPr>
+      <w:r>
+        <w:rPr>
+          <w:rFonts w:ascii="Verdana" w:hAnsi="Verdana"/>
+          <w:i/>
+          <w:noProof/>
+          <w:color w:val="000000"/>
+          <w:sz w:val="16"/>
+          <w:szCs w:val="16"/>
+        </w:rPr>
+        <w:t xml:space="preserve">                                           </w:t>
+      </w:r>
+      <w:r>
+        <w:rPr>
+          <w:rFonts w:ascii="Verdana" w:hAnsi="Verdana"/>
+          <w:i/>
+          <w:noProof/>
+          <w:color w:val="000000"/>
+          <w:sz w:val="16"/>
+          <w:szCs w:val="16"/>
+        </w:rPr>
+        <w:t>Sede operativa di Norcross in Georgia</w:t>
+      </w:r>
+    </w:p>
+    <w:p>
+      <w:pPr>
+        <w:pBdr>
+          <w:top w:val="nil"/>
+          <w:left w:val="nil"/>
+          <w:bottom w:val="nil"/>
+          <w:right w:val="nil"/>
+          <w:between w:val="nil"/>
+        </w:pBdr>
+        <w:jc w:val="center"/>
+        <w:rPr>
+          <w:i/>
+          <w:color w:val="000000"/>
+          <w:sz w:val="16"/>
+          <w:szCs w:val="16"/>
+        </w:rPr>
+      </w:pPr>
+      <w:r>
+        <w:rPr>
+          <w:i/>
+          <w:color w:val="000000"/>
+          <w:sz w:val="16"/>
+          <w:szCs w:val="16"/>
+        </w:rPr>
+        <w:t xml:space="preserve">    </w:t>
+      </w:r>
+      <w:r>
+        <w:rPr>
+          <w:i/>
+          <w:color w:val="000000"/>
+          <w:sz w:val="16"/>
+          <w:szCs w:val="16"/>
+        </w:rPr>
+        <w:t xml:space="preserve">  </w:t>
+      </w:r>
+    </w:p>
+    <w:p>
+      <w:pPr>
+        <w:pBdr>
+          <w:top w:val="nil"/>
+          <w:left w:val="nil"/>
+          <w:bottom w:val="nil"/>
+          <w:right w:val="nil"/>
+          <w:between w:val="nil"/>
+        </w:pBdr>
+        <w:jc w:val="center"/>
+        <w:rPr>
+          <w:i/>
+          <w:color w:val="000000"/>
+          <w:sz w:val="16"/>
+          <w:szCs w:val="16"/>
+        </w:rPr>
+      </w:pPr>
+    </w:p>
+    <w:p>
+      <w:pPr>
+        <w:pBdr>
+          <w:top w:val="nil"/>
+          <w:left w:val="nil"/>
+          <w:bottom w:val="nil"/>
+          <w:right w:val="nil"/>
+          <w:between w:val="nil"/>
+        </w:pBdr>
+        <w:jc w:val="center"/>
+        <w:rPr>
+          <w:i/>
+          <w:color w:val="000000"/>
+          <w:sz w:val="16"/>
+          <w:szCs w:val="16"/>
+        </w:rPr>
+      </w:pPr>
+    </w:p>
+    <w:p>
+      <w:pPr>
+        <w:pBdr>
+          <w:top w:val="nil"/>
+          <w:left w:val="nil"/>
+          <w:bottom w:val="nil"/>
+          <w:right w:val="nil"/>
+          <w:between w:val="nil"/>
+        </w:pBdr>
+        <w:jc w:val="center"/>
+        <w:rPr>
+          <w:i/>
+          <w:color w:val="000000"/>
+          <w:sz w:val="16"/>
+          <w:szCs w:val="16"/>
+        </w:rPr>
+      </w:pPr>
+    </w:p>
+    <w:p>
+      <w:pPr>
+        <w:pBdr>
+          <w:top w:val="nil"/>
+          <w:left w:val="nil"/>
+          <w:bottom w:val="nil"/>
+          <w:right w:val="nil"/>
+          <w:between w:val="nil"/>
+        </w:pBdr>
+        <w:jc w:val="center"/>
+        <w:rPr>
+          <w:i/>
+          <w:color w:val="000000"/>
+          <w:sz w:val="16"/>
+          <w:szCs w:val="16"/>
+        </w:rPr>
+      </w:pPr>
+    </w:p>
+    <w:p>
+      <w:pPr>
+        <w:pBdr>
+          <w:top w:val="nil"/>
+          <w:left w:val="nil"/>
+          <w:bottom w:val="nil"/>
+          <w:right w:val="nil"/>
+          <w:between w:val="nil"/>
+        </w:pBdr>
+        <w:rPr>
+          <w:i/>
+          <w:color w:val="000000"/>
+          <w:sz w:val="16"/>
+          <w:szCs w:val="16"/>
+          <w:u w:val="single"/>
+        </w:rPr>
+      </w:pPr>
+      <w:bookmarkStart w:id="13" w:name="_GoBack"/>
+      <w:bookmarkEnd w:id="13"/>
     </w:p>
     <w:p>
       <w:pPr>
         <w:keepNext/>
-        <w:numPr>
-          <w:ilvl w:val="1"/>
-          <w:numId w:val="5"/>
-        </w:numPr>
         <w:pBdr>
           <w:top w:val="none" w:sz="0" w:space="0" w:color="000000"/>
           <w:left w:val="none" w:sz="0" w:space="0" w:color="000000"/>
@@ -3158,7 +3995,7 @@
           <w:between w:val="nil"/>
         </w:pBdr>
         <w:spacing w:before="238" w:after="113"/>
-        <w:ind w:left="567" w:hanging="567"/>
+        <w:ind w:firstLine="576"/>
         <w:rPr>
           <w:rFonts w:ascii="Cambria" w:eastAsia="Cambria" w:hAnsi="Cambria" w:cs="Cambria"/>
           <w:b/>
@@ -3198,8 +4035,8 @@
           <w:szCs w:val="24"/>
         </w:rPr>
       </w:pPr>
-      <w:bookmarkStart w:id="13" w:name="_lnxbz9" w:colFirst="0" w:colLast="0"/>
-      <w:bookmarkEnd w:id="13"/>
+      <w:bookmarkStart w:id="14" w:name="_lnxbz9" w:colFirst="0" w:colLast="0"/>
+      <w:bookmarkEnd w:id="14"/>
       <w:r>
         <w:rPr>
           <w:rFonts w:ascii="Verdana" w:eastAsia="Verdana" w:hAnsi="Verdana" w:cs="Verdana"/>
@@ -3681,6 +4518,266 @@
         <w:rPr>
           <w:rFonts w:ascii="Verdana" w:eastAsia="Verdana" w:hAnsi="Verdana" w:cs="Verdana"/>
           <w:color w:val="000000"/>
+          <w:sz w:val="24"/>
+          <w:szCs w:val="24"/>
+        </w:rPr>
+      </w:pPr>
+    </w:p>
+    <w:p>
+      <w:pPr>
+        <w:keepNext/>
+        <w:pBdr>
+          <w:top w:val="none" w:sz="0" w:space="0" w:color="000000"/>
+          <w:left w:val="none" w:sz="0" w:space="0" w:color="000000"/>
+          <w:bottom w:val="none" w:sz="0" w:space="0" w:color="000000"/>
+          <w:right w:val="none" w:sz="0" w:space="0" w:color="000000"/>
+          <w:between w:val="nil"/>
+        </w:pBdr>
+        <w:spacing w:before="170" w:after="57"/>
+        <w:ind w:left="576"/>
+        <w:rPr>
+          <w:rFonts w:ascii="Verdana" w:eastAsia="Verdana" w:hAnsi="Verdana" w:cs="Verdana"/>
+          <w:color w:val="000000"/>
+          <w:sz w:val="24"/>
+          <w:szCs w:val="24"/>
+        </w:rPr>
+      </w:pPr>
+    </w:p>
+    <w:p>
+      <w:pPr>
+        <w:keepNext/>
+        <w:pBdr>
+          <w:top w:val="none" w:sz="0" w:space="0" w:color="000000"/>
+          <w:left w:val="none" w:sz="0" w:space="0" w:color="000000"/>
+          <w:bottom w:val="none" w:sz="0" w:space="0" w:color="000000"/>
+          <w:right w:val="none" w:sz="0" w:space="0" w:color="000000"/>
+          <w:between w:val="nil"/>
+        </w:pBdr>
+        <w:spacing w:before="170" w:after="57"/>
+        <w:ind w:left="576"/>
+        <w:rPr>
+          <w:rFonts w:ascii="Verdana" w:eastAsia="Verdana" w:hAnsi="Verdana" w:cs="Verdana"/>
+          <w:color w:val="000000"/>
+          <w:sz w:val="24"/>
+          <w:szCs w:val="24"/>
+        </w:rPr>
+      </w:pPr>
+    </w:p>
+    <w:p>
+      <w:pPr>
+        <w:keepNext/>
+        <w:pBdr>
+          <w:top w:val="none" w:sz="0" w:space="0" w:color="000000"/>
+          <w:left w:val="none" w:sz="0" w:space="0" w:color="000000"/>
+          <w:bottom w:val="none" w:sz="0" w:space="0" w:color="000000"/>
+          <w:right w:val="none" w:sz="0" w:space="0" w:color="000000"/>
+          <w:between w:val="nil"/>
+        </w:pBdr>
+        <w:spacing w:before="170" w:after="57"/>
+        <w:ind w:left="576"/>
+        <w:rPr>
+          <w:rFonts w:ascii="Verdana" w:eastAsia="Verdana" w:hAnsi="Verdana" w:cs="Verdana"/>
+          <w:color w:val="000000"/>
+          <w:sz w:val="24"/>
+          <w:szCs w:val="24"/>
+        </w:rPr>
+      </w:pPr>
+    </w:p>
+    <w:p>
+      <w:pPr>
+        <w:keepNext/>
+        <w:pBdr>
+          <w:top w:val="none" w:sz="0" w:space="0" w:color="000000"/>
+          <w:left w:val="none" w:sz="0" w:space="0" w:color="000000"/>
+          <w:bottom w:val="none" w:sz="0" w:space="0" w:color="000000"/>
+          <w:right w:val="none" w:sz="0" w:space="0" w:color="000000"/>
+          <w:between w:val="nil"/>
+        </w:pBdr>
+        <w:spacing w:before="170" w:after="57"/>
+        <w:ind w:left="576"/>
+        <w:rPr>
+          <w:rFonts w:ascii="Verdana" w:eastAsia="Verdana" w:hAnsi="Verdana" w:cs="Verdana"/>
+          <w:color w:val="000000"/>
+          <w:sz w:val="24"/>
+          <w:szCs w:val="24"/>
+        </w:rPr>
+      </w:pPr>
+    </w:p>
+    <w:p>
+      <w:pPr>
+        <w:keepNext/>
+        <w:pBdr>
+          <w:top w:val="none" w:sz="0" w:space="0" w:color="000000"/>
+          <w:left w:val="none" w:sz="0" w:space="0" w:color="000000"/>
+          <w:bottom w:val="none" w:sz="0" w:space="0" w:color="000000"/>
+          <w:right w:val="none" w:sz="0" w:space="0" w:color="000000"/>
+          <w:between w:val="nil"/>
+        </w:pBdr>
+        <w:spacing w:before="170" w:after="57"/>
+        <w:ind w:left="576"/>
+        <w:rPr>
+          <w:rFonts w:ascii="Verdana" w:eastAsia="Verdana" w:hAnsi="Verdana" w:cs="Verdana"/>
+          <w:color w:val="000000"/>
+          <w:sz w:val="24"/>
+          <w:szCs w:val="24"/>
+        </w:rPr>
+      </w:pPr>
+    </w:p>
+    <w:p>
+      <w:pPr>
+        <w:keepNext/>
+        <w:pBdr>
+          <w:top w:val="none" w:sz="0" w:space="0" w:color="000000"/>
+          <w:left w:val="none" w:sz="0" w:space="0" w:color="000000"/>
+          <w:bottom w:val="none" w:sz="0" w:space="0" w:color="000000"/>
+          <w:right w:val="none" w:sz="0" w:space="0" w:color="000000"/>
+          <w:between w:val="nil"/>
+        </w:pBdr>
+        <w:spacing w:before="170" w:after="57"/>
+        <w:ind w:left="576"/>
+        <w:rPr>
+          <w:rFonts w:ascii="Verdana" w:eastAsia="Verdana" w:hAnsi="Verdana" w:cs="Verdana"/>
+          <w:color w:val="000000"/>
+          <w:sz w:val="24"/>
+          <w:szCs w:val="24"/>
+        </w:rPr>
+      </w:pPr>
+    </w:p>
+    <w:p>
+      <w:pPr>
+        <w:keepNext/>
+        <w:pBdr>
+          <w:top w:val="none" w:sz="0" w:space="0" w:color="000000"/>
+          <w:left w:val="none" w:sz="0" w:space="0" w:color="000000"/>
+          <w:bottom w:val="none" w:sz="0" w:space="0" w:color="000000"/>
+          <w:right w:val="none" w:sz="0" w:space="0" w:color="000000"/>
+          <w:between w:val="nil"/>
+        </w:pBdr>
+        <w:spacing w:before="170" w:after="57"/>
+        <w:ind w:left="576"/>
+        <w:rPr>
+          <w:rFonts w:ascii="Verdana" w:eastAsia="Verdana" w:hAnsi="Verdana" w:cs="Verdana"/>
+          <w:color w:val="000000"/>
+          <w:sz w:val="24"/>
+          <w:szCs w:val="24"/>
+        </w:rPr>
+      </w:pPr>
+    </w:p>
+    <w:p>
+      <w:pPr>
+        <w:keepNext/>
+        <w:pBdr>
+          <w:top w:val="none" w:sz="0" w:space="0" w:color="000000"/>
+          <w:left w:val="none" w:sz="0" w:space="0" w:color="000000"/>
+          <w:bottom w:val="none" w:sz="0" w:space="0" w:color="000000"/>
+          <w:right w:val="none" w:sz="0" w:space="0" w:color="000000"/>
+          <w:between w:val="nil"/>
+        </w:pBdr>
+        <w:spacing w:before="170" w:after="57"/>
+        <w:ind w:left="576"/>
+        <w:rPr>
+          <w:rFonts w:ascii="Verdana" w:eastAsia="Verdana" w:hAnsi="Verdana" w:cs="Verdana"/>
+          <w:color w:val="000000"/>
+          <w:sz w:val="24"/>
+          <w:szCs w:val="24"/>
+        </w:rPr>
+      </w:pPr>
+    </w:p>
+    <w:p>
+      <w:pPr>
+        <w:keepNext/>
+        <w:pBdr>
+          <w:top w:val="none" w:sz="0" w:space="0" w:color="000000"/>
+          <w:left w:val="none" w:sz="0" w:space="0" w:color="000000"/>
+          <w:bottom w:val="none" w:sz="0" w:space="0" w:color="000000"/>
+          <w:right w:val="none" w:sz="0" w:space="0" w:color="000000"/>
+          <w:between w:val="nil"/>
+        </w:pBdr>
+        <w:spacing w:before="170" w:after="57"/>
+        <w:ind w:left="576"/>
+        <w:rPr>
+          <w:rFonts w:ascii="Verdana" w:eastAsia="Verdana" w:hAnsi="Verdana" w:cs="Verdana"/>
+          <w:color w:val="000000"/>
+          <w:sz w:val="24"/>
+          <w:szCs w:val="24"/>
+        </w:rPr>
+      </w:pPr>
+    </w:p>
+    <w:p>
+      <w:pPr>
+        <w:keepNext/>
+        <w:pBdr>
+          <w:top w:val="none" w:sz="0" w:space="0" w:color="000000"/>
+          <w:left w:val="none" w:sz="0" w:space="0" w:color="000000"/>
+          <w:bottom w:val="none" w:sz="0" w:space="0" w:color="000000"/>
+          <w:right w:val="none" w:sz="0" w:space="0" w:color="000000"/>
+          <w:between w:val="nil"/>
+        </w:pBdr>
+        <w:spacing w:before="170" w:after="57"/>
+        <w:ind w:left="576"/>
+        <w:rPr>
+          <w:rFonts w:ascii="Verdana" w:eastAsia="Verdana" w:hAnsi="Verdana" w:cs="Verdana"/>
+          <w:color w:val="000000"/>
+          <w:sz w:val="24"/>
+          <w:szCs w:val="24"/>
+        </w:rPr>
+      </w:pPr>
+    </w:p>
+    <w:p>
+      <w:pPr>
+        <w:keepNext/>
+        <w:pBdr>
+          <w:top w:val="none" w:sz="0" w:space="0" w:color="000000"/>
+          <w:left w:val="none" w:sz="0" w:space="0" w:color="000000"/>
+          <w:bottom w:val="none" w:sz="0" w:space="0" w:color="000000"/>
+          <w:right w:val="none" w:sz="0" w:space="0" w:color="000000"/>
+          <w:between w:val="nil"/>
+        </w:pBdr>
+        <w:spacing w:before="170" w:after="57"/>
+        <w:ind w:left="576"/>
+        <w:rPr>
+          <w:rFonts w:ascii="Verdana" w:eastAsia="Verdana" w:hAnsi="Verdana" w:cs="Verdana"/>
+          <w:color w:val="000000"/>
+          <w:sz w:val="24"/>
+          <w:szCs w:val="24"/>
+        </w:rPr>
+      </w:pPr>
+    </w:p>
+    <w:p>
+      <w:pPr>
+        <w:keepNext/>
+        <w:pBdr>
+          <w:top w:val="none" w:sz="0" w:space="0" w:color="000000"/>
+          <w:left w:val="none" w:sz="0" w:space="0" w:color="000000"/>
+          <w:bottom w:val="none" w:sz="0" w:space="0" w:color="000000"/>
+          <w:right w:val="none" w:sz="0" w:space="0" w:color="000000"/>
+          <w:between w:val="nil"/>
+        </w:pBdr>
+        <w:spacing w:before="170" w:after="57"/>
+        <w:ind w:left="576"/>
+        <w:rPr>
+          <w:rFonts w:ascii="Verdana" w:eastAsia="Verdana" w:hAnsi="Verdana" w:cs="Verdana"/>
+          <w:color w:val="000000"/>
+          <w:sz w:val="24"/>
+          <w:szCs w:val="24"/>
+        </w:rPr>
+      </w:pPr>
+    </w:p>
+    <w:p>
+      <w:pPr>
+        <w:keepNext/>
+        <w:pBdr>
+          <w:top w:val="none" w:sz="0" w:space="0" w:color="000000"/>
+          <w:left w:val="none" w:sz="0" w:space="0" w:color="000000"/>
+          <w:bottom w:val="none" w:sz="0" w:space="0" w:color="000000"/>
+          <w:right w:val="none" w:sz="0" w:space="0" w:color="000000"/>
+          <w:between w:val="nil"/>
+        </w:pBdr>
+        <w:spacing w:before="170" w:after="57"/>
+        <w:ind w:left="576"/>
+        <w:rPr>
+          <w:rFonts w:ascii="Verdana" w:eastAsia="Verdana" w:hAnsi="Verdana" w:cs="Verdana"/>
+          <w:color w:val="000000"/>
           <w:sz w:val="16"/>
           <w:szCs w:val="16"/>
         </w:rPr>
@@ -3692,6 +4789,7 @@
           <w:sz w:val="16"/>
           <w:szCs w:val="16"/>
         </w:rPr>
+        <w:lastRenderedPageBreak/>
         <w:t xml:space="preserve">Di sotto riportate delle immagini che illustrano il modulo Wi-Fi per l’integrazione con Google Home, Amazon Alexa e Tuya, TYWE3S di </w:t>
       </w:r>
       <w:r>
@@ -3768,7 +4866,7 @@
                     <pic:cNvPicPr/>
                   </pic:nvPicPr>
                   <pic:blipFill>
-                    <a:blip r:embed="rId9" cstate="print">
+                    <a:blip r:embed="rId13" cstate="print">
                       <a:extLst>
                         <a:ext uri="{28A0092B-C50C-407E-A947-70E740481C1C}">
                           <a14:useLocalDpi xmlns:a14="http://schemas.microsoft.com/office/drawing/2010/main" val="0"/>
@@ -3822,7 +4920,6 @@
           <w:sz w:val="16"/>
           <w:szCs w:val="16"/>
         </w:rPr>
-        <w:lastRenderedPageBreak/>
         <w:drawing>
           <wp:inline distT="0" distB="0" distL="0" distR="0" wp14:anchorId="516CF13A" wp14:editId="5B6F0CF8">
             <wp:extent cx="5556298" cy="3771900"/>
@@ -3839,7 +4936,7 @@
                     <pic:cNvPicPr/>
                   </pic:nvPicPr>
                   <pic:blipFill>
-                    <a:blip r:embed="rId10">
+                    <a:blip r:embed="rId14">
                       <a:extLst>
                         <a:ext uri="{28A0092B-C50C-407E-A947-70E740481C1C}">
                           <a14:useLocalDpi xmlns:a14="http://schemas.microsoft.com/office/drawing/2010/main" val="0"/>
@@ -3970,6 +5067,7 @@
           <w:sz w:val="24"/>
           <w:szCs w:val="24"/>
         </w:rPr>
+        <w:lastRenderedPageBreak/>
         <w:drawing>
           <wp:inline distT="0" distB="0" distL="0" distR="0">
             <wp:extent cx="3725465" cy="2797649"/>
@@ -3986,7 +5084,7 @@
                     <pic:cNvPicPr/>
                   </pic:nvPicPr>
                   <pic:blipFill>
-                    <a:blip r:embed="rId11" cstate="print">
+                    <a:blip r:embed="rId15" cstate="print">
                       <a:extLst>
                         <a:ext uri="{28A0092B-C50C-407E-A947-70E740481C1C}">
                           <a14:useLocalDpi xmlns:a14="http://schemas.microsoft.com/office/drawing/2010/main" val="0"/>
@@ -4042,7 +5140,7 @@
                     <pic:cNvPicPr/>
                   </pic:nvPicPr>
                   <pic:blipFill>
-                    <a:blip r:embed="rId12" cstate="print">
+                    <a:blip r:embed="rId16" cstate="print">
                       <a:extLst>
                         <a:ext uri="{28A0092B-C50C-407E-A947-70E740481C1C}">
                           <a14:useLocalDpi xmlns:a14="http://schemas.microsoft.com/office/drawing/2010/main" val="0"/>
@@ -4178,7 +5276,6 @@
           <w:sz w:val="24"/>
           <w:szCs w:val="24"/>
         </w:rPr>
-        <w:lastRenderedPageBreak/>
         <w:t xml:space="preserve">Questo modulo inoltre, data la sua forma necessitava di una scheda elettronica dedicata ed L&amp;S si è rivolta a sua volta all’azienda di </w:t>
       </w:r>
       <w:r>
@@ -4551,16 +5648,7 @@
           <w:sz w:val="24"/>
           <w:szCs w:val="24"/>
         </w:rPr>
-        <w:t>Baracoda</w:t>
-      </w:r>
-      <w:r>
-        <w:rPr>
-          <w:rFonts w:ascii="Verdana" w:eastAsia="Verdana" w:hAnsi="Verdana" w:cs="Verdana"/>
-          <w:color w:val="000000"/>
-          <w:sz w:val="24"/>
-          <w:szCs w:val="24"/>
-        </w:rPr>
-        <w:t xml:space="preserve"> che produce</w:t>
+        <w:t>Baracoda che produce</w:t>
       </w:r>
       <w:r>
         <w:rPr>
@@ -4785,7 +5873,17 @@
           <w:sz w:val="24"/>
           <w:szCs w:val="24"/>
         </w:rPr>
-        <w:t>in materia di funzionalità e utilizzo, il primo consente a livello stock di visualizzare il meteo di una determinata città, le notizie fornite dal New York Times e gli impegni annotati nel proprio calendario. Il secondo permette invece di intrap</w:t>
+        <w:t xml:space="preserve">in materia di funzionalità e utilizzo, il primo consente a livello stock di visualizzare </w:t>
+      </w:r>
+      <w:r>
+        <w:rPr>
+          <w:rFonts w:ascii="Verdana" w:eastAsia="Verdana" w:hAnsi="Verdana" w:cs="Verdana"/>
+          <w:color w:val="000000"/>
+          <w:sz w:val="24"/>
+          <w:szCs w:val="24"/>
+        </w:rPr>
+        <w:lastRenderedPageBreak/>
+        <w:t>il meteo di una determinata città, le notizie fornite dal New York Times e gli impegni annotati nel proprio calendario. Il secondo permette invece di intrap</w:t>
       </w:r>
       <w:r>
         <w:rPr>
@@ -5017,8 +6115,6 @@
         </w:rPr>
         <w:t>a delle lavorazioni meccaniche.</w:t>
       </w:r>
-      <w:bookmarkStart w:id="14" w:name="_GoBack"/>
-      <w:bookmarkEnd w:id="14"/>
     </w:p>
     <w:p>
       <w:pPr>
@@ -5443,6 +6539,7 @@
           <w:sz w:val="28"/>
           <w:szCs w:val="28"/>
         </w:rPr>
+        <w:lastRenderedPageBreak/>
         <w:t>6. Risultati conseguiti</w:t>
       </w:r>
     </w:p>
@@ -5794,7 +6891,6 @@
           <w:sz w:val="24"/>
           <w:szCs w:val="24"/>
         </w:rPr>
-        <w:lastRenderedPageBreak/>
         <w:t>6.2. Criticità riscontrate</w:t>
       </w:r>
     </w:p>
@@ -6083,9 +7179,9 @@
       </w:pPr>
     </w:p>
     <w:sectPr>
-      <w:headerReference w:type="default" r:id="rId13"/>
-      <w:footerReference w:type="default" r:id="rId14"/>
-      <w:headerReference w:type="first" r:id="rId15"/>
+      <w:headerReference w:type="default" r:id="rId17"/>
+      <w:footerReference w:type="default" r:id="rId18"/>
+      <w:headerReference w:type="first" r:id="rId19"/>
       <w:pgSz w:w="11906" w:h="16838"/>
       <w:pgMar w:top="1588" w:right="1417" w:bottom="1588" w:left="1417" w:header="709" w:footer="709" w:gutter="0"/>
       <w:pgNumType w:start="1"/>
@@ -6227,7 +7323,7 @@
         <w:sz w:val="18"/>
         <w:szCs w:val="18"/>
       </w:rPr>
-      <w:t>8</w:t>
+      <w:t>5</w:t>
     </w:r>
     <w:r>
       <w:rPr>
@@ -6288,7 +7384,7 @@
         <w:sz w:val="18"/>
         <w:szCs w:val="18"/>
       </w:rPr>
-      <w:t>9</w:t>
+      <w:t>10</w:t>
     </w:r>
     <w:r>
       <w:rPr>

</xml_diff>

<commit_message>
sistemato alcuni punti e aggiunto ultimo lavoro fatto, ovvero la Windows Form App, ma da completare
</commit_message>
<xml_diff>
--- a/RelazioneStage_TSIOT_Pizzinato_Matteo.dot.docx
+++ b/RelazioneStage_TSIOT_Pizzinato_Matteo.dot.docx
@@ -3981,8 +3981,6 @@
           <w:u w:val="single"/>
         </w:rPr>
       </w:pPr>
-      <w:bookmarkStart w:id="13" w:name="_GoBack"/>
-      <w:bookmarkEnd w:id="13"/>
     </w:p>
     <w:p>
       <w:pPr>
@@ -4035,8 +4033,8 @@
           <w:szCs w:val="24"/>
         </w:rPr>
       </w:pPr>
-      <w:bookmarkStart w:id="14" w:name="_lnxbz9" w:colFirst="0" w:colLast="0"/>
-      <w:bookmarkEnd w:id="14"/>
+      <w:bookmarkStart w:id="13" w:name="_lnxbz9" w:colFirst="0" w:colLast="0"/>
+      <w:bookmarkEnd w:id="13"/>
       <w:r>
         <w:rPr>
           <w:rFonts w:ascii="Verdana" w:eastAsia="Verdana" w:hAnsi="Verdana" w:cs="Verdana"/>
@@ -4495,6 +4493,7 @@
         </w:pBdr>
         <w:spacing w:before="170" w:after="57"/>
         <w:ind w:left="576"/>
+        <w:jc w:val="both"/>
         <w:rPr>
           <w:rFonts w:ascii="Verdana" w:eastAsia="Verdana" w:hAnsi="Verdana" w:cs="Verdana"/>
           <w:color w:val="000000"/>
@@ -4518,10 +4517,28 @@
         <w:rPr>
           <w:rFonts w:ascii="Verdana" w:eastAsia="Verdana" w:hAnsi="Verdana" w:cs="Verdana"/>
           <w:color w:val="000000"/>
-          <w:sz w:val="24"/>
-          <w:szCs w:val="24"/>
-        </w:rPr>
-      </w:pPr>
+          <w:sz w:val="16"/>
+          <w:szCs w:val="16"/>
+        </w:rPr>
+      </w:pPr>
+      <w:r>
+        <w:rPr>
+          <w:rFonts w:ascii="Verdana" w:eastAsia="Verdana" w:hAnsi="Verdana" w:cs="Verdana"/>
+          <w:color w:val="000000"/>
+          <w:sz w:val="16"/>
+          <w:szCs w:val="16"/>
+        </w:rPr>
+        <w:t xml:space="preserve">Di sotto riportate delle immagini che illustrano il modulo Wi-Fi per l’integrazione con Google Home, Amazon Alexa e Tuya, TYWE3S di </w:t>
+      </w:r>
+      <w:r>
+        <w:rPr>
+          <w:rFonts w:ascii="Verdana" w:eastAsia="Verdana" w:hAnsi="Verdana" w:cs="Verdana"/>
+          <w:color w:val="000000"/>
+          <w:sz w:val="16"/>
+          <w:szCs w:val="16"/>
+        </w:rPr>
+        <w:t>Tuya e il prototipo di un modulo del Driver Meccano.</w:t>
+      </w:r>
     </w:p>
     <w:p>
       <w:pPr>
@@ -4538,246 +4555,6 @@
         <w:rPr>
           <w:rFonts w:ascii="Verdana" w:eastAsia="Verdana" w:hAnsi="Verdana" w:cs="Verdana"/>
           <w:color w:val="000000"/>
-          <w:sz w:val="24"/>
-          <w:szCs w:val="24"/>
-        </w:rPr>
-      </w:pPr>
-    </w:p>
-    <w:p>
-      <w:pPr>
-        <w:keepNext/>
-        <w:pBdr>
-          <w:top w:val="none" w:sz="0" w:space="0" w:color="000000"/>
-          <w:left w:val="none" w:sz="0" w:space="0" w:color="000000"/>
-          <w:bottom w:val="none" w:sz="0" w:space="0" w:color="000000"/>
-          <w:right w:val="none" w:sz="0" w:space="0" w:color="000000"/>
-          <w:between w:val="nil"/>
-        </w:pBdr>
-        <w:spacing w:before="170" w:after="57"/>
-        <w:ind w:left="576"/>
-        <w:rPr>
-          <w:rFonts w:ascii="Verdana" w:eastAsia="Verdana" w:hAnsi="Verdana" w:cs="Verdana"/>
-          <w:color w:val="000000"/>
-          <w:sz w:val="24"/>
-          <w:szCs w:val="24"/>
-        </w:rPr>
-      </w:pPr>
-    </w:p>
-    <w:p>
-      <w:pPr>
-        <w:keepNext/>
-        <w:pBdr>
-          <w:top w:val="none" w:sz="0" w:space="0" w:color="000000"/>
-          <w:left w:val="none" w:sz="0" w:space="0" w:color="000000"/>
-          <w:bottom w:val="none" w:sz="0" w:space="0" w:color="000000"/>
-          <w:right w:val="none" w:sz="0" w:space="0" w:color="000000"/>
-          <w:between w:val="nil"/>
-        </w:pBdr>
-        <w:spacing w:before="170" w:after="57"/>
-        <w:ind w:left="576"/>
-        <w:rPr>
-          <w:rFonts w:ascii="Verdana" w:eastAsia="Verdana" w:hAnsi="Verdana" w:cs="Verdana"/>
-          <w:color w:val="000000"/>
-          <w:sz w:val="24"/>
-          <w:szCs w:val="24"/>
-        </w:rPr>
-      </w:pPr>
-    </w:p>
-    <w:p>
-      <w:pPr>
-        <w:keepNext/>
-        <w:pBdr>
-          <w:top w:val="none" w:sz="0" w:space="0" w:color="000000"/>
-          <w:left w:val="none" w:sz="0" w:space="0" w:color="000000"/>
-          <w:bottom w:val="none" w:sz="0" w:space="0" w:color="000000"/>
-          <w:right w:val="none" w:sz="0" w:space="0" w:color="000000"/>
-          <w:between w:val="nil"/>
-        </w:pBdr>
-        <w:spacing w:before="170" w:after="57"/>
-        <w:ind w:left="576"/>
-        <w:rPr>
-          <w:rFonts w:ascii="Verdana" w:eastAsia="Verdana" w:hAnsi="Verdana" w:cs="Verdana"/>
-          <w:color w:val="000000"/>
-          <w:sz w:val="24"/>
-          <w:szCs w:val="24"/>
-        </w:rPr>
-      </w:pPr>
-    </w:p>
-    <w:p>
-      <w:pPr>
-        <w:keepNext/>
-        <w:pBdr>
-          <w:top w:val="none" w:sz="0" w:space="0" w:color="000000"/>
-          <w:left w:val="none" w:sz="0" w:space="0" w:color="000000"/>
-          <w:bottom w:val="none" w:sz="0" w:space="0" w:color="000000"/>
-          <w:right w:val="none" w:sz="0" w:space="0" w:color="000000"/>
-          <w:between w:val="nil"/>
-        </w:pBdr>
-        <w:spacing w:before="170" w:after="57"/>
-        <w:ind w:left="576"/>
-        <w:rPr>
-          <w:rFonts w:ascii="Verdana" w:eastAsia="Verdana" w:hAnsi="Verdana" w:cs="Verdana"/>
-          <w:color w:val="000000"/>
-          <w:sz w:val="24"/>
-          <w:szCs w:val="24"/>
-        </w:rPr>
-      </w:pPr>
-    </w:p>
-    <w:p>
-      <w:pPr>
-        <w:keepNext/>
-        <w:pBdr>
-          <w:top w:val="none" w:sz="0" w:space="0" w:color="000000"/>
-          <w:left w:val="none" w:sz="0" w:space="0" w:color="000000"/>
-          <w:bottom w:val="none" w:sz="0" w:space="0" w:color="000000"/>
-          <w:right w:val="none" w:sz="0" w:space="0" w:color="000000"/>
-          <w:between w:val="nil"/>
-        </w:pBdr>
-        <w:spacing w:before="170" w:after="57"/>
-        <w:ind w:left="576"/>
-        <w:rPr>
-          <w:rFonts w:ascii="Verdana" w:eastAsia="Verdana" w:hAnsi="Verdana" w:cs="Verdana"/>
-          <w:color w:val="000000"/>
-          <w:sz w:val="24"/>
-          <w:szCs w:val="24"/>
-        </w:rPr>
-      </w:pPr>
-    </w:p>
-    <w:p>
-      <w:pPr>
-        <w:keepNext/>
-        <w:pBdr>
-          <w:top w:val="none" w:sz="0" w:space="0" w:color="000000"/>
-          <w:left w:val="none" w:sz="0" w:space="0" w:color="000000"/>
-          <w:bottom w:val="none" w:sz="0" w:space="0" w:color="000000"/>
-          <w:right w:val="none" w:sz="0" w:space="0" w:color="000000"/>
-          <w:between w:val="nil"/>
-        </w:pBdr>
-        <w:spacing w:before="170" w:after="57"/>
-        <w:ind w:left="576"/>
-        <w:rPr>
-          <w:rFonts w:ascii="Verdana" w:eastAsia="Verdana" w:hAnsi="Verdana" w:cs="Verdana"/>
-          <w:color w:val="000000"/>
-          <w:sz w:val="24"/>
-          <w:szCs w:val="24"/>
-        </w:rPr>
-      </w:pPr>
-    </w:p>
-    <w:p>
-      <w:pPr>
-        <w:keepNext/>
-        <w:pBdr>
-          <w:top w:val="none" w:sz="0" w:space="0" w:color="000000"/>
-          <w:left w:val="none" w:sz="0" w:space="0" w:color="000000"/>
-          <w:bottom w:val="none" w:sz="0" w:space="0" w:color="000000"/>
-          <w:right w:val="none" w:sz="0" w:space="0" w:color="000000"/>
-          <w:between w:val="nil"/>
-        </w:pBdr>
-        <w:spacing w:before="170" w:after="57"/>
-        <w:ind w:left="576"/>
-        <w:rPr>
-          <w:rFonts w:ascii="Verdana" w:eastAsia="Verdana" w:hAnsi="Verdana" w:cs="Verdana"/>
-          <w:color w:val="000000"/>
-          <w:sz w:val="24"/>
-          <w:szCs w:val="24"/>
-        </w:rPr>
-      </w:pPr>
-    </w:p>
-    <w:p>
-      <w:pPr>
-        <w:keepNext/>
-        <w:pBdr>
-          <w:top w:val="none" w:sz="0" w:space="0" w:color="000000"/>
-          <w:left w:val="none" w:sz="0" w:space="0" w:color="000000"/>
-          <w:bottom w:val="none" w:sz="0" w:space="0" w:color="000000"/>
-          <w:right w:val="none" w:sz="0" w:space="0" w:color="000000"/>
-          <w:between w:val="nil"/>
-        </w:pBdr>
-        <w:spacing w:before="170" w:after="57"/>
-        <w:ind w:left="576"/>
-        <w:rPr>
-          <w:rFonts w:ascii="Verdana" w:eastAsia="Verdana" w:hAnsi="Verdana" w:cs="Verdana"/>
-          <w:color w:val="000000"/>
-          <w:sz w:val="24"/>
-          <w:szCs w:val="24"/>
-        </w:rPr>
-      </w:pPr>
-    </w:p>
-    <w:p>
-      <w:pPr>
-        <w:keepNext/>
-        <w:pBdr>
-          <w:top w:val="none" w:sz="0" w:space="0" w:color="000000"/>
-          <w:left w:val="none" w:sz="0" w:space="0" w:color="000000"/>
-          <w:bottom w:val="none" w:sz="0" w:space="0" w:color="000000"/>
-          <w:right w:val="none" w:sz="0" w:space="0" w:color="000000"/>
-          <w:between w:val="nil"/>
-        </w:pBdr>
-        <w:spacing w:before="170" w:after="57"/>
-        <w:ind w:left="576"/>
-        <w:rPr>
-          <w:rFonts w:ascii="Verdana" w:eastAsia="Verdana" w:hAnsi="Verdana" w:cs="Verdana"/>
-          <w:color w:val="000000"/>
-          <w:sz w:val="24"/>
-          <w:szCs w:val="24"/>
-        </w:rPr>
-      </w:pPr>
-    </w:p>
-    <w:p>
-      <w:pPr>
-        <w:keepNext/>
-        <w:pBdr>
-          <w:top w:val="none" w:sz="0" w:space="0" w:color="000000"/>
-          <w:left w:val="none" w:sz="0" w:space="0" w:color="000000"/>
-          <w:bottom w:val="none" w:sz="0" w:space="0" w:color="000000"/>
-          <w:right w:val="none" w:sz="0" w:space="0" w:color="000000"/>
-          <w:between w:val="nil"/>
-        </w:pBdr>
-        <w:spacing w:before="170" w:after="57"/>
-        <w:ind w:left="576"/>
-        <w:rPr>
-          <w:rFonts w:ascii="Verdana" w:eastAsia="Verdana" w:hAnsi="Verdana" w:cs="Verdana"/>
-          <w:color w:val="000000"/>
-          <w:sz w:val="24"/>
-          <w:szCs w:val="24"/>
-        </w:rPr>
-      </w:pPr>
-    </w:p>
-    <w:p>
-      <w:pPr>
-        <w:keepNext/>
-        <w:pBdr>
-          <w:top w:val="none" w:sz="0" w:space="0" w:color="000000"/>
-          <w:left w:val="none" w:sz="0" w:space="0" w:color="000000"/>
-          <w:bottom w:val="none" w:sz="0" w:space="0" w:color="000000"/>
-          <w:right w:val="none" w:sz="0" w:space="0" w:color="000000"/>
-          <w:between w:val="nil"/>
-        </w:pBdr>
-        <w:spacing w:before="170" w:after="57"/>
-        <w:ind w:left="576"/>
-        <w:rPr>
-          <w:rFonts w:ascii="Verdana" w:eastAsia="Verdana" w:hAnsi="Verdana" w:cs="Verdana"/>
-          <w:color w:val="000000"/>
-          <w:sz w:val="24"/>
-          <w:szCs w:val="24"/>
-        </w:rPr>
-      </w:pPr>
-    </w:p>
-    <w:p>
-      <w:pPr>
-        <w:keepNext/>
-        <w:pBdr>
-          <w:top w:val="none" w:sz="0" w:space="0" w:color="000000"/>
-          <w:left w:val="none" w:sz="0" w:space="0" w:color="000000"/>
-          <w:bottom w:val="none" w:sz="0" w:space="0" w:color="000000"/>
-          <w:right w:val="none" w:sz="0" w:space="0" w:color="000000"/>
-          <w:between w:val="nil"/>
-        </w:pBdr>
-        <w:spacing w:before="170" w:after="57"/>
-        <w:ind w:left="576"/>
-        <w:rPr>
-          <w:rFonts w:ascii="Verdana" w:eastAsia="Verdana" w:hAnsi="Verdana" w:cs="Verdana"/>
-          <w:color w:val="000000"/>
           <w:sz w:val="16"/>
           <w:szCs w:val="16"/>
         </w:rPr>
@@ -4789,38 +4566,8 @@
           <w:sz w:val="16"/>
           <w:szCs w:val="16"/>
         </w:rPr>
-        <w:lastRenderedPageBreak/>
-        <w:t xml:space="preserve">Di sotto riportate delle immagini che illustrano il modulo Wi-Fi per l’integrazione con Google Home, Amazon Alexa e Tuya, TYWE3S di </w:t>
-      </w:r>
-      <w:r>
-        <w:rPr>
-          <w:rFonts w:ascii="Verdana" w:eastAsia="Verdana" w:hAnsi="Verdana" w:cs="Verdana"/>
-          <w:color w:val="000000"/>
-          <w:sz w:val="16"/>
-          <w:szCs w:val="16"/>
-        </w:rPr>
-        <w:t>Tuya e il prototipo di un modulo del Driver Meccano.</w:t>
-      </w:r>
-    </w:p>
-    <w:p>
-      <w:pPr>
-        <w:keepNext/>
-        <w:pBdr>
-          <w:top w:val="none" w:sz="0" w:space="0" w:color="000000"/>
-          <w:left w:val="none" w:sz="0" w:space="0" w:color="000000"/>
-          <w:bottom w:val="none" w:sz="0" w:space="0" w:color="000000"/>
-          <w:right w:val="none" w:sz="0" w:space="0" w:color="000000"/>
-          <w:between w:val="nil"/>
-        </w:pBdr>
-        <w:spacing w:before="170" w:after="57"/>
-        <w:ind w:left="576"/>
-        <w:rPr>
-          <w:rFonts w:ascii="Verdana" w:eastAsia="Verdana" w:hAnsi="Verdana" w:cs="Verdana"/>
-          <w:color w:val="000000"/>
-          <w:sz w:val="24"/>
-          <w:szCs w:val="24"/>
-        </w:rPr>
-      </w:pPr>
+        <w:tab/>
+      </w:r>
     </w:p>
     <w:p>
       <w:pPr>
@@ -4920,6 +4667,7 @@
           <w:sz w:val="16"/>
           <w:szCs w:val="16"/>
         </w:rPr>
+        <w:lastRenderedPageBreak/>
         <w:drawing>
           <wp:inline distT="0" distB="0" distL="0" distR="0" wp14:anchorId="516CF13A" wp14:editId="5B6F0CF8">
             <wp:extent cx="5556298" cy="3771900"/>
@@ -4950,7 +4698,7 @@
                   <pic:spPr>
                     <a:xfrm>
                       <a:off x="0" y="0"/>
-                      <a:ext cx="5586077" cy="3792116"/>
+                      <a:ext cx="5556298" cy="3771900"/>
                     </a:xfrm>
                     <a:prstGeom prst="rect">
                       <a:avLst/>
@@ -5067,7 +4815,6 @@
           <w:sz w:val="24"/>
           <w:szCs w:val="24"/>
         </w:rPr>
-        <w:lastRenderedPageBreak/>
         <w:drawing>
           <wp:inline distT="0" distB="0" distL="0" distR="0">
             <wp:extent cx="3725465" cy="2797649"/>
@@ -5276,6 +5023,7 @@
           <w:sz w:val="24"/>
           <w:szCs w:val="24"/>
         </w:rPr>
+        <w:lastRenderedPageBreak/>
         <w:t xml:space="preserve">Questo modulo inoltre, data la sua forma necessitava di una scheda elettronica dedicata ed L&amp;S si è rivolta a sua volta all’azienda di </w:t>
       </w:r>
       <w:r>
@@ -5873,17 +5621,7 @@
           <w:sz w:val="24"/>
           <w:szCs w:val="24"/>
         </w:rPr>
-        <w:t xml:space="preserve">in materia di funzionalità e utilizzo, il primo consente a livello stock di visualizzare </w:t>
-      </w:r>
-      <w:r>
-        <w:rPr>
-          <w:rFonts w:ascii="Verdana" w:eastAsia="Verdana" w:hAnsi="Verdana" w:cs="Verdana"/>
-          <w:color w:val="000000"/>
-          <w:sz w:val="24"/>
-          <w:szCs w:val="24"/>
-        </w:rPr>
-        <w:lastRenderedPageBreak/>
-        <w:t>il meteo di una determinata città, le notizie fornite dal New York Times e gli impegni annotati nel proprio calendario. Il secondo permette invece di intrap</w:t>
+        <w:t>in materia di funzionalità e utilizzo, il primo consente a livello stock di visualizzare il meteo di una determinata città, le notizie fornite dal New York Times e gli impegni annotati nel proprio calendario. Il secondo permette invece di intrap</w:t>
       </w:r>
       <w:r>
         <w:rPr>
@@ -6114,6 +5852,106 @@
           <w:szCs w:val="24"/>
         </w:rPr>
         <w:t>a delle lavorazioni meccaniche.</w:t>
+      </w:r>
+      <w:r>
+        <w:rPr>
+          <w:rFonts w:ascii="Verdana" w:eastAsia="Verdana" w:hAnsi="Verdana" w:cs="Verdana"/>
+          <w:color w:val="000000"/>
+          <w:sz w:val="24"/>
+          <w:szCs w:val="24"/>
+        </w:rPr>
+        <w:t xml:space="preserve"> Il programma si è rivelato fin da subito difficile da realizzare e ad ora, terminato lo stage, non sono riuscito ad </w:t>
+      </w:r>
+      <w:r>
+        <w:rPr>
+          <w:rFonts w:ascii="Verdana" w:eastAsia="Verdana" w:hAnsi="Verdana" w:cs="Verdana"/>
+          <w:color w:val="000000"/>
+          <w:sz w:val="24"/>
+          <w:szCs w:val="24"/>
+        </w:rPr>
+        <w:lastRenderedPageBreak/>
+        <w:t>ultimarlo, ma personalmente sono soddisfatto dei risultati conseguiti ovvero un programma che inserendo le ore di lavorazione calcolate dall’utente attraverso varie percentuali inerenti a delle fasi di lavora</w:t>
+      </w:r>
+      <w:r>
+        <w:rPr>
+          <w:rFonts w:ascii="Verdana" w:eastAsia="Verdana" w:hAnsi="Verdana" w:cs="Verdana"/>
+          <w:color w:val="000000"/>
+          <w:sz w:val="24"/>
+          <w:szCs w:val="24"/>
+        </w:rPr>
+        <w:t xml:space="preserve">zione, (sette per la precisione), </w:t>
+      </w:r>
+      <w:r>
+        <w:rPr>
+          <w:rFonts w:ascii="Verdana" w:eastAsia="Verdana" w:hAnsi="Verdana" w:cs="Verdana"/>
+          <w:color w:val="000000"/>
+          <w:sz w:val="24"/>
+          <w:szCs w:val="24"/>
+        </w:rPr>
+        <w:t xml:space="preserve">calcola i tempi </w:t>
+      </w:r>
+      <w:r>
+        <w:rPr>
+          <w:rFonts w:ascii="Verdana" w:eastAsia="Verdana" w:hAnsi="Verdana" w:cs="Verdana"/>
+          <w:color w:val="000000"/>
+          <w:sz w:val="24"/>
+          <w:szCs w:val="24"/>
+        </w:rPr>
+        <w:t>totali della lavorazione</w:t>
+      </w:r>
+      <w:r>
+        <w:rPr>
+          <w:rFonts w:ascii="Verdana" w:eastAsia="Verdana" w:hAnsi="Verdana" w:cs="Verdana"/>
+          <w:color w:val="000000"/>
+          <w:sz w:val="24"/>
+          <w:szCs w:val="24"/>
+        </w:rPr>
+        <w:t xml:space="preserve"> e li visualizza in un calendario attraver</w:t>
+      </w:r>
+      <w:r>
+        <w:rPr>
+          <w:rFonts w:ascii="Verdana" w:eastAsia="Verdana" w:hAnsi="Verdana" w:cs="Verdana"/>
+          <w:color w:val="000000"/>
+          <w:sz w:val="24"/>
+          <w:szCs w:val="24"/>
+        </w:rPr>
+        <w:t>s</w:t>
+      </w:r>
+      <w:r>
+        <w:rPr>
+          <w:rFonts w:ascii="Verdana" w:eastAsia="Verdana" w:hAnsi="Verdana" w:cs="Verdana"/>
+          <w:color w:val="000000"/>
+          <w:sz w:val="24"/>
+          <w:szCs w:val="24"/>
+        </w:rPr>
+        <w:t>o un foglio Excel.</w:t>
+      </w:r>
+      <w:r>
+        <w:rPr>
+          <w:rFonts w:ascii="Verdana" w:eastAsia="Verdana" w:hAnsi="Verdana" w:cs="Verdana"/>
+          <w:color w:val="000000"/>
+          <w:sz w:val="24"/>
+          <w:szCs w:val="24"/>
+        </w:rPr>
+        <w:t xml:space="preserve"> Per questo lavoro ho deciso di usare il linguaggio di programmazione C# creando una Form App, ovvero un’applicazione che dispone di un’interfaccia utente, usando gli strumenti messi a disposizione da Microsoft attraverso l’IDE Visual Studio versione 2017 Community. Ho scelto poi di usare anche un database in locale nella quale salvare le lavorazioni che l’utente decide di creare in occasione di test</w:t>
+      </w:r>
+      <w:r>
+        <w:rPr>
+          <w:rFonts w:ascii="Verdana" w:eastAsia="Verdana" w:hAnsi="Verdana" w:cs="Verdana"/>
+          <w:color w:val="000000"/>
+          <w:sz w:val="24"/>
+          <w:szCs w:val="24"/>
+        </w:rPr>
+        <w:t xml:space="preserve"> o prove varie e mi sono affidato a MySQL, database relazionale di Oracle che si integra a Visual Studio e con cui avevo già confidenza. Per la manipolazione del foglio Excel poi ho deciso di usare una libreria, SpreadSheetLight, importabile tramite i NuGet Packages dall’IDE precedentemente citato; inizialmente ho avuto difficoltà nella manipolazione della libreria ma successivamente alla lettura della documentazione </w:t>
+      </w:r>
+      <w:r>
+        <w:rPr>
+          <w:rFonts w:ascii="Verdana" w:eastAsia="Verdana" w:hAnsi="Verdana" w:cs="Verdana"/>
+          <w:color w:val="000000"/>
+          <w:sz w:val="24"/>
+          <w:szCs w:val="24"/>
+        </w:rPr>
+        <w:t>ho proseguito nel mio operato</w:t>
       </w:r>
     </w:p>
     <w:p>
@@ -6139,8 +5977,8 @@
           <w:szCs w:val="24"/>
         </w:rPr>
       </w:pPr>
-      <w:bookmarkStart w:id="15" w:name="_35nkun2" w:colFirst="0" w:colLast="0"/>
-      <w:bookmarkEnd w:id="15"/>
+      <w:bookmarkStart w:id="14" w:name="_35nkun2" w:colFirst="0" w:colLast="0"/>
+      <w:bookmarkEnd w:id="14"/>
     </w:p>
     <w:p>
       <w:pPr>
@@ -6212,8 +6050,8 @@
           <w:szCs w:val="22"/>
         </w:rPr>
       </w:pPr>
-      <w:bookmarkStart w:id="16" w:name="_1ksv4uv" w:colFirst="0" w:colLast="0"/>
-      <w:bookmarkEnd w:id="16"/>
+      <w:bookmarkStart w:id="15" w:name="_1ksv4uv" w:colFirst="0" w:colLast="0"/>
+      <w:bookmarkEnd w:id="15"/>
     </w:p>
     <w:p>
       <w:pPr>
@@ -6277,8 +6115,8 @@
         </w:rPr>
         <w:t>tate al secondo anno del corso IoT.</w:t>
       </w:r>
-      <w:bookmarkStart w:id="17" w:name="_44sinio" w:colFirst="0" w:colLast="0"/>
-      <w:bookmarkEnd w:id="17"/>
+      <w:bookmarkStart w:id="16" w:name="_44sinio" w:colFirst="0" w:colLast="0"/>
+      <w:bookmarkEnd w:id="16"/>
     </w:p>
     <w:p>
       <w:pPr>
@@ -6328,8 +6166,8 @@
           <w:szCs w:val="22"/>
         </w:rPr>
       </w:pPr>
-      <w:bookmarkStart w:id="18" w:name="_2jxsxqh" w:colFirst="0" w:colLast="0"/>
-      <w:bookmarkEnd w:id="18"/>
+      <w:bookmarkStart w:id="17" w:name="_2jxsxqh" w:colFirst="0" w:colLast="0"/>
+      <w:bookmarkEnd w:id="17"/>
       <w:r>
         <w:rPr>
           <w:rFonts w:ascii="Verdana" w:eastAsia="Verdana" w:hAnsi="Verdana" w:cs="Verdana"/>
@@ -6505,8 +6343,8 @@
           <w:szCs w:val="22"/>
         </w:rPr>
       </w:pPr>
-      <w:bookmarkStart w:id="19" w:name="_z337ya" w:colFirst="0" w:colLast="0"/>
-      <w:bookmarkEnd w:id="19"/>
+      <w:bookmarkStart w:id="18" w:name="_z337ya" w:colFirst="0" w:colLast="0"/>
+      <w:bookmarkEnd w:id="18"/>
     </w:p>
     <w:p>
       <w:pPr>
@@ -6566,8 +6404,8 @@
           <w:szCs w:val="24"/>
         </w:rPr>
       </w:pPr>
-      <w:bookmarkStart w:id="20" w:name="_3j2qqm3" w:colFirst="0" w:colLast="0"/>
-      <w:bookmarkEnd w:id="20"/>
+      <w:bookmarkStart w:id="19" w:name="_3j2qqm3" w:colFirst="0" w:colLast="0"/>
+      <w:bookmarkEnd w:id="19"/>
       <w:r>
         <w:rPr>
           <w:rFonts w:ascii="Verdana" w:eastAsia="Verdana" w:hAnsi="Verdana" w:cs="Verdana"/>
@@ -6596,7 +6434,272 @@
           <w:szCs w:val="22"/>
         </w:rPr>
       </w:pPr>
-      <w:bookmarkStart w:id="21" w:name="_1y810tw" w:colFirst="0" w:colLast="0"/>
+      <w:bookmarkStart w:id="20" w:name="_1y810tw" w:colFirst="0" w:colLast="0"/>
+      <w:bookmarkEnd w:id="20"/>
+      <w:r>
+        <w:rPr>
+          <w:rFonts w:ascii="Verdana" w:eastAsia="Verdana" w:hAnsi="Verdana" w:cs="Verdana"/>
+          <w:color w:val="000000"/>
+          <w:sz w:val="22"/>
+          <w:szCs w:val="22"/>
+        </w:rPr>
+        <w:t>Per lo sviluppo del nuovo dispositivo</w:t>
+      </w:r>
+      <w:r>
+        <w:rPr>
+          <w:rFonts w:ascii="Verdana" w:eastAsia="Verdana" w:hAnsi="Verdana" w:cs="Verdana"/>
+          <w:color w:val="000000"/>
+          <w:sz w:val="22"/>
+          <w:szCs w:val="22"/>
+        </w:rPr>
+        <w:t xml:space="preserve"> Driver Meccano</w:t>
+      </w:r>
+      <w:r>
+        <w:rPr>
+          <w:rFonts w:ascii="Verdana" w:eastAsia="Verdana" w:hAnsi="Verdana" w:cs="Verdana"/>
+          <w:color w:val="000000"/>
+          <w:sz w:val="22"/>
+          <w:szCs w:val="22"/>
+        </w:rPr>
+        <w:t xml:space="preserve"> e quindi la collaborazione con l’azienda cinese KLiTE</w:t>
+      </w:r>
+      <w:r>
+        <w:rPr>
+          <w:rFonts w:ascii="Verdana" w:eastAsia="Verdana" w:hAnsi="Verdana" w:cs="Verdana"/>
+          <w:color w:val="000000"/>
+          <w:sz w:val="22"/>
+          <w:szCs w:val="22"/>
+        </w:rPr>
+        <w:t>,</w:t>
+      </w:r>
+      <w:r>
+        <w:rPr>
+          <w:rFonts w:ascii="Verdana" w:eastAsia="Verdana" w:hAnsi="Verdana" w:cs="Verdana"/>
+          <w:color w:val="000000"/>
+          <w:sz w:val="22"/>
+          <w:szCs w:val="22"/>
+        </w:rPr>
+        <w:t xml:space="preserve"> </w:t>
+      </w:r>
+      <w:r>
+        <w:rPr>
+          <w:rFonts w:ascii="Verdana" w:eastAsia="Verdana" w:hAnsi="Verdana" w:cs="Verdana"/>
+          <w:color w:val="000000"/>
+          <w:sz w:val="22"/>
+          <w:szCs w:val="22"/>
+        </w:rPr>
+        <w:t xml:space="preserve">per </w:t>
+      </w:r>
+      <w:r>
+        <w:rPr>
+          <w:rFonts w:ascii="Verdana" w:eastAsia="Verdana" w:hAnsi="Verdana" w:cs="Verdana"/>
+          <w:color w:val="000000"/>
+          <w:sz w:val="22"/>
+          <w:szCs w:val="22"/>
+        </w:rPr>
+        <w:t xml:space="preserve">la ricerca </w:t>
+      </w:r>
+      <w:r>
+        <w:rPr>
+          <w:rFonts w:ascii="Verdana" w:eastAsia="Verdana" w:hAnsi="Verdana" w:cs="Verdana"/>
+          <w:color w:val="000000"/>
+          <w:sz w:val="22"/>
+          <w:szCs w:val="22"/>
+        </w:rPr>
+        <w:t>e</w:t>
+      </w:r>
+      <w:r>
+        <w:rPr>
+          <w:rFonts w:ascii="Verdana" w:eastAsia="Verdana" w:hAnsi="Verdana" w:cs="Verdana"/>
+          <w:color w:val="000000"/>
+          <w:sz w:val="22"/>
+          <w:szCs w:val="22"/>
+        </w:rPr>
+        <w:t xml:space="preserve"> </w:t>
+      </w:r>
+      <w:r>
+        <w:rPr>
+          <w:rFonts w:ascii="Verdana" w:eastAsia="Verdana" w:hAnsi="Verdana" w:cs="Verdana"/>
+          <w:color w:val="000000"/>
+          <w:sz w:val="22"/>
+          <w:szCs w:val="22"/>
+        </w:rPr>
+        <w:t>la verifica di compatibilità</w:t>
+      </w:r>
+      <w:r>
+        <w:rPr>
+          <w:rFonts w:ascii="Verdana" w:eastAsia="Verdana" w:hAnsi="Verdana" w:cs="Verdana"/>
+          <w:color w:val="000000"/>
+          <w:sz w:val="22"/>
+          <w:szCs w:val="22"/>
+        </w:rPr>
+        <w:t xml:space="preserve"> tra alcuni</w:t>
+      </w:r>
+      <w:r>
+        <w:rPr>
+          <w:rFonts w:ascii="Verdana" w:eastAsia="Verdana" w:hAnsi="Verdana" w:cs="Verdana"/>
+          <w:color w:val="000000"/>
+          <w:sz w:val="22"/>
+          <w:szCs w:val="22"/>
+        </w:rPr>
+        <w:t xml:space="preserve"> chip Wi-Fi ed i software Google Home e Amazon Alexa</w:t>
+      </w:r>
+      <w:r>
+        <w:rPr>
+          <w:rFonts w:ascii="Verdana" w:eastAsia="Verdana" w:hAnsi="Verdana" w:cs="Verdana"/>
+          <w:color w:val="000000"/>
+          <w:sz w:val="22"/>
+          <w:szCs w:val="22"/>
+        </w:rPr>
+        <w:t xml:space="preserve"> ho rag</w:t>
+      </w:r>
+      <w:r>
+        <w:rPr>
+          <w:rFonts w:ascii="Verdana" w:eastAsia="Verdana" w:hAnsi="Verdana" w:cs="Verdana"/>
+          <w:color w:val="000000"/>
+          <w:sz w:val="22"/>
+          <w:szCs w:val="22"/>
+        </w:rPr>
+        <w:t>giunto risultati soddisfacenti, riuscendo in poco tempo a reperire le informazioni necessarie</w:t>
+      </w:r>
+      <w:r>
+        <w:rPr>
+          <w:rFonts w:ascii="Verdana" w:eastAsia="Verdana" w:hAnsi="Verdana" w:cs="Verdana"/>
+          <w:color w:val="000000"/>
+          <w:sz w:val="22"/>
+          <w:szCs w:val="22"/>
+        </w:rPr>
+        <w:t xml:space="preserve"> anche contattando e interloquendo con colleghi di un altro Paese e questo secondo me è stata l’esperienza più significativa dello stage oltre all’aver appreso nuove conoscenze</w:t>
+      </w:r>
+      <w:r>
+        <w:rPr>
+          <w:rFonts w:ascii="Verdana" w:eastAsia="Verdana" w:hAnsi="Verdana" w:cs="Verdana"/>
+          <w:color w:val="000000"/>
+          <w:sz w:val="22"/>
+          <w:szCs w:val="22"/>
+        </w:rPr>
+        <w:t xml:space="preserve">. </w:t>
+      </w:r>
+      <w:r>
+        <w:rPr>
+          <w:rFonts w:ascii="Verdana" w:eastAsia="Verdana" w:hAnsi="Verdana" w:cs="Verdana"/>
+          <w:color w:val="000000"/>
+          <w:sz w:val="22"/>
+          <w:szCs w:val="22"/>
+        </w:rPr>
+        <w:t xml:space="preserve">Parlando del progetto dello smart mirror e software open source di nome: “Magic Mirror” considero i risultati ottenuti sufficienti; inizialmente </w:t>
+      </w:r>
+      <w:r>
+        <w:rPr>
+          <w:rFonts w:ascii="Verdana" w:eastAsia="Verdana" w:hAnsi="Verdana" w:cs="Verdana"/>
+          <w:color w:val="000000"/>
+          <w:sz w:val="22"/>
+          <w:szCs w:val="22"/>
+        </w:rPr>
+        <w:t xml:space="preserve">ero stato incaricato di sviluppare dei moduli da integrare nel software sopra citato, però in seguito ad alcune riflessioni l’azienda ha optato di utilizzare il sistema nel suo stato di default, senza alcuna personalizzazione. </w:t>
+      </w:r>
+      <w:r>
+        <w:rPr>
+          <w:rFonts w:ascii="Verdana" w:eastAsia="Verdana" w:hAnsi="Verdana" w:cs="Verdana"/>
+          <w:color w:val="000000"/>
+          <w:sz w:val="22"/>
+          <w:szCs w:val="22"/>
+        </w:rPr>
+        <w:t xml:space="preserve">Il </w:t>
+      </w:r>
+      <w:r>
+        <w:rPr>
+          <w:rFonts w:ascii="Verdana" w:eastAsia="Verdana" w:hAnsi="Verdana" w:cs="Verdana"/>
+          <w:color w:val="000000"/>
+          <w:sz w:val="22"/>
+          <w:szCs w:val="22"/>
+        </w:rPr>
+        <w:t>programma di gestione delle tempistiche di produzione relative alle macchine a controllo numerico</w:t>
+      </w:r>
+      <w:r>
+        <w:rPr>
+          <w:rFonts w:ascii="Verdana" w:eastAsia="Verdana" w:hAnsi="Verdana" w:cs="Verdana"/>
+          <w:color w:val="000000"/>
+          <w:sz w:val="22"/>
+          <w:szCs w:val="22"/>
+        </w:rPr>
+        <w:t xml:space="preserve"> presenti in aziend</w:t>
+      </w:r>
+      <w:r>
+        <w:rPr>
+          <w:rFonts w:ascii="Verdana" w:eastAsia="Verdana" w:hAnsi="Verdana" w:cs="Verdana"/>
+          <w:color w:val="000000"/>
+          <w:sz w:val="22"/>
+          <w:szCs w:val="22"/>
+        </w:rPr>
+        <w:t xml:space="preserve">a è un work in progress, ogni giorno continuo ad aggiungere e perfezionare le funzionalità che dovrà avere. </w:t>
+      </w:r>
+    </w:p>
+    <w:p>
+      <w:pPr>
+        <w:pBdr>
+          <w:top w:val="nil"/>
+          <w:left w:val="nil"/>
+          <w:bottom w:val="nil"/>
+          <w:right w:val="nil"/>
+          <w:between w:val="nil"/>
+        </w:pBdr>
+        <w:ind w:left="720"/>
+        <w:rPr>
+          <w:rFonts w:ascii="Verdana" w:eastAsia="Verdana" w:hAnsi="Verdana" w:cs="Verdana"/>
+          <w:color w:val="000000"/>
+          <w:sz w:val="22"/>
+          <w:szCs w:val="22"/>
+        </w:rPr>
+      </w:pPr>
+    </w:p>
+    <w:p>
+      <w:pPr>
+        <w:pBdr>
+          <w:top w:val="nil"/>
+          <w:left w:val="nil"/>
+          <w:bottom w:val="nil"/>
+          <w:right w:val="nil"/>
+          <w:between w:val="nil"/>
+        </w:pBdr>
+        <w:ind w:left="720"/>
+        <w:rPr>
+          <w:rFonts w:ascii="Verdana" w:eastAsia="Verdana" w:hAnsi="Verdana" w:cs="Verdana"/>
+          <w:b/>
+          <w:color w:val="000000"/>
+          <w:sz w:val="24"/>
+          <w:szCs w:val="24"/>
+        </w:rPr>
+      </w:pPr>
+      <w:r>
+        <w:rPr>
+          <w:rFonts w:ascii="Verdana" w:eastAsia="Verdana" w:hAnsi="Verdana" w:cs="Verdana"/>
+          <w:b/>
+          <w:color w:val="000000"/>
+          <w:sz w:val="24"/>
+          <w:szCs w:val="24"/>
+        </w:rPr>
+        <w:t>6.2. Criticità riscontrate</w:t>
+      </w:r>
+    </w:p>
+    <w:p>
+      <w:pPr>
+        <w:pBdr>
+          <w:top w:val="nil"/>
+          <w:left w:val="nil"/>
+          <w:bottom w:val="nil"/>
+          <w:right w:val="nil"/>
+          <w:between w:val="nil"/>
+        </w:pBdr>
+        <w:ind w:left="720"/>
+        <w:rPr>
+          <w:rFonts w:ascii="Verdana" w:eastAsia="Verdana" w:hAnsi="Verdana" w:cs="Verdana"/>
+          <w:color w:val="000000"/>
+          <w:sz w:val="22"/>
+          <w:szCs w:val="22"/>
+        </w:rPr>
+      </w:pPr>
+      <w:bookmarkStart w:id="21" w:name="_4i7ojhp" w:colFirst="0" w:colLast="0"/>
       <w:bookmarkEnd w:id="21"/>
       <w:r>
         <w:rPr>
@@ -6605,259 +6708,43 @@
           <w:sz w:val="22"/>
           <w:szCs w:val="22"/>
         </w:rPr>
-        <w:t>Per lo sviluppo del nuovo dispositivo e quindi la collaborazione</w:t>
-      </w:r>
-      <w:r>
-        <w:rPr>
-          <w:rFonts w:ascii="Verdana" w:eastAsia="Verdana" w:hAnsi="Verdana" w:cs="Verdana"/>
-          <w:color w:val="000000"/>
-          <w:sz w:val="22"/>
-          <w:szCs w:val="22"/>
-        </w:rPr>
-        <w:t>,</w:t>
-      </w:r>
-      <w:r>
-        <w:rPr>
-          <w:rFonts w:ascii="Verdana" w:eastAsia="Verdana" w:hAnsi="Verdana" w:cs="Verdana"/>
-          <w:color w:val="000000"/>
-          <w:sz w:val="22"/>
-          <w:szCs w:val="22"/>
-        </w:rPr>
-        <w:t xml:space="preserve"> con l’azienda cinese KLiTE</w:t>
-      </w:r>
-      <w:r>
-        <w:rPr>
-          <w:rFonts w:ascii="Verdana" w:eastAsia="Verdana" w:hAnsi="Verdana" w:cs="Verdana"/>
-          <w:color w:val="000000"/>
-          <w:sz w:val="22"/>
-          <w:szCs w:val="22"/>
-        </w:rPr>
-        <w:t>,</w:t>
-      </w:r>
-      <w:r>
-        <w:rPr>
-          <w:rFonts w:ascii="Verdana" w:eastAsia="Verdana" w:hAnsi="Verdana" w:cs="Verdana"/>
-          <w:color w:val="000000"/>
-          <w:sz w:val="22"/>
-          <w:szCs w:val="22"/>
-        </w:rPr>
-        <w:t xml:space="preserve"> </w:t>
-      </w:r>
-      <w:r>
-        <w:rPr>
-          <w:rFonts w:ascii="Verdana" w:eastAsia="Verdana" w:hAnsi="Verdana" w:cs="Verdana"/>
-          <w:color w:val="000000"/>
-          <w:sz w:val="22"/>
-          <w:szCs w:val="22"/>
-        </w:rPr>
-        <w:t xml:space="preserve">per </w:t>
-      </w:r>
-      <w:r>
-        <w:rPr>
-          <w:rFonts w:ascii="Verdana" w:eastAsia="Verdana" w:hAnsi="Verdana" w:cs="Verdana"/>
-          <w:color w:val="000000"/>
-          <w:sz w:val="22"/>
-          <w:szCs w:val="22"/>
-        </w:rPr>
-        <w:t xml:space="preserve">la ricerca </w:t>
-      </w:r>
-      <w:r>
-        <w:rPr>
-          <w:rFonts w:ascii="Verdana" w:eastAsia="Verdana" w:hAnsi="Verdana" w:cs="Verdana"/>
-          <w:color w:val="000000"/>
-          <w:sz w:val="22"/>
-          <w:szCs w:val="22"/>
-        </w:rPr>
-        <w:t>e</w:t>
-      </w:r>
-      <w:r>
-        <w:rPr>
-          <w:rFonts w:ascii="Verdana" w:eastAsia="Verdana" w:hAnsi="Verdana" w:cs="Verdana"/>
-          <w:color w:val="000000"/>
-          <w:sz w:val="22"/>
-          <w:szCs w:val="22"/>
-        </w:rPr>
-        <w:t xml:space="preserve"> </w:t>
-      </w:r>
-      <w:r>
-        <w:rPr>
-          <w:rFonts w:ascii="Verdana" w:eastAsia="Verdana" w:hAnsi="Verdana" w:cs="Verdana"/>
-          <w:color w:val="000000"/>
-          <w:sz w:val="22"/>
-          <w:szCs w:val="22"/>
-        </w:rPr>
-        <w:t>la verifica di compatibilità</w:t>
-      </w:r>
-      <w:r>
-        <w:rPr>
-          <w:rFonts w:ascii="Verdana" w:eastAsia="Verdana" w:hAnsi="Verdana" w:cs="Verdana"/>
-          <w:color w:val="000000"/>
-          <w:sz w:val="22"/>
-          <w:szCs w:val="22"/>
-        </w:rPr>
-        <w:t xml:space="preserve"> tra alcuni</w:t>
-      </w:r>
-      <w:r>
-        <w:rPr>
-          <w:rFonts w:ascii="Verdana" w:eastAsia="Verdana" w:hAnsi="Verdana" w:cs="Verdana"/>
-          <w:color w:val="000000"/>
-          <w:sz w:val="22"/>
-          <w:szCs w:val="22"/>
-        </w:rPr>
-        <w:t xml:space="preserve"> chip Wi-Fi ed i software Google Home e Amazon Alexa</w:t>
-      </w:r>
-      <w:r>
-        <w:rPr>
-          <w:rFonts w:ascii="Verdana" w:eastAsia="Verdana" w:hAnsi="Verdana" w:cs="Verdana"/>
-          <w:color w:val="000000"/>
-          <w:sz w:val="22"/>
-          <w:szCs w:val="22"/>
-        </w:rPr>
-        <w:t xml:space="preserve"> ho rag</w:t>
-      </w:r>
-      <w:r>
-        <w:rPr>
-          <w:rFonts w:ascii="Verdana" w:eastAsia="Verdana" w:hAnsi="Verdana" w:cs="Verdana"/>
-          <w:color w:val="000000"/>
-          <w:sz w:val="22"/>
-          <w:szCs w:val="22"/>
-        </w:rPr>
-        <w:t xml:space="preserve">giunto risultati soddisfacenti, riuscendo in poco tempo a reperire le informazioni necessarie. </w:t>
-      </w:r>
-      <w:r>
-        <w:rPr>
-          <w:rFonts w:ascii="Verdana" w:eastAsia="Verdana" w:hAnsi="Verdana" w:cs="Verdana"/>
-          <w:color w:val="000000"/>
-          <w:sz w:val="22"/>
-          <w:szCs w:val="22"/>
-        </w:rPr>
-        <w:t xml:space="preserve">Parlando del progetto dello smart mirror e software open source di nome: “Magic Mirror” considero i risultati ottenuti sufficienti; inizialmente </w:t>
-      </w:r>
-      <w:r>
-        <w:rPr>
-          <w:rFonts w:ascii="Verdana" w:eastAsia="Verdana" w:hAnsi="Verdana" w:cs="Verdana"/>
-          <w:color w:val="000000"/>
-          <w:sz w:val="22"/>
-          <w:szCs w:val="22"/>
-        </w:rPr>
-        <w:t xml:space="preserve">ero stato incaricato di sviluppare dei moduli da integrare nel software sopra citato, però in seguito ad alcune riflessioni l’azienda ha optato di utilizzare il sistema nel suo stato di default, senza alcuna personalizzazione. </w:t>
-      </w:r>
-      <w:r>
-        <w:rPr>
-          <w:rFonts w:ascii="Verdana" w:eastAsia="Verdana" w:hAnsi="Verdana" w:cs="Verdana"/>
-          <w:color w:val="000000"/>
-          <w:sz w:val="22"/>
-          <w:szCs w:val="22"/>
-        </w:rPr>
-        <w:t xml:space="preserve">Il </w:t>
-      </w:r>
-      <w:r>
-        <w:rPr>
-          <w:rFonts w:ascii="Verdana" w:eastAsia="Verdana" w:hAnsi="Verdana" w:cs="Verdana"/>
-          <w:color w:val="000000"/>
-          <w:sz w:val="22"/>
-          <w:szCs w:val="22"/>
-        </w:rPr>
-        <w:t>programma di gestione delle tempistiche di produzione relative alle macchine a controllo numerico</w:t>
-      </w:r>
-      <w:r>
-        <w:rPr>
-          <w:rFonts w:ascii="Verdana" w:eastAsia="Verdana" w:hAnsi="Verdana" w:cs="Verdana"/>
-          <w:color w:val="000000"/>
-          <w:sz w:val="22"/>
-          <w:szCs w:val="22"/>
-        </w:rPr>
-        <w:t xml:space="preserve"> presenti in aziend</w:t>
-      </w:r>
-      <w:r>
-        <w:rPr>
-          <w:rFonts w:ascii="Verdana" w:eastAsia="Verdana" w:hAnsi="Verdana" w:cs="Verdana"/>
-          <w:color w:val="000000"/>
-          <w:sz w:val="22"/>
-          <w:szCs w:val="22"/>
-        </w:rPr>
-        <w:t>a è un work in progress, ogni giorno continuo ad aggiungere e perfezionare le funzionalità che dovrà avere. Per questo progetto ho pensato ad una applicazione</w:t>
-      </w:r>
-      <w:r>
-        <w:rPr>
-          <w:rFonts w:ascii="Verdana" w:eastAsia="Verdana" w:hAnsi="Verdana" w:cs="Verdana"/>
-          <w:color w:val="000000"/>
-          <w:sz w:val="22"/>
-          <w:szCs w:val="22"/>
-        </w:rPr>
-        <w:t xml:space="preserve"> </w:t>
-      </w:r>
-      <w:r>
-        <w:rPr>
-          <w:rFonts w:ascii="Verdana" w:eastAsia="Verdana" w:hAnsi="Verdana" w:cs="Verdana"/>
-          <w:color w:val="000000"/>
-          <w:sz w:val="22"/>
-          <w:szCs w:val="22"/>
-        </w:rPr>
-        <w:t>in C#, un linguag</w:t>
-      </w:r>
-      <w:r>
-        <w:rPr>
-          <w:rFonts w:ascii="Verdana" w:eastAsia="Verdana" w:hAnsi="Verdana" w:cs="Verdana"/>
-          <w:color w:val="000000"/>
-          <w:sz w:val="22"/>
-          <w:szCs w:val="22"/>
-        </w:rPr>
-        <w:t xml:space="preserve">gio di programmazione sviluppato da </w:t>
-      </w:r>
-      <w:r>
-        <w:rPr>
-          <w:rFonts w:ascii="Verdana" w:eastAsia="Verdana" w:hAnsi="Verdana" w:cs="Verdana"/>
-          <w:color w:val="000000"/>
-          <w:sz w:val="22"/>
-          <w:szCs w:val="22"/>
-        </w:rPr>
-        <w:t xml:space="preserve">Microsoft e che consente di sviluppare applicazioni in </w:t>
-      </w:r>
-      <w:r>
-        <w:rPr>
-          <w:rFonts w:ascii="Verdana" w:eastAsia="Verdana" w:hAnsi="Verdana" w:cs="Verdana"/>
-          <w:color w:val="000000"/>
-          <w:sz w:val="22"/>
-          <w:szCs w:val="22"/>
-        </w:rPr>
-        <w:t xml:space="preserve">maniera relativamente semplice. Dopo </w:t>
-      </w:r>
-      <w:r>
-        <w:rPr>
-          <w:rFonts w:ascii="Verdana" w:eastAsia="Verdana" w:hAnsi="Verdana" w:cs="Verdana"/>
-          <w:color w:val="000000"/>
-          <w:sz w:val="22"/>
-          <w:szCs w:val="22"/>
-        </w:rPr>
-        <w:t xml:space="preserve">vari prototipi e progetti </w:t>
-      </w:r>
-      <w:r>
-        <w:rPr>
-          <w:rFonts w:ascii="Verdana" w:eastAsia="Verdana" w:hAnsi="Verdana" w:cs="Verdana"/>
-          <w:color w:val="000000"/>
-          <w:sz w:val="22"/>
-          <w:szCs w:val="22"/>
-        </w:rPr>
-        <w:t>ho realizzato una bozza dell’applicazione, inoltre ho dovuto scegliere acc</w:t>
-      </w:r>
-      <w:r>
-        <w:rPr>
-          <w:rFonts w:ascii="Verdana" w:eastAsia="Verdana" w:hAnsi="Verdana" w:cs="Verdana"/>
-          <w:color w:val="000000"/>
-          <w:sz w:val="22"/>
-          <w:szCs w:val="22"/>
-        </w:rPr>
-        <w:t xml:space="preserve">uratamente la libreria da utilizzare per manipolare </w:t>
-      </w:r>
-      <w:r>
-        <w:rPr>
-          <w:rFonts w:ascii="Verdana" w:eastAsia="Verdana" w:hAnsi="Verdana" w:cs="Verdana"/>
-          <w:color w:val="000000"/>
-          <w:sz w:val="22"/>
-          <w:szCs w:val="22"/>
-        </w:rPr>
-        <w:t>il foglio di calcolo in Excel, utilizzato per la pianificazione delle tempistiche delle macchine.</w:t>
+        <w:t>Le principali problematiche che ho riscontrato son</w:t>
+      </w:r>
+      <w:r>
+        <w:rPr>
+          <w:rFonts w:ascii="Verdana" w:eastAsia="Verdana" w:hAnsi="Verdana" w:cs="Verdana"/>
+          <w:color w:val="000000"/>
+          <w:sz w:val="22"/>
+          <w:szCs w:val="22"/>
+        </w:rPr>
+        <w:t>o state durante lo sviluppo del programma per la gestione delle tempi</w:t>
+      </w:r>
+      <w:r>
+        <w:rPr>
+          <w:rFonts w:ascii="Verdana" w:eastAsia="Verdana" w:hAnsi="Verdana" w:cs="Verdana"/>
+          <w:color w:val="000000"/>
+          <w:sz w:val="22"/>
+          <w:szCs w:val="22"/>
+        </w:rPr>
+        <w:t xml:space="preserve">stiche delle macchine cnc, in particolare durante la progettazione ma anche nella stesura del codice, dovendomi più volte fermare e documentarmi </w:t>
+      </w:r>
+      <w:r>
+        <w:rPr>
+          <w:rFonts w:ascii="Verdana" w:eastAsia="Verdana" w:hAnsi="Verdana" w:cs="Verdana"/>
+          <w:color w:val="000000"/>
+          <w:sz w:val="22"/>
+          <w:szCs w:val="22"/>
+        </w:rPr>
+        <w:t xml:space="preserve">su come superare i problemi </w:t>
+      </w:r>
+      <w:r>
+        <w:rPr>
+          <w:rFonts w:ascii="Verdana" w:eastAsia="Verdana" w:hAnsi="Verdana" w:cs="Verdana"/>
+          <w:color w:val="000000"/>
+          <w:sz w:val="22"/>
+          <w:szCs w:val="22"/>
+        </w:rPr>
+        <w:t>incontrati.</w:t>
       </w:r>
     </w:p>
     <w:p>
@@ -6891,109 +6778,10 @@
           <w:sz w:val="24"/>
           <w:szCs w:val="24"/>
         </w:rPr>
-        <w:t>6.2. Criticità riscontrate</w:t>
-      </w:r>
-    </w:p>
-    <w:p>
-      <w:pPr>
-        <w:pBdr>
-          <w:top w:val="nil"/>
-          <w:left w:val="nil"/>
-          <w:bottom w:val="nil"/>
-          <w:right w:val="nil"/>
-          <w:between w:val="nil"/>
-        </w:pBdr>
-        <w:ind w:left="720"/>
-        <w:rPr>
-          <w:rFonts w:ascii="Verdana" w:eastAsia="Verdana" w:hAnsi="Verdana" w:cs="Verdana"/>
-          <w:color w:val="000000"/>
-          <w:sz w:val="22"/>
-          <w:szCs w:val="22"/>
-        </w:rPr>
-      </w:pPr>
-      <w:bookmarkStart w:id="22" w:name="_4i7ojhp" w:colFirst="0" w:colLast="0"/>
+        <w:t>6.3. Possibili sviluppi</w:t>
+      </w:r>
+      <w:bookmarkStart w:id="22" w:name="_2xcytpi" w:colFirst="0" w:colLast="0"/>
       <w:bookmarkEnd w:id="22"/>
-      <w:r>
-        <w:rPr>
-          <w:rFonts w:ascii="Verdana" w:eastAsia="Verdana" w:hAnsi="Verdana" w:cs="Verdana"/>
-          <w:color w:val="000000"/>
-          <w:sz w:val="22"/>
-          <w:szCs w:val="22"/>
-        </w:rPr>
-        <w:t>Le principali problematiche che ho riscontrato son</w:t>
-      </w:r>
-      <w:r>
-        <w:rPr>
-          <w:rFonts w:ascii="Verdana" w:eastAsia="Verdana" w:hAnsi="Verdana" w:cs="Verdana"/>
-          <w:color w:val="000000"/>
-          <w:sz w:val="22"/>
-          <w:szCs w:val="22"/>
-        </w:rPr>
-        <w:t>o state durante lo sviluppo del programma per la gestione delle tempi</w:t>
-      </w:r>
-      <w:r>
-        <w:rPr>
-          <w:rFonts w:ascii="Verdana" w:eastAsia="Verdana" w:hAnsi="Verdana" w:cs="Verdana"/>
-          <w:color w:val="000000"/>
-          <w:sz w:val="22"/>
-          <w:szCs w:val="22"/>
-        </w:rPr>
-        <w:t xml:space="preserve">stiche delle macchine cnc, in particolare durante la progettazione ma anche nella stesura del codice, dovendomi più volte fermare e documentarmi </w:t>
-      </w:r>
-      <w:r>
-        <w:rPr>
-          <w:rFonts w:ascii="Verdana" w:eastAsia="Verdana" w:hAnsi="Verdana" w:cs="Verdana"/>
-          <w:color w:val="000000"/>
-          <w:sz w:val="22"/>
-          <w:szCs w:val="22"/>
-        </w:rPr>
-        <w:t xml:space="preserve">su come superare i problemi </w:t>
-      </w:r>
-      <w:r>
-        <w:rPr>
-          <w:rFonts w:ascii="Verdana" w:eastAsia="Verdana" w:hAnsi="Verdana" w:cs="Verdana"/>
-          <w:color w:val="000000"/>
-          <w:sz w:val="22"/>
-          <w:szCs w:val="22"/>
-        </w:rPr>
-        <w:t>incontrati.</w:t>
-      </w:r>
-    </w:p>
-    <w:p>
-      <w:pPr>
-        <w:keepNext/>
-        <w:numPr>
-          <w:ilvl w:val="2"/>
-          <w:numId w:val="5"/>
-        </w:numPr>
-        <w:pBdr>
-          <w:top w:val="none" w:sz="0" w:space="0" w:color="000000"/>
-          <w:left w:val="none" w:sz="0" w:space="0" w:color="000000"/>
-          <w:bottom w:val="none" w:sz="0" w:space="0" w:color="000000"/>
-          <w:right w:val="none" w:sz="0" w:space="0" w:color="000000"/>
-          <w:between w:val="nil"/>
-        </w:pBdr>
-        <w:spacing w:before="170" w:after="57"/>
-        <w:rPr>
-          <w:rFonts w:ascii="Verdana" w:eastAsia="Verdana" w:hAnsi="Verdana" w:cs="Verdana"/>
-          <w:b/>
-          <w:color w:val="000000"/>
-          <w:sz w:val="24"/>
-          <w:szCs w:val="24"/>
-        </w:rPr>
-      </w:pPr>
-      <w:r>
-        <w:rPr>
-          <w:rFonts w:ascii="Verdana" w:eastAsia="Verdana" w:hAnsi="Verdana" w:cs="Verdana"/>
-          <w:b/>
-          <w:color w:val="000000"/>
-          <w:sz w:val="24"/>
-          <w:szCs w:val="24"/>
-        </w:rPr>
-        <w:t>6.3. Possibili sviluppi</w:t>
-      </w:r>
-      <w:bookmarkStart w:id="23" w:name="_2xcytpi" w:colFirst="0" w:colLast="0"/>
-      <w:bookmarkEnd w:id="23"/>
       <w:r>
         <w:rPr>
           <w:rFonts w:ascii="Verdana" w:eastAsia="Verdana" w:hAnsi="Verdana" w:cs="Verdana"/>
@@ -7074,8 +6862,8 @@
           <w:szCs w:val="28"/>
         </w:rPr>
       </w:pPr>
-      <w:bookmarkStart w:id="24" w:name="_1ci93xb" w:colFirst="0" w:colLast="0"/>
-      <w:bookmarkEnd w:id="24"/>
+      <w:bookmarkStart w:id="23" w:name="_1ci93xb" w:colFirst="0" w:colLast="0"/>
+      <w:bookmarkEnd w:id="23"/>
       <w:r>
         <w:rPr>
           <w:rFonts w:ascii="Cambria" w:eastAsia="Cambria" w:hAnsi="Cambria" w:cs="Cambria"/>
@@ -7152,15 +6940,19 @@
           <w:sz w:val="22"/>
           <w:szCs w:val="22"/>
         </w:rPr>
-        <w:t xml:space="preserve"> grazie alla collaborazione con i colleghi d’ufficio</w:t>
-      </w:r>
-      <w:r>
-        <w:rPr>
-          <w:i/>
-          <w:color w:val="000000"/>
-        </w:rPr>
-        <w:t>.</w:t>
-      </w:r>
+        <w:t xml:space="preserve"> grazie alla collaborazione con i co</w:t>
+      </w:r>
+      <w:r>
+        <w:rPr>
+          <w:rFonts w:ascii="Verdana" w:eastAsia="Verdana" w:hAnsi="Verdana" w:cs="Verdana"/>
+          <w:color w:val="000000"/>
+          <w:sz w:val="22"/>
+          <w:szCs w:val="22"/>
+        </w:rPr>
+        <w:t xml:space="preserve">lleghi d’ufficio che reputo ormai come gente fidata. </w:t>
+      </w:r>
+      <w:bookmarkStart w:id="24" w:name="_GoBack"/>
+      <w:bookmarkEnd w:id="24"/>
     </w:p>
     <w:p>
       <w:pPr>
@@ -7323,7 +7115,7 @@
         <w:sz w:val="18"/>
         <w:szCs w:val="18"/>
       </w:rPr>
-      <w:t>5</w:t>
+      <w:t>10</w:t>
     </w:r>
     <w:r>
       <w:rPr>

</xml_diff>

<commit_message>
Modificati e aggiunto cose nei paragrafi delle cose fatte durante stage
</commit_message>
<xml_diff>
--- a/RelazioneStage_TSIOT_Pizzinato_Matteo.dot.docx
+++ b/RelazioneStage_TSIOT_Pizzinato_Matteo.dot.docx
@@ -5692,7 +5692,43 @@
           <w:sz w:val="24"/>
           <w:szCs w:val="24"/>
         </w:rPr>
-        <w:t>Dunque dopo una prima analisi mi sono cimentato alla realizzazione di uno specchio smart che utilizza il software Magic Mirror2. L</w:t>
+        <w:t xml:space="preserve">Dunque dopo una prima analisi mi sono cimentato </w:t>
+      </w:r>
+      <w:r>
+        <w:rPr>
+          <w:rFonts w:ascii="Verdana" w:eastAsia="Verdana" w:hAnsi="Verdana" w:cs="Verdana"/>
+          <w:color w:val="000000"/>
+          <w:sz w:val="24"/>
+          <w:szCs w:val="24"/>
+        </w:rPr>
+        <w:t>nella</w:t>
+      </w:r>
+      <w:r>
+        <w:rPr>
+          <w:rFonts w:ascii="Verdana" w:eastAsia="Verdana" w:hAnsi="Verdana" w:cs="Verdana"/>
+          <w:color w:val="000000"/>
+          <w:sz w:val="24"/>
+          <w:szCs w:val="24"/>
+        </w:rPr>
+        <w:t xml:space="preserve"> realizzazione di uno specchio smart che utilizza il software </w:t>
+      </w:r>
+      <w:r>
+        <w:rPr>
+          <w:rFonts w:ascii="Verdana" w:eastAsia="Verdana" w:hAnsi="Verdana" w:cs="Verdana"/>
+          <w:color w:val="000000"/>
+          <w:sz w:val="24"/>
+          <w:szCs w:val="24"/>
+        </w:rPr>
+        <w:t xml:space="preserve">open source </w:t>
+      </w:r>
+      <w:r>
+        <w:rPr>
+          <w:rFonts w:ascii="Verdana" w:eastAsia="Verdana" w:hAnsi="Verdana" w:cs="Verdana"/>
+          <w:color w:val="000000"/>
+          <w:sz w:val="24"/>
+          <w:szCs w:val="24"/>
+        </w:rPr>
+        <w:t>Magic Mirror2. L</w:t>
       </w:r>
       <w:r>
         <w:rPr>
@@ -5764,7 +5800,25 @@
           <w:sz w:val="24"/>
           <w:szCs w:val="24"/>
         </w:rPr>
-        <w:t xml:space="preserve">la costruzione del prodotto. </w:t>
+        <w:t>la costruzione del prodotto.</w:t>
+      </w:r>
+      <w:r>
+        <w:rPr>
+          <w:rFonts w:ascii="Verdana" w:eastAsia="Verdana" w:hAnsi="Verdana" w:cs="Verdana"/>
+          <w:color w:val="000000"/>
+          <w:sz w:val="24"/>
+          <w:szCs w:val="24"/>
+        </w:rPr>
+        <w:t xml:space="preserve"> Mi era stato chiesto inoltre di sviluppare dei moduli per l’integrazione di Alexa e G</w:t>
+      </w:r>
+      <w:r>
+        <w:rPr>
+          <w:rFonts w:ascii="Verdana" w:eastAsia="Verdana" w:hAnsi="Verdana" w:cs="Verdana"/>
+          <w:color w:val="000000"/>
+          <w:sz w:val="24"/>
+          <w:szCs w:val="24"/>
+        </w:rPr>
+        <w:t>oogle Home con quello che sarebbe dovuto diventare lo specchio ma per ragioni di tempo il mio tutor ha deciso di utilizzare il software nel suo stato di default.</w:t>
       </w:r>
     </w:p>
     <w:p>
@@ -5842,7 +5896,17 @@
           <w:sz w:val="24"/>
           <w:szCs w:val="24"/>
         </w:rPr>
-        <w:t>Il terzo ed ultimo progetto da me affidatomi è stato quello di realizzare un programma che permettesse di pianificare e calcolare le tempistiche dei processi produttivi delle macchine a controllo numerico presenti in azienda e adibite all’are</w:t>
+        <w:t xml:space="preserve">Il terzo ed ultimo progetto da me affidatomi è stato quello di realizzare un programma che permettesse di pianificare e calcolare </w:t>
+      </w:r>
+      <w:r>
+        <w:rPr>
+          <w:rFonts w:ascii="Verdana" w:eastAsia="Verdana" w:hAnsi="Verdana" w:cs="Verdana"/>
+          <w:color w:val="000000"/>
+          <w:sz w:val="24"/>
+          <w:szCs w:val="24"/>
+        </w:rPr>
+        <w:lastRenderedPageBreak/>
+        <w:t>le tempistiche dei processi produttivi delle macchine a controllo numerico presenti in azienda e adibite all’are</w:t>
       </w:r>
       <w:r>
         <w:rPr>
@@ -5860,17 +5924,7 @@
           <w:sz w:val="24"/>
           <w:szCs w:val="24"/>
         </w:rPr>
-        <w:t xml:space="preserve"> Il programma si è rivelato fin da subito difficile da realizzare e ad ora, terminato lo stage, non sono riuscito ad </w:t>
-      </w:r>
-      <w:r>
-        <w:rPr>
-          <w:rFonts w:ascii="Verdana" w:eastAsia="Verdana" w:hAnsi="Verdana" w:cs="Verdana"/>
-          <w:color w:val="000000"/>
-          <w:sz w:val="24"/>
-          <w:szCs w:val="24"/>
-        </w:rPr>
-        <w:lastRenderedPageBreak/>
-        <w:t>ultimarlo, ma personalmente sono soddisfatto dei risultati conseguiti ovvero un programma che inserendo le ore di lavorazione calcolate dall’utente attraverso varie percentuali inerenti a delle fasi di lavora</w:t>
+        <w:t xml:space="preserve"> Il programma si è rivelato fin da subito difficile da realizzare e ad ora, terminato lo stage, non sono riuscito ad ultimarlo, ma personalmente sono soddisfatto dei risultati conseguiti ovvero un programma che inserendo le ore di lavorazione calcolate dall’utente attraverso varie percentuali inerenti a delle fasi di lavora</w:t>
       </w:r>
       <w:r>
         <w:rPr>
@@ -5953,6 +6007,26 @@
         </w:rPr>
         <w:t>ho proseguito nel mio operato</w:t>
       </w:r>
+      <w:r>
+        <w:rPr>
+          <w:rFonts w:ascii="Verdana" w:eastAsia="Verdana" w:hAnsi="Verdana" w:cs="Verdana"/>
+          <w:color w:val="000000"/>
+          <w:sz w:val="24"/>
+          <w:szCs w:val="24"/>
+        </w:rPr>
+        <w:t>, ho riscontrato difficoltà anche nella creazione della form app, in quanto alla prima esperienza con tali strumenti ma sempre grazie a delle guide online sono riuscito a trovar</w:t>
+      </w:r>
+      <w:r>
+        <w:rPr>
+          <w:rFonts w:ascii="Verdana" w:eastAsia="Verdana" w:hAnsi="Verdana" w:cs="Verdana"/>
+          <w:color w:val="000000"/>
+          <w:sz w:val="24"/>
+          <w:szCs w:val="24"/>
+        </w:rPr>
+        <w:t xml:space="preserve">e sempre delle soluzioni ottimali ai problemi riscontrati. </w:t>
+      </w:r>
+      <w:bookmarkStart w:id="14" w:name="_GoBack"/>
+      <w:bookmarkEnd w:id="14"/>
     </w:p>
     <w:p>
       <w:pPr>
@@ -5977,8 +6051,8 @@
           <w:szCs w:val="24"/>
         </w:rPr>
       </w:pPr>
-      <w:bookmarkStart w:id="14" w:name="_35nkun2" w:colFirst="0" w:colLast="0"/>
-      <w:bookmarkEnd w:id="14"/>
+      <w:bookmarkStart w:id="15" w:name="_35nkun2" w:colFirst="0" w:colLast="0"/>
+      <w:bookmarkEnd w:id="15"/>
     </w:p>
     <w:p>
       <w:pPr>
@@ -6050,8 +6124,8 @@
           <w:szCs w:val="22"/>
         </w:rPr>
       </w:pPr>
-      <w:bookmarkStart w:id="15" w:name="_1ksv4uv" w:colFirst="0" w:colLast="0"/>
-      <w:bookmarkEnd w:id="15"/>
+      <w:bookmarkStart w:id="16" w:name="_1ksv4uv" w:colFirst="0" w:colLast="0"/>
+      <w:bookmarkEnd w:id="16"/>
     </w:p>
     <w:p>
       <w:pPr>
@@ -6115,8 +6189,8 @@
         </w:rPr>
         <w:t>tate al secondo anno del corso IoT.</w:t>
       </w:r>
-      <w:bookmarkStart w:id="16" w:name="_44sinio" w:colFirst="0" w:colLast="0"/>
-      <w:bookmarkEnd w:id="16"/>
+      <w:bookmarkStart w:id="17" w:name="_44sinio" w:colFirst="0" w:colLast="0"/>
+      <w:bookmarkEnd w:id="17"/>
     </w:p>
     <w:p>
       <w:pPr>
@@ -6166,8 +6240,8 @@
           <w:szCs w:val="22"/>
         </w:rPr>
       </w:pPr>
-      <w:bookmarkStart w:id="17" w:name="_2jxsxqh" w:colFirst="0" w:colLast="0"/>
-      <w:bookmarkEnd w:id="17"/>
+      <w:bookmarkStart w:id="18" w:name="_2jxsxqh" w:colFirst="0" w:colLast="0"/>
+      <w:bookmarkEnd w:id="18"/>
       <w:r>
         <w:rPr>
           <w:rFonts w:ascii="Verdana" w:eastAsia="Verdana" w:hAnsi="Verdana" w:cs="Verdana"/>
@@ -6343,8 +6417,8 @@
           <w:szCs w:val="22"/>
         </w:rPr>
       </w:pPr>
-      <w:bookmarkStart w:id="18" w:name="_z337ya" w:colFirst="0" w:colLast="0"/>
-      <w:bookmarkEnd w:id="18"/>
+      <w:bookmarkStart w:id="19" w:name="_z337ya" w:colFirst="0" w:colLast="0"/>
+      <w:bookmarkEnd w:id="19"/>
     </w:p>
     <w:p>
       <w:pPr>
@@ -6377,7 +6451,6 @@
           <w:sz w:val="28"/>
           <w:szCs w:val="28"/>
         </w:rPr>
-        <w:lastRenderedPageBreak/>
         <w:t>6. Risultati conseguiti</w:t>
       </w:r>
     </w:p>
@@ -6404,8 +6477,8 @@
           <w:szCs w:val="24"/>
         </w:rPr>
       </w:pPr>
-      <w:bookmarkStart w:id="19" w:name="_3j2qqm3" w:colFirst="0" w:colLast="0"/>
-      <w:bookmarkEnd w:id="19"/>
+      <w:bookmarkStart w:id="20" w:name="_3j2qqm3" w:colFirst="0" w:colLast="0"/>
+      <w:bookmarkEnd w:id="20"/>
       <w:r>
         <w:rPr>
           <w:rFonts w:ascii="Verdana" w:eastAsia="Verdana" w:hAnsi="Verdana" w:cs="Verdana"/>
@@ -6434,8 +6507,8 @@
           <w:szCs w:val="22"/>
         </w:rPr>
       </w:pPr>
-      <w:bookmarkStart w:id="20" w:name="_1y810tw" w:colFirst="0" w:colLast="0"/>
-      <w:bookmarkEnd w:id="20"/>
+      <w:bookmarkStart w:id="21" w:name="_1y810tw" w:colFirst="0" w:colLast="0"/>
+      <w:bookmarkEnd w:id="21"/>
       <w:r>
         <w:rPr>
           <w:rFonts w:ascii="Verdana" w:eastAsia="Verdana" w:hAnsi="Verdana" w:cs="Verdana"/>
@@ -6699,8 +6772,8 @@
           <w:szCs w:val="22"/>
         </w:rPr>
       </w:pPr>
-      <w:bookmarkStart w:id="21" w:name="_4i7ojhp" w:colFirst="0" w:colLast="0"/>
-      <w:bookmarkEnd w:id="21"/>
+      <w:bookmarkStart w:id="22" w:name="_4i7ojhp" w:colFirst="0" w:colLast="0"/>
+      <w:bookmarkEnd w:id="22"/>
       <w:r>
         <w:rPr>
           <w:rFonts w:ascii="Verdana" w:eastAsia="Verdana" w:hAnsi="Verdana" w:cs="Verdana"/>
@@ -6780,8 +6853,8 @@
         </w:rPr>
         <w:t>6.3. Possibili sviluppi</w:t>
       </w:r>
-      <w:bookmarkStart w:id="22" w:name="_2xcytpi" w:colFirst="0" w:colLast="0"/>
-      <w:bookmarkEnd w:id="22"/>
+      <w:bookmarkStart w:id="23" w:name="_2xcytpi" w:colFirst="0" w:colLast="0"/>
+      <w:bookmarkEnd w:id="23"/>
       <w:r>
         <w:rPr>
           <w:rFonts w:ascii="Verdana" w:eastAsia="Verdana" w:hAnsi="Verdana" w:cs="Verdana"/>
@@ -6862,8 +6935,8 @@
           <w:szCs w:val="28"/>
         </w:rPr>
       </w:pPr>
-      <w:bookmarkStart w:id="23" w:name="_1ci93xb" w:colFirst="0" w:colLast="0"/>
-      <w:bookmarkEnd w:id="23"/>
+      <w:bookmarkStart w:id="24" w:name="_1ci93xb" w:colFirst="0" w:colLast="0"/>
+      <w:bookmarkEnd w:id="24"/>
       <w:r>
         <w:rPr>
           <w:rFonts w:ascii="Cambria" w:eastAsia="Cambria" w:hAnsi="Cambria" w:cs="Cambria"/>
@@ -6951,8 +7024,6 @@
         </w:rPr>
         <w:t xml:space="preserve">lleghi d’ufficio che reputo ormai come gente fidata. </w:t>
       </w:r>
-      <w:bookmarkStart w:id="24" w:name="_GoBack"/>
-      <w:bookmarkEnd w:id="24"/>
     </w:p>
     <w:p>
       <w:pPr>

</xml_diff>

<commit_message>
Sistemata la parte di descrizione dei lavori fatti, da completare
</commit_message>
<xml_diff>
--- a/RelazioneStage_TSIOT_Pizzinato_Matteo.dot.docx
+++ b/RelazioneStage_TSIOT_Pizzinato_Matteo.dot.docx
@@ -5342,7 +5342,16 @@
           <w:sz w:val="24"/>
           <w:szCs w:val="24"/>
         </w:rPr>
-        <w:t>l software di nome: “CareOS”</w:t>
+        <w:t xml:space="preserve"> tale</w:t>
+      </w:r>
+      <w:r>
+        <w:rPr>
+          <w:rFonts w:ascii="Verdana" w:eastAsia="Verdana" w:hAnsi="Verdana" w:cs="Verdana"/>
+          <w:color w:val="000000"/>
+          <w:sz w:val="24"/>
+          <w:szCs w:val="24"/>
+        </w:rPr>
+        <w:t xml:space="preserve"> software di nome: “CareOS”</w:t>
       </w:r>
       <w:r>
         <w:rPr>
@@ -5896,7 +5905,25 @@
           <w:sz w:val="24"/>
           <w:szCs w:val="24"/>
         </w:rPr>
-        <w:t xml:space="preserve">Il terzo ed ultimo progetto da me affidatomi è stato quello di realizzare un programma che permettesse di pianificare e calcolare </w:t>
+        <w:t xml:space="preserve">Il terzo progetto </w:t>
+      </w:r>
+      <w:r>
+        <w:rPr>
+          <w:rFonts w:ascii="Verdana" w:eastAsia="Verdana" w:hAnsi="Verdana" w:cs="Verdana"/>
+          <w:color w:val="000000"/>
+          <w:sz w:val="24"/>
+          <w:szCs w:val="24"/>
+        </w:rPr>
+        <w:t xml:space="preserve">a </w:t>
+      </w:r>
+      <w:r>
+        <w:rPr>
+          <w:rFonts w:ascii="Verdana" w:eastAsia="Verdana" w:hAnsi="Verdana" w:cs="Verdana"/>
+          <w:color w:val="000000"/>
+          <w:sz w:val="24"/>
+          <w:szCs w:val="24"/>
+        </w:rPr>
+        <w:t xml:space="preserve">me affidatomi è stato quello di realizzare un programma che permettesse di pianificare e calcolare le tempistiche </w:t>
       </w:r>
       <w:r>
         <w:rPr>
@@ -5906,7 +5933,7 @@
           <w:szCs w:val="24"/>
         </w:rPr>
         <w:lastRenderedPageBreak/>
-        <w:t>le tempistiche dei processi produttivi delle macchine a controllo numerico presenti in azienda e adibite all’are</w:t>
+        <w:t>dei processi produttivi delle macchine a controllo numerico presenti in azienda e adibite all’are</w:t>
       </w:r>
       <w:r>
         <w:rPr>
@@ -5987,16 +6014,79 @@
           <w:sz w:val="24"/>
           <w:szCs w:val="24"/>
         </w:rPr>
-        <w:t xml:space="preserve"> Per questo lavoro ho deciso di usare il linguaggio di programmazione C# creando una Form App, ovvero un’applicazione che dispone di un’interfaccia utente, usando gli strumenti messi a disposizione da Microsoft attraverso l’IDE Visual Studio versione 2017 Community. Ho scelto poi di usare anche un database in locale nella quale salvare le lavorazioni che l’utente decide di creare in occasione di test</w:t>
-      </w:r>
-      <w:r>
-        <w:rPr>
-          <w:rFonts w:ascii="Verdana" w:eastAsia="Verdana" w:hAnsi="Verdana" w:cs="Verdana"/>
-          <w:color w:val="000000"/>
-          <w:sz w:val="24"/>
-          <w:szCs w:val="24"/>
-        </w:rPr>
-        <w:t xml:space="preserve"> o prove varie e mi sono affidato a MySQL, database relazionale di Oracle che si integra a Visual Studio e con cui avevo già confidenza. Per la manipolazione del foglio Excel poi ho deciso di usare una libreria, SpreadSheetLight, importabile tramite i NuGet Packages dall’IDE precedentemente citato; inizialmente ho avuto difficoltà nella manipolazione della libreria ma successivamente alla lettura della documentazione </w:t>
+        <w:t xml:space="preserve"> Per questo lavoro ho deciso di usare il linguaggio di programmazione C# creando una Form App, ovvero un’applicazione che dispone di un’interfaccia utente, usando gli strumenti messi a disposizione da Microsoft attraverso l’IDE Visual Studio versione </w:t>
+      </w:r>
+      <w:r>
+        <w:rPr>
+          <w:rFonts w:ascii="Verdana" w:eastAsia="Verdana" w:hAnsi="Verdana" w:cs="Verdana"/>
+          <w:color w:val="000000"/>
+          <w:sz w:val="24"/>
+          <w:szCs w:val="24"/>
+        </w:rPr>
+        <w:t>Community</w:t>
+      </w:r>
+      <w:r>
+        <w:rPr>
+          <w:rFonts w:ascii="Verdana" w:eastAsia="Verdana" w:hAnsi="Verdana" w:cs="Verdana"/>
+          <w:color w:val="000000"/>
+          <w:sz w:val="24"/>
+          <w:szCs w:val="24"/>
+        </w:rPr>
+        <w:t xml:space="preserve"> </w:t>
+      </w:r>
+      <w:r>
+        <w:rPr>
+          <w:rFonts w:ascii="Verdana" w:eastAsia="Verdana" w:hAnsi="Verdana" w:cs="Verdana"/>
+          <w:color w:val="000000"/>
+          <w:sz w:val="24"/>
+          <w:szCs w:val="24"/>
+        </w:rPr>
+        <w:t>2017. Ho scelto poi di usare anche un database in locale nella quale salvare le lavorazioni che l’utente decide di creare in occasione di test</w:t>
+      </w:r>
+      <w:r>
+        <w:rPr>
+          <w:rFonts w:ascii="Verdana" w:eastAsia="Verdana" w:hAnsi="Verdana" w:cs="Verdana"/>
+          <w:color w:val="000000"/>
+          <w:sz w:val="24"/>
+          <w:szCs w:val="24"/>
+        </w:rPr>
+        <w:t xml:space="preserve"> o prove varie e mi sono affidato a MySQL, database relazionale di Oracle che si integra a Visual Studio e con cui avevo già confidenza. Per la manipolazione del foglio Excel poi ho deciso di usare una libreria, SpreadSheetLight, importabile tramite i</w:t>
+      </w:r>
+      <w:r>
+        <w:rPr>
+          <w:rFonts w:ascii="Verdana" w:eastAsia="Verdana" w:hAnsi="Verdana" w:cs="Verdana"/>
+          <w:color w:val="000000"/>
+          <w:sz w:val="24"/>
+          <w:szCs w:val="24"/>
+        </w:rPr>
+        <w:t xml:space="preserve"> pacchetti</w:t>
+      </w:r>
+      <w:r>
+        <w:rPr>
+          <w:rFonts w:ascii="Verdana" w:eastAsia="Verdana" w:hAnsi="Verdana" w:cs="Verdana"/>
+          <w:color w:val="000000"/>
+          <w:sz w:val="24"/>
+          <w:szCs w:val="24"/>
+        </w:rPr>
+        <w:t xml:space="preserve"> NuGet</w:t>
+      </w:r>
+      <w:r>
+        <w:rPr>
+          <w:rFonts w:ascii="Verdana" w:eastAsia="Verdana" w:hAnsi="Verdana" w:cs="Verdana"/>
+          <w:color w:val="000000"/>
+          <w:sz w:val="24"/>
+          <w:szCs w:val="24"/>
+        </w:rPr>
+        <w:t xml:space="preserve"> direttamente</w:t>
+      </w:r>
+      <w:r>
+        <w:rPr>
+          <w:rFonts w:ascii="Verdana" w:eastAsia="Verdana" w:hAnsi="Verdana" w:cs="Verdana"/>
+          <w:color w:val="000000"/>
+          <w:sz w:val="24"/>
+          <w:szCs w:val="24"/>
+        </w:rPr>
+        <w:t xml:space="preserve"> dall’IDE precedentemente citato; inizialmente ho avuto difficoltà nella manipolazione della libreria ma successivamente alla lettura della documentazione </w:t>
       </w:r>
       <w:r>
         <w:rPr>
@@ -6014,19 +6104,44 @@
           <w:sz w:val="24"/>
           <w:szCs w:val="24"/>
         </w:rPr>
-        <w:t>, ho riscontrato difficoltà anche nella creazione della form app, in quanto alla prima esperienza con tali strumenti ma sempre grazie a delle guide online sono riuscito a trovar</w:t>
-      </w:r>
-      <w:r>
-        <w:rPr>
-          <w:rFonts w:ascii="Verdana" w:eastAsia="Verdana" w:hAnsi="Verdana" w:cs="Verdana"/>
-          <w:color w:val="000000"/>
-          <w:sz w:val="24"/>
-          <w:szCs w:val="24"/>
-        </w:rPr>
-        <w:t xml:space="preserve">e sempre delle soluzioni ottimali ai problemi riscontrati. </w:t>
-      </w:r>
-      <w:bookmarkStart w:id="14" w:name="_GoBack"/>
-      <w:bookmarkEnd w:id="14"/>
+        <w:t>, ho riscontrato difficoltà anche</w:t>
+      </w:r>
+      <w:r>
+        <w:rPr>
+          <w:rFonts w:ascii="Verdana" w:eastAsia="Verdana" w:hAnsi="Verdana" w:cs="Verdana"/>
+          <w:color w:val="000000"/>
+          <w:sz w:val="24"/>
+          <w:szCs w:val="24"/>
+        </w:rPr>
+        <w:t xml:space="preserve"> nella creazione della form app in se, ovvero nella sua parte grafico-funzionale in quanto </w:t>
+      </w:r>
+      <w:r>
+        <w:rPr>
+          <w:rFonts w:ascii="Verdana" w:eastAsia="Verdana" w:hAnsi="Verdana" w:cs="Verdana"/>
+          <w:color w:val="000000"/>
+          <w:sz w:val="24"/>
+          <w:szCs w:val="24"/>
+        </w:rPr>
+        <w:t>prima esperienza con tali strumenti ma sempre grazie a delle guide online sono riuscito a trovar</w:t>
+      </w:r>
+      <w:r>
+        <w:rPr>
+          <w:rFonts w:ascii="Verdana" w:eastAsia="Verdana" w:hAnsi="Verdana" w:cs="Verdana"/>
+          <w:color w:val="000000"/>
+          <w:sz w:val="24"/>
+          <w:szCs w:val="24"/>
+        </w:rPr>
+        <w:t>e sempre delle soluzioni ot</w:t>
+      </w:r>
+      <w:r>
+        <w:rPr>
+          <w:rFonts w:ascii="Verdana" w:eastAsia="Verdana" w:hAnsi="Verdana" w:cs="Verdana"/>
+          <w:color w:val="000000"/>
+          <w:sz w:val="24"/>
+          <w:szCs w:val="24"/>
+        </w:rPr>
+        <w:t>timali ai problemi riscontrati.</w:t>
+      </w:r>
     </w:p>
     <w:p>
       <w:pPr>
@@ -6051,8 +6166,8 @@
           <w:szCs w:val="24"/>
         </w:rPr>
       </w:pPr>
-      <w:bookmarkStart w:id="15" w:name="_35nkun2" w:colFirst="0" w:colLast="0"/>
-      <w:bookmarkEnd w:id="15"/>
+      <w:bookmarkStart w:id="14" w:name="_35nkun2" w:colFirst="0" w:colLast="0"/>
+      <w:bookmarkEnd w:id="14"/>
     </w:p>
     <w:p>
       <w:pPr>
@@ -6124,8 +6239,8 @@
           <w:szCs w:val="22"/>
         </w:rPr>
       </w:pPr>
-      <w:bookmarkStart w:id="16" w:name="_1ksv4uv" w:colFirst="0" w:colLast="0"/>
-      <w:bookmarkEnd w:id="16"/>
+      <w:bookmarkStart w:id="15" w:name="_1ksv4uv" w:colFirst="0" w:colLast="0"/>
+      <w:bookmarkEnd w:id="15"/>
     </w:p>
     <w:p>
       <w:pPr>
@@ -6189,8 +6304,8 @@
         </w:rPr>
         <w:t>tate al secondo anno del corso IoT.</w:t>
       </w:r>
-      <w:bookmarkStart w:id="17" w:name="_44sinio" w:colFirst="0" w:colLast="0"/>
-      <w:bookmarkEnd w:id="17"/>
+      <w:bookmarkStart w:id="16" w:name="_44sinio" w:colFirst="0" w:colLast="0"/>
+      <w:bookmarkEnd w:id="16"/>
     </w:p>
     <w:p>
       <w:pPr>
@@ -6240,8 +6355,8 @@
           <w:szCs w:val="22"/>
         </w:rPr>
       </w:pPr>
-      <w:bookmarkStart w:id="18" w:name="_2jxsxqh" w:colFirst="0" w:colLast="0"/>
-      <w:bookmarkEnd w:id="18"/>
+      <w:bookmarkStart w:id="17" w:name="_2jxsxqh" w:colFirst="0" w:colLast="0"/>
+      <w:bookmarkEnd w:id="17"/>
       <w:r>
         <w:rPr>
           <w:rFonts w:ascii="Verdana" w:eastAsia="Verdana" w:hAnsi="Verdana" w:cs="Verdana"/>
@@ -6258,7 +6373,7 @@
           <w:sz w:val="22"/>
           <w:szCs w:val="22"/>
         </w:rPr>
-        <w:t xml:space="preserve"> dei linguaggi Javascrip, HTML 5, C#, C per la realizzazione del programma di gestione delle attività produttive, uniti poi alla manipolazione di librerie per gestire fogli di calcolo in Microsoft Excel</w:t>
+        <w:t xml:space="preserve"> dei linguaggi C#, C per la realizzazione del programma di gestione delle attività produttive, uniti poi alla manipolazione di librerie per gestire fogli di calcolo in Microsoft Excel</w:t>
       </w:r>
       <w:r>
         <w:rPr>
@@ -6325,100 +6440,26 @@
           <w:sz w:val="22"/>
           <w:szCs w:val="22"/>
         </w:rPr>
-        <w:t xml:space="preserve">Progetti continuati autonomamente con vari confronti con il tutor per definire, valutare gli obiettivi in base alle esigenze. </w:t>
-      </w:r>
-    </w:p>
-    <w:p>
-      <w:pPr>
-        <w:pBdr>
-          <w:top w:val="nil"/>
-          <w:left w:val="nil"/>
-          <w:bottom w:val="nil"/>
-          <w:right w:val="nil"/>
-          <w:between w:val="nil"/>
-        </w:pBdr>
-        <w:ind w:left="720"/>
-        <w:rPr>
-          <w:rFonts w:ascii="Verdana" w:eastAsia="Verdana" w:hAnsi="Verdana" w:cs="Verdana"/>
-          <w:color w:val="000000"/>
-          <w:sz w:val="22"/>
-          <w:szCs w:val="22"/>
-        </w:rPr>
-      </w:pPr>
-    </w:p>
-    <w:p>
-      <w:pPr>
-        <w:pBdr>
-          <w:top w:val="nil"/>
-          <w:left w:val="nil"/>
-          <w:bottom w:val="nil"/>
-          <w:right w:val="nil"/>
-          <w:between w:val="nil"/>
-        </w:pBdr>
-        <w:ind w:left="720"/>
-        <w:rPr>
-          <w:rFonts w:ascii="Verdana" w:eastAsia="Verdana" w:hAnsi="Verdana" w:cs="Verdana"/>
-          <w:color w:val="000000"/>
-          <w:sz w:val="22"/>
-          <w:szCs w:val="22"/>
-        </w:rPr>
-      </w:pPr>
-    </w:p>
-    <w:p>
-      <w:pPr>
-        <w:pBdr>
-          <w:top w:val="nil"/>
-          <w:left w:val="nil"/>
-          <w:bottom w:val="nil"/>
-          <w:right w:val="nil"/>
-          <w:between w:val="nil"/>
-        </w:pBdr>
-        <w:ind w:left="720"/>
-        <w:rPr>
-          <w:rFonts w:ascii="Verdana" w:eastAsia="Verdana" w:hAnsi="Verdana" w:cs="Verdana"/>
-          <w:color w:val="000000"/>
-          <w:sz w:val="22"/>
-          <w:szCs w:val="22"/>
-        </w:rPr>
-      </w:pPr>
-    </w:p>
-    <w:p>
-      <w:pPr>
-        <w:pBdr>
-          <w:top w:val="nil"/>
-          <w:left w:val="nil"/>
-          <w:bottom w:val="nil"/>
-          <w:right w:val="nil"/>
-          <w:between w:val="nil"/>
-        </w:pBdr>
-        <w:ind w:left="720"/>
-        <w:rPr>
-          <w:rFonts w:ascii="Verdana" w:eastAsia="Verdana" w:hAnsi="Verdana" w:cs="Verdana"/>
-          <w:color w:val="000000"/>
-          <w:sz w:val="22"/>
-          <w:szCs w:val="22"/>
-        </w:rPr>
-      </w:pPr>
-    </w:p>
-    <w:p>
-      <w:pPr>
-        <w:pBdr>
-          <w:top w:val="nil"/>
-          <w:left w:val="nil"/>
-          <w:bottom w:val="nil"/>
-          <w:right w:val="nil"/>
-          <w:between w:val="nil"/>
-        </w:pBdr>
-        <w:ind w:left="576"/>
-        <w:rPr>
-          <w:rFonts w:ascii="Verdana" w:eastAsia="Verdana" w:hAnsi="Verdana" w:cs="Verdana"/>
-          <w:color w:val="000000"/>
-          <w:sz w:val="22"/>
-          <w:szCs w:val="22"/>
-        </w:rPr>
-      </w:pPr>
-      <w:bookmarkStart w:id="19" w:name="_z337ya" w:colFirst="0" w:colLast="0"/>
-      <w:bookmarkEnd w:id="19"/>
+        <w:t>Progetti continuati autonomamente con vari conf</w:t>
+      </w:r>
+      <w:r>
+        <w:rPr>
+          <w:rFonts w:ascii="Verdana" w:eastAsia="Verdana" w:hAnsi="Verdana" w:cs="Verdana"/>
+          <w:color w:val="000000"/>
+          <w:sz w:val="22"/>
+          <w:szCs w:val="22"/>
+        </w:rPr>
+        <w:t>ronti con il tutor per definire e</w:t>
+      </w:r>
+      <w:r>
+        <w:rPr>
+          <w:rFonts w:ascii="Verdana" w:eastAsia="Verdana" w:hAnsi="Verdana" w:cs="Verdana"/>
+          <w:color w:val="000000"/>
+          <w:sz w:val="22"/>
+          <w:szCs w:val="22"/>
+        </w:rPr>
+        <w:t xml:space="preserve"> valutare gli obiettivi in base alle esigenze. </w:t>
+      </w:r>
     </w:p>
     <w:p>
       <w:pPr>
@@ -6443,6 +6484,10 @@
           <w:szCs w:val="28"/>
         </w:rPr>
       </w:pPr>
+      <w:bookmarkStart w:id="18" w:name="_z337ya" w:colFirst="0" w:colLast="0"/>
+      <w:bookmarkStart w:id="19" w:name="_GoBack"/>
+      <w:bookmarkEnd w:id="18"/>
+      <w:bookmarkEnd w:id="19"/>
       <w:r>
         <w:rPr>
           <w:rFonts w:ascii="Cambria" w:eastAsia="Cambria" w:hAnsi="Cambria" w:cs="Cambria"/>
@@ -6451,6 +6496,7 @@
           <w:sz w:val="28"/>
           <w:szCs w:val="28"/>
         </w:rPr>
+        <w:lastRenderedPageBreak/>
         <w:t>6. Risultati conseguiti</w:t>
       </w:r>
     </w:p>

</xml_diff>

<commit_message>
apportate delle modifiche alla tesina nella parte iniziale
</commit_message>
<xml_diff>
--- a/RelazioneStage_TSIOT_Pizzinato_Matteo.dot.docx
+++ b/RelazioneStage_TSIOT_Pizzinato_Matteo.dot.docx
@@ -636,7 +636,6 @@
             <w:spacing w:before="142" w:after="57"/>
             <w:rPr>
               <w:rFonts w:ascii="Calibri" w:eastAsia="Calibri" w:hAnsi="Calibri" w:cs="Calibri"/>
-              <w:color w:val="000000"/>
               <w:sz w:val="22"/>
               <w:szCs w:val="22"/>
             </w:rPr>
@@ -655,10 +654,8 @@
               <w:rPr>
                 <w:rFonts w:ascii="Verdana" w:eastAsia="Verdana" w:hAnsi="Verdana" w:cs="Verdana"/>
                 <w:i/>
-                <w:color w:val="0000FF"/>
                 <w:sz w:val="22"/>
                 <w:szCs w:val="22"/>
-                <w:u w:val="single"/>
               </w:rPr>
               <w:t>Sommario</w:t>
             </w:r>
@@ -668,7 +665,6 @@
               <w:rPr>
                 <w:rFonts w:ascii="Verdana" w:eastAsia="Verdana" w:hAnsi="Verdana" w:cs="Verdana"/>
                 <w:i/>
-                <w:color w:val="000000"/>
                 <w:sz w:val="22"/>
                 <w:szCs w:val="22"/>
               </w:rPr>
@@ -692,7 +688,6 @@
             <w:spacing w:before="142" w:after="57"/>
             <w:rPr>
               <w:rFonts w:ascii="Calibri" w:eastAsia="Calibri" w:hAnsi="Calibri" w:cs="Calibri"/>
-              <w:color w:val="000000"/>
               <w:sz w:val="22"/>
               <w:szCs w:val="22"/>
             </w:rPr>
@@ -702,10 +697,8 @@
               <w:rPr>
                 <w:rFonts w:ascii="Verdana" w:eastAsia="Verdana" w:hAnsi="Verdana" w:cs="Verdana"/>
                 <w:i/>
-                <w:color w:val="0000FF"/>
                 <w:sz w:val="22"/>
                 <w:szCs w:val="22"/>
-                <w:u w:val="single"/>
               </w:rPr>
               <w:t>I PARTE - L’Azienda</w:t>
             </w:r>
@@ -715,7 +708,6 @@
               <w:rPr>
                 <w:rFonts w:ascii="Verdana" w:eastAsia="Verdana" w:hAnsi="Verdana" w:cs="Verdana"/>
                 <w:i/>
-                <w:color w:val="000000"/>
                 <w:sz w:val="22"/>
                 <w:szCs w:val="22"/>
               </w:rPr>
@@ -740,7 +732,6 @@
             <w:ind w:left="238" w:hanging="238"/>
             <w:rPr>
               <w:rFonts w:ascii="Calibri" w:eastAsia="Calibri" w:hAnsi="Calibri" w:cs="Calibri"/>
-              <w:color w:val="000000"/>
               <w:sz w:val="22"/>
               <w:szCs w:val="22"/>
             </w:rPr>
@@ -750,10 +741,8 @@
               <w:rPr>
                 <w:rFonts w:ascii="Verdana" w:eastAsia="Verdana" w:hAnsi="Verdana" w:cs="Verdana"/>
                 <w:i/>
-                <w:color w:val="0000FF"/>
                 <w:sz w:val="22"/>
                 <w:szCs w:val="22"/>
-                <w:u w:val="single"/>
               </w:rPr>
               <w:t>1. Presentazione dell’azienda</w:t>
             </w:r>
@@ -763,7 +752,6 @@
               <w:rPr>
                 <w:rFonts w:ascii="Verdana" w:eastAsia="Verdana" w:hAnsi="Verdana" w:cs="Verdana"/>
                 <w:i/>
-                <w:color w:val="000000"/>
                 <w:sz w:val="22"/>
                 <w:szCs w:val="22"/>
               </w:rPr>
@@ -787,7 +775,6 @@
             <w:ind w:left="238" w:hanging="238"/>
             <w:rPr>
               <w:rFonts w:ascii="Calibri" w:eastAsia="Calibri" w:hAnsi="Calibri" w:cs="Calibri"/>
-              <w:color w:val="000000"/>
               <w:sz w:val="22"/>
               <w:szCs w:val="22"/>
             </w:rPr>
@@ -797,10 +784,8 @@
               <w:rPr>
                 <w:rFonts w:ascii="Verdana" w:eastAsia="Verdana" w:hAnsi="Verdana" w:cs="Verdana"/>
                 <w:i/>
-                <w:color w:val="0000FF"/>
                 <w:sz w:val="22"/>
                 <w:szCs w:val="22"/>
-                <w:u w:val="single"/>
               </w:rPr>
               <w:t>2. Struttura organizzativa</w:t>
             </w:r>
@@ -810,7 +795,6 @@
               <w:rPr>
                 <w:rFonts w:ascii="Verdana" w:eastAsia="Verdana" w:hAnsi="Verdana" w:cs="Verdana"/>
                 <w:i/>
-                <w:color w:val="000000"/>
                 <w:sz w:val="22"/>
                 <w:szCs w:val="22"/>
               </w:rPr>
@@ -835,7 +819,6 @@
             <w:ind w:left="238" w:hanging="238"/>
             <w:rPr>
               <w:rFonts w:ascii="Calibri" w:eastAsia="Calibri" w:hAnsi="Calibri" w:cs="Calibri"/>
-              <w:color w:val="000000"/>
               <w:sz w:val="22"/>
               <w:szCs w:val="22"/>
             </w:rPr>
@@ -845,10 +828,8 @@
               <w:rPr>
                 <w:rFonts w:ascii="Verdana" w:eastAsia="Verdana" w:hAnsi="Verdana" w:cs="Verdana"/>
                 <w:i/>
-                <w:color w:val="0000FF"/>
                 <w:sz w:val="22"/>
                 <w:szCs w:val="22"/>
-                <w:u w:val="single"/>
               </w:rPr>
               <w:t>3. Settore, specializzazioni produttive e mercato di riferimento</w:t>
             </w:r>
@@ -858,7 +839,6 @@
               <w:rPr>
                 <w:rFonts w:ascii="Verdana" w:eastAsia="Verdana" w:hAnsi="Verdana" w:cs="Verdana"/>
                 <w:i/>
-                <w:color w:val="000000"/>
                 <w:sz w:val="22"/>
                 <w:szCs w:val="22"/>
               </w:rPr>
@@ -869,7 +849,6 @@
             <w:rPr>
               <w:rFonts w:ascii="Verdana" w:eastAsia="Verdana" w:hAnsi="Verdana" w:cs="Verdana"/>
               <w:i/>
-              <w:color w:val="000000"/>
               <w:sz w:val="22"/>
               <w:szCs w:val="22"/>
             </w:rPr>
@@ -891,7 +870,6 @@
             <w:spacing w:before="142" w:after="57"/>
             <w:rPr>
               <w:rFonts w:ascii="Calibri" w:eastAsia="Calibri" w:hAnsi="Calibri" w:cs="Calibri"/>
-              <w:color w:val="000000"/>
               <w:sz w:val="22"/>
               <w:szCs w:val="22"/>
             </w:rPr>
@@ -901,10 +879,8 @@
               <w:rPr>
                 <w:rFonts w:ascii="Verdana" w:eastAsia="Verdana" w:hAnsi="Verdana" w:cs="Verdana"/>
                 <w:i/>
-                <w:color w:val="0000FF"/>
                 <w:sz w:val="22"/>
                 <w:szCs w:val="22"/>
-                <w:u w:val="single"/>
               </w:rPr>
               <w:t>II PARTE - Lo stage</w:t>
             </w:r>
@@ -914,7 +890,6 @@
               <w:rPr>
                 <w:rFonts w:ascii="Verdana" w:eastAsia="Verdana" w:hAnsi="Verdana" w:cs="Verdana"/>
                 <w:i/>
-                <w:color w:val="000000"/>
                 <w:sz w:val="22"/>
                 <w:szCs w:val="22"/>
               </w:rPr>
@@ -925,7 +900,6 @@
             <w:rPr>
               <w:rFonts w:ascii="Verdana" w:eastAsia="Verdana" w:hAnsi="Verdana" w:cs="Verdana"/>
               <w:i/>
-              <w:color w:val="000000"/>
               <w:sz w:val="22"/>
               <w:szCs w:val="22"/>
             </w:rPr>
@@ -948,7 +922,6 @@
             <w:ind w:left="238" w:hanging="238"/>
             <w:rPr>
               <w:rFonts w:ascii="Calibri" w:eastAsia="Calibri" w:hAnsi="Calibri" w:cs="Calibri"/>
-              <w:color w:val="000000"/>
               <w:sz w:val="22"/>
               <w:szCs w:val="22"/>
             </w:rPr>
@@ -958,10 +931,8 @@
               <w:rPr>
                 <w:rFonts w:ascii="Verdana" w:eastAsia="Verdana" w:hAnsi="Verdana" w:cs="Verdana"/>
                 <w:i/>
-                <w:color w:val="0000FF"/>
                 <w:sz w:val="22"/>
                 <w:szCs w:val="22"/>
-                <w:u w:val="single"/>
               </w:rPr>
               <w:t>4. L’inserimento</w:t>
             </w:r>
@@ -971,7 +942,6 @@
               <w:rPr>
                 <w:rFonts w:ascii="Verdana" w:eastAsia="Verdana" w:hAnsi="Verdana" w:cs="Verdana"/>
                 <w:i/>
-                <w:color w:val="000000"/>
                 <w:sz w:val="22"/>
                 <w:szCs w:val="22"/>
               </w:rPr>
@@ -982,7 +952,6 @@
             <w:rPr>
               <w:rFonts w:ascii="Verdana" w:eastAsia="Verdana" w:hAnsi="Verdana" w:cs="Verdana"/>
               <w:i/>
-              <w:color w:val="000000"/>
               <w:sz w:val="22"/>
               <w:szCs w:val="22"/>
             </w:rPr>
@@ -1005,7 +974,6 @@
             <w:ind w:left="238" w:hanging="238"/>
             <w:rPr>
               <w:rFonts w:ascii="Calibri" w:eastAsia="Calibri" w:hAnsi="Calibri" w:cs="Calibri"/>
-              <w:color w:val="000000"/>
               <w:sz w:val="22"/>
               <w:szCs w:val="22"/>
             </w:rPr>
@@ -1015,10 +983,8 @@
               <w:rPr>
                 <w:rFonts w:ascii="Verdana" w:eastAsia="Verdana" w:hAnsi="Verdana" w:cs="Verdana"/>
                 <w:i/>
-                <w:color w:val="0000FF"/>
                 <w:sz w:val="22"/>
                 <w:szCs w:val="22"/>
-                <w:u w:val="single"/>
               </w:rPr>
               <w:t>5. Il progetto e le attività realizzate</w:t>
             </w:r>
@@ -1028,7 +994,6 @@
               <w:rPr>
                 <w:rFonts w:ascii="Verdana" w:eastAsia="Verdana" w:hAnsi="Verdana" w:cs="Verdana"/>
                 <w:i/>
-                <w:color w:val="000000"/>
                 <w:sz w:val="22"/>
                 <w:szCs w:val="22"/>
               </w:rPr>
@@ -1039,7 +1004,6 @@
             <w:rPr>
               <w:rFonts w:ascii="Verdana" w:eastAsia="Verdana" w:hAnsi="Verdana" w:cs="Verdana"/>
               <w:i/>
-              <w:color w:val="000000"/>
               <w:sz w:val="22"/>
               <w:szCs w:val="22"/>
             </w:rPr>
@@ -1062,7 +1026,6 @@
             <w:ind w:left="482" w:hanging="482"/>
             <w:rPr>
               <w:rFonts w:ascii="Calibri" w:eastAsia="Calibri" w:hAnsi="Calibri" w:cs="Calibri"/>
-              <w:color w:val="000000"/>
               <w:sz w:val="22"/>
               <w:szCs w:val="22"/>
             </w:rPr>
@@ -1072,10 +1035,8 @@
               <w:rPr>
                 <w:rFonts w:ascii="Verdana" w:eastAsia="Verdana" w:hAnsi="Verdana" w:cs="Verdana"/>
                 <w:i/>
-                <w:color w:val="0000FF"/>
                 <w:sz w:val="22"/>
                 <w:szCs w:val="22"/>
-                <w:u w:val="single"/>
               </w:rPr>
               <w:t>5.1. Contesto ed obiettivi del progetto/attività</w:t>
             </w:r>
@@ -1085,7 +1046,6 @@
               <w:rPr>
                 <w:rFonts w:ascii="Verdana" w:eastAsia="Verdana" w:hAnsi="Verdana" w:cs="Verdana"/>
                 <w:i/>
-                <w:color w:val="000000"/>
                 <w:sz w:val="22"/>
                 <w:szCs w:val="22"/>
               </w:rPr>
@@ -1096,7 +1056,6 @@
             <w:rPr>
               <w:rFonts w:ascii="Verdana" w:eastAsia="Verdana" w:hAnsi="Verdana" w:cs="Verdana"/>
               <w:i/>
-              <w:color w:val="000000"/>
               <w:sz w:val="22"/>
               <w:szCs w:val="22"/>
             </w:rPr>
@@ -1118,7 +1077,6 @@
             <w:ind w:left="482" w:hanging="482"/>
             <w:rPr>
               <w:rFonts w:ascii="Calibri" w:eastAsia="Calibri" w:hAnsi="Calibri" w:cs="Calibri"/>
-              <w:color w:val="000000"/>
               <w:sz w:val="22"/>
               <w:szCs w:val="22"/>
             </w:rPr>
@@ -1128,10 +1086,8 @@
               <w:rPr>
                 <w:rFonts w:ascii="Verdana" w:eastAsia="Verdana" w:hAnsi="Verdana" w:cs="Verdana"/>
                 <w:i/>
-                <w:color w:val="0000FF"/>
                 <w:sz w:val="22"/>
                 <w:szCs w:val="22"/>
-                <w:u w:val="single"/>
               </w:rPr>
               <w:t>5.2. Users e/o stakeholders</w:t>
             </w:r>
@@ -1141,7 +1097,6 @@
               <w:rPr>
                 <w:rFonts w:ascii="Verdana" w:eastAsia="Verdana" w:hAnsi="Verdana" w:cs="Verdana"/>
                 <w:i/>
-                <w:color w:val="000000"/>
                 <w:sz w:val="22"/>
                 <w:szCs w:val="22"/>
               </w:rPr>
@@ -1152,7 +1107,6 @@
             <w:rPr>
               <w:rFonts w:ascii="Verdana" w:eastAsia="Verdana" w:hAnsi="Verdana" w:cs="Verdana"/>
               <w:i/>
-              <w:color w:val="000000"/>
               <w:sz w:val="22"/>
               <w:szCs w:val="22"/>
             </w:rPr>
@@ -1174,7 +1128,6 @@
             <w:ind w:left="482" w:hanging="482"/>
             <w:rPr>
               <w:rFonts w:ascii="Calibri" w:eastAsia="Calibri" w:hAnsi="Calibri" w:cs="Calibri"/>
-              <w:color w:val="000000"/>
               <w:sz w:val="22"/>
               <w:szCs w:val="22"/>
             </w:rPr>
@@ -1184,10 +1137,8 @@
               <w:rPr>
                 <w:rFonts w:ascii="Verdana" w:eastAsia="Verdana" w:hAnsi="Verdana" w:cs="Verdana"/>
                 <w:i/>
-                <w:color w:val="0000FF"/>
                 <w:sz w:val="22"/>
                 <w:szCs w:val="22"/>
-                <w:u w:val="single"/>
               </w:rPr>
               <w:t>5.3. Requisiti (funzionali e non)</w:t>
             </w:r>
@@ -1197,7 +1148,6 @@
               <w:rPr>
                 <w:rFonts w:ascii="Verdana" w:eastAsia="Verdana" w:hAnsi="Verdana" w:cs="Verdana"/>
                 <w:i/>
-                <w:color w:val="000000"/>
                 <w:sz w:val="22"/>
                 <w:szCs w:val="22"/>
               </w:rPr>
@@ -1208,7 +1158,6 @@
             <w:rPr>
               <w:rFonts w:ascii="Verdana" w:eastAsia="Verdana" w:hAnsi="Verdana" w:cs="Verdana"/>
               <w:i/>
-              <w:color w:val="000000"/>
               <w:sz w:val="22"/>
               <w:szCs w:val="22"/>
             </w:rPr>
@@ -1230,7 +1179,6 @@
             <w:ind w:left="482" w:hanging="482"/>
             <w:rPr>
               <w:rFonts w:ascii="Calibri" w:eastAsia="Calibri" w:hAnsi="Calibri" w:cs="Calibri"/>
-              <w:color w:val="000000"/>
               <w:sz w:val="22"/>
               <w:szCs w:val="22"/>
             </w:rPr>
@@ -1240,10 +1188,8 @@
               <w:rPr>
                 <w:rFonts w:ascii="Verdana" w:eastAsia="Verdana" w:hAnsi="Verdana" w:cs="Verdana"/>
                 <w:i/>
-                <w:color w:val="0000FF"/>
                 <w:sz w:val="22"/>
                 <w:szCs w:val="22"/>
-                <w:u w:val="single"/>
               </w:rPr>
               <w:t>5.4. Architettura e tecnologie del progetto/attività</w:t>
             </w:r>
@@ -1253,7 +1199,6 @@
               <w:rPr>
                 <w:rFonts w:ascii="Verdana" w:eastAsia="Verdana" w:hAnsi="Verdana" w:cs="Verdana"/>
                 <w:i/>
-                <w:color w:val="000000"/>
                 <w:sz w:val="22"/>
                 <w:szCs w:val="22"/>
               </w:rPr>
@@ -1264,7 +1209,6 @@
             <w:rPr>
               <w:rFonts w:ascii="Verdana" w:eastAsia="Verdana" w:hAnsi="Verdana" w:cs="Verdana"/>
               <w:i/>
-              <w:color w:val="000000"/>
               <w:sz w:val="22"/>
               <w:szCs w:val="22"/>
             </w:rPr>
@@ -1286,7 +1230,6 @@
             <w:ind w:left="482" w:hanging="482"/>
             <w:rPr>
               <w:rFonts w:ascii="Calibri" w:eastAsia="Calibri" w:hAnsi="Calibri" w:cs="Calibri"/>
-              <w:color w:val="000000"/>
               <w:sz w:val="22"/>
               <w:szCs w:val="22"/>
             </w:rPr>
@@ -1296,10 +1239,8 @@
               <w:rPr>
                 <w:rFonts w:ascii="Verdana" w:eastAsia="Verdana" w:hAnsi="Verdana" w:cs="Verdana"/>
                 <w:i/>
-                <w:color w:val="0000FF"/>
                 <w:sz w:val="22"/>
                 <w:szCs w:val="22"/>
-                <w:u w:val="single"/>
               </w:rPr>
               <w:t>5.5. Organizzazione, struttura e modalità di lavoro del team</w:t>
             </w:r>
@@ -1309,7 +1250,6 @@
               <w:rPr>
                 <w:rFonts w:ascii="Verdana" w:eastAsia="Verdana" w:hAnsi="Verdana" w:cs="Verdana"/>
                 <w:i/>
-                <w:color w:val="000000"/>
                 <w:sz w:val="22"/>
                 <w:szCs w:val="22"/>
               </w:rPr>
@@ -1320,7 +1260,6 @@
             <w:rPr>
               <w:rFonts w:ascii="Verdana" w:eastAsia="Verdana" w:hAnsi="Verdana" w:cs="Verdana"/>
               <w:i/>
-              <w:color w:val="000000"/>
               <w:sz w:val="22"/>
               <w:szCs w:val="22"/>
             </w:rPr>
@@ -1343,7 +1282,6 @@
             <w:ind w:left="238" w:hanging="238"/>
             <w:rPr>
               <w:rFonts w:ascii="Calibri" w:eastAsia="Calibri" w:hAnsi="Calibri" w:cs="Calibri"/>
-              <w:color w:val="000000"/>
               <w:sz w:val="22"/>
               <w:szCs w:val="22"/>
             </w:rPr>
@@ -1353,10 +1291,8 @@
               <w:rPr>
                 <w:rFonts w:ascii="Verdana" w:eastAsia="Verdana" w:hAnsi="Verdana" w:cs="Verdana"/>
                 <w:i/>
-                <w:color w:val="0000FF"/>
                 <w:sz w:val="22"/>
                 <w:szCs w:val="22"/>
-                <w:u w:val="single"/>
               </w:rPr>
               <w:t>6. Risultati conseguiti</w:t>
             </w:r>
@@ -1366,7 +1302,6 @@
               <w:rPr>
                 <w:rFonts w:ascii="Verdana" w:eastAsia="Verdana" w:hAnsi="Verdana" w:cs="Verdana"/>
                 <w:i/>
-                <w:color w:val="000000"/>
                 <w:sz w:val="22"/>
                 <w:szCs w:val="22"/>
               </w:rPr>
@@ -1377,7 +1312,6 @@
             <w:rPr>
               <w:rFonts w:ascii="Verdana" w:eastAsia="Verdana" w:hAnsi="Verdana" w:cs="Verdana"/>
               <w:i/>
-              <w:color w:val="000000"/>
               <w:sz w:val="22"/>
               <w:szCs w:val="22"/>
             </w:rPr>
@@ -1400,7 +1334,6 @@
             <w:ind w:left="482" w:hanging="482"/>
             <w:rPr>
               <w:rFonts w:ascii="Calibri" w:eastAsia="Calibri" w:hAnsi="Calibri" w:cs="Calibri"/>
-              <w:color w:val="000000"/>
               <w:sz w:val="22"/>
               <w:szCs w:val="22"/>
             </w:rPr>
@@ -1410,10 +1343,8 @@
               <w:rPr>
                 <w:rFonts w:ascii="Verdana" w:eastAsia="Verdana" w:hAnsi="Verdana" w:cs="Verdana"/>
                 <w:i/>
-                <w:color w:val="0000FF"/>
                 <w:sz w:val="22"/>
                 <w:szCs w:val="22"/>
-                <w:u w:val="single"/>
               </w:rPr>
               <w:t>6.1. Risultati raggiunti</w:t>
             </w:r>
@@ -1423,7 +1354,6 @@
               <w:rPr>
                 <w:rFonts w:ascii="Verdana" w:eastAsia="Verdana" w:hAnsi="Verdana" w:cs="Verdana"/>
                 <w:i/>
-                <w:color w:val="000000"/>
                 <w:sz w:val="22"/>
                 <w:szCs w:val="22"/>
               </w:rPr>
@@ -1434,7 +1364,6 @@
             <w:rPr>
               <w:rFonts w:ascii="Verdana" w:eastAsia="Verdana" w:hAnsi="Verdana" w:cs="Verdana"/>
               <w:i/>
-              <w:color w:val="000000"/>
               <w:sz w:val="22"/>
               <w:szCs w:val="22"/>
             </w:rPr>
@@ -1456,7 +1385,6 @@
             <w:ind w:left="482" w:hanging="482"/>
             <w:rPr>
               <w:rFonts w:ascii="Calibri" w:eastAsia="Calibri" w:hAnsi="Calibri" w:cs="Calibri"/>
-              <w:color w:val="000000"/>
               <w:sz w:val="22"/>
               <w:szCs w:val="22"/>
             </w:rPr>
@@ -1466,10 +1394,8 @@
               <w:rPr>
                 <w:rFonts w:ascii="Verdana" w:eastAsia="Verdana" w:hAnsi="Verdana" w:cs="Verdana"/>
                 <w:i/>
-                <w:color w:val="0000FF"/>
                 <w:sz w:val="22"/>
                 <w:szCs w:val="22"/>
-                <w:u w:val="single"/>
               </w:rPr>
               <w:t>6.2. Criticità riscontrate</w:t>
             </w:r>
@@ -1479,7 +1405,6 @@
               <w:rPr>
                 <w:rFonts w:ascii="Verdana" w:eastAsia="Verdana" w:hAnsi="Verdana" w:cs="Verdana"/>
                 <w:i/>
-                <w:color w:val="000000"/>
                 <w:sz w:val="22"/>
                 <w:szCs w:val="22"/>
               </w:rPr>
@@ -1490,7 +1415,6 @@
             <w:rPr>
               <w:rFonts w:ascii="Verdana" w:eastAsia="Verdana" w:hAnsi="Verdana" w:cs="Verdana"/>
               <w:i/>
-              <w:color w:val="000000"/>
               <w:sz w:val="22"/>
               <w:szCs w:val="22"/>
             </w:rPr>
@@ -1512,7 +1436,6 @@
             <w:ind w:left="482" w:hanging="482"/>
             <w:rPr>
               <w:rFonts w:ascii="Calibri" w:eastAsia="Calibri" w:hAnsi="Calibri" w:cs="Calibri"/>
-              <w:color w:val="000000"/>
               <w:sz w:val="22"/>
               <w:szCs w:val="22"/>
             </w:rPr>
@@ -1522,10 +1445,8 @@
               <w:rPr>
                 <w:rFonts w:ascii="Verdana" w:eastAsia="Verdana" w:hAnsi="Verdana" w:cs="Verdana"/>
                 <w:i/>
-                <w:color w:val="0000FF"/>
                 <w:sz w:val="22"/>
                 <w:szCs w:val="22"/>
-                <w:u w:val="single"/>
               </w:rPr>
               <w:t>6.3. Possibili sviluppi</w:t>
             </w:r>
@@ -1535,7 +1456,6 @@
               <w:rPr>
                 <w:rFonts w:ascii="Verdana" w:eastAsia="Verdana" w:hAnsi="Verdana" w:cs="Verdana"/>
                 <w:i/>
-                <w:color w:val="000000"/>
                 <w:sz w:val="22"/>
                 <w:szCs w:val="22"/>
               </w:rPr>
@@ -1546,7 +1466,6 @@
             <w:rPr>
               <w:rFonts w:ascii="Verdana" w:eastAsia="Verdana" w:hAnsi="Verdana" w:cs="Verdana"/>
               <w:i/>
-              <w:color w:val="000000"/>
               <w:sz w:val="22"/>
               <w:szCs w:val="22"/>
             </w:rPr>
@@ -1568,7 +1487,6 @@
             <w:spacing w:before="142" w:after="57"/>
             <w:rPr>
               <w:rFonts w:ascii="Calibri" w:eastAsia="Calibri" w:hAnsi="Calibri" w:cs="Calibri"/>
-              <w:color w:val="000000"/>
               <w:sz w:val="22"/>
               <w:szCs w:val="22"/>
             </w:rPr>
@@ -1578,10 +1496,8 @@
               <w:rPr>
                 <w:rFonts w:ascii="Verdana" w:eastAsia="Verdana" w:hAnsi="Verdana" w:cs="Verdana"/>
                 <w:i/>
-                <w:color w:val="0000FF"/>
                 <w:sz w:val="22"/>
                 <w:szCs w:val="22"/>
-                <w:u w:val="single"/>
               </w:rPr>
               <w:t>III PARTE - Conclusioni</w:t>
             </w:r>
@@ -1591,7 +1507,6 @@
               <w:rPr>
                 <w:rFonts w:ascii="Verdana" w:eastAsia="Verdana" w:hAnsi="Verdana" w:cs="Verdana"/>
                 <w:i/>
-                <w:color w:val="000000"/>
                 <w:sz w:val="22"/>
                 <w:szCs w:val="22"/>
               </w:rPr>
@@ -1602,7 +1517,6 @@
             <w:rPr>
               <w:rFonts w:ascii="Verdana" w:eastAsia="Verdana" w:hAnsi="Verdana" w:cs="Verdana"/>
               <w:i/>
-              <w:color w:val="000000"/>
               <w:sz w:val="22"/>
               <w:szCs w:val="22"/>
             </w:rPr>
@@ -1635,10 +1549,8 @@
               <w:rPr>
                 <w:rFonts w:ascii="Verdana" w:eastAsia="Verdana" w:hAnsi="Verdana" w:cs="Verdana"/>
                 <w:i/>
-                <w:color w:val="0000FF"/>
                 <w:sz w:val="22"/>
                 <w:szCs w:val="22"/>
-                <w:u w:val="single"/>
               </w:rPr>
               <w:t>7. Riflessioni e considerazioni conclusive</w:t>
             </w:r>
@@ -1648,7 +1560,6 @@
               <w:rPr>
                 <w:rFonts w:ascii="Verdana" w:eastAsia="Verdana" w:hAnsi="Verdana" w:cs="Verdana"/>
                 <w:i/>
-                <w:color w:val="000000"/>
                 <w:sz w:val="22"/>
                 <w:szCs w:val="22"/>
               </w:rPr>
@@ -1760,6 +1671,7 @@
           <w:between w:val="nil"/>
         </w:pBdr>
         <w:spacing w:before="283"/>
+        <w:jc w:val="both"/>
         <w:rPr>
           <w:rFonts w:ascii="Verdana" w:eastAsia="Verdana" w:hAnsi="Verdana" w:cs="Verdana"/>
           <w:color w:val="000000"/>
@@ -1868,6 +1780,8 @@
         </w:rPr>
         <w:t xml:space="preserve"> richiesti.</w:t>
       </w:r>
+      <w:bookmarkStart w:id="3" w:name="3znysh7" w:colFirst="0" w:colLast="0"/>
+      <w:bookmarkEnd w:id="3"/>
     </w:p>
     <w:p>
       <w:pPr>
@@ -1878,9 +1792,10 @@
           <w:right w:val="nil"/>
           <w:between w:val="nil"/>
         </w:pBdr>
-        <w:rPr>
-          <w:rFonts w:ascii="Verdana" w:eastAsia="Verdana" w:hAnsi="Verdana" w:cs="Verdana"/>
-          <w:i/>
+        <w:spacing w:before="283"/>
+        <w:jc w:val="both"/>
+        <w:rPr>
+          <w:rFonts w:ascii="Verdana" w:eastAsia="Verdana" w:hAnsi="Verdana" w:cs="Verdana"/>
           <w:color w:val="000000"/>
           <w:sz w:val="22"/>
           <w:szCs w:val="22"/>
@@ -1896,16 +1811,281 @@
           <w:right w:val="nil"/>
           <w:between w:val="nil"/>
         </w:pBdr>
-        <w:rPr>
-          <w:rFonts w:ascii="Verdana" w:eastAsia="Verdana" w:hAnsi="Verdana" w:cs="Verdana"/>
-          <w:i/>
-          <w:color w:val="000000"/>
-          <w:sz w:val="28"/>
-          <w:szCs w:val="28"/>
-        </w:rPr>
-      </w:pPr>
-      <w:bookmarkStart w:id="3" w:name="3znysh7" w:colFirst="0" w:colLast="0"/>
-      <w:bookmarkEnd w:id="3"/>
+        <w:spacing w:before="283"/>
+        <w:jc w:val="both"/>
+        <w:rPr>
+          <w:rFonts w:ascii="Verdana" w:eastAsia="Verdana" w:hAnsi="Verdana" w:cs="Verdana"/>
+          <w:color w:val="000000"/>
+          <w:sz w:val="22"/>
+          <w:szCs w:val="22"/>
+        </w:rPr>
+      </w:pPr>
+    </w:p>
+    <w:p>
+      <w:pPr>
+        <w:pBdr>
+          <w:top w:val="nil"/>
+          <w:left w:val="nil"/>
+          <w:bottom w:val="nil"/>
+          <w:right w:val="nil"/>
+          <w:between w:val="nil"/>
+        </w:pBdr>
+        <w:spacing w:before="283"/>
+        <w:jc w:val="both"/>
+        <w:rPr>
+          <w:rFonts w:ascii="Verdana" w:eastAsia="Verdana" w:hAnsi="Verdana" w:cs="Verdana"/>
+          <w:color w:val="000000"/>
+          <w:sz w:val="22"/>
+          <w:szCs w:val="22"/>
+        </w:rPr>
+      </w:pPr>
+    </w:p>
+    <w:p>
+      <w:pPr>
+        <w:pBdr>
+          <w:top w:val="nil"/>
+          <w:left w:val="nil"/>
+          <w:bottom w:val="nil"/>
+          <w:right w:val="nil"/>
+          <w:between w:val="nil"/>
+        </w:pBdr>
+        <w:spacing w:before="283"/>
+        <w:jc w:val="both"/>
+        <w:rPr>
+          <w:rFonts w:ascii="Verdana" w:eastAsia="Verdana" w:hAnsi="Verdana" w:cs="Verdana"/>
+          <w:color w:val="000000"/>
+          <w:sz w:val="22"/>
+          <w:szCs w:val="22"/>
+        </w:rPr>
+      </w:pPr>
+    </w:p>
+    <w:p>
+      <w:pPr>
+        <w:pBdr>
+          <w:top w:val="nil"/>
+          <w:left w:val="nil"/>
+          <w:bottom w:val="nil"/>
+          <w:right w:val="nil"/>
+          <w:between w:val="nil"/>
+        </w:pBdr>
+        <w:spacing w:before="283"/>
+        <w:jc w:val="both"/>
+        <w:rPr>
+          <w:rFonts w:ascii="Verdana" w:eastAsia="Verdana" w:hAnsi="Verdana" w:cs="Verdana"/>
+          <w:color w:val="000000"/>
+          <w:sz w:val="22"/>
+          <w:szCs w:val="22"/>
+        </w:rPr>
+      </w:pPr>
+    </w:p>
+    <w:p>
+      <w:pPr>
+        <w:pBdr>
+          <w:top w:val="nil"/>
+          <w:left w:val="nil"/>
+          <w:bottom w:val="nil"/>
+          <w:right w:val="nil"/>
+          <w:between w:val="nil"/>
+        </w:pBdr>
+        <w:spacing w:before="283"/>
+        <w:jc w:val="both"/>
+        <w:rPr>
+          <w:rFonts w:ascii="Verdana" w:eastAsia="Verdana" w:hAnsi="Verdana" w:cs="Verdana"/>
+          <w:color w:val="000000"/>
+          <w:sz w:val="22"/>
+          <w:szCs w:val="22"/>
+        </w:rPr>
+      </w:pPr>
+    </w:p>
+    <w:p>
+      <w:pPr>
+        <w:pBdr>
+          <w:top w:val="nil"/>
+          <w:left w:val="nil"/>
+          <w:bottom w:val="nil"/>
+          <w:right w:val="nil"/>
+          <w:between w:val="nil"/>
+        </w:pBdr>
+        <w:spacing w:before="283"/>
+        <w:jc w:val="both"/>
+        <w:rPr>
+          <w:rFonts w:ascii="Verdana" w:eastAsia="Verdana" w:hAnsi="Verdana" w:cs="Verdana"/>
+          <w:color w:val="000000"/>
+          <w:sz w:val="22"/>
+          <w:szCs w:val="22"/>
+        </w:rPr>
+      </w:pPr>
+    </w:p>
+    <w:p>
+      <w:pPr>
+        <w:pBdr>
+          <w:top w:val="nil"/>
+          <w:left w:val="nil"/>
+          <w:bottom w:val="nil"/>
+          <w:right w:val="nil"/>
+          <w:between w:val="nil"/>
+        </w:pBdr>
+        <w:spacing w:before="283"/>
+        <w:jc w:val="both"/>
+        <w:rPr>
+          <w:rFonts w:ascii="Verdana" w:eastAsia="Verdana" w:hAnsi="Verdana" w:cs="Verdana"/>
+          <w:color w:val="000000"/>
+          <w:sz w:val="22"/>
+          <w:szCs w:val="22"/>
+        </w:rPr>
+      </w:pPr>
+    </w:p>
+    <w:p>
+      <w:pPr>
+        <w:pBdr>
+          <w:top w:val="nil"/>
+          <w:left w:val="nil"/>
+          <w:bottom w:val="nil"/>
+          <w:right w:val="nil"/>
+          <w:between w:val="nil"/>
+        </w:pBdr>
+        <w:spacing w:before="283"/>
+        <w:jc w:val="both"/>
+        <w:rPr>
+          <w:rFonts w:ascii="Verdana" w:eastAsia="Verdana" w:hAnsi="Verdana" w:cs="Verdana"/>
+          <w:color w:val="000000"/>
+          <w:sz w:val="22"/>
+          <w:szCs w:val="22"/>
+        </w:rPr>
+      </w:pPr>
+    </w:p>
+    <w:p>
+      <w:pPr>
+        <w:pBdr>
+          <w:top w:val="nil"/>
+          <w:left w:val="nil"/>
+          <w:bottom w:val="nil"/>
+          <w:right w:val="nil"/>
+          <w:between w:val="nil"/>
+        </w:pBdr>
+        <w:spacing w:before="283"/>
+        <w:jc w:val="both"/>
+        <w:rPr>
+          <w:rFonts w:ascii="Verdana" w:eastAsia="Verdana" w:hAnsi="Verdana" w:cs="Verdana"/>
+          <w:color w:val="000000"/>
+          <w:sz w:val="22"/>
+          <w:szCs w:val="22"/>
+        </w:rPr>
+      </w:pPr>
+    </w:p>
+    <w:p>
+      <w:pPr>
+        <w:pBdr>
+          <w:top w:val="nil"/>
+          <w:left w:val="nil"/>
+          <w:bottom w:val="nil"/>
+          <w:right w:val="nil"/>
+          <w:between w:val="nil"/>
+        </w:pBdr>
+        <w:spacing w:before="283"/>
+        <w:jc w:val="both"/>
+        <w:rPr>
+          <w:rFonts w:ascii="Verdana" w:eastAsia="Verdana" w:hAnsi="Verdana" w:cs="Verdana"/>
+          <w:color w:val="000000"/>
+          <w:sz w:val="22"/>
+          <w:szCs w:val="22"/>
+        </w:rPr>
+      </w:pPr>
+    </w:p>
+    <w:p>
+      <w:pPr>
+        <w:pBdr>
+          <w:top w:val="nil"/>
+          <w:left w:val="nil"/>
+          <w:bottom w:val="nil"/>
+          <w:right w:val="nil"/>
+          <w:between w:val="nil"/>
+        </w:pBdr>
+        <w:spacing w:before="283"/>
+        <w:jc w:val="both"/>
+        <w:rPr>
+          <w:rFonts w:ascii="Verdana" w:eastAsia="Verdana" w:hAnsi="Verdana" w:cs="Verdana"/>
+          <w:color w:val="000000"/>
+          <w:sz w:val="22"/>
+          <w:szCs w:val="22"/>
+        </w:rPr>
+      </w:pPr>
+    </w:p>
+    <w:p>
+      <w:pPr>
+        <w:pBdr>
+          <w:top w:val="nil"/>
+          <w:left w:val="nil"/>
+          <w:bottom w:val="nil"/>
+          <w:right w:val="nil"/>
+          <w:between w:val="nil"/>
+        </w:pBdr>
+        <w:spacing w:before="283"/>
+        <w:jc w:val="both"/>
+        <w:rPr>
+          <w:rFonts w:ascii="Verdana" w:eastAsia="Verdana" w:hAnsi="Verdana" w:cs="Verdana"/>
+          <w:color w:val="000000"/>
+          <w:sz w:val="22"/>
+          <w:szCs w:val="22"/>
+        </w:rPr>
+      </w:pPr>
+    </w:p>
+    <w:p>
+      <w:pPr>
+        <w:pBdr>
+          <w:top w:val="nil"/>
+          <w:left w:val="nil"/>
+          <w:bottom w:val="nil"/>
+          <w:right w:val="nil"/>
+          <w:between w:val="nil"/>
+        </w:pBdr>
+        <w:spacing w:before="283"/>
+        <w:jc w:val="both"/>
+        <w:rPr>
+          <w:rFonts w:ascii="Verdana" w:eastAsia="Verdana" w:hAnsi="Verdana" w:cs="Verdana"/>
+          <w:color w:val="000000"/>
+          <w:sz w:val="22"/>
+          <w:szCs w:val="22"/>
+        </w:rPr>
+      </w:pPr>
+    </w:p>
+    <w:p>
+      <w:pPr>
+        <w:pBdr>
+          <w:top w:val="nil"/>
+          <w:left w:val="nil"/>
+          <w:bottom w:val="nil"/>
+          <w:right w:val="nil"/>
+          <w:between w:val="nil"/>
+        </w:pBdr>
+        <w:spacing w:before="283"/>
+        <w:jc w:val="both"/>
+        <w:rPr>
+          <w:rFonts w:ascii="Verdana" w:eastAsia="Verdana" w:hAnsi="Verdana" w:cs="Verdana"/>
+          <w:color w:val="000000"/>
+          <w:sz w:val="22"/>
+          <w:szCs w:val="22"/>
+        </w:rPr>
+      </w:pPr>
+    </w:p>
+    <w:p>
+      <w:pPr>
+        <w:pBdr>
+          <w:top w:val="nil"/>
+          <w:left w:val="nil"/>
+          <w:bottom w:val="nil"/>
+          <w:right w:val="nil"/>
+          <w:between w:val="nil"/>
+        </w:pBdr>
+        <w:spacing w:before="283"/>
+        <w:jc w:val="both"/>
+        <w:rPr>
+          <w:rFonts w:ascii="Verdana" w:eastAsia="Verdana" w:hAnsi="Verdana" w:cs="Verdana"/>
+          <w:color w:val="000000"/>
+          <w:sz w:val="22"/>
+          <w:szCs w:val="22"/>
+        </w:rPr>
+      </w:pPr>
     </w:p>
     <w:p>
       <w:pPr>
@@ -1941,6 +2121,7 @@
           <w:sz w:val="32"/>
           <w:szCs w:val="32"/>
         </w:rPr>
+        <w:lastRenderedPageBreak/>
         <w:t>I PARTE - L’Azienda</w:t>
       </w:r>
     </w:p>
@@ -1998,13 +2179,180 @@
       </w:pPr>
       <w:bookmarkStart w:id="5" w:name="tyjcwt" w:colFirst="0" w:colLast="0"/>
       <w:bookmarkEnd w:id="5"/>
-    </w:p>
-    <w:p>
-      <w:pPr>
-        <w:numPr>
-          <w:ilvl w:val="0"/>
-          <w:numId w:val="6"/>
-        </w:numPr>
+      <w:r>
+        <w:rPr>
+          <w:rFonts w:ascii="Verdana" w:eastAsia="Verdana" w:hAnsi="Verdana" w:cs="Verdana"/>
+          <w:color w:val="000000"/>
+          <w:sz w:val="22"/>
+          <w:szCs w:val="22"/>
+        </w:rPr>
+        <w:t>L&amp;S è un’azienda che opera nel settore dell’</w:t>
+      </w:r>
+      <w:r>
+        <w:rPr>
+          <w:rFonts w:ascii="Verdana" w:eastAsia="Verdana" w:hAnsi="Verdana" w:cs="Verdana"/>
+          <w:color w:val="000000"/>
+          <w:sz w:val="22"/>
+          <w:szCs w:val="22"/>
+        </w:rPr>
+        <w:t>illuminazione per l’arredamento,</w:t>
+      </w:r>
+      <w:r>
+        <w:rPr>
+          <w:rFonts w:ascii="Verdana" w:eastAsia="Verdana" w:hAnsi="Verdana" w:cs="Verdana"/>
+          <w:color w:val="000000"/>
+          <w:sz w:val="22"/>
+          <w:szCs w:val="22"/>
+        </w:rPr>
+        <w:t xml:space="preserve"> realizzando prodotti blasonati per noti marchi di </w:t>
+      </w:r>
+      <w:r>
+        <w:rPr>
+          <w:rFonts w:ascii="Verdana" w:eastAsia="Verdana" w:hAnsi="Verdana" w:cs="Verdana"/>
+          <w:color w:val="000000"/>
+          <w:sz w:val="22"/>
+          <w:szCs w:val="22"/>
+        </w:rPr>
+        <w:t>mobilio</w:t>
+      </w:r>
+      <w:r>
+        <w:rPr>
+          <w:rFonts w:ascii="Verdana" w:eastAsia="Verdana" w:hAnsi="Verdana" w:cs="Verdana"/>
+          <w:color w:val="000000"/>
+          <w:sz w:val="22"/>
+          <w:szCs w:val="22"/>
+        </w:rPr>
+        <w:t xml:space="preserve">. Nata </w:t>
+      </w:r>
+      <w:r>
+        <w:rPr>
+          <w:rFonts w:ascii="Verdana" w:eastAsia="Verdana" w:hAnsi="Verdana" w:cs="Verdana"/>
+          <w:color w:val="000000"/>
+          <w:sz w:val="22"/>
+          <w:szCs w:val="22"/>
+        </w:rPr>
+        <w:t xml:space="preserve">nel 1977 nel distretto del mobile più grande d’Italia </w:t>
+      </w:r>
+      <w:r>
+        <w:rPr>
+          <w:rFonts w:ascii="Verdana" w:eastAsia="Verdana" w:hAnsi="Verdana" w:cs="Verdana"/>
+          <w:color w:val="000000"/>
+          <w:sz w:val="22"/>
+          <w:szCs w:val="22"/>
+        </w:rPr>
+        <w:t xml:space="preserve">in provincia di Pordenone dal sogno di un imprenditore del territorio, inizialmente questa azienda si occupava di creare dispositivi </w:t>
+      </w:r>
+      <w:r>
+        <w:rPr>
+          <w:rFonts w:ascii="Verdana" w:eastAsia="Verdana" w:hAnsi="Verdana" w:cs="Verdana"/>
+          <w:color w:val="000000"/>
+          <w:sz w:val="22"/>
+          <w:szCs w:val="22"/>
+        </w:rPr>
+        <w:t>luminosi di vario tipo, dalle lampade da scrivania alle plafoniere e solo successivamente, grazie alla veduta visionaria del fondatore dello stabilimento</w:t>
+      </w:r>
+      <w:r>
+        <w:rPr>
+          <w:rFonts w:ascii="Verdana" w:eastAsia="Verdana" w:hAnsi="Verdana" w:cs="Verdana"/>
+          <w:color w:val="000000"/>
+          <w:sz w:val="22"/>
+          <w:szCs w:val="22"/>
+        </w:rPr>
+        <w:t xml:space="preserve"> si è inserita nel settore dell’arredamento, creando prodotti innovativi e su misura che gli hanno fatto guadagnare il posto di leader nel settore. Grazie agli innumerevoli successi riportati nel 1997 si decise di trasferire il quartier generale a Brugnera, successivamente nel 2002 venne aperto lo stabilimento in Germania, a Daimlerring, nel 2006 in Cina a Shenzhen ed infine nel 2010 negli Stati Uniti a Norcross in Georgia</w:t>
+      </w:r>
+      <w:r>
+        <w:rPr>
+          <w:rFonts w:ascii="Verdana" w:eastAsia="Verdana" w:hAnsi="Verdana" w:cs="Verdana"/>
+          <w:color w:val="000000"/>
+          <w:sz w:val="22"/>
+          <w:szCs w:val="22"/>
+        </w:rPr>
+        <w:t>. La partic</w:t>
+      </w:r>
+      <w:r>
+        <w:rPr>
+          <w:rFonts w:ascii="Verdana" w:eastAsia="Verdana" w:hAnsi="Verdana" w:cs="Verdana"/>
+          <w:color w:val="000000"/>
+          <w:sz w:val="22"/>
+          <w:szCs w:val="22"/>
+        </w:rPr>
+        <w:t xml:space="preserve">olarità di queste sedi è che ognuna possiede particolari ruoli, la sede italiana ha il compito oltre che di sviluppare prodotti innovativi, cercare clienti e rapportarsi con i vari mercati mondiali; la sede di </w:t>
+      </w:r>
+      <w:r>
+        <w:rPr>
+          <w:rFonts w:ascii="Verdana" w:eastAsia="Verdana" w:hAnsi="Verdana" w:cs="Verdana"/>
+          <w:color w:val="000000"/>
+          <w:sz w:val="22"/>
+          <w:szCs w:val="22"/>
+        </w:rPr>
+        <w:t xml:space="preserve">Daimlerring ha il compito di espandere commercialmente l’azienda nel territorio Europeo; lo stabilimento di </w:t>
+      </w:r>
+      <w:r>
+        <w:rPr>
+          <w:rFonts w:ascii="Verdana" w:eastAsia="Verdana" w:hAnsi="Verdana" w:cs="Verdana"/>
+          <w:color w:val="000000"/>
+          <w:sz w:val="22"/>
+          <w:szCs w:val="22"/>
+        </w:rPr>
+        <w:t>Shenzhen</w:t>
+      </w:r>
+      <w:r>
+        <w:rPr>
+          <w:rFonts w:ascii="Verdana" w:eastAsia="Verdana" w:hAnsi="Verdana" w:cs="Verdana"/>
+          <w:color w:val="000000"/>
+          <w:sz w:val="22"/>
+          <w:szCs w:val="22"/>
+        </w:rPr>
+        <w:t xml:space="preserve"> si occupa principalmente di ricerca e sviluppo nel settore elettronico</w:t>
+      </w:r>
+      <w:r>
+        <w:rPr>
+          <w:rFonts w:ascii="Verdana" w:eastAsia="Verdana" w:hAnsi="Verdana" w:cs="Verdana"/>
+          <w:color w:val="000000"/>
+          <w:sz w:val="22"/>
+          <w:szCs w:val="22"/>
+        </w:rPr>
+        <w:t xml:space="preserve"> ed in infine il ruolo della sede in Georgia è quello di controllare la qualità dei prodotti creati appositamente per gli States e il mercato americano. Oggi </w:t>
+      </w:r>
+      <w:r>
+        <w:rPr>
+          <w:rFonts w:ascii="Verdana" w:eastAsia="Verdana" w:hAnsi="Verdana" w:cs="Verdana"/>
+          <w:color w:val="000000"/>
+          <w:sz w:val="22"/>
+          <w:szCs w:val="22"/>
+        </w:rPr>
+        <w:t xml:space="preserve">si </w:t>
+      </w:r>
+      <w:r>
+        <w:rPr>
+          <w:rFonts w:ascii="Verdana" w:eastAsia="Verdana" w:hAnsi="Verdana" w:cs="Verdana"/>
+          <w:color w:val="000000"/>
+          <w:sz w:val="22"/>
+          <w:szCs w:val="22"/>
+        </w:rPr>
+        <w:t>può parlare di gruppo L&amp;S e questo n</w:t>
+      </w:r>
+      <w:r>
+        <w:rPr>
+          <w:rFonts w:ascii="Verdana" w:eastAsia="Verdana" w:hAnsi="Verdana" w:cs="Verdana"/>
+          <w:color w:val="000000"/>
+          <w:sz w:val="22"/>
+          <w:szCs w:val="22"/>
+        </w:rPr>
+        <w:t>o</w:t>
+      </w:r>
+      <w:r>
+        <w:rPr>
+          <w:rFonts w:ascii="Verdana" w:eastAsia="Verdana" w:hAnsi="Verdana" w:cs="Verdana"/>
+          <w:color w:val="000000"/>
+          <w:sz w:val="22"/>
+          <w:szCs w:val="22"/>
+        </w:rPr>
+        <w:t>me conta più di seicento dipendenti, sfociando con i suoi prodotti in oltre settanta paesi.</w:t>
+      </w:r>
+    </w:p>
+    <w:p>
+      <w:pPr>
         <w:pBdr>
           <w:top w:val="nil"/>
           <w:left w:val="nil"/>
@@ -2013,30 +2361,15 @@
           <w:between w:val="nil"/>
         </w:pBdr>
         <w:rPr>
-          <w:rFonts w:ascii="Verdana" w:hAnsi="Verdana"/>
-          <w:i/>
-          <w:color w:val="000000"/>
-          <w:sz w:val="22"/>
-          <w:szCs w:val="22"/>
-        </w:rPr>
-      </w:pPr>
-      <w:r>
-        <w:rPr>
-          <w:rFonts w:ascii="Verdana" w:hAnsi="Verdana"/>
-          <w:i/>
-          <w:color w:val="000000"/>
-          <w:sz w:val="22"/>
-          <w:szCs w:val="22"/>
-        </w:rPr>
-        <w:t>L&amp;S</w:t>
-      </w:r>
-    </w:p>
-    <w:p>
-      <w:pPr>
-        <w:numPr>
-          <w:ilvl w:val="0"/>
-          <w:numId w:val="6"/>
-        </w:numPr>
+          <w:rFonts w:ascii="Verdana" w:eastAsia="Verdana" w:hAnsi="Verdana" w:cs="Verdana"/>
+          <w:color w:val="000000"/>
+          <w:sz w:val="22"/>
+          <w:szCs w:val="22"/>
+        </w:rPr>
+      </w:pPr>
+    </w:p>
+    <w:p>
+      <w:pPr>
         <w:pBdr>
           <w:top w:val="nil"/>
           <w:left w:val="nil"/>
@@ -2045,139 +2378,41 @@
           <w:between w:val="nil"/>
         </w:pBdr>
         <w:rPr>
-          <w:rFonts w:ascii="Verdana" w:hAnsi="Verdana"/>
-          <w:i/>
-          <w:color w:val="000000"/>
-          <w:sz w:val="22"/>
-          <w:szCs w:val="22"/>
-        </w:rPr>
-      </w:pPr>
-      <w:r>
-        <w:rPr>
-          <w:rFonts w:ascii="Verdana" w:hAnsi="Verdana" w:cs="Arial"/>
-          <w:i/>
-          <w:color w:val="222222"/>
-          <w:sz w:val="22"/>
-          <w:szCs w:val="22"/>
-          <w:shd w:val="clear" w:color="auto" w:fill="FFFFFF"/>
-        </w:rPr>
-        <w:t>Viale Lino Zanussi, 8, 33070 Brugnera PN.</w:t>
-      </w:r>
-    </w:p>
-    <w:p>
-      <w:pPr>
-        <w:numPr>
-          <w:ilvl w:val="0"/>
-          <w:numId w:val="6"/>
-        </w:numPr>
-        <w:pBdr>
-          <w:top w:val="nil"/>
-          <w:left w:val="nil"/>
-          <w:bottom w:val="nil"/>
-          <w:right w:val="nil"/>
-          <w:between w:val="nil"/>
-        </w:pBdr>
-        <w:rPr>
-          <w:i/>
-          <w:color w:val="000000"/>
-          <w:sz w:val="22"/>
-          <w:szCs w:val="22"/>
-        </w:rPr>
-      </w:pPr>
-      <w:r>
-        <w:rPr>
-          <w:rFonts w:ascii="Verdana" w:eastAsia="Verdana" w:hAnsi="Verdana" w:cs="Verdana"/>
-          <w:i/>
-          <w:color w:val="000000"/>
-          <w:sz w:val="22"/>
-          <w:szCs w:val="22"/>
-        </w:rPr>
-        <w:t>L&amp;S vanta quattro sedi, il quartier generale si trova</w:t>
-      </w:r>
-      <w:r>
-        <w:rPr>
-          <w:rFonts w:ascii="Verdana" w:eastAsia="Verdana" w:hAnsi="Verdana" w:cs="Verdana"/>
-          <w:i/>
-          <w:color w:val="000000"/>
-          <w:sz w:val="22"/>
-          <w:szCs w:val="22"/>
-        </w:rPr>
-        <w:t xml:space="preserve"> in Italia</w:t>
-      </w:r>
-      <w:r>
-        <w:rPr>
-          <w:rFonts w:ascii="Verdana" w:eastAsia="Verdana" w:hAnsi="Verdana" w:cs="Verdana"/>
-          <w:i/>
-          <w:color w:val="000000"/>
-          <w:sz w:val="22"/>
-          <w:szCs w:val="22"/>
-        </w:rPr>
-        <w:t xml:space="preserve"> a </w:t>
-      </w:r>
-      <w:r>
-        <w:rPr>
-          <w:rFonts w:ascii="Verdana" w:eastAsia="Verdana" w:hAnsi="Verdana" w:cs="Verdana"/>
-          <w:i/>
-          <w:color w:val="000000"/>
-          <w:sz w:val="22"/>
-          <w:szCs w:val="22"/>
-        </w:rPr>
-        <w:t>Brugnera</w:t>
-      </w:r>
-      <w:r>
-        <w:rPr>
-          <w:rFonts w:ascii="Verdana" w:eastAsia="Verdana" w:hAnsi="Verdana" w:cs="Verdana"/>
-          <w:i/>
-          <w:color w:val="000000"/>
-          <w:sz w:val="22"/>
-          <w:szCs w:val="22"/>
-        </w:rPr>
-        <w:t>(PN), poi troviamo una sede in Germania, una in Cina e l’ultima negli Stai Uniti.</w:t>
-      </w:r>
-    </w:p>
-    <w:p>
-      <w:pPr>
-        <w:numPr>
-          <w:ilvl w:val="0"/>
-          <w:numId w:val="6"/>
-        </w:numPr>
-        <w:pBdr>
-          <w:top w:val="nil"/>
-          <w:left w:val="nil"/>
-          <w:bottom w:val="nil"/>
-          <w:right w:val="nil"/>
-          <w:between w:val="nil"/>
-        </w:pBdr>
-        <w:jc w:val="both"/>
-        <w:rPr>
-          <w:i/>
-          <w:color w:val="000000"/>
-          <w:sz w:val="22"/>
-          <w:szCs w:val="22"/>
-        </w:rPr>
-      </w:pPr>
-      <w:bookmarkStart w:id="6" w:name="3dy6vkm" w:colFirst="0" w:colLast="0"/>
+          <w:rFonts w:ascii="Verdana" w:eastAsia="Verdana" w:hAnsi="Verdana" w:cs="Verdana"/>
+          <w:color w:val="000000"/>
+          <w:sz w:val="22"/>
+          <w:szCs w:val="22"/>
+        </w:rPr>
+      </w:pPr>
+      <w:r>
+        <w:rPr>
+          <w:rFonts w:ascii="Verdana" w:eastAsia="Verdana" w:hAnsi="Verdana" w:cs="Verdana"/>
+          <w:color w:val="000000"/>
+          <w:sz w:val="22"/>
+          <w:szCs w:val="22"/>
+        </w:rPr>
+        <w:t>La mia introduzione in azienda è stata affidata al mio tutor, Davide Stella, manager e responsabile della sezione R&amp;D (research and development) della sede di Brugnera</w:t>
+      </w:r>
+      <w:r>
+        <w:rPr>
+          <w:rFonts w:ascii="Verdana" w:eastAsia="Verdana" w:hAnsi="Verdana" w:cs="Verdana"/>
+          <w:color w:val="000000"/>
+          <w:sz w:val="22"/>
+          <w:szCs w:val="22"/>
+        </w:rPr>
+        <w:t>, con un passat</w:t>
+      </w:r>
+      <w:r>
+        <w:rPr>
+          <w:rFonts w:ascii="Verdana" w:eastAsia="Verdana" w:hAnsi="Verdana" w:cs="Verdana"/>
+          <w:color w:val="000000"/>
+          <w:sz w:val="22"/>
+          <w:szCs w:val="22"/>
+        </w:rPr>
+        <w:t xml:space="preserve">o da dipendente Osram, azienda tedesca specializzata in elettronica e illuminotecnica, è molto preparato nel campo dell’elettrotecnica e possiede anche delle basi di programmazione. </w:t>
+      </w:r>
+      <w:bookmarkStart w:id="6" w:name="_GoBack"/>
       <w:bookmarkEnd w:id="6"/>
-      <w:r>
-        <w:rPr>
-          <w:rFonts w:ascii="Verdana" w:eastAsia="Verdana" w:hAnsi="Verdana" w:cs="Verdana"/>
-          <w:i/>
-          <w:color w:val="000000"/>
-          <w:sz w:val="22"/>
-          <w:szCs w:val="22"/>
-        </w:rPr>
-        <w:t>Parlando di grandezza si tratta di un’azienda di medie dimensioni</w:t>
-      </w:r>
-      <w:r>
-        <w:rPr>
-          <w:rFonts w:ascii="Verdana" w:eastAsia="Verdana" w:hAnsi="Verdana" w:cs="Verdana"/>
-          <w:i/>
-          <w:color w:val="000000"/>
-          <w:sz w:val="22"/>
-          <w:szCs w:val="22"/>
-        </w:rPr>
-        <w:t>.</w:t>
-      </w:r>
     </w:p>
     <w:p>
       <w:pPr>
@@ -2194,6 +2429,7 @@
           <w:between w:val="nil"/>
         </w:pBdr>
         <w:spacing w:before="238" w:after="113"/>
+        <w:ind w:left="567" w:hanging="283"/>
         <w:rPr>
           <w:rFonts w:ascii="Cambria" w:eastAsia="Cambria" w:hAnsi="Cambria" w:cs="Cambria"/>
           <w:b/>
@@ -2222,6 +2458,7 @@
           <w:right w:val="nil"/>
           <w:between w:val="nil"/>
         </w:pBdr>
+        <w:ind w:left="567" w:hanging="283"/>
         <w:rPr>
           <w:rFonts w:ascii="Verdana" w:eastAsia="Verdana" w:hAnsi="Verdana" w:cs="Verdana"/>
           <w:color w:val="000000"/>
@@ -2245,6 +2482,7 @@
           <w:right w:val="nil"/>
           <w:between w:val="nil"/>
         </w:pBdr>
+        <w:ind w:left="567" w:hanging="283"/>
         <w:rPr>
           <w:i/>
           <w:color w:val="000000"/>
@@ -2296,6 +2534,7 @@
           <w:right w:val="nil"/>
           <w:between w:val="nil"/>
         </w:pBdr>
+        <w:ind w:left="567" w:hanging="283"/>
         <w:rPr>
           <w:i/>
           <w:color w:val="000000"/>
@@ -2323,7 +2562,7 @@
           <w:right w:val="nil"/>
           <w:between w:val="nil"/>
         </w:pBdr>
-        <w:ind w:left="720"/>
+        <w:ind w:left="567" w:hanging="283"/>
         <w:rPr>
           <w:rFonts w:ascii="Verdana" w:eastAsia="Verdana" w:hAnsi="Verdana" w:cs="Verdana"/>
           <w:i/>
@@ -2420,7 +2659,7 @@
           <w:right w:val="nil"/>
           <w:between w:val="nil"/>
         </w:pBdr>
-        <w:ind w:left="-567"/>
+        <w:ind w:left="567" w:hanging="283"/>
         <w:rPr>
           <w:i/>
           <w:color w:val="000000"/>
@@ -2440,6 +2679,7 @@
           <w:right w:val="nil"/>
           <w:between w:val="nil"/>
         </w:pBdr>
+        <w:ind w:left="567" w:hanging="283"/>
         <w:rPr>
           <w:i/>
           <w:color w:val="000000"/>
@@ -2461,6 +2701,7 @@
           <w:right w:val="nil"/>
           <w:between w:val="nil"/>
         </w:pBdr>
+        <w:ind w:left="567" w:hanging="283"/>
         <w:rPr>
           <w:i/>
           <w:color w:val="000000"/>
@@ -2498,7 +2739,7 @@
           <w:right w:val="nil"/>
           <w:between w:val="nil"/>
         </w:pBdr>
-        <w:ind w:left="720"/>
+        <w:ind w:left="567" w:hanging="283"/>
         <w:rPr>
           <w:i/>
           <w:color w:val="000000"/>
@@ -2522,6 +2763,7 @@
           <w:between w:val="nil"/>
         </w:pBdr>
         <w:spacing w:before="238" w:after="113"/>
+        <w:ind w:left="567" w:hanging="283"/>
         <w:rPr>
           <w:rFonts w:ascii="Cambria" w:eastAsia="Cambria" w:hAnsi="Cambria" w:cs="Cambria"/>
           <w:b/>
@@ -2550,6 +2792,7 @@
           <w:right w:val="nil"/>
           <w:between w:val="nil"/>
         </w:pBdr>
+        <w:ind w:left="567" w:hanging="283"/>
         <w:rPr>
           <w:rFonts w:ascii="Verdana" w:eastAsia="Verdana" w:hAnsi="Verdana" w:cs="Verdana"/>
           <w:color w:val="000000"/>
@@ -2573,6 +2816,7 @@
           <w:right w:val="nil"/>
           <w:between w:val="nil"/>
         </w:pBdr>
+        <w:ind w:left="567" w:hanging="283"/>
         <w:rPr>
           <w:i/>
           <w:color w:val="000000"/>
@@ -2634,6 +2878,7 @@
           <w:right w:val="nil"/>
           <w:between w:val="nil"/>
         </w:pBdr>
+        <w:ind w:left="567" w:hanging="283"/>
         <w:rPr>
           <w:i/>
           <w:color w:val="000000"/>
@@ -2675,6 +2920,7 @@
           <w:right w:val="nil"/>
           <w:between w:val="nil"/>
         </w:pBdr>
+        <w:ind w:left="567" w:hanging="283"/>
         <w:rPr>
           <w:i/>
           <w:color w:val="000000"/>
@@ -2770,6 +3016,7 @@
           <w:between w:val="nil"/>
         </w:pBdr>
         <w:spacing w:before="283" w:after="170"/>
+        <w:ind w:left="567" w:hanging="283"/>
         <w:jc w:val="center"/>
         <w:rPr>
           <w:rFonts w:ascii="Verdana" w:eastAsia="Verdana" w:hAnsi="Verdana" w:cs="Verdana"/>
@@ -2807,6 +3054,7 @@
           <w:between w:val="nil"/>
         </w:pBdr>
         <w:spacing w:before="238" w:after="113"/>
+        <w:ind w:left="567" w:hanging="283"/>
         <w:rPr>
           <w:rFonts w:ascii="Cambria" w:eastAsia="Cambria" w:hAnsi="Cambria" w:cs="Cambria"/>
           <w:b/>
@@ -2837,6 +3085,7 @@
           <w:right w:val="nil"/>
           <w:between w:val="nil"/>
         </w:pBdr>
+        <w:ind w:left="567" w:hanging="283"/>
         <w:rPr>
           <w:rFonts w:ascii="Verdana" w:eastAsia="Verdana" w:hAnsi="Verdana" w:cs="Verdana"/>
           <w:color w:val="000000"/>
@@ -2858,6 +3107,7 @@
           <w:right w:val="nil"/>
           <w:between w:val="nil"/>
         </w:pBdr>
+        <w:ind w:left="567" w:hanging="283"/>
         <w:rPr>
           <w:i/>
           <w:color w:val="000000"/>
@@ -2915,6 +3165,7 @@
           <w:right w:val="nil"/>
           <w:between w:val="nil"/>
         </w:pBdr>
+        <w:ind w:left="567" w:hanging="283"/>
         <w:rPr>
           <w:rFonts w:ascii="Verdana" w:eastAsia="Verdana" w:hAnsi="Verdana" w:cs="Verdana"/>
           <w:i/>
@@ -2933,6 +3184,7 @@
           <w:right w:val="nil"/>
           <w:between w:val="nil"/>
         </w:pBdr>
+        <w:ind w:left="567" w:hanging="283"/>
         <w:rPr>
           <w:i/>
           <w:color w:val="000000"/>
@@ -2950,6 +3202,7 @@
           <w:right w:val="nil"/>
           <w:between w:val="nil"/>
         </w:pBdr>
+        <w:ind w:left="567" w:hanging="283"/>
         <w:jc w:val="center"/>
         <w:rPr>
           <w:i/>
@@ -3019,7 +3272,7 @@
           <w:right w:val="nil"/>
           <w:between w:val="nil"/>
         </w:pBdr>
-        <w:jc w:val="center"/>
+        <w:ind w:left="567" w:hanging="283"/>
         <w:rPr>
           <w:rFonts w:ascii="Verdana" w:hAnsi="Verdana"/>
           <w:i/>
@@ -3029,6 +3282,28 @@
           <w:szCs w:val="16"/>
         </w:rPr>
       </w:pPr>
+      <w:r>
+        <w:rPr>
+          <w:rFonts w:ascii="Verdana" w:hAnsi="Verdana"/>
+          <w:i/>
+          <w:noProof/>
+          <w:color w:val="000000"/>
+          <w:sz w:val="16"/>
+          <w:szCs w:val="16"/>
+        </w:rPr>
+        <w:t xml:space="preserve">    </w:t>
+      </w:r>
+      <w:r>
+        <w:rPr>
+          <w:rFonts w:ascii="Verdana" w:hAnsi="Verdana"/>
+          <w:i/>
+          <w:noProof/>
+          <w:color w:val="000000"/>
+          <w:sz w:val="16"/>
+          <w:szCs w:val="16"/>
+        </w:rPr>
+        <w:t xml:space="preserve">                             </w:t>
+      </w:r>
       <w:r>
         <w:rPr>
           <w:rFonts w:ascii="Verdana" w:hAnsi="Verdana"/>
@@ -3050,6 +3325,7 @@
           <w:right w:val="nil"/>
           <w:between w:val="nil"/>
         </w:pBdr>
+        <w:ind w:left="567" w:hanging="283"/>
         <w:rPr>
           <w:i/>
           <w:color w:val="000000"/>
@@ -3067,6 +3343,7 @@
           <w:right w:val="nil"/>
           <w:between w:val="nil"/>
         </w:pBdr>
+        <w:ind w:left="567" w:hanging="283"/>
         <w:rPr>
           <w:i/>
           <w:color w:val="000000"/>
@@ -3088,6 +3365,7 @@
           <w:right w:val="nil"/>
           <w:between w:val="nil"/>
         </w:pBdr>
+        <w:ind w:left="567" w:hanging="283"/>
         <w:jc w:val="both"/>
         <w:rPr>
           <w:i/>
@@ -3154,18 +3432,7 @@
           <w:sz w:val="22"/>
           <w:szCs w:val="22"/>
         </w:rPr>
-        <w:t xml:space="preserve">Programmazione di un software open source di nome: </w:t>
-      </w:r>
-      <w:r>
-        <w:rPr>
-          <w:rFonts w:ascii="Verdana" w:eastAsia="Verdana" w:hAnsi="Verdana" w:cs="Verdana"/>
-          <w:i/>
-          <w:color w:val="000000"/>
-          <w:sz w:val="22"/>
-          <w:szCs w:val="22"/>
-        </w:rPr>
-        <w:lastRenderedPageBreak/>
-        <w:t xml:space="preserve">“Magic Mirror” che permette di </w:t>
+        <w:t xml:space="preserve">Programmazione di un software open source di nome: “Magic Mirror” che permette di </w:t>
       </w:r>
       <w:r>
         <w:rPr>
@@ -3191,6 +3458,7 @@
           <w:right w:val="nil"/>
           <w:between w:val="nil"/>
         </w:pBdr>
+        <w:ind w:left="567" w:hanging="283"/>
         <w:jc w:val="both"/>
         <w:rPr>
           <w:i/>
@@ -3207,6 +3475,7 @@
           <w:sz w:val="22"/>
           <w:szCs w:val="22"/>
         </w:rPr>
+        <w:lastRenderedPageBreak/>
         <w:t>Piena autonomia</w:t>
       </w:r>
       <w:r>
@@ -3253,6 +3522,7 @@
           <w:right w:val="nil"/>
           <w:between w:val="nil"/>
         </w:pBdr>
+        <w:ind w:left="567" w:hanging="283"/>
         <w:jc w:val="both"/>
         <w:rPr>
           <w:i/>
@@ -3280,6 +3550,16 @@
           <w:szCs w:val="22"/>
         </w:rPr>
         <w:t xml:space="preserve"> prodotti sempre più innovativi, con un passato in Osram, azienda leader nel settore dell’illuminazione lo ritengo molto competente e preparato in tutte le materie tecniche</w:t>
+      </w:r>
+      <w:r>
+        <w:rPr>
+          <w:rFonts w:ascii="Verdana" w:eastAsia="Verdana" w:hAnsi="Verdana" w:cs="Verdana"/>
+          <w:i/>
+          <w:color w:val="000000"/>
+          <w:sz w:val="22"/>
+          <w:szCs w:val="22"/>
+        </w:rPr>
+        <w:t xml:space="preserve"> che ho affrontato.</w:t>
       </w:r>
     </w:p>
     <w:p>
@@ -3295,6 +3575,7 @@
           <w:right w:val="nil"/>
           <w:between w:val="nil"/>
         </w:pBdr>
+        <w:ind w:left="567" w:hanging="283"/>
         <w:jc w:val="both"/>
         <w:rPr>
           <w:i/>
@@ -3323,7 +3604,17 @@
           <w:sz w:val="22"/>
           <w:szCs w:val="22"/>
         </w:rPr>
-        <w:t>, offerta di un certo spessore ma personalmente ho rifiutato poiché non lo ritengo un impiego adatto al mio futuro.</w:t>
+        <w:t xml:space="preserve">, offerta di un certo spessore ma personalmente ho rifiutato poiché non lo ritengo </w:t>
+      </w:r>
+      <w:r>
+        <w:rPr>
+          <w:rFonts w:ascii="Verdana" w:eastAsia="Verdana" w:hAnsi="Verdana" w:cs="Verdana"/>
+          <w:i/>
+          <w:color w:val="000000"/>
+          <w:sz w:val="22"/>
+          <w:szCs w:val="22"/>
+        </w:rPr>
+        <w:t>un impiego adatto al mio futuro o in linea con ciò che sono le mie passioni.</w:t>
       </w:r>
     </w:p>
     <w:p>
@@ -3335,6 +3626,7 @@
           <w:right w:val="nil"/>
           <w:between w:val="nil"/>
         </w:pBdr>
+        <w:ind w:left="567" w:hanging="283"/>
         <w:jc w:val="both"/>
         <w:rPr>
           <w:rFonts w:ascii="Verdana" w:eastAsia="Verdana" w:hAnsi="Verdana" w:cs="Verdana"/>
@@ -3973,12 +4265,84 @@
           <w:right w:val="nil"/>
           <w:between w:val="nil"/>
         </w:pBdr>
+        <w:jc w:val="center"/>
         <w:rPr>
           <w:i/>
           <w:color w:val="000000"/>
           <w:sz w:val="16"/>
           <w:szCs w:val="16"/>
-          <w:u w:val="single"/>
+        </w:rPr>
+      </w:pPr>
+    </w:p>
+    <w:p>
+      <w:pPr>
+        <w:pBdr>
+          <w:top w:val="nil"/>
+          <w:left w:val="nil"/>
+          <w:bottom w:val="nil"/>
+          <w:right w:val="nil"/>
+          <w:between w:val="nil"/>
+        </w:pBdr>
+        <w:jc w:val="center"/>
+        <w:rPr>
+          <w:i/>
+          <w:color w:val="000000"/>
+          <w:sz w:val="16"/>
+          <w:szCs w:val="16"/>
+        </w:rPr>
+      </w:pPr>
+    </w:p>
+    <w:p>
+      <w:pPr>
+        <w:pBdr>
+          <w:top w:val="nil"/>
+          <w:left w:val="nil"/>
+          <w:bottom w:val="nil"/>
+          <w:right w:val="nil"/>
+          <w:between w:val="nil"/>
+        </w:pBdr>
+        <w:jc w:val="center"/>
+        <w:rPr>
+          <w:i/>
+          <w:color w:val="000000"/>
+          <w:sz w:val="16"/>
+          <w:szCs w:val="16"/>
+        </w:rPr>
+      </w:pPr>
+    </w:p>
+    <w:p>
+      <w:pPr>
+        <w:pBdr>
+          <w:top w:val="nil"/>
+          <w:left w:val="nil"/>
+          <w:bottom w:val="nil"/>
+          <w:right w:val="nil"/>
+          <w:between w:val="nil"/>
+        </w:pBdr>
+        <w:jc w:val="center"/>
+        <w:rPr>
+          <w:i/>
+          <w:color w:val="000000"/>
+          <w:sz w:val="16"/>
+          <w:szCs w:val="16"/>
+        </w:rPr>
+      </w:pPr>
+    </w:p>
+    <w:p>
+      <w:pPr>
+        <w:pBdr>
+          <w:top w:val="nil"/>
+          <w:left w:val="nil"/>
+          <w:bottom w:val="nil"/>
+          <w:right w:val="nil"/>
+          <w:between w:val="nil"/>
+        </w:pBdr>
+        <w:jc w:val="center"/>
+        <w:rPr>
+          <w:i/>
+          <w:color w:val="000000"/>
+          <w:sz w:val="16"/>
+          <w:szCs w:val="16"/>
         </w:rPr>
       </w:pPr>
     </w:p>
@@ -4066,7 +4430,7 @@
           <w:between w:val="nil"/>
         </w:pBdr>
         <w:spacing w:before="170" w:after="57"/>
-        <w:ind w:left="576"/>
+        <w:ind w:left="567"/>
         <w:jc w:val="both"/>
         <w:rPr>
           <w:rFonts w:ascii="Verdana" w:eastAsia="Verdana" w:hAnsi="Verdana" w:cs="Verdana"/>
@@ -5007,7 +5371,7 @@
           <w:between w:val="nil"/>
         </w:pBdr>
         <w:spacing w:before="170" w:after="57"/>
-        <w:ind w:left="720"/>
+        <w:ind w:left="567"/>
         <w:jc w:val="both"/>
         <w:rPr>
           <w:rFonts w:ascii="Verdana" w:eastAsia="Verdana" w:hAnsi="Verdana" w:cs="Verdana"/>
@@ -5218,7 +5582,7 @@
           <w:between w:val="nil"/>
         </w:pBdr>
         <w:spacing w:before="170" w:after="57"/>
-        <w:ind w:left="720"/>
+        <w:ind w:left="567"/>
         <w:jc w:val="both"/>
         <w:rPr>
           <w:rFonts w:ascii="Verdana" w:eastAsia="Verdana" w:hAnsi="Verdana" w:cs="Verdana"/>
@@ -5827,7 +6191,53 @@
           <w:sz w:val="24"/>
           <w:szCs w:val="24"/>
         </w:rPr>
-        <w:t>oogle Home con quello che sarebbe dovuto diventare lo specchio ma per ragioni di tempo il mio tutor ha deciso di utilizzare il software nel suo stato di default.</w:t>
+        <w:t>oogle Home con quello che sarebbe dovuto diventare lo specchio ma per ragioni di tempo il mio tutor ha deciso di utilizzare il so</w:t>
+      </w:r>
+      <w:r>
+        <w:rPr>
+          <w:rFonts w:ascii="Verdana" w:eastAsia="Verdana" w:hAnsi="Verdana" w:cs="Verdana"/>
+          <w:color w:val="000000"/>
+          <w:sz w:val="24"/>
+          <w:szCs w:val="24"/>
+        </w:rPr>
+        <w:t>ftware nel suo stato di default; un’altra problematica sarebbe stata la configurazione di un dispositivo simile da parte di un utente, nello stato attuale, la configurazione dei moduli di default</w:t>
+      </w:r>
+      <w:r>
+        <w:rPr>
+          <w:rFonts w:ascii="Verdana" w:eastAsia="Verdana" w:hAnsi="Verdana" w:cs="Verdana"/>
+          <w:color w:val="000000"/>
+          <w:sz w:val="24"/>
+          <w:szCs w:val="24"/>
+        </w:rPr>
+        <w:t>, che controllano</w:t>
+      </w:r>
+      <w:r>
+        <w:rPr>
+          <w:rFonts w:ascii="Verdana" w:eastAsia="Verdana" w:hAnsi="Verdana" w:cs="Verdana"/>
+          <w:color w:val="000000"/>
+          <w:sz w:val="24"/>
+          <w:szCs w:val="24"/>
+        </w:rPr>
+        <w:t xml:space="preserve"> l’ora, la località che l’utente vuole monitorare e la lingua di visualizzazione delle notizie, </w:t>
+      </w:r>
+      <w:r>
+        <w:rPr>
+          <w:rFonts w:ascii="Verdana" w:eastAsia="Verdana" w:hAnsi="Verdana" w:cs="Verdana"/>
+          <w:color w:val="000000"/>
+          <w:sz w:val="24"/>
+          <w:szCs w:val="24"/>
+        </w:rPr>
+        <w:t xml:space="preserve">è molto ardua, solo utenti con precedente esperienza nella programmazione </w:t>
+      </w:r>
+      <w:r>
+        <w:rPr>
+          <w:rFonts w:ascii="Verdana" w:eastAsia="Verdana" w:hAnsi="Verdana" w:cs="Verdana"/>
+          <w:color w:val="000000"/>
+          <w:sz w:val="24"/>
+          <w:szCs w:val="24"/>
+        </w:rPr>
+        <w:lastRenderedPageBreak/>
+        <w:t xml:space="preserve">riuscirebbero a ottenere dei risultati soddisfacenti poiché verrebbe richiesto di entrare all’interno del software e modificare file molto importanti. </w:t>
       </w:r>
     </w:p>
     <w:p>
@@ -5889,7 +6299,7 @@
           <w:between w:val="nil"/>
         </w:pBdr>
         <w:spacing w:before="170" w:after="57"/>
-        <w:ind w:left="720"/>
+        <w:ind w:left="567"/>
         <w:jc w:val="both"/>
         <w:rPr>
           <w:rFonts w:ascii="Verdana" w:eastAsia="Verdana" w:hAnsi="Verdana" w:cs="Verdana"/>
@@ -5923,17 +6333,7 @@
           <w:sz w:val="24"/>
           <w:szCs w:val="24"/>
         </w:rPr>
-        <w:t xml:space="preserve">me affidatomi è stato quello di realizzare un programma che permettesse di pianificare e calcolare le tempistiche </w:t>
-      </w:r>
-      <w:r>
-        <w:rPr>
-          <w:rFonts w:ascii="Verdana" w:eastAsia="Verdana" w:hAnsi="Verdana" w:cs="Verdana"/>
-          <w:color w:val="000000"/>
-          <w:sz w:val="24"/>
-          <w:szCs w:val="24"/>
-        </w:rPr>
-        <w:lastRenderedPageBreak/>
-        <w:t>dei processi produttivi delle macchine a controllo numerico presenti in azienda e adibite all’are</w:t>
+        <w:t>me affidatomi è stato quello di realizzare un programma che permettesse di pianificare e calcolare le tempistiche dei processi produttivi delle macchine a controllo numerico presenti in azienda e adibite all’are</w:t>
       </w:r>
       <w:r>
         <w:rPr>
@@ -5951,7 +6351,25 @@
           <w:sz w:val="24"/>
           <w:szCs w:val="24"/>
         </w:rPr>
-        <w:t xml:space="preserve"> Il programma si è rivelato fin da subito difficile da realizzare e ad ora, terminato lo stage, non sono riuscito ad ultimarlo, ma personalmente sono soddisfatto dei risultati conseguiti ovvero un programma che inserendo le ore di lavorazione calcolate dall’utente attraverso varie percentuali inerenti a delle fasi di lavora</w:t>
+        <w:t xml:space="preserve"> Il programma si è rivelato fin da subito difficile da realizzare e ad ora, terminato lo stage, non sono riuscito ad ultimarlo, ma personalmente sono soddisfatto dei risultati conseguiti ovvero un programma che</w:t>
+      </w:r>
+      <w:r>
+        <w:rPr>
+          <w:rFonts w:ascii="Verdana" w:eastAsia="Verdana" w:hAnsi="Verdana" w:cs="Verdana"/>
+          <w:color w:val="000000"/>
+          <w:sz w:val="24"/>
+          <w:szCs w:val="24"/>
+        </w:rPr>
+        <w:t>,</w:t>
+      </w:r>
+      <w:r>
+        <w:rPr>
+          <w:rFonts w:ascii="Verdana" w:eastAsia="Verdana" w:hAnsi="Verdana" w:cs="Verdana"/>
+          <w:color w:val="000000"/>
+          <w:sz w:val="24"/>
+          <w:szCs w:val="24"/>
+        </w:rPr>
+        <w:t xml:space="preserve"> inserendo le ore di lavorazione calcolate dall’utente attraverso varie percentuali inerenti a delle fasi di lavora</w:t>
       </w:r>
       <w:r>
         <w:rPr>
@@ -6023,7 +6441,142 @@
           <w:sz w:val="24"/>
           <w:szCs w:val="24"/>
         </w:rPr>
-        <w:t>Community</w:t>
+        <w:t xml:space="preserve">Community </w:t>
+      </w:r>
+      <w:r>
+        <w:rPr>
+          <w:rFonts w:ascii="Verdana" w:eastAsia="Verdana" w:hAnsi="Verdana" w:cs="Verdana"/>
+          <w:color w:val="000000"/>
+          <w:sz w:val="24"/>
+          <w:szCs w:val="24"/>
+        </w:rPr>
+        <w:t>2017. Ho scelto poi di usare anche un database in locale nella quale salvare le lavorazioni che l’utente decide di creare in occasione di test</w:t>
+      </w:r>
+      <w:r>
+        <w:rPr>
+          <w:rFonts w:ascii="Verdana" w:eastAsia="Verdana" w:hAnsi="Verdana" w:cs="Verdana"/>
+          <w:color w:val="000000"/>
+          <w:sz w:val="24"/>
+          <w:szCs w:val="24"/>
+        </w:rPr>
+        <w:t xml:space="preserve"> o prove varie e mi sono affidato a MySQL, database relazionale di Oracle che si integra a Visual Studio e con cui avevo già confidenza. Per la ma</w:t>
+      </w:r>
+      <w:r>
+        <w:rPr>
+          <w:rFonts w:ascii="Verdana" w:eastAsia="Verdana" w:hAnsi="Verdana" w:cs="Verdana"/>
+          <w:color w:val="000000"/>
+          <w:sz w:val="24"/>
+          <w:szCs w:val="24"/>
+        </w:rPr>
+        <w:t>nipolazione del foglio Excel</w:t>
+      </w:r>
+      <w:r>
+        <w:rPr>
+          <w:rFonts w:ascii="Verdana" w:eastAsia="Verdana" w:hAnsi="Verdana" w:cs="Verdana"/>
+          <w:color w:val="000000"/>
+          <w:sz w:val="24"/>
+          <w:szCs w:val="24"/>
+        </w:rPr>
+        <w:t xml:space="preserve"> ho deciso di usare una libreria, SpreadSheetLight,</w:t>
+      </w:r>
+      <w:r>
+        <w:rPr>
+          <w:rFonts w:ascii="Verdana" w:eastAsia="Verdana" w:hAnsi="Verdana" w:cs="Verdana"/>
+          <w:color w:val="000000"/>
+          <w:sz w:val="24"/>
+          <w:szCs w:val="24"/>
+        </w:rPr>
+        <w:t xml:space="preserve"> installabile</w:t>
+      </w:r>
+      <w:r>
+        <w:rPr>
+          <w:rFonts w:ascii="Verdana" w:eastAsia="Verdana" w:hAnsi="Verdana" w:cs="Verdana"/>
+          <w:color w:val="000000"/>
+          <w:sz w:val="24"/>
+          <w:szCs w:val="24"/>
+        </w:rPr>
+        <w:t xml:space="preserve"> tramite i</w:t>
+      </w:r>
+      <w:r>
+        <w:rPr>
+          <w:rFonts w:ascii="Verdana" w:eastAsia="Verdana" w:hAnsi="Verdana" w:cs="Verdana"/>
+          <w:color w:val="000000"/>
+          <w:sz w:val="24"/>
+          <w:szCs w:val="24"/>
+        </w:rPr>
+        <w:t xml:space="preserve"> pacchetti</w:t>
+      </w:r>
+      <w:r>
+        <w:rPr>
+          <w:rFonts w:ascii="Verdana" w:eastAsia="Verdana" w:hAnsi="Verdana" w:cs="Verdana"/>
+          <w:color w:val="000000"/>
+          <w:sz w:val="24"/>
+          <w:szCs w:val="24"/>
+        </w:rPr>
+        <w:t xml:space="preserve"> NuGet</w:t>
+      </w:r>
+      <w:r>
+        <w:rPr>
+          <w:rFonts w:ascii="Verdana" w:eastAsia="Verdana" w:hAnsi="Verdana" w:cs="Verdana"/>
+          <w:color w:val="000000"/>
+          <w:sz w:val="24"/>
+          <w:szCs w:val="24"/>
+        </w:rPr>
+        <w:t xml:space="preserve"> direttamente</w:t>
+      </w:r>
+      <w:r>
+        <w:rPr>
+          <w:rFonts w:ascii="Verdana" w:eastAsia="Verdana" w:hAnsi="Verdana" w:cs="Verdana"/>
+          <w:color w:val="000000"/>
+          <w:sz w:val="24"/>
+          <w:szCs w:val="24"/>
+        </w:rPr>
+        <w:t xml:space="preserve"> dall’IDE precedentemente citato; inizialmente ho avuto difficoltà nella manipolazione della libreria ma successivamente alla lettura della documentazione </w:t>
+      </w:r>
+      <w:r>
+        <w:rPr>
+          <w:rFonts w:ascii="Verdana" w:eastAsia="Verdana" w:hAnsi="Verdana" w:cs="Verdana"/>
+          <w:color w:val="000000"/>
+          <w:sz w:val="24"/>
+          <w:szCs w:val="24"/>
+        </w:rPr>
+        <w:t>ho proseguito nel mio operato</w:t>
+      </w:r>
+      <w:r>
+        <w:rPr>
+          <w:rFonts w:ascii="Verdana" w:eastAsia="Verdana" w:hAnsi="Verdana" w:cs="Verdana"/>
+          <w:color w:val="000000"/>
+          <w:sz w:val="24"/>
+          <w:szCs w:val="24"/>
+        </w:rPr>
+        <w:t>;</w:t>
+      </w:r>
+      <w:r>
+        <w:rPr>
+          <w:rFonts w:ascii="Verdana" w:eastAsia="Verdana" w:hAnsi="Verdana" w:cs="Verdana"/>
+          <w:color w:val="000000"/>
+          <w:sz w:val="24"/>
+          <w:szCs w:val="24"/>
+        </w:rPr>
+        <w:t xml:space="preserve"> ho riscontrato difficoltà anche</w:t>
+      </w:r>
+      <w:r>
+        <w:rPr>
+          <w:rFonts w:ascii="Verdana" w:eastAsia="Verdana" w:hAnsi="Verdana" w:cs="Verdana"/>
+          <w:color w:val="000000"/>
+          <w:sz w:val="24"/>
+          <w:szCs w:val="24"/>
+        </w:rPr>
+        <w:t xml:space="preserve"> nella creazione della form app in se, ovvero nella sua parte grafico-funzionale in quanto</w:t>
+      </w:r>
+      <w:r>
+        <w:rPr>
+          <w:rFonts w:ascii="Verdana" w:eastAsia="Verdana" w:hAnsi="Verdana" w:cs="Verdana"/>
+          <w:color w:val="000000"/>
+          <w:sz w:val="24"/>
+          <w:szCs w:val="24"/>
+        </w:rPr>
+        <w:t xml:space="preserve"> ero alla</w:t>
       </w:r>
       <w:r>
         <w:rPr>
@@ -6041,87 +6594,6 @@
           <w:sz w:val="24"/>
           <w:szCs w:val="24"/>
         </w:rPr>
-        <w:t>2017. Ho scelto poi di usare anche un database in locale nella quale salvare le lavorazioni che l’utente decide di creare in occasione di test</w:t>
-      </w:r>
-      <w:r>
-        <w:rPr>
-          <w:rFonts w:ascii="Verdana" w:eastAsia="Verdana" w:hAnsi="Verdana" w:cs="Verdana"/>
-          <w:color w:val="000000"/>
-          <w:sz w:val="24"/>
-          <w:szCs w:val="24"/>
-        </w:rPr>
-        <w:t xml:space="preserve"> o prove varie e mi sono affidato a MySQL, database relazionale di Oracle che si integra a Visual Studio e con cui avevo già confidenza. Per la manipolazione del foglio Excel poi ho deciso di usare una libreria, SpreadSheetLight, importabile tramite i</w:t>
-      </w:r>
-      <w:r>
-        <w:rPr>
-          <w:rFonts w:ascii="Verdana" w:eastAsia="Verdana" w:hAnsi="Verdana" w:cs="Verdana"/>
-          <w:color w:val="000000"/>
-          <w:sz w:val="24"/>
-          <w:szCs w:val="24"/>
-        </w:rPr>
-        <w:t xml:space="preserve"> pacchetti</w:t>
-      </w:r>
-      <w:r>
-        <w:rPr>
-          <w:rFonts w:ascii="Verdana" w:eastAsia="Verdana" w:hAnsi="Verdana" w:cs="Verdana"/>
-          <w:color w:val="000000"/>
-          <w:sz w:val="24"/>
-          <w:szCs w:val="24"/>
-        </w:rPr>
-        <w:t xml:space="preserve"> NuGet</w:t>
-      </w:r>
-      <w:r>
-        <w:rPr>
-          <w:rFonts w:ascii="Verdana" w:eastAsia="Verdana" w:hAnsi="Verdana" w:cs="Verdana"/>
-          <w:color w:val="000000"/>
-          <w:sz w:val="24"/>
-          <w:szCs w:val="24"/>
-        </w:rPr>
-        <w:t xml:space="preserve"> direttamente</w:t>
-      </w:r>
-      <w:r>
-        <w:rPr>
-          <w:rFonts w:ascii="Verdana" w:eastAsia="Verdana" w:hAnsi="Verdana" w:cs="Verdana"/>
-          <w:color w:val="000000"/>
-          <w:sz w:val="24"/>
-          <w:szCs w:val="24"/>
-        </w:rPr>
-        <w:t xml:space="preserve"> dall’IDE precedentemente citato; inizialmente ho avuto difficoltà nella manipolazione della libreria ma successivamente alla lettura della documentazione </w:t>
-      </w:r>
-      <w:r>
-        <w:rPr>
-          <w:rFonts w:ascii="Verdana" w:eastAsia="Verdana" w:hAnsi="Verdana" w:cs="Verdana"/>
-          <w:color w:val="000000"/>
-          <w:sz w:val="24"/>
-          <w:szCs w:val="24"/>
-        </w:rPr>
-        <w:t>ho proseguito nel mio operato</w:t>
-      </w:r>
-      <w:r>
-        <w:rPr>
-          <w:rFonts w:ascii="Verdana" w:eastAsia="Verdana" w:hAnsi="Verdana" w:cs="Verdana"/>
-          <w:color w:val="000000"/>
-          <w:sz w:val="24"/>
-          <w:szCs w:val="24"/>
-        </w:rPr>
-        <w:t>, ho riscontrato difficoltà anche</w:t>
-      </w:r>
-      <w:r>
-        <w:rPr>
-          <w:rFonts w:ascii="Verdana" w:eastAsia="Verdana" w:hAnsi="Verdana" w:cs="Verdana"/>
-          <w:color w:val="000000"/>
-          <w:sz w:val="24"/>
-          <w:szCs w:val="24"/>
-        </w:rPr>
-        <w:t xml:space="preserve"> nella creazione della form app in se, ovvero nella sua parte grafico-funzionale in quanto </w:t>
-      </w:r>
-      <w:r>
-        <w:rPr>
-          <w:rFonts w:ascii="Verdana" w:eastAsia="Verdana" w:hAnsi="Verdana" w:cs="Verdana"/>
-          <w:color w:val="000000"/>
-          <w:sz w:val="24"/>
-          <w:szCs w:val="24"/>
-        </w:rPr>
         <w:t>prima esperienza con tali strumenti ma sempre grazie a delle guide online sono riuscito a trovar</w:t>
       </w:r>
       <w:r>
@@ -6141,6 +6613,293 @@
           <w:szCs w:val="24"/>
         </w:rPr>
         <w:t>timali ai problemi riscontrati.</w:t>
+      </w:r>
+      <w:r>
+        <w:rPr>
+          <w:rFonts w:ascii="Verdana" w:eastAsia="Verdana" w:hAnsi="Verdana" w:cs="Verdana"/>
+          <w:color w:val="000000"/>
+          <w:sz w:val="24"/>
+          <w:szCs w:val="24"/>
+        </w:rPr>
+        <w:t xml:space="preserve"> </w:t>
+      </w:r>
+      <w:bookmarkStart w:id="14" w:name="_35nkun2" w:colFirst="0" w:colLast="0"/>
+      <w:bookmarkStart w:id="15" w:name="_z337ya" w:colFirst="0" w:colLast="0"/>
+      <w:bookmarkEnd w:id="14"/>
+      <w:bookmarkEnd w:id="15"/>
+    </w:p>
+    <w:p>
+      <w:pPr>
+        <w:keepNext/>
+        <w:numPr>
+          <w:ilvl w:val="1"/>
+          <w:numId w:val="5"/>
+        </w:numPr>
+        <w:pBdr>
+          <w:top w:val="none" w:sz="0" w:space="0" w:color="000000"/>
+          <w:left w:val="none" w:sz="0" w:space="0" w:color="000000"/>
+          <w:bottom w:val="single" w:sz="4" w:space="1" w:color="000000"/>
+          <w:right w:val="none" w:sz="0" w:space="0" w:color="000000"/>
+          <w:between w:val="nil"/>
+        </w:pBdr>
+        <w:spacing w:before="238" w:after="113"/>
+        <w:rPr>
+          <w:rFonts w:ascii="Cambria" w:eastAsia="Cambria" w:hAnsi="Cambria" w:cs="Cambria"/>
+          <w:b/>
+          <w:color w:val="000000"/>
+          <w:sz w:val="28"/>
+          <w:szCs w:val="28"/>
+        </w:rPr>
+      </w:pPr>
+    </w:p>
+    <w:p>
+      <w:pPr>
+        <w:keepNext/>
+        <w:numPr>
+          <w:ilvl w:val="1"/>
+          <w:numId w:val="5"/>
+        </w:numPr>
+        <w:pBdr>
+          <w:top w:val="none" w:sz="0" w:space="0" w:color="000000"/>
+          <w:left w:val="none" w:sz="0" w:space="0" w:color="000000"/>
+          <w:bottom w:val="single" w:sz="4" w:space="1" w:color="000000"/>
+          <w:right w:val="none" w:sz="0" w:space="0" w:color="000000"/>
+          <w:between w:val="nil"/>
+        </w:pBdr>
+        <w:spacing w:before="238" w:after="113"/>
+        <w:rPr>
+          <w:rFonts w:ascii="Cambria" w:eastAsia="Cambria" w:hAnsi="Cambria" w:cs="Cambria"/>
+          <w:b/>
+          <w:color w:val="000000"/>
+          <w:sz w:val="28"/>
+          <w:szCs w:val="28"/>
+        </w:rPr>
+      </w:pPr>
+    </w:p>
+    <w:p>
+      <w:pPr>
+        <w:keepNext/>
+        <w:numPr>
+          <w:ilvl w:val="1"/>
+          <w:numId w:val="5"/>
+        </w:numPr>
+        <w:pBdr>
+          <w:top w:val="none" w:sz="0" w:space="0" w:color="000000"/>
+          <w:left w:val="none" w:sz="0" w:space="0" w:color="000000"/>
+          <w:bottom w:val="single" w:sz="4" w:space="1" w:color="000000"/>
+          <w:right w:val="none" w:sz="0" w:space="0" w:color="000000"/>
+          <w:between w:val="nil"/>
+        </w:pBdr>
+        <w:spacing w:before="238" w:after="113"/>
+        <w:rPr>
+          <w:rFonts w:ascii="Cambria" w:eastAsia="Cambria" w:hAnsi="Cambria" w:cs="Cambria"/>
+          <w:b/>
+          <w:color w:val="000000"/>
+          <w:sz w:val="28"/>
+          <w:szCs w:val="28"/>
+        </w:rPr>
+      </w:pPr>
+    </w:p>
+    <w:p>
+      <w:pPr>
+        <w:keepNext/>
+        <w:numPr>
+          <w:ilvl w:val="1"/>
+          <w:numId w:val="5"/>
+        </w:numPr>
+        <w:pBdr>
+          <w:top w:val="none" w:sz="0" w:space="0" w:color="000000"/>
+          <w:left w:val="none" w:sz="0" w:space="0" w:color="000000"/>
+          <w:bottom w:val="single" w:sz="4" w:space="1" w:color="000000"/>
+          <w:right w:val="none" w:sz="0" w:space="0" w:color="000000"/>
+          <w:between w:val="nil"/>
+        </w:pBdr>
+        <w:spacing w:before="238" w:after="113"/>
+        <w:rPr>
+          <w:rFonts w:ascii="Cambria" w:eastAsia="Cambria" w:hAnsi="Cambria" w:cs="Cambria"/>
+          <w:b/>
+          <w:color w:val="000000"/>
+          <w:sz w:val="28"/>
+          <w:szCs w:val="28"/>
+        </w:rPr>
+      </w:pPr>
+    </w:p>
+    <w:p>
+      <w:pPr>
+        <w:keepNext/>
+        <w:numPr>
+          <w:ilvl w:val="1"/>
+          <w:numId w:val="5"/>
+        </w:numPr>
+        <w:pBdr>
+          <w:top w:val="none" w:sz="0" w:space="0" w:color="000000"/>
+          <w:left w:val="none" w:sz="0" w:space="0" w:color="000000"/>
+          <w:bottom w:val="single" w:sz="4" w:space="1" w:color="000000"/>
+          <w:right w:val="none" w:sz="0" w:space="0" w:color="000000"/>
+          <w:between w:val="nil"/>
+        </w:pBdr>
+        <w:spacing w:before="238" w:after="113"/>
+        <w:rPr>
+          <w:rFonts w:ascii="Cambria" w:eastAsia="Cambria" w:hAnsi="Cambria" w:cs="Cambria"/>
+          <w:b/>
+          <w:color w:val="000000"/>
+          <w:sz w:val="28"/>
+          <w:szCs w:val="28"/>
+        </w:rPr>
+      </w:pPr>
+    </w:p>
+    <w:p>
+      <w:pPr>
+        <w:keepNext/>
+        <w:numPr>
+          <w:ilvl w:val="1"/>
+          <w:numId w:val="5"/>
+        </w:numPr>
+        <w:pBdr>
+          <w:top w:val="none" w:sz="0" w:space="0" w:color="000000"/>
+          <w:left w:val="none" w:sz="0" w:space="0" w:color="000000"/>
+          <w:bottom w:val="single" w:sz="4" w:space="1" w:color="000000"/>
+          <w:right w:val="none" w:sz="0" w:space="0" w:color="000000"/>
+          <w:between w:val="nil"/>
+        </w:pBdr>
+        <w:spacing w:before="238" w:after="113"/>
+        <w:rPr>
+          <w:rFonts w:ascii="Cambria" w:eastAsia="Cambria" w:hAnsi="Cambria" w:cs="Cambria"/>
+          <w:b/>
+          <w:color w:val="000000"/>
+          <w:sz w:val="28"/>
+          <w:szCs w:val="28"/>
+        </w:rPr>
+      </w:pPr>
+    </w:p>
+    <w:p>
+      <w:pPr>
+        <w:keepNext/>
+        <w:numPr>
+          <w:ilvl w:val="1"/>
+          <w:numId w:val="5"/>
+        </w:numPr>
+        <w:pBdr>
+          <w:top w:val="none" w:sz="0" w:space="0" w:color="000000"/>
+          <w:left w:val="none" w:sz="0" w:space="0" w:color="000000"/>
+          <w:bottom w:val="single" w:sz="4" w:space="1" w:color="000000"/>
+          <w:right w:val="none" w:sz="0" w:space="0" w:color="000000"/>
+          <w:between w:val="nil"/>
+        </w:pBdr>
+        <w:spacing w:before="238" w:after="113"/>
+        <w:rPr>
+          <w:rFonts w:ascii="Cambria" w:eastAsia="Cambria" w:hAnsi="Cambria" w:cs="Cambria"/>
+          <w:b/>
+          <w:color w:val="000000"/>
+          <w:sz w:val="28"/>
+          <w:szCs w:val="28"/>
+        </w:rPr>
+      </w:pPr>
+    </w:p>
+    <w:p>
+      <w:pPr>
+        <w:keepNext/>
+        <w:numPr>
+          <w:ilvl w:val="1"/>
+          <w:numId w:val="5"/>
+        </w:numPr>
+        <w:pBdr>
+          <w:top w:val="none" w:sz="0" w:space="0" w:color="000000"/>
+          <w:left w:val="none" w:sz="0" w:space="0" w:color="000000"/>
+          <w:bottom w:val="single" w:sz="4" w:space="1" w:color="000000"/>
+          <w:right w:val="none" w:sz="0" w:space="0" w:color="000000"/>
+          <w:between w:val="nil"/>
+        </w:pBdr>
+        <w:spacing w:before="238" w:after="113"/>
+        <w:rPr>
+          <w:rFonts w:ascii="Cambria" w:eastAsia="Cambria" w:hAnsi="Cambria" w:cs="Cambria"/>
+          <w:b/>
+          <w:color w:val="000000"/>
+          <w:sz w:val="28"/>
+          <w:szCs w:val="28"/>
+        </w:rPr>
+      </w:pPr>
+    </w:p>
+    <w:p>
+      <w:pPr>
+        <w:keepNext/>
+        <w:numPr>
+          <w:ilvl w:val="1"/>
+          <w:numId w:val="5"/>
+        </w:numPr>
+        <w:pBdr>
+          <w:top w:val="none" w:sz="0" w:space="0" w:color="000000"/>
+          <w:left w:val="none" w:sz="0" w:space="0" w:color="000000"/>
+          <w:bottom w:val="single" w:sz="4" w:space="1" w:color="000000"/>
+          <w:right w:val="none" w:sz="0" w:space="0" w:color="000000"/>
+          <w:between w:val="nil"/>
+        </w:pBdr>
+        <w:spacing w:before="238" w:after="113"/>
+        <w:rPr>
+          <w:rFonts w:ascii="Cambria" w:eastAsia="Cambria" w:hAnsi="Cambria" w:cs="Cambria"/>
+          <w:b/>
+          <w:color w:val="000000"/>
+          <w:sz w:val="28"/>
+          <w:szCs w:val="28"/>
+        </w:rPr>
+      </w:pPr>
+    </w:p>
+    <w:p>
+      <w:pPr>
+        <w:keepNext/>
+        <w:numPr>
+          <w:ilvl w:val="1"/>
+          <w:numId w:val="5"/>
+        </w:numPr>
+        <w:pBdr>
+          <w:top w:val="none" w:sz="0" w:space="0" w:color="000000"/>
+          <w:left w:val="none" w:sz="0" w:space="0" w:color="000000"/>
+          <w:bottom w:val="single" w:sz="4" w:space="1" w:color="000000"/>
+          <w:right w:val="none" w:sz="0" w:space="0" w:color="000000"/>
+          <w:between w:val="nil"/>
+        </w:pBdr>
+        <w:spacing w:before="238" w:after="113"/>
+        <w:rPr>
+          <w:rFonts w:ascii="Cambria" w:eastAsia="Cambria" w:hAnsi="Cambria" w:cs="Cambria"/>
+          <w:b/>
+          <w:color w:val="000000"/>
+          <w:sz w:val="28"/>
+          <w:szCs w:val="28"/>
+        </w:rPr>
+      </w:pPr>
+    </w:p>
+    <w:p>
+      <w:pPr>
+        <w:keepNext/>
+        <w:numPr>
+          <w:ilvl w:val="1"/>
+          <w:numId w:val="5"/>
+        </w:numPr>
+        <w:pBdr>
+          <w:top w:val="none" w:sz="0" w:space="0" w:color="000000"/>
+          <w:left w:val="none" w:sz="0" w:space="0" w:color="000000"/>
+          <w:bottom w:val="single" w:sz="4" w:space="1" w:color="000000"/>
+          <w:right w:val="none" w:sz="0" w:space="0" w:color="000000"/>
+          <w:between w:val="nil"/>
+        </w:pBdr>
+        <w:spacing w:before="238" w:after="113"/>
+        <w:rPr>
+          <w:rFonts w:ascii="Cambria" w:eastAsia="Cambria" w:hAnsi="Cambria" w:cs="Cambria"/>
+          <w:b/>
+          <w:color w:val="000000"/>
+          <w:sz w:val="28"/>
+          <w:szCs w:val="28"/>
+        </w:rPr>
+      </w:pPr>
+      <w:r>
+        <w:rPr>
+          <w:rFonts w:ascii="Cambria" w:eastAsia="Cambria" w:hAnsi="Cambria" w:cs="Cambria"/>
+          <w:b/>
+          <w:color w:val="000000"/>
+          <w:sz w:val="28"/>
+          <w:szCs w:val="28"/>
+        </w:rPr>
+        <w:t>6. Risultati conseguiti</w:t>
       </w:r>
     </w:p>
     <w:p>
@@ -6158,6 +6917,7 @@
           <w:between w:val="nil"/>
         </w:pBdr>
         <w:spacing w:before="170" w:after="57"/>
+        <w:ind w:left="567" w:firstLine="0"/>
         <w:rPr>
           <w:rFonts w:ascii="Verdana" w:eastAsia="Verdana" w:hAnsi="Verdana" w:cs="Verdana"/>
           <w:b/>
@@ -6166,8 +6926,366 @@
           <w:szCs w:val="24"/>
         </w:rPr>
       </w:pPr>
-      <w:bookmarkStart w:id="14" w:name="_35nkun2" w:colFirst="0" w:colLast="0"/>
-      <w:bookmarkEnd w:id="14"/>
+      <w:bookmarkStart w:id="16" w:name="_3j2qqm3" w:colFirst="0" w:colLast="0"/>
+      <w:bookmarkEnd w:id="16"/>
+      <w:r>
+        <w:rPr>
+          <w:rFonts w:ascii="Verdana" w:eastAsia="Verdana" w:hAnsi="Verdana" w:cs="Verdana"/>
+          <w:b/>
+          <w:color w:val="000000"/>
+          <w:sz w:val="24"/>
+          <w:szCs w:val="24"/>
+        </w:rPr>
+        <w:t>6.1. Risultati raggiunti</w:t>
+      </w:r>
+    </w:p>
+    <w:p>
+      <w:pPr>
+        <w:pBdr>
+          <w:top w:val="nil"/>
+          <w:left w:val="nil"/>
+          <w:bottom w:val="nil"/>
+          <w:right w:val="nil"/>
+          <w:between w:val="nil"/>
+        </w:pBdr>
+        <w:ind w:left="567"/>
+        <w:rPr>
+          <w:rFonts w:ascii="Verdana" w:eastAsia="Verdana" w:hAnsi="Verdana" w:cs="Verdana"/>
+          <w:color w:val="000000"/>
+          <w:sz w:val="22"/>
+          <w:szCs w:val="22"/>
+        </w:rPr>
+      </w:pPr>
+      <w:bookmarkStart w:id="17" w:name="_1y810tw" w:colFirst="0" w:colLast="0"/>
+      <w:bookmarkEnd w:id="17"/>
+      <w:r>
+        <w:rPr>
+          <w:rFonts w:ascii="Verdana" w:eastAsia="Verdana" w:hAnsi="Verdana" w:cs="Verdana"/>
+          <w:color w:val="000000"/>
+          <w:sz w:val="22"/>
+          <w:szCs w:val="22"/>
+        </w:rPr>
+        <w:t>Per lo sviluppo del nuovo dispositivo</w:t>
+      </w:r>
+      <w:r>
+        <w:rPr>
+          <w:rFonts w:ascii="Verdana" w:eastAsia="Verdana" w:hAnsi="Verdana" w:cs="Verdana"/>
+          <w:color w:val="000000"/>
+          <w:sz w:val="22"/>
+          <w:szCs w:val="22"/>
+        </w:rPr>
+        <w:t xml:space="preserve"> Driver Meccano</w:t>
+      </w:r>
+      <w:r>
+        <w:rPr>
+          <w:rFonts w:ascii="Verdana" w:eastAsia="Verdana" w:hAnsi="Verdana" w:cs="Verdana"/>
+          <w:color w:val="000000"/>
+          <w:sz w:val="22"/>
+          <w:szCs w:val="22"/>
+        </w:rPr>
+        <w:t xml:space="preserve"> e quindi la collaborazione con l’azienda cinese KLiTE</w:t>
+      </w:r>
+      <w:r>
+        <w:rPr>
+          <w:rFonts w:ascii="Verdana" w:eastAsia="Verdana" w:hAnsi="Verdana" w:cs="Verdana"/>
+          <w:color w:val="000000"/>
+          <w:sz w:val="22"/>
+          <w:szCs w:val="22"/>
+        </w:rPr>
+        <w:t>,</w:t>
+      </w:r>
+      <w:r>
+        <w:rPr>
+          <w:rFonts w:ascii="Verdana" w:eastAsia="Verdana" w:hAnsi="Verdana" w:cs="Verdana"/>
+          <w:color w:val="000000"/>
+          <w:sz w:val="22"/>
+          <w:szCs w:val="22"/>
+        </w:rPr>
+        <w:t xml:space="preserve"> </w:t>
+      </w:r>
+      <w:r>
+        <w:rPr>
+          <w:rFonts w:ascii="Verdana" w:eastAsia="Verdana" w:hAnsi="Verdana" w:cs="Verdana"/>
+          <w:color w:val="000000"/>
+          <w:sz w:val="22"/>
+          <w:szCs w:val="22"/>
+        </w:rPr>
+        <w:t xml:space="preserve">per </w:t>
+      </w:r>
+      <w:r>
+        <w:rPr>
+          <w:rFonts w:ascii="Verdana" w:eastAsia="Verdana" w:hAnsi="Verdana" w:cs="Verdana"/>
+          <w:color w:val="000000"/>
+          <w:sz w:val="22"/>
+          <w:szCs w:val="22"/>
+        </w:rPr>
+        <w:t xml:space="preserve">la ricerca </w:t>
+      </w:r>
+      <w:r>
+        <w:rPr>
+          <w:rFonts w:ascii="Verdana" w:eastAsia="Verdana" w:hAnsi="Verdana" w:cs="Verdana"/>
+          <w:color w:val="000000"/>
+          <w:sz w:val="22"/>
+          <w:szCs w:val="22"/>
+        </w:rPr>
+        <w:t>e</w:t>
+      </w:r>
+      <w:r>
+        <w:rPr>
+          <w:rFonts w:ascii="Verdana" w:eastAsia="Verdana" w:hAnsi="Verdana" w:cs="Verdana"/>
+          <w:color w:val="000000"/>
+          <w:sz w:val="22"/>
+          <w:szCs w:val="22"/>
+        </w:rPr>
+        <w:t xml:space="preserve"> </w:t>
+      </w:r>
+      <w:r>
+        <w:rPr>
+          <w:rFonts w:ascii="Verdana" w:eastAsia="Verdana" w:hAnsi="Verdana" w:cs="Verdana"/>
+          <w:color w:val="000000"/>
+          <w:sz w:val="22"/>
+          <w:szCs w:val="22"/>
+        </w:rPr>
+        <w:t>la verifica di compatibilità</w:t>
+      </w:r>
+      <w:r>
+        <w:rPr>
+          <w:rFonts w:ascii="Verdana" w:eastAsia="Verdana" w:hAnsi="Verdana" w:cs="Verdana"/>
+          <w:color w:val="000000"/>
+          <w:sz w:val="22"/>
+          <w:szCs w:val="22"/>
+        </w:rPr>
+        <w:t xml:space="preserve"> tra alcuni</w:t>
+      </w:r>
+      <w:r>
+        <w:rPr>
+          <w:rFonts w:ascii="Verdana" w:eastAsia="Verdana" w:hAnsi="Verdana" w:cs="Verdana"/>
+          <w:color w:val="000000"/>
+          <w:sz w:val="22"/>
+          <w:szCs w:val="22"/>
+        </w:rPr>
+        <w:t xml:space="preserve"> chip Wi-Fi ed i software Google Home e Amazon Alexa</w:t>
+      </w:r>
+      <w:r>
+        <w:rPr>
+          <w:rFonts w:ascii="Verdana" w:eastAsia="Verdana" w:hAnsi="Verdana" w:cs="Verdana"/>
+          <w:color w:val="000000"/>
+          <w:sz w:val="22"/>
+          <w:szCs w:val="22"/>
+        </w:rPr>
+        <w:t xml:space="preserve"> ho rag</w:t>
+      </w:r>
+      <w:r>
+        <w:rPr>
+          <w:rFonts w:ascii="Verdana" w:eastAsia="Verdana" w:hAnsi="Verdana" w:cs="Verdana"/>
+          <w:color w:val="000000"/>
+          <w:sz w:val="22"/>
+          <w:szCs w:val="22"/>
+        </w:rPr>
+        <w:t>giunto risultati soddisfacenti, riuscendo in poco tempo a reperire le informazioni necessarie</w:t>
+      </w:r>
+      <w:r>
+        <w:rPr>
+          <w:rFonts w:ascii="Verdana" w:eastAsia="Verdana" w:hAnsi="Verdana" w:cs="Verdana"/>
+          <w:color w:val="000000"/>
+          <w:sz w:val="22"/>
+          <w:szCs w:val="22"/>
+        </w:rPr>
+        <w:t xml:space="preserve"> anche contattando e interloquendo con colleghi di un altro Paese e questo secondo me è stata l’esperienza più significativa dello stage oltre all’aver appreso nuove conoscenze</w:t>
+      </w:r>
+      <w:r>
+        <w:rPr>
+          <w:rFonts w:ascii="Verdana" w:eastAsia="Verdana" w:hAnsi="Verdana" w:cs="Verdana"/>
+          <w:color w:val="000000"/>
+          <w:sz w:val="22"/>
+          <w:szCs w:val="22"/>
+        </w:rPr>
+        <w:t xml:space="preserve">. </w:t>
+      </w:r>
+      <w:r>
+        <w:rPr>
+          <w:rFonts w:ascii="Verdana" w:eastAsia="Verdana" w:hAnsi="Verdana" w:cs="Verdana"/>
+          <w:color w:val="000000"/>
+          <w:sz w:val="22"/>
+          <w:szCs w:val="22"/>
+        </w:rPr>
+        <w:t>Parlando del progetto dello smart mirror e software open source di nome: “Magic Mirror</w:t>
+      </w:r>
+      <w:r>
+        <w:rPr>
+          <w:rFonts w:ascii="Verdana" w:eastAsia="Verdana" w:hAnsi="Verdana" w:cs="Verdana"/>
+          <w:color w:val="000000"/>
+          <w:sz w:val="22"/>
+          <w:szCs w:val="22"/>
+        </w:rPr>
+        <w:t>2</w:t>
+      </w:r>
+      <w:r>
+        <w:rPr>
+          <w:rFonts w:ascii="Verdana" w:eastAsia="Verdana" w:hAnsi="Verdana" w:cs="Verdana"/>
+          <w:color w:val="000000"/>
+          <w:sz w:val="22"/>
+          <w:szCs w:val="22"/>
+        </w:rPr>
+        <w:t xml:space="preserve">” considero i risultati ottenuti sufficienti; inizialmente </w:t>
+      </w:r>
+      <w:r>
+        <w:rPr>
+          <w:rFonts w:ascii="Verdana" w:eastAsia="Verdana" w:hAnsi="Verdana" w:cs="Verdana"/>
+          <w:color w:val="000000"/>
+          <w:sz w:val="22"/>
+          <w:szCs w:val="22"/>
+        </w:rPr>
+        <w:t xml:space="preserve">ero stato incaricato di sviluppare dei moduli da integrare nel software sopra citato, però in seguito ad alcune riflessioni l’azienda ha optato di utilizzare il sistema nel suo stato di default, senza alcuna personalizzazione. </w:t>
+      </w:r>
+      <w:r>
+        <w:rPr>
+          <w:rFonts w:ascii="Verdana" w:eastAsia="Verdana" w:hAnsi="Verdana" w:cs="Verdana"/>
+          <w:color w:val="000000"/>
+          <w:sz w:val="22"/>
+          <w:szCs w:val="22"/>
+        </w:rPr>
+        <w:t xml:space="preserve">Il </w:t>
+      </w:r>
+      <w:r>
+        <w:rPr>
+          <w:rFonts w:ascii="Verdana" w:eastAsia="Verdana" w:hAnsi="Verdana" w:cs="Verdana"/>
+          <w:color w:val="000000"/>
+          <w:sz w:val="22"/>
+          <w:szCs w:val="22"/>
+        </w:rPr>
+        <w:t>programma di gestione delle tempistiche di produzione relative alle macchine a controllo numerico</w:t>
+      </w:r>
+      <w:r>
+        <w:rPr>
+          <w:rFonts w:ascii="Verdana" w:eastAsia="Verdana" w:hAnsi="Verdana" w:cs="Verdana"/>
+          <w:color w:val="000000"/>
+          <w:sz w:val="22"/>
+          <w:szCs w:val="22"/>
+        </w:rPr>
+        <w:t xml:space="preserve"> presenti in aziend</w:t>
+      </w:r>
+      <w:r>
+        <w:rPr>
+          <w:rFonts w:ascii="Verdana" w:eastAsia="Verdana" w:hAnsi="Verdana" w:cs="Verdana"/>
+          <w:color w:val="000000"/>
+          <w:sz w:val="22"/>
+          <w:szCs w:val="22"/>
+        </w:rPr>
+        <w:t xml:space="preserve">a è un work in progress, ogni giorno continuo ad aggiungere e perfezionare le funzionalità che dovrà avere. </w:t>
+      </w:r>
+    </w:p>
+    <w:p>
+      <w:pPr>
+        <w:pBdr>
+          <w:top w:val="nil"/>
+          <w:left w:val="nil"/>
+          <w:bottom w:val="nil"/>
+          <w:right w:val="nil"/>
+          <w:between w:val="nil"/>
+        </w:pBdr>
+        <w:ind w:left="720"/>
+        <w:rPr>
+          <w:rFonts w:ascii="Verdana" w:eastAsia="Verdana" w:hAnsi="Verdana" w:cs="Verdana"/>
+          <w:color w:val="000000"/>
+          <w:sz w:val="22"/>
+          <w:szCs w:val="22"/>
+        </w:rPr>
+      </w:pPr>
+    </w:p>
+    <w:p>
+      <w:pPr>
+        <w:pBdr>
+          <w:top w:val="nil"/>
+          <w:left w:val="nil"/>
+          <w:bottom w:val="nil"/>
+          <w:right w:val="nil"/>
+          <w:between w:val="nil"/>
+        </w:pBdr>
+        <w:ind w:left="567"/>
+        <w:rPr>
+          <w:rFonts w:ascii="Verdana" w:eastAsia="Verdana" w:hAnsi="Verdana" w:cs="Verdana"/>
+          <w:b/>
+          <w:color w:val="000000"/>
+          <w:sz w:val="24"/>
+          <w:szCs w:val="24"/>
+        </w:rPr>
+      </w:pPr>
+      <w:r>
+        <w:rPr>
+          <w:rFonts w:ascii="Verdana" w:eastAsia="Verdana" w:hAnsi="Verdana" w:cs="Verdana"/>
+          <w:b/>
+          <w:color w:val="000000"/>
+          <w:sz w:val="24"/>
+          <w:szCs w:val="24"/>
+        </w:rPr>
+        <w:t>6.2. Criticità riscontrate</w:t>
+      </w:r>
+    </w:p>
+    <w:p>
+      <w:pPr>
+        <w:pBdr>
+          <w:top w:val="nil"/>
+          <w:left w:val="nil"/>
+          <w:bottom w:val="nil"/>
+          <w:right w:val="nil"/>
+          <w:between w:val="nil"/>
+        </w:pBdr>
+        <w:ind w:left="567"/>
+        <w:rPr>
+          <w:rFonts w:ascii="Verdana" w:eastAsia="Verdana" w:hAnsi="Verdana" w:cs="Verdana"/>
+          <w:color w:val="000000"/>
+          <w:sz w:val="22"/>
+          <w:szCs w:val="22"/>
+        </w:rPr>
+      </w:pPr>
+      <w:bookmarkStart w:id="18" w:name="_4i7ojhp" w:colFirst="0" w:colLast="0"/>
+      <w:bookmarkEnd w:id="18"/>
+      <w:r>
+        <w:rPr>
+          <w:rFonts w:ascii="Verdana" w:eastAsia="Verdana" w:hAnsi="Verdana" w:cs="Verdana"/>
+          <w:color w:val="000000"/>
+          <w:sz w:val="22"/>
+          <w:szCs w:val="22"/>
+        </w:rPr>
+        <w:t>Le principali problematiche che ho riscontrato son</w:t>
+      </w:r>
+      <w:r>
+        <w:rPr>
+          <w:rFonts w:ascii="Verdana" w:eastAsia="Verdana" w:hAnsi="Verdana" w:cs="Verdana"/>
+          <w:color w:val="000000"/>
+          <w:sz w:val="22"/>
+          <w:szCs w:val="22"/>
+        </w:rPr>
+        <w:t>o state durante lo sviluppo del programma per la gestione delle tempi</w:t>
+      </w:r>
+      <w:r>
+        <w:rPr>
+          <w:rFonts w:ascii="Verdana" w:eastAsia="Verdana" w:hAnsi="Verdana" w:cs="Verdana"/>
+          <w:color w:val="000000"/>
+          <w:sz w:val="22"/>
+          <w:szCs w:val="22"/>
+        </w:rPr>
+        <w:t xml:space="preserve">stiche delle macchine cnc, in particolare durante la progettazione ma anche nella stesura del codice, dovendomi più volte fermare e documentarmi </w:t>
+      </w:r>
+      <w:r>
+        <w:rPr>
+          <w:rFonts w:ascii="Verdana" w:eastAsia="Verdana" w:hAnsi="Verdana" w:cs="Verdana"/>
+          <w:color w:val="000000"/>
+          <w:sz w:val="22"/>
+          <w:szCs w:val="22"/>
+        </w:rPr>
+        <w:t xml:space="preserve">su come superare i problemi </w:t>
+      </w:r>
+      <w:r>
+        <w:rPr>
+          <w:rFonts w:ascii="Verdana" w:eastAsia="Verdana" w:hAnsi="Verdana" w:cs="Verdana"/>
+          <w:color w:val="000000"/>
+          <w:sz w:val="22"/>
+          <w:szCs w:val="22"/>
+        </w:rPr>
+        <w:t>incontrati.</w:t>
+      </w:r>
     </w:p>
     <w:p>
       <w:pPr>
@@ -6184,6 +7302,7 @@
           <w:between w:val="nil"/>
         </w:pBdr>
         <w:spacing w:before="170" w:after="57"/>
+        <w:ind w:left="567"/>
         <w:rPr>
           <w:rFonts w:ascii="Verdana" w:eastAsia="Verdana" w:hAnsi="Verdana" w:cs="Verdana"/>
           <w:b/>
@@ -6200,8 +7319,10 @@
           <w:sz w:val="24"/>
           <w:szCs w:val="24"/>
         </w:rPr>
-        <w:t>5.2. Users e/o stakeholders</w:t>
-      </w:r>
+        <w:t>6.3. Possibili sviluppi</w:t>
+      </w:r>
+      <w:bookmarkStart w:id="19" w:name="_2xcytpi" w:colFirst="0" w:colLast="0"/>
+      <w:bookmarkEnd w:id="19"/>
       <w:r>
         <w:rPr>
           <w:rFonts w:ascii="Verdana" w:eastAsia="Verdana" w:hAnsi="Verdana" w:cs="Verdana"/>
@@ -6219,246 +7340,44 @@
           <w:sz w:val="24"/>
           <w:szCs w:val="24"/>
         </w:rPr>
-        <w:t xml:space="preserve">I colleghi dell’ufficio tecnico e i responsabili di KLiTE con la quale ho collaborato. </w:t>
-      </w:r>
-    </w:p>
-    <w:p>
-      <w:pPr>
-        <w:pBdr>
-          <w:top w:val="nil"/>
-          <w:left w:val="nil"/>
-          <w:bottom w:val="nil"/>
-          <w:right w:val="nil"/>
-          <w:between w:val="nil"/>
-        </w:pBdr>
-        <w:jc w:val="both"/>
-        <w:rPr>
-          <w:rFonts w:ascii="Verdana" w:eastAsia="Verdana" w:hAnsi="Verdana" w:cs="Verdana"/>
-          <w:color w:val="000000"/>
-          <w:sz w:val="22"/>
-          <w:szCs w:val="22"/>
-        </w:rPr>
-      </w:pPr>
-      <w:bookmarkStart w:id="15" w:name="_1ksv4uv" w:colFirst="0" w:colLast="0"/>
-      <w:bookmarkEnd w:id="15"/>
+        <w:t>Ci sono le basi per un potenziale sviluppo del il programma che sto realizzando per la gestione delle tempistiche delle macchine a controllo numerico.</w:t>
+      </w:r>
     </w:p>
     <w:p>
       <w:pPr>
         <w:keepNext/>
         <w:numPr>
-          <w:ilvl w:val="2"/>
+          <w:ilvl w:val="0"/>
           <w:numId w:val="5"/>
         </w:numPr>
         <w:pBdr>
           <w:top w:val="none" w:sz="0" w:space="0" w:color="000000"/>
           <w:left w:val="none" w:sz="0" w:space="0" w:color="000000"/>
-          <w:bottom w:val="none" w:sz="0" w:space="0" w:color="000000"/>
+          <w:bottom w:val="single" w:sz="6" w:space="1" w:color="000000"/>
           <w:right w:val="none" w:sz="0" w:space="0" w:color="000000"/>
           <w:between w:val="nil"/>
         </w:pBdr>
-        <w:spacing w:before="170" w:after="57"/>
+        <w:spacing w:before="283" w:after="170"/>
+        <w:jc w:val="center"/>
         <w:rPr>
           <w:rFonts w:ascii="Verdana" w:eastAsia="Verdana" w:hAnsi="Verdana" w:cs="Verdana"/>
           <w:b/>
-          <w:color w:val="000000"/>
-          <w:sz w:val="24"/>
-          <w:szCs w:val="24"/>
+          <w:i/>
+          <w:color w:val="000000"/>
+          <w:sz w:val="32"/>
+          <w:szCs w:val="32"/>
         </w:rPr>
       </w:pPr>
       <w:r>
         <w:rPr>
           <w:rFonts w:ascii="Verdana" w:eastAsia="Verdana" w:hAnsi="Verdana" w:cs="Verdana"/>
           <w:b/>
-          <w:color w:val="000000"/>
-          <w:sz w:val="24"/>
-          <w:szCs w:val="24"/>
-        </w:rPr>
-        <w:t>5.3. Requisiti (funzionali e non)</w:t>
-      </w:r>
-    </w:p>
-    <w:p>
-      <w:pPr>
-        <w:pStyle w:val="Paragrafoelenco"/>
-        <w:rPr>
-          <w:rFonts w:ascii="Verdana" w:eastAsia="Verdana" w:hAnsi="Verdana" w:cs="Verdana"/>
-          <w:color w:val="000000"/>
-          <w:sz w:val="24"/>
-          <w:szCs w:val="24"/>
-        </w:rPr>
-      </w:pPr>
-      <w:r>
-        <w:rPr>
-          <w:rFonts w:ascii="Verdana" w:eastAsia="Verdana" w:hAnsi="Verdana" w:cs="Verdana"/>
-          <w:color w:val="000000"/>
-          <w:sz w:val="24"/>
-          <w:szCs w:val="24"/>
-        </w:rPr>
-        <w:t>Era richiesta una conoscenza delle materie trat</w:t>
-      </w:r>
-      <w:r>
-        <w:rPr>
-          <w:rFonts w:ascii="Verdana" w:eastAsia="Verdana" w:hAnsi="Verdana" w:cs="Verdana"/>
-          <w:color w:val="000000"/>
-          <w:sz w:val="24"/>
-          <w:szCs w:val="24"/>
-        </w:rPr>
-        <w:t>tate al secondo anno del corso IoT.</w:t>
-      </w:r>
-      <w:bookmarkStart w:id="16" w:name="_44sinio" w:colFirst="0" w:colLast="0"/>
-      <w:bookmarkEnd w:id="16"/>
-    </w:p>
-    <w:p>
-      <w:pPr>
-        <w:keepNext/>
-        <w:pBdr>
-          <w:top w:val="none" w:sz="0" w:space="0" w:color="000000"/>
-          <w:left w:val="none" w:sz="0" w:space="0" w:color="000000"/>
-          <w:bottom w:val="none" w:sz="0" w:space="0" w:color="000000"/>
-          <w:right w:val="none" w:sz="0" w:space="0" w:color="000000"/>
-          <w:between w:val="nil"/>
-        </w:pBdr>
-        <w:spacing w:before="170" w:after="57"/>
-        <w:ind w:left="720"/>
-        <w:rPr>
-          <w:rFonts w:ascii="Verdana" w:eastAsia="Verdana" w:hAnsi="Verdana" w:cs="Verdana"/>
-          <w:b/>
-          <w:color w:val="000000"/>
-          <w:sz w:val="24"/>
-          <w:szCs w:val="24"/>
-        </w:rPr>
-      </w:pPr>
-      <w:r>
-        <w:rPr>
-          <w:rFonts w:ascii="Verdana" w:eastAsia="Verdana" w:hAnsi="Verdana" w:cs="Verdana"/>
-          <w:b/>
-          <w:color w:val="000000"/>
-          <w:sz w:val="24"/>
-          <w:szCs w:val="24"/>
-        </w:rPr>
-        <w:t>5.4. Architettura e tecnologie del progetto/attività</w:t>
-      </w:r>
-    </w:p>
-    <w:p>
-      <w:pPr>
-        <w:pBdr>
-          <w:top w:val="nil"/>
-          <w:left w:val="nil"/>
-          <w:bottom w:val="nil"/>
-          <w:right w:val="nil"/>
-          <w:between w:val="nil"/>
-        </w:pBdr>
-        <w:ind w:left="720"/>
-        <w:rPr>
-          <w:rFonts w:ascii="Verdana" w:eastAsia="Verdana" w:hAnsi="Verdana" w:cs="Verdana"/>
-          <w:color w:val="000000"/>
-          <w:sz w:val="22"/>
-          <w:szCs w:val="22"/>
-        </w:rPr>
-      </w:pPr>
-      <w:bookmarkStart w:id="17" w:name="_2jxsxqh" w:colFirst="0" w:colLast="0"/>
-      <w:bookmarkEnd w:id="17"/>
-      <w:r>
-        <w:rPr>
-          <w:rFonts w:ascii="Verdana" w:eastAsia="Verdana" w:hAnsi="Verdana" w:cs="Verdana"/>
-          <w:color w:val="000000"/>
-          <w:sz w:val="22"/>
-          <w:szCs w:val="22"/>
-        </w:rPr>
-        <w:t>Utilizzo di Javascript, HTML 5 per la modifica del software Magic Mirror e</w:t>
-      </w:r>
-      <w:r>
-        <w:rPr>
-          <w:rFonts w:ascii="Verdana" w:eastAsia="Verdana" w:hAnsi="Verdana" w:cs="Verdana"/>
-          <w:color w:val="000000"/>
-          <w:sz w:val="22"/>
-          <w:szCs w:val="22"/>
-        </w:rPr>
-        <w:t xml:space="preserve"> dei linguaggi C#, C per la realizzazione del programma di gestione delle attività produttive, uniti poi alla manipolazione di librerie per gestire fogli di calcolo in Microsoft Excel</w:t>
-      </w:r>
-      <w:r>
-        <w:rPr>
-          <w:rFonts w:ascii="Verdana" w:eastAsia="Verdana" w:hAnsi="Verdana" w:cs="Verdana"/>
-          <w:color w:val="000000"/>
-          <w:sz w:val="22"/>
-          <w:szCs w:val="22"/>
-        </w:rPr>
-        <w:t xml:space="preserve">. </w:t>
-      </w:r>
-    </w:p>
-    <w:p>
-      <w:pPr>
-        <w:keepNext/>
-        <w:pBdr>
-          <w:top w:val="none" w:sz="0" w:space="0" w:color="000000"/>
-          <w:left w:val="none" w:sz="0" w:space="0" w:color="000000"/>
-          <w:bottom w:val="none" w:sz="0" w:space="0" w:color="000000"/>
-          <w:right w:val="none" w:sz="0" w:space="0" w:color="000000"/>
-          <w:between w:val="nil"/>
-        </w:pBdr>
-        <w:spacing w:before="170" w:after="57"/>
-        <w:ind w:firstLine="720"/>
-        <w:rPr>
-          <w:rFonts w:ascii="Verdana" w:eastAsia="Verdana" w:hAnsi="Verdana" w:cs="Verdana"/>
-          <w:b/>
-          <w:color w:val="000000"/>
-          <w:sz w:val="24"/>
-          <w:szCs w:val="24"/>
-        </w:rPr>
-      </w:pPr>
-      <w:r>
-        <w:rPr>
-          <w:rFonts w:ascii="Verdana" w:eastAsia="Verdana" w:hAnsi="Verdana" w:cs="Verdana"/>
-          <w:b/>
-          <w:color w:val="000000"/>
-          <w:sz w:val="24"/>
-          <w:szCs w:val="24"/>
-        </w:rPr>
-        <w:t>5.5. Organizzazione, struttura e modalità di lavoro del team</w:t>
-      </w:r>
-    </w:p>
-    <w:p>
-      <w:pPr>
-        <w:pBdr>
-          <w:top w:val="nil"/>
-          <w:left w:val="nil"/>
-          <w:bottom w:val="nil"/>
-          <w:right w:val="nil"/>
-          <w:between w:val="nil"/>
-        </w:pBdr>
-        <w:ind w:left="720"/>
-        <w:rPr>
-          <w:rFonts w:ascii="Verdana" w:eastAsia="Verdana" w:hAnsi="Verdana" w:cs="Verdana"/>
-          <w:color w:val="000000"/>
-          <w:sz w:val="22"/>
-          <w:szCs w:val="22"/>
-        </w:rPr>
-      </w:pPr>
-      <w:r>
-        <w:rPr>
-          <w:rFonts w:ascii="Verdana" w:eastAsia="Verdana" w:hAnsi="Verdana" w:cs="Verdana"/>
-          <w:color w:val="000000"/>
-          <w:sz w:val="22"/>
-          <w:szCs w:val="22"/>
-        </w:rPr>
-        <w:t>Progetti continuati autonomamente con vari conf</w:t>
-      </w:r>
-      <w:r>
-        <w:rPr>
-          <w:rFonts w:ascii="Verdana" w:eastAsia="Verdana" w:hAnsi="Verdana" w:cs="Verdana"/>
-          <w:color w:val="000000"/>
-          <w:sz w:val="22"/>
-          <w:szCs w:val="22"/>
-        </w:rPr>
-        <w:t>ronti con il tutor per definire e</w:t>
-      </w:r>
-      <w:r>
-        <w:rPr>
-          <w:rFonts w:ascii="Verdana" w:eastAsia="Verdana" w:hAnsi="Verdana" w:cs="Verdana"/>
-          <w:color w:val="000000"/>
-          <w:sz w:val="22"/>
-          <w:szCs w:val="22"/>
-        </w:rPr>
-        <w:t xml:space="preserve"> valutare gli obiettivi in base alle esigenze. </w:t>
+          <w:i/>
+          <w:color w:val="000000"/>
+          <w:sz w:val="32"/>
+          <w:szCs w:val="32"/>
+        </w:rPr>
+        <w:t>III PARTE - Conclusioni</w:t>
       </w:r>
     </w:p>
     <w:p>
@@ -6484,8 +7403,8 @@
           <w:szCs w:val="28"/>
         </w:rPr>
       </w:pPr>
-      <w:bookmarkStart w:id="18" w:name="_z337ya" w:colFirst="0" w:colLast="0"/>
-      <w:bookmarkEnd w:id="18"/>
+      <w:bookmarkStart w:id="20" w:name="_1ci93xb" w:colFirst="0" w:colLast="0"/>
+      <w:bookmarkEnd w:id="20"/>
       <w:r>
         <w:rPr>
           <w:rFonts w:ascii="Cambria" w:eastAsia="Cambria" w:hAnsi="Cambria" w:cs="Cambria"/>
@@ -6494,48 +7413,15 @@
           <w:sz w:val="28"/>
           <w:szCs w:val="28"/>
         </w:rPr>
-        <w:lastRenderedPageBreak/>
-        <w:t>6. Risultati conseguiti</w:t>
-      </w:r>
-    </w:p>
-    <w:p>
-      <w:pPr>
-        <w:keepNext/>
+        <w:t>7. Riflessioni e considerazioni conclusive</w:t>
+      </w:r>
+    </w:p>
+    <w:p>
+      <w:pPr>
         <w:numPr>
-          <w:ilvl w:val="2"/>
-          <w:numId w:val="5"/>
+          <w:ilvl w:val="0"/>
+          <w:numId w:val="3"/>
         </w:numPr>
-        <w:pBdr>
-          <w:top w:val="none" w:sz="0" w:space="0" w:color="000000"/>
-          <w:left w:val="none" w:sz="0" w:space="0" w:color="000000"/>
-          <w:bottom w:val="none" w:sz="0" w:space="0" w:color="000000"/>
-          <w:right w:val="none" w:sz="0" w:space="0" w:color="000000"/>
-          <w:between w:val="nil"/>
-        </w:pBdr>
-        <w:spacing w:before="170" w:after="57"/>
-        <w:rPr>
-          <w:rFonts w:ascii="Verdana" w:eastAsia="Verdana" w:hAnsi="Verdana" w:cs="Verdana"/>
-          <w:b/>
-          <w:color w:val="000000"/>
-          <w:sz w:val="24"/>
-          <w:szCs w:val="24"/>
-        </w:rPr>
-      </w:pPr>
-      <w:bookmarkStart w:id="19" w:name="_3j2qqm3" w:colFirst="0" w:colLast="0"/>
-      <w:bookmarkEnd w:id="19"/>
-      <w:r>
-        <w:rPr>
-          <w:rFonts w:ascii="Verdana" w:eastAsia="Verdana" w:hAnsi="Verdana" w:cs="Verdana"/>
-          <w:b/>
-          <w:color w:val="000000"/>
-          <w:sz w:val="24"/>
-          <w:szCs w:val="24"/>
-        </w:rPr>
-        <w:t>6.1. Risultati raggiunti</w:t>
-      </w:r>
-    </w:p>
-    <w:p>
-      <w:pPr>
         <w:pBdr>
           <w:top w:val="nil"/>
           <w:left w:val="nil"/>
@@ -6543,468 +7429,7 @@
           <w:right w:val="nil"/>
           <w:between w:val="nil"/>
         </w:pBdr>
-        <w:ind w:left="720"/>
-        <w:rPr>
-          <w:rFonts w:ascii="Verdana" w:eastAsia="Verdana" w:hAnsi="Verdana" w:cs="Verdana"/>
-          <w:color w:val="000000"/>
-          <w:sz w:val="22"/>
-          <w:szCs w:val="22"/>
-        </w:rPr>
-      </w:pPr>
-      <w:bookmarkStart w:id="20" w:name="_1y810tw" w:colFirst="0" w:colLast="0"/>
-      <w:bookmarkEnd w:id="20"/>
-      <w:r>
-        <w:rPr>
-          <w:rFonts w:ascii="Verdana" w:eastAsia="Verdana" w:hAnsi="Verdana" w:cs="Verdana"/>
-          <w:color w:val="000000"/>
-          <w:sz w:val="22"/>
-          <w:szCs w:val="22"/>
-        </w:rPr>
-        <w:t>Per lo sviluppo del nuovo dispositivo</w:t>
-      </w:r>
-      <w:r>
-        <w:rPr>
-          <w:rFonts w:ascii="Verdana" w:eastAsia="Verdana" w:hAnsi="Verdana" w:cs="Verdana"/>
-          <w:color w:val="000000"/>
-          <w:sz w:val="22"/>
-          <w:szCs w:val="22"/>
-        </w:rPr>
-        <w:t xml:space="preserve"> Driver Meccano</w:t>
-      </w:r>
-      <w:r>
-        <w:rPr>
-          <w:rFonts w:ascii="Verdana" w:eastAsia="Verdana" w:hAnsi="Verdana" w:cs="Verdana"/>
-          <w:color w:val="000000"/>
-          <w:sz w:val="22"/>
-          <w:szCs w:val="22"/>
-        </w:rPr>
-        <w:t xml:space="preserve"> e quindi la collaborazione con l’azienda cinese KLiTE</w:t>
-      </w:r>
-      <w:r>
-        <w:rPr>
-          <w:rFonts w:ascii="Verdana" w:eastAsia="Verdana" w:hAnsi="Verdana" w:cs="Verdana"/>
-          <w:color w:val="000000"/>
-          <w:sz w:val="22"/>
-          <w:szCs w:val="22"/>
-        </w:rPr>
-        <w:t>,</w:t>
-      </w:r>
-      <w:r>
-        <w:rPr>
-          <w:rFonts w:ascii="Verdana" w:eastAsia="Verdana" w:hAnsi="Verdana" w:cs="Verdana"/>
-          <w:color w:val="000000"/>
-          <w:sz w:val="22"/>
-          <w:szCs w:val="22"/>
-        </w:rPr>
-        <w:t xml:space="preserve"> </w:t>
-      </w:r>
-      <w:r>
-        <w:rPr>
-          <w:rFonts w:ascii="Verdana" w:eastAsia="Verdana" w:hAnsi="Verdana" w:cs="Verdana"/>
-          <w:color w:val="000000"/>
-          <w:sz w:val="22"/>
-          <w:szCs w:val="22"/>
-        </w:rPr>
-        <w:t xml:space="preserve">per </w:t>
-      </w:r>
-      <w:r>
-        <w:rPr>
-          <w:rFonts w:ascii="Verdana" w:eastAsia="Verdana" w:hAnsi="Verdana" w:cs="Verdana"/>
-          <w:color w:val="000000"/>
-          <w:sz w:val="22"/>
-          <w:szCs w:val="22"/>
-        </w:rPr>
-        <w:t xml:space="preserve">la ricerca </w:t>
-      </w:r>
-      <w:r>
-        <w:rPr>
-          <w:rFonts w:ascii="Verdana" w:eastAsia="Verdana" w:hAnsi="Verdana" w:cs="Verdana"/>
-          <w:color w:val="000000"/>
-          <w:sz w:val="22"/>
-          <w:szCs w:val="22"/>
-        </w:rPr>
-        <w:t>e</w:t>
-      </w:r>
-      <w:r>
-        <w:rPr>
-          <w:rFonts w:ascii="Verdana" w:eastAsia="Verdana" w:hAnsi="Verdana" w:cs="Verdana"/>
-          <w:color w:val="000000"/>
-          <w:sz w:val="22"/>
-          <w:szCs w:val="22"/>
-        </w:rPr>
-        <w:t xml:space="preserve"> </w:t>
-      </w:r>
-      <w:r>
-        <w:rPr>
-          <w:rFonts w:ascii="Verdana" w:eastAsia="Verdana" w:hAnsi="Verdana" w:cs="Verdana"/>
-          <w:color w:val="000000"/>
-          <w:sz w:val="22"/>
-          <w:szCs w:val="22"/>
-        </w:rPr>
-        <w:t>la verifica di compatibilità</w:t>
-      </w:r>
-      <w:r>
-        <w:rPr>
-          <w:rFonts w:ascii="Verdana" w:eastAsia="Verdana" w:hAnsi="Verdana" w:cs="Verdana"/>
-          <w:color w:val="000000"/>
-          <w:sz w:val="22"/>
-          <w:szCs w:val="22"/>
-        </w:rPr>
-        <w:t xml:space="preserve"> tra alcuni</w:t>
-      </w:r>
-      <w:r>
-        <w:rPr>
-          <w:rFonts w:ascii="Verdana" w:eastAsia="Verdana" w:hAnsi="Verdana" w:cs="Verdana"/>
-          <w:color w:val="000000"/>
-          <w:sz w:val="22"/>
-          <w:szCs w:val="22"/>
-        </w:rPr>
-        <w:t xml:space="preserve"> chip Wi-Fi ed i software Google Home e Amazon Alexa</w:t>
-      </w:r>
-      <w:r>
-        <w:rPr>
-          <w:rFonts w:ascii="Verdana" w:eastAsia="Verdana" w:hAnsi="Verdana" w:cs="Verdana"/>
-          <w:color w:val="000000"/>
-          <w:sz w:val="22"/>
-          <w:szCs w:val="22"/>
-        </w:rPr>
-        <w:t xml:space="preserve"> ho rag</w:t>
-      </w:r>
-      <w:r>
-        <w:rPr>
-          <w:rFonts w:ascii="Verdana" w:eastAsia="Verdana" w:hAnsi="Verdana" w:cs="Verdana"/>
-          <w:color w:val="000000"/>
-          <w:sz w:val="22"/>
-          <w:szCs w:val="22"/>
-        </w:rPr>
-        <w:t>giunto risultati soddisfacenti, riuscendo in poco tempo a reperire le informazioni necessarie</w:t>
-      </w:r>
-      <w:r>
-        <w:rPr>
-          <w:rFonts w:ascii="Verdana" w:eastAsia="Verdana" w:hAnsi="Verdana" w:cs="Verdana"/>
-          <w:color w:val="000000"/>
-          <w:sz w:val="22"/>
-          <w:szCs w:val="22"/>
-        </w:rPr>
-        <w:t xml:space="preserve"> anche contattando e interloquendo con colleghi di un altro Paese e questo secondo me è stata l’esperienza più significativa dello stage oltre all’aver appreso nuove conoscenze</w:t>
-      </w:r>
-      <w:r>
-        <w:rPr>
-          <w:rFonts w:ascii="Verdana" w:eastAsia="Verdana" w:hAnsi="Verdana" w:cs="Verdana"/>
-          <w:color w:val="000000"/>
-          <w:sz w:val="22"/>
-          <w:szCs w:val="22"/>
-        </w:rPr>
-        <w:t xml:space="preserve">. </w:t>
-      </w:r>
-      <w:r>
-        <w:rPr>
-          <w:rFonts w:ascii="Verdana" w:eastAsia="Verdana" w:hAnsi="Verdana" w:cs="Verdana"/>
-          <w:color w:val="000000"/>
-          <w:sz w:val="22"/>
-          <w:szCs w:val="22"/>
-        </w:rPr>
-        <w:t xml:space="preserve">Parlando del progetto dello smart mirror e software open source di nome: “Magic Mirror” considero i risultati ottenuti sufficienti; inizialmente </w:t>
-      </w:r>
-      <w:r>
-        <w:rPr>
-          <w:rFonts w:ascii="Verdana" w:eastAsia="Verdana" w:hAnsi="Verdana" w:cs="Verdana"/>
-          <w:color w:val="000000"/>
-          <w:sz w:val="22"/>
-          <w:szCs w:val="22"/>
-        </w:rPr>
-        <w:t xml:space="preserve">ero stato incaricato di sviluppare dei moduli da integrare nel software sopra citato, però in seguito ad alcune riflessioni l’azienda ha optato di utilizzare il sistema nel suo stato di default, senza alcuna personalizzazione. </w:t>
-      </w:r>
-      <w:r>
-        <w:rPr>
-          <w:rFonts w:ascii="Verdana" w:eastAsia="Verdana" w:hAnsi="Verdana" w:cs="Verdana"/>
-          <w:color w:val="000000"/>
-          <w:sz w:val="22"/>
-          <w:szCs w:val="22"/>
-        </w:rPr>
-        <w:t xml:space="preserve">Il </w:t>
-      </w:r>
-      <w:r>
-        <w:rPr>
-          <w:rFonts w:ascii="Verdana" w:eastAsia="Verdana" w:hAnsi="Verdana" w:cs="Verdana"/>
-          <w:color w:val="000000"/>
-          <w:sz w:val="22"/>
-          <w:szCs w:val="22"/>
-        </w:rPr>
-        <w:t>programma di gestione delle tempistiche di produzione relative alle macchine a controllo numerico</w:t>
-      </w:r>
-      <w:r>
-        <w:rPr>
-          <w:rFonts w:ascii="Verdana" w:eastAsia="Verdana" w:hAnsi="Verdana" w:cs="Verdana"/>
-          <w:color w:val="000000"/>
-          <w:sz w:val="22"/>
-          <w:szCs w:val="22"/>
-        </w:rPr>
-        <w:t xml:space="preserve"> presenti in aziend</w:t>
-      </w:r>
-      <w:r>
-        <w:rPr>
-          <w:rFonts w:ascii="Verdana" w:eastAsia="Verdana" w:hAnsi="Verdana" w:cs="Verdana"/>
-          <w:color w:val="000000"/>
-          <w:sz w:val="22"/>
-          <w:szCs w:val="22"/>
-        </w:rPr>
-        <w:t xml:space="preserve">a è un work in progress, ogni giorno continuo ad aggiungere e perfezionare le funzionalità che dovrà avere. </w:t>
-      </w:r>
-    </w:p>
-    <w:p>
-      <w:pPr>
-        <w:pBdr>
-          <w:top w:val="nil"/>
-          <w:left w:val="nil"/>
-          <w:bottom w:val="nil"/>
-          <w:right w:val="nil"/>
-          <w:between w:val="nil"/>
-        </w:pBdr>
-        <w:ind w:left="720"/>
-        <w:rPr>
-          <w:rFonts w:ascii="Verdana" w:eastAsia="Verdana" w:hAnsi="Verdana" w:cs="Verdana"/>
-          <w:color w:val="000000"/>
-          <w:sz w:val="22"/>
-          <w:szCs w:val="22"/>
-        </w:rPr>
-      </w:pPr>
-    </w:p>
-    <w:p>
-      <w:pPr>
-        <w:pBdr>
-          <w:top w:val="nil"/>
-          <w:left w:val="nil"/>
-          <w:bottom w:val="nil"/>
-          <w:right w:val="nil"/>
-          <w:between w:val="nil"/>
-        </w:pBdr>
-        <w:ind w:left="720"/>
-        <w:rPr>
-          <w:rFonts w:ascii="Verdana" w:eastAsia="Verdana" w:hAnsi="Verdana" w:cs="Verdana"/>
-          <w:b/>
-          <w:color w:val="000000"/>
-          <w:sz w:val="24"/>
-          <w:szCs w:val="24"/>
-        </w:rPr>
-      </w:pPr>
-      <w:r>
-        <w:rPr>
-          <w:rFonts w:ascii="Verdana" w:eastAsia="Verdana" w:hAnsi="Verdana" w:cs="Verdana"/>
-          <w:b/>
-          <w:color w:val="000000"/>
-          <w:sz w:val="24"/>
-          <w:szCs w:val="24"/>
-        </w:rPr>
-        <w:t>6.2. Criticità riscontrate</w:t>
-      </w:r>
-    </w:p>
-    <w:p>
-      <w:pPr>
-        <w:pBdr>
-          <w:top w:val="nil"/>
-          <w:left w:val="nil"/>
-          <w:bottom w:val="nil"/>
-          <w:right w:val="nil"/>
-          <w:between w:val="nil"/>
-        </w:pBdr>
-        <w:ind w:left="720"/>
-        <w:rPr>
-          <w:rFonts w:ascii="Verdana" w:eastAsia="Verdana" w:hAnsi="Verdana" w:cs="Verdana"/>
-          <w:color w:val="000000"/>
-          <w:sz w:val="22"/>
-          <w:szCs w:val="22"/>
-        </w:rPr>
-      </w:pPr>
-      <w:bookmarkStart w:id="21" w:name="_4i7ojhp" w:colFirst="0" w:colLast="0"/>
-      <w:bookmarkEnd w:id="21"/>
-      <w:r>
-        <w:rPr>
-          <w:rFonts w:ascii="Verdana" w:eastAsia="Verdana" w:hAnsi="Verdana" w:cs="Verdana"/>
-          <w:color w:val="000000"/>
-          <w:sz w:val="22"/>
-          <w:szCs w:val="22"/>
-        </w:rPr>
-        <w:t>Le principali problematiche che ho riscontrato son</w:t>
-      </w:r>
-      <w:r>
-        <w:rPr>
-          <w:rFonts w:ascii="Verdana" w:eastAsia="Verdana" w:hAnsi="Verdana" w:cs="Verdana"/>
-          <w:color w:val="000000"/>
-          <w:sz w:val="22"/>
-          <w:szCs w:val="22"/>
-        </w:rPr>
-        <w:t>o state durante lo sviluppo del programma per la gestione delle tempi</w:t>
-      </w:r>
-      <w:r>
-        <w:rPr>
-          <w:rFonts w:ascii="Verdana" w:eastAsia="Verdana" w:hAnsi="Verdana" w:cs="Verdana"/>
-          <w:color w:val="000000"/>
-          <w:sz w:val="22"/>
-          <w:szCs w:val="22"/>
-        </w:rPr>
-        <w:t xml:space="preserve">stiche delle macchine cnc, in particolare durante la progettazione ma anche nella stesura del codice, dovendomi più volte fermare e documentarmi </w:t>
-      </w:r>
-      <w:r>
-        <w:rPr>
-          <w:rFonts w:ascii="Verdana" w:eastAsia="Verdana" w:hAnsi="Verdana" w:cs="Verdana"/>
-          <w:color w:val="000000"/>
-          <w:sz w:val="22"/>
-          <w:szCs w:val="22"/>
-        </w:rPr>
-        <w:t xml:space="preserve">su come superare i problemi </w:t>
-      </w:r>
-      <w:r>
-        <w:rPr>
-          <w:rFonts w:ascii="Verdana" w:eastAsia="Verdana" w:hAnsi="Verdana" w:cs="Verdana"/>
-          <w:color w:val="000000"/>
-          <w:sz w:val="22"/>
-          <w:szCs w:val="22"/>
-        </w:rPr>
-        <w:t>incontrati.</w:t>
-      </w:r>
-    </w:p>
-    <w:p>
-      <w:pPr>
-        <w:keepNext/>
-        <w:numPr>
-          <w:ilvl w:val="2"/>
-          <w:numId w:val="5"/>
-        </w:numPr>
-        <w:pBdr>
-          <w:top w:val="none" w:sz="0" w:space="0" w:color="000000"/>
-          <w:left w:val="none" w:sz="0" w:space="0" w:color="000000"/>
-          <w:bottom w:val="none" w:sz="0" w:space="0" w:color="000000"/>
-          <w:right w:val="none" w:sz="0" w:space="0" w:color="000000"/>
-          <w:between w:val="nil"/>
-        </w:pBdr>
-        <w:spacing w:before="170" w:after="57"/>
-        <w:rPr>
-          <w:rFonts w:ascii="Verdana" w:eastAsia="Verdana" w:hAnsi="Verdana" w:cs="Verdana"/>
-          <w:b/>
-          <w:color w:val="000000"/>
-          <w:sz w:val="24"/>
-          <w:szCs w:val="24"/>
-        </w:rPr>
-      </w:pPr>
-      <w:r>
-        <w:rPr>
-          <w:rFonts w:ascii="Verdana" w:eastAsia="Verdana" w:hAnsi="Verdana" w:cs="Verdana"/>
-          <w:b/>
-          <w:color w:val="000000"/>
-          <w:sz w:val="24"/>
-          <w:szCs w:val="24"/>
-        </w:rPr>
-        <w:t>6.3. Possibili sviluppi</w:t>
-      </w:r>
-      <w:bookmarkStart w:id="22" w:name="_2xcytpi" w:colFirst="0" w:colLast="0"/>
-      <w:bookmarkEnd w:id="22"/>
-      <w:r>
-        <w:rPr>
-          <w:rFonts w:ascii="Verdana" w:eastAsia="Verdana" w:hAnsi="Verdana" w:cs="Verdana"/>
-          <w:b/>
-          <w:color w:val="000000"/>
-          <w:sz w:val="24"/>
-          <w:szCs w:val="24"/>
-        </w:rPr>
-        <w:br/>
-      </w:r>
-      <w:r>
-        <w:rPr>
-          <w:rFonts w:ascii="Verdana" w:eastAsia="Verdana" w:hAnsi="Verdana" w:cs="Verdana"/>
-          <w:color w:val="000000"/>
-          <w:sz w:val="24"/>
-          <w:szCs w:val="24"/>
-        </w:rPr>
-        <w:t>Ci sono le basi per un potenziale sviluppo del il programma che sto realizzando per la gestione delle tempistiche delle macchine a controllo numerico.</w:t>
-      </w:r>
-    </w:p>
-    <w:p>
-      <w:pPr>
-        <w:keepNext/>
-        <w:numPr>
-          <w:ilvl w:val="0"/>
-          <w:numId w:val="5"/>
-        </w:numPr>
-        <w:pBdr>
-          <w:top w:val="none" w:sz="0" w:space="0" w:color="000000"/>
-          <w:left w:val="none" w:sz="0" w:space="0" w:color="000000"/>
-          <w:bottom w:val="single" w:sz="6" w:space="1" w:color="000000"/>
-          <w:right w:val="none" w:sz="0" w:space="0" w:color="000000"/>
-          <w:between w:val="nil"/>
-        </w:pBdr>
-        <w:spacing w:before="283" w:after="170"/>
-        <w:jc w:val="center"/>
-        <w:rPr>
-          <w:rFonts w:ascii="Verdana" w:eastAsia="Verdana" w:hAnsi="Verdana" w:cs="Verdana"/>
-          <w:b/>
-          <w:i/>
-          <w:color w:val="000000"/>
-          <w:sz w:val="32"/>
-          <w:szCs w:val="32"/>
-        </w:rPr>
-      </w:pPr>
-      <w:r>
-        <w:rPr>
-          <w:rFonts w:ascii="Verdana" w:eastAsia="Verdana" w:hAnsi="Verdana" w:cs="Verdana"/>
-          <w:b/>
-          <w:i/>
-          <w:color w:val="000000"/>
-          <w:sz w:val="32"/>
-          <w:szCs w:val="32"/>
-        </w:rPr>
-        <w:t>III PARTE - Conclusioni</w:t>
-      </w:r>
-    </w:p>
-    <w:p>
-      <w:pPr>
-        <w:keepNext/>
-        <w:numPr>
-          <w:ilvl w:val="1"/>
-          <w:numId w:val="5"/>
-        </w:numPr>
-        <w:pBdr>
-          <w:top w:val="none" w:sz="0" w:space="0" w:color="000000"/>
-          <w:left w:val="none" w:sz="0" w:space="0" w:color="000000"/>
-          <w:bottom w:val="single" w:sz="4" w:space="1" w:color="000000"/>
-          <w:right w:val="none" w:sz="0" w:space="0" w:color="000000"/>
-          <w:between w:val="nil"/>
-        </w:pBdr>
-        <w:spacing w:before="238" w:after="113"/>
-        <w:rPr>
-          <w:rFonts w:ascii="Cambria" w:eastAsia="Cambria" w:hAnsi="Cambria" w:cs="Cambria"/>
-          <w:b/>
-          <w:color w:val="000000"/>
-          <w:sz w:val="28"/>
-          <w:szCs w:val="28"/>
-        </w:rPr>
-      </w:pPr>
-      <w:bookmarkStart w:id="23" w:name="_1ci93xb" w:colFirst="0" w:colLast="0"/>
-      <w:bookmarkEnd w:id="23"/>
-      <w:r>
-        <w:rPr>
-          <w:rFonts w:ascii="Cambria" w:eastAsia="Cambria" w:hAnsi="Cambria" w:cs="Cambria"/>
-          <w:b/>
-          <w:color w:val="000000"/>
-          <w:sz w:val="28"/>
-          <w:szCs w:val="28"/>
-        </w:rPr>
-        <w:t>7. Riflessioni e considerazioni conclusive</w:t>
-      </w:r>
-    </w:p>
-    <w:p>
-      <w:pPr>
-        <w:numPr>
-          <w:ilvl w:val="0"/>
-          <w:numId w:val="3"/>
-        </w:numPr>
-        <w:pBdr>
-          <w:top w:val="nil"/>
-          <w:left w:val="nil"/>
-          <w:bottom w:val="nil"/>
-          <w:right w:val="nil"/>
-          <w:between w:val="nil"/>
-        </w:pBdr>
+        <w:ind w:left="567" w:hanging="283"/>
         <w:rPr>
           <w:i/>
           <w:color w:val="000000"/>
@@ -7066,26 +7491,17 @@
           <w:sz w:val="22"/>
           <w:szCs w:val="22"/>
         </w:rPr>
-        <w:t xml:space="preserve">lleghi d’ufficio con cui ho instaurato un ottimo rapporto. </w:t>
-      </w:r>
-    </w:p>
-    <w:p>
-      <w:pPr>
-        <w:pBdr>
-          <w:top w:val="nil"/>
-          <w:left w:val="nil"/>
-          <w:bottom w:val="nil"/>
-          <w:right w:val="nil"/>
-          <w:between w:val="nil"/>
-        </w:pBdr>
-        <w:ind w:left="720"/>
-        <w:rPr>
-          <w:i/>
-          <w:color w:val="000000"/>
-        </w:rPr>
-      </w:pPr>
-      <w:bookmarkStart w:id="24" w:name="_GoBack"/>
-      <w:bookmarkEnd w:id="24"/>
+        <w:t>lleghi d’ufficio con cui ho</w:t>
+      </w:r>
+      <w:r>
+        <w:rPr>
+          <w:rFonts w:ascii="Verdana" w:eastAsia="Verdana" w:hAnsi="Verdana" w:cs="Verdana"/>
+          <w:color w:val="000000"/>
+          <w:sz w:val="22"/>
+          <w:szCs w:val="22"/>
+        </w:rPr>
+        <w:t xml:space="preserve"> instaurato un ottimo rapporto.</w:t>
+      </w:r>
     </w:p>
     <w:sectPr>
       <w:headerReference w:type="default" r:id="rId17"/>
@@ -7232,7 +7648,7 @@
         <w:sz w:val="18"/>
         <w:szCs w:val="18"/>
       </w:rPr>
-      <w:t>10</w:t>
+      <w:t>5</w:t>
     </w:r>
     <w:r>
       <w:rPr>
@@ -7293,7 +7709,7 @@
         <w:sz w:val="18"/>
         <w:szCs w:val="18"/>
       </w:rPr>
-      <w:t>10</w:t>
+      <w:t>11</w:t>
     </w:r>
     <w:r>
       <w:rPr>

</xml_diff>

<commit_message>
Sistemata la tesina nella sua parte iniziale
</commit_message>
<xml_diff>
--- a/RelazioneStage_TSIOT_Pizzinato_Matteo.dot.docx
+++ b/RelazioneStage_TSIOT_Pizzinato_Matteo.dot.docx
@@ -619,7 +619,6 @@
           <w:docPartUnique/>
         </w:docPartObj>
       </w:sdtPr>
-      <w:sdtEndPr/>
       <w:sdtContent>
         <w:p>
           <w:pPr>
@@ -2128,10 +2127,6 @@
     <w:p>
       <w:pPr>
         <w:keepNext/>
-        <w:numPr>
-          <w:ilvl w:val="1"/>
-          <w:numId w:val="5"/>
-        </w:numPr>
         <w:pBdr>
           <w:top w:val="none" w:sz="0" w:space="0" w:color="000000"/>
           <w:left w:val="none" w:sz="0" w:space="0" w:color="000000"/>
@@ -2182,11 +2177,20 @@
       <w:r>
         <w:rPr>
           <w:rFonts w:ascii="Verdana" w:eastAsia="Verdana" w:hAnsi="Verdana" w:cs="Verdana"/>
-          <w:color w:val="000000"/>
-          <w:sz w:val="22"/>
-          <w:szCs w:val="22"/>
-        </w:rPr>
-        <w:t>L&amp;S è un’azienda che opera nel settore dell’</w:t>
+          <w:color w:val="548DD4" w:themeColor="text2" w:themeTint="99"/>
+          <w:sz w:val="22"/>
+          <w:szCs w:val="22"/>
+        </w:rPr>
+        <w:t xml:space="preserve">L&amp;S </w:t>
+      </w:r>
+      <w:r>
+        <w:rPr>
+          <w:rFonts w:ascii="Verdana" w:eastAsia="Verdana" w:hAnsi="Verdana" w:cs="Verdana"/>
+          <w:color w:val="000000"/>
+          <w:sz w:val="22"/>
+          <w:szCs w:val="22"/>
+        </w:rPr>
+        <w:t>è un’azienda che opera nel settore dell’</w:t>
       </w:r>
       <w:r>
         <w:rPr>
@@ -2384,70 +2388,6 @@
           <w:szCs w:val="22"/>
         </w:rPr>
       </w:pPr>
-      <w:r>
-        <w:rPr>
-          <w:rFonts w:ascii="Verdana" w:eastAsia="Verdana" w:hAnsi="Verdana" w:cs="Verdana"/>
-          <w:color w:val="000000"/>
-          <w:sz w:val="22"/>
-          <w:szCs w:val="22"/>
-        </w:rPr>
-        <w:t>La mia introduzione in azienda è stata affidata al mio tutor, Davide Stella, manager e responsabile della sezione R&amp;D (research and development) della sede di Brugnera</w:t>
-      </w:r>
-      <w:r>
-        <w:rPr>
-          <w:rFonts w:ascii="Verdana" w:eastAsia="Verdana" w:hAnsi="Verdana" w:cs="Verdana"/>
-          <w:color w:val="000000"/>
-          <w:sz w:val="22"/>
-          <w:szCs w:val="22"/>
-        </w:rPr>
-        <w:t>, con un passat</w:t>
-      </w:r>
-      <w:r>
-        <w:rPr>
-          <w:rFonts w:ascii="Verdana" w:eastAsia="Verdana" w:hAnsi="Verdana" w:cs="Verdana"/>
-          <w:color w:val="000000"/>
-          <w:sz w:val="22"/>
-          <w:szCs w:val="22"/>
-        </w:rPr>
-        <w:t xml:space="preserve">o da dipendente Osram, azienda tedesca specializzata in elettronica e illuminotecnica, è molto preparato nel campo dell’elettrotecnica e possiede anche delle basi di programmazione. </w:t>
-      </w:r>
-      <w:bookmarkStart w:id="6" w:name="_GoBack"/>
-      <w:bookmarkEnd w:id="6"/>
-    </w:p>
-    <w:p>
-      <w:pPr>
-        <w:keepNext/>
-        <w:numPr>
-          <w:ilvl w:val="1"/>
-          <w:numId w:val="5"/>
-        </w:numPr>
-        <w:pBdr>
-          <w:top w:val="none" w:sz="0" w:space="0" w:color="000000"/>
-          <w:left w:val="none" w:sz="0" w:space="0" w:color="000000"/>
-          <w:bottom w:val="single" w:sz="4" w:space="1" w:color="000000"/>
-          <w:right w:val="none" w:sz="0" w:space="0" w:color="000000"/>
-          <w:between w:val="nil"/>
-        </w:pBdr>
-        <w:spacing w:before="238" w:after="113"/>
-        <w:ind w:left="567" w:hanging="283"/>
-        <w:rPr>
-          <w:rFonts w:ascii="Cambria" w:eastAsia="Cambria" w:hAnsi="Cambria" w:cs="Cambria"/>
-          <w:b/>
-          <w:color w:val="000000"/>
-          <w:sz w:val="28"/>
-          <w:szCs w:val="28"/>
-        </w:rPr>
-      </w:pPr>
-      <w:r>
-        <w:rPr>
-          <w:rFonts w:ascii="Cambria" w:eastAsia="Cambria" w:hAnsi="Cambria" w:cs="Cambria"/>
-          <w:b/>
-          <w:color w:val="000000"/>
-          <w:sz w:val="28"/>
-          <w:szCs w:val="28"/>
-        </w:rPr>
-        <w:t>2. Struttura organizzativa</w:t>
-      </w:r>
     </w:p>
     <w:p>
       <w:pPr>
@@ -2458,23 +2398,37 @@
           <w:right w:val="nil"/>
           <w:between w:val="nil"/>
         </w:pBdr>
-        <w:ind w:left="567" w:hanging="283"/>
-        <w:rPr>
-          <w:rFonts w:ascii="Verdana" w:eastAsia="Verdana" w:hAnsi="Verdana" w:cs="Verdana"/>
-          <w:color w:val="000000"/>
-          <w:sz w:val="22"/>
-          <w:szCs w:val="22"/>
-        </w:rPr>
-      </w:pPr>
-      <w:bookmarkStart w:id="7" w:name="1t3h5sf" w:colFirst="0" w:colLast="0"/>
-      <w:bookmarkEnd w:id="7"/>
-    </w:p>
-    <w:p>
-      <w:pPr>
-        <w:numPr>
-          <w:ilvl w:val="0"/>
-          <w:numId w:val="1"/>
-        </w:numPr>
+        <w:rPr>
+          <w:rFonts w:ascii="Verdana" w:eastAsia="Verdana" w:hAnsi="Verdana" w:cs="Verdana"/>
+          <w:i/>
+          <w:color w:val="000000"/>
+          <w:sz w:val="16"/>
+          <w:szCs w:val="16"/>
+        </w:rPr>
+      </w:pPr>
+      <w:r>
+        <w:rPr>
+          <w:rFonts w:ascii="Verdana" w:eastAsia="Verdana" w:hAnsi="Verdana" w:cs="Verdana"/>
+          <w:i/>
+          <w:color w:val="000000"/>
+          <w:sz w:val="16"/>
+          <w:szCs w:val="16"/>
+        </w:rPr>
+        <w:t>Di seguito riportate</w:t>
+      </w:r>
+      <w:r>
+        <w:rPr>
+          <w:rFonts w:ascii="Verdana" w:eastAsia="Verdana" w:hAnsi="Verdana" w:cs="Verdana"/>
+          <w:i/>
+          <w:color w:val="000000"/>
+          <w:sz w:val="16"/>
+          <w:szCs w:val="16"/>
+        </w:rPr>
+        <w:t xml:space="preserve"> le sedi di L&amp;S</w:t>
+      </w:r>
+    </w:p>
+    <w:p>
+      <w:pPr>
         <w:pBdr>
           <w:top w:val="nil"/>
           <w:left w:val="nil"/>
@@ -2482,51 +2436,17 @@
           <w:right w:val="nil"/>
           <w:between w:val="nil"/>
         </w:pBdr>
-        <w:ind w:left="567" w:hanging="283"/>
-        <w:rPr>
+        <w:rPr>
+          <w:rFonts w:ascii="Verdana" w:eastAsia="Verdana" w:hAnsi="Verdana" w:cs="Verdana"/>
           <w:i/>
           <w:color w:val="000000"/>
-          <w:sz w:val="22"/>
-          <w:szCs w:val="22"/>
-        </w:rPr>
-      </w:pPr>
-      <w:r>
-        <w:rPr>
-          <w:rFonts w:ascii="Verdana" w:eastAsia="Verdana" w:hAnsi="Verdana" w:cs="Verdana"/>
-          <w:i/>
-          <w:color w:val="000000"/>
-          <w:sz w:val="22"/>
-          <w:szCs w:val="22"/>
-        </w:rPr>
-        <w:t xml:space="preserve">Si tratta di un’azienda </w:t>
-      </w:r>
-      <w:r>
-        <w:rPr>
-          <w:rFonts w:ascii="Verdana" w:eastAsia="Verdana" w:hAnsi="Verdana" w:cs="Verdana"/>
-          <w:i/>
-          <w:color w:val="000000"/>
-          <w:sz w:val="22"/>
-          <w:szCs w:val="22"/>
-        </w:rPr>
-        <w:t>media</w:t>
-      </w:r>
-      <w:r>
-        <w:rPr>
-          <w:rFonts w:ascii="Verdana" w:eastAsia="Verdana" w:hAnsi="Verdana" w:cs="Verdana"/>
-          <w:i/>
-          <w:color w:val="000000"/>
-          <w:sz w:val="22"/>
-          <w:szCs w:val="22"/>
-        </w:rPr>
-        <w:t>.</w:t>
-      </w:r>
-    </w:p>
-    <w:p>
-      <w:pPr>
-        <w:numPr>
-          <w:ilvl w:val="0"/>
-          <w:numId w:val="1"/>
-        </w:numPr>
+          <w:sz w:val="16"/>
+          <w:szCs w:val="16"/>
+        </w:rPr>
+      </w:pPr>
+    </w:p>
+    <w:p>
+      <w:pPr>
         <w:pBdr>
           <w:top w:val="nil"/>
           <w:left w:val="nil"/>
@@ -2534,24 +2454,14 @@
           <w:right w:val="nil"/>
           <w:between w:val="nil"/>
         </w:pBdr>
-        <w:ind w:left="567" w:hanging="283"/>
-        <w:rPr>
+        <w:rPr>
+          <w:rFonts w:ascii="Verdana" w:eastAsia="Verdana" w:hAnsi="Verdana" w:cs="Verdana"/>
           <w:i/>
           <w:color w:val="000000"/>
-          <w:sz w:val="22"/>
-          <w:szCs w:val="22"/>
-        </w:rPr>
-      </w:pPr>
-      <w:r>
-        <w:rPr>
-          <w:rFonts w:ascii="Verdana" w:eastAsia="Verdana" w:hAnsi="Verdana" w:cs="Verdana"/>
-          <w:i/>
-          <w:color w:val="000000"/>
-          <w:sz w:val="22"/>
-          <w:szCs w:val="22"/>
-        </w:rPr>
-        <w:t>Di seguito vi è riportato l’organigramma della sezione in cui ho prestato stage. Davide Stella è il mio tutor.</w:t>
-      </w:r>
+          <w:sz w:val="16"/>
+          <w:szCs w:val="16"/>
+        </w:rPr>
+      </w:pPr>
     </w:p>
     <w:p>
       <w:pPr>
@@ -2562,42 +2472,28 @@
           <w:right w:val="nil"/>
           <w:between w:val="nil"/>
         </w:pBdr>
-        <w:ind w:left="567" w:hanging="283"/>
         <w:rPr>
           <w:rFonts w:ascii="Verdana" w:eastAsia="Verdana" w:hAnsi="Verdana" w:cs="Verdana"/>
           <w:i/>
           <w:color w:val="000000"/>
-          <w:sz w:val="22"/>
-          <w:szCs w:val="22"/>
-        </w:rPr>
-      </w:pPr>
-      <w:r>
-        <w:rPr>
+          <w:sz w:val="16"/>
+          <w:szCs w:val="16"/>
+        </w:rPr>
+      </w:pPr>
+      <w:r>
+        <w:rPr>
+          <w:rFonts w:ascii="Verdana" w:eastAsia="Verdana" w:hAnsi="Verdana" w:cs="Verdana"/>
           <w:i/>
           <w:noProof/>
           <w:color w:val="000000"/>
-          <w:sz w:val="22"/>
-          <w:szCs w:val="22"/>
+          <w:sz w:val="16"/>
+          <w:szCs w:val="16"/>
         </w:rPr>
         <w:drawing>
-          <wp:anchor distT="0" distB="0" distL="114300" distR="114300" simplePos="0" relativeHeight="251658240" behindDoc="0" locked="0" layoutInCell="1" allowOverlap="1">
-            <wp:simplePos x="0" y="0"/>
-            <wp:positionH relativeFrom="column">
-              <wp:posOffset>-328295</wp:posOffset>
-            </wp:positionH>
-            <wp:positionV relativeFrom="paragraph">
-              <wp:posOffset>247650</wp:posOffset>
-            </wp:positionV>
-            <wp:extent cx="6428105" cy="3086100"/>
-            <wp:effectExtent l="0" t="0" r="0" b="6350"/>
-            <wp:wrapSquare wrapText="bothSides"/>
-            <wp:docPr id="10" name="Immagine 1">
-              <a:extLst xmlns:a="http://schemas.openxmlformats.org/drawingml/2006/main">
-                <a:ext uri="{FF2B5EF4-FFF2-40B4-BE49-F238E27FC236}">
-                  <a16:creationId xmlns:a16="http://schemas.microsoft.com/office/drawing/2014/main" id="{1A0E239F-FEDD-4CE1-9053-676A7E817AA4}"/>
-                </a:ext>
-              </a:extLst>
-            </wp:docPr>
+          <wp:inline distT="0" distB="0" distL="0" distR="0">
+            <wp:extent cx="2695575" cy="1524000"/>
+            <wp:effectExtent l="0" t="0" r="9525" b="0"/>
+            <wp:docPr id="22" name="Immagine 22"/>
             <wp:cNvGraphicFramePr>
               <a:graphicFrameLocks xmlns:a="http://schemas.openxmlformats.org/drawingml/2006/main" noChangeAspect="1"/>
             </wp:cNvGraphicFramePr>
@@ -2605,16 +2501,8 @@
               <a:graphicData uri="http://schemas.openxmlformats.org/drawingml/2006/picture">
                 <pic:pic xmlns:pic="http://schemas.openxmlformats.org/drawingml/2006/picture">
                   <pic:nvPicPr>
-                    <pic:cNvPr id="2" name="Immagine 1">
-                      <a:extLst>
-                        <a:ext uri="{FF2B5EF4-FFF2-40B4-BE49-F238E27FC236}">
-                          <a16:creationId xmlns:a16="http://schemas.microsoft.com/office/drawing/2014/main" id="{1A0E239F-FEDD-4CE1-9053-676A7E817AA4}"/>
-                        </a:ext>
-                      </a:extLst>
-                    </pic:cNvPr>
-                    <pic:cNvPicPr>
-                      <a:picLocks noChangeAspect="1"/>
-                    </pic:cNvPicPr>
+                    <pic:cNvPr id="22" name="ls-italia_templateL&amp;S.jpg"/>
+                    <pic:cNvPicPr/>
                   </pic:nvPicPr>
                   <pic:blipFill>
                     <a:blip r:embed="rId8">
@@ -2631,7 +2519,7 @@
                   <pic:spPr>
                     <a:xfrm>
                       <a:off x="0" y="0"/>
-                      <a:ext cx="6428105" cy="3086100"/>
+                      <a:ext cx="2695575" cy="1524000"/>
                     </a:xfrm>
                     <a:prstGeom prst="rect">
                       <a:avLst/>
@@ -2640,591 +2528,32 @@
                 </pic:pic>
               </a:graphicData>
             </a:graphic>
-            <wp14:sizeRelH relativeFrom="margin">
-              <wp14:pctWidth>0</wp14:pctWidth>
-            </wp14:sizeRelH>
-            <wp14:sizeRelV relativeFrom="margin">
-              <wp14:pctHeight>0</wp14:pctHeight>
-            </wp14:sizeRelV>
-          </wp:anchor>
+          </wp:inline>
         </w:drawing>
       </w:r>
-    </w:p>
-    <w:p>
-      <w:pPr>
-        <w:pBdr>
-          <w:top w:val="nil"/>
-          <w:left w:val="nil"/>
-          <w:bottom w:val="nil"/>
-          <w:right w:val="nil"/>
-          <w:between w:val="nil"/>
-        </w:pBdr>
-        <w:ind w:left="567" w:hanging="283"/>
-        <w:rPr>
+      <w:r>
+        <w:rPr>
+          <w:rFonts w:ascii="Verdana" w:eastAsia="Verdana" w:hAnsi="Verdana" w:cs="Verdana"/>
           <w:i/>
           <w:color w:val="000000"/>
-          <w:sz w:val="22"/>
-          <w:szCs w:val="22"/>
-        </w:rPr>
-      </w:pPr>
-      <w:bookmarkStart w:id="8" w:name="_4d34og8" w:colFirst="0" w:colLast="0"/>
-      <w:bookmarkEnd w:id="8"/>
-    </w:p>
-    <w:p>
-      <w:pPr>
-        <w:pBdr>
-          <w:top w:val="nil"/>
-          <w:left w:val="nil"/>
-          <w:bottom w:val="nil"/>
-          <w:right w:val="nil"/>
-          <w:between w:val="nil"/>
-        </w:pBdr>
-        <w:ind w:left="567" w:hanging="283"/>
-        <w:rPr>
-          <w:i/>
-          <w:color w:val="000000"/>
-          <w:sz w:val="22"/>
-          <w:szCs w:val="22"/>
-        </w:rPr>
-      </w:pPr>
-    </w:p>
-    <w:p>
-      <w:pPr>
-        <w:numPr>
-          <w:ilvl w:val="0"/>
-          <w:numId w:val="1"/>
-        </w:numPr>
-        <w:pBdr>
-          <w:top w:val="nil"/>
-          <w:left w:val="nil"/>
-          <w:bottom w:val="nil"/>
-          <w:right w:val="nil"/>
-          <w:between w:val="nil"/>
-        </w:pBdr>
-        <w:ind w:left="567" w:hanging="283"/>
-        <w:rPr>
-          <w:i/>
-          <w:color w:val="000000"/>
-          <w:sz w:val="22"/>
-          <w:szCs w:val="22"/>
-        </w:rPr>
-      </w:pPr>
-      <w:r>
-        <w:rPr>
-          <w:rFonts w:ascii="Verdana" w:eastAsia="Verdana" w:hAnsi="Verdana" w:cs="Verdana"/>
-          <w:i/>
-          <w:color w:val="000000"/>
-          <w:sz w:val="22"/>
-          <w:szCs w:val="22"/>
-        </w:rPr>
-        <w:t>In materia di sicurezza l</w:t>
-      </w:r>
-      <w:r>
-        <w:rPr>
-          <w:rFonts w:ascii="Verdana" w:eastAsia="Verdana" w:hAnsi="Verdana" w:cs="Verdana"/>
-          <w:i/>
-          <w:color w:val="000000"/>
-          <w:sz w:val="22"/>
-          <w:szCs w:val="22"/>
-        </w:rPr>
-        <w:t>’azienda è preparata molto bene.</w:t>
-      </w:r>
-    </w:p>
-    <w:p>
-      <w:pPr>
-        <w:pBdr>
-          <w:top w:val="nil"/>
-          <w:left w:val="nil"/>
-          <w:bottom w:val="nil"/>
-          <w:right w:val="nil"/>
-          <w:between w:val="nil"/>
-        </w:pBdr>
-        <w:ind w:left="567" w:hanging="283"/>
-        <w:rPr>
-          <w:i/>
-          <w:color w:val="000000"/>
-          <w:sz w:val="22"/>
-          <w:szCs w:val="22"/>
-        </w:rPr>
-      </w:pPr>
-    </w:p>
-    <w:p>
-      <w:pPr>
-        <w:keepNext/>
-        <w:numPr>
-          <w:ilvl w:val="1"/>
-          <w:numId w:val="5"/>
-        </w:numPr>
-        <w:pBdr>
-          <w:top w:val="none" w:sz="0" w:space="0" w:color="000000"/>
-          <w:left w:val="none" w:sz="0" w:space="0" w:color="000000"/>
-          <w:bottom w:val="single" w:sz="4" w:space="1" w:color="000000"/>
-          <w:right w:val="none" w:sz="0" w:space="0" w:color="000000"/>
-          <w:between w:val="nil"/>
-        </w:pBdr>
-        <w:spacing w:before="238" w:after="113"/>
-        <w:ind w:left="567" w:hanging="283"/>
-        <w:rPr>
-          <w:rFonts w:ascii="Cambria" w:eastAsia="Cambria" w:hAnsi="Cambria" w:cs="Cambria"/>
-          <w:b/>
-          <w:color w:val="000000"/>
-          <w:sz w:val="28"/>
-          <w:szCs w:val="28"/>
-        </w:rPr>
-      </w:pPr>
-      <w:r>
-        <w:rPr>
-          <w:rFonts w:ascii="Cambria" w:eastAsia="Cambria" w:hAnsi="Cambria" w:cs="Cambria"/>
-          <w:b/>
-          <w:color w:val="000000"/>
-          <w:sz w:val="28"/>
-          <w:szCs w:val="28"/>
-        </w:rPr>
-        <w:t>3. Settore, specializzazioni produttive e mercato di riferimento</w:t>
-      </w:r>
-    </w:p>
-    <w:p>
-      <w:pPr>
-        <w:pBdr>
-          <w:top w:val="nil"/>
-          <w:left w:val="nil"/>
-          <w:bottom w:val="nil"/>
-          <w:right w:val="nil"/>
-          <w:between w:val="nil"/>
-        </w:pBdr>
-        <w:ind w:left="567" w:hanging="283"/>
-        <w:rPr>
-          <w:rFonts w:ascii="Verdana" w:eastAsia="Verdana" w:hAnsi="Verdana" w:cs="Verdana"/>
-          <w:color w:val="000000"/>
-          <w:sz w:val="22"/>
-          <w:szCs w:val="22"/>
-        </w:rPr>
-      </w:pPr>
-      <w:bookmarkStart w:id="9" w:name="2s8eyo1" w:colFirst="0" w:colLast="0"/>
-      <w:bookmarkEnd w:id="9"/>
-    </w:p>
-    <w:p>
-      <w:pPr>
-        <w:numPr>
-          <w:ilvl w:val="0"/>
-          <w:numId w:val="2"/>
-        </w:numPr>
-        <w:pBdr>
-          <w:top w:val="nil"/>
-          <w:left w:val="nil"/>
-          <w:bottom w:val="nil"/>
-          <w:right w:val="nil"/>
-          <w:between w:val="nil"/>
-        </w:pBdr>
-        <w:ind w:left="567" w:hanging="283"/>
-        <w:rPr>
-          <w:i/>
-          <w:color w:val="000000"/>
-          <w:sz w:val="22"/>
-          <w:szCs w:val="22"/>
-        </w:rPr>
-      </w:pPr>
-      <w:r>
-        <w:rPr>
-          <w:rFonts w:ascii="Verdana" w:eastAsia="Verdana" w:hAnsi="Verdana" w:cs="Verdana"/>
-          <w:i/>
-          <w:color w:val="000000"/>
-          <w:sz w:val="22"/>
-          <w:szCs w:val="22"/>
-        </w:rPr>
-        <w:t>L&amp;S</w:t>
-      </w:r>
-      <w:r>
-        <w:rPr>
-          <w:rFonts w:ascii="Verdana" w:eastAsia="Verdana" w:hAnsi="Verdana" w:cs="Verdana"/>
-          <w:i/>
-          <w:color w:val="000000"/>
-          <w:sz w:val="22"/>
-          <w:szCs w:val="22"/>
-        </w:rPr>
-        <w:t xml:space="preserve"> </w:t>
-      </w:r>
-      <w:r>
-        <w:rPr>
-          <w:rFonts w:ascii="Verdana" w:eastAsia="Verdana" w:hAnsi="Verdana" w:cs="Verdana"/>
-          <w:i/>
-          <w:color w:val="000000"/>
-          <w:sz w:val="22"/>
-          <w:szCs w:val="22"/>
-        </w:rPr>
-        <w:t>è un’azienda che fornisce soluzioni luminose per arredamenti di interni ed esterni e attività</w:t>
-      </w:r>
-      <w:r>
-        <w:rPr>
-          <w:rFonts w:ascii="Verdana" w:eastAsia="Verdana" w:hAnsi="Verdana" w:cs="Verdana"/>
-          <w:i/>
-          <w:color w:val="000000"/>
-          <w:sz w:val="22"/>
-          <w:szCs w:val="22"/>
-        </w:rPr>
-        <w:t xml:space="preserve"> commerciali.</w:t>
-      </w:r>
-    </w:p>
-    <w:p>
-      <w:pPr>
-        <w:numPr>
-          <w:ilvl w:val="0"/>
-          <w:numId w:val="2"/>
-        </w:numPr>
-        <w:pBdr>
-          <w:top w:val="nil"/>
-          <w:left w:val="nil"/>
-          <w:bottom w:val="nil"/>
-          <w:right w:val="nil"/>
-          <w:between w:val="nil"/>
-        </w:pBdr>
-        <w:ind w:left="567" w:hanging="283"/>
-        <w:rPr>
-          <w:i/>
-          <w:color w:val="000000"/>
-          <w:sz w:val="22"/>
-          <w:szCs w:val="22"/>
-        </w:rPr>
-      </w:pPr>
-      <w:r>
-        <w:rPr>
-          <w:rFonts w:ascii="Verdana" w:eastAsia="Verdana" w:hAnsi="Verdana" w:cs="Verdana"/>
-          <w:i/>
-          <w:color w:val="000000"/>
-          <w:sz w:val="22"/>
-          <w:szCs w:val="22"/>
-        </w:rPr>
-        <w:t xml:space="preserve">I prodotti di L&amp;S toccano tutti i mercati, sia quello euro-asiatico che quello americano per passare poi a quello oceanico ma attualmente la sezione asiatica è quella con il maggior interesse per i prodotti creati dall’azienda </w:t>
-      </w:r>
-      <w:r>
-        <w:rPr>
-          <w:rFonts w:ascii="Verdana" w:eastAsia="Verdana" w:hAnsi="Verdana" w:cs="Verdana"/>
-          <w:i/>
-          <w:color w:val="000000"/>
-          <w:sz w:val="22"/>
-          <w:szCs w:val="22"/>
-        </w:rPr>
-        <w:t>in questione.</w:t>
-      </w:r>
-    </w:p>
-    <w:p>
-      <w:pPr>
-        <w:numPr>
-          <w:ilvl w:val="0"/>
-          <w:numId w:val="2"/>
-        </w:numPr>
-        <w:pBdr>
-          <w:top w:val="nil"/>
-          <w:left w:val="nil"/>
-          <w:bottom w:val="nil"/>
-          <w:right w:val="nil"/>
-          <w:between w:val="nil"/>
-        </w:pBdr>
-        <w:ind w:left="567" w:hanging="283"/>
-        <w:rPr>
-          <w:i/>
-          <w:color w:val="000000"/>
-          <w:sz w:val="22"/>
-          <w:szCs w:val="22"/>
-        </w:rPr>
-      </w:pPr>
-      <w:bookmarkStart w:id="10" w:name="_17dp8vu" w:colFirst="0" w:colLast="0"/>
-      <w:bookmarkEnd w:id="10"/>
-      <w:r>
-        <w:rPr>
-          <w:rFonts w:ascii="Verdana" w:eastAsia="Verdana" w:hAnsi="Verdana" w:cs="Verdana"/>
-          <w:i/>
-          <w:color w:val="000000"/>
-          <w:sz w:val="22"/>
-          <w:szCs w:val="22"/>
-        </w:rPr>
-        <w:t>I prodotti</w:t>
-      </w:r>
-      <w:r>
-        <w:rPr>
-          <w:rFonts w:ascii="Verdana" w:eastAsia="Verdana" w:hAnsi="Verdana" w:cs="Verdana"/>
-          <w:i/>
-          <w:color w:val="000000"/>
-          <w:sz w:val="22"/>
-          <w:szCs w:val="22"/>
-        </w:rPr>
-        <w:t xml:space="preserve"> di L&amp;S </w:t>
-      </w:r>
-      <w:r>
-        <w:rPr>
-          <w:rFonts w:ascii="Verdana" w:eastAsia="Verdana" w:hAnsi="Verdana" w:cs="Verdana"/>
-          <w:i/>
-          <w:color w:val="000000"/>
-          <w:sz w:val="22"/>
-          <w:szCs w:val="22"/>
-        </w:rPr>
-        <w:t xml:space="preserve">sono </w:t>
-      </w:r>
-      <w:r>
-        <w:rPr>
-          <w:rFonts w:ascii="Verdana" w:eastAsia="Verdana" w:hAnsi="Verdana" w:cs="Verdana"/>
-          <w:i/>
-          <w:color w:val="000000"/>
-          <w:sz w:val="22"/>
-          <w:szCs w:val="22"/>
-        </w:rPr>
-        <w:t>prodotti di alta e media qualità</w:t>
-      </w:r>
-      <w:r>
-        <w:rPr>
-          <w:rFonts w:ascii="Verdana" w:eastAsia="Verdana" w:hAnsi="Verdana" w:cs="Verdana"/>
-          <w:i/>
-          <w:color w:val="000000"/>
-          <w:sz w:val="22"/>
-          <w:szCs w:val="22"/>
-        </w:rPr>
-        <w:t>, come scritto in precedenza essendo destinate alle aziende facenti parte del settore dell’arredamento possiamo trovare nomi molto importanti</w:t>
-      </w:r>
-      <w:r>
-        <w:rPr>
-          <w:rFonts w:ascii="Verdana" w:eastAsia="Verdana" w:hAnsi="Verdana" w:cs="Verdana"/>
-          <w:i/>
-          <w:color w:val="000000"/>
-          <w:sz w:val="22"/>
-          <w:szCs w:val="22"/>
-        </w:rPr>
-        <w:t xml:space="preserve"> dell’industria del mo</w:t>
-      </w:r>
-      <w:r>
-        <w:rPr>
-          <w:rFonts w:ascii="Verdana" w:eastAsia="Verdana" w:hAnsi="Verdana" w:cs="Verdana"/>
-          <w:i/>
-          <w:color w:val="000000"/>
-          <w:sz w:val="22"/>
-          <w:szCs w:val="22"/>
-        </w:rPr>
-        <w:t>bile e appunto dell’arredamento e questo condiziona la qualità che i prodotti devono possedere.</w:t>
-      </w:r>
-    </w:p>
-    <w:p>
-      <w:pPr>
-        <w:keepNext/>
-        <w:numPr>
-          <w:ilvl w:val="0"/>
-          <w:numId w:val="5"/>
-        </w:numPr>
-        <w:pBdr>
-          <w:top w:val="none" w:sz="0" w:space="0" w:color="000000"/>
-          <w:left w:val="none" w:sz="0" w:space="0" w:color="000000"/>
-          <w:bottom w:val="single" w:sz="6" w:space="1" w:color="000000"/>
-          <w:right w:val="none" w:sz="0" w:space="0" w:color="000000"/>
-          <w:between w:val="nil"/>
-        </w:pBdr>
-        <w:spacing w:before="283" w:after="170"/>
-        <w:ind w:left="567" w:hanging="283"/>
-        <w:jc w:val="center"/>
-        <w:rPr>
-          <w:rFonts w:ascii="Verdana" w:eastAsia="Verdana" w:hAnsi="Verdana" w:cs="Verdana"/>
-          <w:b/>
-          <w:i/>
-          <w:color w:val="000000"/>
-          <w:sz w:val="32"/>
-          <w:szCs w:val="32"/>
-        </w:rPr>
-      </w:pPr>
-      <w:r>
-        <w:rPr>
-          <w:rFonts w:ascii="Verdana" w:eastAsia="Verdana" w:hAnsi="Verdana" w:cs="Verdana"/>
-          <w:b/>
-          <w:i/>
-          <w:color w:val="000000"/>
-          <w:sz w:val="32"/>
-          <w:szCs w:val="32"/>
-        </w:rPr>
-        <w:t>II PARTE - Lo stage</w:t>
-      </w:r>
-    </w:p>
-    <w:p>
-      <w:pPr>
-        <w:keepNext/>
-        <w:numPr>
-          <w:ilvl w:val="1"/>
-          <w:numId w:val="5"/>
-        </w:numPr>
-        <w:pBdr>
-          <w:top w:val="none" w:sz="0" w:space="0" w:color="000000"/>
-          <w:left w:val="none" w:sz="0" w:space="0" w:color="000000"/>
-          <w:bottom w:val="single" w:sz="4" w:space="1" w:color="000000"/>
-          <w:right w:val="none" w:sz="0" w:space="0" w:color="000000"/>
-          <w:between w:val="nil"/>
-        </w:pBdr>
-        <w:spacing w:before="238" w:after="113"/>
-        <w:ind w:left="567" w:hanging="283"/>
-        <w:rPr>
-          <w:rFonts w:ascii="Cambria" w:eastAsia="Cambria" w:hAnsi="Cambria" w:cs="Cambria"/>
-          <w:b/>
-          <w:color w:val="000000"/>
-          <w:sz w:val="28"/>
-          <w:szCs w:val="28"/>
-        </w:rPr>
-      </w:pPr>
-      <w:bookmarkStart w:id="11" w:name="_3rdcrjn" w:colFirst="0" w:colLast="0"/>
-      <w:bookmarkEnd w:id="11"/>
-      <w:r>
-        <w:rPr>
-          <w:rFonts w:ascii="Cambria" w:eastAsia="Cambria" w:hAnsi="Cambria" w:cs="Cambria"/>
-          <w:b/>
-          <w:color w:val="000000"/>
-          <w:sz w:val="28"/>
-          <w:szCs w:val="28"/>
-        </w:rPr>
-        <w:t>4. L’inserimento</w:t>
-      </w:r>
-    </w:p>
-    <w:p>
-      <w:pPr>
-        <w:pBdr>
-          <w:top w:val="nil"/>
-          <w:left w:val="nil"/>
-          <w:bottom w:val="nil"/>
-          <w:right w:val="nil"/>
-          <w:between w:val="nil"/>
-        </w:pBdr>
-        <w:ind w:left="567" w:hanging="283"/>
-        <w:rPr>
-          <w:rFonts w:ascii="Verdana" w:eastAsia="Verdana" w:hAnsi="Verdana" w:cs="Verdana"/>
-          <w:color w:val="000000"/>
-          <w:sz w:val="22"/>
-          <w:szCs w:val="22"/>
-        </w:rPr>
-      </w:pPr>
-    </w:p>
-    <w:p>
-      <w:pPr>
-        <w:numPr>
-          <w:ilvl w:val="0"/>
-          <w:numId w:val="4"/>
-        </w:numPr>
-        <w:pBdr>
-          <w:top w:val="nil"/>
-          <w:left w:val="nil"/>
-          <w:bottom w:val="nil"/>
-          <w:right w:val="nil"/>
-          <w:between w:val="nil"/>
-        </w:pBdr>
-        <w:ind w:left="567" w:hanging="283"/>
-        <w:rPr>
-          <w:i/>
-          <w:color w:val="000000"/>
-          <w:sz w:val="22"/>
-          <w:szCs w:val="22"/>
-        </w:rPr>
-      </w:pPr>
-      <w:r>
-        <w:rPr>
-          <w:rFonts w:ascii="Verdana" w:eastAsia="Verdana" w:hAnsi="Verdana" w:cs="Verdana"/>
-          <w:i/>
-          <w:color w:val="000000"/>
-          <w:sz w:val="22"/>
-          <w:szCs w:val="22"/>
-        </w:rPr>
-        <w:t>Se</w:t>
-      </w:r>
-      <w:r>
-        <w:rPr>
-          <w:rFonts w:ascii="Verdana" w:eastAsia="Verdana" w:hAnsi="Verdana" w:cs="Verdana"/>
-          <w:i/>
-          <w:color w:val="000000"/>
-          <w:sz w:val="22"/>
-          <w:szCs w:val="22"/>
-        </w:rPr>
-        <w:t>de di Brugnera, s</w:t>
-      </w:r>
-      <w:r>
-        <w:rPr>
-          <w:rFonts w:ascii="Verdana" w:eastAsia="Verdana" w:hAnsi="Verdana" w:cs="Verdana"/>
-          <w:i/>
-          <w:color w:val="000000"/>
-          <w:sz w:val="22"/>
-          <w:szCs w:val="22"/>
-        </w:rPr>
-        <w:t>ono stato designato all’area tecnica</w:t>
-      </w:r>
-      <w:r>
-        <w:rPr>
-          <w:rFonts w:ascii="Verdana" w:eastAsia="Verdana" w:hAnsi="Verdana" w:cs="Verdana"/>
-          <w:i/>
-          <w:color w:val="000000"/>
-          <w:sz w:val="22"/>
-          <w:szCs w:val="22"/>
-        </w:rPr>
-        <w:t>, dove risiedono gli R&amp;D, i project manager, i progettisti, il responsabile delle certificazioni</w:t>
-      </w:r>
-    </w:p>
-    <w:p>
-      <w:pPr>
-        <w:pBdr>
-          <w:top w:val="nil"/>
-          <w:left w:val="nil"/>
-          <w:bottom w:val="nil"/>
-          <w:right w:val="nil"/>
-          <w:between w:val="nil"/>
-        </w:pBdr>
-        <w:ind w:left="567" w:hanging="283"/>
-        <w:rPr>
-          <w:rFonts w:ascii="Verdana" w:eastAsia="Verdana" w:hAnsi="Verdana" w:cs="Verdana"/>
-          <w:i/>
-          <w:color w:val="000000"/>
-          <w:sz w:val="22"/>
-          <w:szCs w:val="22"/>
-        </w:rPr>
-      </w:pPr>
-    </w:p>
-    <w:p>
-      <w:pPr>
-        <w:pBdr>
-          <w:top w:val="nil"/>
-          <w:left w:val="nil"/>
-          <w:bottom w:val="nil"/>
-          <w:right w:val="nil"/>
-          <w:between w:val="nil"/>
-        </w:pBdr>
-        <w:ind w:left="567" w:hanging="283"/>
-        <w:rPr>
-          <w:i/>
-          <w:color w:val="000000"/>
-          <w:sz w:val="22"/>
-          <w:szCs w:val="22"/>
-        </w:rPr>
-      </w:pPr>
-    </w:p>
-    <w:p>
-      <w:pPr>
-        <w:pBdr>
-          <w:top w:val="nil"/>
-          <w:left w:val="nil"/>
-          <w:bottom w:val="nil"/>
-          <w:right w:val="nil"/>
-          <w:between w:val="nil"/>
-        </w:pBdr>
-        <w:ind w:left="567" w:hanging="283"/>
-        <w:jc w:val="center"/>
+          <w:sz w:val="16"/>
+          <w:szCs w:val="16"/>
+        </w:rPr>
+        <w:t xml:space="preserve">         </w:t>
+      </w:r>
+      <w:r>
         <w:rPr>
           <w:i/>
           <w:noProof/>
           <w:color w:val="000000"/>
-          <w:sz w:val="22"/>
-          <w:szCs w:val="22"/>
-        </w:rPr>
-      </w:pPr>
-      <w:r>
-        <w:rPr>
-          <w:i/>
-          <w:noProof/>
-          <w:color w:val="000000"/>
-          <w:sz w:val="22"/>
-          <w:szCs w:val="22"/>
+          <w:sz w:val="16"/>
+          <w:szCs w:val="16"/>
         </w:rPr>
         <w:drawing>
-          <wp:inline distT="0" distB="0" distL="0" distR="0">
-            <wp:extent cx="3194050" cy="2046011"/>
-            <wp:effectExtent l="0" t="0" r="6350" b="0"/>
-            <wp:docPr id="12" name="Immagine 12"/>
+          <wp:inline distT="0" distB="0" distL="0" distR="0" wp14:anchorId="4DA1DB69" wp14:editId="556B1E64">
+            <wp:extent cx="2695575" cy="1524000"/>
+            <wp:effectExtent l="0" t="0" r="9525" b="0"/>
+            <wp:docPr id="18" name="Immagine 18"/>
             <wp:cNvGraphicFramePr>
               <a:graphicFrameLocks xmlns:a="http://schemas.openxmlformats.org/drawingml/2006/main" noChangeAspect="1"/>
             </wp:cNvGraphicFramePr>
@@ -3232,7 +2561,7 @@
               <a:graphicData uri="http://schemas.openxmlformats.org/drawingml/2006/picture">
                 <pic:pic xmlns:pic="http://schemas.openxmlformats.org/drawingml/2006/picture">
                   <pic:nvPicPr>
-                    <pic:cNvPr id="12" name="ls-italia.jpg"/>
+                    <pic:cNvPr id="18" name="ls-germania.jpg"/>
                     <pic:cNvPicPr/>
                   </pic:nvPicPr>
                   <pic:blipFill>
@@ -3250,7 +2579,7 @@
                   <pic:spPr>
                     <a:xfrm>
                       <a:off x="0" y="0"/>
-                      <a:ext cx="3235462" cy="2072539"/>
+                      <a:ext cx="2695575" cy="1524000"/>
                     </a:xfrm>
                     <a:prstGeom prst="rect">
                       <a:avLst/>
@@ -3272,48 +2601,54 @@
           <w:right w:val="nil"/>
           <w:between w:val="nil"/>
         </w:pBdr>
-        <w:ind w:left="567" w:hanging="283"/>
+        <w:rPr>
+          <w:rFonts w:ascii="Verdana" w:eastAsia="Verdana" w:hAnsi="Verdana" w:cs="Verdana"/>
+          <w:i/>
+          <w:color w:val="000000"/>
+          <w:sz w:val="16"/>
+          <w:szCs w:val="16"/>
+        </w:rPr>
+      </w:pPr>
+      <w:r>
         <w:rPr>
           <w:rFonts w:ascii="Verdana" w:hAnsi="Verdana"/>
           <w:i/>
           <w:noProof/>
-          <w:color w:val="000000"/>
           <w:sz w:val="16"/>
           <w:szCs w:val="16"/>
         </w:rPr>
-      </w:pPr>
+        <w:t>Headquarter, L&amp;S Italia a Brugnera</w:t>
+      </w:r>
       <w:r>
         <w:rPr>
           <w:rFonts w:ascii="Verdana" w:hAnsi="Verdana"/>
           <w:i/>
           <w:noProof/>
-          <w:color w:val="000000"/>
           <w:sz w:val="16"/>
           <w:szCs w:val="16"/>
         </w:rPr>
-        <w:t xml:space="preserve">    </w:t>
+        <w:t xml:space="preserve">                                  </w:t>
       </w:r>
       <w:r>
         <w:rPr>
           <w:rFonts w:ascii="Verdana" w:hAnsi="Verdana"/>
           <w:i/>
           <w:noProof/>
-          <w:color w:val="000000"/>
           <w:sz w:val="16"/>
           <w:szCs w:val="16"/>
         </w:rPr>
-        <w:t xml:space="preserve">                             </w:t>
-      </w:r>
-      <w:r>
-        <w:rPr>
-          <w:rFonts w:ascii="Verdana" w:hAnsi="Verdana"/>
+        <w:t xml:space="preserve">Sede Operativa di </w:t>
+      </w:r>
+      <w:r>
+        <w:rPr>
+          <w:rFonts w:ascii="Verdana" w:hAnsi="Verdana" w:cs="Arial"/>
           <w:i/>
-          <w:noProof/>
-          <w:color w:val="000000"/>
+          <w:iCs/>
           <w:sz w:val="16"/>
           <w:szCs w:val="16"/>
-        </w:rPr>
-        <w:t>Headquarter di L&amp;S, la sede di Brugnera</w:t>
+          <w:shd w:val="clear" w:color="auto" w:fill="FFFFFF"/>
+        </w:rPr>
+        <w:t>Daimlerring</w:t>
       </w:r>
     </w:p>
     <w:p>
@@ -3325,407 +2660,9 @@
           <w:right w:val="nil"/>
           <w:between w:val="nil"/>
         </w:pBdr>
-        <w:ind w:left="567" w:hanging="283"/>
         <w:rPr>
           <w:i/>
-          <w:color w:val="000000"/>
-          <w:sz w:val="22"/>
-          <w:szCs w:val="22"/>
-        </w:rPr>
-      </w:pPr>
-    </w:p>
-    <w:p>
-      <w:pPr>
-        <w:pBdr>
-          <w:top w:val="nil"/>
-          <w:left w:val="nil"/>
-          <w:bottom w:val="nil"/>
-          <w:right w:val="nil"/>
-          <w:between w:val="nil"/>
-        </w:pBdr>
-        <w:ind w:left="567" w:hanging="283"/>
-        <w:rPr>
-          <w:i/>
-          <w:color w:val="000000"/>
-          <w:sz w:val="22"/>
-          <w:szCs w:val="22"/>
-        </w:rPr>
-      </w:pPr>
-    </w:p>
-    <w:p>
-      <w:pPr>
-        <w:numPr>
-          <w:ilvl w:val="0"/>
-          <w:numId w:val="4"/>
-        </w:numPr>
-        <w:pBdr>
-          <w:top w:val="nil"/>
-          <w:left w:val="nil"/>
-          <w:bottom w:val="nil"/>
-          <w:right w:val="nil"/>
-          <w:between w:val="nil"/>
-        </w:pBdr>
-        <w:ind w:left="567" w:hanging="283"/>
-        <w:jc w:val="both"/>
-        <w:rPr>
-          <w:i/>
-          <w:color w:val="000000"/>
-          <w:sz w:val="22"/>
-          <w:szCs w:val="22"/>
-        </w:rPr>
-      </w:pPr>
-      <w:r>
-        <w:rPr>
-          <w:rFonts w:ascii="Verdana" w:eastAsia="Verdana" w:hAnsi="Verdana" w:cs="Verdana"/>
-          <w:i/>
-          <w:color w:val="000000"/>
-          <w:sz w:val="22"/>
-          <w:szCs w:val="22"/>
-        </w:rPr>
-        <w:t>S</w:t>
-      </w:r>
-      <w:r>
-        <w:rPr>
-          <w:rFonts w:ascii="Verdana" w:eastAsia="Verdana" w:hAnsi="Verdana" w:cs="Verdana"/>
-          <w:i/>
-          <w:color w:val="000000"/>
-          <w:sz w:val="22"/>
-          <w:szCs w:val="22"/>
-        </w:rPr>
-        <w:t xml:space="preserve">volgimento di un programma per la gestione </w:t>
-      </w:r>
-      <w:r>
-        <w:rPr>
-          <w:rFonts w:ascii="Verdana" w:eastAsia="Verdana" w:hAnsi="Verdana" w:cs="Verdana"/>
-          <w:i/>
-          <w:color w:val="000000"/>
-          <w:sz w:val="22"/>
-          <w:szCs w:val="22"/>
-        </w:rPr>
-        <w:t>e la pianificazione dei processi</w:t>
-      </w:r>
-      <w:r>
-        <w:rPr>
-          <w:rFonts w:ascii="Verdana" w:eastAsia="Verdana" w:hAnsi="Verdana" w:cs="Verdana"/>
-          <w:i/>
-          <w:color w:val="000000"/>
-          <w:sz w:val="22"/>
-          <w:szCs w:val="22"/>
-        </w:rPr>
-        <w:t xml:space="preserve"> produttivi per il reparto delle lavorazioni meccaniche; collaborazione con un’azienda cinese di nome KLiTE per lo sviluppo di un nuovo prodotto, in particolare mi sono occupato di verificare la compatibilità</w:t>
-      </w:r>
-      <w:r>
-        <w:rPr>
-          <w:rFonts w:ascii="Verdana" w:eastAsia="Verdana" w:hAnsi="Verdana" w:cs="Verdana"/>
-          <w:i/>
-          <w:color w:val="000000"/>
-          <w:sz w:val="22"/>
-          <w:szCs w:val="22"/>
-        </w:rPr>
-        <w:t xml:space="preserve"> tra alcuni modelli di chip Wi-Fi e i software Google Home e Amazon Alexa; </w:t>
-      </w:r>
-      <w:r>
-        <w:rPr>
-          <w:rFonts w:ascii="Verdana" w:eastAsia="Verdana" w:hAnsi="Verdana" w:cs="Verdana"/>
-          <w:i/>
-          <w:color w:val="000000"/>
-          <w:sz w:val="22"/>
-          <w:szCs w:val="22"/>
-        </w:rPr>
-        <w:t xml:space="preserve">Programmazione di un software open source di nome: “Magic Mirror” che permette di </w:t>
-      </w:r>
-      <w:r>
-        <w:rPr>
-          <w:rFonts w:ascii="Verdana" w:eastAsia="Verdana" w:hAnsi="Verdana" w:cs="Verdana"/>
-          <w:i/>
-          <w:color w:val="000000"/>
-          <w:sz w:val="22"/>
-          <w:szCs w:val="22"/>
-        </w:rPr>
-        <w:t xml:space="preserve">aggiungere funzionalità ad un semplice monitor. </w:t>
-      </w:r>
-    </w:p>
-    <w:p>
-      <w:pPr>
-        <w:numPr>
-          <w:ilvl w:val="0"/>
-          <w:numId w:val="4"/>
-        </w:numPr>
-        <w:pBdr>
-          <w:top w:val="nil"/>
-          <w:left w:val="nil"/>
-          <w:bottom w:val="nil"/>
-          <w:right w:val="nil"/>
-          <w:between w:val="nil"/>
-        </w:pBdr>
-        <w:ind w:left="567" w:hanging="283"/>
-        <w:jc w:val="both"/>
-        <w:rPr>
-          <w:i/>
-          <w:color w:val="000000"/>
-          <w:sz w:val="22"/>
-          <w:szCs w:val="22"/>
-        </w:rPr>
-      </w:pPr>
-      <w:r>
-        <w:rPr>
-          <w:rFonts w:ascii="Verdana" w:eastAsia="Verdana" w:hAnsi="Verdana" w:cs="Verdana"/>
-          <w:i/>
-          <w:color w:val="000000"/>
-          <w:sz w:val="22"/>
-          <w:szCs w:val="22"/>
-        </w:rPr>
-        <w:lastRenderedPageBreak/>
-        <w:t>Piena autonomia</w:t>
-      </w:r>
-      <w:r>
-        <w:rPr>
-          <w:rFonts w:ascii="Verdana" w:eastAsia="Verdana" w:hAnsi="Verdana" w:cs="Verdana"/>
-          <w:i/>
-          <w:color w:val="000000"/>
-          <w:sz w:val="22"/>
-          <w:szCs w:val="22"/>
-        </w:rPr>
-        <w:t xml:space="preserve"> di movimento tra </w:t>
-      </w:r>
-      <w:r>
-        <w:rPr>
-          <w:rFonts w:ascii="Verdana" w:eastAsia="Verdana" w:hAnsi="Verdana" w:cs="Verdana"/>
-          <w:i/>
-          <w:color w:val="000000"/>
-          <w:sz w:val="22"/>
-          <w:szCs w:val="22"/>
-        </w:rPr>
-        <w:t xml:space="preserve">ufficio e laboratorio </w:t>
-      </w:r>
-      <w:r>
-        <w:rPr>
-          <w:rFonts w:ascii="Verdana" w:eastAsia="Verdana" w:hAnsi="Verdana" w:cs="Verdana"/>
-          <w:i/>
-          <w:color w:val="000000"/>
-          <w:sz w:val="22"/>
-          <w:szCs w:val="22"/>
-        </w:rPr>
-        <w:t>in cui si testano i prodotti dell’azienda.</w:t>
-      </w:r>
-    </w:p>
-    <w:p>
-      <w:pPr>
-        <w:numPr>
-          <w:ilvl w:val="0"/>
-          <w:numId w:val="4"/>
-        </w:numPr>
-        <w:pBdr>
-          <w:top w:val="nil"/>
-          <w:left w:val="nil"/>
-          <w:bottom w:val="nil"/>
-          <w:right w:val="nil"/>
-          <w:between w:val="nil"/>
-        </w:pBdr>
-        <w:ind w:left="567" w:hanging="283"/>
-        <w:jc w:val="both"/>
-        <w:rPr>
-          <w:i/>
-          <w:color w:val="000000"/>
-          <w:sz w:val="22"/>
-          <w:szCs w:val="22"/>
-        </w:rPr>
-      </w:pPr>
-      <w:r>
-        <w:rPr>
-          <w:rFonts w:ascii="Verdana" w:eastAsia="Verdana" w:hAnsi="Verdana" w:cs="Verdana"/>
-          <w:i/>
-          <w:color w:val="000000"/>
-          <w:sz w:val="22"/>
-          <w:szCs w:val="22"/>
-        </w:rPr>
-        <w:t>Il mio tutor è Davide Stella, è il manager della sezione R&amp;D, dunque il suo ruolo principale è quello di cercare nuove tecnologie per lo sviluppo di</w:t>
-      </w:r>
-      <w:r>
-        <w:rPr>
-          <w:rFonts w:ascii="Verdana" w:eastAsia="Verdana" w:hAnsi="Verdana" w:cs="Verdana"/>
-          <w:i/>
-          <w:color w:val="000000"/>
-          <w:sz w:val="22"/>
-          <w:szCs w:val="22"/>
-        </w:rPr>
-        <w:t xml:space="preserve"> prodotti sempre più innovativi, con un passato in Osram, azienda leader nel settore dell’illuminazione lo ritengo molto competente e preparato in tutte le materie tecniche</w:t>
-      </w:r>
-      <w:r>
-        <w:rPr>
-          <w:rFonts w:ascii="Verdana" w:eastAsia="Verdana" w:hAnsi="Verdana" w:cs="Verdana"/>
-          <w:i/>
-          <w:color w:val="000000"/>
-          <w:sz w:val="22"/>
-          <w:szCs w:val="22"/>
-        </w:rPr>
-        <w:t xml:space="preserve"> che ho affrontato.</w:t>
-      </w:r>
-    </w:p>
-    <w:p>
-      <w:pPr>
-        <w:numPr>
-          <w:ilvl w:val="0"/>
-          <w:numId w:val="4"/>
-        </w:numPr>
-        <w:pBdr>
-          <w:top w:val="nil"/>
-          <w:left w:val="nil"/>
-          <w:bottom w:val="nil"/>
-          <w:right w:val="nil"/>
-          <w:between w:val="nil"/>
-        </w:pBdr>
-        <w:ind w:left="567" w:hanging="283"/>
-        <w:jc w:val="both"/>
-        <w:rPr>
-          <w:i/>
-          <w:color w:val="000000"/>
-          <w:sz w:val="22"/>
-          <w:szCs w:val="22"/>
-        </w:rPr>
-      </w:pPr>
-      <w:r>
-        <w:rPr>
-          <w:rFonts w:ascii="Verdana" w:eastAsia="Verdana" w:hAnsi="Verdana" w:cs="Verdana"/>
-          <w:i/>
-          <w:color w:val="000000"/>
-          <w:sz w:val="22"/>
-          <w:szCs w:val="22"/>
-        </w:rPr>
-        <w:t>Attualmente mi hanno proposto un impiego in azienda, nello specifico una posizione nel ruolo di Product Certification, mi dovrei occupare della certificazione dei prodotti</w:t>
-      </w:r>
-      <w:bookmarkStart w:id="12" w:name="_26in1rg" w:colFirst="0" w:colLast="0"/>
-      <w:bookmarkEnd w:id="12"/>
-      <w:r>
-        <w:rPr>
-          <w:rFonts w:ascii="Verdana" w:eastAsia="Verdana" w:hAnsi="Verdana" w:cs="Verdana"/>
-          <w:i/>
-          <w:color w:val="000000"/>
-          <w:sz w:val="22"/>
-          <w:szCs w:val="22"/>
-        </w:rPr>
-        <w:t xml:space="preserve">, offerta di un certo spessore ma personalmente ho rifiutato poiché non lo ritengo </w:t>
-      </w:r>
-      <w:r>
-        <w:rPr>
-          <w:rFonts w:ascii="Verdana" w:eastAsia="Verdana" w:hAnsi="Verdana" w:cs="Verdana"/>
-          <w:i/>
-          <w:color w:val="000000"/>
-          <w:sz w:val="22"/>
-          <w:szCs w:val="22"/>
-        </w:rPr>
-        <w:t>un impiego adatto al mio futuro o in linea con ciò che sono le mie passioni.</w:t>
-      </w:r>
-    </w:p>
-    <w:p>
-      <w:pPr>
-        <w:pBdr>
-          <w:top w:val="nil"/>
-          <w:left w:val="nil"/>
-          <w:bottom w:val="nil"/>
-          <w:right w:val="nil"/>
-          <w:between w:val="nil"/>
-        </w:pBdr>
-        <w:ind w:left="567" w:hanging="283"/>
-        <w:jc w:val="both"/>
-        <w:rPr>
-          <w:rFonts w:ascii="Verdana" w:eastAsia="Verdana" w:hAnsi="Verdana" w:cs="Verdana"/>
-          <w:i/>
-          <w:color w:val="000000"/>
-          <w:sz w:val="22"/>
-          <w:szCs w:val="22"/>
-        </w:rPr>
-      </w:pPr>
-    </w:p>
-    <w:p>
-      <w:pPr>
-        <w:pBdr>
-          <w:top w:val="nil"/>
-          <w:left w:val="nil"/>
-          <w:bottom w:val="nil"/>
-          <w:right w:val="nil"/>
-          <w:between w:val="nil"/>
-        </w:pBdr>
-        <w:jc w:val="both"/>
-        <w:rPr>
-          <w:rFonts w:ascii="Verdana" w:eastAsia="Verdana" w:hAnsi="Verdana" w:cs="Verdana"/>
-          <w:i/>
-          <w:color w:val="000000"/>
-          <w:sz w:val="22"/>
-          <w:szCs w:val="22"/>
-        </w:rPr>
-      </w:pPr>
-    </w:p>
-    <w:p>
-      <w:pPr>
-        <w:pBdr>
-          <w:top w:val="nil"/>
-          <w:left w:val="nil"/>
-          <w:bottom w:val="nil"/>
-          <w:right w:val="nil"/>
-          <w:between w:val="nil"/>
-        </w:pBdr>
-        <w:jc w:val="both"/>
-        <w:rPr>
-          <w:rFonts w:ascii="Verdana" w:eastAsia="Verdana" w:hAnsi="Verdana" w:cs="Verdana"/>
-          <w:i/>
-          <w:color w:val="000000"/>
-          <w:sz w:val="22"/>
-          <w:szCs w:val="22"/>
-        </w:rPr>
-      </w:pPr>
-    </w:p>
-    <w:p>
-      <w:pPr>
-        <w:pBdr>
-          <w:top w:val="nil"/>
-          <w:left w:val="nil"/>
-          <w:bottom w:val="nil"/>
-          <w:right w:val="nil"/>
-          <w:between w:val="nil"/>
-        </w:pBdr>
-        <w:jc w:val="both"/>
-        <w:rPr>
-          <w:rFonts w:ascii="Verdana" w:eastAsia="Verdana" w:hAnsi="Verdana" w:cs="Verdana"/>
-          <w:i/>
-          <w:color w:val="000000"/>
-          <w:sz w:val="22"/>
-          <w:szCs w:val="22"/>
-        </w:rPr>
-      </w:pPr>
-    </w:p>
-    <w:p>
-      <w:pPr>
-        <w:pBdr>
-          <w:top w:val="nil"/>
-          <w:left w:val="nil"/>
-          <w:bottom w:val="nil"/>
-          <w:right w:val="nil"/>
-          <w:between w:val="nil"/>
-        </w:pBdr>
-        <w:jc w:val="both"/>
-        <w:rPr>
-          <w:rFonts w:ascii="Verdana" w:eastAsia="Verdana" w:hAnsi="Verdana" w:cs="Verdana"/>
-          <w:i/>
-          <w:color w:val="000000"/>
-          <w:sz w:val="22"/>
-          <w:szCs w:val="22"/>
-        </w:rPr>
-      </w:pPr>
-    </w:p>
-    <w:p>
-      <w:pPr>
-        <w:pBdr>
-          <w:top w:val="nil"/>
-          <w:left w:val="nil"/>
-          <w:bottom w:val="nil"/>
-          <w:right w:val="nil"/>
-          <w:between w:val="nil"/>
-        </w:pBdr>
-        <w:jc w:val="center"/>
-        <w:rPr>
-          <w:rFonts w:ascii="Verdana" w:eastAsia="Verdana" w:hAnsi="Verdana" w:cs="Verdana"/>
-          <w:i/>
+          <w:noProof/>
           <w:color w:val="000000"/>
           <w:sz w:val="16"/>
           <w:szCs w:val="16"/>
@@ -3733,109 +2670,14 @@
       </w:pPr>
       <w:r>
         <w:rPr>
-          <w:rFonts w:ascii="Verdana" w:eastAsia="Verdana" w:hAnsi="Verdana" w:cs="Verdana"/>
           <w:i/>
+          <w:noProof/>
           <w:color w:val="000000"/>
           <w:sz w:val="16"/>
           <w:szCs w:val="16"/>
         </w:rPr>
-        <w:t>Di seguito riportate</w:t>
-      </w:r>
-      <w:r>
-        <w:rPr>
-          <w:rFonts w:ascii="Verdana" w:eastAsia="Verdana" w:hAnsi="Verdana" w:cs="Verdana"/>
-          <w:i/>
-          <w:color w:val="000000"/>
-          <w:sz w:val="16"/>
-          <w:szCs w:val="16"/>
-        </w:rPr>
-        <w:t xml:space="preserve"> le</w:t>
-      </w:r>
-      <w:r>
-        <w:rPr>
-          <w:rFonts w:ascii="Verdana" w:eastAsia="Verdana" w:hAnsi="Verdana" w:cs="Verdana"/>
-          <w:i/>
-          <w:color w:val="000000"/>
-          <w:sz w:val="16"/>
-          <w:szCs w:val="16"/>
-        </w:rPr>
-        <w:t xml:space="preserve"> altre</w:t>
-      </w:r>
-      <w:r>
-        <w:rPr>
-          <w:rFonts w:ascii="Verdana" w:eastAsia="Verdana" w:hAnsi="Verdana" w:cs="Verdana"/>
-          <w:i/>
-          <w:color w:val="000000"/>
-          <w:sz w:val="16"/>
-          <w:szCs w:val="16"/>
-        </w:rPr>
-        <w:t xml:space="preserve"> sedi di L&amp;S</w:t>
-      </w:r>
-    </w:p>
-    <w:p>
-      <w:pPr>
-        <w:pBdr>
-          <w:top w:val="nil"/>
-          <w:left w:val="nil"/>
-          <w:bottom w:val="nil"/>
-          <w:right w:val="nil"/>
-          <w:between w:val="nil"/>
-        </w:pBdr>
-        <w:jc w:val="center"/>
-        <w:rPr>
-          <w:rFonts w:ascii="Verdana" w:eastAsia="Verdana" w:hAnsi="Verdana" w:cs="Verdana"/>
-          <w:i/>
-          <w:color w:val="000000"/>
-          <w:sz w:val="16"/>
-          <w:szCs w:val="16"/>
-        </w:rPr>
-      </w:pPr>
-    </w:p>
-    <w:p>
-      <w:pPr>
-        <w:pBdr>
-          <w:top w:val="nil"/>
-          <w:left w:val="nil"/>
-          <w:bottom w:val="nil"/>
-          <w:right w:val="nil"/>
-          <w:between w:val="nil"/>
-        </w:pBdr>
-        <w:rPr>
-          <w:i/>
-          <w:color w:val="000000"/>
-          <w:sz w:val="16"/>
-          <w:szCs w:val="16"/>
-        </w:rPr>
-      </w:pPr>
-    </w:p>
-    <w:p>
-      <w:pPr>
-        <w:pBdr>
-          <w:top w:val="nil"/>
-          <w:left w:val="nil"/>
-          <w:bottom w:val="nil"/>
-          <w:right w:val="nil"/>
-          <w:between w:val="nil"/>
-        </w:pBdr>
-        <w:jc w:val="center"/>
-        <w:rPr>
-          <w:i/>
-          <w:noProof/>
-          <w:color w:val="000000"/>
-          <w:sz w:val="16"/>
-          <w:szCs w:val="16"/>
-        </w:rPr>
-      </w:pPr>
-      <w:r>
-        <w:rPr>
-          <w:i/>
-          <w:noProof/>
-          <w:color w:val="000000"/>
-          <w:sz w:val="16"/>
-          <w:szCs w:val="16"/>
-        </w:rPr>
         <w:drawing>
-          <wp:inline distT="0" distB="0" distL="0" distR="0">
+          <wp:inline distT="0" distB="0" distL="0" distR="0" wp14:anchorId="6D3DDEE8" wp14:editId="799D6CA7">
             <wp:extent cx="2695575" cy="1524000"/>
             <wp:effectExtent l="0" t="0" r="9525" b="0"/>
             <wp:docPr id="17" name="Immagine 17"/>
@@ -3884,7 +2726,7 @@
           <w:sz w:val="16"/>
           <w:szCs w:val="16"/>
         </w:rPr>
-        <w:t xml:space="preserve">     </w:t>
+        <w:t xml:space="preserve"> </w:t>
       </w:r>
       <w:r>
         <w:rPr>
@@ -3894,11 +2736,31 @@
           <w:sz w:val="16"/>
           <w:szCs w:val="16"/>
         </w:rPr>
+        <w:t xml:space="preserve">        </w:t>
+      </w:r>
+      <w:r>
+        <w:rPr>
+          <w:i/>
+          <w:noProof/>
+          <w:color w:val="000000"/>
+          <w:sz w:val="16"/>
+          <w:szCs w:val="16"/>
+        </w:rPr>
+        <w:t xml:space="preserve">    </w:t>
+      </w:r>
+      <w:r>
+        <w:rPr>
+          <w:i/>
+          <w:noProof/>
+          <w:color w:val="000000"/>
+          <w:sz w:val="16"/>
+          <w:szCs w:val="16"/>
+        </w:rPr>
         <w:drawing>
-          <wp:inline distT="0" distB="0" distL="0" distR="0">
+          <wp:inline distT="0" distB="0" distL="0" distR="0" wp14:anchorId="7271DB23" wp14:editId="14F0C96D">
             <wp:extent cx="2695575" cy="1524000"/>
             <wp:effectExtent l="0" t="0" r="9525" b="0"/>
-            <wp:docPr id="18" name="Immagine 18"/>
+            <wp:docPr id="21" name="Immagine 21"/>
             <wp:cNvGraphicFramePr>
               <a:graphicFrameLocks xmlns:a="http://schemas.openxmlformats.org/drawingml/2006/main" noChangeAspect="1"/>
             </wp:cNvGraphicFramePr>
@@ -3906,7 +2768,7 @@
               <a:graphicData uri="http://schemas.openxmlformats.org/drawingml/2006/picture">
                 <pic:pic xmlns:pic="http://schemas.openxmlformats.org/drawingml/2006/picture">
                   <pic:nvPicPr>
-                    <pic:cNvPr id="18" name="ls-germania.jpg"/>
+                    <pic:cNvPr id="21" name="ls-usa.jpg"/>
                     <pic:cNvPicPr/>
                   </pic:nvPicPr>
                   <pic:blipFill>
@@ -3936,6 +2798,90 @@
           </wp:inline>
         </w:drawing>
       </w:r>
+      <w:r>
+        <w:rPr>
+          <w:i/>
+          <w:noProof/>
+          <w:color w:val="000000"/>
+          <w:sz w:val="16"/>
+          <w:szCs w:val="16"/>
+        </w:rPr>
+        <w:t xml:space="preserve"> </w:t>
+      </w:r>
+      <w:r>
+        <w:rPr>
+          <w:i/>
+          <w:noProof/>
+          <w:color w:val="000000"/>
+          <w:sz w:val="16"/>
+          <w:szCs w:val="16"/>
+        </w:rPr>
+        <w:t xml:space="preserve">       </w:t>
+      </w:r>
+      <w:r>
+        <w:rPr>
+          <w:rFonts w:ascii="Verdana" w:hAnsi="Verdana"/>
+          <w:i/>
+          <w:noProof/>
+          <w:color w:val="000000"/>
+          <w:sz w:val="16"/>
+          <w:szCs w:val="16"/>
+        </w:rPr>
+        <w:t>Sede Operativa di Shangai</w:t>
+      </w:r>
+      <w:r>
+        <w:rPr>
+          <w:i/>
+          <w:noProof/>
+          <w:color w:val="000000"/>
+          <w:sz w:val="16"/>
+          <w:szCs w:val="16"/>
+        </w:rPr>
+        <w:t xml:space="preserve">               </w:t>
+      </w:r>
+      <w:r>
+        <w:rPr>
+          <w:i/>
+          <w:noProof/>
+          <w:color w:val="000000"/>
+          <w:sz w:val="16"/>
+          <w:szCs w:val="16"/>
+        </w:rPr>
+        <w:tab/>
+        <w:t xml:space="preserve"> </w:t>
+      </w:r>
+      <w:r>
+        <w:rPr>
+          <w:i/>
+          <w:noProof/>
+          <w:color w:val="000000"/>
+          <w:sz w:val="16"/>
+          <w:szCs w:val="16"/>
+        </w:rPr>
+        <w:tab/>
+        <w:t xml:space="preserve">                      </w:t>
+      </w:r>
+      <w:r>
+        <w:rPr>
+          <w:i/>
+          <w:noProof/>
+          <w:color w:val="000000"/>
+          <w:sz w:val="16"/>
+          <w:szCs w:val="16"/>
+        </w:rPr>
+        <w:t xml:space="preserve">       </w:t>
+      </w:r>
+      <w:r>
+        <w:rPr>
+          <w:rFonts w:ascii="Verdana" w:hAnsi="Verdana"/>
+          <w:i/>
+          <w:noProof/>
+          <w:color w:val="000000"/>
+          <w:sz w:val="16"/>
+          <w:szCs w:val="16"/>
+        </w:rPr>
+        <w:t>Sede operativa di Norcross in Georgia</w:t>
+      </w:r>
     </w:p>
     <w:p>
       <w:pPr>
@@ -3946,10 +2892,10 @@
           <w:right w:val="nil"/>
           <w:between w:val="nil"/>
         </w:pBdr>
-        <w:rPr>
-          <w:rFonts w:ascii="Verdana" w:hAnsi="Verdana"/>
+        <w:jc w:val="center"/>
+        <w:rPr>
           <w:i/>
-          <w:noProof/>
+          <w:color w:val="000000"/>
           <w:sz w:val="16"/>
           <w:szCs w:val="16"/>
         </w:rPr>
@@ -3957,76 +2903,20 @@
       <w:r>
         <w:rPr>
           <w:i/>
-          <w:noProof/>
           <w:color w:val="000000"/>
           <w:sz w:val="16"/>
           <w:szCs w:val="16"/>
         </w:rPr>
-        <w:t xml:space="preserve">    </w:t>
-      </w:r>
-      <w:r>
-        <w:rPr>
-          <w:rFonts w:ascii="Verdana" w:hAnsi="Verdana"/>
+        <w:t xml:space="preserve">  </w:t>
+      </w:r>
+      <w:r>
+        <w:rPr>
           <w:i/>
-          <w:noProof/>
           <w:color w:val="000000"/>
           <w:sz w:val="16"/>
           <w:szCs w:val="16"/>
         </w:rPr>
-        <w:t>Sede Operativa di Shangai</w:t>
-      </w:r>
-      <w:r>
-        <w:rPr>
-          <w:i/>
-          <w:noProof/>
-          <w:color w:val="000000"/>
-          <w:sz w:val="16"/>
-          <w:szCs w:val="16"/>
-        </w:rPr>
-        <w:t xml:space="preserve">               </w:t>
-      </w:r>
-      <w:r>
-        <w:rPr>
-          <w:i/>
-          <w:noProof/>
-          <w:color w:val="000000"/>
-          <w:sz w:val="16"/>
-          <w:szCs w:val="16"/>
-        </w:rPr>
-        <w:tab/>
-        <w:t xml:space="preserve"> </w:t>
-      </w:r>
-      <w:r>
-        <w:rPr>
-          <w:i/>
-          <w:noProof/>
-          <w:color w:val="000000"/>
-          <w:sz w:val="16"/>
-          <w:szCs w:val="16"/>
-        </w:rPr>
-        <w:tab/>
-        <w:t xml:space="preserve">        </w:t>
-      </w:r>
-      <w:r>
-        <w:rPr>
-          <w:rFonts w:ascii="Verdana" w:hAnsi="Verdana"/>
-          <w:i/>
-          <w:noProof/>
-          <w:sz w:val="16"/>
-          <w:szCs w:val="16"/>
-        </w:rPr>
-        <w:t xml:space="preserve">Sede Operativa di </w:t>
-      </w:r>
-      <w:r>
-        <w:rPr>
-          <w:rFonts w:ascii="Verdana" w:hAnsi="Verdana" w:cs="Arial"/>
-          <w:i/>
-          <w:iCs/>
-          <w:sz w:val="16"/>
-          <w:szCs w:val="16"/>
-          <w:shd w:val="clear" w:color="auto" w:fill="FFFFFF"/>
-        </w:rPr>
-        <w:t>Daimlerring</w:t>
+        <w:t xml:space="preserve">      </w:t>
       </w:r>
     </w:p>
     <w:p>
@@ -4038,38 +2928,292 @@
           <w:right w:val="nil"/>
           <w:between w:val="nil"/>
         </w:pBdr>
-        <w:jc w:val="center"/>
-        <w:rPr>
+        <w:rPr>
+          <w:rFonts w:ascii="Verdana" w:eastAsia="Verdana" w:hAnsi="Verdana" w:cs="Verdana"/>
           <w:i/>
-          <w:noProof/>
           <w:color w:val="000000"/>
           <w:sz w:val="16"/>
           <w:szCs w:val="16"/>
         </w:rPr>
       </w:pPr>
-      <w:r>
-        <w:rPr>
+    </w:p>
+    <w:p>
+      <w:pPr>
+        <w:pBdr>
+          <w:top w:val="nil"/>
+          <w:left w:val="nil"/>
+          <w:bottom w:val="nil"/>
+          <w:right w:val="nil"/>
+          <w:between w:val="nil"/>
+        </w:pBdr>
+        <w:rPr>
+          <w:rFonts w:ascii="Verdana" w:eastAsia="Verdana" w:hAnsi="Verdana" w:cs="Verdana"/>
           <w:i/>
-          <w:noProof/>
           <w:color w:val="000000"/>
           <w:sz w:val="16"/>
           <w:szCs w:val="16"/>
         </w:rPr>
-        <w:t xml:space="preserve"> </w:t>
-      </w:r>
-      <w:r>
-        <w:rPr>
-          <w:i/>
+      </w:pPr>
+    </w:p>
+    <w:p>
+      <w:pPr>
+        <w:pBdr>
+          <w:top w:val="nil"/>
+          <w:left w:val="nil"/>
+          <w:bottom w:val="nil"/>
+          <w:right w:val="nil"/>
+          <w:between w:val="nil"/>
+        </w:pBdr>
+        <w:rPr>
+          <w:rFonts w:ascii="Verdana" w:eastAsia="Verdana" w:hAnsi="Verdana" w:cs="Verdana"/>
+          <w:color w:val="000000"/>
+          <w:sz w:val="22"/>
+          <w:szCs w:val="22"/>
+        </w:rPr>
+      </w:pPr>
+    </w:p>
+    <w:p>
+      <w:pPr>
+        <w:pBdr>
+          <w:top w:val="nil"/>
+          <w:left w:val="nil"/>
+          <w:bottom w:val="nil"/>
+          <w:right w:val="nil"/>
+          <w:between w:val="nil"/>
+        </w:pBdr>
+        <w:rPr>
+          <w:rFonts w:ascii="Verdana" w:eastAsia="Verdana" w:hAnsi="Verdana" w:cs="Verdana"/>
+          <w:color w:val="000000"/>
+          <w:sz w:val="22"/>
+          <w:szCs w:val="22"/>
+        </w:rPr>
+      </w:pPr>
+      <w:r>
+        <w:rPr>
+          <w:rFonts w:ascii="Verdana" w:eastAsia="Verdana" w:hAnsi="Verdana" w:cs="Verdana"/>
+          <w:color w:val="000000"/>
+          <w:sz w:val="22"/>
+          <w:szCs w:val="22"/>
+        </w:rPr>
+        <w:lastRenderedPageBreak/>
+        <w:t xml:space="preserve">La mia introduzione </w:t>
+      </w:r>
+      <w:r>
+        <w:rPr>
+          <w:rFonts w:ascii="Verdana" w:eastAsia="Verdana" w:hAnsi="Verdana" w:cs="Verdana"/>
+          <w:color w:val="000000"/>
+          <w:sz w:val="22"/>
+          <w:szCs w:val="22"/>
+        </w:rPr>
+        <w:t>all’interno dell’ufficio tecnico dell’</w:t>
+      </w:r>
+      <w:r>
+        <w:rPr>
+          <w:rFonts w:ascii="Verdana" w:eastAsia="Verdana" w:hAnsi="Verdana" w:cs="Verdana"/>
+          <w:color w:val="000000"/>
+          <w:sz w:val="22"/>
+          <w:szCs w:val="22"/>
+        </w:rPr>
+        <w:t>azienda è stata affidata al mio tutor, Davide Stella, manager e responsabile della sezione R&amp;D</w:t>
+      </w:r>
+      <w:r>
+        <w:rPr>
+          <w:rFonts w:ascii="Verdana" w:eastAsia="Verdana" w:hAnsi="Verdana" w:cs="Verdana"/>
+          <w:color w:val="000000"/>
+          <w:sz w:val="22"/>
+          <w:szCs w:val="22"/>
+        </w:rPr>
+        <w:t xml:space="preserve"> (Research and D</w:t>
+      </w:r>
+      <w:r>
+        <w:rPr>
+          <w:rFonts w:ascii="Verdana" w:eastAsia="Verdana" w:hAnsi="Verdana" w:cs="Verdana"/>
+          <w:color w:val="000000"/>
+          <w:sz w:val="22"/>
+          <w:szCs w:val="22"/>
+        </w:rPr>
+        <w:t>evelopment) della sede di Brugnera</w:t>
+      </w:r>
+      <w:r>
+        <w:rPr>
+          <w:rFonts w:ascii="Verdana" w:eastAsia="Verdana" w:hAnsi="Verdana" w:cs="Verdana"/>
+          <w:color w:val="000000"/>
+          <w:sz w:val="22"/>
+          <w:szCs w:val="22"/>
+        </w:rPr>
+        <w:t>, con un passat</w:t>
+      </w:r>
+      <w:r>
+        <w:rPr>
+          <w:rFonts w:ascii="Verdana" w:eastAsia="Verdana" w:hAnsi="Verdana" w:cs="Verdana"/>
+          <w:color w:val="000000"/>
+          <w:sz w:val="22"/>
+          <w:szCs w:val="22"/>
+        </w:rPr>
+        <w:t>o da dipendente Osram, azienda tedesca specializzata in elettronica e illuminotecnica, è molto preparato nel campo dell’elettrotecnica e possiede anche delle basi di programmazione</w:t>
+      </w:r>
+      <w:r>
+        <w:rPr>
+          <w:rFonts w:ascii="Verdana" w:eastAsia="Verdana" w:hAnsi="Verdana" w:cs="Verdana"/>
+          <w:color w:val="000000"/>
+          <w:sz w:val="22"/>
+          <w:szCs w:val="22"/>
+        </w:rPr>
+        <w:t xml:space="preserve"> informatica e database.</w:t>
+      </w:r>
+      <w:r>
+        <w:rPr>
+          <w:rFonts w:ascii="Verdana" w:eastAsia="Verdana" w:hAnsi="Verdana" w:cs="Verdana"/>
+          <w:color w:val="000000"/>
+          <w:sz w:val="22"/>
+          <w:szCs w:val="22"/>
+        </w:rPr>
+        <w:t xml:space="preserve"> Altri colleghi con cui ho avuto a che fare sono stati ad esempio Roberto Zoggia, responsabile degli uffici tecnici delle quattro sedi del gruppo, con il quale ho avuto modo di partecipare a riunioni aziendali nella quale si sono discussi argomenti come l’andamento delle varie aziende, questo per calarmi ancor più nel contesto lavorativo, avendo modo anche di rapportarmi con il CEO Nicola Sartori, con i due responsabili IT Tiziano Tomiet e Manuele Pupo e con gli altri membri dell’ufficio, dunque i project manager</w:t>
+      </w:r>
+      <w:r>
+        <w:rPr>
+          <w:rFonts w:ascii="Verdana" w:eastAsia="Verdana" w:hAnsi="Verdana" w:cs="Verdana"/>
+          <w:color w:val="000000"/>
+          <w:sz w:val="22"/>
+          <w:szCs w:val="22"/>
+        </w:rPr>
+        <w:t>,</w:t>
+      </w:r>
+      <w:r>
+        <w:rPr>
+          <w:rFonts w:ascii="Verdana" w:eastAsia="Verdana" w:hAnsi="Verdana" w:cs="Verdana"/>
+          <w:color w:val="000000"/>
+          <w:sz w:val="22"/>
+          <w:szCs w:val="22"/>
+        </w:rPr>
+        <w:t xml:space="preserve"> il responsabile marketing</w:t>
+      </w:r>
+      <w:r>
+        <w:rPr>
+          <w:rFonts w:ascii="Verdana" w:eastAsia="Verdana" w:hAnsi="Verdana" w:cs="Verdana"/>
+          <w:color w:val="000000"/>
+          <w:sz w:val="22"/>
+          <w:szCs w:val="22"/>
+        </w:rPr>
+        <w:t xml:space="preserve">, </w:t>
+      </w:r>
+      <w:r>
+        <w:rPr>
+          <w:rFonts w:ascii="Verdana" w:eastAsia="Verdana" w:hAnsi="Verdana" w:cs="Verdana"/>
+          <w:color w:val="000000"/>
+          <w:sz w:val="22"/>
+          <w:szCs w:val="22"/>
+        </w:rPr>
+        <w:t>gli operatori di laboratorio ed il loro responsabile.</w:t>
+      </w:r>
+    </w:p>
+    <w:p>
+      <w:pPr>
+        <w:pBdr>
+          <w:top w:val="nil"/>
+          <w:left w:val="nil"/>
+          <w:bottom w:val="nil"/>
+          <w:right w:val="nil"/>
+          <w:between w:val="nil"/>
+        </w:pBdr>
+        <w:rPr>
+          <w:rFonts w:ascii="Verdana" w:eastAsia="Verdana" w:hAnsi="Verdana" w:cs="Verdana"/>
+          <w:color w:val="000000"/>
+          <w:sz w:val="22"/>
+          <w:szCs w:val="22"/>
+        </w:rPr>
+      </w:pPr>
+    </w:p>
+    <w:p>
+      <w:pPr>
+        <w:pBdr>
+          <w:top w:val="nil"/>
+          <w:left w:val="nil"/>
+          <w:bottom w:val="nil"/>
+          <w:right w:val="nil"/>
+          <w:between w:val="nil"/>
+        </w:pBdr>
+        <w:rPr>
+          <w:rFonts w:ascii="Verdana" w:eastAsia="Verdana" w:hAnsi="Verdana" w:cs="Verdana"/>
+          <w:color w:val="000000"/>
+          <w:sz w:val="22"/>
+          <w:szCs w:val="22"/>
+        </w:rPr>
+      </w:pPr>
+      <w:r>
+        <w:rPr>
+          <w:rFonts w:ascii="Verdana" w:eastAsia="Verdana" w:hAnsi="Verdana" w:cs="Verdana"/>
+          <w:color w:val="000000"/>
+          <w:sz w:val="22"/>
+          <w:szCs w:val="22"/>
+        </w:rPr>
+        <w:t>Di seguito verranno riportati gli organigrammi aziendali corrispondenti alla direzione dell’azienda e dell’ufficio tecnico dove ho prestato servizio.</w:t>
+      </w:r>
+    </w:p>
+    <w:p>
+      <w:pPr>
+        <w:pBdr>
+          <w:top w:val="nil"/>
+          <w:left w:val="nil"/>
+          <w:bottom w:val="nil"/>
+          <w:right w:val="nil"/>
+          <w:between w:val="nil"/>
+        </w:pBdr>
+        <w:rPr>
+          <w:rFonts w:ascii="Verdana" w:eastAsia="Verdana" w:hAnsi="Verdana" w:cs="Verdana"/>
+          <w:color w:val="000000"/>
+          <w:sz w:val="22"/>
+          <w:szCs w:val="22"/>
+        </w:rPr>
+      </w:pPr>
+    </w:p>
+    <w:p>
+      <w:pPr>
+        <w:pBdr>
+          <w:top w:val="nil"/>
+          <w:left w:val="nil"/>
+          <w:bottom w:val="nil"/>
+          <w:right w:val="nil"/>
+          <w:between w:val="nil"/>
+        </w:pBdr>
+        <w:rPr>
+          <w:rFonts w:ascii="Verdana" w:eastAsia="Verdana" w:hAnsi="Verdana" w:cs="Verdana"/>
+          <w:color w:val="000000"/>
+          <w:sz w:val="22"/>
+          <w:szCs w:val="22"/>
+        </w:rPr>
+      </w:pPr>
+    </w:p>
+    <w:p>
+      <w:pPr>
+        <w:pBdr>
+          <w:top w:val="nil"/>
+          <w:left w:val="nil"/>
+          <w:bottom w:val="nil"/>
+          <w:right w:val="nil"/>
+          <w:between w:val="nil"/>
+        </w:pBdr>
+        <w:ind w:left="-993" w:hanging="284"/>
+        <w:rPr>
+          <w:rFonts w:ascii="Verdana" w:eastAsia="Verdana" w:hAnsi="Verdana" w:cs="Verdana"/>
+          <w:color w:val="000000"/>
+          <w:sz w:val="22"/>
+          <w:szCs w:val="22"/>
+        </w:rPr>
+      </w:pPr>
+      <w:r>
+        <w:rPr>
+          <w:rFonts w:ascii="Verdana" w:eastAsia="Verdana" w:hAnsi="Verdana" w:cs="Verdana"/>
           <w:noProof/>
           <w:color w:val="000000"/>
-          <w:sz w:val="16"/>
-          <w:szCs w:val="16"/>
+          <w:sz w:val="22"/>
+          <w:szCs w:val="22"/>
         </w:rPr>
         <w:drawing>
           <wp:inline distT="0" distB="0" distL="0" distR="0">
-            <wp:extent cx="2695575" cy="1524000"/>
-            <wp:effectExtent l="0" t="0" r="9525" b="0"/>
-            <wp:docPr id="21" name="Immagine 21"/>
+            <wp:extent cx="7139940" cy="4778851"/>
+            <wp:effectExtent l="0" t="0" r="3810" b="3175"/>
+            <wp:docPr id="20" name="Immagine 20"/>
             <wp:cNvGraphicFramePr>
               <a:graphicFrameLocks xmlns:a="http://schemas.openxmlformats.org/drawingml/2006/main" noChangeAspect="1"/>
             </wp:cNvGraphicFramePr>
@@ -4077,7 +3221,7 @@
               <a:graphicData uri="http://schemas.openxmlformats.org/drawingml/2006/picture">
                 <pic:pic xmlns:pic="http://schemas.openxmlformats.org/drawingml/2006/picture">
                   <pic:nvPicPr>
-                    <pic:cNvPr id="21" name="ls-usa.jpg"/>
+                    <pic:cNvPr id="20" name="Immagine2.jpg"/>
                     <pic:cNvPicPr/>
                   </pic:nvPicPr>
                   <pic:blipFill>
@@ -4095,7 +3239,7 @@
                   <pic:spPr>
                     <a:xfrm>
                       <a:off x="0" y="0"/>
-                      <a:ext cx="2695575" cy="1524000"/>
+                      <a:ext cx="7188365" cy="4811262"/>
                     </a:xfrm>
                     <a:prstGeom prst="rect">
                       <a:avLst/>
@@ -4118,35 +3262,12 @@
           <w:between w:val="nil"/>
         </w:pBdr>
         <w:rPr>
-          <w:rFonts w:ascii="Verdana" w:hAnsi="Verdana"/>
-          <w:i/>
-          <w:color w:val="000000"/>
-          <w:sz w:val="16"/>
-          <w:szCs w:val="16"/>
-        </w:rPr>
-      </w:pPr>
-      <w:r>
-        <w:rPr>
-          <w:rFonts w:ascii="Verdana" w:hAnsi="Verdana"/>
-          <w:i/>
-          <w:noProof/>
-          <w:color w:val="000000"/>
-          <w:sz w:val="16"/>
-          <w:szCs w:val="16"/>
-        </w:rPr>
-        <w:t xml:space="preserve">                                           </w:t>
-      </w:r>
-      <w:r>
-        <w:rPr>
-          <w:rFonts w:ascii="Verdana" w:hAnsi="Verdana"/>
-          <w:i/>
-          <w:noProof/>
-          <w:color w:val="000000"/>
-          <w:sz w:val="16"/>
-          <w:szCs w:val="16"/>
-        </w:rPr>
-        <w:t>Sede operativa di Norcross in Georgia</w:t>
-      </w:r>
+          <w:rFonts w:ascii="Verdana" w:eastAsia="Verdana" w:hAnsi="Verdana" w:cs="Verdana"/>
+          <w:color w:val="000000"/>
+          <w:sz w:val="22"/>
+          <w:szCs w:val="22"/>
+        </w:rPr>
+      </w:pPr>
     </w:p>
     <w:p>
       <w:pPr>
@@ -4157,31 +3278,31 @@
           <w:right w:val="nil"/>
           <w:between w:val="nil"/>
         </w:pBdr>
-        <w:jc w:val="center"/>
-        <w:rPr>
-          <w:i/>
-          <w:color w:val="000000"/>
-          <w:sz w:val="16"/>
-          <w:szCs w:val="16"/>
-        </w:rPr>
-      </w:pPr>
-      <w:r>
-        <w:rPr>
-          <w:i/>
-          <w:color w:val="000000"/>
-          <w:sz w:val="16"/>
-          <w:szCs w:val="16"/>
-        </w:rPr>
-        <w:t xml:space="preserve">    </w:t>
-      </w:r>
-      <w:r>
-        <w:rPr>
-          <w:i/>
-          <w:color w:val="000000"/>
-          <w:sz w:val="16"/>
-          <w:szCs w:val="16"/>
-        </w:rPr>
-        <w:t xml:space="preserve">  </w:t>
+        <w:ind w:left="-1134"/>
+        <w:rPr>
+          <w:rFonts w:ascii="Verdana" w:eastAsia="Verdana" w:hAnsi="Verdana" w:cs="Verdana"/>
+          <w:color w:val="000000"/>
+          <w:sz w:val="14"/>
+          <w:szCs w:val="14"/>
+        </w:rPr>
+      </w:pPr>
+      <w:r>
+        <w:rPr>
+          <w:rFonts w:ascii="Verdana" w:eastAsia="Verdana" w:hAnsi="Verdana" w:cs="Verdana"/>
+          <w:color w:val="000000"/>
+          <w:sz w:val="14"/>
+          <w:szCs w:val="14"/>
+        </w:rPr>
+        <w:t>Organigramma del</w:t>
+      </w:r>
+      <w:r>
+        <w:rPr>
+          <w:rFonts w:ascii="Verdana" w:eastAsia="Verdana" w:hAnsi="Verdana" w:cs="Verdana"/>
+          <w:color w:val="000000"/>
+          <w:sz w:val="14"/>
+          <w:szCs w:val="14"/>
+        </w:rPr>
+        <w:t>l’azienda e dei vari reparti di interesse</w:t>
       </w:r>
     </w:p>
     <w:p>
@@ -4193,12 +3314,12 @@
           <w:right w:val="nil"/>
           <w:between w:val="nil"/>
         </w:pBdr>
-        <w:jc w:val="center"/>
         <w:rPr>
           <w:i/>
-          <w:color w:val="000000"/>
-          <w:sz w:val="16"/>
-          <w:szCs w:val="16"/>
+          <w:noProof/>
+          <w:color w:val="000000"/>
+          <w:sz w:val="22"/>
+          <w:szCs w:val="22"/>
         </w:rPr>
       </w:pPr>
     </w:p>
@@ -4211,12 +3332,13 @@
           <w:right w:val="nil"/>
           <w:between w:val="nil"/>
         </w:pBdr>
-        <w:jc w:val="center"/>
+        <w:ind w:left="-567" w:hanging="284"/>
         <w:rPr>
           <w:i/>
-          <w:color w:val="000000"/>
-          <w:sz w:val="16"/>
-          <w:szCs w:val="16"/>
+          <w:noProof/>
+          <w:color w:val="000000"/>
+          <w:sz w:val="22"/>
+          <w:szCs w:val="22"/>
         </w:rPr>
       </w:pPr>
     </w:p>
@@ -4229,12 +3351,13 @@
           <w:right w:val="nil"/>
           <w:between w:val="nil"/>
         </w:pBdr>
-        <w:jc w:val="center"/>
+        <w:ind w:left="-567" w:hanging="284"/>
         <w:rPr>
           <w:i/>
-          <w:color w:val="000000"/>
-          <w:sz w:val="16"/>
-          <w:szCs w:val="16"/>
+          <w:noProof/>
+          <w:color w:val="000000"/>
+          <w:sz w:val="22"/>
+          <w:szCs w:val="22"/>
         </w:rPr>
       </w:pPr>
     </w:p>
@@ -4247,14 +3370,93 @@
           <w:right w:val="nil"/>
           <w:between w:val="nil"/>
         </w:pBdr>
-        <w:jc w:val="center"/>
+        <w:ind w:left="-567" w:hanging="284"/>
+        <w:rPr>
+          <w:rFonts w:ascii="Verdana" w:eastAsia="Verdana" w:hAnsi="Verdana" w:cs="Verdana"/>
+          <w:color w:val="000000"/>
+          <w:sz w:val="14"/>
+          <w:szCs w:val="14"/>
+        </w:rPr>
+      </w:pPr>
+      <w:r>
         <w:rPr>
           <w:i/>
-          <w:color w:val="000000"/>
-          <w:sz w:val="16"/>
-          <w:szCs w:val="16"/>
-        </w:rPr>
-      </w:pPr>
+          <w:noProof/>
+          <w:color w:val="000000"/>
+          <w:sz w:val="22"/>
+          <w:szCs w:val="22"/>
+        </w:rPr>
+        <w:lastRenderedPageBreak/>
+        <w:drawing>
+          <wp:anchor distT="0" distB="0" distL="114300" distR="114300" simplePos="0" relativeHeight="251659264" behindDoc="0" locked="0" layoutInCell="1" allowOverlap="1">
+            <wp:simplePos x="0" y="0"/>
+            <wp:positionH relativeFrom="column">
+              <wp:posOffset>-648335</wp:posOffset>
+            </wp:positionH>
+            <wp:positionV relativeFrom="paragraph">
+              <wp:posOffset>121285</wp:posOffset>
+            </wp:positionV>
+            <wp:extent cx="7031355" cy="3374390"/>
+            <wp:effectExtent l="0" t="0" r="0" b="0"/>
+            <wp:wrapSquare wrapText="bothSides"/>
+            <wp:docPr id="10" name="Immagine 1">
+              <a:extLst xmlns:a="http://schemas.openxmlformats.org/drawingml/2006/main">
+                <a:ext uri="{FF2B5EF4-FFF2-40B4-BE49-F238E27FC236}">
+                  <a16:creationId xmlns:a16="http://schemas.microsoft.com/office/drawing/2014/main" id="{1A0E239F-FEDD-4CE1-9053-676A7E817AA4}"/>
+                </a:ext>
+              </a:extLst>
+            </wp:docPr>
+            <wp:cNvGraphicFramePr>
+              <a:graphicFrameLocks xmlns:a="http://schemas.openxmlformats.org/drawingml/2006/main" noChangeAspect="1"/>
+            </wp:cNvGraphicFramePr>
+            <a:graphic xmlns:a="http://schemas.openxmlformats.org/drawingml/2006/main">
+              <a:graphicData uri="http://schemas.openxmlformats.org/drawingml/2006/picture">
+                <pic:pic xmlns:pic="http://schemas.openxmlformats.org/drawingml/2006/picture">
+                  <pic:nvPicPr>
+                    <pic:cNvPr id="2" name="Immagine 1">
+                      <a:extLst>
+                        <a:ext uri="{FF2B5EF4-FFF2-40B4-BE49-F238E27FC236}">
+                          <a16:creationId xmlns:a16="http://schemas.microsoft.com/office/drawing/2014/main" id="{1A0E239F-FEDD-4CE1-9053-676A7E817AA4}"/>
+                        </a:ext>
+                      </a:extLst>
+                    </pic:cNvPr>
+                    <pic:cNvPicPr>
+                      <a:picLocks noChangeAspect="1"/>
+                    </pic:cNvPicPr>
+                  </pic:nvPicPr>
+                  <pic:blipFill>
+                    <a:blip r:embed="rId13">
+                      <a:extLst>
+                        <a:ext uri="{28A0092B-C50C-407E-A947-70E740481C1C}">
+                          <a14:useLocalDpi xmlns:a14="http://schemas.microsoft.com/office/drawing/2010/main" val="0"/>
+                        </a:ext>
+                      </a:extLst>
+                    </a:blip>
+                    <a:stretch>
+                      <a:fillRect/>
+                    </a:stretch>
+                  </pic:blipFill>
+                  <pic:spPr>
+                    <a:xfrm>
+                      <a:off x="0" y="0"/>
+                      <a:ext cx="7031355" cy="3374390"/>
+                    </a:xfrm>
+                    <a:prstGeom prst="rect">
+                      <a:avLst/>
+                    </a:prstGeom>
+                  </pic:spPr>
+                </pic:pic>
+              </a:graphicData>
+            </a:graphic>
+            <wp14:sizeRelH relativeFrom="margin">
+              <wp14:pctWidth>0</wp14:pctWidth>
+            </wp14:sizeRelH>
+            <wp14:sizeRelV relativeFrom="margin">
+              <wp14:pctHeight>0</wp14:pctHeight>
+            </wp14:sizeRelV>
+          </wp:anchor>
+        </w:drawing>
+      </w:r>
     </w:p>
     <w:p>
       <w:pPr>
@@ -4265,12 +3467,12 @@
           <w:right w:val="nil"/>
           <w:between w:val="nil"/>
         </w:pBdr>
-        <w:jc w:val="center"/>
-        <w:rPr>
-          <w:i/>
-          <w:color w:val="000000"/>
-          <w:sz w:val="16"/>
-          <w:szCs w:val="16"/>
+        <w:ind w:left="-993"/>
+        <w:rPr>
+          <w:rFonts w:ascii="Verdana" w:eastAsia="Verdana" w:hAnsi="Verdana" w:cs="Verdana"/>
+          <w:color w:val="000000"/>
+          <w:sz w:val="14"/>
+          <w:szCs w:val="14"/>
         </w:rPr>
       </w:pPr>
     </w:p>
@@ -4283,12 +3485,12 @@
           <w:right w:val="nil"/>
           <w:between w:val="nil"/>
         </w:pBdr>
-        <w:jc w:val="center"/>
-        <w:rPr>
-          <w:i/>
-          <w:color w:val="000000"/>
-          <w:sz w:val="16"/>
-          <w:szCs w:val="16"/>
+        <w:ind w:left="-993"/>
+        <w:rPr>
+          <w:rFonts w:ascii="Verdana" w:eastAsia="Verdana" w:hAnsi="Verdana" w:cs="Verdana"/>
+          <w:color w:val="000000"/>
+          <w:sz w:val="14"/>
+          <w:szCs w:val="14"/>
         </w:rPr>
       </w:pPr>
     </w:p>
@@ -4301,14 +3503,32 @@
           <w:right w:val="nil"/>
           <w:between w:val="nil"/>
         </w:pBdr>
-        <w:jc w:val="center"/>
-        <w:rPr>
-          <w:i/>
-          <w:color w:val="000000"/>
-          <w:sz w:val="16"/>
-          <w:szCs w:val="16"/>
-        </w:rPr>
-      </w:pPr>
+        <w:ind w:left="-993"/>
+        <w:rPr>
+          <w:rFonts w:ascii="Verdana" w:eastAsia="Verdana" w:hAnsi="Verdana" w:cs="Verdana"/>
+          <w:color w:val="000000"/>
+          <w:sz w:val="22"/>
+          <w:szCs w:val="22"/>
+        </w:rPr>
+      </w:pPr>
+      <w:r>
+        <w:rPr>
+          <w:rFonts w:ascii="Verdana" w:eastAsia="Verdana" w:hAnsi="Verdana" w:cs="Verdana"/>
+          <w:color w:val="000000"/>
+          <w:sz w:val="14"/>
+          <w:szCs w:val="14"/>
+        </w:rPr>
+        <w:t xml:space="preserve">Organigramma </w:t>
+      </w:r>
+      <w:r>
+        <w:rPr>
+          <w:rFonts w:ascii="Verdana" w:eastAsia="Verdana" w:hAnsi="Verdana" w:cs="Verdana"/>
+          <w:color w:val="000000"/>
+          <w:sz w:val="14"/>
+          <w:szCs w:val="14"/>
+        </w:rPr>
+        <w:t>dell’area tecnica che ha coinvolto il mio stage</w:t>
+      </w:r>
     </w:p>
     <w:p>
       <w:pPr>
@@ -4321,10 +3541,10 @@
         </w:pBdr>
         <w:jc w:val="center"/>
         <w:rPr>
-          <w:i/>
-          <w:color w:val="000000"/>
-          <w:sz w:val="16"/>
-          <w:szCs w:val="16"/>
+          <w:rFonts w:ascii="Verdana" w:eastAsia="Verdana" w:hAnsi="Verdana" w:cs="Verdana"/>
+          <w:color w:val="000000"/>
+          <w:sz w:val="22"/>
+          <w:szCs w:val="22"/>
         </w:rPr>
       </w:pPr>
     </w:p>
@@ -4339,6 +3559,628 @@
         </w:pBdr>
         <w:jc w:val="center"/>
         <w:rPr>
+          <w:rFonts w:ascii="Verdana" w:eastAsia="Verdana" w:hAnsi="Verdana" w:cs="Verdana"/>
+          <w:color w:val="000000"/>
+          <w:sz w:val="22"/>
+          <w:szCs w:val="22"/>
+        </w:rPr>
+      </w:pPr>
+    </w:p>
+    <w:p>
+      <w:pPr>
+        <w:pBdr>
+          <w:top w:val="nil"/>
+          <w:left w:val="nil"/>
+          <w:bottom w:val="nil"/>
+          <w:right w:val="nil"/>
+          <w:between w:val="nil"/>
+        </w:pBdr>
+        <w:jc w:val="center"/>
+        <w:rPr>
+          <w:rFonts w:ascii="Verdana" w:eastAsia="Verdana" w:hAnsi="Verdana" w:cs="Verdana"/>
+          <w:color w:val="000000"/>
+          <w:sz w:val="22"/>
+          <w:szCs w:val="22"/>
+        </w:rPr>
+      </w:pPr>
+    </w:p>
+    <w:p>
+      <w:pPr>
+        <w:pBdr>
+          <w:top w:val="nil"/>
+          <w:left w:val="nil"/>
+          <w:bottom w:val="nil"/>
+          <w:right w:val="nil"/>
+          <w:between w:val="nil"/>
+        </w:pBdr>
+        <w:jc w:val="center"/>
+        <w:rPr>
+          <w:rFonts w:ascii="Verdana" w:eastAsia="Verdana" w:hAnsi="Verdana" w:cs="Verdana"/>
+          <w:color w:val="000000"/>
+          <w:sz w:val="22"/>
+          <w:szCs w:val="22"/>
+        </w:rPr>
+      </w:pPr>
+    </w:p>
+    <w:p>
+      <w:pPr>
+        <w:pBdr>
+          <w:top w:val="nil"/>
+          <w:left w:val="nil"/>
+          <w:bottom w:val="nil"/>
+          <w:right w:val="nil"/>
+          <w:between w:val="nil"/>
+        </w:pBdr>
+        <w:jc w:val="center"/>
+        <w:rPr>
+          <w:rFonts w:ascii="Verdana" w:eastAsia="Verdana" w:hAnsi="Verdana" w:cs="Verdana"/>
+          <w:color w:val="000000"/>
+          <w:sz w:val="22"/>
+          <w:szCs w:val="22"/>
+        </w:rPr>
+      </w:pPr>
+    </w:p>
+    <w:p>
+      <w:pPr>
+        <w:pBdr>
+          <w:top w:val="nil"/>
+          <w:left w:val="nil"/>
+          <w:bottom w:val="nil"/>
+          <w:right w:val="nil"/>
+          <w:between w:val="nil"/>
+        </w:pBdr>
+        <w:jc w:val="center"/>
+        <w:rPr>
+          <w:rFonts w:ascii="Verdana" w:eastAsia="Verdana" w:hAnsi="Verdana" w:cs="Verdana"/>
+          <w:color w:val="000000"/>
+          <w:sz w:val="22"/>
+          <w:szCs w:val="22"/>
+        </w:rPr>
+      </w:pPr>
+    </w:p>
+    <w:p>
+      <w:pPr>
+        <w:pBdr>
+          <w:top w:val="nil"/>
+          <w:left w:val="nil"/>
+          <w:bottom w:val="nil"/>
+          <w:right w:val="nil"/>
+          <w:between w:val="nil"/>
+        </w:pBdr>
+        <w:jc w:val="center"/>
+        <w:rPr>
+          <w:rFonts w:ascii="Verdana" w:eastAsia="Verdana" w:hAnsi="Verdana" w:cs="Verdana"/>
+          <w:color w:val="000000"/>
+          <w:sz w:val="22"/>
+          <w:szCs w:val="22"/>
+        </w:rPr>
+      </w:pPr>
+    </w:p>
+    <w:p>
+      <w:pPr>
+        <w:pBdr>
+          <w:top w:val="nil"/>
+          <w:left w:val="nil"/>
+          <w:bottom w:val="nil"/>
+          <w:right w:val="nil"/>
+          <w:between w:val="nil"/>
+        </w:pBdr>
+        <w:jc w:val="center"/>
+        <w:rPr>
+          <w:rFonts w:ascii="Verdana" w:eastAsia="Verdana" w:hAnsi="Verdana" w:cs="Verdana"/>
+          <w:color w:val="000000"/>
+          <w:sz w:val="22"/>
+          <w:szCs w:val="22"/>
+        </w:rPr>
+      </w:pPr>
+    </w:p>
+    <w:p>
+      <w:pPr>
+        <w:pBdr>
+          <w:top w:val="nil"/>
+          <w:left w:val="nil"/>
+          <w:bottom w:val="nil"/>
+          <w:right w:val="nil"/>
+          <w:between w:val="nil"/>
+        </w:pBdr>
+        <w:jc w:val="center"/>
+        <w:rPr>
+          <w:rFonts w:ascii="Verdana" w:eastAsia="Verdana" w:hAnsi="Verdana" w:cs="Verdana"/>
+          <w:color w:val="000000"/>
+          <w:sz w:val="22"/>
+          <w:szCs w:val="22"/>
+        </w:rPr>
+      </w:pPr>
+    </w:p>
+    <w:p>
+      <w:pPr>
+        <w:pBdr>
+          <w:top w:val="nil"/>
+          <w:left w:val="nil"/>
+          <w:bottom w:val="nil"/>
+          <w:right w:val="nil"/>
+          <w:between w:val="nil"/>
+        </w:pBdr>
+        <w:jc w:val="center"/>
+        <w:rPr>
+          <w:rFonts w:ascii="Verdana" w:eastAsia="Verdana" w:hAnsi="Verdana" w:cs="Verdana"/>
+          <w:color w:val="000000"/>
+          <w:sz w:val="22"/>
+          <w:szCs w:val="22"/>
+        </w:rPr>
+      </w:pPr>
+    </w:p>
+    <w:p>
+      <w:pPr>
+        <w:pBdr>
+          <w:top w:val="nil"/>
+          <w:left w:val="nil"/>
+          <w:bottom w:val="nil"/>
+          <w:right w:val="nil"/>
+          <w:between w:val="nil"/>
+        </w:pBdr>
+        <w:jc w:val="center"/>
+        <w:rPr>
+          <w:rFonts w:ascii="Verdana" w:eastAsia="Verdana" w:hAnsi="Verdana" w:cs="Verdana"/>
+          <w:color w:val="000000"/>
+          <w:sz w:val="22"/>
+          <w:szCs w:val="22"/>
+        </w:rPr>
+      </w:pPr>
+    </w:p>
+    <w:p>
+      <w:pPr>
+        <w:pBdr>
+          <w:top w:val="nil"/>
+          <w:left w:val="nil"/>
+          <w:bottom w:val="nil"/>
+          <w:right w:val="nil"/>
+          <w:between w:val="nil"/>
+        </w:pBdr>
+        <w:jc w:val="center"/>
+        <w:rPr>
+          <w:rFonts w:ascii="Verdana" w:eastAsia="Verdana" w:hAnsi="Verdana" w:cs="Verdana"/>
+          <w:color w:val="000000"/>
+          <w:sz w:val="22"/>
+          <w:szCs w:val="22"/>
+        </w:rPr>
+      </w:pPr>
+    </w:p>
+    <w:p>
+      <w:pPr>
+        <w:pBdr>
+          <w:top w:val="nil"/>
+          <w:left w:val="nil"/>
+          <w:bottom w:val="nil"/>
+          <w:right w:val="nil"/>
+          <w:between w:val="nil"/>
+        </w:pBdr>
+        <w:jc w:val="center"/>
+        <w:rPr>
+          <w:rFonts w:ascii="Verdana" w:eastAsia="Verdana" w:hAnsi="Verdana" w:cs="Verdana"/>
+          <w:color w:val="000000"/>
+          <w:sz w:val="22"/>
+          <w:szCs w:val="22"/>
+        </w:rPr>
+      </w:pPr>
+    </w:p>
+    <w:p>
+      <w:pPr>
+        <w:pBdr>
+          <w:top w:val="nil"/>
+          <w:left w:val="nil"/>
+          <w:bottom w:val="nil"/>
+          <w:right w:val="nil"/>
+          <w:between w:val="nil"/>
+        </w:pBdr>
+        <w:jc w:val="center"/>
+        <w:rPr>
+          <w:rFonts w:ascii="Verdana" w:eastAsia="Verdana" w:hAnsi="Verdana" w:cs="Verdana"/>
+          <w:color w:val="000000"/>
+          <w:sz w:val="22"/>
+          <w:szCs w:val="22"/>
+        </w:rPr>
+      </w:pPr>
+    </w:p>
+    <w:p>
+      <w:pPr>
+        <w:pBdr>
+          <w:top w:val="nil"/>
+          <w:left w:val="nil"/>
+          <w:bottom w:val="nil"/>
+          <w:right w:val="nil"/>
+          <w:between w:val="nil"/>
+        </w:pBdr>
+        <w:jc w:val="center"/>
+        <w:rPr>
+          <w:rFonts w:ascii="Verdana" w:eastAsia="Verdana" w:hAnsi="Verdana" w:cs="Verdana"/>
+          <w:color w:val="000000"/>
+          <w:sz w:val="22"/>
+          <w:szCs w:val="22"/>
+        </w:rPr>
+      </w:pPr>
+    </w:p>
+    <w:p>
+      <w:pPr>
+        <w:pBdr>
+          <w:top w:val="nil"/>
+          <w:left w:val="nil"/>
+          <w:bottom w:val="nil"/>
+          <w:right w:val="nil"/>
+          <w:between w:val="nil"/>
+        </w:pBdr>
+        <w:jc w:val="center"/>
+        <w:rPr>
+          <w:rFonts w:ascii="Verdana" w:eastAsia="Verdana" w:hAnsi="Verdana" w:cs="Verdana"/>
+          <w:color w:val="000000"/>
+          <w:sz w:val="22"/>
+          <w:szCs w:val="22"/>
+        </w:rPr>
+      </w:pPr>
+    </w:p>
+    <w:p>
+      <w:pPr>
+        <w:pBdr>
+          <w:top w:val="nil"/>
+          <w:left w:val="nil"/>
+          <w:bottom w:val="nil"/>
+          <w:right w:val="nil"/>
+          <w:between w:val="nil"/>
+        </w:pBdr>
+        <w:jc w:val="center"/>
+        <w:rPr>
+          <w:rFonts w:ascii="Verdana" w:eastAsia="Verdana" w:hAnsi="Verdana" w:cs="Verdana"/>
+          <w:color w:val="000000"/>
+          <w:sz w:val="22"/>
+          <w:szCs w:val="22"/>
+        </w:rPr>
+      </w:pPr>
+    </w:p>
+    <w:p>
+      <w:pPr>
+        <w:pBdr>
+          <w:top w:val="nil"/>
+          <w:left w:val="nil"/>
+          <w:bottom w:val="nil"/>
+          <w:right w:val="nil"/>
+          <w:between w:val="nil"/>
+        </w:pBdr>
+        <w:jc w:val="center"/>
+        <w:rPr>
+          <w:rFonts w:ascii="Verdana" w:eastAsia="Verdana" w:hAnsi="Verdana" w:cs="Verdana"/>
+          <w:color w:val="000000"/>
+          <w:sz w:val="22"/>
+          <w:szCs w:val="22"/>
+        </w:rPr>
+      </w:pPr>
+    </w:p>
+    <w:p>
+      <w:pPr>
+        <w:pBdr>
+          <w:top w:val="nil"/>
+          <w:left w:val="nil"/>
+          <w:bottom w:val="nil"/>
+          <w:right w:val="nil"/>
+          <w:between w:val="nil"/>
+        </w:pBdr>
+        <w:jc w:val="center"/>
+        <w:rPr>
+          <w:rFonts w:ascii="Verdana" w:eastAsia="Verdana" w:hAnsi="Verdana" w:cs="Verdana"/>
+          <w:color w:val="000000"/>
+          <w:sz w:val="22"/>
+          <w:szCs w:val="22"/>
+        </w:rPr>
+      </w:pPr>
+    </w:p>
+    <w:p>
+      <w:pPr>
+        <w:pBdr>
+          <w:top w:val="nil"/>
+          <w:left w:val="nil"/>
+          <w:bottom w:val="nil"/>
+          <w:right w:val="nil"/>
+          <w:between w:val="nil"/>
+        </w:pBdr>
+        <w:jc w:val="center"/>
+        <w:rPr>
+          <w:rFonts w:ascii="Verdana" w:eastAsia="Verdana" w:hAnsi="Verdana" w:cs="Verdana"/>
+          <w:color w:val="000000"/>
+          <w:sz w:val="22"/>
+          <w:szCs w:val="22"/>
+        </w:rPr>
+      </w:pPr>
+    </w:p>
+    <w:p>
+      <w:pPr>
+        <w:pBdr>
+          <w:top w:val="nil"/>
+          <w:left w:val="nil"/>
+          <w:bottom w:val="nil"/>
+          <w:right w:val="nil"/>
+          <w:between w:val="nil"/>
+        </w:pBdr>
+        <w:jc w:val="center"/>
+        <w:rPr>
+          <w:rFonts w:ascii="Verdana" w:eastAsia="Verdana" w:hAnsi="Verdana" w:cs="Verdana"/>
+          <w:color w:val="000000"/>
+          <w:sz w:val="22"/>
+          <w:szCs w:val="22"/>
+        </w:rPr>
+      </w:pPr>
+    </w:p>
+    <w:p>
+      <w:pPr>
+        <w:pBdr>
+          <w:top w:val="nil"/>
+          <w:left w:val="nil"/>
+          <w:bottom w:val="nil"/>
+          <w:right w:val="nil"/>
+          <w:between w:val="nil"/>
+        </w:pBdr>
+        <w:jc w:val="center"/>
+        <w:rPr>
+          <w:rFonts w:ascii="Verdana" w:eastAsia="Verdana" w:hAnsi="Verdana" w:cs="Verdana"/>
+          <w:color w:val="000000"/>
+          <w:sz w:val="22"/>
+          <w:szCs w:val="22"/>
+        </w:rPr>
+      </w:pPr>
+    </w:p>
+    <w:p>
+      <w:pPr>
+        <w:pBdr>
+          <w:top w:val="nil"/>
+          <w:left w:val="nil"/>
+          <w:bottom w:val="nil"/>
+          <w:right w:val="nil"/>
+          <w:between w:val="nil"/>
+        </w:pBdr>
+        <w:jc w:val="center"/>
+        <w:rPr>
+          <w:rFonts w:ascii="Verdana" w:eastAsia="Verdana" w:hAnsi="Verdana" w:cs="Verdana"/>
+          <w:color w:val="000000"/>
+          <w:sz w:val="22"/>
+          <w:szCs w:val="22"/>
+        </w:rPr>
+      </w:pPr>
+    </w:p>
+    <w:p>
+      <w:pPr>
+        <w:pBdr>
+          <w:top w:val="nil"/>
+          <w:left w:val="nil"/>
+          <w:bottom w:val="nil"/>
+          <w:right w:val="nil"/>
+          <w:between w:val="nil"/>
+        </w:pBdr>
+        <w:jc w:val="center"/>
+        <w:rPr>
+          <w:rFonts w:ascii="Verdana" w:eastAsia="Verdana" w:hAnsi="Verdana" w:cs="Verdana"/>
+          <w:color w:val="000000"/>
+          <w:sz w:val="22"/>
+          <w:szCs w:val="22"/>
+        </w:rPr>
+      </w:pPr>
+    </w:p>
+    <w:p>
+      <w:pPr>
+        <w:pBdr>
+          <w:top w:val="nil"/>
+          <w:left w:val="nil"/>
+          <w:bottom w:val="nil"/>
+          <w:right w:val="nil"/>
+          <w:between w:val="nil"/>
+        </w:pBdr>
+        <w:rPr>
+          <w:i/>
+          <w:color w:val="000000"/>
+          <w:sz w:val="22"/>
+          <w:szCs w:val="22"/>
+        </w:rPr>
+      </w:pPr>
+      <w:bookmarkStart w:id="6" w:name="_4d34og8" w:colFirst="0" w:colLast="0"/>
+      <w:bookmarkEnd w:id="6"/>
+    </w:p>
+    <w:p>
+      <w:pPr>
+        <w:keepNext/>
+        <w:numPr>
+          <w:ilvl w:val="0"/>
+          <w:numId w:val="5"/>
+        </w:numPr>
+        <w:pBdr>
+          <w:top w:val="none" w:sz="0" w:space="0" w:color="000000"/>
+          <w:left w:val="none" w:sz="0" w:space="0" w:color="000000"/>
+          <w:bottom w:val="single" w:sz="6" w:space="1" w:color="000000"/>
+          <w:right w:val="none" w:sz="0" w:space="0" w:color="000000"/>
+          <w:between w:val="nil"/>
+        </w:pBdr>
+        <w:spacing w:before="283" w:after="170"/>
+        <w:ind w:left="567" w:hanging="283"/>
+        <w:jc w:val="center"/>
+        <w:rPr>
+          <w:rFonts w:ascii="Verdana" w:eastAsia="Verdana" w:hAnsi="Verdana" w:cs="Verdana"/>
+          <w:b/>
+          <w:i/>
+          <w:color w:val="000000"/>
+          <w:sz w:val="32"/>
+          <w:szCs w:val="32"/>
+        </w:rPr>
+      </w:pPr>
+      <w:r>
+        <w:rPr>
+          <w:rFonts w:ascii="Verdana" w:eastAsia="Verdana" w:hAnsi="Verdana" w:cs="Verdana"/>
+          <w:b/>
+          <w:i/>
+          <w:color w:val="000000"/>
+          <w:sz w:val="32"/>
+          <w:szCs w:val="32"/>
+        </w:rPr>
+        <w:lastRenderedPageBreak/>
+        <w:t>II PARTE - Lo stage</w:t>
+      </w:r>
+      <w:bookmarkStart w:id="7" w:name="_3rdcrjn" w:colFirst="0" w:colLast="0"/>
+      <w:bookmarkEnd w:id="7"/>
+    </w:p>
+    <w:p>
+      <w:pPr>
+        <w:pBdr>
+          <w:top w:val="nil"/>
+          <w:left w:val="nil"/>
+          <w:bottom w:val="nil"/>
+          <w:right w:val="nil"/>
+          <w:between w:val="nil"/>
+        </w:pBdr>
+        <w:ind w:left="284"/>
+        <w:jc w:val="both"/>
+        <w:rPr>
+          <w:rFonts w:ascii="Verdana" w:hAnsi="Verdana"/>
+          <w:color w:val="000000"/>
+          <w:sz w:val="22"/>
+          <w:szCs w:val="22"/>
+        </w:rPr>
+      </w:pPr>
+      <w:r>
+        <w:rPr>
+          <w:rFonts w:ascii="Verdana" w:hAnsi="Verdana"/>
+          <w:color w:val="000000"/>
+          <w:sz w:val="22"/>
+          <w:szCs w:val="22"/>
+        </w:rPr>
+        <w:t xml:space="preserve">La formazione </w:t>
+      </w:r>
+      <w:r>
+        <w:rPr>
+          <w:rFonts w:ascii="Verdana" w:hAnsi="Verdana"/>
+          <w:color w:val="000000"/>
+          <w:sz w:val="22"/>
+          <w:szCs w:val="22"/>
+        </w:rPr>
+        <w:t xml:space="preserve">si può riassumere con tre progetti principali che mi hanno </w:t>
+      </w:r>
+      <w:r>
+        <w:rPr>
+          <w:rFonts w:ascii="Verdana" w:hAnsi="Verdana"/>
+          <w:color w:val="000000"/>
+          <w:sz w:val="22"/>
+          <w:szCs w:val="22"/>
+        </w:rPr>
+        <w:t xml:space="preserve">tenuto </w:t>
+      </w:r>
+      <w:r>
+        <w:rPr>
+          <w:rFonts w:ascii="Verdana" w:hAnsi="Verdana"/>
+          <w:color w:val="000000"/>
+          <w:sz w:val="22"/>
+          <w:szCs w:val="22"/>
+        </w:rPr>
+        <w:t>occupato per il periodo di stage e di apprendistato allo stesso tempo</w:t>
+      </w:r>
+      <w:r>
+        <w:rPr>
+          <w:rFonts w:ascii="Verdana" w:hAnsi="Verdana"/>
+          <w:color w:val="000000"/>
+          <w:sz w:val="22"/>
+          <w:szCs w:val="22"/>
+        </w:rPr>
+        <w:t>. Il primo riguardava la collaborazione con un’azienda operante in Cina, nel settore dell’illuminotecnica ed elettronica, alla realizzazione di un nuovo prodotto che si collocherà nella fascia alta di mercato, il cui nome è: “Driver Meccano”. Il secondo progetto invece riguarda la realizzazione di alcuni moduli per un software open source il cui nome è: “Magic Mirror2”, applicativo che dovrebbe aggiungere funzionalità smart ad un semplice monitor o ad un pannello LCD. Il terzo ed ultimo progetto invece mi ha visto coinvolto nella realizzazione di una specie di gestionale che dovrebbe pianificare le attività del reparto lavorazioni meccaniche all’interno dell’azienda; sfruttando il noto linguaggio C# e gli strumenti di lavoro forniti da Microsoft sono riuscito a creare un’applicazione che, in base alle scelte dell’utente, crea una lavor</w:t>
+      </w:r>
+      <w:r>
+        <w:rPr>
+          <w:rFonts w:ascii="Verdana" w:hAnsi="Verdana"/>
+          <w:color w:val="000000"/>
+          <w:sz w:val="22"/>
+          <w:szCs w:val="22"/>
+        </w:rPr>
+        <w:t xml:space="preserve">azione (a sua volta formata da sette </w:t>
+      </w:r>
+      <w:r>
+        <w:rPr>
+          <w:rFonts w:ascii="Verdana" w:hAnsi="Verdana"/>
+          <w:color w:val="000000"/>
+          <w:sz w:val="22"/>
+          <w:szCs w:val="22"/>
+        </w:rPr>
+        <w:t xml:space="preserve">fasi) per una macchina a controllo numerico e ne gestisce i processi produttivi in base alle ore imposte dall’operatore, visualizzando poi il risultato in una tabella su un foglio di calcolo in Excel. </w:t>
+      </w:r>
+    </w:p>
+    <w:p>
+      <w:pPr>
+        <w:pBdr>
+          <w:top w:val="nil"/>
+          <w:left w:val="nil"/>
+          <w:bottom w:val="nil"/>
+          <w:right w:val="nil"/>
+          <w:between w:val="nil"/>
+        </w:pBdr>
+        <w:ind w:left="284"/>
+        <w:jc w:val="both"/>
+        <w:rPr>
+          <w:rFonts w:ascii="Verdana" w:hAnsi="Verdana"/>
+          <w:color w:val="000000"/>
+          <w:sz w:val="22"/>
+          <w:szCs w:val="22"/>
+        </w:rPr>
+      </w:pPr>
+      <w:r>
+        <w:rPr>
+          <w:rFonts w:ascii="Verdana" w:hAnsi="Verdana"/>
+          <w:color w:val="000000"/>
+          <w:sz w:val="22"/>
+          <w:szCs w:val="22"/>
+        </w:rPr>
+        <w:t xml:space="preserve">Nota positiva dell’azienda è che nello svolgere i miei task ho avuto piena libertà di movimento e autonomia, confrontandomi talvolta con il mio tutor in merito a problematiche riscontrate o modo di procedere; ritengo inoltre che siano stati soddisfatti del mio operato in quando il responsabile dell’ufficio tecnico Roberto Zoggia </w:t>
+      </w:r>
+      <w:r>
+        <w:rPr>
+          <w:rFonts w:ascii="Verdana" w:hAnsi="Verdana"/>
+          <w:color w:val="000000"/>
+          <w:sz w:val="22"/>
+          <w:szCs w:val="22"/>
+        </w:rPr>
+        <w:t>mi ha offerto una posizione di products certificator all’interno dell’azienda, personalmente ritengo la proposta mo</w:t>
+      </w:r>
+      <w:r>
+        <w:rPr>
+          <w:rFonts w:ascii="Verdana" w:hAnsi="Verdana"/>
+          <w:color w:val="000000"/>
+          <w:sz w:val="22"/>
+          <w:szCs w:val="22"/>
+        </w:rPr>
+        <w:t xml:space="preserve">lto importante ma non adatta alle mie ambizioni e alle mie passioni. </w:t>
+      </w:r>
+      <w:bookmarkStart w:id="8" w:name="_GoBack"/>
+      <w:bookmarkEnd w:id="8"/>
+    </w:p>
+    <w:p>
+      <w:pPr>
+        <w:pBdr>
+          <w:top w:val="nil"/>
+          <w:left w:val="nil"/>
+          <w:bottom w:val="nil"/>
+          <w:right w:val="nil"/>
+          <w:between w:val="nil"/>
+        </w:pBdr>
+        <w:jc w:val="both"/>
+        <w:rPr>
+          <w:i/>
+          <w:color w:val="000000"/>
+          <w:sz w:val="22"/>
+          <w:szCs w:val="22"/>
+        </w:rPr>
+      </w:pPr>
+    </w:p>
+    <w:p>
+      <w:pPr>
+        <w:pBdr>
+          <w:top w:val="nil"/>
+          <w:left w:val="nil"/>
+          <w:bottom w:val="nil"/>
+          <w:right w:val="nil"/>
+          <w:between w:val="nil"/>
+        </w:pBdr>
+        <w:jc w:val="center"/>
+        <w:rPr>
           <w:i/>
           <w:color w:val="000000"/>
           <w:sz w:val="16"/>
@@ -4374,7 +4216,6 @@
           <w:sz w:val="28"/>
           <w:szCs w:val="28"/>
         </w:rPr>
-        <w:lastRenderedPageBreak/>
         <w:t>5. Il progetto e le attività realizzate</w:t>
       </w:r>
     </w:p>
@@ -4397,8 +4238,8 @@
           <w:szCs w:val="24"/>
         </w:rPr>
       </w:pPr>
-      <w:bookmarkStart w:id="13" w:name="_lnxbz9" w:colFirst="0" w:colLast="0"/>
-      <w:bookmarkEnd w:id="13"/>
+      <w:bookmarkStart w:id="9" w:name="_lnxbz9" w:colFirst="0" w:colLast="0"/>
+      <w:bookmarkEnd w:id="9"/>
       <w:r>
         <w:rPr>
           <w:rFonts w:ascii="Verdana" w:eastAsia="Verdana" w:hAnsi="Verdana" w:cs="Verdana"/>
@@ -4806,7 +4647,17 @@
           <w:sz w:val="24"/>
           <w:szCs w:val="24"/>
         </w:rPr>
-        <w:t xml:space="preserve"> chip compatibile con le tecnologie di controllo vocale e smart assistant precedentemente citate </w:t>
+        <w:t xml:space="preserve"> chip compatibile con le tecnologie di controllo vocale e </w:t>
+      </w:r>
+      <w:r>
+        <w:rPr>
+          <w:rFonts w:ascii="Verdana" w:eastAsia="Verdana" w:hAnsi="Verdana" w:cs="Verdana"/>
+          <w:color w:val="000000"/>
+          <w:sz w:val="24"/>
+          <w:szCs w:val="24"/>
+        </w:rPr>
+        <w:lastRenderedPageBreak/>
+        <w:t xml:space="preserve">smart assistant precedentemente citate </w:t>
       </w:r>
       <w:r>
         <w:rPr>
@@ -4857,14 +4708,31 @@
         </w:pBdr>
         <w:spacing w:before="170" w:after="57"/>
         <w:ind w:left="576"/>
-        <w:jc w:val="both"/>
-        <w:rPr>
-          <w:rFonts w:ascii="Verdana" w:eastAsia="Verdana" w:hAnsi="Verdana" w:cs="Verdana"/>
-          <w:color w:val="000000"/>
-          <w:sz w:val="24"/>
-          <w:szCs w:val="24"/>
-        </w:rPr>
-      </w:pPr>
+        <w:rPr>
+          <w:rFonts w:ascii="Verdana" w:eastAsia="Verdana" w:hAnsi="Verdana" w:cs="Verdana"/>
+          <w:color w:val="000000"/>
+          <w:sz w:val="16"/>
+          <w:szCs w:val="16"/>
+        </w:rPr>
+      </w:pPr>
+      <w:r>
+        <w:rPr>
+          <w:rFonts w:ascii="Verdana" w:eastAsia="Verdana" w:hAnsi="Verdana" w:cs="Verdana"/>
+          <w:color w:val="000000"/>
+          <w:sz w:val="16"/>
+          <w:szCs w:val="16"/>
+        </w:rPr>
+        <w:t xml:space="preserve">Di sotto riportate delle immagini che illustrano il modulo Wi-Fi per l’integrazione con Google Home, Amazon Alexa e Tuya, TYWE3S di </w:t>
+      </w:r>
+      <w:r>
+        <w:rPr>
+          <w:rFonts w:ascii="Verdana" w:eastAsia="Verdana" w:hAnsi="Verdana" w:cs="Verdana"/>
+          <w:color w:val="000000"/>
+          <w:sz w:val="16"/>
+          <w:szCs w:val="16"/>
+        </w:rPr>
+        <w:t>Tuya e il prototipo di un modulo del Driver Meccano.</w:t>
+      </w:r>
     </w:p>
     <w:p>
       <w:pPr>
@@ -4892,16 +4760,7 @@
           <w:sz w:val="16"/>
           <w:szCs w:val="16"/>
         </w:rPr>
-        <w:t xml:space="preserve">Di sotto riportate delle immagini che illustrano il modulo Wi-Fi per l’integrazione con Google Home, Amazon Alexa e Tuya, TYWE3S di </w:t>
-      </w:r>
-      <w:r>
-        <w:rPr>
-          <w:rFonts w:ascii="Verdana" w:eastAsia="Verdana" w:hAnsi="Verdana" w:cs="Verdana"/>
-          <w:color w:val="000000"/>
-          <w:sz w:val="16"/>
-          <w:szCs w:val="16"/>
-        </w:rPr>
-        <w:t>Tuya e il prototipo di un modulo del Driver Meccano.</w:t>
+        <w:tab/>
       </w:r>
     </w:p>
     <w:p>
@@ -4915,35 +4774,6 @@
           <w:between w:val="nil"/>
         </w:pBdr>
         <w:spacing w:before="170" w:after="57"/>
-        <w:ind w:left="576"/>
-        <w:rPr>
-          <w:rFonts w:ascii="Verdana" w:eastAsia="Verdana" w:hAnsi="Verdana" w:cs="Verdana"/>
-          <w:color w:val="000000"/>
-          <w:sz w:val="16"/>
-          <w:szCs w:val="16"/>
-        </w:rPr>
-      </w:pPr>
-      <w:r>
-        <w:rPr>
-          <w:rFonts w:ascii="Verdana" w:eastAsia="Verdana" w:hAnsi="Verdana" w:cs="Verdana"/>
-          <w:color w:val="000000"/>
-          <w:sz w:val="16"/>
-          <w:szCs w:val="16"/>
-        </w:rPr>
-        <w:tab/>
-      </w:r>
-    </w:p>
-    <w:p>
-      <w:pPr>
-        <w:keepNext/>
-        <w:pBdr>
-          <w:top w:val="none" w:sz="0" w:space="0" w:color="000000"/>
-          <w:left w:val="none" w:sz="0" w:space="0" w:color="000000"/>
-          <w:bottom w:val="none" w:sz="0" w:space="0" w:color="000000"/>
-          <w:right w:val="none" w:sz="0" w:space="0" w:color="000000"/>
-          <w:between w:val="nil"/>
-        </w:pBdr>
-        <w:spacing w:before="170" w:after="57"/>
         <w:jc w:val="center"/>
         <w:rPr>
           <w:rFonts w:ascii="Verdana" w:eastAsia="Verdana" w:hAnsi="Verdana" w:cs="Verdana"/>
@@ -4963,8 +4793,8 @@
         </w:rPr>
         <w:drawing>
           <wp:inline distT="0" distB="0" distL="0" distR="0" wp14:anchorId="1179BB82" wp14:editId="061B21C1">
-            <wp:extent cx="3259876" cy="2444907"/>
-            <wp:effectExtent l="7303" t="0" r="5397" b="5398"/>
+            <wp:extent cx="2852182" cy="2139136"/>
+            <wp:effectExtent l="0" t="5397" r="317" b="318"/>
             <wp:docPr id="11" name="Immagine 11"/>
             <wp:cNvGraphicFramePr>
               <a:graphicFrameLocks xmlns:a="http://schemas.openxmlformats.org/drawingml/2006/main" noChangeAspect="1"/>
@@ -4977,7 +4807,7 @@
                     <pic:cNvPicPr/>
                   </pic:nvPicPr>
                   <pic:blipFill>
-                    <a:blip r:embed="rId13" cstate="print">
+                    <a:blip r:embed="rId14" cstate="print">
                       <a:extLst>
                         <a:ext uri="{28A0092B-C50C-407E-A947-70E740481C1C}">
                           <a14:useLocalDpi xmlns:a14="http://schemas.microsoft.com/office/drawing/2010/main" val="0"/>
@@ -4991,7 +4821,7 @@
                   <pic:spPr>
                     <a:xfrm rot="5400000">
                       <a:off x="0" y="0"/>
-                      <a:ext cx="3304709" cy="2478532"/>
+                      <a:ext cx="2852182" cy="2139136"/>
                     </a:xfrm>
                     <a:prstGeom prst="rect">
                       <a:avLst/>
@@ -5031,7 +4861,6 @@
           <w:sz w:val="16"/>
           <w:szCs w:val="16"/>
         </w:rPr>
-        <w:lastRenderedPageBreak/>
         <w:drawing>
           <wp:inline distT="0" distB="0" distL="0" distR="0" wp14:anchorId="516CF13A" wp14:editId="5B6F0CF8">
             <wp:extent cx="5556298" cy="3771900"/>
@@ -5048,7 +4877,7 @@
                     <pic:cNvPicPr/>
                   </pic:nvPicPr>
                   <pic:blipFill>
-                    <a:blip r:embed="rId14">
+                    <a:blip r:embed="rId15">
                       <a:extLst>
                         <a:ext uri="{28A0092B-C50C-407E-A947-70E740481C1C}">
                           <a14:useLocalDpi xmlns:a14="http://schemas.microsoft.com/office/drawing/2010/main" val="0"/>
@@ -5179,6 +5008,7 @@
           <w:sz w:val="24"/>
           <w:szCs w:val="24"/>
         </w:rPr>
+        <w:lastRenderedPageBreak/>
         <w:drawing>
           <wp:inline distT="0" distB="0" distL="0" distR="0">
             <wp:extent cx="3725465" cy="2797649"/>
@@ -5195,7 +5025,7 @@
                     <pic:cNvPicPr/>
                   </pic:nvPicPr>
                   <pic:blipFill>
-                    <a:blip r:embed="rId15" cstate="print">
+                    <a:blip r:embed="rId16" cstate="print">
                       <a:extLst>
                         <a:ext uri="{28A0092B-C50C-407E-A947-70E740481C1C}">
                           <a14:useLocalDpi xmlns:a14="http://schemas.microsoft.com/office/drawing/2010/main" val="0"/>
@@ -5251,7 +5081,7 @@
                     <pic:cNvPicPr/>
                   </pic:nvPicPr>
                   <pic:blipFill>
-                    <a:blip r:embed="rId16" cstate="print">
+                    <a:blip r:embed="rId17" cstate="print">
                       <a:extLst>
                         <a:ext uri="{28A0092B-C50C-407E-A947-70E740481C1C}">
                           <a14:useLocalDpi xmlns:a14="http://schemas.microsoft.com/office/drawing/2010/main" val="0"/>
@@ -5387,7 +5217,6 @@
           <w:sz w:val="24"/>
           <w:szCs w:val="24"/>
         </w:rPr>
-        <w:lastRenderedPageBreak/>
         <w:t xml:space="preserve">Questo modulo inoltre, data la sua forma necessitava di una scheda elettronica dedicata ed L&amp;S si è rivolta a sua volta all’azienda di </w:t>
       </w:r>
       <w:r>
@@ -5994,7 +5823,17 @@
           <w:sz w:val="24"/>
           <w:szCs w:val="24"/>
         </w:rPr>
-        <w:t>in materia di funzionalità e utilizzo, il primo consente a livello stock di visualizzare il meteo di una determinata città, le notizie fornite dal New York Times e gli impegni annotati nel proprio calendario. Il secondo permette invece di intrap</w:t>
+        <w:t xml:space="preserve">in materia di funzionalità e utilizzo, il primo consente a livello stock di visualizzare </w:t>
+      </w:r>
+      <w:r>
+        <w:rPr>
+          <w:rFonts w:ascii="Verdana" w:eastAsia="Verdana" w:hAnsi="Verdana" w:cs="Verdana"/>
+          <w:color w:val="000000"/>
+          <w:sz w:val="24"/>
+          <w:szCs w:val="24"/>
+        </w:rPr>
+        <w:lastRenderedPageBreak/>
+        <w:t>il meteo di una determinata città, le notizie fornite dal New York Times e gli impegni annotati nel proprio calendario. Il secondo permette invece di intrap</w:t>
       </w:r>
       <w:r>
         <w:rPr>
@@ -6227,17 +6066,7 @@
           <w:sz w:val="24"/>
           <w:szCs w:val="24"/>
         </w:rPr>
-        <w:t xml:space="preserve">è molto ardua, solo utenti con precedente esperienza nella programmazione </w:t>
-      </w:r>
-      <w:r>
-        <w:rPr>
-          <w:rFonts w:ascii="Verdana" w:eastAsia="Verdana" w:hAnsi="Verdana" w:cs="Verdana"/>
-          <w:color w:val="000000"/>
-          <w:sz w:val="24"/>
-          <w:szCs w:val="24"/>
-        </w:rPr>
-        <w:lastRenderedPageBreak/>
-        <w:t xml:space="preserve">riuscirebbero a ottenere dei risultati soddisfacenti poiché verrebbe richiesto di entrare all’interno del software e modificare file molto importanti. </w:t>
+        <w:t xml:space="preserve">è molto ardua, solo utenti con precedente esperienza nella programmazione riuscirebbero a ottenere dei risultati soddisfacenti poiché verrebbe richiesto di entrare all’interno del software e modificare file molto importanti. </w:t>
       </w:r>
     </w:p>
     <w:p>
@@ -6477,7 +6306,17 @@
           <w:sz w:val="24"/>
           <w:szCs w:val="24"/>
         </w:rPr>
-        <w:t xml:space="preserve"> ho deciso di usare una libreria, SpreadSheetLight,</w:t>
+        <w:t xml:space="preserve"> ho </w:t>
+      </w:r>
+      <w:r>
+        <w:rPr>
+          <w:rFonts w:ascii="Verdana" w:eastAsia="Verdana" w:hAnsi="Verdana" w:cs="Verdana"/>
+          <w:color w:val="000000"/>
+          <w:sz w:val="24"/>
+          <w:szCs w:val="24"/>
+        </w:rPr>
+        <w:lastRenderedPageBreak/>
+        <w:t>deciso di usare una libreria, SpreadSheetLight,</w:t>
       </w:r>
       <w:r>
         <w:rPr>
@@ -6623,10 +6462,62 @@
         </w:rPr>
         <w:t xml:space="preserve"> </w:t>
       </w:r>
-      <w:bookmarkStart w:id="14" w:name="_35nkun2" w:colFirst="0" w:colLast="0"/>
-      <w:bookmarkStart w:id="15" w:name="_z337ya" w:colFirst="0" w:colLast="0"/>
-      <w:bookmarkEnd w:id="14"/>
-      <w:bookmarkEnd w:id="15"/>
+      <w:bookmarkStart w:id="10" w:name="_35nkun2" w:colFirst="0" w:colLast="0"/>
+      <w:bookmarkStart w:id="11" w:name="_z337ya" w:colFirst="0" w:colLast="0"/>
+      <w:bookmarkEnd w:id="10"/>
+      <w:bookmarkEnd w:id="11"/>
+    </w:p>
+    <w:p>
+      <w:pPr>
+        <w:pStyle w:val="Paragrafoelenco"/>
+        <w:keepNext/>
+        <w:numPr>
+          <w:ilvl w:val="0"/>
+          <w:numId w:val="5"/>
+        </w:numPr>
+        <w:pBdr>
+          <w:top w:val="none" w:sz="0" w:space="0" w:color="000000"/>
+          <w:left w:val="none" w:sz="0" w:space="0" w:color="000000"/>
+          <w:bottom w:val="none" w:sz="0" w:space="0" w:color="000000"/>
+          <w:right w:val="none" w:sz="0" w:space="0" w:color="000000"/>
+          <w:between w:val="nil"/>
+        </w:pBdr>
+        <w:spacing w:before="170" w:after="57"/>
+        <w:jc w:val="center"/>
+        <w:rPr>
+          <w:rFonts w:ascii="Verdana" w:eastAsia="Verdana" w:hAnsi="Verdana" w:cs="Verdana"/>
+          <w:color w:val="000000"/>
+          <w:sz w:val="24"/>
+          <w:szCs w:val="24"/>
+        </w:rPr>
+      </w:pPr>
+      <w:r>
+        <w:rPr>
+          <w:rFonts w:ascii="Verdana" w:eastAsia="Verdana" w:hAnsi="Verdana" w:cs="Verdana"/>
+          <w:color w:val="000000"/>
+          <w:sz w:val="24"/>
+          <w:szCs w:val="24"/>
+        </w:rPr>
+        <w:t xml:space="preserve">/* </w:t>
+      </w:r>
+      <w:r>
+        <w:rPr>
+          <w:rFonts w:ascii="Verdana" w:eastAsia="Verdana" w:hAnsi="Verdana" w:cs="Verdana"/>
+          <w:color w:val="000000"/>
+          <w:sz w:val="24"/>
+          <w:szCs w:val="24"/>
+        </w:rPr>
+        <w:t xml:space="preserve">AGGIUNGI IMMAGINI DELLA WINDOWS FORM APP </w:t>
+      </w:r>
+      <w:r>
+        <w:rPr>
+          <w:rFonts w:ascii="Verdana" w:eastAsia="Verdana" w:hAnsi="Verdana" w:cs="Verdana"/>
+          <w:color w:val="000000"/>
+          <w:sz w:val="24"/>
+          <w:szCs w:val="24"/>
+        </w:rPr>
+        <w:t>*/</w:t>
+      </w:r>
     </w:p>
     <w:p>
       <w:pPr>
@@ -6843,6 +6734,495 @@
           <w:szCs w:val="28"/>
         </w:rPr>
       </w:pPr>
+      <w:r>
+        <w:rPr>
+          <w:rFonts w:ascii="Cambria" w:eastAsia="Cambria" w:hAnsi="Cambria" w:cs="Cambria"/>
+          <w:b/>
+          <w:color w:val="000000"/>
+          <w:sz w:val="28"/>
+          <w:szCs w:val="28"/>
+        </w:rPr>
+        <w:t>6. Risultati conseguiti</w:t>
+      </w:r>
+    </w:p>
+    <w:p>
+      <w:pPr>
+        <w:keepNext/>
+        <w:numPr>
+          <w:ilvl w:val="2"/>
+          <w:numId w:val="5"/>
+        </w:numPr>
+        <w:pBdr>
+          <w:top w:val="none" w:sz="0" w:space="0" w:color="000000"/>
+          <w:left w:val="none" w:sz="0" w:space="0" w:color="000000"/>
+          <w:bottom w:val="none" w:sz="0" w:space="0" w:color="000000"/>
+          <w:right w:val="none" w:sz="0" w:space="0" w:color="000000"/>
+          <w:between w:val="nil"/>
+        </w:pBdr>
+        <w:spacing w:before="170" w:after="57"/>
+        <w:ind w:left="567" w:firstLine="0"/>
+        <w:rPr>
+          <w:rFonts w:ascii="Verdana" w:eastAsia="Verdana" w:hAnsi="Verdana" w:cs="Verdana"/>
+          <w:b/>
+          <w:color w:val="000000"/>
+          <w:sz w:val="24"/>
+          <w:szCs w:val="24"/>
+        </w:rPr>
+      </w:pPr>
+      <w:bookmarkStart w:id="12" w:name="_3j2qqm3" w:colFirst="0" w:colLast="0"/>
+      <w:bookmarkEnd w:id="12"/>
+      <w:r>
+        <w:rPr>
+          <w:rFonts w:ascii="Verdana" w:eastAsia="Verdana" w:hAnsi="Verdana" w:cs="Verdana"/>
+          <w:b/>
+          <w:color w:val="000000"/>
+          <w:sz w:val="24"/>
+          <w:szCs w:val="24"/>
+        </w:rPr>
+        <w:t>6.1. Risultati raggiunti</w:t>
+      </w:r>
+    </w:p>
+    <w:p>
+      <w:pPr>
+        <w:pBdr>
+          <w:top w:val="nil"/>
+          <w:left w:val="nil"/>
+          <w:bottom w:val="nil"/>
+          <w:right w:val="nil"/>
+          <w:between w:val="nil"/>
+        </w:pBdr>
+        <w:ind w:left="567"/>
+        <w:rPr>
+          <w:rFonts w:ascii="Verdana" w:eastAsia="Verdana" w:hAnsi="Verdana" w:cs="Verdana"/>
+          <w:color w:val="000000"/>
+          <w:sz w:val="22"/>
+          <w:szCs w:val="22"/>
+        </w:rPr>
+      </w:pPr>
+      <w:bookmarkStart w:id="13" w:name="_1y810tw" w:colFirst="0" w:colLast="0"/>
+      <w:bookmarkEnd w:id="13"/>
+      <w:r>
+        <w:rPr>
+          <w:rFonts w:ascii="Verdana" w:eastAsia="Verdana" w:hAnsi="Verdana" w:cs="Verdana"/>
+          <w:color w:val="000000"/>
+          <w:sz w:val="22"/>
+          <w:szCs w:val="22"/>
+        </w:rPr>
+        <w:t>Per lo sviluppo del nuovo dispositivo</w:t>
+      </w:r>
+      <w:r>
+        <w:rPr>
+          <w:rFonts w:ascii="Verdana" w:eastAsia="Verdana" w:hAnsi="Verdana" w:cs="Verdana"/>
+          <w:color w:val="000000"/>
+          <w:sz w:val="22"/>
+          <w:szCs w:val="22"/>
+        </w:rPr>
+        <w:t xml:space="preserve"> Driver Meccano</w:t>
+      </w:r>
+      <w:r>
+        <w:rPr>
+          <w:rFonts w:ascii="Verdana" w:eastAsia="Verdana" w:hAnsi="Verdana" w:cs="Verdana"/>
+          <w:color w:val="000000"/>
+          <w:sz w:val="22"/>
+          <w:szCs w:val="22"/>
+        </w:rPr>
+        <w:t xml:space="preserve"> e quindi la collaborazione con l’azienda cinese KLiTE</w:t>
+      </w:r>
+      <w:r>
+        <w:rPr>
+          <w:rFonts w:ascii="Verdana" w:eastAsia="Verdana" w:hAnsi="Verdana" w:cs="Verdana"/>
+          <w:color w:val="000000"/>
+          <w:sz w:val="22"/>
+          <w:szCs w:val="22"/>
+        </w:rPr>
+        <w:t>,</w:t>
+      </w:r>
+      <w:r>
+        <w:rPr>
+          <w:rFonts w:ascii="Verdana" w:eastAsia="Verdana" w:hAnsi="Verdana" w:cs="Verdana"/>
+          <w:color w:val="000000"/>
+          <w:sz w:val="22"/>
+          <w:szCs w:val="22"/>
+        </w:rPr>
+        <w:t xml:space="preserve"> </w:t>
+      </w:r>
+      <w:r>
+        <w:rPr>
+          <w:rFonts w:ascii="Verdana" w:eastAsia="Verdana" w:hAnsi="Verdana" w:cs="Verdana"/>
+          <w:color w:val="000000"/>
+          <w:sz w:val="22"/>
+          <w:szCs w:val="22"/>
+        </w:rPr>
+        <w:t xml:space="preserve">per </w:t>
+      </w:r>
+      <w:r>
+        <w:rPr>
+          <w:rFonts w:ascii="Verdana" w:eastAsia="Verdana" w:hAnsi="Verdana" w:cs="Verdana"/>
+          <w:color w:val="000000"/>
+          <w:sz w:val="22"/>
+          <w:szCs w:val="22"/>
+        </w:rPr>
+        <w:t xml:space="preserve">la ricerca </w:t>
+      </w:r>
+      <w:r>
+        <w:rPr>
+          <w:rFonts w:ascii="Verdana" w:eastAsia="Verdana" w:hAnsi="Verdana" w:cs="Verdana"/>
+          <w:color w:val="000000"/>
+          <w:sz w:val="22"/>
+          <w:szCs w:val="22"/>
+        </w:rPr>
+        <w:t>e</w:t>
+      </w:r>
+      <w:r>
+        <w:rPr>
+          <w:rFonts w:ascii="Verdana" w:eastAsia="Verdana" w:hAnsi="Verdana" w:cs="Verdana"/>
+          <w:color w:val="000000"/>
+          <w:sz w:val="22"/>
+          <w:szCs w:val="22"/>
+        </w:rPr>
+        <w:t xml:space="preserve"> </w:t>
+      </w:r>
+      <w:r>
+        <w:rPr>
+          <w:rFonts w:ascii="Verdana" w:eastAsia="Verdana" w:hAnsi="Verdana" w:cs="Verdana"/>
+          <w:color w:val="000000"/>
+          <w:sz w:val="22"/>
+          <w:szCs w:val="22"/>
+        </w:rPr>
+        <w:t>la verifica di compatibilità</w:t>
+      </w:r>
+      <w:r>
+        <w:rPr>
+          <w:rFonts w:ascii="Verdana" w:eastAsia="Verdana" w:hAnsi="Verdana" w:cs="Verdana"/>
+          <w:color w:val="000000"/>
+          <w:sz w:val="22"/>
+          <w:szCs w:val="22"/>
+        </w:rPr>
+        <w:t xml:space="preserve"> tra alcuni</w:t>
+      </w:r>
+      <w:r>
+        <w:rPr>
+          <w:rFonts w:ascii="Verdana" w:eastAsia="Verdana" w:hAnsi="Verdana" w:cs="Verdana"/>
+          <w:color w:val="000000"/>
+          <w:sz w:val="22"/>
+          <w:szCs w:val="22"/>
+        </w:rPr>
+        <w:t xml:space="preserve"> chip Wi-Fi ed i software Google Home e Amazon Alexa</w:t>
+      </w:r>
+      <w:r>
+        <w:rPr>
+          <w:rFonts w:ascii="Verdana" w:eastAsia="Verdana" w:hAnsi="Verdana" w:cs="Verdana"/>
+          <w:color w:val="000000"/>
+          <w:sz w:val="22"/>
+          <w:szCs w:val="22"/>
+        </w:rPr>
+        <w:t xml:space="preserve"> ho rag</w:t>
+      </w:r>
+      <w:r>
+        <w:rPr>
+          <w:rFonts w:ascii="Verdana" w:eastAsia="Verdana" w:hAnsi="Verdana" w:cs="Verdana"/>
+          <w:color w:val="000000"/>
+          <w:sz w:val="22"/>
+          <w:szCs w:val="22"/>
+        </w:rPr>
+        <w:t>giunto risultati soddisfacenti, riuscendo in poco tempo a reperire le informazioni necessarie</w:t>
+      </w:r>
+      <w:r>
+        <w:rPr>
+          <w:rFonts w:ascii="Verdana" w:eastAsia="Verdana" w:hAnsi="Verdana" w:cs="Verdana"/>
+          <w:color w:val="000000"/>
+          <w:sz w:val="22"/>
+          <w:szCs w:val="22"/>
+        </w:rPr>
+        <w:t xml:space="preserve"> anche contattando e interloquendo con colleghi di un altro Paese e questo secondo me è stata l’esperienza più significativa dello stage oltre all’aver appreso nuove conoscenze</w:t>
+      </w:r>
+      <w:r>
+        <w:rPr>
+          <w:rFonts w:ascii="Verdana" w:eastAsia="Verdana" w:hAnsi="Verdana" w:cs="Verdana"/>
+          <w:color w:val="000000"/>
+          <w:sz w:val="22"/>
+          <w:szCs w:val="22"/>
+        </w:rPr>
+        <w:t xml:space="preserve">. </w:t>
+      </w:r>
+      <w:r>
+        <w:rPr>
+          <w:rFonts w:ascii="Verdana" w:eastAsia="Verdana" w:hAnsi="Verdana" w:cs="Verdana"/>
+          <w:color w:val="000000"/>
+          <w:sz w:val="22"/>
+          <w:szCs w:val="22"/>
+        </w:rPr>
+        <w:t>Parlando del progetto dello smart mirror e software open source di nome: “Magic Mirror</w:t>
+      </w:r>
+      <w:r>
+        <w:rPr>
+          <w:rFonts w:ascii="Verdana" w:eastAsia="Verdana" w:hAnsi="Verdana" w:cs="Verdana"/>
+          <w:color w:val="000000"/>
+          <w:sz w:val="22"/>
+          <w:szCs w:val="22"/>
+        </w:rPr>
+        <w:t>2</w:t>
+      </w:r>
+      <w:r>
+        <w:rPr>
+          <w:rFonts w:ascii="Verdana" w:eastAsia="Verdana" w:hAnsi="Verdana" w:cs="Verdana"/>
+          <w:color w:val="000000"/>
+          <w:sz w:val="22"/>
+          <w:szCs w:val="22"/>
+        </w:rPr>
+        <w:t xml:space="preserve">” considero i risultati ottenuti sufficienti; inizialmente </w:t>
+      </w:r>
+      <w:r>
+        <w:rPr>
+          <w:rFonts w:ascii="Verdana" w:eastAsia="Verdana" w:hAnsi="Verdana" w:cs="Verdana"/>
+          <w:color w:val="000000"/>
+          <w:sz w:val="22"/>
+          <w:szCs w:val="22"/>
+        </w:rPr>
+        <w:t xml:space="preserve">ero stato incaricato di sviluppare dei moduli da integrare nel software sopra citato, però in seguito ad alcune riflessioni l’azienda ha optato di utilizzare il sistema nel suo stato di default, senza alcuna personalizzazione. </w:t>
+      </w:r>
+      <w:r>
+        <w:rPr>
+          <w:rFonts w:ascii="Verdana" w:eastAsia="Verdana" w:hAnsi="Verdana" w:cs="Verdana"/>
+          <w:color w:val="000000"/>
+          <w:sz w:val="22"/>
+          <w:szCs w:val="22"/>
+        </w:rPr>
+        <w:t xml:space="preserve">Il </w:t>
+      </w:r>
+      <w:r>
+        <w:rPr>
+          <w:rFonts w:ascii="Verdana" w:eastAsia="Verdana" w:hAnsi="Verdana" w:cs="Verdana"/>
+          <w:color w:val="000000"/>
+          <w:sz w:val="22"/>
+          <w:szCs w:val="22"/>
+        </w:rPr>
+        <w:t>programma di gestione delle tempistiche di produzione relative alle macchine a controllo numerico</w:t>
+      </w:r>
+      <w:r>
+        <w:rPr>
+          <w:rFonts w:ascii="Verdana" w:eastAsia="Verdana" w:hAnsi="Verdana" w:cs="Verdana"/>
+          <w:color w:val="000000"/>
+          <w:sz w:val="22"/>
+          <w:szCs w:val="22"/>
+        </w:rPr>
+        <w:t xml:space="preserve"> presenti in aziend</w:t>
+      </w:r>
+      <w:r>
+        <w:rPr>
+          <w:rFonts w:ascii="Verdana" w:eastAsia="Verdana" w:hAnsi="Verdana" w:cs="Verdana"/>
+          <w:color w:val="000000"/>
+          <w:sz w:val="22"/>
+          <w:szCs w:val="22"/>
+        </w:rPr>
+        <w:t xml:space="preserve">a è un work in progress, ogni giorno continuo ad aggiungere e perfezionare le funzionalità che dovrà avere. </w:t>
+      </w:r>
+    </w:p>
+    <w:p>
+      <w:pPr>
+        <w:pBdr>
+          <w:top w:val="nil"/>
+          <w:left w:val="nil"/>
+          <w:bottom w:val="nil"/>
+          <w:right w:val="nil"/>
+          <w:between w:val="nil"/>
+        </w:pBdr>
+        <w:ind w:left="720"/>
+        <w:rPr>
+          <w:rFonts w:ascii="Verdana" w:eastAsia="Verdana" w:hAnsi="Verdana" w:cs="Verdana"/>
+          <w:color w:val="000000"/>
+          <w:sz w:val="22"/>
+          <w:szCs w:val="22"/>
+        </w:rPr>
+      </w:pPr>
+    </w:p>
+    <w:p>
+      <w:pPr>
+        <w:pBdr>
+          <w:top w:val="nil"/>
+          <w:left w:val="nil"/>
+          <w:bottom w:val="nil"/>
+          <w:right w:val="nil"/>
+          <w:between w:val="nil"/>
+        </w:pBdr>
+        <w:ind w:left="567"/>
+        <w:rPr>
+          <w:rFonts w:ascii="Verdana" w:eastAsia="Verdana" w:hAnsi="Verdana" w:cs="Verdana"/>
+          <w:b/>
+          <w:color w:val="000000"/>
+          <w:sz w:val="24"/>
+          <w:szCs w:val="24"/>
+        </w:rPr>
+      </w:pPr>
+      <w:r>
+        <w:rPr>
+          <w:rFonts w:ascii="Verdana" w:eastAsia="Verdana" w:hAnsi="Verdana" w:cs="Verdana"/>
+          <w:b/>
+          <w:color w:val="000000"/>
+          <w:sz w:val="24"/>
+          <w:szCs w:val="24"/>
+        </w:rPr>
+        <w:t>6.2. Criticità riscontrate</w:t>
+      </w:r>
+    </w:p>
+    <w:p>
+      <w:pPr>
+        <w:pBdr>
+          <w:top w:val="nil"/>
+          <w:left w:val="nil"/>
+          <w:bottom w:val="nil"/>
+          <w:right w:val="nil"/>
+          <w:between w:val="nil"/>
+        </w:pBdr>
+        <w:ind w:left="567"/>
+        <w:rPr>
+          <w:rFonts w:ascii="Verdana" w:eastAsia="Verdana" w:hAnsi="Verdana" w:cs="Verdana"/>
+          <w:color w:val="000000"/>
+          <w:sz w:val="22"/>
+          <w:szCs w:val="22"/>
+        </w:rPr>
+      </w:pPr>
+      <w:bookmarkStart w:id="14" w:name="_4i7ojhp" w:colFirst="0" w:colLast="0"/>
+      <w:bookmarkEnd w:id="14"/>
+      <w:r>
+        <w:rPr>
+          <w:rFonts w:ascii="Verdana" w:eastAsia="Verdana" w:hAnsi="Verdana" w:cs="Verdana"/>
+          <w:color w:val="000000"/>
+          <w:sz w:val="22"/>
+          <w:szCs w:val="22"/>
+        </w:rPr>
+        <w:lastRenderedPageBreak/>
+        <w:t>Le principali problematiche che ho riscontrato son</w:t>
+      </w:r>
+      <w:r>
+        <w:rPr>
+          <w:rFonts w:ascii="Verdana" w:eastAsia="Verdana" w:hAnsi="Verdana" w:cs="Verdana"/>
+          <w:color w:val="000000"/>
+          <w:sz w:val="22"/>
+          <w:szCs w:val="22"/>
+        </w:rPr>
+        <w:t>o state durante lo sviluppo del programma per la gestione delle tempi</w:t>
+      </w:r>
+      <w:r>
+        <w:rPr>
+          <w:rFonts w:ascii="Verdana" w:eastAsia="Verdana" w:hAnsi="Verdana" w:cs="Verdana"/>
+          <w:color w:val="000000"/>
+          <w:sz w:val="22"/>
+          <w:szCs w:val="22"/>
+        </w:rPr>
+        <w:t xml:space="preserve">stiche delle macchine cnc, in particolare durante la progettazione ma anche nella stesura del codice, dovendomi più volte fermare e documentarmi </w:t>
+      </w:r>
+      <w:r>
+        <w:rPr>
+          <w:rFonts w:ascii="Verdana" w:eastAsia="Verdana" w:hAnsi="Verdana" w:cs="Verdana"/>
+          <w:color w:val="000000"/>
+          <w:sz w:val="22"/>
+          <w:szCs w:val="22"/>
+        </w:rPr>
+        <w:t xml:space="preserve">su come superare i problemi </w:t>
+      </w:r>
+      <w:r>
+        <w:rPr>
+          <w:rFonts w:ascii="Verdana" w:eastAsia="Verdana" w:hAnsi="Verdana" w:cs="Verdana"/>
+          <w:color w:val="000000"/>
+          <w:sz w:val="22"/>
+          <w:szCs w:val="22"/>
+        </w:rPr>
+        <w:t>incontrati.</w:t>
+      </w:r>
+    </w:p>
+    <w:p>
+      <w:pPr>
+        <w:keepNext/>
+        <w:numPr>
+          <w:ilvl w:val="2"/>
+          <w:numId w:val="5"/>
+        </w:numPr>
+        <w:pBdr>
+          <w:top w:val="none" w:sz="0" w:space="0" w:color="000000"/>
+          <w:left w:val="none" w:sz="0" w:space="0" w:color="000000"/>
+          <w:bottom w:val="none" w:sz="0" w:space="0" w:color="000000"/>
+          <w:right w:val="none" w:sz="0" w:space="0" w:color="000000"/>
+          <w:between w:val="nil"/>
+        </w:pBdr>
+        <w:spacing w:before="170" w:after="57"/>
+        <w:ind w:left="567"/>
+        <w:rPr>
+          <w:rFonts w:ascii="Verdana" w:eastAsia="Verdana" w:hAnsi="Verdana" w:cs="Verdana"/>
+          <w:b/>
+          <w:color w:val="000000"/>
+          <w:sz w:val="24"/>
+          <w:szCs w:val="24"/>
+        </w:rPr>
+      </w:pPr>
+      <w:r>
+        <w:rPr>
+          <w:rFonts w:ascii="Verdana" w:eastAsia="Verdana" w:hAnsi="Verdana" w:cs="Verdana"/>
+          <w:b/>
+          <w:color w:val="000000"/>
+          <w:sz w:val="24"/>
+          <w:szCs w:val="24"/>
+        </w:rPr>
+        <w:t>6.3. Possibili sviluppi</w:t>
+      </w:r>
+      <w:bookmarkStart w:id="15" w:name="_2xcytpi" w:colFirst="0" w:colLast="0"/>
+      <w:bookmarkEnd w:id="15"/>
+      <w:r>
+        <w:rPr>
+          <w:rFonts w:ascii="Verdana" w:eastAsia="Verdana" w:hAnsi="Verdana" w:cs="Verdana"/>
+          <w:b/>
+          <w:color w:val="000000"/>
+          <w:sz w:val="24"/>
+          <w:szCs w:val="24"/>
+        </w:rPr>
+        <w:br/>
+      </w:r>
+      <w:r>
+        <w:rPr>
+          <w:rFonts w:ascii="Verdana" w:eastAsia="Verdana" w:hAnsi="Verdana" w:cs="Verdana"/>
+          <w:color w:val="000000"/>
+          <w:sz w:val="24"/>
+          <w:szCs w:val="24"/>
+        </w:rPr>
+        <w:t>Ci sono le basi per un potenziale sviluppo del il programma che sto realizzando per la gestione delle tempistiche delle macchine a controllo numerico.</w:t>
+      </w:r>
+    </w:p>
+    <w:p>
+      <w:pPr>
+        <w:keepNext/>
+        <w:numPr>
+          <w:ilvl w:val="0"/>
+          <w:numId w:val="5"/>
+        </w:numPr>
+        <w:pBdr>
+          <w:top w:val="none" w:sz="0" w:space="0" w:color="000000"/>
+          <w:left w:val="none" w:sz="0" w:space="0" w:color="000000"/>
+          <w:bottom w:val="single" w:sz="6" w:space="1" w:color="000000"/>
+          <w:right w:val="none" w:sz="0" w:space="0" w:color="000000"/>
+          <w:between w:val="nil"/>
+        </w:pBdr>
+        <w:spacing w:before="283" w:after="170"/>
+        <w:jc w:val="center"/>
+        <w:rPr>
+          <w:rFonts w:ascii="Verdana" w:eastAsia="Verdana" w:hAnsi="Verdana" w:cs="Verdana"/>
+          <w:b/>
+          <w:i/>
+          <w:color w:val="000000"/>
+          <w:sz w:val="32"/>
+          <w:szCs w:val="32"/>
+        </w:rPr>
+      </w:pPr>
+      <w:r>
+        <w:rPr>
+          <w:rFonts w:ascii="Verdana" w:eastAsia="Verdana" w:hAnsi="Verdana" w:cs="Verdana"/>
+          <w:b/>
+          <w:i/>
+          <w:color w:val="000000"/>
+          <w:sz w:val="32"/>
+          <w:szCs w:val="32"/>
+        </w:rPr>
+        <w:t>III PARTE - Conclusioni</w:t>
+      </w:r>
     </w:p>
     <w:p>
       <w:pPr>
@@ -6867,22 +7247,9 @@
           <w:szCs w:val="28"/>
         </w:rPr>
       </w:pPr>
-    </w:p>
-    <w:p>
-      <w:pPr>
-        <w:keepNext/>
-        <w:numPr>
-          <w:ilvl w:val="1"/>
-          <w:numId w:val="5"/>
-        </w:numPr>
-        <w:pBdr>
-          <w:top w:val="none" w:sz="0" w:space="0" w:color="000000"/>
-          <w:left w:val="none" w:sz="0" w:space="0" w:color="000000"/>
-          <w:bottom w:val="single" w:sz="4" w:space="1" w:color="000000"/>
-          <w:right w:val="none" w:sz="0" w:space="0" w:color="000000"/>
-          <w:between w:val="nil"/>
-        </w:pBdr>
-        <w:spacing w:before="238" w:after="113"/>
+      <w:bookmarkStart w:id="16" w:name="_1ci93xb" w:colFirst="0" w:colLast="0"/>
+      <w:bookmarkEnd w:id="16"/>
+      <w:r>
         <w:rPr>
           <w:rFonts w:ascii="Cambria" w:eastAsia="Cambria" w:hAnsi="Cambria" w:cs="Cambria"/>
           <w:b/>
@@ -6890,57 +7257,15 @@
           <w:sz w:val="28"/>
           <w:szCs w:val="28"/>
         </w:rPr>
-      </w:pPr>
-      <w:r>
-        <w:rPr>
-          <w:rFonts w:ascii="Cambria" w:eastAsia="Cambria" w:hAnsi="Cambria" w:cs="Cambria"/>
-          <w:b/>
-          <w:color w:val="000000"/>
-          <w:sz w:val="28"/>
-          <w:szCs w:val="28"/>
-        </w:rPr>
-        <w:t>6. Risultati conseguiti</w:t>
-      </w:r>
-    </w:p>
-    <w:p>
-      <w:pPr>
-        <w:keepNext/>
+        <w:t>7. Riflessioni e considerazioni conclusive</w:t>
+      </w:r>
+    </w:p>
+    <w:p>
+      <w:pPr>
         <w:numPr>
-          <w:ilvl w:val="2"/>
-          <w:numId w:val="5"/>
+          <w:ilvl w:val="0"/>
+          <w:numId w:val="3"/>
         </w:numPr>
-        <w:pBdr>
-          <w:top w:val="none" w:sz="0" w:space="0" w:color="000000"/>
-          <w:left w:val="none" w:sz="0" w:space="0" w:color="000000"/>
-          <w:bottom w:val="none" w:sz="0" w:space="0" w:color="000000"/>
-          <w:right w:val="none" w:sz="0" w:space="0" w:color="000000"/>
-          <w:between w:val="nil"/>
-        </w:pBdr>
-        <w:spacing w:before="170" w:after="57"/>
-        <w:ind w:left="567" w:firstLine="0"/>
-        <w:rPr>
-          <w:rFonts w:ascii="Verdana" w:eastAsia="Verdana" w:hAnsi="Verdana" w:cs="Verdana"/>
-          <w:b/>
-          <w:color w:val="000000"/>
-          <w:sz w:val="24"/>
-          <w:szCs w:val="24"/>
-        </w:rPr>
-      </w:pPr>
-      <w:bookmarkStart w:id="16" w:name="_3j2qqm3" w:colFirst="0" w:colLast="0"/>
-      <w:bookmarkEnd w:id="16"/>
-      <w:r>
-        <w:rPr>
-          <w:rFonts w:ascii="Verdana" w:eastAsia="Verdana" w:hAnsi="Verdana" w:cs="Verdana"/>
-          <w:b/>
-          <w:color w:val="000000"/>
-          <w:sz w:val="24"/>
-          <w:szCs w:val="24"/>
-        </w:rPr>
-        <w:t>6.1. Risultati raggiunti</w:t>
-      </w:r>
-    </w:p>
-    <w:p>
-      <w:pPr>
         <w:pBdr>
           <w:top w:val="nil"/>
           <w:left w:val="nil"/>
@@ -6948,493 +7273,32 @@
           <w:right w:val="nil"/>
           <w:between w:val="nil"/>
         </w:pBdr>
-        <w:ind w:left="567"/>
-        <w:rPr>
-          <w:rFonts w:ascii="Verdana" w:eastAsia="Verdana" w:hAnsi="Verdana" w:cs="Verdana"/>
-          <w:color w:val="000000"/>
-          <w:sz w:val="22"/>
-          <w:szCs w:val="22"/>
-        </w:rPr>
-      </w:pPr>
-      <w:bookmarkStart w:id="17" w:name="_1y810tw" w:colFirst="0" w:colLast="0"/>
-      <w:bookmarkEnd w:id="17"/>
-      <w:r>
-        <w:rPr>
-          <w:rFonts w:ascii="Verdana" w:eastAsia="Verdana" w:hAnsi="Verdana" w:cs="Verdana"/>
-          <w:color w:val="000000"/>
-          <w:sz w:val="22"/>
-          <w:szCs w:val="22"/>
-        </w:rPr>
-        <w:t>Per lo sviluppo del nuovo dispositivo</w:t>
-      </w:r>
-      <w:r>
-        <w:rPr>
-          <w:rFonts w:ascii="Verdana" w:eastAsia="Verdana" w:hAnsi="Verdana" w:cs="Verdana"/>
-          <w:color w:val="000000"/>
-          <w:sz w:val="22"/>
-          <w:szCs w:val="22"/>
-        </w:rPr>
-        <w:t xml:space="preserve"> Driver Meccano</w:t>
-      </w:r>
-      <w:r>
-        <w:rPr>
-          <w:rFonts w:ascii="Verdana" w:eastAsia="Verdana" w:hAnsi="Verdana" w:cs="Verdana"/>
-          <w:color w:val="000000"/>
-          <w:sz w:val="22"/>
-          <w:szCs w:val="22"/>
-        </w:rPr>
-        <w:t xml:space="preserve"> e quindi la collaborazione con l’azienda cinese KLiTE</w:t>
-      </w:r>
-      <w:r>
-        <w:rPr>
-          <w:rFonts w:ascii="Verdana" w:eastAsia="Verdana" w:hAnsi="Verdana" w:cs="Verdana"/>
-          <w:color w:val="000000"/>
-          <w:sz w:val="22"/>
-          <w:szCs w:val="22"/>
-        </w:rPr>
-        <w:t>,</w:t>
-      </w:r>
-      <w:r>
-        <w:rPr>
-          <w:rFonts w:ascii="Verdana" w:eastAsia="Verdana" w:hAnsi="Verdana" w:cs="Verdana"/>
-          <w:color w:val="000000"/>
-          <w:sz w:val="22"/>
-          <w:szCs w:val="22"/>
-        </w:rPr>
-        <w:t xml:space="preserve"> </w:t>
-      </w:r>
-      <w:r>
-        <w:rPr>
-          <w:rFonts w:ascii="Verdana" w:eastAsia="Verdana" w:hAnsi="Verdana" w:cs="Verdana"/>
-          <w:color w:val="000000"/>
-          <w:sz w:val="22"/>
-          <w:szCs w:val="22"/>
-        </w:rPr>
-        <w:t xml:space="preserve">per </w:t>
-      </w:r>
-      <w:r>
-        <w:rPr>
-          <w:rFonts w:ascii="Verdana" w:eastAsia="Verdana" w:hAnsi="Verdana" w:cs="Verdana"/>
-          <w:color w:val="000000"/>
-          <w:sz w:val="22"/>
-          <w:szCs w:val="22"/>
-        </w:rPr>
-        <w:t xml:space="preserve">la ricerca </w:t>
-      </w:r>
-      <w:r>
-        <w:rPr>
-          <w:rFonts w:ascii="Verdana" w:eastAsia="Verdana" w:hAnsi="Verdana" w:cs="Verdana"/>
-          <w:color w:val="000000"/>
-          <w:sz w:val="22"/>
-          <w:szCs w:val="22"/>
-        </w:rPr>
-        <w:t>e</w:t>
-      </w:r>
-      <w:r>
-        <w:rPr>
-          <w:rFonts w:ascii="Verdana" w:eastAsia="Verdana" w:hAnsi="Verdana" w:cs="Verdana"/>
-          <w:color w:val="000000"/>
-          <w:sz w:val="22"/>
-          <w:szCs w:val="22"/>
-        </w:rPr>
-        <w:t xml:space="preserve"> </w:t>
-      </w:r>
-      <w:r>
-        <w:rPr>
-          <w:rFonts w:ascii="Verdana" w:eastAsia="Verdana" w:hAnsi="Verdana" w:cs="Verdana"/>
-          <w:color w:val="000000"/>
-          <w:sz w:val="22"/>
-          <w:szCs w:val="22"/>
-        </w:rPr>
-        <w:t>la verifica di compatibilità</w:t>
-      </w:r>
-      <w:r>
-        <w:rPr>
-          <w:rFonts w:ascii="Verdana" w:eastAsia="Verdana" w:hAnsi="Verdana" w:cs="Verdana"/>
-          <w:color w:val="000000"/>
-          <w:sz w:val="22"/>
-          <w:szCs w:val="22"/>
-        </w:rPr>
-        <w:t xml:space="preserve"> tra alcuni</w:t>
-      </w:r>
-      <w:r>
-        <w:rPr>
-          <w:rFonts w:ascii="Verdana" w:eastAsia="Verdana" w:hAnsi="Verdana" w:cs="Verdana"/>
-          <w:color w:val="000000"/>
-          <w:sz w:val="22"/>
-          <w:szCs w:val="22"/>
-        </w:rPr>
-        <w:t xml:space="preserve"> chip Wi-Fi ed i software Google Home e Amazon Alexa</w:t>
-      </w:r>
-      <w:r>
-        <w:rPr>
-          <w:rFonts w:ascii="Verdana" w:eastAsia="Verdana" w:hAnsi="Verdana" w:cs="Verdana"/>
-          <w:color w:val="000000"/>
-          <w:sz w:val="22"/>
-          <w:szCs w:val="22"/>
-        </w:rPr>
-        <w:t xml:space="preserve"> ho rag</w:t>
-      </w:r>
-      <w:r>
-        <w:rPr>
-          <w:rFonts w:ascii="Verdana" w:eastAsia="Verdana" w:hAnsi="Verdana" w:cs="Verdana"/>
-          <w:color w:val="000000"/>
-          <w:sz w:val="22"/>
-          <w:szCs w:val="22"/>
-        </w:rPr>
-        <w:t>giunto risultati soddisfacenti, riuscendo in poco tempo a reperire le informazioni necessarie</w:t>
-      </w:r>
-      <w:r>
-        <w:rPr>
-          <w:rFonts w:ascii="Verdana" w:eastAsia="Verdana" w:hAnsi="Verdana" w:cs="Verdana"/>
-          <w:color w:val="000000"/>
-          <w:sz w:val="22"/>
-          <w:szCs w:val="22"/>
-        </w:rPr>
-        <w:t xml:space="preserve"> anche contattando e interloquendo con colleghi di un altro Paese e questo secondo me è stata l’esperienza più significativa dello stage oltre all’aver appreso nuove conoscenze</w:t>
-      </w:r>
-      <w:r>
-        <w:rPr>
-          <w:rFonts w:ascii="Verdana" w:eastAsia="Verdana" w:hAnsi="Verdana" w:cs="Verdana"/>
-          <w:color w:val="000000"/>
-          <w:sz w:val="22"/>
-          <w:szCs w:val="22"/>
-        </w:rPr>
-        <w:t xml:space="preserve">. </w:t>
-      </w:r>
-      <w:r>
-        <w:rPr>
-          <w:rFonts w:ascii="Verdana" w:eastAsia="Verdana" w:hAnsi="Verdana" w:cs="Verdana"/>
-          <w:color w:val="000000"/>
-          <w:sz w:val="22"/>
-          <w:szCs w:val="22"/>
-        </w:rPr>
-        <w:t>Parlando del progetto dello smart mirror e software open source di nome: “Magic Mirror</w:t>
-      </w:r>
-      <w:r>
-        <w:rPr>
-          <w:rFonts w:ascii="Verdana" w:eastAsia="Verdana" w:hAnsi="Verdana" w:cs="Verdana"/>
-          <w:color w:val="000000"/>
-          <w:sz w:val="22"/>
-          <w:szCs w:val="22"/>
-        </w:rPr>
-        <w:t>2</w:t>
-      </w:r>
-      <w:r>
-        <w:rPr>
-          <w:rFonts w:ascii="Verdana" w:eastAsia="Verdana" w:hAnsi="Verdana" w:cs="Verdana"/>
-          <w:color w:val="000000"/>
-          <w:sz w:val="22"/>
-          <w:szCs w:val="22"/>
-        </w:rPr>
-        <w:t xml:space="preserve">” considero i risultati ottenuti sufficienti; inizialmente </w:t>
-      </w:r>
-      <w:r>
-        <w:rPr>
-          <w:rFonts w:ascii="Verdana" w:eastAsia="Verdana" w:hAnsi="Verdana" w:cs="Verdana"/>
-          <w:color w:val="000000"/>
-          <w:sz w:val="22"/>
-          <w:szCs w:val="22"/>
-        </w:rPr>
-        <w:t xml:space="preserve">ero stato incaricato di sviluppare dei moduli da integrare nel software sopra citato, però in seguito ad alcune riflessioni l’azienda ha optato di utilizzare il sistema nel suo stato di default, senza alcuna personalizzazione. </w:t>
-      </w:r>
-      <w:r>
-        <w:rPr>
-          <w:rFonts w:ascii="Verdana" w:eastAsia="Verdana" w:hAnsi="Verdana" w:cs="Verdana"/>
-          <w:color w:val="000000"/>
-          <w:sz w:val="22"/>
-          <w:szCs w:val="22"/>
-        </w:rPr>
-        <w:t xml:space="preserve">Il </w:t>
-      </w:r>
-      <w:r>
-        <w:rPr>
-          <w:rFonts w:ascii="Verdana" w:eastAsia="Verdana" w:hAnsi="Verdana" w:cs="Verdana"/>
-          <w:color w:val="000000"/>
-          <w:sz w:val="22"/>
-          <w:szCs w:val="22"/>
-        </w:rPr>
-        <w:t>programma di gestione delle tempistiche di produzione relative alle macchine a controllo numerico</w:t>
-      </w:r>
-      <w:r>
-        <w:rPr>
-          <w:rFonts w:ascii="Verdana" w:eastAsia="Verdana" w:hAnsi="Verdana" w:cs="Verdana"/>
-          <w:color w:val="000000"/>
-          <w:sz w:val="22"/>
-          <w:szCs w:val="22"/>
-        </w:rPr>
-        <w:t xml:space="preserve"> presenti in aziend</w:t>
-      </w:r>
-      <w:r>
-        <w:rPr>
-          <w:rFonts w:ascii="Verdana" w:eastAsia="Verdana" w:hAnsi="Verdana" w:cs="Verdana"/>
-          <w:color w:val="000000"/>
-          <w:sz w:val="22"/>
-          <w:szCs w:val="22"/>
-        </w:rPr>
-        <w:t xml:space="preserve">a è un work in progress, ogni giorno continuo ad aggiungere e perfezionare le funzionalità che dovrà avere. </w:t>
-      </w:r>
-    </w:p>
-    <w:p>
-      <w:pPr>
-        <w:pBdr>
-          <w:top w:val="nil"/>
-          <w:left w:val="nil"/>
-          <w:bottom w:val="nil"/>
-          <w:right w:val="nil"/>
-          <w:between w:val="nil"/>
-        </w:pBdr>
-        <w:ind w:left="720"/>
-        <w:rPr>
-          <w:rFonts w:ascii="Verdana" w:eastAsia="Verdana" w:hAnsi="Verdana" w:cs="Verdana"/>
-          <w:color w:val="000000"/>
-          <w:sz w:val="22"/>
-          <w:szCs w:val="22"/>
-        </w:rPr>
-      </w:pPr>
-    </w:p>
-    <w:p>
-      <w:pPr>
-        <w:pBdr>
-          <w:top w:val="nil"/>
-          <w:left w:val="nil"/>
-          <w:bottom w:val="nil"/>
-          <w:right w:val="nil"/>
-          <w:between w:val="nil"/>
-        </w:pBdr>
-        <w:ind w:left="567"/>
-        <w:rPr>
-          <w:rFonts w:ascii="Verdana" w:eastAsia="Verdana" w:hAnsi="Verdana" w:cs="Verdana"/>
-          <w:b/>
-          <w:color w:val="000000"/>
-          <w:sz w:val="24"/>
-          <w:szCs w:val="24"/>
-        </w:rPr>
-      </w:pPr>
-      <w:r>
-        <w:rPr>
-          <w:rFonts w:ascii="Verdana" w:eastAsia="Verdana" w:hAnsi="Verdana" w:cs="Verdana"/>
-          <w:b/>
-          <w:color w:val="000000"/>
-          <w:sz w:val="24"/>
-          <w:szCs w:val="24"/>
-        </w:rPr>
-        <w:t>6.2. Criticità riscontrate</w:t>
-      </w:r>
-    </w:p>
-    <w:p>
-      <w:pPr>
-        <w:pBdr>
-          <w:top w:val="nil"/>
-          <w:left w:val="nil"/>
-          <w:bottom w:val="nil"/>
-          <w:right w:val="nil"/>
-          <w:between w:val="nil"/>
-        </w:pBdr>
-        <w:ind w:left="567"/>
-        <w:rPr>
-          <w:rFonts w:ascii="Verdana" w:eastAsia="Verdana" w:hAnsi="Verdana" w:cs="Verdana"/>
-          <w:color w:val="000000"/>
-          <w:sz w:val="22"/>
-          <w:szCs w:val="22"/>
-        </w:rPr>
-      </w:pPr>
-      <w:bookmarkStart w:id="18" w:name="_4i7ojhp" w:colFirst="0" w:colLast="0"/>
-      <w:bookmarkEnd w:id="18"/>
-      <w:r>
-        <w:rPr>
-          <w:rFonts w:ascii="Verdana" w:eastAsia="Verdana" w:hAnsi="Verdana" w:cs="Verdana"/>
-          <w:color w:val="000000"/>
-          <w:sz w:val="22"/>
-          <w:szCs w:val="22"/>
-        </w:rPr>
-        <w:t>Le principali problematiche che ho riscontrato son</w:t>
-      </w:r>
-      <w:r>
-        <w:rPr>
-          <w:rFonts w:ascii="Verdana" w:eastAsia="Verdana" w:hAnsi="Verdana" w:cs="Verdana"/>
-          <w:color w:val="000000"/>
-          <w:sz w:val="22"/>
-          <w:szCs w:val="22"/>
-        </w:rPr>
-        <w:t>o state durante lo sviluppo del programma per la gestione delle tempi</w:t>
-      </w:r>
-      <w:r>
-        <w:rPr>
-          <w:rFonts w:ascii="Verdana" w:eastAsia="Verdana" w:hAnsi="Verdana" w:cs="Verdana"/>
-          <w:color w:val="000000"/>
-          <w:sz w:val="22"/>
-          <w:szCs w:val="22"/>
-        </w:rPr>
-        <w:t xml:space="preserve">stiche delle macchine cnc, in particolare durante la progettazione ma anche nella stesura del codice, dovendomi più volte fermare e documentarmi </w:t>
-      </w:r>
-      <w:r>
-        <w:rPr>
-          <w:rFonts w:ascii="Verdana" w:eastAsia="Verdana" w:hAnsi="Verdana" w:cs="Verdana"/>
-          <w:color w:val="000000"/>
-          <w:sz w:val="22"/>
-          <w:szCs w:val="22"/>
-        </w:rPr>
-        <w:t xml:space="preserve">su come superare i problemi </w:t>
-      </w:r>
-      <w:r>
-        <w:rPr>
-          <w:rFonts w:ascii="Verdana" w:eastAsia="Verdana" w:hAnsi="Verdana" w:cs="Verdana"/>
-          <w:color w:val="000000"/>
-          <w:sz w:val="22"/>
-          <w:szCs w:val="22"/>
-        </w:rPr>
-        <w:t>incontrati.</w:t>
-      </w:r>
-    </w:p>
-    <w:p>
-      <w:pPr>
-        <w:keepNext/>
-        <w:numPr>
-          <w:ilvl w:val="2"/>
-          <w:numId w:val="5"/>
-        </w:numPr>
-        <w:pBdr>
-          <w:top w:val="none" w:sz="0" w:space="0" w:color="000000"/>
-          <w:left w:val="none" w:sz="0" w:space="0" w:color="000000"/>
-          <w:bottom w:val="none" w:sz="0" w:space="0" w:color="000000"/>
-          <w:right w:val="none" w:sz="0" w:space="0" w:color="000000"/>
-          <w:between w:val="nil"/>
-        </w:pBdr>
-        <w:spacing w:before="170" w:after="57"/>
-        <w:ind w:left="567"/>
-        <w:rPr>
-          <w:rFonts w:ascii="Verdana" w:eastAsia="Verdana" w:hAnsi="Verdana" w:cs="Verdana"/>
-          <w:b/>
-          <w:color w:val="000000"/>
-          <w:sz w:val="24"/>
-          <w:szCs w:val="24"/>
-        </w:rPr>
-      </w:pPr>
-      <w:r>
-        <w:rPr>
-          <w:rFonts w:ascii="Verdana" w:eastAsia="Verdana" w:hAnsi="Verdana" w:cs="Verdana"/>
-          <w:b/>
-          <w:color w:val="000000"/>
-          <w:sz w:val="24"/>
-          <w:szCs w:val="24"/>
-        </w:rPr>
-        <w:t>6.3. Possibili sviluppi</w:t>
-      </w:r>
-      <w:bookmarkStart w:id="19" w:name="_2xcytpi" w:colFirst="0" w:colLast="0"/>
-      <w:bookmarkEnd w:id="19"/>
-      <w:r>
-        <w:rPr>
-          <w:rFonts w:ascii="Verdana" w:eastAsia="Verdana" w:hAnsi="Verdana" w:cs="Verdana"/>
-          <w:b/>
-          <w:color w:val="000000"/>
-          <w:sz w:val="24"/>
-          <w:szCs w:val="24"/>
-        </w:rPr>
-        <w:br/>
-      </w:r>
-      <w:r>
-        <w:rPr>
-          <w:rFonts w:ascii="Verdana" w:eastAsia="Verdana" w:hAnsi="Verdana" w:cs="Verdana"/>
-          <w:color w:val="000000"/>
-          <w:sz w:val="24"/>
-          <w:szCs w:val="24"/>
-        </w:rPr>
-        <w:t>Ci sono le basi per un potenziale sviluppo del il programma che sto realizzando per la gestione delle tempistiche delle macchine a controllo numerico.</w:t>
-      </w:r>
-    </w:p>
-    <w:p>
-      <w:pPr>
-        <w:keepNext/>
-        <w:numPr>
-          <w:ilvl w:val="0"/>
-          <w:numId w:val="5"/>
-        </w:numPr>
-        <w:pBdr>
-          <w:top w:val="none" w:sz="0" w:space="0" w:color="000000"/>
-          <w:left w:val="none" w:sz="0" w:space="0" w:color="000000"/>
-          <w:bottom w:val="single" w:sz="6" w:space="1" w:color="000000"/>
-          <w:right w:val="none" w:sz="0" w:space="0" w:color="000000"/>
-          <w:between w:val="nil"/>
-        </w:pBdr>
-        <w:spacing w:before="283" w:after="170"/>
-        <w:jc w:val="center"/>
-        <w:rPr>
-          <w:rFonts w:ascii="Verdana" w:eastAsia="Verdana" w:hAnsi="Verdana" w:cs="Verdana"/>
-          <w:b/>
+        <w:ind w:left="567" w:hanging="283"/>
+        <w:rPr>
           <w:i/>
           <w:color w:val="000000"/>
-          <w:sz w:val="32"/>
-          <w:szCs w:val="32"/>
-        </w:rPr>
-      </w:pPr>
-      <w:r>
-        <w:rPr>
-          <w:rFonts w:ascii="Verdana" w:eastAsia="Verdana" w:hAnsi="Verdana" w:cs="Verdana"/>
-          <w:b/>
+        </w:rPr>
+      </w:pPr>
+      <w:r>
+        <w:rPr>
+          <w:rFonts w:ascii="Verdana" w:eastAsia="Verdana" w:hAnsi="Verdana" w:cs="Verdana"/>
           <w:i/>
           <w:color w:val="000000"/>
-          <w:sz w:val="32"/>
-          <w:szCs w:val="32"/>
-        </w:rPr>
-        <w:t>III PARTE - Conclusioni</w:t>
-      </w:r>
-    </w:p>
-    <w:p>
-      <w:pPr>
-        <w:keepNext/>
-        <w:numPr>
-          <w:ilvl w:val="1"/>
-          <w:numId w:val="5"/>
-        </w:numPr>
-        <w:pBdr>
-          <w:top w:val="none" w:sz="0" w:space="0" w:color="000000"/>
-          <w:left w:val="none" w:sz="0" w:space="0" w:color="000000"/>
-          <w:bottom w:val="single" w:sz="4" w:space="1" w:color="000000"/>
-          <w:right w:val="none" w:sz="0" w:space="0" w:color="000000"/>
-          <w:between w:val="nil"/>
-        </w:pBdr>
-        <w:spacing w:before="238" w:after="113"/>
-        <w:rPr>
-          <w:rFonts w:ascii="Cambria" w:eastAsia="Cambria" w:hAnsi="Cambria" w:cs="Cambria"/>
-          <w:b/>
-          <w:color w:val="000000"/>
-          <w:sz w:val="28"/>
-          <w:szCs w:val="28"/>
-        </w:rPr>
-      </w:pPr>
-      <w:bookmarkStart w:id="20" w:name="_1ci93xb" w:colFirst="0" w:colLast="0"/>
-      <w:bookmarkEnd w:id="20"/>
-      <w:r>
-        <w:rPr>
-          <w:rFonts w:ascii="Cambria" w:eastAsia="Cambria" w:hAnsi="Cambria" w:cs="Cambria"/>
-          <w:b/>
-          <w:color w:val="000000"/>
-          <w:sz w:val="28"/>
-          <w:szCs w:val="28"/>
-        </w:rPr>
-        <w:t>7. Riflessioni e considerazioni conclusive</w:t>
-      </w:r>
-    </w:p>
-    <w:p>
-      <w:pPr>
-        <w:numPr>
-          <w:ilvl w:val="0"/>
-          <w:numId w:val="3"/>
-        </w:numPr>
-        <w:pBdr>
-          <w:top w:val="nil"/>
-          <w:left w:val="nil"/>
-          <w:bottom w:val="nil"/>
-          <w:right w:val="nil"/>
-          <w:between w:val="nil"/>
-        </w:pBdr>
-        <w:ind w:left="567" w:hanging="283"/>
-        <w:rPr>
+          <w:sz w:val="22"/>
+          <w:szCs w:val="22"/>
+        </w:rPr>
+        <w:t xml:space="preserve">Durante il periodo di stage ho potuto rafforzare le mie competenze comunicative, grazie anche alla collaborazione con figure facenti parte di altre aziende. </w:t>
+      </w:r>
+      <w:r>
+        <w:rPr>
+          <w:rFonts w:ascii="Verdana" w:eastAsia="Verdana" w:hAnsi="Verdana" w:cs="Verdana"/>
           <w:i/>
           <w:color w:val="000000"/>
-        </w:rPr>
-      </w:pPr>
+          <w:sz w:val="22"/>
+          <w:szCs w:val="22"/>
+        </w:rPr>
+        <w:t xml:space="preserve">Inoltre </w:t>
+      </w:r>
       <w:r>
         <w:rPr>
           <w:rFonts w:ascii="Verdana" w:eastAsia="Verdana" w:hAnsi="Verdana" w:cs="Verdana"/>
@@ -7443,7 +7307,7 @@
           <w:sz w:val="22"/>
           <w:szCs w:val="22"/>
         </w:rPr>
-        <w:t xml:space="preserve">Durante il periodo di stage ho potuto rafforzare le mie competenze comunicative, grazie anche alla collaborazione con figure facenti parte di altre aziende. </w:t>
+        <w:t>ho rafforzato le mie abil</w:t>
       </w:r>
       <w:r>
         <w:rPr>
@@ -7453,26 +7317,6 @@
           <w:sz w:val="22"/>
           <w:szCs w:val="22"/>
         </w:rPr>
-        <w:t xml:space="preserve">Inoltre </w:t>
-      </w:r>
-      <w:r>
-        <w:rPr>
-          <w:rFonts w:ascii="Verdana" w:eastAsia="Verdana" w:hAnsi="Verdana" w:cs="Verdana"/>
-          <w:i/>
-          <w:color w:val="000000"/>
-          <w:sz w:val="22"/>
-          <w:szCs w:val="22"/>
-        </w:rPr>
-        <w:t>ho rafforzato le mie abil</w:t>
-      </w:r>
-      <w:r>
-        <w:rPr>
-          <w:rFonts w:ascii="Verdana" w:eastAsia="Verdana" w:hAnsi="Verdana" w:cs="Verdana"/>
-          <w:i/>
-          <w:color w:val="000000"/>
-          <w:sz w:val="22"/>
-          <w:szCs w:val="22"/>
-        </w:rPr>
         <w:t>ità organizzative e gestionali</w:t>
       </w:r>
       <w:r>
@@ -7504,9 +7348,9 @@
       </w:r>
     </w:p>
     <w:sectPr>
-      <w:headerReference w:type="default" r:id="rId17"/>
-      <w:footerReference w:type="default" r:id="rId18"/>
-      <w:headerReference w:type="first" r:id="rId19"/>
+      <w:headerReference w:type="default" r:id="rId18"/>
+      <w:footerReference w:type="default" r:id="rId19"/>
+      <w:headerReference w:type="first" r:id="rId20"/>
       <w:pgSz w:w="11906" w:h="16838"/>
       <w:pgMar w:top="1588" w:right="1417" w:bottom="1588" w:left="1417" w:header="709" w:footer="709" w:gutter="0"/>
       <w:pgNumType w:start="1"/>
@@ -7565,17 +7409,7 @@
         <w:sz w:val="18"/>
         <w:szCs w:val="18"/>
       </w:rPr>
-      <w:t>Applicazioni IoT</w:t>
-    </w:r>
-    <w:r>
-      <w:rPr>
-        <w:rFonts w:ascii="Verdana" w:eastAsia="Verdana" w:hAnsi="Verdana" w:cs="Verdana"/>
-        <w:i/>
-        <w:color w:val="000000"/>
-        <w:sz w:val="18"/>
-        <w:szCs w:val="18"/>
-      </w:rPr>
-      <w:t xml:space="preserve"> </w:t>
+      <w:t xml:space="preserve">Applicazioni IoT </w:t>
     </w:r>
   </w:p>
   <w:p>
@@ -7648,7 +7482,7 @@
         <w:sz w:val="18"/>
         <w:szCs w:val="18"/>
       </w:rPr>
-      <w:t>5</w:t>
+      <w:t>7</w:t>
     </w:r>
     <w:r>
       <w:rPr>
@@ -7709,7 +7543,7 @@
         <w:sz w:val="18"/>
         <w:szCs w:val="18"/>
       </w:rPr>
-      <w:t>11</w:t>
+      <w:t>12</w:t>
     </w:r>
     <w:r>
       <w:rPr>
@@ -8936,6 +8770,119 @@
     </w:lvl>
   </w:abstractNum>
   <w:abstractNum w:abstractNumId="6" w15:restartNumberingAfterBreak="0">
+    <w:nsid w:val="67254E18"/>
+    <w:multiLevelType w:val="hybridMultilevel"/>
+    <w:tmpl w:val="495009A0"/>
+    <w:lvl w:ilvl="0" w:tplc="04100001">
+      <w:start w:val="1"/>
+      <w:numFmt w:val="bullet"/>
+      <w:lvlText w:val=""/>
+      <w:lvlJc w:val="left"/>
+      <w:pPr>
+        <w:ind w:left="720" w:hanging="360"/>
+      </w:pPr>
+      <w:rPr>
+        <w:rFonts w:ascii="Symbol" w:hAnsi="Symbol" w:hint="default"/>
+      </w:rPr>
+    </w:lvl>
+    <w:lvl w:ilvl="1" w:tplc="04100003" w:tentative="1">
+      <w:start w:val="1"/>
+      <w:numFmt w:val="bullet"/>
+      <w:lvlText w:val="o"/>
+      <w:lvlJc w:val="left"/>
+      <w:pPr>
+        <w:ind w:left="1440" w:hanging="360"/>
+      </w:pPr>
+      <w:rPr>
+        <w:rFonts w:ascii="Courier New" w:hAnsi="Courier New" w:cs="Courier New" w:hint="default"/>
+      </w:rPr>
+    </w:lvl>
+    <w:lvl w:ilvl="2" w:tplc="04100005" w:tentative="1">
+      <w:start w:val="1"/>
+      <w:numFmt w:val="bullet"/>
+      <w:lvlText w:val=""/>
+      <w:lvlJc w:val="left"/>
+      <w:pPr>
+        <w:ind w:left="2160" w:hanging="360"/>
+      </w:pPr>
+      <w:rPr>
+        <w:rFonts w:ascii="Wingdings" w:hAnsi="Wingdings" w:hint="default"/>
+      </w:rPr>
+    </w:lvl>
+    <w:lvl w:ilvl="3" w:tplc="04100001" w:tentative="1">
+      <w:start w:val="1"/>
+      <w:numFmt w:val="bullet"/>
+      <w:lvlText w:val=""/>
+      <w:lvlJc w:val="left"/>
+      <w:pPr>
+        <w:ind w:left="2880" w:hanging="360"/>
+      </w:pPr>
+      <w:rPr>
+        <w:rFonts w:ascii="Symbol" w:hAnsi="Symbol" w:hint="default"/>
+      </w:rPr>
+    </w:lvl>
+    <w:lvl w:ilvl="4" w:tplc="04100003" w:tentative="1">
+      <w:start w:val="1"/>
+      <w:numFmt w:val="bullet"/>
+      <w:lvlText w:val="o"/>
+      <w:lvlJc w:val="left"/>
+      <w:pPr>
+        <w:ind w:left="3600" w:hanging="360"/>
+      </w:pPr>
+      <w:rPr>
+        <w:rFonts w:ascii="Courier New" w:hAnsi="Courier New" w:cs="Courier New" w:hint="default"/>
+      </w:rPr>
+    </w:lvl>
+    <w:lvl w:ilvl="5" w:tplc="04100005" w:tentative="1">
+      <w:start w:val="1"/>
+      <w:numFmt w:val="bullet"/>
+      <w:lvlText w:val=""/>
+      <w:lvlJc w:val="left"/>
+      <w:pPr>
+        <w:ind w:left="4320" w:hanging="360"/>
+      </w:pPr>
+      <w:rPr>
+        <w:rFonts w:ascii="Wingdings" w:hAnsi="Wingdings" w:hint="default"/>
+      </w:rPr>
+    </w:lvl>
+    <w:lvl w:ilvl="6" w:tplc="04100001" w:tentative="1">
+      <w:start w:val="1"/>
+      <w:numFmt w:val="bullet"/>
+      <w:lvlText w:val=""/>
+      <w:lvlJc w:val="left"/>
+      <w:pPr>
+        <w:ind w:left="5040" w:hanging="360"/>
+      </w:pPr>
+      <w:rPr>
+        <w:rFonts w:ascii="Symbol" w:hAnsi="Symbol" w:hint="default"/>
+      </w:rPr>
+    </w:lvl>
+    <w:lvl w:ilvl="7" w:tplc="04100003" w:tentative="1">
+      <w:start w:val="1"/>
+      <w:numFmt w:val="bullet"/>
+      <w:lvlText w:val="o"/>
+      <w:lvlJc w:val="left"/>
+      <w:pPr>
+        <w:ind w:left="5760" w:hanging="360"/>
+      </w:pPr>
+      <w:rPr>
+        <w:rFonts w:ascii="Courier New" w:hAnsi="Courier New" w:cs="Courier New" w:hint="default"/>
+      </w:rPr>
+    </w:lvl>
+    <w:lvl w:ilvl="8" w:tplc="04100005" w:tentative="1">
+      <w:start w:val="1"/>
+      <w:numFmt w:val="bullet"/>
+      <w:lvlText w:val=""/>
+      <w:lvlJc w:val="left"/>
+      <w:pPr>
+        <w:ind w:left="6480" w:hanging="360"/>
+      </w:pPr>
+      <w:rPr>
+        <w:rFonts w:ascii="Wingdings" w:hAnsi="Wingdings" w:hint="default"/>
+      </w:rPr>
+    </w:lvl>
+  </w:abstractNum>
+  <w:abstractNum w:abstractNumId="7" w15:restartNumberingAfterBreak="0">
     <w:nsid w:val="6FA5598C"/>
     <w:multiLevelType w:val="multilevel"/>
     <w:tmpl w:val="5420D5E8"/>
@@ -9061,7 +9008,7 @@
     <w:abstractNumId w:val="4"/>
   </w:num>
   <w:num w:numId="2">
-    <w:abstractNumId w:val="6"/>
+    <w:abstractNumId w:val="7"/>
   </w:num>
   <w:num w:numId="3">
     <w:abstractNumId w:val="5"/>
@@ -9077,6 +9024,9 @@
   </w:num>
   <w:num w:numId="7">
     <w:abstractNumId w:val="2"/>
+  </w:num>
+  <w:num w:numId="8">
+    <w:abstractNumId w:val="6"/>
   </w:num>
 </w:numbering>
 </file>
@@ -9468,6 +9418,7 @@
   <w:style w:type="paragraph" w:default="1" w:styleId="Normale">
     <w:name w:val="Normal"/>
     <w:qFormat/>
+    <w:rsid w:val="002668E8"/>
   </w:style>
   <w:style w:type="paragraph" w:styleId="Titolo1">
     <w:name w:val="heading 1"/>
@@ -9588,7 +9539,6 @@
   <w:style w:type="character" w:default="1" w:styleId="Carpredefinitoparagrafo">
     <w:name w:val="Default Paragraph Font"/>
     <w:uiPriority w:val="1"/>
-    <w:semiHidden/>
     <w:unhideWhenUsed/>
   </w:style>
   <w:style w:type="table" w:default="1" w:styleId="Tabellanormale">

</xml_diff>

<commit_message>
Presi appunti sul modus operandi per continuare la tesina
</commit_message>
<xml_diff>
--- a/RelazioneStage_TSIOT_Pizzinato_Matteo.dot.docx
+++ b/RelazioneStage_TSIOT_Pizzinato_Matteo.dot.docx
@@ -1637,6 +1637,7 @@
           <w:between w:val="nil"/>
         </w:pBdr>
         <w:spacing w:before="283" w:after="170"/>
+        <w:ind w:left="0" w:firstLine="0"/>
         <w:jc w:val="center"/>
         <w:rPr>
           <w:rFonts w:ascii="Verdana" w:eastAsia="Verdana" w:hAnsi="Verdana" w:cs="Verdana"/>
@@ -1687,7 +1688,80 @@
           <w:sz w:val="22"/>
           <w:szCs w:val="22"/>
         </w:rPr>
-        <w:t>Attraverso questa tesina vorrei illustrare quello che è stato il mio percorso formativo all’interno dell’azienda L&amp;S di Brugnera(PN) per il secondo anno consecutivo. Con l’azienda precedentemente citata ho instaurato confidenza</w:t>
+        <w:t>Attraverso questa tesina vorrei illustrare quello che è stato il mio percorso formativo all’interno dell’azienda L&amp;S di Brugnera</w:t>
+      </w:r>
+      <w:r>
+        <w:rPr>
+          <w:rFonts w:ascii="Verdana" w:eastAsia="Verdana" w:hAnsi="Verdana" w:cs="Verdana"/>
+          <w:color w:val="000000"/>
+          <w:sz w:val="22"/>
+          <w:szCs w:val="22"/>
+        </w:rPr>
+        <w:t xml:space="preserve"> </w:t>
+      </w:r>
+      <w:r>
+        <w:rPr>
+          <w:rFonts w:ascii="Verdana" w:eastAsia="Verdana" w:hAnsi="Verdana" w:cs="Verdana"/>
+          <w:color w:val="000000"/>
+          <w:sz w:val="22"/>
+          <w:szCs w:val="22"/>
+        </w:rPr>
+        <w:t>(PN)</w:t>
+      </w:r>
+      <w:r>
+        <w:rPr>
+          <w:rFonts w:ascii="Verdana" w:eastAsia="Verdana" w:hAnsi="Verdana" w:cs="Verdana"/>
+          <w:color w:val="000000"/>
+          <w:sz w:val="22"/>
+          <w:szCs w:val="22"/>
+        </w:rPr>
+        <w:t>,</w:t>
+      </w:r>
+      <w:r>
+        <w:rPr>
+          <w:rFonts w:ascii="Verdana" w:eastAsia="Verdana" w:hAnsi="Verdana" w:cs="Verdana"/>
+          <w:color w:val="000000"/>
+          <w:sz w:val="22"/>
+          <w:szCs w:val="22"/>
+        </w:rPr>
+        <w:t xml:space="preserve"> per il secondo anno consecutivo. </w:t>
+      </w:r>
+    </w:p>
+    <w:p>
+      <w:pPr>
+        <w:pBdr>
+          <w:top w:val="nil"/>
+          <w:left w:val="nil"/>
+          <w:bottom w:val="nil"/>
+          <w:right w:val="nil"/>
+          <w:between w:val="nil"/>
+        </w:pBdr>
+        <w:spacing w:before="283"/>
+        <w:jc w:val="both"/>
+        <w:rPr>
+          <w:rFonts w:ascii="Verdana" w:eastAsia="Verdana" w:hAnsi="Verdana" w:cs="Verdana"/>
+          <w:color w:val="000000"/>
+          <w:sz w:val="22"/>
+          <w:szCs w:val="22"/>
+        </w:rPr>
+      </w:pPr>
+      <w:r>
+        <w:rPr>
+          <w:rFonts w:ascii="Verdana" w:eastAsia="Verdana" w:hAnsi="Verdana" w:cs="Verdana"/>
+          <w:color w:val="000000"/>
+          <w:sz w:val="22"/>
+          <w:szCs w:val="22"/>
+        </w:rPr>
+        <w:t>H</w:t>
+      </w:r>
+      <w:r>
+        <w:rPr>
+          <w:rFonts w:ascii="Verdana" w:eastAsia="Verdana" w:hAnsi="Verdana" w:cs="Verdana"/>
+          <w:color w:val="000000"/>
+          <w:sz w:val="22"/>
+          <w:szCs w:val="22"/>
+        </w:rPr>
+        <w:t>o instaurato confidenza</w:t>
       </w:r>
       <w:r>
         <w:rPr>
@@ -1714,7 +1788,16 @@
           <w:sz w:val="22"/>
           <w:szCs w:val="22"/>
         </w:rPr>
-        <w:t>. Una cosa positiva dell’azienda è che ho potuto toccare con mano sensori di vario tipo e usare software mai provati prima</w:t>
+        <w:t>. Una cosa positiva</w:t>
+      </w:r>
+      <w:r>
+        <w:rPr>
+          <w:rFonts w:ascii="Verdana" w:eastAsia="Verdana" w:hAnsi="Verdana" w:cs="Verdana"/>
+          <w:color w:val="000000"/>
+          <w:sz w:val="22"/>
+          <w:szCs w:val="22"/>
+        </w:rPr>
+        <w:t xml:space="preserve"> è che ho potuto toccare con mano sensori di vario tipo e usare software mai provati prima</w:t>
       </w:r>
       <w:r>
         <w:rPr>
@@ -1732,7 +1815,35 @@
           <w:sz w:val="22"/>
           <w:szCs w:val="22"/>
         </w:rPr>
-        <w:t xml:space="preserve"> Personalmente non ho ricevuto molta formazione in materia software ma documentandomi bene ho pot</w:t>
+        <w:t xml:space="preserve"> </w:t>
+      </w:r>
+    </w:p>
+    <w:p>
+      <w:pPr>
+        <w:pBdr>
+          <w:top w:val="nil"/>
+          <w:left w:val="nil"/>
+          <w:bottom w:val="nil"/>
+          <w:right w:val="nil"/>
+          <w:between w:val="nil"/>
+        </w:pBdr>
+        <w:spacing w:before="283"/>
+        <w:jc w:val="both"/>
+        <w:rPr>
+          <w:rFonts w:ascii="Verdana" w:eastAsia="Verdana" w:hAnsi="Verdana" w:cs="Verdana"/>
+          <w:color w:val="000000"/>
+          <w:sz w:val="22"/>
+          <w:szCs w:val="22"/>
+        </w:rPr>
+      </w:pPr>
+      <w:r>
+        <w:rPr>
+          <w:rFonts w:ascii="Verdana" w:eastAsia="Verdana" w:hAnsi="Verdana" w:cs="Verdana"/>
+          <w:color w:val="000000"/>
+          <w:sz w:val="22"/>
+          <w:szCs w:val="22"/>
+        </w:rPr>
+        <w:t>Personalmente non ho ricevuto molta formazione in materia software ma documentandomi bene ho pot</w:t>
       </w:r>
       <w:r>
         <w:rPr>
@@ -1800,6 +1911,34 @@
           <w:szCs w:val="22"/>
         </w:rPr>
       </w:pPr>
+    </w:p>
+    <w:p>
+      <w:pPr>
+        <w:pBdr>
+          <w:top w:val="nil"/>
+          <w:left w:val="nil"/>
+          <w:bottom w:val="nil"/>
+          <w:right w:val="nil"/>
+          <w:between w:val="nil"/>
+        </w:pBdr>
+        <w:spacing w:before="283"/>
+        <w:jc w:val="both"/>
+        <w:rPr>
+          <w:rFonts w:ascii="Verdana" w:eastAsia="Verdana" w:hAnsi="Verdana" w:cs="Verdana"/>
+          <w:color w:val="000000"/>
+          <w:sz w:val="22"/>
+          <w:szCs w:val="22"/>
+        </w:rPr>
+      </w:pPr>
+      <w:r>
+        <w:rPr>
+          <w:rFonts w:ascii="Verdana" w:eastAsia="Verdana" w:hAnsi="Verdana" w:cs="Verdana"/>
+          <w:color w:val="000000"/>
+          <w:sz w:val="22"/>
+          <w:szCs w:val="22"/>
+        </w:rPr>
+        <w:t>/* SOMMARIO DA ALLUNGARE ?? */</w:t>
+      </w:r>
     </w:p>
     <w:p>
       <w:pPr>
@@ -2101,6 +2240,7 @@
           <w:between w:val="nil"/>
         </w:pBdr>
         <w:spacing w:before="283" w:after="170"/>
+        <w:ind w:left="0" w:firstLine="0"/>
         <w:jc w:val="center"/>
         <w:rPr>
           <w:rFonts w:ascii="Verdana" w:eastAsia="Verdana" w:hAnsi="Verdana" w:cs="Verdana"/>
@@ -2165,6 +2305,7 @@
           <w:right w:val="nil"/>
           <w:between w:val="nil"/>
         </w:pBdr>
+        <w:jc w:val="both"/>
         <w:rPr>
           <w:rFonts w:ascii="Verdana" w:eastAsia="Verdana" w:hAnsi="Verdana" w:cs="Verdana"/>
           <w:color w:val="000000"/>
@@ -2177,7 +2318,6 @@
       <w:r>
         <w:rPr>
           <w:rFonts w:ascii="Verdana" w:eastAsia="Verdana" w:hAnsi="Verdana" w:cs="Verdana"/>
-          <w:color w:val="548DD4" w:themeColor="text2" w:themeTint="99"/>
           <w:sz w:val="22"/>
           <w:szCs w:val="22"/>
         </w:rPr>
@@ -2244,25 +2384,27 @@
           <w:sz w:val="22"/>
           <w:szCs w:val="22"/>
         </w:rPr>
-        <w:t xml:space="preserve">in provincia di Pordenone dal sogno di un imprenditore del territorio, inizialmente questa azienda si occupava di creare dispositivi </w:t>
-      </w:r>
-      <w:r>
-        <w:rPr>
-          <w:rFonts w:ascii="Verdana" w:eastAsia="Verdana" w:hAnsi="Verdana" w:cs="Verdana"/>
-          <w:color w:val="000000"/>
-          <w:sz w:val="22"/>
-          <w:szCs w:val="22"/>
-        </w:rPr>
-        <w:t>luminosi di vario tipo, dalle lampade da scrivania alle plafoniere e solo successivamente, grazie alla veduta visionaria del fondatore dello stabilimento</w:t>
-      </w:r>
-      <w:r>
-        <w:rPr>
-          <w:rFonts w:ascii="Verdana" w:eastAsia="Verdana" w:hAnsi="Verdana" w:cs="Verdana"/>
-          <w:color w:val="000000"/>
-          <w:sz w:val="22"/>
-          <w:szCs w:val="22"/>
-        </w:rPr>
-        <w:t xml:space="preserve"> si è inserita nel settore dell’arredamento, creando prodotti innovativi e su misura che gli hanno fatto guadagnare il posto di leader nel settore. Grazie agli innumerevoli successi riportati nel 1997 si decise di trasferire il quartier generale a Brugnera, successivamente nel 2002 venne aperto lo stabilimento in Germania, a Daimlerring, nel 2006 in Cina a Shenzhen ed infine nel 2010 negli Stati Uniti a Norcross in Georgia</w:t>
+        <w:t xml:space="preserve">dal sogno di un imprenditore del territorio, inizialmente questa azienda si occupava di creare dispositivi </w:t>
+      </w:r>
+      <w:r>
+        <w:rPr>
+          <w:rFonts w:ascii="Verdana" w:eastAsia="Verdana" w:hAnsi="Verdana" w:cs="Verdana"/>
+          <w:color w:val="000000"/>
+          <w:sz w:val="22"/>
+          <w:szCs w:val="22"/>
+        </w:rPr>
+        <w:t xml:space="preserve">luminosi di vario tipo, dalle lampade da scrivania alle plafoniere e solo successivamente, grazie </w:t>
+      </w:r>
+      <w:bookmarkStart w:id="6" w:name="_GoBack"/>
+      <w:bookmarkEnd w:id="6"/>
+      <w:r>
+        <w:rPr>
+          <w:rFonts w:ascii="Verdana" w:eastAsia="Verdana" w:hAnsi="Verdana" w:cs="Verdana"/>
+          <w:color w:val="000000"/>
+          <w:sz w:val="22"/>
+          <w:szCs w:val="22"/>
+        </w:rPr>
+        <w:t>si è inserita nel settore dell’arredamento, creando prodotti innovativi e su misura che gli hanno fatto guadagnare il posto di leader nel settore. Grazie agli innumerevoli successi riportati nel 1997 si decise di trasferire il quartier generale a Brugnera, successivamente nel 2002 venne aperto lo stabilimento in Germania, a Daimlerring, nel 2006 in Cina a Shenzhen ed infine nel 2010 negli Stati Uniti a Norcross in Georgia</w:t>
       </w:r>
       <w:r>
         <w:rPr>
@@ -2981,6 +3123,7 @@
           <w:right w:val="nil"/>
           <w:between w:val="nil"/>
         </w:pBdr>
+        <w:jc w:val="both"/>
         <w:rPr>
           <w:rFonts w:ascii="Verdana" w:eastAsia="Verdana" w:hAnsi="Verdana" w:cs="Verdana"/>
           <w:color w:val="000000"/>
@@ -3116,23 +3259,25 @@
           <w:right w:val="nil"/>
           <w:between w:val="nil"/>
         </w:pBdr>
-        <w:rPr>
-          <w:rFonts w:ascii="Verdana" w:eastAsia="Verdana" w:hAnsi="Verdana" w:cs="Verdana"/>
-          <w:color w:val="000000"/>
-          <w:sz w:val="22"/>
-          <w:szCs w:val="22"/>
-        </w:rPr>
-      </w:pPr>
-    </w:p>
-    <w:p>
-      <w:pPr>
-        <w:pBdr>
-          <w:top w:val="nil"/>
-          <w:left w:val="nil"/>
-          <w:bottom w:val="nil"/>
-          <w:right w:val="nil"/>
-          <w:between w:val="nil"/>
-        </w:pBdr>
+        <w:jc w:val="both"/>
+        <w:rPr>
+          <w:rFonts w:ascii="Verdana" w:eastAsia="Verdana" w:hAnsi="Verdana" w:cs="Verdana"/>
+          <w:color w:val="000000"/>
+          <w:sz w:val="22"/>
+          <w:szCs w:val="22"/>
+        </w:rPr>
+      </w:pPr>
+    </w:p>
+    <w:p>
+      <w:pPr>
+        <w:pBdr>
+          <w:top w:val="nil"/>
+          <w:left w:val="nil"/>
+          <w:bottom w:val="nil"/>
+          <w:right w:val="nil"/>
+          <w:between w:val="nil"/>
+        </w:pBdr>
+        <w:jc w:val="both"/>
         <w:rPr>
           <w:rFonts w:ascii="Verdana" w:eastAsia="Verdana" w:hAnsi="Verdana" w:cs="Verdana"/>
           <w:color w:val="000000"/>
@@ -3159,6 +3304,7 @@
           <w:right w:val="nil"/>
           <w:between w:val="nil"/>
         </w:pBdr>
+        <w:jc w:val="both"/>
         <w:rPr>
           <w:rFonts w:ascii="Verdana" w:eastAsia="Verdana" w:hAnsi="Verdana" w:cs="Verdana"/>
           <w:color w:val="000000"/>
@@ -3691,6 +3837,15 @@
           <w:szCs w:val="22"/>
         </w:rPr>
       </w:pPr>
+      <w:r>
+        <w:rPr>
+          <w:rFonts w:ascii="Verdana" w:eastAsia="Verdana" w:hAnsi="Verdana" w:cs="Verdana"/>
+          <w:color w:val="000000"/>
+          <w:sz w:val="22"/>
+          <w:szCs w:val="22"/>
+        </w:rPr>
+        <w:t xml:space="preserve">DA RIFARE L’ORGANIGRAMMA IN VERTICALE </w:t>
+      </w:r>
     </w:p>
     <w:p>
       <w:pPr>
@@ -3978,8 +4133,8 @@
           <w:szCs w:val="22"/>
         </w:rPr>
       </w:pPr>
-      <w:bookmarkStart w:id="6" w:name="_4d34og8" w:colFirst="0" w:colLast="0"/>
-      <w:bookmarkEnd w:id="6"/>
+      <w:bookmarkStart w:id="7" w:name="_4d34og8" w:colFirst="0" w:colLast="0"/>
+      <w:bookmarkEnd w:id="7"/>
     </w:p>
     <w:p>
       <w:pPr>
@@ -3996,7 +4151,7 @@
           <w:between w:val="nil"/>
         </w:pBdr>
         <w:spacing w:before="283" w:after="170"/>
-        <w:ind w:left="567" w:hanging="283"/>
+        <w:ind w:left="0" w:firstLine="0"/>
         <w:jc w:val="center"/>
         <w:rPr>
           <w:rFonts w:ascii="Verdana" w:eastAsia="Verdana" w:hAnsi="Verdana" w:cs="Verdana"/>
@@ -4019,19 +4174,18 @@
         <w:lastRenderedPageBreak/>
         <w:t>II PARTE - Lo stage</w:t>
       </w:r>
-      <w:bookmarkStart w:id="7" w:name="_3rdcrjn" w:colFirst="0" w:colLast="0"/>
-      <w:bookmarkEnd w:id="7"/>
-    </w:p>
-    <w:p>
-      <w:pPr>
-        <w:pBdr>
-          <w:top w:val="nil"/>
-          <w:left w:val="nil"/>
-          <w:bottom w:val="nil"/>
-          <w:right w:val="nil"/>
-          <w:between w:val="nil"/>
-        </w:pBdr>
-        <w:ind w:left="284"/>
+      <w:bookmarkStart w:id="8" w:name="_3rdcrjn" w:colFirst="0" w:colLast="0"/>
+      <w:bookmarkEnd w:id="8"/>
+    </w:p>
+    <w:p>
+      <w:pPr>
+        <w:pBdr>
+          <w:top w:val="nil"/>
+          <w:left w:val="nil"/>
+          <w:bottom w:val="nil"/>
+          <w:right w:val="nil"/>
+          <w:between w:val="nil"/>
+        </w:pBdr>
         <w:jc w:val="both"/>
         <w:rPr>
           <w:rFonts w:ascii="Verdana" w:hAnsi="Verdana"/>
@@ -4047,7 +4201,7 @@
           <w:sz w:val="22"/>
           <w:szCs w:val="22"/>
         </w:rPr>
-        <w:t xml:space="preserve">La formazione </w:t>
+        <w:t>Lo stage</w:t>
       </w:r>
       <w:r>
         <w:rPr>
@@ -4056,7 +4210,7 @@
           <w:sz w:val="22"/>
           <w:szCs w:val="22"/>
         </w:rPr>
-        <w:t xml:space="preserve">si può riassumere con tre progetti principali che mi hanno </w:t>
+        <w:t xml:space="preserve"> </w:t>
       </w:r>
       <w:r>
         <w:rPr>
@@ -4065,7 +4219,7 @@
           <w:sz w:val="22"/>
           <w:szCs w:val="22"/>
         </w:rPr>
-        <w:t xml:space="preserve">tenuto </w:t>
+        <w:t>si può riassumere con tre p</w:t>
       </w:r>
       <w:r>
         <w:rPr>
@@ -4074,7 +4228,7 @@
           <w:sz w:val="22"/>
           <w:szCs w:val="22"/>
         </w:rPr>
-        <w:t>occupato per il periodo di stage e di apprendistato allo stesso tempo</w:t>
+        <w:t>rogetti principali</w:t>
       </w:r>
       <w:r>
         <w:rPr>
@@ -4083,15 +4237,96 @@
           <w:sz w:val="22"/>
           <w:szCs w:val="22"/>
         </w:rPr>
-        <w:t>. Il primo riguardava la collaborazione con un’azienda operante in Cina, nel settore dell’illuminotecnica ed elettronica, alla realizzazione di un nuovo prodotto che si collocherà nella fascia alta di mercato, il cui nome è: “Driver Meccano”. Il secondo progetto invece riguarda la realizzazione di alcuni moduli per un software open source il cui nome è: “Magic Mirror2”, applicativo che dovrebbe aggiungere funzionalità smart ad un semplice monitor o ad un pannello LCD. Il terzo ed ultimo progetto invece mi ha visto coinvolto nella realizzazione di una specie di gestionale che dovrebbe pianificare le attività del reparto lavorazioni meccaniche all’interno dell’azienda; sfruttando il noto linguaggio C# e gli strumenti di lavoro forniti da Microsoft sono riuscito a creare un’applicazione che, in base alle scelte dell’utente, crea una lavor</w:t>
-      </w:r>
-      <w:r>
+        <w:t xml:space="preserve">. </w:t>
+      </w:r>
+    </w:p>
+    <w:p>
+      <w:pPr>
+        <w:pBdr>
+          <w:top w:val="nil"/>
+          <w:left w:val="nil"/>
+          <w:bottom w:val="nil"/>
+          <w:right w:val="nil"/>
+          <w:between w:val="nil"/>
+        </w:pBdr>
+        <w:jc w:val="both"/>
         <w:rPr>
           <w:rFonts w:ascii="Verdana" w:hAnsi="Verdana"/>
           <w:color w:val="000000"/>
           <w:sz w:val="22"/>
           <w:szCs w:val="22"/>
         </w:rPr>
+      </w:pPr>
+      <w:r>
+        <w:rPr>
+          <w:rFonts w:ascii="Verdana" w:hAnsi="Verdana"/>
+          <w:color w:val="000000"/>
+          <w:sz w:val="22"/>
+          <w:szCs w:val="22"/>
+        </w:rPr>
+        <w:t xml:space="preserve">Il primo riguardava la collaborazione con un’azienda operante in Cina, nel settore dell’illuminotecnica ed elettronica, alla realizzazione di un nuovo prodotto che si collocherà nella fascia alta di mercato, il cui nome è: “Driver Meccano”. </w:t>
+      </w:r>
+    </w:p>
+    <w:p>
+      <w:pPr>
+        <w:pBdr>
+          <w:top w:val="nil"/>
+          <w:left w:val="nil"/>
+          <w:bottom w:val="nil"/>
+          <w:right w:val="nil"/>
+          <w:between w:val="nil"/>
+        </w:pBdr>
+        <w:jc w:val="both"/>
+        <w:rPr>
+          <w:rFonts w:ascii="Verdana" w:hAnsi="Verdana"/>
+          <w:color w:val="000000"/>
+          <w:sz w:val="22"/>
+          <w:szCs w:val="22"/>
+        </w:rPr>
+      </w:pPr>
+      <w:r>
+        <w:rPr>
+          <w:rFonts w:ascii="Verdana" w:hAnsi="Verdana"/>
+          <w:color w:val="000000"/>
+          <w:sz w:val="22"/>
+          <w:szCs w:val="22"/>
+        </w:rPr>
+        <w:t>Il secondo progetto invece riguarda la realizzazione di alcuni moduli per un software open source il cui nome è: “Magic Mirror2”, applicativo che dovrebbe aggiungere funzionalità smart ad un semplice monitor o ad un pannello LCD.</w:t>
+      </w:r>
+    </w:p>
+    <w:p>
+      <w:pPr>
+        <w:pBdr>
+          <w:top w:val="nil"/>
+          <w:left w:val="nil"/>
+          <w:bottom w:val="nil"/>
+          <w:right w:val="nil"/>
+          <w:between w:val="nil"/>
+        </w:pBdr>
+        <w:jc w:val="both"/>
+        <w:rPr>
+          <w:rFonts w:ascii="Verdana" w:hAnsi="Verdana"/>
+          <w:color w:val="000000"/>
+          <w:sz w:val="22"/>
+          <w:szCs w:val="22"/>
+        </w:rPr>
+      </w:pPr>
+      <w:r>
+        <w:rPr>
+          <w:rFonts w:ascii="Verdana" w:hAnsi="Verdana"/>
+          <w:color w:val="000000"/>
+          <w:sz w:val="22"/>
+          <w:szCs w:val="22"/>
+        </w:rPr>
+        <w:t>Il terzo ed ultimo progetto invece mi ha visto coinvolto nella realizzazione di una specie di gestionale che dovrebbe pianificare le attività del reparto lavorazioni meccaniche all’interno dell’azienda; sfruttando il noto linguaggio C# e gli strumenti di lavoro forniti da Microsoft sono riuscito a creare un’applicazione che, in base alle scelte dell’utente, crea una lavor</w:t>
+      </w:r>
+      <w:r>
+        <w:rPr>
+          <w:rFonts w:ascii="Verdana" w:hAnsi="Verdana"/>
+          <w:color w:val="000000"/>
+          <w:sz w:val="22"/>
+          <w:szCs w:val="22"/>
+        </w:rPr>
         <w:t xml:space="preserve">azione (a sua volta formata da sette </w:t>
       </w:r>
       <w:r>
@@ -4113,7 +4348,6 @@
           <w:right w:val="nil"/>
           <w:between w:val="nil"/>
         </w:pBdr>
-        <w:ind w:left="284"/>
         <w:jc w:val="both"/>
         <w:rPr>
           <w:rFonts w:ascii="Verdana" w:hAnsi="Verdana"/>
@@ -4147,39 +4381,44 @@
           <w:sz w:val="22"/>
           <w:szCs w:val="22"/>
         </w:rPr>
-        <w:t xml:space="preserve">lto importante ma non adatta alle mie ambizioni e alle mie passioni. </w:t>
-      </w:r>
-      <w:bookmarkStart w:id="8" w:name="_GoBack"/>
-      <w:bookmarkEnd w:id="8"/>
-    </w:p>
-    <w:p>
-      <w:pPr>
-        <w:pBdr>
-          <w:top w:val="nil"/>
-          <w:left w:val="nil"/>
-          <w:bottom w:val="nil"/>
-          <w:right w:val="nil"/>
-          <w:between w:val="nil"/>
-        </w:pBdr>
-        <w:jc w:val="both"/>
+        <w:t>lto importante ma non adatta alle mie</w:t>
+      </w:r>
+      <w:r>
+        <w:rPr>
+          <w:rFonts w:ascii="Verdana" w:hAnsi="Verdana"/>
+          <w:color w:val="000000"/>
+          <w:sz w:val="22"/>
+          <w:szCs w:val="22"/>
+        </w:rPr>
+        <w:t xml:space="preserve"> ambizioni e alle mie passioni.</w:t>
+      </w:r>
+    </w:p>
+    <w:p>
+      <w:pPr>
+        <w:pBdr>
+          <w:top w:val="nil"/>
+          <w:left w:val="nil"/>
+          <w:bottom w:val="nil"/>
+          <w:right w:val="nil"/>
+          <w:between w:val="nil"/>
+        </w:pBdr>
         <w:rPr>
           <w:i/>
           <w:color w:val="000000"/>
-          <w:sz w:val="22"/>
-          <w:szCs w:val="22"/>
-        </w:rPr>
-      </w:pPr>
-    </w:p>
-    <w:p>
-      <w:pPr>
-        <w:pBdr>
-          <w:top w:val="nil"/>
-          <w:left w:val="nil"/>
-          <w:bottom w:val="nil"/>
-          <w:right w:val="nil"/>
-          <w:between w:val="nil"/>
-        </w:pBdr>
-        <w:jc w:val="center"/>
+          <w:sz w:val="16"/>
+          <w:szCs w:val="16"/>
+        </w:rPr>
+      </w:pPr>
+    </w:p>
+    <w:p>
+      <w:pPr>
+        <w:pBdr>
+          <w:top w:val="nil"/>
+          <w:left w:val="nil"/>
+          <w:bottom w:val="nil"/>
+          <w:right w:val="nil"/>
+          <w:between w:val="nil"/>
+        </w:pBdr>
         <w:rPr>
           <w:i/>
           <w:color w:val="000000"/>
@@ -4199,7 +4438,6 @@
           <w:between w:val="nil"/>
         </w:pBdr>
         <w:spacing w:before="238" w:after="113"/>
-        <w:ind w:firstLine="576"/>
         <w:rPr>
           <w:rFonts w:ascii="Cambria" w:eastAsia="Cambria" w:hAnsi="Cambria" w:cs="Cambria"/>
           <w:b/>
@@ -4216,7 +4454,19 @@
           <w:sz w:val="28"/>
           <w:szCs w:val="28"/>
         </w:rPr>
+        <w:lastRenderedPageBreak/>
         <w:t>5. Il progetto e le attività realizzate</w:t>
+      </w:r>
+      <w:bookmarkStart w:id="9" w:name="_lnxbz9" w:colFirst="0" w:colLast="0"/>
+      <w:bookmarkEnd w:id="9"/>
+      <w:r>
+        <w:rPr>
+          <w:rFonts w:ascii="Verdana" w:eastAsia="Verdana" w:hAnsi="Verdana" w:cs="Verdana"/>
+          <w:color w:val="000000"/>
+          <w:sz w:val="24"/>
+          <w:szCs w:val="24"/>
+        </w:rPr>
+        <w:br/>
       </w:r>
     </w:p>
     <w:p>
@@ -4230,25 +4480,148 @@
           <w:between w:val="nil"/>
         </w:pBdr>
         <w:spacing w:before="170" w:after="57"/>
-        <w:ind w:left="576"/>
-        <w:rPr>
-          <w:rFonts w:ascii="Verdana" w:eastAsia="Verdana" w:hAnsi="Verdana" w:cs="Verdana"/>
-          <w:color w:val="000000"/>
-          <w:sz w:val="24"/>
-          <w:szCs w:val="24"/>
-        </w:rPr>
-      </w:pPr>
-      <w:bookmarkStart w:id="9" w:name="_lnxbz9" w:colFirst="0" w:colLast="0"/>
-      <w:bookmarkEnd w:id="9"/>
-      <w:r>
-        <w:rPr>
-          <w:rFonts w:ascii="Verdana" w:eastAsia="Verdana" w:hAnsi="Verdana" w:cs="Verdana"/>
-          <w:b/>
-          <w:color w:val="000000"/>
-          <w:sz w:val="24"/>
-          <w:szCs w:val="24"/>
-        </w:rPr>
-        <w:t>5.1. Contesto ed obiettivi del progetto/attività</w:t>
+        <w:jc w:val="both"/>
+        <w:rPr>
+          <w:rFonts w:ascii="Verdana" w:eastAsia="Verdana" w:hAnsi="Verdana" w:cs="Verdana"/>
+          <w:color w:val="000000"/>
+          <w:sz w:val="24"/>
+          <w:szCs w:val="24"/>
+        </w:rPr>
+      </w:pPr>
+      <w:r>
+        <w:rPr>
+          <w:rFonts w:ascii="Verdana" w:eastAsia="Verdana" w:hAnsi="Verdana" w:cs="Verdana"/>
+          <w:color w:val="000000"/>
+          <w:sz w:val="24"/>
+          <w:szCs w:val="24"/>
+        </w:rPr>
+        <w:t>L’obiettivo principale del mio stage è stato quello di collaborare con l’azienda cinese di nome KLiTE</w:t>
+      </w:r>
+      <w:r>
+        <w:rPr>
+          <w:rFonts w:ascii="Verdana" w:eastAsia="Verdana" w:hAnsi="Verdana" w:cs="Verdana"/>
+          <w:color w:val="000000"/>
+          <w:sz w:val="24"/>
+          <w:szCs w:val="24"/>
+        </w:rPr>
+        <w:t>, produttrice di sistemi luminosi e apparati/componenti elettronici con</w:t>
+      </w:r>
+      <w:r>
+        <w:rPr>
+          <w:rFonts w:ascii="Verdana" w:eastAsia="Verdana" w:hAnsi="Verdana" w:cs="Verdana"/>
+          <w:color w:val="000000"/>
+          <w:sz w:val="24"/>
+          <w:szCs w:val="24"/>
+        </w:rPr>
+        <w:t xml:space="preserve"> sede a Shenzen,</w:t>
+      </w:r>
+      <w:r>
+        <w:rPr>
+          <w:rFonts w:ascii="Verdana" w:eastAsia="Verdana" w:hAnsi="Verdana" w:cs="Verdana"/>
+          <w:color w:val="000000"/>
+          <w:sz w:val="24"/>
+          <w:szCs w:val="24"/>
+        </w:rPr>
+        <w:t xml:space="preserve"> all</w:t>
+      </w:r>
+      <w:r>
+        <w:rPr>
+          <w:rFonts w:ascii="Verdana" w:eastAsia="Verdana" w:hAnsi="Verdana" w:cs="Verdana"/>
+          <w:color w:val="000000"/>
+          <w:sz w:val="24"/>
+          <w:szCs w:val="24"/>
+        </w:rPr>
+        <w:t xml:space="preserve">a nascita di un nuovo prodotto: “Il Driver Meccano”, </w:t>
+      </w:r>
+      <w:r>
+        <w:rPr>
+          <w:rFonts w:ascii="Verdana" w:eastAsia="Verdana" w:hAnsi="Verdana" w:cs="Verdana"/>
+          <w:color w:val="000000"/>
+          <w:sz w:val="24"/>
+          <w:szCs w:val="24"/>
+        </w:rPr>
+        <w:t xml:space="preserve">nella fattispecie il mio ruolo è stato quello </w:t>
+      </w:r>
+      <w:r>
+        <w:rPr>
+          <w:rFonts w:ascii="Verdana" w:eastAsia="Verdana" w:hAnsi="Verdana" w:cs="Verdana"/>
+          <w:color w:val="000000"/>
+          <w:sz w:val="24"/>
+          <w:szCs w:val="24"/>
+        </w:rPr>
+        <w:t xml:space="preserve">di verificare </w:t>
+      </w:r>
+      <w:r>
+        <w:rPr>
+          <w:rFonts w:ascii="Verdana" w:eastAsia="Verdana" w:hAnsi="Verdana" w:cs="Verdana"/>
+          <w:color w:val="000000"/>
+          <w:sz w:val="24"/>
+          <w:szCs w:val="24"/>
+        </w:rPr>
+        <w:t xml:space="preserve">e testare </w:t>
+      </w:r>
+      <w:r>
+        <w:rPr>
+          <w:rFonts w:ascii="Verdana" w:eastAsia="Verdana" w:hAnsi="Verdana" w:cs="Verdana"/>
+          <w:color w:val="000000"/>
+          <w:sz w:val="24"/>
+          <w:szCs w:val="24"/>
+        </w:rPr>
+        <w:t>la compatibilità tra</w:t>
+      </w:r>
+      <w:r>
+        <w:rPr>
+          <w:rFonts w:ascii="Verdana" w:eastAsia="Verdana" w:hAnsi="Verdana" w:cs="Verdana"/>
+          <w:color w:val="000000"/>
+          <w:sz w:val="24"/>
+          <w:szCs w:val="24"/>
+        </w:rPr>
+        <w:t xml:space="preserve"> alcuni chip Wi-Fi</w:t>
+      </w:r>
+      <w:r>
+        <w:rPr>
+          <w:rFonts w:ascii="Verdana" w:eastAsia="Verdana" w:hAnsi="Verdana" w:cs="Verdana"/>
+          <w:color w:val="000000"/>
+          <w:sz w:val="24"/>
+          <w:szCs w:val="24"/>
+        </w:rPr>
+        <w:t xml:space="preserve"> e i sistemi softwar</w:t>
+      </w:r>
+      <w:r>
+        <w:rPr>
+          <w:rFonts w:ascii="Verdana" w:eastAsia="Verdana" w:hAnsi="Verdana" w:cs="Verdana"/>
+          <w:color w:val="000000"/>
+          <w:sz w:val="24"/>
+          <w:szCs w:val="24"/>
+        </w:rPr>
+        <w:t>e di Google Home, Amazon Alexa</w:t>
+      </w:r>
+      <w:r>
+        <w:rPr>
+          <w:rFonts w:ascii="Verdana" w:eastAsia="Verdana" w:hAnsi="Verdana" w:cs="Verdana"/>
+          <w:color w:val="000000"/>
+          <w:sz w:val="24"/>
+          <w:szCs w:val="24"/>
+        </w:rPr>
+        <w:t xml:space="preserve"> e Tuya, poiché l’intenzione di questo prodotto è quella di essere controllato tramite la voce di un utente, att</w:t>
+      </w:r>
+      <w:r>
+        <w:rPr>
+          <w:rFonts w:ascii="Verdana" w:eastAsia="Verdana" w:hAnsi="Verdana" w:cs="Verdana"/>
+          <w:color w:val="000000"/>
+          <w:sz w:val="24"/>
+          <w:szCs w:val="24"/>
+        </w:rPr>
+        <w:t xml:space="preserve">raverso un’assistente digitale, </w:t>
+      </w:r>
+      <w:r>
+        <w:rPr>
+          <w:rFonts w:ascii="Verdana" w:eastAsia="Verdana" w:hAnsi="Verdana" w:cs="Verdana"/>
+          <w:color w:val="000000"/>
+          <w:sz w:val="24"/>
+          <w:szCs w:val="24"/>
+        </w:rPr>
+        <w:t xml:space="preserve">rendendo </w:t>
       </w:r>
       <w:r>
         <w:rPr>
@@ -4258,6 +4631,33 @@
           <w:szCs w:val="24"/>
         </w:rPr>
         <w:br/>
+      </w:r>
+      <w:r>
+        <w:rPr>
+          <w:rFonts w:ascii="Verdana" w:eastAsia="Verdana" w:hAnsi="Verdana" w:cs="Verdana"/>
+          <w:color w:val="000000"/>
+          <w:sz w:val="24"/>
+          <w:szCs w:val="24"/>
+        </w:rPr>
+        <w:t>il tutto più app</w:t>
+      </w:r>
+      <w:r>
+        <w:rPr>
+          <w:rFonts w:ascii="Verdana" w:eastAsia="Verdana" w:hAnsi="Verdana" w:cs="Verdana"/>
+          <w:color w:val="000000"/>
+          <w:sz w:val="24"/>
+          <w:szCs w:val="24"/>
+        </w:rPr>
+        <w:t>etibile alle ultime tendenze di</w:t>
+      </w:r>
+      <w:r>
+        <w:rPr>
+          <w:rFonts w:ascii="Verdana" w:eastAsia="Verdana" w:hAnsi="Verdana" w:cs="Verdana"/>
+          <w:color w:val="000000"/>
+          <w:sz w:val="24"/>
+          <w:szCs w:val="24"/>
+        </w:rPr>
+        <w:t xml:space="preserve"> mercato.</w:t>
       </w:r>
     </w:p>
     <w:p>
@@ -4271,7 +4671,6 @@
           <w:between w:val="nil"/>
         </w:pBdr>
         <w:spacing w:before="170" w:after="57"/>
-        <w:ind w:left="567"/>
         <w:jc w:val="both"/>
         <w:rPr>
           <w:rFonts w:ascii="Verdana" w:eastAsia="Verdana" w:hAnsi="Verdana" w:cs="Verdana"/>
@@ -4287,186 +4686,6 @@
           <w:sz w:val="24"/>
           <w:szCs w:val="24"/>
         </w:rPr>
-        <w:t>L’obiettivo principale del mio stage è stato quello di collaborare con l’azienda cinese di nome KLiTE</w:t>
-      </w:r>
-      <w:r>
-        <w:rPr>
-          <w:rFonts w:ascii="Verdana" w:eastAsia="Verdana" w:hAnsi="Verdana" w:cs="Verdana"/>
-          <w:color w:val="000000"/>
-          <w:sz w:val="24"/>
-          <w:szCs w:val="24"/>
-        </w:rPr>
-        <w:t>, produttrice di sistemi luminosi e apparati/componenti elettronici con</w:t>
-      </w:r>
-      <w:r>
-        <w:rPr>
-          <w:rFonts w:ascii="Verdana" w:eastAsia="Verdana" w:hAnsi="Verdana" w:cs="Verdana"/>
-          <w:color w:val="000000"/>
-          <w:sz w:val="24"/>
-          <w:szCs w:val="24"/>
-        </w:rPr>
-        <w:t xml:space="preserve"> sede a Shenzen,</w:t>
-      </w:r>
-      <w:r>
-        <w:rPr>
-          <w:rFonts w:ascii="Verdana" w:eastAsia="Verdana" w:hAnsi="Verdana" w:cs="Verdana"/>
-          <w:color w:val="000000"/>
-          <w:sz w:val="24"/>
-          <w:szCs w:val="24"/>
-        </w:rPr>
-        <w:t xml:space="preserve"> all</w:t>
-      </w:r>
-      <w:r>
-        <w:rPr>
-          <w:rFonts w:ascii="Verdana" w:eastAsia="Verdana" w:hAnsi="Verdana" w:cs="Verdana"/>
-          <w:color w:val="000000"/>
-          <w:sz w:val="24"/>
-          <w:szCs w:val="24"/>
-        </w:rPr>
-        <w:t xml:space="preserve">a nascita di un nuovo prodotto: “Il Driver Meccano”, </w:t>
-      </w:r>
-      <w:r>
-        <w:rPr>
-          <w:rFonts w:ascii="Verdana" w:eastAsia="Verdana" w:hAnsi="Verdana" w:cs="Verdana"/>
-          <w:color w:val="000000"/>
-          <w:sz w:val="24"/>
-          <w:szCs w:val="24"/>
-        </w:rPr>
-        <w:t xml:space="preserve">nella fattispecie il mio ruolo è stato quello </w:t>
-      </w:r>
-      <w:r>
-        <w:rPr>
-          <w:rFonts w:ascii="Verdana" w:eastAsia="Verdana" w:hAnsi="Verdana" w:cs="Verdana"/>
-          <w:color w:val="000000"/>
-          <w:sz w:val="24"/>
-          <w:szCs w:val="24"/>
-        </w:rPr>
-        <w:t xml:space="preserve">di verificare </w:t>
-      </w:r>
-      <w:r>
-        <w:rPr>
-          <w:rFonts w:ascii="Verdana" w:eastAsia="Verdana" w:hAnsi="Verdana" w:cs="Verdana"/>
-          <w:color w:val="000000"/>
-          <w:sz w:val="24"/>
-          <w:szCs w:val="24"/>
-        </w:rPr>
-        <w:t xml:space="preserve">e testare </w:t>
-      </w:r>
-      <w:r>
-        <w:rPr>
-          <w:rFonts w:ascii="Verdana" w:eastAsia="Verdana" w:hAnsi="Verdana" w:cs="Verdana"/>
-          <w:color w:val="000000"/>
-          <w:sz w:val="24"/>
-          <w:szCs w:val="24"/>
-        </w:rPr>
-        <w:t>la compatibilità tra</w:t>
-      </w:r>
-      <w:r>
-        <w:rPr>
-          <w:rFonts w:ascii="Verdana" w:eastAsia="Verdana" w:hAnsi="Verdana" w:cs="Verdana"/>
-          <w:color w:val="000000"/>
-          <w:sz w:val="24"/>
-          <w:szCs w:val="24"/>
-        </w:rPr>
-        <w:t xml:space="preserve"> alcuni chip Wi-Fi</w:t>
-      </w:r>
-      <w:r>
-        <w:rPr>
-          <w:rFonts w:ascii="Verdana" w:eastAsia="Verdana" w:hAnsi="Verdana" w:cs="Verdana"/>
-          <w:color w:val="000000"/>
-          <w:sz w:val="24"/>
-          <w:szCs w:val="24"/>
-        </w:rPr>
-        <w:t xml:space="preserve"> e i sistemi softwar</w:t>
-      </w:r>
-      <w:r>
-        <w:rPr>
-          <w:rFonts w:ascii="Verdana" w:eastAsia="Verdana" w:hAnsi="Verdana" w:cs="Verdana"/>
-          <w:color w:val="000000"/>
-          <w:sz w:val="24"/>
-          <w:szCs w:val="24"/>
-        </w:rPr>
-        <w:t>e di Google Home, Amazon Alexa</w:t>
-      </w:r>
-      <w:r>
-        <w:rPr>
-          <w:rFonts w:ascii="Verdana" w:eastAsia="Verdana" w:hAnsi="Verdana" w:cs="Verdana"/>
-          <w:color w:val="000000"/>
-          <w:sz w:val="24"/>
-          <w:szCs w:val="24"/>
-        </w:rPr>
-        <w:t xml:space="preserve"> e Tuya, poiché l’intenzione di questo prodotto è quella di essere controllato tramite la voce di un utente, att</w:t>
-      </w:r>
-      <w:r>
-        <w:rPr>
-          <w:rFonts w:ascii="Verdana" w:eastAsia="Verdana" w:hAnsi="Verdana" w:cs="Verdana"/>
-          <w:color w:val="000000"/>
-          <w:sz w:val="24"/>
-          <w:szCs w:val="24"/>
-        </w:rPr>
-        <w:t xml:space="preserve">raverso un’assistente digitale, </w:t>
-      </w:r>
-      <w:r>
-        <w:rPr>
-          <w:rFonts w:ascii="Verdana" w:eastAsia="Verdana" w:hAnsi="Verdana" w:cs="Verdana"/>
-          <w:color w:val="000000"/>
-          <w:sz w:val="24"/>
-          <w:szCs w:val="24"/>
-        </w:rPr>
-        <w:t xml:space="preserve">rendendo </w:t>
-      </w:r>
-      <w:r>
-        <w:rPr>
-          <w:rFonts w:ascii="Verdana" w:eastAsia="Verdana" w:hAnsi="Verdana" w:cs="Verdana"/>
-          <w:color w:val="000000"/>
-          <w:sz w:val="24"/>
-          <w:szCs w:val="24"/>
-        </w:rPr>
-        <w:br/>
-      </w:r>
-      <w:r>
-        <w:rPr>
-          <w:rFonts w:ascii="Verdana" w:eastAsia="Verdana" w:hAnsi="Verdana" w:cs="Verdana"/>
-          <w:color w:val="000000"/>
-          <w:sz w:val="24"/>
-          <w:szCs w:val="24"/>
-        </w:rPr>
-        <w:t>il tutto più app</w:t>
-      </w:r>
-      <w:r>
-        <w:rPr>
-          <w:rFonts w:ascii="Verdana" w:eastAsia="Verdana" w:hAnsi="Verdana" w:cs="Verdana"/>
-          <w:color w:val="000000"/>
-          <w:sz w:val="24"/>
-          <w:szCs w:val="24"/>
-        </w:rPr>
-        <w:t>etibile alle ultime tendenze di</w:t>
-      </w:r>
-      <w:r>
-        <w:rPr>
-          <w:rFonts w:ascii="Verdana" w:eastAsia="Verdana" w:hAnsi="Verdana" w:cs="Verdana"/>
-          <w:color w:val="000000"/>
-          <w:sz w:val="24"/>
-          <w:szCs w:val="24"/>
-        </w:rPr>
-        <w:t xml:space="preserve"> mercato.</w:t>
-      </w:r>
-      <w:r>
-        <w:rPr>
-          <w:rFonts w:ascii="Verdana" w:eastAsia="Verdana" w:hAnsi="Verdana" w:cs="Verdana"/>
-          <w:color w:val="000000"/>
-          <w:sz w:val="24"/>
-          <w:szCs w:val="24"/>
-        </w:rPr>
-        <w:br/>
-      </w:r>
-      <w:r>
-        <w:rPr>
-          <w:rFonts w:ascii="Verdana" w:eastAsia="Verdana" w:hAnsi="Verdana" w:cs="Verdana"/>
-          <w:color w:val="000000"/>
-          <w:sz w:val="24"/>
-          <w:szCs w:val="24"/>
-        </w:rPr>
         <w:t>Questo lavoro mi ha entusiasmato molto e mi ha dato la possibilità di collaborare e</w:t>
       </w:r>
       <w:r>
@@ -4647,17 +4866,7 @@
           <w:sz w:val="24"/>
           <w:szCs w:val="24"/>
         </w:rPr>
-        <w:t xml:space="preserve"> chip compatibile con le tecnologie di controllo vocale e </w:t>
-      </w:r>
-      <w:r>
-        <w:rPr>
-          <w:rFonts w:ascii="Verdana" w:eastAsia="Verdana" w:hAnsi="Verdana" w:cs="Verdana"/>
-          <w:color w:val="000000"/>
-          <w:sz w:val="24"/>
-          <w:szCs w:val="24"/>
-        </w:rPr>
-        <w:lastRenderedPageBreak/>
-        <w:t xml:space="preserve">smart assistant precedentemente citate </w:t>
+        <w:t xml:space="preserve"> chip compatibile con le tecnologie di controllo vocale e smart assistant precedentemente citate </w:t>
       </w:r>
       <w:r>
         <w:rPr>
@@ -4861,6 +5070,7 @@
           <w:sz w:val="16"/>
           <w:szCs w:val="16"/>
         </w:rPr>
+        <w:lastRenderedPageBreak/>
         <w:drawing>
           <wp:inline distT="0" distB="0" distL="0" distR="0" wp14:anchorId="516CF13A" wp14:editId="5B6F0CF8">
             <wp:extent cx="5556298" cy="3771900"/>
@@ -5008,7 +5218,6 @@
           <w:sz w:val="24"/>
           <w:szCs w:val="24"/>
         </w:rPr>
-        <w:lastRenderedPageBreak/>
         <w:drawing>
           <wp:inline distT="0" distB="0" distL="0" distR="0">
             <wp:extent cx="3725465" cy="2797649"/>
@@ -5201,7 +5410,6 @@
           <w:between w:val="nil"/>
         </w:pBdr>
         <w:spacing w:before="170" w:after="57"/>
-        <w:ind w:left="567"/>
         <w:jc w:val="both"/>
         <w:rPr>
           <w:rFonts w:ascii="Verdana" w:eastAsia="Verdana" w:hAnsi="Verdana" w:cs="Verdana"/>
@@ -5217,6 +5425,7 @@
           <w:sz w:val="24"/>
           <w:szCs w:val="24"/>
         </w:rPr>
+        <w:lastRenderedPageBreak/>
         <w:t xml:space="preserve">Questo modulo inoltre, data la sua forma necessitava di una scheda elettronica dedicata ed L&amp;S si è rivolta a sua volta all’azienda di </w:t>
       </w:r>
       <w:r>
@@ -5236,6 +5445,15 @@
           <w:szCs w:val="24"/>
         </w:rPr>
         <w:t>nome: ”NEXTA” con sede a Fontanafredda</w:t>
+      </w:r>
+      <w:r>
+        <w:rPr>
+          <w:rFonts w:ascii="Verdana" w:eastAsia="Verdana" w:hAnsi="Verdana" w:cs="Verdana"/>
+          <w:color w:val="000000"/>
+          <w:sz w:val="24"/>
+          <w:szCs w:val="24"/>
+        </w:rPr>
+        <w:t xml:space="preserve"> </w:t>
       </w:r>
       <w:r>
         <w:rPr>
@@ -5411,7 +5629,6 @@
           <w:between w:val="nil"/>
         </w:pBdr>
         <w:spacing w:before="170" w:after="57"/>
-        <w:ind w:left="567"/>
         <w:jc w:val="both"/>
         <w:rPr>
           <w:rFonts w:ascii="Verdana" w:eastAsia="Verdana" w:hAnsi="Verdana" w:cs="Verdana"/>
@@ -5823,17 +6040,7 @@
           <w:sz w:val="24"/>
           <w:szCs w:val="24"/>
         </w:rPr>
-        <w:t xml:space="preserve">in materia di funzionalità e utilizzo, il primo consente a livello stock di visualizzare </w:t>
-      </w:r>
-      <w:r>
-        <w:rPr>
-          <w:rFonts w:ascii="Verdana" w:eastAsia="Verdana" w:hAnsi="Verdana" w:cs="Verdana"/>
-          <w:color w:val="000000"/>
-          <w:sz w:val="24"/>
-          <w:szCs w:val="24"/>
-        </w:rPr>
-        <w:lastRenderedPageBreak/>
-        <w:t>il meteo di una determinata città, le notizie fornite dal New York Times e gli impegni annotati nel proprio calendario. Il secondo permette invece di intrap</w:t>
+        <w:t>in materia di funzionalità e utilizzo, il primo consente a livello stock di visualizzare il meteo di una determinata città, le notizie fornite dal New York Times e gli impegni annotati nel proprio calendario. Il secondo permette invece di intrap</w:t>
       </w:r>
       <w:r>
         <w:rPr>
@@ -6066,7 +6273,7 @@
           <w:sz w:val="24"/>
           <w:szCs w:val="24"/>
         </w:rPr>
-        <w:t xml:space="preserve">è molto ardua, solo utenti con precedente esperienza nella programmazione riuscirebbero a ottenere dei risultati soddisfacenti poiché verrebbe richiesto di entrare all’interno del software e modificare file molto importanti. </w:t>
+        <w:t>è molto ardua, solo utenti con precedente esperienza nella programmazione riuscirebbero a ottenere dei risultati soddisfacenti poiché verrebbe richiesto di entrare all’interno del software e modificare file molto importanti.</w:t>
       </w:r>
     </w:p>
     <w:p>
@@ -6096,6 +6303,7 @@
           <w:sz w:val="24"/>
           <w:szCs w:val="24"/>
         </w:rPr>
+        <w:lastRenderedPageBreak/>
         <w:t xml:space="preserve">/* </w:t>
       </w:r>
       <w:r>
@@ -6128,7 +6336,6 @@
           <w:between w:val="nil"/>
         </w:pBdr>
         <w:spacing w:before="170" w:after="57"/>
-        <w:ind w:left="567"/>
         <w:jc w:val="both"/>
         <w:rPr>
           <w:rFonts w:ascii="Verdana" w:eastAsia="Verdana" w:hAnsi="Verdana" w:cs="Verdana"/>
@@ -6306,17 +6513,7 @@
           <w:sz w:val="24"/>
           <w:szCs w:val="24"/>
         </w:rPr>
-        <w:t xml:space="preserve"> ho </w:t>
-      </w:r>
-      <w:r>
-        <w:rPr>
-          <w:rFonts w:ascii="Verdana" w:eastAsia="Verdana" w:hAnsi="Verdana" w:cs="Verdana"/>
-          <w:color w:val="000000"/>
-          <w:sz w:val="24"/>
-          <w:szCs w:val="24"/>
-        </w:rPr>
-        <w:lastRenderedPageBreak/>
-        <w:t>deciso di usare una libreria, SpreadSheetLight,</w:t>
+        <w:t xml:space="preserve"> ho deciso di usare una libreria, SpreadSheetLight,</w:t>
       </w:r>
       <w:r>
         <w:rPr>
@@ -6453,19 +6650,16 @@
         </w:rPr>
         <w:t>timali ai problemi riscontrati.</w:t>
       </w:r>
-      <w:r>
-        <w:rPr>
-          <w:rFonts w:ascii="Verdana" w:eastAsia="Verdana" w:hAnsi="Verdana" w:cs="Verdana"/>
-          <w:color w:val="000000"/>
-          <w:sz w:val="24"/>
-          <w:szCs w:val="24"/>
-        </w:rPr>
-        <w:t xml:space="preserve"> </w:t>
-      </w:r>
-      <w:bookmarkStart w:id="10" w:name="_35nkun2" w:colFirst="0" w:colLast="0"/>
-      <w:bookmarkStart w:id="11" w:name="_z337ya" w:colFirst="0" w:colLast="0"/>
-      <w:bookmarkEnd w:id="10"/>
-      <w:bookmarkEnd w:id="11"/>
+    </w:p>
+    <w:p>
+      <w:pPr>
+        <w:jc w:val="both"/>
+        <w:rPr>
+          <w:rFonts w:ascii="Verdana" w:eastAsia="Verdana" w:hAnsi="Verdana"/>
+          <w:sz w:val="24"/>
+          <w:szCs w:val="24"/>
+        </w:rPr>
+      </w:pPr>
     </w:p>
     <w:p>
       <w:pPr>
@@ -6521,6 +6715,26 @@
     </w:p>
     <w:p>
       <w:pPr>
+        <w:jc w:val="both"/>
+        <w:rPr>
+          <w:rFonts w:ascii="Verdana" w:eastAsia="Verdana" w:hAnsi="Verdana"/>
+          <w:sz w:val="24"/>
+          <w:szCs w:val="24"/>
+        </w:rPr>
+      </w:pPr>
+    </w:p>
+    <w:p>
+      <w:pPr>
+        <w:jc w:val="both"/>
+        <w:rPr>
+          <w:rFonts w:ascii="Verdana" w:eastAsia="Verdana" w:hAnsi="Verdana"/>
+          <w:sz w:val="24"/>
+          <w:szCs w:val="24"/>
+        </w:rPr>
+      </w:pPr>
+    </w:p>
+    <w:p>
+      <w:pPr>
         <w:keepNext/>
         <w:numPr>
           <w:ilvl w:val="1"/>
@@ -6558,6 +6772,7 @@
           <w:between w:val="nil"/>
         </w:pBdr>
         <w:spacing w:before="238" w:after="113"/>
+        <w:ind w:left="0" w:firstLine="0"/>
         <w:rPr>
           <w:rFonts w:ascii="Cambria" w:eastAsia="Cambria" w:hAnsi="Cambria" w:cs="Cambria"/>
           <w:b/>
@@ -6566,6 +6781,111 @@
           <w:szCs w:val="28"/>
         </w:rPr>
       </w:pPr>
+      <w:r>
+        <w:rPr>
+          <w:rFonts w:ascii="Cambria" w:eastAsia="Cambria" w:hAnsi="Cambria" w:cs="Cambria"/>
+          <w:b/>
+          <w:color w:val="000000"/>
+          <w:sz w:val="28"/>
+          <w:szCs w:val="28"/>
+        </w:rPr>
+        <w:t>6. Risultati conseguiti</w:t>
+      </w:r>
+    </w:p>
+    <w:p>
+      <w:pPr>
+        <w:pStyle w:val="Paragrafoelenco"/>
+        <w:numPr>
+          <w:ilvl w:val="0"/>
+          <w:numId w:val="5"/>
+        </w:numPr>
+        <w:ind w:left="0" w:firstLine="0"/>
+        <w:jc w:val="both"/>
+        <w:rPr>
+          <w:rFonts w:ascii="Verdana" w:eastAsia="Verdana" w:hAnsi="Verdana"/>
+          <w:sz w:val="24"/>
+          <w:szCs w:val="24"/>
+        </w:rPr>
+      </w:pPr>
+      <w:bookmarkStart w:id="10" w:name="_3j2qqm3" w:colFirst="0" w:colLast="0"/>
+      <w:bookmarkEnd w:id="10"/>
+      <w:r>
+        <w:rPr>
+          <w:rFonts w:ascii="Verdana" w:eastAsia="Verdana" w:hAnsi="Verdana"/>
+          <w:sz w:val="24"/>
+          <w:szCs w:val="24"/>
+        </w:rPr>
+        <w:t>Riepilogando ciò che è stato lo stage posso affermare con certezza che</w:t>
+      </w:r>
+      <w:bookmarkStart w:id="11" w:name="_35nkun2" w:colFirst="0" w:colLast="0"/>
+      <w:bookmarkStart w:id="12" w:name="_z337ya" w:colFirst="0" w:colLast="0"/>
+      <w:bookmarkEnd w:id="11"/>
+      <w:bookmarkEnd w:id="12"/>
+      <w:r>
+        <w:rPr>
+          <w:rFonts w:ascii="Verdana" w:eastAsia="Verdana" w:hAnsi="Verdana"/>
+          <w:sz w:val="24"/>
+          <w:szCs w:val="24"/>
+        </w:rPr>
+        <w:t xml:space="preserve"> lo sviluppo del Driver Meccano sta procedendo a ritmi sostenuti e allo stato attuale il prodotto è quasi ultimato; per il progetto inerente alla costruzione dello specchio smart e lo sviluppo di moduli da abbinare all’applicazione di default Magic Mirror2 direi che ho finito, lo specchio è stato realizzato; la form-app, l’applicazione di gestione delle lavorazioni è quasi finita, ma per motivi di tempo credo che la completerò in un futuro per acquisire ancor di più know-how sulla materia. </w:t>
+      </w:r>
+    </w:p>
+    <w:p>
+      <w:pPr>
+        <w:pBdr>
+          <w:top w:val="nil"/>
+          <w:left w:val="nil"/>
+          <w:bottom w:val="nil"/>
+          <w:right w:val="nil"/>
+          <w:between w:val="nil"/>
+        </w:pBdr>
+        <w:ind w:left="720"/>
+        <w:rPr>
+          <w:rFonts w:ascii="Verdana" w:eastAsia="Verdana" w:hAnsi="Verdana" w:cs="Verdana"/>
+          <w:color w:val="000000"/>
+          <w:sz w:val="22"/>
+          <w:szCs w:val="22"/>
+        </w:rPr>
+      </w:pPr>
+    </w:p>
+    <w:p>
+      <w:pPr>
+        <w:keepNext/>
+        <w:numPr>
+          <w:ilvl w:val="0"/>
+          <w:numId w:val="5"/>
+        </w:numPr>
+        <w:pBdr>
+          <w:top w:val="none" w:sz="0" w:space="0" w:color="000000"/>
+          <w:left w:val="none" w:sz="0" w:space="0" w:color="000000"/>
+          <w:bottom w:val="single" w:sz="6" w:space="1" w:color="000000"/>
+          <w:right w:val="none" w:sz="0" w:space="0" w:color="000000"/>
+          <w:between w:val="nil"/>
+        </w:pBdr>
+        <w:spacing w:before="283" w:after="170"/>
+        <w:ind w:left="0" w:firstLine="0"/>
+        <w:jc w:val="center"/>
+        <w:rPr>
+          <w:rFonts w:ascii="Verdana" w:eastAsia="Verdana" w:hAnsi="Verdana" w:cs="Verdana"/>
+          <w:b/>
+          <w:i/>
+          <w:color w:val="000000"/>
+          <w:sz w:val="32"/>
+          <w:szCs w:val="32"/>
+        </w:rPr>
+      </w:pPr>
+      <w:r>
+        <w:rPr>
+          <w:rFonts w:ascii="Verdana" w:eastAsia="Verdana" w:hAnsi="Verdana" w:cs="Verdana"/>
+          <w:b/>
+          <w:i/>
+          <w:color w:val="000000"/>
+          <w:sz w:val="32"/>
+          <w:szCs w:val="32"/>
+        </w:rPr>
+        <w:lastRenderedPageBreak/>
+        <w:t>III PARTE - Conclusioni</w:t>
+      </w:r>
     </w:p>
     <w:p>
       <w:pPr>
@@ -6582,6 +6902,7 @@
           <w:between w:val="nil"/>
         </w:pBdr>
         <w:spacing w:before="238" w:after="113"/>
+        <w:ind w:left="0" w:firstLine="0"/>
         <w:rPr>
           <w:rFonts w:ascii="Cambria" w:eastAsia="Cambria" w:hAnsi="Cambria" w:cs="Cambria"/>
           <w:b/>
@@ -6590,665 +6911,8 @@
           <w:szCs w:val="28"/>
         </w:rPr>
       </w:pPr>
-    </w:p>
-    <w:p>
-      <w:pPr>
-        <w:keepNext/>
-        <w:numPr>
-          <w:ilvl w:val="1"/>
-          <w:numId w:val="5"/>
-        </w:numPr>
-        <w:pBdr>
-          <w:top w:val="none" w:sz="0" w:space="0" w:color="000000"/>
-          <w:left w:val="none" w:sz="0" w:space="0" w:color="000000"/>
-          <w:bottom w:val="single" w:sz="4" w:space="1" w:color="000000"/>
-          <w:right w:val="none" w:sz="0" w:space="0" w:color="000000"/>
-          <w:between w:val="nil"/>
-        </w:pBdr>
-        <w:spacing w:before="238" w:after="113"/>
-        <w:rPr>
-          <w:rFonts w:ascii="Cambria" w:eastAsia="Cambria" w:hAnsi="Cambria" w:cs="Cambria"/>
-          <w:b/>
-          <w:color w:val="000000"/>
-          <w:sz w:val="28"/>
-          <w:szCs w:val="28"/>
-        </w:rPr>
-      </w:pPr>
-    </w:p>
-    <w:p>
-      <w:pPr>
-        <w:keepNext/>
-        <w:numPr>
-          <w:ilvl w:val="1"/>
-          <w:numId w:val="5"/>
-        </w:numPr>
-        <w:pBdr>
-          <w:top w:val="none" w:sz="0" w:space="0" w:color="000000"/>
-          <w:left w:val="none" w:sz="0" w:space="0" w:color="000000"/>
-          <w:bottom w:val="single" w:sz="4" w:space="1" w:color="000000"/>
-          <w:right w:val="none" w:sz="0" w:space="0" w:color="000000"/>
-          <w:between w:val="nil"/>
-        </w:pBdr>
-        <w:spacing w:before="238" w:after="113"/>
-        <w:rPr>
-          <w:rFonts w:ascii="Cambria" w:eastAsia="Cambria" w:hAnsi="Cambria" w:cs="Cambria"/>
-          <w:b/>
-          <w:color w:val="000000"/>
-          <w:sz w:val="28"/>
-          <w:szCs w:val="28"/>
-        </w:rPr>
-      </w:pPr>
-    </w:p>
-    <w:p>
-      <w:pPr>
-        <w:keepNext/>
-        <w:numPr>
-          <w:ilvl w:val="1"/>
-          <w:numId w:val="5"/>
-        </w:numPr>
-        <w:pBdr>
-          <w:top w:val="none" w:sz="0" w:space="0" w:color="000000"/>
-          <w:left w:val="none" w:sz="0" w:space="0" w:color="000000"/>
-          <w:bottom w:val="single" w:sz="4" w:space="1" w:color="000000"/>
-          <w:right w:val="none" w:sz="0" w:space="0" w:color="000000"/>
-          <w:between w:val="nil"/>
-        </w:pBdr>
-        <w:spacing w:before="238" w:after="113"/>
-        <w:rPr>
-          <w:rFonts w:ascii="Cambria" w:eastAsia="Cambria" w:hAnsi="Cambria" w:cs="Cambria"/>
-          <w:b/>
-          <w:color w:val="000000"/>
-          <w:sz w:val="28"/>
-          <w:szCs w:val="28"/>
-        </w:rPr>
-      </w:pPr>
-    </w:p>
-    <w:p>
-      <w:pPr>
-        <w:keepNext/>
-        <w:numPr>
-          <w:ilvl w:val="1"/>
-          <w:numId w:val="5"/>
-        </w:numPr>
-        <w:pBdr>
-          <w:top w:val="none" w:sz="0" w:space="0" w:color="000000"/>
-          <w:left w:val="none" w:sz="0" w:space="0" w:color="000000"/>
-          <w:bottom w:val="single" w:sz="4" w:space="1" w:color="000000"/>
-          <w:right w:val="none" w:sz="0" w:space="0" w:color="000000"/>
-          <w:between w:val="nil"/>
-        </w:pBdr>
-        <w:spacing w:before="238" w:after="113"/>
-        <w:rPr>
-          <w:rFonts w:ascii="Cambria" w:eastAsia="Cambria" w:hAnsi="Cambria" w:cs="Cambria"/>
-          <w:b/>
-          <w:color w:val="000000"/>
-          <w:sz w:val="28"/>
-          <w:szCs w:val="28"/>
-        </w:rPr>
-      </w:pPr>
-    </w:p>
-    <w:p>
-      <w:pPr>
-        <w:keepNext/>
-        <w:numPr>
-          <w:ilvl w:val="1"/>
-          <w:numId w:val="5"/>
-        </w:numPr>
-        <w:pBdr>
-          <w:top w:val="none" w:sz="0" w:space="0" w:color="000000"/>
-          <w:left w:val="none" w:sz="0" w:space="0" w:color="000000"/>
-          <w:bottom w:val="single" w:sz="4" w:space="1" w:color="000000"/>
-          <w:right w:val="none" w:sz="0" w:space="0" w:color="000000"/>
-          <w:between w:val="nil"/>
-        </w:pBdr>
-        <w:spacing w:before="238" w:after="113"/>
-        <w:rPr>
-          <w:rFonts w:ascii="Cambria" w:eastAsia="Cambria" w:hAnsi="Cambria" w:cs="Cambria"/>
-          <w:b/>
-          <w:color w:val="000000"/>
-          <w:sz w:val="28"/>
-          <w:szCs w:val="28"/>
-        </w:rPr>
-      </w:pPr>
-    </w:p>
-    <w:p>
-      <w:pPr>
-        <w:keepNext/>
-        <w:numPr>
-          <w:ilvl w:val="1"/>
-          <w:numId w:val="5"/>
-        </w:numPr>
-        <w:pBdr>
-          <w:top w:val="none" w:sz="0" w:space="0" w:color="000000"/>
-          <w:left w:val="none" w:sz="0" w:space="0" w:color="000000"/>
-          <w:bottom w:val="single" w:sz="4" w:space="1" w:color="000000"/>
-          <w:right w:val="none" w:sz="0" w:space="0" w:color="000000"/>
-          <w:between w:val="nil"/>
-        </w:pBdr>
-        <w:spacing w:before="238" w:after="113"/>
-        <w:rPr>
-          <w:rFonts w:ascii="Cambria" w:eastAsia="Cambria" w:hAnsi="Cambria" w:cs="Cambria"/>
-          <w:b/>
-          <w:color w:val="000000"/>
-          <w:sz w:val="28"/>
-          <w:szCs w:val="28"/>
-        </w:rPr>
-      </w:pPr>
-      <w:r>
-        <w:rPr>
-          <w:rFonts w:ascii="Cambria" w:eastAsia="Cambria" w:hAnsi="Cambria" w:cs="Cambria"/>
-          <w:b/>
-          <w:color w:val="000000"/>
-          <w:sz w:val="28"/>
-          <w:szCs w:val="28"/>
-        </w:rPr>
-        <w:t>6. Risultati conseguiti</w:t>
-      </w:r>
-    </w:p>
-    <w:p>
-      <w:pPr>
-        <w:keepNext/>
-        <w:numPr>
-          <w:ilvl w:val="2"/>
-          <w:numId w:val="5"/>
-        </w:numPr>
-        <w:pBdr>
-          <w:top w:val="none" w:sz="0" w:space="0" w:color="000000"/>
-          <w:left w:val="none" w:sz="0" w:space="0" w:color="000000"/>
-          <w:bottom w:val="none" w:sz="0" w:space="0" w:color="000000"/>
-          <w:right w:val="none" w:sz="0" w:space="0" w:color="000000"/>
-          <w:between w:val="nil"/>
-        </w:pBdr>
-        <w:spacing w:before="170" w:after="57"/>
-        <w:ind w:left="567" w:firstLine="0"/>
-        <w:rPr>
-          <w:rFonts w:ascii="Verdana" w:eastAsia="Verdana" w:hAnsi="Verdana" w:cs="Verdana"/>
-          <w:b/>
-          <w:color w:val="000000"/>
-          <w:sz w:val="24"/>
-          <w:szCs w:val="24"/>
-        </w:rPr>
-      </w:pPr>
-      <w:bookmarkStart w:id="12" w:name="_3j2qqm3" w:colFirst="0" w:colLast="0"/>
-      <w:bookmarkEnd w:id="12"/>
-      <w:r>
-        <w:rPr>
-          <w:rFonts w:ascii="Verdana" w:eastAsia="Verdana" w:hAnsi="Verdana" w:cs="Verdana"/>
-          <w:b/>
-          <w:color w:val="000000"/>
-          <w:sz w:val="24"/>
-          <w:szCs w:val="24"/>
-        </w:rPr>
-        <w:t>6.1. Risultati raggiunti</w:t>
-      </w:r>
-    </w:p>
-    <w:p>
-      <w:pPr>
-        <w:pBdr>
-          <w:top w:val="nil"/>
-          <w:left w:val="nil"/>
-          <w:bottom w:val="nil"/>
-          <w:right w:val="nil"/>
-          <w:between w:val="nil"/>
-        </w:pBdr>
-        <w:ind w:left="567"/>
-        <w:rPr>
-          <w:rFonts w:ascii="Verdana" w:eastAsia="Verdana" w:hAnsi="Verdana" w:cs="Verdana"/>
-          <w:color w:val="000000"/>
-          <w:sz w:val="22"/>
-          <w:szCs w:val="22"/>
-        </w:rPr>
-      </w:pPr>
-      <w:bookmarkStart w:id="13" w:name="_1y810tw" w:colFirst="0" w:colLast="0"/>
+      <w:bookmarkStart w:id="13" w:name="_1ci93xb" w:colFirst="0" w:colLast="0"/>
       <w:bookmarkEnd w:id="13"/>
-      <w:r>
-        <w:rPr>
-          <w:rFonts w:ascii="Verdana" w:eastAsia="Verdana" w:hAnsi="Verdana" w:cs="Verdana"/>
-          <w:color w:val="000000"/>
-          <w:sz w:val="22"/>
-          <w:szCs w:val="22"/>
-        </w:rPr>
-        <w:t>Per lo sviluppo del nuovo dispositivo</w:t>
-      </w:r>
-      <w:r>
-        <w:rPr>
-          <w:rFonts w:ascii="Verdana" w:eastAsia="Verdana" w:hAnsi="Verdana" w:cs="Verdana"/>
-          <w:color w:val="000000"/>
-          <w:sz w:val="22"/>
-          <w:szCs w:val="22"/>
-        </w:rPr>
-        <w:t xml:space="preserve"> Driver Meccano</w:t>
-      </w:r>
-      <w:r>
-        <w:rPr>
-          <w:rFonts w:ascii="Verdana" w:eastAsia="Verdana" w:hAnsi="Verdana" w:cs="Verdana"/>
-          <w:color w:val="000000"/>
-          <w:sz w:val="22"/>
-          <w:szCs w:val="22"/>
-        </w:rPr>
-        <w:t xml:space="preserve"> e quindi la collaborazione con l’azienda cinese KLiTE</w:t>
-      </w:r>
-      <w:r>
-        <w:rPr>
-          <w:rFonts w:ascii="Verdana" w:eastAsia="Verdana" w:hAnsi="Verdana" w:cs="Verdana"/>
-          <w:color w:val="000000"/>
-          <w:sz w:val="22"/>
-          <w:szCs w:val="22"/>
-        </w:rPr>
-        <w:t>,</w:t>
-      </w:r>
-      <w:r>
-        <w:rPr>
-          <w:rFonts w:ascii="Verdana" w:eastAsia="Verdana" w:hAnsi="Verdana" w:cs="Verdana"/>
-          <w:color w:val="000000"/>
-          <w:sz w:val="22"/>
-          <w:szCs w:val="22"/>
-        </w:rPr>
-        <w:t xml:space="preserve"> </w:t>
-      </w:r>
-      <w:r>
-        <w:rPr>
-          <w:rFonts w:ascii="Verdana" w:eastAsia="Verdana" w:hAnsi="Verdana" w:cs="Verdana"/>
-          <w:color w:val="000000"/>
-          <w:sz w:val="22"/>
-          <w:szCs w:val="22"/>
-        </w:rPr>
-        <w:t xml:space="preserve">per </w:t>
-      </w:r>
-      <w:r>
-        <w:rPr>
-          <w:rFonts w:ascii="Verdana" w:eastAsia="Verdana" w:hAnsi="Verdana" w:cs="Verdana"/>
-          <w:color w:val="000000"/>
-          <w:sz w:val="22"/>
-          <w:szCs w:val="22"/>
-        </w:rPr>
-        <w:t xml:space="preserve">la ricerca </w:t>
-      </w:r>
-      <w:r>
-        <w:rPr>
-          <w:rFonts w:ascii="Verdana" w:eastAsia="Verdana" w:hAnsi="Verdana" w:cs="Verdana"/>
-          <w:color w:val="000000"/>
-          <w:sz w:val="22"/>
-          <w:szCs w:val="22"/>
-        </w:rPr>
-        <w:t>e</w:t>
-      </w:r>
-      <w:r>
-        <w:rPr>
-          <w:rFonts w:ascii="Verdana" w:eastAsia="Verdana" w:hAnsi="Verdana" w:cs="Verdana"/>
-          <w:color w:val="000000"/>
-          <w:sz w:val="22"/>
-          <w:szCs w:val="22"/>
-        </w:rPr>
-        <w:t xml:space="preserve"> </w:t>
-      </w:r>
-      <w:r>
-        <w:rPr>
-          <w:rFonts w:ascii="Verdana" w:eastAsia="Verdana" w:hAnsi="Verdana" w:cs="Verdana"/>
-          <w:color w:val="000000"/>
-          <w:sz w:val="22"/>
-          <w:szCs w:val="22"/>
-        </w:rPr>
-        <w:t>la verifica di compatibilità</w:t>
-      </w:r>
-      <w:r>
-        <w:rPr>
-          <w:rFonts w:ascii="Verdana" w:eastAsia="Verdana" w:hAnsi="Verdana" w:cs="Verdana"/>
-          <w:color w:val="000000"/>
-          <w:sz w:val="22"/>
-          <w:szCs w:val="22"/>
-        </w:rPr>
-        <w:t xml:space="preserve"> tra alcuni</w:t>
-      </w:r>
-      <w:r>
-        <w:rPr>
-          <w:rFonts w:ascii="Verdana" w:eastAsia="Verdana" w:hAnsi="Verdana" w:cs="Verdana"/>
-          <w:color w:val="000000"/>
-          <w:sz w:val="22"/>
-          <w:szCs w:val="22"/>
-        </w:rPr>
-        <w:t xml:space="preserve"> chip Wi-Fi ed i software Google Home e Amazon Alexa</w:t>
-      </w:r>
-      <w:r>
-        <w:rPr>
-          <w:rFonts w:ascii="Verdana" w:eastAsia="Verdana" w:hAnsi="Verdana" w:cs="Verdana"/>
-          <w:color w:val="000000"/>
-          <w:sz w:val="22"/>
-          <w:szCs w:val="22"/>
-        </w:rPr>
-        <w:t xml:space="preserve"> ho rag</w:t>
-      </w:r>
-      <w:r>
-        <w:rPr>
-          <w:rFonts w:ascii="Verdana" w:eastAsia="Verdana" w:hAnsi="Verdana" w:cs="Verdana"/>
-          <w:color w:val="000000"/>
-          <w:sz w:val="22"/>
-          <w:szCs w:val="22"/>
-        </w:rPr>
-        <w:t>giunto risultati soddisfacenti, riuscendo in poco tempo a reperire le informazioni necessarie</w:t>
-      </w:r>
-      <w:r>
-        <w:rPr>
-          <w:rFonts w:ascii="Verdana" w:eastAsia="Verdana" w:hAnsi="Verdana" w:cs="Verdana"/>
-          <w:color w:val="000000"/>
-          <w:sz w:val="22"/>
-          <w:szCs w:val="22"/>
-        </w:rPr>
-        <w:t xml:space="preserve"> anche contattando e interloquendo con colleghi di un altro Paese e questo secondo me è stata l’esperienza più significativa dello stage oltre all’aver appreso nuove conoscenze</w:t>
-      </w:r>
-      <w:r>
-        <w:rPr>
-          <w:rFonts w:ascii="Verdana" w:eastAsia="Verdana" w:hAnsi="Verdana" w:cs="Verdana"/>
-          <w:color w:val="000000"/>
-          <w:sz w:val="22"/>
-          <w:szCs w:val="22"/>
-        </w:rPr>
-        <w:t xml:space="preserve">. </w:t>
-      </w:r>
-      <w:r>
-        <w:rPr>
-          <w:rFonts w:ascii="Verdana" w:eastAsia="Verdana" w:hAnsi="Verdana" w:cs="Verdana"/>
-          <w:color w:val="000000"/>
-          <w:sz w:val="22"/>
-          <w:szCs w:val="22"/>
-        </w:rPr>
-        <w:t>Parlando del progetto dello smart mirror e software open source di nome: “Magic Mirror</w:t>
-      </w:r>
-      <w:r>
-        <w:rPr>
-          <w:rFonts w:ascii="Verdana" w:eastAsia="Verdana" w:hAnsi="Verdana" w:cs="Verdana"/>
-          <w:color w:val="000000"/>
-          <w:sz w:val="22"/>
-          <w:szCs w:val="22"/>
-        </w:rPr>
-        <w:t>2</w:t>
-      </w:r>
-      <w:r>
-        <w:rPr>
-          <w:rFonts w:ascii="Verdana" w:eastAsia="Verdana" w:hAnsi="Verdana" w:cs="Verdana"/>
-          <w:color w:val="000000"/>
-          <w:sz w:val="22"/>
-          <w:szCs w:val="22"/>
-        </w:rPr>
-        <w:t xml:space="preserve">” considero i risultati ottenuti sufficienti; inizialmente </w:t>
-      </w:r>
-      <w:r>
-        <w:rPr>
-          <w:rFonts w:ascii="Verdana" w:eastAsia="Verdana" w:hAnsi="Verdana" w:cs="Verdana"/>
-          <w:color w:val="000000"/>
-          <w:sz w:val="22"/>
-          <w:szCs w:val="22"/>
-        </w:rPr>
-        <w:t xml:space="preserve">ero stato incaricato di sviluppare dei moduli da integrare nel software sopra citato, però in seguito ad alcune riflessioni l’azienda ha optato di utilizzare il sistema nel suo stato di default, senza alcuna personalizzazione. </w:t>
-      </w:r>
-      <w:r>
-        <w:rPr>
-          <w:rFonts w:ascii="Verdana" w:eastAsia="Verdana" w:hAnsi="Verdana" w:cs="Verdana"/>
-          <w:color w:val="000000"/>
-          <w:sz w:val="22"/>
-          <w:szCs w:val="22"/>
-        </w:rPr>
-        <w:t xml:space="preserve">Il </w:t>
-      </w:r>
-      <w:r>
-        <w:rPr>
-          <w:rFonts w:ascii="Verdana" w:eastAsia="Verdana" w:hAnsi="Verdana" w:cs="Verdana"/>
-          <w:color w:val="000000"/>
-          <w:sz w:val="22"/>
-          <w:szCs w:val="22"/>
-        </w:rPr>
-        <w:t>programma di gestione delle tempistiche di produzione relative alle macchine a controllo numerico</w:t>
-      </w:r>
-      <w:r>
-        <w:rPr>
-          <w:rFonts w:ascii="Verdana" w:eastAsia="Verdana" w:hAnsi="Verdana" w:cs="Verdana"/>
-          <w:color w:val="000000"/>
-          <w:sz w:val="22"/>
-          <w:szCs w:val="22"/>
-        </w:rPr>
-        <w:t xml:space="preserve"> presenti in aziend</w:t>
-      </w:r>
-      <w:r>
-        <w:rPr>
-          <w:rFonts w:ascii="Verdana" w:eastAsia="Verdana" w:hAnsi="Verdana" w:cs="Verdana"/>
-          <w:color w:val="000000"/>
-          <w:sz w:val="22"/>
-          <w:szCs w:val="22"/>
-        </w:rPr>
-        <w:t xml:space="preserve">a è un work in progress, ogni giorno continuo ad aggiungere e perfezionare le funzionalità che dovrà avere. </w:t>
-      </w:r>
-    </w:p>
-    <w:p>
-      <w:pPr>
-        <w:pBdr>
-          <w:top w:val="nil"/>
-          <w:left w:val="nil"/>
-          <w:bottom w:val="nil"/>
-          <w:right w:val="nil"/>
-          <w:between w:val="nil"/>
-        </w:pBdr>
-        <w:ind w:left="720"/>
-        <w:rPr>
-          <w:rFonts w:ascii="Verdana" w:eastAsia="Verdana" w:hAnsi="Verdana" w:cs="Verdana"/>
-          <w:color w:val="000000"/>
-          <w:sz w:val="22"/>
-          <w:szCs w:val="22"/>
-        </w:rPr>
-      </w:pPr>
-    </w:p>
-    <w:p>
-      <w:pPr>
-        <w:pBdr>
-          <w:top w:val="nil"/>
-          <w:left w:val="nil"/>
-          <w:bottom w:val="nil"/>
-          <w:right w:val="nil"/>
-          <w:between w:val="nil"/>
-        </w:pBdr>
-        <w:ind w:left="567"/>
-        <w:rPr>
-          <w:rFonts w:ascii="Verdana" w:eastAsia="Verdana" w:hAnsi="Verdana" w:cs="Verdana"/>
-          <w:b/>
-          <w:color w:val="000000"/>
-          <w:sz w:val="24"/>
-          <w:szCs w:val="24"/>
-        </w:rPr>
-      </w:pPr>
-      <w:r>
-        <w:rPr>
-          <w:rFonts w:ascii="Verdana" w:eastAsia="Verdana" w:hAnsi="Verdana" w:cs="Verdana"/>
-          <w:b/>
-          <w:color w:val="000000"/>
-          <w:sz w:val="24"/>
-          <w:szCs w:val="24"/>
-        </w:rPr>
-        <w:t>6.2. Criticità riscontrate</w:t>
-      </w:r>
-    </w:p>
-    <w:p>
-      <w:pPr>
-        <w:pBdr>
-          <w:top w:val="nil"/>
-          <w:left w:val="nil"/>
-          <w:bottom w:val="nil"/>
-          <w:right w:val="nil"/>
-          <w:between w:val="nil"/>
-        </w:pBdr>
-        <w:ind w:left="567"/>
-        <w:rPr>
-          <w:rFonts w:ascii="Verdana" w:eastAsia="Verdana" w:hAnsi="Verdana" w:cs="Verdana"/>
-          <w:color w:val="000000"/>
-          <w:sz w:val="22"/>
-          <w:szCs w:val="22"/>
-        </w:rPr>
-      </w:pPr>
-      <w:bookmarkStart w:id="14" w:name="_4i7ojhp" w:colFirst="0" w:colLast="0"/>
-      <w:bookmarkEnd w:id="14"/>
-      <w:r>
-        <w:rPr>
-          <w:rFonts w:ascii="Verdana" w:eastAsia="Verdana" w:hAnsi="Verdana" w:cs="Verdana"/>
-          <w:color w:val="000000"/>
-          <w:sz w:val="22"/>
-          <w:szCs w:val="22"/>
-        </w:rPr>
-        <w:lastRenderedPageBreak/>
-        <w:t>Le principali problematiche che ho riscontrato son</w:t>
-      </w:r>
-      <w:r>
-        <w:rPr>
-          <w:rFonts w:ascii="Verdana" w:eastAsia="Verdana" w:hAnsi="Verdana" w:cs="Verdana"/>
-          <w:color w:val="000000"/>
-          <w:sz w:val="22"/>
-          <w:szCs w:val="22"/>
-        </w:rPr>
-        <w:t>o state durante lo sviluppo del programma per la gestione delle tempi</w:t>
-      </w:r>
-      <w:r>
-        <w:rPr>
-          <w:rFonts w:ascii="Verdana" w:eastAsia="Verdana" w:hAnsi="Verdana" w:cs="Verdana"/>
-          <w:color w:val="000000"/>
-          <w:sz w:val="22"/>
-          <w:szCs w:val="22"/>
-        </w:rPr>
-        <w:t xml:space="preserve">stiche delle macchine cnc, in particolare durante la progettazione ma anche nella stesura del codice, dovendomi più volte fermare e documentarmi </w:t>
-      </w:r>
-      <w:r>
-        <w:rPr>
-          <w:rFonts w:ascii="Verdana" w:eastAsia="Verdana" w:hAnsi="Verdana" w:cs="Verdana"/>
-          <w:color w:val="000000"/>
-          <w:sz w:val="22"/>
-          <w:szCs w:val="22"/>
-        </w:rPr>
-        <w:t xml:space="preserve">su come superare i problemi </w:t>
-      </w:r>
-      <w:r>
-        <w:rPr>
-          <w:rFonts w:ascii="Verdana" w:eastAsia="Verdana" w:hAnsi="Verdana" w:cs="Verdana"/>
-          <w:color w:val="000000"/>
-          <w:sz w:val="22"/>
-          <w:szCs w:val="22"/>
-        </w:rPr>
-        <w:t>incontrati.</w:t>
-      </w:r>
-    </w:p>
-    <w:p>
-      <w:pPr>
-        <w:keepNext/>
-        <w:numPr>
-          <w:ilvl w:val="2"/>
-          <w:numId w:val="5"/>
-        </w:numPr>
-        <w:pBdr>
-          <w:top w:val="none" w:sz="0" w:space="0" w:color="000000"/>
-          <w:left w:val="none" w:sz="0" w:space="0" w:color="000000"/>
-          <w:bottom w:val="none" w:sz="0" w:space="0" w:color="000000"/>
-          <w:right w:val="none" w:sz="0" w:space="0" w:color="000000"/>
-          <w:between w:val="nil"/>
-        </w:pBdr>
-        <w:spacing w:before="170" w:after="57"/>
-        <w:ind w:left="567"/>
-        <w:rPr>
-          <w:rFonts w:ascii="Verdana" w:eastAsia="Verdana" w:hAnsi="Verdana" w:cs="Verdana"/>
-          <w:b/>
-          <w:color w:val="000000"/>
-          <w:sz w:val="24"/>
-          <w:szCs w:val="24"/>
-        </w:rPr>
-      </w:pPr>
-      <w:r>
-        <w:rPr>
-          <w:rFonts w:ascii="Verdana" w:eastAsia="Verdana" w:hAnsi="Verdana" w:cs="Verdana"/>
-          <w:b/>
-          <w:color w:val="000000"/>
-          <w:sz w:val="24"/>
-          <w:szCs w:val="24"/>
-        </w:rPr>
-        <w:t>6.3. Possibili sviluppi</w:t>
-      </w:r>
-      <w:bookmarkStart w:id="15" w:name="_2xcytpi" w:colFirst="0" w:colLast="0"/>
-      <w:bookmarkEnd w:id="15"/>
-      <w:r>
-        <w:rPr>
-          <w:rFonts w:ascii="Verdana" w:eastAsia="Verdana" w:hAnsi="Verdana" w:cs="Verdana"/>
-          <w:b/>
-          <w:color w:val="000000"/>
-          <w:sz w:val="24"/>
-          <w:szCs w:val="24"/>
-        </w:rPr>
-        <w:br/>
-      </w:r>
-      <w:r>
-        <w:rPr>
-          <w:rFonts w:ascii="Verdana" w:eastAsia="Verdana" w:hAnsi="Verdana" w:cs="Verdana"/>
-          <w:color w:val="000000"/>
-          <w:sz w:val="24"/>
-          <w:szCs w:val="24"/>
-        </w:rPr>
-        <w:t>Ci sono le basi per un potenziale sviluppo del il programma che sto realizzando per la gestione delle tempistiche delle macchine a controllo numerico.</w:t>
-      </w:r>
-    </w:p>
-    <w:p>
-      <w:pPr>
-        <w:keepNext/>
-        <w:numPr>
-          <w:ilvl w:val="0"/>
-          <w:numId w:val="5"/>
-        </w:numPr>
-        <w:pBdr>
-          <w:top w:val="none" w:sz="0" w:space="0" w:color="000000"/>
-          <w:left w:val="none" w:sz="0" w:space="0" w:color="000000"/>
-          <w:bottom w:val="single" w:sz="6" w:space="1" w:color="000000"/>
-          <w:right w:val="none" w:sz="0" w:space="0" w:color="000000"/>
-          <w:between w:val="nil"/>
-        </w:pBdr>
-        <w:spacing w:before="283" w:after="170"/>
-        <w:jc w:val="center"/>
-        <w:rPr>
-          <w:rFonts w:ascii="Verdana" w:eastAsia="Verdana" w:hAnsi="Verdana" w:cs="Verdana"/>
-          <w:b/>
-          <w:i/>
-          <w:color w:val="000000"/>
-          <w:sz w:val="32"/>
-          <w:szCs w:val="32"/>
-        </w:rPr>
-      </w:pPr>
-      <w:r>
-        <w:rPr>
-          <w:rFonts w:ascii="Verdana" w:eastAsia="Verdana" w:hAnsi="Verdana" w:cs="Verdana"/>
-          <w:b/>
-          <w:i/>
-          <w:color w:val="000000"/>
-          <w:sz w:val="32"/>
-          <w:szCs w:val="32"/>
-        </w:rPr>
-        <w:t>III PARTE - Conclusioni</w:t>
-      </w:r>
-    </w:p>
-    <w:p>
-      <w:pPr>
-        <w:keepNext/>
-        <w:numPr>
-          <w:ilvl w:val="1"/>
-          <w:numId w:val="5"/>
-        </w:numPr>
-        <w:pBdr>
-          <w:top w:val="none" w:sz="0" w:space="0" w:color="000000"/>
-          <w:left w:val="none" w:sz="0" w:space="0" w:color="000000"/>
-          <w:bottom w:val="single" w:sz="4" w:space="1" w:color="000000"/>
-          <w:right w:val="none" w:sz="0" w:space="0" w:color="000000"/>
-          <w:between w:val="nil"/>
-        </w:pBdr>
-        <w:spacing w:before="238" w:after="113"/>
-        <w:rPr>
-          <w:rFonts w:ascii="Cambria" w:eastAsia="Cambria" w:hAnsi="Cambria" w:cs="Cambria"/>
-          <w:b/>
-          <w:color w:val="000000"/>
-          <w:sz w:val="28"/>
-          <w:szCs w:val="28"/>
-        </w:rPr>
-      </w:pPr>
-      <w:bookmarkStart w:id="16" w:name="_1ci93xb" w:colFirst="0" w:colLast="0"/>
-      <w:bookmarkEnd w:id="16"/>
       <w:r>
         <w:rPr>
           <w:rFonts w:ascii="Cambria" w:eastAsia="Cambria" w:hAnsi="Cambria" w:cs="Cambria"/>
@@ -7345,6 +7009,35 @@
           <w:szCs w:val="22"/>
         </w:rPr>
         <w:t xml:space="preserve"> instaurato un ottimo rapporto.</w:t>
+      </w:r>
+    </w:p>
+    <w:p>
+      <w:pPr>
+        <w:pBdr>
+          <w:top w:val="nil"/>
+          <w:left w:val="nil"/>
+          <w:bottom w:val="nil"/>
+          <w:right w:val="nil"/>
+          <w:between w:val="nil"/>
+        </w:pBdr>
+      </w:pPr>
+    </w:p>
+    <w:p>
+      <w:pPr>
+        <w:pBdr>
+          <w:top w:val="nil"/>
+          <w:left w:val="nil"/>
+          <w:bottom w:val="nil"/>
+          <w:right w:val="nil"/>
+          <w:between w:val="nil"/>
+        </w:pBdr>
+        <w:rPr>
+          <w:i/>
+          <w:color w:val="000000"/>
+        </w:rPr>
+      </w:pPr>
+      <w:r>
+        <w:t>/* AGGIUNGI RIFLESSIONI PERSONALI  */</w:t>
       </w:r>
     </w:p>
     <w:sectPr>
@@ -7482,7 +7175,7 @@
         <w:sz w:val="18"/>
         <w:szCs w:val="18"/>
       </w:rPr>
-      <w:t>7</w:t>
+      <w:t>4</w:t>
     </w:r>
     <w:r>
       <w:rPr>
@@ -9673,6 +9366,12 @@
       <w:contextualSpacing/>
     </w:pPr>
   </w:style>
+  <w:style w:type="paragraph" w:styleId="Nessunaspaziatura">
+    <w:name w:val="No Spacing"/>
+    <w:uiPriority w:val="1"/>
+    <w:qFormat/>
+    <w:rsid w:val="00041A2C"/>
+  </w:style>
 </w:styles>
 </file>
 

</xml_diff>

<commit_message>
Modificata la tesina aggiungendo immagini e allungando pezzi nei capitoletti
</commit_message>
<xml_diff>
--- a/RelazioneStage_TSIOT_Pizzinato_Matteo.dot.docx
+++ b/RelazioneStage_TSIOT_Pizzinato_Matteo.dot.docx
@@ -619,6 +619,7 @@
           <w:docPartUnique/>
         </w:docPartObj>
       </w:sdtPr>
+      <w:sdtEndPr/>
       <w:sdtContent>
         <w:p>
           <w:pPr>
@@ -1930,72 +1931,6 @@
           <w:szCs w:val="22"/>
         </w:rPr>
       </w:pPr>
-      <w:r>
-        <w:rPr>
-          <w:rFonts w:ascii="Verdana" w:eastAsia="Verdana" w:hAnsi="Verdana" w:cs="Verdana"/>
-          <w:color w:val="000000"/>
-          <w:sz w:val="22"/>
-          <w:szCs w:val="22"/>
-        </w:rPr>
-        <w:t>/* SOMMARIO DA ALLUNGARE ?? */</w:t>
-      </w:r>
-    </w:p>
-    <w:p>
-      <w:pPr>
-        <w:pBdr>
-          <w:top w:val="nil"/>
-          <w:left w:val="nil"/>
-          <w:bottom w:val="nil"/>
-          <w:right w:val="nil"/>
-          <w:between w:val="nil"/>
-        </w:pBdr>
-        <w:spacing w:before="283"/>
-        <w:jc w:val="both"/>
-        <w:rPr>
-          <w:rFonts w:ascii="Verdana" w:eastAsia="Verdana" w:hAnsi="Verdana" w:cs="Verdana"/>
-          <w:color w:val="000000"/>
-          <w:sz w:val="22"/>
-          <w:szCs w:val="22"/>
-        </w:rPr>
-      </w:pPr>
-    </w:p>
-    <w:p>
-      <w:pPr>
-        <w:pBdr>
-          <w:top w:val="nil"/>
-          <w:left w:val="nil"/>
-          <w:bottom w:val="nil"/>
-          <w:right w:val="nil"/>
-          <w:between w:val="nil"/>
-        </w:pBdr>
-        <w:spacing w:before="283"/>
-        <w:jc w:val="both"/>
-        <w:rPr>
-          <w:rFonts w:ascii="Verdana" w:eastAsia="Verdana" w:hAnsi="Verdana" w:cs="Verdana"/>
-          <w:color w:val="000000"/>
-          <w:sz w:val="22"/>
-          <w:szCs w:val="22"/>
-        </w:rPr>
-      </w:pPr>
-    </w:p>
-    <w:p>
-      <w:pPr>
-        <w:pBdr>
-          <w:top w:val="nil"/>
-          <w:left w:val="nil"/>
-          <w:bottom w:val="nil"/>
-          <w:right w:val="nil"/>
-          <w:between w:val="nil"/>
-        </w:pBdr>
-        <w:spacing w:before="283"/>
-        <w:jc w:val="both"/>
-        <w:rPr>
-          <w:rFonts w:ascii="Verdana" w:eastAsia="Verdana" w:hAnsi="Verdana" w:cs="Verdana"/>
-          <w:color w:val="000000"/>
-          <w:sz w:val="22"/>
-          <w:szCs w:val="22"/>
-        </w:rPr>
-      </w:pPr>
     </w:p>
     <w:p>
       <w:pPr>
@@ -2395,8 +2330,6 @@
         </w:rPr>
         <w:t xml:space="preserve">luminosi di vario tipo, dalle lampade da scrivania alle plafoniere e solo successivamente, grazie </w:t>
       </w:r>
-      <w:bookmarkStart w:id="6" w:name="_GoBack"/>
-      <w:bookmarkEnd w:id="6"/>
       <w:r>
         <w:rPr>
           <w:rFonts w:ascii="Verdana" w:eastAsia="Verdana" w:hAnsi="Verdana" w:cs="Verdana"/>
@@ -2744,45 +2677,6 @@
           <w:between w:val="nil"/>
         </w:pBdr>
         <w:rPr>
-          <w:rFonts w:ascii="Verdana" w:eastAsia="Verdana" w:hAnsi="Verdana" w:cs="Verdana"/>
-          <w:i/>
-          <w:color w:val="000000"/>
-          <w:sz w:val="16"/>
-          <w:szCs w:val="16"/>
-        </w:rPr>
-      </w:pPr>
-      <w:r>
-        <w:rPr>
-          <w:rFonts w:ascii="Verdana" w:hAnsi="Verdana"/>
-          <w:i/>
-          <w:noProof/>
-          <w:sz w:val="16"/>
-          <w:szCs w:val="16"/>
-        </w:rPr>
-        <w:t>Headquarter, L&amp;S Italia a Brugnera</w:t>
-      </w:r>
-      <w:r>
-        <w:rPr>
-          <w:rFonts w:ascii="Verdana" w:hAnsi="Verdana"/>
-          <w:i/>
-          <w:noProof/>
-          <w:sz w:val="16"/>
-          <w:szCs w:val="16"/>
-        </w:rPr>
-        <w:t xml:space="preserve">                                  </w:t>
-      </w:r>
-      <w:r>
-        <w:rPr>
-          <w:rFonts w:ascii="Verdana" w:hAnsi="Verdana"/>
-          <w:i/>
-          <w:noProof/>
-          <w:sz w:val="16"/>
-          <w:szCs w:val="16"/>
-        </w:rPr>
-        <w:t xml:space="preserve">Sede Operativa di </w:t>
-      </w:r>
-      <w:r>
-        <w:rPr>
           <w:rFonts w:ascii="Verdana" w:hAnsi="Verdana" w:cs="Arial"/>
           <w:i/>
           <w:iCs/>
@@ -2790,8 +2684,85 @@
           <w:szCs w:val="16"/>
           <w:shd w:val="clear" w:color="auto" w:fill="FFFFFF"/>
         </w:rPr>
+      </w:pPr>
+      <w:r>
+        <w:rPr>
+          <w:rFonts w:ascii="Verdana" w:hAnsi="Verdana"/>
+          <w:i/>
+          <w:noProof/>
+          <w:sz w:val="16"/>
+          <w:szCs w:val="16"/>
+        </w:rPr>
+        <w:t>Headquarter, L&amp;S Italia a Brugnera</w:t>
+      </w:r>
+      <w:r>
+        <w:rPr>
+          <w:rFonts w:ascii="Verdana" w:hAnsi="Verdana"/>
+          <w:i/>
+          <w:noProof/>
+          <w:sz w:val="16"/>
+          <w:szCs w:val="16"/>
+        </w:rPr>
+        <w:t xml:space="preserve">                                  </w:t>
+      </w:r>
+      <w:r>
+        <w:rPr>
+          <w:rFonts w:ascii="Verdana" w:hAnsi="Verdana"/>
+          <w:i/>
+          <w:noProof/>
+          <w:sz w:val="16"/>
+          <w:szCs w:val="16"/>
+        </w:rPr>
+        <w:t xml:space="preserve">Sede Operativa di </w:t>
+      </w:r>
+      <w:r>
+        <w:rPr>
+          <w:rFonts w:ascii="Verdana" w:hAnsi="Verdana" w:cs="Arial"/>
+          <w:i/>
+          <w:iCs/>
+          <w:sz w:val="16"/>
+          <w:szCs w:val="16"/>
+          <w:shd w:val="clear" w:color="auto" w:fill="FFFFFF"/>
+        </w:rPr>
         <w:t>Daimlerring</w:t>
       </w:r>
+    </w:p>
+    <w:p>
+      <w:pPr>
+        <w:pBdr>
+          <w:top w:val="nil"/>
+          <w:left w:val="nil"/>
+          <w:bottom w:val="nil"/>
+          <w:right w:val="nil"/>
+          <w:between w:val="nil"/>
+        </w:pBdr>
+        <w:rPr>
+          <w:rFonts w:ascii="Verdana" w:hAnsi="Verdana" w:cs="Arial"/>
+          <w:i/>
+          <w:iCs/>
+          <w:sz w:val="16"/>
+          <w:szCs w:val="16"/>
+          <w:shd w:val="clear" w:color="auto" w:fill="FFFFFF"/>
+        </w:rPr>
+      </w:pPr>
+    </w:p>
+    <w:p>
+      <w:pPr>
+        <w:pBdr>
+          <w:top w:val="nil"/>
+          <w:left w:val="nil"/>
+          <w:bottom w:val="nil"/>
+          <w:right w:val="nil"/>
+          <w:between w:val="nil"/>
+        </w:pBdr>
+        <w:rPr>
+          <w:rFonts w:ascii="Verdana" w:eastAsia="Verdana" w:hAnsi="Verdana" w:cs="Verdana"/>
+          <w:i/>
+          <w:color w:val="000000"/>
+          <w:sz w:val="16"/>
+          <w:szCs w:val="16"/>
+        </w:rPr>
+      </w:pPr>
     </w:p>
     <w:p>
       <w:pPr>
@@ -3138,7 +3109,6 @@
           <w:sz w:val="22"/>
           <w:szCs w:val="22"/>
         </w:rPr>
-        <w:lastRenderedPageBreak/>
         <w:t xml:space="preserve">La mia introduzione </w:t>
       </w:r>
       <w:r>
@@ -3329,24 +3299,6 @@
           <w:szCs w:val="22"/>
         </w:rPr>
       </w:pPr>
-    </w:p>
-    <w:p>
-      <w:pPr>
-        <w:pBdr>
-          <w:top w:val="nil"/>
-          <w:left w:val="nil"/>
-          <w:bottom w:val="nil"/>
-          <w:right w:val="nil"/>
-          <w:between w:val="nil"/>
-        </w:pBdr>
-        <w:ind w:left="-993" w:hanging="284"/>
-        <w:rPr>
-          <w:rFonts w:ascii="Verdana" w:eastAsia="Verdana" w:hAnsi="Verdana" w:cs="Verdana"/>
-          <w:color w:val="000000"/>
-          <w:sz w:val="22"/>
-          <w:szCs w:val="22"/>
-        </w:rPr>
-      </w:pPr>
       <w:r>
         <w:rPr>
           <w:rFonts w:ascii="Verdana" w:eastAsia="Verdana" w:hAnsi="Verdana" w:cs="Verdana"/>
@@ -3356,10 +3308,18 @@
           <w:szCs w:val="22"/>
         </w:rPr>
         <w:drawing>
-          <wp:inline distT="0" distB="0" distL="0" distR="0">
-            <wp:extent cx="7139940" cy="4778851"/>
-            <wp:effectExtent l="0" t="0" r="3810" b="3175"/>
-            <wp:docPr id="20" name="Immagine 20"/>
+          <wp:anchor distT="0" distB="0" distL="114300" distR="114300" simplePos="0" relativeHeight="251660288" behindDoc="0" locked="0" layoutInCell="1" allowOverlap="1">
+            <wp:simplePos x="0" y="0"/>
+            <wp:positionH relativeFrom="column">
+              <wp:posOffset>-374015</wp:posOffset>
+            </wp:positionH>
+            <wp:positionV relativeFrom="paragraph">
+              <wp:posOffset>172085</wp:posOffset>
+            </wp:positionV>
+            <wp:extent cx="6537960" cy="4375937"/>
+            <wp:effectExtent l="0" t="0" r="0" b="5715"/>
+            <wp:wrapSquare wrapText="bothSides"/>
+            <wp:docPr id="12" name="Immagine 12"/>
             <wp:cNvGraphicFramePr>
               <a:graphicFrameLocks xmlns:a="http://schemas.openxmlformats.org/drawingml/2006/main" noChangeAspect="1"/>
             </wp:cNvGraphicFramePr>
@@ -3367,7 +3327,7 @@
               <a:graphicData uri="http://schemas.openxmlformats.org/drawingml/2006/picture">
                 <pic:pic xmlns:pic="http://schemas.openxmlformats.org/drawingml/2006/picture">
                   <pic:nvPicPr>
-                    <pic:cNvPr id="20" name="Immagine2.jpg"/>
+                    <pic:cNvPr id="12" name="Immagine2.jpg"/>
                     <pic:cNvPicPr/>
                   </pic:nvPicPr>
                   <pic:blipFill>
@@ -3385,7 +3345,7 @@
                   <pic:spPr>
                     <a:xfrm>
                       <a:off x="0" y="0"/>
-                      <a:ext cx="7188365" cy="4811262"/>
+                      <a:ext cx="6537960" cy="4375937"/>
                     </a:xfrm>
                     <a:prstGeom prst="rect">
                       <a:avLst/>
@@ -3394,7 +3354,7 @@
                 </pic:pic>
               </a:graphicData>
             </a:graphic>
-          </wp:inline>
+          </wp:anchor>
         </w:drawing>
       </w:r>
     </w:p>
@@ -3407,24 +3367,8 @@
           <w:right w:val="nil"/>
           <w:between w:val="nil"/>
         </w:pBdr>
-        <w:rPr>
-          <w:rFonts w:ascii="Verdana" w:eastAsia="Verdana" w:hAnsi="Verdana" w:cs="Verdana"/>
-          <w:color w:val="000000"/>
-          <w:sz w:val="22"/>
-          <w:szCs w:val="22"/>
-        </w:rPr>
-      </w:pPr>
-    </w:p>
-    <w:p>
-      <w:pPr>
-        <w:pBdr>
-          <w:top w:val="nil"/>
-          <w:left w:val="nil"/>
-          <w:bottom w:val="nil"/>
-          <w:right w:val="nil"/>
-          <w:between w:val="nil"/>
-        </w:pBdr>
-        <w:ind w:left="-1134"/>
+        <w:ind w:left="-993" w:hanging="284"/>
+        <w:jc w:val="center"/>
         <w:rPr>
           <w:rFonts w:ascii="Verdana" w:eastAsia="Verdana" w:hAnsi="Verdana" w:cs="Verdana"/>
           <w:color w:val="000000"/>
@@ -3432,15 +3376,24 @@
           <w:szCs w:val="14"/>
         </w:rPr>
       </w:pPr>
-      <w:r>
+    </w:p>
+    <w:p>
+      <w:pPr>
+        <w:pBdr>
+          <w:top w:val="nil"/>
+          <w:left w:val="nil"/>
+          <w:bottom w:val="nil"/>
+          <w:right w:val="nil"/>
+          <w:between w:val="nil"/>
+        </w:pBdr>
+        <w:ind w:left="-993" w:hanging="284"/>
         <w:rPr>
           <w:rFonts w:ascii="Verdana" w:eastAsia="Verdana" w:hAnsi="Verdana" w:cs="Verdana"/>
           <w:color w:val="000000"/>
           <w:sz w:val="14"/>
           <w:szCs w:val="14"/>
         </w:rPr>
-        <w:t>Organigramma del</w:t>
-      </w:r>
+      </w:pPr>
       <w:r>
         <w:rPr>
           <w:rFonts w:ascii="Verdana" w:eastAsia="Verdana" w:hAnsi="Verdana" w:cs="Verdana"/>
@@ -3448,6 +3401,24 @@
           <w:sz w:val="14"/>
           <w:szCs w:val="14"/>
         </w:rPr>
+        <w:t xml:space="preserve">                 </w:t>
+      </w:r>
+      <w:r>
+        <w:rPr>
+          <w:rFonts w:ascii="Verdana" w:eastAsia="Verdana" w:hAnsi="Verdana" w:cs="Verdana"/>
+          <w:color w:val="000000"/>
+          <w:sz w:val="14"/>
+          <w:szCs w:val="14"/>
+        </w:rPr>
+        <w:t>Organigramma del</w:t>
+      </w:r>
+      <w:r>
+        <w:rPr>
+          <w:rFonts w:ascii="Verdana" w:eastAsia="Verdana" w:hAnsi="Verdana" w:cs="Verdana"/>
+          <w:color w:val="000000"/>
+          <w:sz w:val="14"/>
+          <w:szCs w:val="14"/>
+        </w:rPr>
         <w:t>l’azienda e dei vari reparti di interesse</w:t>
       </w:r>
     </w:p>
@@ -3517,6 +3488,24 @@
           <w:between w:val="nil"/>
         </w:pBdr>
         <w:ind w:left="-567" w:hanging="284"/>
+        <w:rPr>
+          <w:rFonts w:ascii="Verdana" w:eastAsia="Verdana" w:hAnsi="Verdana" w:cs="Verdana"/>
+          <w:color w:val="000000"/>
+          <w:sz w:val="14"/>
+          <w:szCs w:val="14"/>
+        </w:rPr>
+      </w:pPr>
+    </w:p>
+    <w:p>
+      <w:pPr>
+        <w:pBdr>
+          <w:top w:val="nil"/>
+          <w:left w:val="nil"/>
+          <w:bottom w:val="nil"/>
+          <w:right w:val="nil"/>
+          <w:between w:val="nil"/>
+        </w:pBdr>
+        <w:ind w:left="-993"/>
         <w:rPr>
           <w:rFonts w:ascii="Verdana" w:eastAsia="Verdana" w:hAnsi="Verdana" w:cs="Verdana"/>
           <w:color w:val="000000"/>
@@ -3537,13 +3526,13 @@
           <wp:anchor distT="0" distB="0" distL="114300" distR="114300" simplePos="0" relativeHeight="251659264" behindDoc="0" locked="0" layoutInCell="1" allowOverlap="1">
             <wp:simplePos x="0" y="0"/>
             <wp:positionH relativeFrom="column">
-              <wp:posOffset>-648335</wp:posOffset>
+              <wp:posOffset>-412115</wp:posOffset>
             </wp:positionH>
             <wp:positionV relativeFrom="paragraph">
-              <wp:posOffset>121285</wp:posOffset>
+              <wp:posOffset>157480</wp:posOffset>
             </wp:positionV>
-            <wp:extent cx="7031355" cy="3374390"/>
-            <wp:effectExtent l="0" t="0" r="0" b="0"/>
+            <wp:extent cx="6667500" cy="3199130"/>
+            <wp:effectExtent l="0" t="0" r="0" b="1270"/>
             <wp:wrapSquare wrapText="bothSides"/>
             <wp:docPr id="10" name="Immagine 1">
               <a:extLst xmlns:a="http://schemas.openxmlformats.org/drawingml/2006/main">
@@ -3585,7 +3574,7 @@
                   <pic:spPr>
                     <a:xfrm>
                       <a:off x="0" y="0"/>
-                      <a:ext cx="7031355" cy="3374390"/>
+                      <a:ext cx="6667500" cy="3199130"/>
                     </a:xfrm>
                     <a:prstGeom prst="rect">
                       <a:avLst/>
@@ -3635,28 +3624,19 @@
         <w:rPr>
           <w:rFonts w:ascii="Verdana" w:eastAsia="Verdana" w:hAnsi="Verdana" w:cs="Verdana"/>
           <w:color w:val="000000"/>
+          <w:sz w:val="22"/>
+          <w:szCs w:val="22"/>
+        </w:rPr>
+      </w:pPr>
+      <w:r>
+        <w:rPr>
+          <w:rFonts w:ascii="Verdana" w:eastAsia="Verdana" w:hAnsi="Verdana" w:cs="Verdana"/>
+          <w:color w:val="000000"/>
           <w:sz w:val="14"/>
           <w:szCs w:val="14"/>
         </w:rPr>
-      </w:pPr>
-    </w:p>
-    <w:p>
-      <w:pPr>
-        <w:pBdr>
-          <w:top w:val="nil"/>
-          <w:left w:val="nil"/>
-          <w:bottom w:val="nil"/>
-          <w:right w:val="nil"/>
-          <w:between w:val="nil"/>
-        </w:pBdr>
-        <w:ind w:left="-993"/>
-        <w:rPr>
-          <w:rFonts w:ascii="Verdana" w:eastAsia="Verdana" w:hAnsi="Verdana" w:cs="Verdana"/>
-          <w:color w:val="000000"/>
-          <w:sz w:val="22"/>
-          <w:szCs w:val="22"/>
-        </w:rPr>
-      </w:pPr>
+        <w:t xml:space="preserve">       </w:t>
+      </w:r>
       <w:r>
         <w:rPr>
           <w:rFonts w:ascii="Verdana" w:eastAsia="Verdana" w:hAnsi="Verdana" w:cs="Verdana"/>
@@ -3837,15 +3817,6 @@
           <w:szCs w:val="22"/>
         </w:rPr>
       </w:pPr>
-      <w:r>
-        <w:rPr>
-          <w:rFonts w:ascii="Verdana" w:eastAsia="Verdana" w:hAnsi="Verdana" w:cs="Verdana"/>
-          <w:color w:val="000000"/>
-          <w:sz w:val="22"/>
-          <w:szCs w:val="22"/>
-        </w:rPr>
-        <w:t xml:space="preserve">DA RIFARE L’ORGANIGRAMMA IN VERTICALE </w:t>
-      </w:r>
     </w:p>
     <w:p>
       <w:pPr>
@@ -4126,6 +4097,24 @@
           <w:right w:val="nil"/>
           <w:between w:val="nil"/>
         </w:pBdr>
+        <w:jc w:val="center"/>
+        <w:rPr>
+          <w:rFonts w:ascii="Verdana" w:eastAsia="Verdana" w:hAnsi="Verdana" w:cs="Verdana"/>
+          <w:color w:val="000000"/>
+          <w:sz w:val="22"/>
+          <w:szCs w:val="22"/>
+        </w:rPr>
+      </w:pPr>
+    </w:p>
+    <w:p>
+      <w:pPr>
+        <w:pBdr>
+          <w:top w:val="nil"/>
+          <w:left w:val="nil"/>
+          <w:bottom w:val="nil"/>
+          <w:right w:val="nil"/>
+          <w:between w:val="nil"/>
+        </w:pBdr>
         <w:rPr>
           <w:i/>
           <w:color w:val="000000"/>
@@ -4133,8 +4122,8 @@
           <w:szCs w:val="22"/>
         </w:rPr>
       </w:pPr>
-      <w:bookmarkStart w:id="7" w:name="_4d34og8" w:colFirst="0" w:colLast="0"/>
-      <w:bookmarkEnd w:id="7"/>
+      <w:bookmarkStart w:id="6" w:name="_4d34og8" w:colFirst="0" w:colLast="0"/>
+      <w:bookmarkEnd w:id="6"/>
     </w:p>
     <w:p>
       <w:pPr>
@@ -4174,8 +4163,8 @@
         <w:lastRenderedPageBreak/>
         <w:t>II PARTE - Lo stage</w:t>
       </w:r>
-      <w:bookmarkStart w:id="8" w:name="_3rdcrjn" w:colFirst="0" w:colLast="0"/>
-      <w:bookmarkEnd w:id="8"/>
+      <w:bookmarkStart w:id="7" w:name="_3rdcrjn" w:colFirst="0" w:colLast="0"/>
+      <w:bookmarkEnd w:id="7"/>
     </w:p>
     <w:p>
       <w:pPr>
@@ -4457,8 +4446,8 @@
         <w:lastRenderedPageBreak/>
         <w:t>5. Il progetto e le attività realizzate</w:t>
       </w:r>
-      <w:bookmarkStart w:id="9" w:name="_lnxbz9" w:colFirst="0" w:colLast="0"/>
-      <w:bookmarkEnd w:id="9"/>
+      <w:bookmarkStart w:id="8" w:name="_lnxbz9" w:colFirst="0" w:colLast="0"/>
+      <w:bookmarkEnd w:id="8"/>
       <w:r>
         <w:rPr>
           <w:rFonts w:ascii="Verdana" w:eastAsia="Verdana" w:hAnsi="Verdana" w:cs="Verdana"/>
@@ -4484,16 +4473,16 @@
         <w:rPr>
           <w:rFonts w:ascii="Verdana" w:eastAsia="Verdana" w:hAnsi="Verdana" w:cs="Verdana"/>
           <w:color w:val="000000"/>
-          <w:sz w:val="24"/>
-          <w:szCs w:val="24"/>
-        </w:rPr>
-      </w:pPr>
-      <w:r>
-        <w:rPr>
-          <w:rFonts w:ascii="Verdana" w:eastAsia="Verdana" w:hAnsi="Verdana" w:cs="Verdana"/>
-          <w:color w:val="000000"/>
-          <w:sz w:val="24"/>
-          <w:szCs w:val="24"/>
+          <w:sz w:val="22"/>
+          <w:szCs w:val="22"/>
+        </w:rPr>
+      </w:pPr>
+      <w:r>
+        <w:rPr>
+          <w:rFonts w:ascii="Verdana" w:eastAsia="Verdana" w:hAnsi="Verdana" w:cs="Verdana"/>
+          <w:color w:val="000000"/>
+          <w:sz w:val="22"/>
+          <w:szCs w:val="22"/>
         </w:rPr>
         <w:t>L’obiettivo principale del mio stage è stato quello di collaborare con l’azienda cinese di nome KLiTE</w:t>
       </w:r>
@@ -4501,8 +4490,8 @@
         <w:rPr>
           <w:rFonts w:ascii="Verdana" w:eastAsia="Verdana" w:hAnsi="Verdana" w:cs="Verdana"/>
           <w:color w:val="000000"/>
-          <w:sz w:val="24"/>
-          <w:szCs w:val="24"/>
+          <w:sz w:val="22"/>
+          <w:szCs w:val="22"/>
         </w:rPr>
         <w:t>, produttrice di sistemi luminosi e apparati/componenti elettronici con</w:t>
       </w:r>
@@ -4510,8 +4499,8 @@
         <w:rPr>
           <w:rFonts w:ascii="Verdana" w:eastAsia="Verdana" w:hAnsi="Verdana" w:cs="Verdana"/>
           <w:color w:val="000000"/>
-          <w:sz w:val="24"/>
-          <w:szCs w:val="24"/>
+          <w:sz w:val="22"/>
+          <w:szCs w:val="22"/>
         </w:rPr>
         <w:t xml:space="preserve"> sede a Shenzen,</w:t>
       </w:r>
@@ -4519,8 +4508,8 @@
         <w:rPr>
           <w:rFonts w:ascii="Verdana" w:eastAsia="Verdana" w:hAnsi="Verdana" w:cs="Verdana"/>
           <w:color w:val="000000"/>
-          <w:sz w:val="24"/>
-          <w:szCs w:val="24"/>
+          <w:sz w:val="22"/>
+          <w:szCs w:val="22"/>
         </w:rPr>
         <w:t xml:space="preserve"> all</w:t>
       </w:r>
@@ -4528,8 +4517,8 @@
         <w:rPr>
           <w:rFonts w:ascii="Verdana" w:eastAsia="Verdana" w:hAnsi="Verdana" w:cs="Verdana"/>
           <w:color w:val="000000"/>
-          <w:sz w:val="24"/>
-          <w:szCs w:val="24"/>
+          <w:sz w:val="22"/>
+          <w:szCs w:val="22"/>
         </w:rPr>
         <w:t xml:space="preserve">a nascita di un nuovo prodotto: “Il Driver Meccano”, </w:t>
       </w:r>
@@ -4537,8 +4526,8 @@
         <w:rPr>
           <w:rFonts w:ascii="Verdana" w:eastAsia="Verdana" w:hAnsi="Verdana" w:cs="Verdana"/>
           <w:color w:val="000000"/>
-          <w:sz w:val="24"/>
-          <w:szCs w:val="24"/>
+          <w:sz w:val="22"/>
+          <w:szCs w:val="22"/>
         </w:rPr>
         <w:t xml:space="preserve">nella fattispecie il mio ruolo è stato quello </w:t>
       </w:r>
@@ -4546,8 +4535,8 @@
         <w:rPr>
           <w:rFonts w:ascii="Verdana" w:eastAsia="Verdana" w:hAnsi="Verdana" w:cs="Verdana"/>
           <w:color w:val="000000"/>
-          <w:sz w:val="24"/>
-          <w:szCs w:val="24"/>
+          <w:sz w:val="22"/>
+          <w:szCs w:val="22"/>
         </w:rPr>
         <w:t xml:space="preserve">di verificare </w:t>
       </w:r>
@@ -4555,8 +4544,8 @@
         <w:rPr>
           <w:rFonts w:ascii="Verdana" w:eastAsia="Verdana" w:hAnsi="Verdana" w:cs="Verdana"/>
           <w:color w:val="000000"/>
-          <w:sz w:val="24"/>
-          <w:szCs w:val="24"/>
+          <w:sz w:val="22"/>
+          <w:szCs w:val="22"/>
         </w:rPr>
         <w:t xml:space="preserve">e testare </w:t>
       </w:r>
@@ -4564,8 +4553,8 @@
         <w:rPr>
           <w:rFonts w:ascii="Verdana" w:eastAsia="Verdana" w:hAnsi="Verdana" w:cs="Verdana"/>
           <w:color w:val="000000"/>
-          <w:sz w:val="24"/>
-          <w:szCs w:val="24"/>
+          <w:sz w:val="22"/>
+          <w:szCs w:val="22"/>
         </w:rPr>
         <w:t>la compatibilità tra</w:t>
       </w:r>
@@ -4573,8 +4562,8 @@
         <w:rPr>
           <w:rFonts w:ascii="Verdana" w:eastAsia="Verdana" w:hAnsi="Verdana" w:cs="Verdana"/>
           <w:color w:val="000000"/>
-          <w:sz w:val="24"/>
-          <w:szCs w:val="24"/>
+          <w:sz w:val="22"/>
+          <w:szCs w:val="22"/>
         </w:rPr>
         <w:t xml:space="preserve"> alcuni chip Wi-Fi</w:t>
       </w:r>
@@ -4582,8 +4571,8 @@
         <w:rPr>
           <w:rFonts w:ascii="Verdana" w:eastAsia="Verdana" w:hAnsi="Verdana" w:cs="Verdana"/>
           <w:color w:val="000000"/>
-          <w:sz w:val="24"/>
-          <w:szCs w:val="24"/>
+          <w:sz w:val="22"/>
+          <w:szCs w:val="22"/>
         </w:rPr>
         <w:t xml:space="preserve"> e i sistemi softwar</w:t>
       </w:r>
@@ -4591,8 +4580,8 @@
         <w:rPr>
           <w:rFonts w:ascii="Verdana" w:eastAsia="Verdana" w:hAnsi="Verdana" w:cs="Verdana"/>
           <w:color w:val="000000"/>
-          <w:sz w:val="24"/>
-          <w:szCs w:val="24"/>
+          <w:sz w:val="22"/>
+          <w:szCs w:val="22"/>
         </w:rPr>
         <w:t>e di Google Home, Amazon Alexa</w:t>
       </w:r>
@@ -4600,8 +4589,8 @@
         <w:rPr>
           <w:rFonts w:ascii="Verdana" w:eastAsia="Verdana" w:hAnsi="Verdana" w:cs="Verdana"/>
           <w:color w:val="000000"/>
-          <w:sz w:val="24"/>
-          <w:szCs w:val="24"/>
+          <w:sz w:val="22"/>
+          <w:szCs w:val="22"/>
         </w:rPr>
         <w:t xml:space="preserve"> e Tuya, poiché l’intenzione di questo prodotto è quella di essere controllato tramite la voce di un utente, att</w:t>
       </w:r>
@@ -4609,8 +4598,8 @@
         <w:rPr>
           <w:rFonts w:ascii="Verdana" w:eastAsia="Verdana" w:hAnsi="Verdana" w:cs="Verdana"/>
           <w:color w:val="000000"/>
-          <w:sz w:val="24"/>
-          <w:szCs w:val="24"/>
+          <w:sz w:val="22"/>
+          <w:szCs w:val="22"/>
         </w:rPr>
         <w:t xml:space="preserve">raverso un’assistente digitale, </w:t>
       </w:r>
@@ -4618,8 +4607,8 @@
         <w:rPr>
           <w:rFonts w:ascii="Verdana" w:eastAsia="Verdana" w:hAnsi="Verdana" w:cs="Verdana"/>
           <w:color w:val="000000"/>
-          <w:sz w:val="24"/>
-          <w:szCs w:val="24"/>
+          <w:sz w:val="22"/>
+          <w:szCs w:val="22"/>
         </w:rPr>
         <w:t xml:space="preserve">rendendo </w:t>
       </w:r>
@@ -4627,8 +4616,8 @@
         <w:rPr>
           <w:rFonts w:ascii="Verdana" w:eastAsia="Verdana" w:hAnsi="Verdana" w:cs="Verdana"/>
           <w:color w:val="000000"/>
-          <w:sz w:val="24"/>
-          <w:szCs w:val="24"/>
+          <w:sz w:val="22"/>
+          <w:szCs w:val="22"/>
         </w:rPr>
         <w:br/>
       </w:r>
@@ -4636,8 +4625,8 @@
         <w:rPr>
           <w:rFonts w:ascii="Verdana" w:eastAsia="Verdana" w:hAnsi="Verdana" w:cs="Verdana"/>
           <w:color w:val="000000"/>
-          <w:sz w:val="24"/>
-          <w:szCs w:val="24"/>
+          <w:sz w:val="22"/>
+          <w:szCs w:val="22"/>
         </w:rPr>
         <w:t>il tutto più app</w:t>
       </w:r>
@@ -4645,8 +4634,8 @@
         <w:rPr>
           <w:rFonts w:ascii="Verdana" w:eastAsia="Verdana" w:hAnsi="Verdana" w:cs="Verdana"/>
           <w:color w:val="000000"/>
-          <w:sz w:val="24"/>
-          <w:szCs w:val="24"/>
+          <w:sz w:val="22"/>
+          <w:szCs w:val="22"/>
         </w:rPr>
         <w:t>etibile alle ultime tendenze di</w:t>
       </w:r>
@@ -4654,8 +4643,8 @@
         <w:rPr>
           <w:rFonts w:ascii="Verdana" w:eastAsia="Verdana" w:hAnsi="Verdana" w:cs="Verdana"/>
           <w:color w:val="000000"/>
-          <w:sz w:val="24"/>
-          <w:szCs w:val="24"/>
+          <w:sz w:val="22"/>
+          <w:szCs w:val="22"/>
         </w:rPr>
         <w:t xml:space="preserve"> mercato.</w:t>
       </w:r>
@@ -4675,16 +4664,16 @@
         <w:rPr>
           <w:rFonts w:ascii="Verdana" w:eastAsia="Verdana" w:hAnsi="Verdana" w:cs="Verdana"/>
           <w:color w:val="000000"/>
-          <w:sz w:val="24"/>
-          <w:szCs w:val="24"/>
-        </w:rPr>
-      </w:pPr>
-      <w:r>
-        <w:rPr>
-          <w:rFonts w:ascii="Verdana" w:eastAsia="Verdana" w:hAnsi="Verdana" w:cs="Verdana"/>
-          <w:color w:val="000000"/>
-          <w:sz w:val="24"/>
-          <w:szCs w:val="24"/>
+          <w:sz w:val="22"/>
+          <w:szCs w:val="22"/>
+        </w:rPr>
+      </w:pPr>
+      <w:r>
+        <w:rPr>
+          <w:rFonts w:ascii="Verdana" w:eastAsia="Verdana" w:hAnsi="Verdana" w:cs="Verdana"/>
+          <w:color w:val="000000"/>
+          <w:sz w:val="22"/>
+          <w:szCs w:val="22"/>
         </w:rPr>
         <w:t>Questo lavoro mi ha entusiasmato molto e mi ha dato la possibilità di collaborare e</w:t>
       </w:r>
@@ -4692,8 +4681,8 @@
         <w:rPr>
           <w:rFonts w:ascii="Verdana" w:eastAsia="Verdana" w:hAnsi="Verdana" w:cs="Verdana"/>
           <w:color w:val="000000"/>
-          <w:sz w:val="24"/>
-          <w:szCs w:val="24"/>
+          <w:sz w:val="22"/>
+          <w:szCs w:val="22"/>
         </w:rPr>
         <w:t>d</w:t>
       </w:r>
@@ -4701,8 +4690,8 @@
         <w:rPr>
           <w:rFonts w:ascii="Verdana" w:eastAsia="Verdana" w:hAnsi="Verdana" w:cs="Verdana"/>
           <w:color w:val="000000"/>
-          <w:sz w:val="24"/>
-          <w:szCs w:val="24"/>
+          <w:sz w:val="22"/>
+          <w:szCs w:val="22"/>
         </w:rPr>
         <w:t xml:space="preserve"> interfacciarmi con colleghi d’oltre </w:t>
       </w:r>
@@ -4710,8 +4699,8 @@
         <w:rPr>
           <w:rFonts w:ascii="Verdana" w:eastAsia="Verdana" w:hAnsi="Verdana" w:cs="Verdana"/>
           <w:color w:val="000000"/>
-          <w:sz w:val="24"/>
-          <w:szCs w:val="24"/>
+          <w:sz w:val="22"/>
+          <w:szCs w:val="22"/>
         </w:rPr>
         <w:t>Europa</w:t>
       </w:r>
@@ -4719,8 +4708,8 @@
         <w:rPr>
           <w:rFonts w:ascii="Verdana" w:eastAsia="Verdana" w:hAnsi="Verdana" w:cs="Verdana"/>
           <w:color w:val="000000"/>
-          <w:sz w:val="24"/>
-          <w:szCs w:val="24"/>
+          <w:sz w:val="22"/>
+          <w:szCs w:val="22"/>
         </w:rPr>
         <w:t>, scoprendo</w:t>
       </w:r>
@@ -4728,8 +4717,8 @@
         <w:rPr>
           <w:rFonts w:ascii="Verdana" w:eastAsia="Verdana" w:hAnsi="Verdana" w:cs="Verdana"/>
           <w:color w:val="000000"/>
-          <w:sz w:val="24"/>
-          <w:szCs w:val="24"/>
+          <w:sz w:val="22"/>
+          <w:szCs w:val="22"/>
         </w:rPr>
         <w:t xml:space="preserve"> sistemi di lavoro, organizzazione e corren</w:t>
       </w:r>
@@ -4737,8 +4726,8 @@
         <w:rPr>
           <w:rFonts w:ascii="Verdana" w:eastAsia="Verdana" w:hAnsi="Verdana" w:cs="Verdana"/>
           <w:color w:val="000000"/>
-          <w:sz w:val="24"/>
-          <w:szCs w:val="24"/>
+          <w:sz w:val="22"/>
+          <w:szCs w:val="22"/>
         </w:rPr>
         <w:t>ti pensiero differenti da quelle</w:t>
       </w:r>
@@ -4746,8 +4735,8 @@
         <w:rPr>
           <w:rFonts w:ascii="Verdana" w:eastAsia="Verdana" w:hAnsi="Verdana" w:cs="Verdana"/>
           <w:color w:val="000000"/>
-          <w:sz w:val="24"/>
-          <w:szCs w:val="24"/>
+          <w:sz w:val="22"/>
+          <w:szCs w:val="22"/>
         </w:rPr>
         <w:t xml:space="preserve"> a cui sono abituato; inoltre ho potuto verificare in prima persona, testando e collaudan</w:t>
       </w:r>
@@ -4755,8 +4744,8 @@
         <w:rPr>
           <w:rFonts w:ascii="Verdana" w:eastAsia="Verdana" w:hAnsi="Verdana" w:cs="Verdana"/>
           <w:color w:val="000000"/>
-          <w:sz w:val="24"/>
-          <w:szCs w:val="24"/>
+          <w:sz w:val="22"/>
+          <w:szCs w:val="22"/>
         </w:rPr>
         <w:t>do</w:t>
       </w:r>
@@ -4764,8 +4753,8 @@
         <w:rPr>
           <w:rFonts w:ascii="Verdana" w:eastAsia="Verdana" w:hAnsi="Verdana" w:cs="Verdana"/>
           <w:color w:val="000000"/>
-          <w:sz w:val="24"/>
-          <w:szCs w:val="24"/>
+          <w:sz w:val="22"/>
+          <w:szCs w:val="22"/>
         </w:rPr>
         <w:t>,</w:t>
       </w:r>
@@ -4773,8 +4762,8 @@
         <w:rPr>
           <w:rFonts w:ascii="Verdana" w:eastAsia="Verdana" w:hAnsi="Verdana" w:cs="Verdana"/>
           <w:color w:val="000000"/>
-          <w:sz w:val="24"/>
-          <w:szCs w:val="24"/>
+          <w:sz w:val="22"/>
+          <w:szCs w:val="22"/>
         </w:rPr>
         <w:t xml:space="preserve"> vari chip come ad esempio </w:t>
       </w:r>
@@ -4782,8 +4771,8 @@
         <w:rPr>
           <w:rFonts w:ascii="Verdana" w:eastAsia="Verdana" w:hAnsi="Verdana" w:cs="Verdana"/>
           <w:color w:val="000000"/>
-          <w:sz w:val="24"/>
-          <w:szCs w:val="24"/>
+          <w:sz w:val="22"/>
+          <w:szCs w:val="22"/>
         </w:rPr>
         <w:t>il</w:t>
       </w:r>
@@ -4791,8 +4780,8 @@
         <w:rPr>
           <w:rFonts w:ascii="Verdana" w:eastAsia="Verdana" w:hAnsi="Verdana" w:cs="Verdana"/>
           <w:color w:val="000000"/>
-          <w:sz w:val="24"/>
-          <w:szCs w:val="24"/>
+          <w:sz w:val="22"/>
+          <w:szCs w:val="22"/>
         </w:rPr>
         <w:t xml:space="preserve"> modulo di Tuya:</w:t>
       </w:r>
@@ -4800,8 +4789,8 @@
         <w:rPr>
           <w:rFonts w:ascii="Verdana" w:eastAsia="Verdana" w:hAnsi="Verdana" w:cs="Verdana"/>
           <w:color w:val="000000"/>
-          <w:sz w:val="24"/>
-          <w:szCs w:val="24"/>
+          <w:sz w:val="22"/>
+          <w:szCs w:val="22"/>
         </w:rPr>
         <w:t xml:space="preserve"> “TYWE3S”</w:t>
       </w:r>
@@ -4809,8 +4798,8 @@
         <w:rPr>
           <w:rFonts w:ascii="Verdana" w:eastAsia="Verdana" w:hAnsi="Verdana" w:cs="Verdana"/>
           <w:color w:val="000000"/>
-          <w:sz w:val="24"/>
-          <w:szCs w:val="24"/>
+          <w:sz w:val="22"/>
+          <w:szCs w:val="22"/>
         </w:rPr>
         <w:t>, basato sul sistema esp8266,</w:t>
       </w:r>
@@ -4818,8 +4807,8 @@
         <w:rPr>
           <w:rFonts w:ascii="Verdana" w:eastAsia="Verdana" w:hAnsi="Verdana" w:cs="Verdana"/>
           <w:color w:val="000000"/>
-          <w:sz w:val="24"/>
-          <w:szCs w:val="24"/>
+          <w:sz w:val="22"/>
+          <w:szCs w:val="22"/>
         </w:rPr>
         <w:t xml:space="preserve"> che si è rivelato la soluzione migliore</w:t>
       </w:r>
@@ -4827,8 +4816,8 @@
         <w:rPr>
           <w:rFonts w:ascii="Verdana" w:eastAsia="Verdana" w:hAnsi="Verdana" w:cs="Verdana"/>
           <w:color w:val="000000"/>
-          <w:sz w:val="24"/>
-          <w:szCs w:val="24"/>
+          <w:sz w:val="22"/>
+          <w:szCs w:val="22"/>
         </w:rPr>
         <w:t xml:space="preserve"> per il</w:t>
       </w:r>
@@ -4836,8 +4825,8 @@
         <w:rPr>
           <w:rFonts w:ascii="Verdana" w:eastAsia="Verdana" w:hAnsi="Verdana" w:cs="Verdana"/>
           <w:color w:val="000000"/>
-          <w:sz w:val="24"/>
-          <w:szCs w:val="24"/>
+          <w:sz w:val="22"/>
+          <w:szCs w:val="22"/>
         </w:rPr>
         <w:t xml:space="preserve"> sistema luminoso Driver Meccano</w:t>
       </w:r>
@@ -4845,8 +4834,8 @@
         <w:rPr>
           <w:rFonts w:ascii="Verdana" w:eastAsia="Verdana" w:hAnsi="Verdana" w:cs="Verdana"/>
           <w:color w:val="000000"/>
-          <w:sz w:val="24"/>
-          <w:szCs w:val="24"/>
+          <w:sz w:val="22"/>
+          <w:szCs w:val="22"/>
         </w:rPr>
         <w:t xml:space="preserve">, </w:t>
       </w:r>
@@ -4854,8 +4843,8 @@
         <w:rPr>
           <w:rFonts w:ascii="Verdana" w:eastAsia="Verdana" w:hAnsi="Verdana" w:cs="Verdana"/>
           <w:color w:val="000000"/>
-          <w:sz w:val="24"/>
-          <w:szCs w:val="24"/>
+          <w:sz w:val="22"/>
+          <w:szCs w:val="22"/>
         </w:rPr>
         <w:t>in quanto è un</w:t>
       </w:r>
@@ -4863,8 +4852,8 @@
         <w:rPr>
           <w:rFonts w:ascii="Verdana" w:eastAsia="Verdana" w:hAnsi="Verdana" w:cs="Verdana"/>
           <w:color w:val="000000"/>
-          <w:sz w:val="24"/>
-          <w:szCs w:val="24"/>
+          <w:sz w:val="22"/>
+          <w:szCs w:val="22"/>
         </w:rPr>
         <w:t xml:space="preserve"> chip compatibile con le tecnologie di controllo vocale e smart assistant precedentemente citate </w:t>
       </w:r>
@@ -4872,8 +4861,8 @@
         <w:rPr>
           <w:rFonts w:ascii="Verdana" w:eastAsia="Verdana" w:hAnsi="Verdana" w:cs="Verdana"/>
           <w:color w:val="000000"/>
-          <w:sz w:val="24"/>
-          <w:szCs w:val="24"/>
+          <w:sz w:val="22"/>
+          <w:szCs w:val="22"/>
         </w:rPr>
         <w:t>e uno dei più diffusi nel</w:t>
       </w:r>
@@ -4881,8 +4870,8 @@
         <w:rPr>
           <w:rFonts w:ascii="Verdana" w:eastAsia="Verdana" w:hAnsi="Verdana" w:cs="Verdana"/>
           <w:color w:val="000000"/>
-          <w:sz w:val="24"/>
-          <w:szCs w:val="24"/>
+          <w:sz w:val="22"/>
+          <w:szCs w:val="22"/>
         </w:rPr>
         <w:t xml:space="preserve"> mondo</w:t>
       </w:r>
@@ -4890,8 +4879,8 @@
         <w:rPr>
           <w:rFonts w:ascii="Verdana" w:eastAsia="Verdana" w:hAnsi="Verdana" w:cs="Verdana"/>
           <w:color w:val="000000"/>
-          <w:sz w:val="24"/>
-          <w:szCs w:val="24"/>
+          <w:sz w:val="22"/>
+          <w:szCs w:val="22"/>
         </w:rPr>
         <w:t xml:space="preserve"> dell’IoT grazie anche alla</w:t>
       </w:r>
@@ -4899,8 +4888,8 @@
         <w:rPr>
           <w:rFonts w:ascii="Verdana" w:eastAsia="Verdana" w:hAnsi="Verdana" w:cs="Verdana"/>
           <w:color w:val="000000"/>
-          <w:sz w:val="24"/>
-          <w:szCs w:val="24"/>
+          <w:sz w:val="22"/>
+          <w:szCs w:val="22"/>
         </w:rPr>
         <w:t xml:space="preserve"> sua facilità di configurazione.</w:t>
       </w:r>
@@ -4916,32 +4905,13 @@
           <w:between w:val="nil"/>
         </w:pBdr>
         <w:spacing w:before="170" w:after="57"/>
-        <w:ind w:left="576"/>
-        <w:rPr>
-          <w:rFonts w:ascii="Verdana" w:eastAsia="Verdana" w:hAnsi="Verdana" w:cs="Verdana"/>
-          <w:color w:val="000000"/>
-          <w:sz w:val="16"/>
-          <w:szCs w:val="16"/>
-        </w:rPr>
-      </w:pPr>
-      <w:r>
-        <w:rPr>
-          <w:rFonts w:ascii="Verdana" w:eastAsia="Verdana" w:hAnsi="Verdana" w:cs="Verdana"/>
-          <w:color w:val="000000"/>
-          <w:sz w:val="16"/>
-          <w:szCs w:val="16"/>
-        </w:rPr>
-        <w:t xml:space="preserve">Di sotto riportate delle immagini che illustrano il modulo Wi-Fi per l’integrazione con Google Home, Amazon Alexa e Tuya, TYWE3S di </w:t>
-      </w:r>
-      <w:r>
-        <w:rPr>
-          <w:rFonts w:ascii="Verdana" w:eastAsia="Verdana" w:hAnsi="Verdana" w:cs="Verdana"/>
-          <w:color w:val="000000"/>
-          <w:sz w:val="16"/>
-          <w:szCs w:val="16"/>
-        </w:rPr>
-        <w:t>Tuya e il prototipo di un modulo del Driver Meccano.</w:t>
-      </w:r>
+        <w:rPr>
+          <w:rFonts w:ascii="Verdana" w:eastAsia="Verdana" w:hAnsi="Verdana" w:cs="Verdana"/>
+          <w:color w:val="000000"/>
+          <w:sz w:val="24"/>
+          <w:szCs w:val="24"/>
+        </w:rPr>
+      </w:pPr>
     </w:p>
     <w:p>
       <w:pPr>
@@ -4954,7 +4924,6 @@
           <w:between w:val="nil"/>
         </w:pBdr>
         <w:spacing w:before="170" w:after="57"/>
-        <w:ind w:left="576"/>
         <w:rPr>
           <w:rFonts w:ascii="Verdana" w:eastAsia="Verdana" w:hAnsi="Verdana" w:cs="Verdana"/>
           <w:color w:val="000000"/>
@@ -4969,8 +4938,65 @@
           <w:sz w:val="16"/>
           <w:szCs w:val="16"/>
         </w:rPr>
+        <w:t xml:space="preserve">Di sotto riportate delle immagini che illustrano il modulo Wi-Fi per l’integrazione con Google Home, Amazon Alexa e Tuya, TYWE3S di </w:t>
+      </w:r>
+      <w:r>
+        <w:rPr>
+          <w:rFonts w:ascii="Verdana" w:eastAsia="Verdana" w:hAnsi="Verdana" w:cs="Verdana"/>
+          <w:color w:val="000000"/>
+          <w:sz w:val="16"/>
+          <w:szCs w:val="16"/>
+        </w:rPr>
+        <w:t>Tuya e il prototipo di un modulo del Driver Meccano.</w:t>
+      </w:r>
+    </w:p>
+    <w:p>
+      <w:pPr>
+        <w:keepNext/>
+        <w:pBdr>
+          <w:top w:val="none" w:sz="0" w:space="0" w:color="000000"/>
+          <w:left w:val="none" w:sz="0" w:space="0" w:color="000000"/>
+          <w:bottom w:val="none" w:sz="0" w:space="0" w:color="000000"/>
+          <w:right w:val="none" w:sz="0" w:space="0" w:color="000000"/>
+          <w:between w:val="nil"/>
+        </w:pBdr>
+        <w:spacing w:before="170" w:after="57"/>
+        <w:ind w:left="576"/>
+        <w:rPr>
+          <w:rFonts w:ascii="Verdana" w:eastAsia="Verdana" w:hAnsi="Verdana" w:cs="Verdana"/>
+          <w:color w:val="000000"/>
+          <w:sz w:val="16"/>
+          <w:szCs w:val="16"/>
+        </w:rPr>
+      </w:pPr>
+      <w:r>
+        <w:rPr>
+          <w:rFonts w:ascii="Verdana" w:eastAsia="Verdana" w:hAnsi="Verdana" w:cs="Verdana"/>
+          <w:color w:val="000000"/>
+          <w:sz w:val="16"/>
+          <w:szCs w:val="16"/>
+        </w:rPr>
         <w:tab/>
       </w:r>
+    </w:p>
+    <w:p>
+      <w:pPr>
+        <w:keepNext/>
+        <w:pBdr>
+          <w:top w:val="none" w:sz="0" w:space="0" w:color="000000"/>
+          <w:left w:val="none" w:sz="0" w:space="0" w:color="000000"/>
+          <w:bottom w:val="none" w:sz="0" w:space="0" w:color="000000"/>
+          <w:right w:val="none" w:sz="0" w:space="0" w:color="000000"/>
+          <w:between w:val="nil"/>
+        </w:pBdr>
+        <w:spacing w:before="170" w:after="57"/>
+        <w:rPr>
+          <w:rFonts w:ascii="Verdana" w:eastAsia="Verdana" w:hAnsi="Verdana" w:cs="Verdana"/>
+          <w:color w:val="000000"/>
+          <w:sz w:val="16"/>
+          <w:szCs w:val="16"/>
+        </w:rPr>
+      </w:pPr>
     </w:p>
     <w:p>
       <w:pPr>
@@ -5414,16 +5440,16 @@
         <w:rPr>
           <w:rFonts w:ascii="Verdana" w:eastAsia="Verdana" w:hAnsi="Verdana" w:cs="Verdana"/>
           <w:color w:val="000000"/>
-          <w:sz w:val="24"/>
-          <w:szCs w:val="24"/>
-        </w:rPr>
-      </w:pPr>
-      <w:r>
-        <w:rPr>
-          <w:rFonts w:ascii="Verdana" w:eastAsia="Verdana" w:hAnsi="Verdana" w:cs="Verdana"/>
-          <w:color w:val="000000"/>
-          <w:sz w:val="24"/>
-          <w:szCs w:val="24"/>
+          <w:sz w:val="22"/>
+          <w:szCs w:val="22"/>
+        </w:rPr>
+      </w:pPr>
+      <w:r>
+        <w:rPr>
+          <w:rFonts w:ascii="Verdana" w:eastAsia="Verdana" w:hAnsi="Verdana" w:cs="Verdana"/>
+          <w:color w:val="000000"/>
+          <w:sz w:val="22"/>
+          <w:szCs w:val="22"/>
         </w:rPr>
         <w:lastRenderedPageBreak/>
         <w:t xml:space="preserve">Questo modulo inoltre, data la sua forma necessitava di una scheda elettronica dedicata ed L&amp;S si è rivolta a sua volta all’azienda di </w:t>
@@ -5432,8 +5458,8 @@
         <w:rPr>
           <w:rFonts w:ascii="Verdana" w:eastAsia="Verdana" w:hAnsi="Verdana" w:cs="Verdana"/>
           <w:color w:val="000000"/>
-          <w:sz w:val="24"/>
-          <w:szCs w:val="24"/>
+          <w:sz w:val="22"/>
+          <w:szCs w:val="22"/>
         </w:rPr>
         <w:br/>
       </w:r>
@@ -5441,8 +5467,8 @@
         <w:rPr>
           <w:rFonts w:ascii="Verdana" w:eastAsia="Verdana" w:hAnsi="Verdana" w:cs="Verdana"/>
           <w:color w:val="000000"/>
-          <w:sz w:val="24"/>
-          <w:szCs w:val="24"/>
+          <w:sz w:val="22"/>
+          <w:szCs w:val="22"/>
         </w:rPr>
         <w:t>nome: ”NEXTA” con sede a Fontanafredda</w:t>
       </w:r>
@@ -5450,8 +5476,8 @@
         <w:rPr>
           <w:rFonts w:ascii="Verdana" w:eastAsia="Verdana" w:hAnsi="Verdana" w:cs="Verdana"/>
           <w:color w:val="000000"/>
-          <w:sz w:val="24"/>
-          <w:szCs w:val="24"/>
+          <w:sz w:val="22"/>
+          <w:szCs w:val="22"/>
         </w:rPr>
         <w:t xml:space="preserve"> </w:t>
       </w:r>
@@ -5459,8 +5485,8 @@
         <w:rPr>
           <w:rFonts w:ascii="Verdana" w:eastAsia="Verdana" w:hAnsi="Verdana" w:cs="Verdana"/>
           <w:color w:val="000000"/>
-          <w:sz w:val="24"/>
-          <w:szCs w:val="24"/>
+          <w:sz w:val="22"/>
+          <w:szCs w:val="22"/>
         </w:rPr>
         <w:t>(PN)</w:t>
       </w:r>
@@ -5468,8 +5494,8 @@
         <w:rPr>
           <w:rFonts w:ascii="Verdana" w:eastAsia="Verdana" w:hAnsi="Verdana" w:cs="Verdana"/>
           <w:color w:val="000000"/>
-          <w:sz w:val="24"/>
-          <w:szCs w:val="24"/>
+          <w:sz w:val="22"/>
+          <w:szCs w:val="22"/>
         </w:rPr>
         <w:t xml:space="preserve"> per la progettazione della scheda madre </w:t>
       </w:r>
@@ -5477,8 +5503,8 @@
         <w:rPr>
           <w:rFonts w:ascii="Verdana" w:eastAsia="Verdana" w:hAnsi="Verdana" w:cs="Verdana"/>
           <w:color w:val="000000"/>
-          <w:sz w:val="24"/>
-          <w:szCs w:val="24"/>
+          <w:sz w:val="22"/>
+          <w:szCs w:val="22"/>
         </w:rPr>
         <w:t>sulla</w:t>
       </w:r>
@@ -5486,8 +5512,8 @@
         <w:rPr>
           <w:rFonts w:ascii="Verdana" w:eastAsia="Verdana" w:hAnsi="Verdana" w:cs="Verdana"/>
           <w:color w:val="000000"/>
-          <w:sz w:val="24"/>
-          <w:szCs w:val="24"/>
+          <w:sz w:val="22"/>
+          <w:szCs w:val="22"/>
         </w:rPr>
         <w:t xml:space="preserve"> quale innestare poi i connettori per i led, il modulo Wi-Fi/Bluetooth e</w:t>
       </w:r>
@@ -5495,8 +5521,8 @@
         <w:rPr>
           <w:rFonts w:ascii="Verdana" w:eastAsia="Verdana" w:hAnsi="Verdana" w:cs="Verdana"/>
           <w:color w:val="000000"/>
-          <w:sz w:val="24"/>
-          <w:szCs w:val="24"/>
+          <w:sz w:val="22"/>
+          <w:szCs w:val="22"/>
         </w:rPr>
         <w:t xml:space="preserve">d </w:t>
       </w:r>
@@ -5504,8 +5530,8 @@
         <w:rPr>
           <w:rFonts w:ascii="Verdana" w:eastAsia="Verdana" w:hAnsi="Verdana" w:cs="Verdana"/>
           <w:color w:val="000000"/>
-          <w:sz w:val="24"/>
-          <w:szCs w:val="24"/>
+          <w:sz w:val="22"/>
+          <w:szCs w:val="22"/>
         </w:rPr>
         <w:t>i pulsanti per</w:t>
       </w:r>
@@ -5513,8 +5539,8 @@
         <w:rPr>
           <w:rFonts w:ascii="Verdana" w:eastAsia="Verdana" w:hAnsi="Verdana" w:cs="Verdana"/>
           <w:color w:val="000000"/>
-          <w:sz w:val="24"/>
-          <w:szCs w:val="24"/>
+          <w:sz w:val="22"/>
+          <w:szCs w:val="22"/>
         </w:rPr>
         <w:t xml:space="preserve"> controllare</w:t>
       </w:r>
@@ -5522,8 +5548,8 @@
         <w:rPr>
           <w:rFonts w:ascii="Verdana" w:eastAsia="Verdana" w:hAnsi="Verdana" w:cs="Verdana"/>
           <w:color w:val="000000"/>
-          <w:sz w:val="24"/>
-          <w:szCs w:val="24"/>
+          <w:sz w:val="22"/>
+          <w:szCs w:val="22"/>
         </w:rPr>
         <w:t xml:space="preserve"> </w:t>
       </w:r>
@@ -5531,8 +5557,8 @@
         <w:rPr>
           <w:rFonts w:ascii="Verdana" w:eastAsia="Verdana" w:hAnsi="Verdana" w:cs="Verdana"/>
           <w:color w:val="000000"/>
-          <w:sz w:val="24"/>
-          <w:szCs w:val="24"/>
+          <w:sz w:val="22"/>
+          <w:szCs w:val="22"/>
         </w:rPr>
         <w:t xml:space="preserve">il modulo stesso. </w:t>
       </w:r>
@@ -5540,8 +5566,8 @@
         <w:rPr>
           <w:rFonts w:ascii="Verdana" w:eastAsia="Verdana" w:hAnsi="Verdana" w:cs="Verdana"/>
           <w:color w:val="000000"/>
-          <w:sz w:val="24"/>
-          <w:szCs w:val="24"/>
+          <w:sz w:val="22"/>
+          <w:szCs w:val="22"/>
         </w:rPr>
         <w:t xml:space="preserve">Dopo alcuni incontri assieme </w:t>
       </w:r>
@@ -5549,8 +5575,8 @@
         <w:rPr>
           <w:rFonts w:ascii="Verdana" w:eastAsia="Verdana" w:hAnsi="Verdana" w:cs="Verdana"/>
           <w:color w:val="000000"/>
-          <w:sz w:val="24"/>
-          <w:szCs w:val="24"/>
+          <w:sz w:val="22"/>
+          <w:szCs w:val="22"/>
         </w:rPr>
         <w:t xml:space="preserve">a Massimo Pasquali, R&amp;D e progettista elettronico di L&amp;S </w:t>
       </w:r>
@@ -5558,8 +5584,8 @@
         <w:rPr>
           <w:rFonts w:ascii="Verdana" w:eastAsia="Verdana" w:hAnsi="Verdana" w:cs="Verdana"/>
           <w:color w:val="000000"/>
-          <w:sz w:val="24"/>
-          <w:szCs w:val="24"/>
+          <w:sz w:val="22"/>
+          <w:szCs w:val="22"/>
         </w:rPr>
         <w:t xml:space="preserve">e Mirco </w:t>
       </w:r>
@@ -5567,8 +5593,8 @@
         <w:rPr>
           <w:rFonts w:ascii="Verdana" w:eastAsia="Verdana" w:hAnsi="Verdana" w:cs="Verdana"/>
           <w:color w:val="000000"/>
-          <w:sz w:val="24"/>
-          <w:szCs w:val="24"/>
+          <w:sz w:val="22"/>
+          <w:szCs w:val="22"/>
         </w:rPr>
         <w:t>Carlet, responsabile e</w:t>
       </w:r>
@@ -5576,8 +5602,8 @@
         <w:rPr>
           <w:rFonts w:ascii="Verdana" w:eastAsia="Verdana" w:hAnsi="Verdana" w:cs="Verdana"/>
           <w:color w:val="000000"/>
-          <w:sz w:val="24"/>
-          <w:szCs w:val="24"/>
+          <w:sz w:val="22"/>
+          <w:szCs w:val="22"/>
         </w:rPr>
         <w:t>d</w:t>
       </w:r>
@@ -5585,8 +5611,8 @@
         <w:rPr>
           <w:rFonts w:ascii="Verdana" w:eastAsia="Verdana" w:hAnsi="Verdana" w:cs="Verdana"/>
           <w:color w:val="000000"/>
-          <w:sz w:val="24"/>
-          <w:szCs w:val="24"/>
+          <w:sz w:val="22"/>
+          <w:szCs w:val="22"/>
         </w:rPr>
         <w:t xml:space="preserve"> ideatore elettronico </w:t>
       </w:r>
@@ -5594,8 +5620,8 @@
         <w:rPr>
           <w:rFonts w:ascii="Verdana" w:eastAsia="Verdana" w:hAnsi="Verdana" w:cs="Verdana"/>
           <w:color w:val="000000"/>
-          <w:sz w:val="24"/>
-          <w:szCs w:val="24"/>
+          <w:sz w:val="22"/>
+          <w:szCs w:val="22"/>
         </w:rPr>
         <w:t xml:space="preserve">di NEXTA </w:t>
       </w:r>
@@ -5603,8 +5629,8 @@
         <w:rPr>
           <w:rFonts w:ascii="Verdana" w:eastAsia="Verdana" w:hAnsi="Verdana" w:cs="Verdana"/>
           <w:color w:val="000000"/>
-          <w:sz w:val="24"/>
-          <w:szCs w:val="24"/>
+          <w:sz w:val="22"/>
+          <w:szCs w:val="22"/>
         </w:rPr>
         <w:t>siamo riusciti a delineare le caratteristiche</w:t>
       </w:r>
@@ -5612,8 +5638,8 @@
         <w:rPr>
           <w:rFonts w:ascii="Verdana" w:eastAsia="Verdana" w:hAnsi="Verdana" w:cs="Verdana"/>
           <w:color w:val="000000"/>
-          <w:sz w:val="24"/>
-          <w:szCs w:val="24"/>
+          <w:sz w:val="22"/>
+          <w:szCs w:val="22"/>
         </w:rPr>
         <w:t xml:space="preserve"> che tali motherboard avrebbero dovuto avere.</w:t>
       </w:r>
@@ -5633,16 +5659,16 @@
         <w:rPr>
           <w:rFonts w:ascii="Verdana" w:eastAsia="Verdana" w:hAnsi="Verdana" w:cs="Verdana"/>
           <w:color w:val="000000"/>
-          <w:sz w:val="24"/>
-          <w:szCs w:val="24"/>
-        </w:rPr>
-      </w:pPr>
-      <w:r>
-        <w:rPr>
-          <w:rFonts w:ascii="Verdana" w:eastAsia="Verdana" w:hAnsi="Verdana" w:cs="Verdana"/>
-          <w:color w:val="000000"/>
-          <w:sz w:val="24"/>
-          <w:szCs w:val="24"/>
+          <w:sz w:val="22"/>
+          <w:szCs w:val="22"/>
+        </w:rPr>
+      </w:pPr>
+      <w:r>
+        <w:rPr>
+          <w:rFonts w:ascii="Verdana" w:eastAsia="Verdana" w:hAnsi="Verdana" w:cs="Verdana"/>
+          <w:color w:val="000000"/>
+          <w:sz w:val="22"/>
+          <w:szCs w:val="22"/>
         </w:rPr>
         <w:t>D</w:t>
       </w:r>
@@ -5650,8 +5676,8 @@
         <w:rPr>
           <w:rFonts w:ascii="Verdana" w:eastAsia="Verdana" w:hAnsi="Verdana" w:cs="Verdana"/>
           <w:color w:val="000000"/>
-          <w:sz w:val="24"/>
-          <w:szCs w:val="24"/>
+          <w:sz w:val="22"/>
+          <w:szCs w:val="22"/>
         </w:rPr>
         <w:t xml:space="preserve">urante il mio periodo formativo inoltre, </w:t>
       </w:r>
@@ -5659,8 +5685,8 @@
         <w:rPr>
           <w:rFonts w:ascii="Verdana" w:eastAsia="Verdana" w:hAnsi="Verdana" w:cs="Verdana"/>
           <w:color w:val="000000"/>
-          <w:sz w:val="24"/>
-          <w:szCs w:val="24"/>
+          <w:sz w:val="22"/>
+          <w:szCs w:val="22"/>
         </w:rPr>
         <w:t>s</w:t>
       </w:r>
@@ -5668,8 +5694,8 @@
         <w:rPr>
           <w:rFonts w:ascii="Verdana" w:eastAsia="Verdana" w:hAnsi="Verdana" w:cs="Verdana"/>
           <w:color w:val="000000"/>
-          <w:sz w:val="24"/>
-          <w:szCs w:val="24"/>
+          <w:sz w:val="22"/>
+          <w:szCs w:val="22"/>
         </w:rPr>
         <w:t>uccessivamente all’evento del CES di Las Vegas</w:t>
       </w:r>
@@ -5677,8 +5703,8 @@
         <w:rPr>
           <w:rFonts w:ascii="Verdana" w:eastAsia="Verdana" w:hAnsi="Verdana" w:cs="Verdana"/>
           <w:color w:val="000000"/>
-          <w:sz w:val="24"/>
-          <w:szCs w:val="24"/>
+          <w:sz w:val="22"/>
+          <w:szCs w:val="22"/>
         </w:rPr>
         <w:t>,</w:t>
       </w:r>
@@ -5686,8 +5712,8 @@
         <w:rPr>
           <w:rFonts w:ascii="Verdana" w:eastAsia="Verdana" w:hAnsi="Verdana" w:cs="Verdana"/>
           <w:color w:val="000000"/>
-          <w:sz w:val="24"/>
-          <w:szCs w:val="24"/>
+          <w:sz w:val="22"/>
+          <w:szCs w:val="22"/>
         </w:rPr>
         <w:t xml:space="preserve"> ovvero</w:t>
       </w:r>
@@ -5695,8 +5721,8 @@
         <w:rPr>
           <w:rFonts w:ascii="Verdana" w:eastAsia="Verdana" w:hAnsi="Verdana" w:cs="Verdana"/>
           <w:color w:val="000000"/>
-          <w:sz w:val="24"/>
-          <w:szCs w:val="24"/>
+          <w:sz w:val="22"/>
+          <w:szCs w:val="22"/>
         </w:rPr>
         <w:t xml:space="preserve"> una delle più grandi convention sull’elettronica e le novità tecnologiche</w:t>
       </w:r>
@@ -5704,8 +5730,8 @@
         <w:rPr>
           <w:rFonts w:ascii="Verdana" w:eastAsia="Verdana" w:hAnsi="Verdana" w:cs="Verdana"/>
           <w:color w:val="000000"/>
-          <w:sz w:val="24"/>
-          <w:szCs w:val="24"/>
+          <w:sz w:val="22"/>
+          <w:szCs w:val="22"/>
         </w:rPr>
         <w:t xml:space="preserve"> in cui</w:t>
       </w:r>
@@ -5713,8 +5739,8 @@
         <w:rPr>
           <w:rFonts w:ascii="Verdana" w:eastAsia="Verdana" w:hAnsi="Verdana" w:cs="Verdana"/>
           <w:color w:val="000000"/>
-          <w:sz w:val="24"/>
-          <w:szCs w:val="24"/>
+          <w:sz w:val="22"/>
+          <w:szCs w:val="22"/>
         </w:rPr>
         <w:t xml:space="preserve"> </w:t>
       </w:r>
@@ -5722,8 +5748,8 @@
         <w:rPr>
           <w:rFonts w:ascii="Verdana" w:eastAsia="Verdana" w:hAnsi="Verdana" w:cs="Verdana"/>
           <w:color w:val="000000"/>
-          <w:sz w:val="24"/>
-          <w:szCs w:val="24"/>
+          <w:sz w:val="22"/>
+          <w:szCs w:val="22"/>
         </w:rPr>
         <w:t>è stato presentato uno specchio smart che ha attirato l’attenzione di L&amp;S</w:t>
       </w:r>
@@ -5731,8 +5757,8 @@
         <w:rPr>
           <w:rFonts w:ascii="Verdana" w:eastAsia="Verdana" w:hAnsi="Verdana" w:cs="Verdana"/>
           <w:color w:val="000000"/>
-          <w:sz w:val="24"/>
-          <w:szCs w:val="24"/>
+          <w:sz w:val="22"/>
+          <w:szCs w:val="22"/>
         </w:rPr>
         <w:t>,</w:t>
       </w:r>
@@ -5740,8 +5766,8 @@
         <w:rPr>
           <w:rFonts w:ascii="Verdana" w:eastAsia="Verdana" w:hAnsi="Verdana" w:cs="Verdana"/>
           <w:color w:val="000000"/>
-          <w:sz w:val="24"/>
-          <w:szCs w:val="24"/>
+          <w:sz w:val="22"/>
+          <w:szCs w:val="22"/>
         </w:rPr>
         <w:t xml:space="preserve"> mi è stato chiesto di indagare su</w:t>
       </w:r>
@@ -5749,8 +5775,8 @@
         <w:rPr>
           <w:rFonts w:ascii="Verdana" w:eastAsia="Verdana" w:hAnsi="Verdana" w:cs="Verdana"/>
           <w:color w:val="000000"/>
-          <w:sz w:val="24"/>
-          <w:szCs w:val="24"/>
+          <w:sz w:val="22"/>
+          <w:szCs w:val="22"/>
         </w:rPr>
         <w:t xml:space="preserve"> tale</w:t>
       </w:r>
@@ -5758,8 +5784,8 @@
         <w:rPr>
           <w:rFonts w:ascii="Verdana" w:eastAsia="Verdana" w:hAnsi="Verdana" w:cs="Verdana"/>
           <w:color w:val="000000"/>
-          <w:sz w:val="24"/>
-          <w:szCs w:val="24"/>
+          <w:sz w:val="22"/>
+          <w:szCs w:val="22"/>
         </w:rPr>
         <w:t xml:space="preserve"> software di nome: “CareOS”</w:t>
       </w:r>
@@ -5767,8 +5793,8 @@
         <w:rPr>
           <w:rFonts w:ascii="Verdana" w:eastAsia="Verdana" w:hAnsi="Verdana" w:cs="Verdana"/>
           <w:color w:val="000000"/>
-          <w:sz w:val="24"/>
-          <w:szCs w:val="24"/>
+          <w:sz w:val="22"/>
+          <w:szCs w:val="22"/>
         </w:rPr>
         <w:t xml:space="preserve"> </w:t>
       </w:r>
@@ -5776,8 +5802,8 @@
         <w:rPr>
           <w:rFonts w:ascii="Verdana" w:eastAsia="Verdana" w:hAnsi="Verdana" w:cs="Verdana"/>
           <w:color w:val="000000"/>
-          <w:sz w:val="24"/>
-          <w:szCs w:val="24"/>
+          <w:sz w:val="22"/>
+          <w:szCs w:val="22"/>
         </w:rPr>
         <w:t xml:space="preserve">che ne permetteva l’utilizzo. </w:t>
       </w:r>
@@ -5785,8 +5811,8 @@
         <w:rPr>
           <w:rFonts w:ascii="Verdana" w:eastAsia="Verdana" w:hAnsi="Verdana" w:cs="Verdana"/>
           <w:color w:val="000000"/>
-          <w:sz w:val="24"/>
-          <w:szCs w:val="24"/>
+          <w:sz w:val="22"/>
+          <w:szCs w:val="22"/>
         </w:rPr>
         <w:t>Dopo aver raccolto delle informazioni direttamente dall’azienda</w:t>
       </w:r>
@@ -5794,8 +5820,8 @@
         <w:rPr>
           <w:rFonts w:ascii="Verdana" w:eastAsia="Verdana" w:hAnsi="Verdana" w:cs="Verdana"/>
           <w:color w:val="000000"/>
-          <w:sz w:val="24"/>
-          <w:szCs w:val="24"/>
+          <w:sz w:val="22"/>
+          <w:szCs w:val="22"/>
         </w:rPr>
         <w:t xml:space="preserve"> francese</w:t>
       </w:r>
@@ -5803,8 +5829,8 @@
         <w:rPr>
           <w:rFonts w:ascii="Verdana" w:eastAsia="Verdana" w:hAnsi="Verdana" w:cs="Verdana"/>
           <w:color w:val="000000"/>
-          <w:sz w:val="24"/>
-          <w:szCs w:val="24"/>
+          <w:sz w:val="22"/>
+          <w:szCs w:val="22"/>
         </w:rPr>
         <w:t xml:space="preserve"> </w:t>
       </w:r>
@@ -5812,8 +5838,8 @@
         <w:rPr>
           <w:rFonts w:ascii="Verdana" w:eastAsia="Verdana" w:hAnsi="Verdana" w:cs="Verdana"/>
           <w:color w:val="000000"/>
-          <w:sz w:val="24"/>
-          <w:szCs w:val="24"/>
+          <w:sz w:val="22"/>
+          <w:szCs w:val="22"/>
         </w:rPr>
         <w:t>Baracoda che produce</w:t>
       </w:r>
@@ -5821,8 +5847,8 @@
         <w:rPr>
           <w:rFonts w:ascii="Verdana" w:eastAsia="Verdana" w:hAnsi="Verdana" w:cs="Verdana"/>
           <w:color w:val="000000"/>
-          <w:sz w:val="24"/>
-          <w:szCs w:val="24"/>
+          <w:sz w:val="22"/>
+          <w:szCs w:val="22"/>
         </w:rPr>
         <w:t xml:space="preserve"> il prodotto</w:t>
       </w:r>
@@ -5830,8 +5856,8 @@
         <w:rPr>
           <w:rFonts w:ascii="Verdana" w:eastAsia="Verdana" w:hAnsi="Verdana" w:cs="Verdana"/>
           <w:color w:val="000000"/>
-          <w:sz w:val="24"/>
-          <w:szCs w:val="24"/>
+          <w:sz w:val="22"/>
+          <w:szCs w:val="22"/>
         </w:rPr>
         <w:t xml:space="preserve"> </w:t>
       </w:r>
@@ -5839,8 +5865,8 @@
         <w:rPr>
           <w:rFonts w:ascii="Verdana" w:eastAsia="Verdana" w:hAnsi="Verdana" w:cs="Verdana"/>
           <w:color w:val="000000"/>
-          <w:sz w:val="24"/>
-          <w:szCs w:val="24"/>
+          <w:sz w:val="22"/>
+          <w:szCs w:val="22"/>
         </w:rPr>
         <w:t>precedentemente citato</w:t>
       </w:r>
@@ -5848,8 +5874,8 @@
         <w:rPr>
           <w:rFonts w:ascii="Verdana" w:eastAsia="Verdana" w:hAnsi="Verdana" w:cs="Verdana"/>
           <w:color w:val="000000"/>
-          <w:sz w:val="24"/>
-          <w:szCs w:val="24"/>
+          <w:sz w:val="22"/>
+          <w:szCs w:val="22"/>
         </w:rPr>
         <w:t xml:space="preserve">, </w:t>
       </w:r>
@@ -5857,8 +5883,8 @@
         <w:rPr>
           <w:rFonts w:ascii="Verdana" w:eastAsia="Verdana" w:hAnsi="Verdana" w:cs="Verdana"/>
           <w:color w:val="000000"/>
-          <w:sz w:val="24"/>
-          <w:szCs w:val="24"/>
+          <w:sz w:val="22"/>
+          <w:szCs w:val="22"/>
         </w:rPr>
         <w:t>ho consigliato, al mio tutor, l’util</w:t>
       </w:r>
@@ -5866,8 +5892,8 @@
         <w:rPr>
           <w:rFonts w:ascii="Verdana" w:eastAsia="Verdana" w:hAnsi="Verdana" w:cs="Verdana"/>
           <w:color w:val="000000"/>
-          <w:sz w:val="24"/>
-          <w:szCs w:val="24"/>
+          <w:sz w:val="22"/>
+          <w:szCs w:val="22"/>
         </w:rPr>
         <w:t>izzo di un software open source</w:t>
       </w:r>
@@ -5875,8 +5901,8 @@
         <w:rPr>
           <w:rFonts w:ascii="Verdana" w:eastAsia="Verdana" w:hAnsi="Verdana" w:cs="Verdana"/>
           <w:color w:val="000000"/>
-          <w:sz w:val="24"/>
-          <w:szCs w:val="24"/>
+          <w:sz w:val="22"/>
+          <w:szCs w:val="22"/>
         </w:rPr>
         <w:t xml:space="preserve"> di nome: </w:t>
       </w:r>
@@ -5884,8 +5910,8 @@
         <w:rPr>
           <w:rFonts w:ascii="Verdana" w:eastAsia="Verdana" w:hAnsi="Verdana" w:cs="Verdana"/>
           <w:color w:val="000000"/>
-          <w:sz w:val="24"/>
-          <w:szCs w:val="24"/>
+          <w:sz w:val="22"/>
+          <w:szCs w:val="22"/>
         </w:rPr>
         <w:t>“Magic Mirror</w:t>
       </w:r>
@@ -5893,8 +5919,8 @@
         <w:rPr>
           <w:rFonts w:ascii="Verdana" w:eastAsia="Verdana" w:hAnsi="Verdana" w:cs="Verdana"/>
           <w:color w:val="000000"/>
-          <w:sz w:val="24"/>
-          <w:szCs w:val="24"/>
+          <w:sz w:val="22"/>
+          <w:szCs w:val="22"/>
         </w:rPr>
         <w:t>2</w:t>
       </w:r>
@@ -5902,8 +5928,8 @@
         <w:rPr>
           <w:rFonts w:ascii="Verdana" w:eastAsia="Verdana" w:hAnsi="Verdana" w:cs="Verdana"/>
           <w:color w:val="000000"/>
-          <w:sz w:val="24"/>
-          <w:szCs w:val="24"/>
+          <w:sz w:val="22"/>
+          <w:szCs w:val="22"/>
         </w:rPr>
         <w:t>”</w:t>
       </w:r>
@@ -5911,8 +5937,8 @@
         <w:rPr>
           <w:rFonts w:ascii="Verdana" w:eastAsia="Verdana" w:hAnsi="Verdana" w:cs="Verdana"/>
           <w:color w:val="000000"/>
-          <w:sz w:val="24"/>
-          <w:szCs w:val="24"/>
+          <w:sz w:val="22"/>
+          <w:szCs w:val="22"/>
         </w:rPr>
         <w:t xml:space="preserve"> il cui autore è: “Michael Teeuw” che ha realizzato un</w:t>
       </w:r>
@@ -5920,8 +5946,8 @@
         <w:rPr>
           <w:rFonts w:ascii="Verdana" w:eastAsia="Verdana" w:hAnsi="Verdana" w:cs="Verdana"/>
           <w:color w:val="000000"/>
-          <w:sz w:val="24"/>
-          <w:szCs w:val="24"/>
+          <w:sz w:val="22"/>
+          <w:szCs w:val="22"/>
         </w:rPr>
         <w:t xml:space="preserve"> applicativo</w:t>
       </w:r>
@@ -5929,8 +5955,8 @@
         <w:rPr>
           <w:rFonts w:ascii="Verdana" w:eastAsia="Verdana" w:hAnsi="Verdana" w:cs="Verdana"/>
           <w:color w:val="000000"/>
-          <w:sz w:val="24"/>
-          <w:szCs w:val="24"/>
+          <w:sz w:val="22"/>
+          <w:szCs w:val="22"/>
         </w:rPr>
         <w:t xml:space="preserve"> i</w:t>
       </w:r>
@@ -5938,8 +5964,8 @@
         <w:rPr>
           <w:rFonts w:ascii="Verdana" w:eastAsia="Verdana" w:hAnsi="Verdana" w:cs="Verdana"/>
           <w:color w:val="000000"/>
-          <w:sz w:val="24"/>
-          <w:szCs w:val="24"/>
+          <w:sz w:val="22"/>
+          <w:szCs w:val="22"/>
         </w:rPr>
         <w:t>n Javascript, in particolare una web-app che sfrutta l’</w:t>
       </w:r>
@@ -5947,8 +5973,8 @@
         <w:rPr>
           <w:rFonts w:ascii="Verdana" w:eastAsia="Verdana" w:hAnsi="Verdana" w:cs="Verdana"/>
           <w:color w:val="000000"/>
-          <w:sz w:val="24"/>
-          <w:szCs w:val="24"/>
+          <w:sz w:val="22"/>
+          <w:szCs w:val="22"/>
         </w:rPr>
         <w:t>hardware di un Raspberry PI</w:t>
       </w:r>
@@ -5956,8 +5982,8 @@
         <w:rPr>
           <w:rFonts w:ascii="Verdana" w:eastAsia="Verdana" w:hAnsi="Verdana" w:cs="Verdana"/>
           <w:color w:val="000000"/>
-          <w:sz w:val="24"/>
-          <w:szCs w:val="24"/>
+          <w:sz w:val="22"/>
+          <w:szCs w:val="22"/>
         </w:rPr>
         <w:t>3</w:t>
       </w:r>
@@ -5965,8 +5991,8 @@
         <w:rPr>
           <w:rFonts w:ascii="Verdana" w:eastAsia="Verdana" w:hAnsi="Verdana" w:cs="Verdana"/>
           <w:color w:val="000000"/>
-          <w:sz w:val="24"/>
-          <w:szCs w:val="24"/>
+          <w:sz w:val="22"/>
+          <w:szCs w:val="22"/>
         </w:rPr>
         <w:t xml:space="preserve"> e che</w:t>
       </w:r>
@@ -5974,8 +6000,8 @@
         <w:rPr>
           <w:rFonts w:ascii="Verdana" w:eastAsia="Verdana" w:hAnsi="Verdana" w:cs="Verdana"/>
           <w:color w:val="000000"/>
-          <w:sz w:val="24"/>
-          <w:szCs w:val="24"/>
+          <w:sz w:val="22"/>
+          <w:szCs w:val="22"/>
         </w:rPr>
         <w:t xml:space="preserve"> per poter funzionare </w:t>
       </w:r>
@@ -5983,8 +6009,8 @@
         <w:rPr>
           <w:rFonts w:ascii="Verdana" w:eastAsia="Verdana" w:hAnsi="Verdana" w:cs="Verdana"/>
           <w:color w:val="000000"/>
-          <w:sz w:val="24"/>
-          <w:szCs w:val="24"/>
+          <w:sz w:val="22"/>
+          <w:szCs w:val="22"/>
         </w:rPr>
         <w:t>s</w:t>
       </w:r>
@@ -5992,8 +6018,8 @@
         <w:rPr>
           <w:rFonts w:ascii="Verdana" w:eastAsia="Verdana" w:hAnsi="Verdana" w:cs="Verdana"/>
           <w:color w:val="000000"/>
-          <w:sz w:val="24"/>
-          <w:szCs w:val="24"/>
+          <w:sz w:val="22"/>
+          <w:szCs w:val="22"/>
         </w:rPr>
         <w:t>i</w:t>
       </w:r>
@@ -6001,8 +6027,8 @@
         <w:rPr>
           <w:rFonts w:ascii="Verdana" w:eastAsia="Verdana" w:hAnsi="Verdana" w:cs="Verdana"/>
           <w:color w:val="000000"/>
-          <w:sz w:val="24"/>
-          <w:szCs w:val="24"/>
+          <w:sz w:val="22"/>
+          <w:szCs w:val="22"/>
         </w:rPr>
         <w:t xml:space="preserve"> appoggia</w:t>
       </w:r>
@@ -6010,8 +6036,8 @@
         <w:rPr>
           <w:rFonts w:ascii="Verdana" w:eastAsia="Verdana" w:hAnsi="Verdana" w:cs="Verdana"/>
           <w:color w:val="000000"/>
-          <w:sz w:val="24"/>
-          <w:szCs w:val="24"/>
+          <w:sz w:val="22"/>
+          <w:szCs w:val="22"/>
         </w:rPr>
         <w:t xml:space="preserve"> direttamente al sistema operativo Raspbian versione Jessie.</w:t>
       </w:r>
@@ -6019,8 +6045,8 @@
         <w:rPr>
           <w:rFonts w:ascii="Verdana" w:eastAsia="Verdana" w:hAnsi="Verdana" w:cs="Verdana"/>
           <w:color w:val="000000"/>
-          <w:sz w:val="24"/>
-          <w:szCs w:val="24"/>
+          <w:sz w:val="22"/>
+          <w:szCs w:val="22"/>
         </w:rPr>
         <w:t xml:space="preserve"> Ci sono delle differenze molto nette però tra i software Magic Mirror2 e CareOS</w:t>
       </w:r>
@@ -6028,8 +6054,8 @@
         <w:rPr>
           <w:rFonts w:ascii="Verdana" w:eastAsia="Verdana" w:hAnsi="Verdana" w:cs="Verdana"/>
           <w:color w:val="000000"/>
-          <w:sz w:val="24"/>
-          <w:szCs w:val="24"/>
+          <w:sz w:val="22"/>
+          <w:szCs w:val="22"/>
         </w:rPr>
         <w:t xml:space="preserve"> </w:t>
       </w:r>
@@ -6037,8 +6063,8 @@
         <w:rPr>
           <w:rFonts w:ascii="Verdana" w:eastAsia="Verdana" w:hAnsi="Verdana" w:cs="Verdana"/>
           <w:color w:val="000000"/>
-          <w:sz w:val="24"/>
-          <w:szCs w:val="24"/>
+          <w:sz w:val="22"/>
+          <w:szCs w:val="22"/>
         </w:rPr>
         <w:t>in materia di funzionalità e utilizzo, il primo consente a livello stock di visualizzare il meteo di una determinata città, le notizie fornite dal New York Times e gli impegni annotati nel proprio calendario. Il secondo permette invece di intrap</w:t>
       </w:r>
@@ -6046,8 +6072,8 @@
         <w:rPr>
           <w:rFonts w:ascii="Verdana" w:eastAsia="Verdana" w:hAnsi="Verdana" w:cs="Verdana"/>
           <w:color w:val="000000"/>
-          <w:sz w:val="24"/>
-          <w:szCs w:val="24"/>
+          <w:sz w:val="22"/>
+          <w:szCs w:val="22"/>
         </w:rPr>
         <w:t>rendere una vera e propria user-</w:t>
       </w:r>
@@ -6055,16 +6081,16 @@
         <w:rPr>
           <w:rFonts w:ascii="Verdana" w:eastAsia="Verdana" w:hAnsi="Verdana" w:cs="Verdana"/>
           <w:color w:val="000000"/>
-          <w:sz w:val="24"/>
-          <w:szCs w:val="24"/>
+          <w:sz w:val="22"/>
+          <w:szCs w:val="22"/>
         </w:rPr>
         <w:t>experience a trecentosessanta gradi in quanto un utente può utilizzare funzioni di gesture, realtà aumentata, controlli vocali e riconoscimento facciale, tant’è vero che questo prodotto, come affermato direttamente da Baracoda: “</w:t>
       </w:r>
       <w:r>
         <w:rPr>
           <w:rFonts w:ascii="Verdana" w:hAnsi="Verdana" w:cs="Arial"/>
-          <w:sz w:val="24"/>
-          <w:szCs w:val="24"/>
+          <w:sz w:val="22"/>
+          <w:szCs w:val="22"/>
         </w:rPr>
         <w:t>È</w:t>
       </w:r>
@@ -6072,8 +6098,8 @@
         <w:rPr>
           <w:rFonts w:ascii="Verdana" w:eastAsia="Verdana" w:hAnsi="Verdana" w:cs="Verdana"/>
           <w:color w:val="000000"/>
-          <w:sz w:val="24"/>
-          <w:szCs w:val="24"/>
+          <w:sz w:val="22"/>
+          <w:szCs w:val="22"/>
         </w:rPr>
         <w:t xml:space="preserve"> stato ideato e realizzato per adattarsi a </w:t>
       </w:r>
@@ -6081,8 +6107,8 @@
         <w:rPr>
           <w:rFonts w:ascii="Verdana" w:eastAsia="Verdana" w:hAnsi="Verdana" w:cs="Verdana"/>
           <w:color w:val="000000"/>
-          <w:sz w:val="24"/>
-          <w:szCs w:val="24"/>
+          <w:sz w:val="22"/>
+          <w:szCs w:val="22"/>
         </w:rPr>
         <w:t xml:space="preserve">una moltitudine di realtà, dagli Hotel ai saloni di bellezza </w:t>
       </w:r>
@@ -6090,8 +6116,8 @@
         <w:rPr>
           <w:rFonts w:ascii="Verdana" w:eastAsia="Verdana" w:hAnsi="Verdana" w:cs="Verdana"/>
           <w:color w:val="000000"/>
-          <w:sz w:val="24"/>
-          <w:szCs w:val="24"/>
+          <w:sz w:val="22"/>
+          <w:szCs w:val="22"/>
         </w:rPr>
         <w:t>per poi passare</w:t>
       </w:r>
@@ -6099,8 +6125,8 @@
         <w:rPr>
           <w:rFonts w:ascii="Verdana" w:eastAsia="Verdana" w:hAnsi="Verdana" w:cs="Verdana"/>
           <w:color w:val="000000"/>
-          <w:sz w:val="24"/>
-          <w:szCs w:val="24"/>
+          <w:sz w:val="22"/>
+          <w:szCs w:val="22"/>
         </w:rPr>
         <w:t xml:space="preserve"> alle abitazioni private”. </w:t>
       </w:r>
@@ -6108,8 +6134,8 @@
         <w:rPr>
           <w:rFonts w:ascii="Verdana" w:eastAsia="Verdana" w:hAnsi="Verdana" w:cs="Verdana"/>
           <w:color w:val="000000"/>
-          <w:sz w:val="24"/>
-          <w:szCs w:val="24"/>
+          <w:sz w:val="22"/>
+          <w:szCs w:val="22"/>
         </w:rPr>
         <w:t xml:space="preserve">Dunque dopo una prima analisi mi sono cimentato </w:t>
       </w:r>
@@ -6117,8 +6143,8 @@
         <w:rPr>
           <w:rFonts w:ascii="Verdana" w:eastAsia="Verdana" w:hAnsi="Verdana" w:cs="Verdana"/>
           <w:color w:val="000000"/>
-          <w:sz w:val="24"/>
-          <w:szCs w:val="24"/>
+          <w:sz w:val="22"/>
+          <w:szCs w:val="22"/>
         </w:rPr>
         <w:t>nella</w:t>
       </w:r>
@@ -6126,8 +6152,8 @@
         <w:rPr>
           <w:rFonts w:ascii="Verdana" w:eastAsia="Verdana" w:hAnsi="Verdana" w:cs="Verdana"/>
           <w:color w:val="000000"/>
-          <w:sz w:val="24"/>
-          <w:szCs w:val="24"/>
+          <w:sz w:val="22"/>
+          <w:szCs w:val="22"/>
         </w:rPr>
         <w:t xml:space="preserve"> realizzazione di uno specchio smart che utilizza il software </w:t>
       </w:r>
@@ -6135,8 +6161,8 @@
         <w:rPr>
           <w:rFonts w:ascii="Verdana" w:eastAsia="Verdana" w:hAnsi="Verdana" w:cs="Verdana"/>
           <w:color w:val="000000"/>
-          <w:sz w:val="24"/>
-          <w:szCs w:val="24"/>
+          <w:sz w:val="22"/>
+          <w:szCs w:val="22"/>
         </w:rPr>
         <w:t xml:space="preserve">open source </w:t>
       </w:r>
@@ -6144,8 +6170,8 @@
         <w:rPr>
           <w:rFonts w:ascii="Verdana" w:eastAsia="Verdana" w:hAnsi="Verdana" w:cs="Verdana"/>
           <w:color w:val="000000"/>
-          <w:sz w:val="24"/>
-          <w:szCs w:val="24"/>
+          <w:sz w:val="22"/>
+          <w:szCs w:val="22"/>
         </w:rPr>
         <w:t>Magic Mirror2. L</w:t>
       </w:r>
@@ -6153,8 +6179,8 @@
         <w:rPr>
           <w:rFonts w:ascii="Verdana" w:eastAsia="Verdana" w:hAnsi="Verdana" w:cs="Verdana"/>
           <w:color w:val="000000"/>
-          <w:sz w:val="24"/>
-          <w:szCs w:val="24"/>
+          <w:sz w:val="22"/>
+          <w:szCs w:val="22"/>
         </w:rPr>
         <w:t>&amp;S</w:t>
       </w:r>
@@ -6162,8 +6188,8 @@
         <w:rPr>
           <w:rFonts w:ascii="Verdana" w:eastAsia="Verdana" w:hAnsi="Verdana" w:cs="Verdana"/>
           <w:color w:val="000000"/>
-          <w:sz w:val="24"/>
-          <w:szCs w:val="24"/>
+          <w:sz w:val="22"/>
+          <w:szCs w:val="22"/>
         </w:rPr>
         <w:t xml:space="preserve"> si è prontamente attivata per fornirmi un Rapsberry PI3, un monitor LCD, una pellicola riflettente da applicare al monitor e tutti gli altri mate</w:t>
       </w:r>
@@ -6171,17 +6197,35 @@
         <w:rPr>
           <w:rFonts w:ascii="Verdana" w:eastAsia="Verdana" w:hAnsi="Verdana" w:cs="Verdana"/>
           <w:color w:val="000000"/>
-          <w:sz w:val="24"/>
-          <w:szCs w:val="24"/>
-        </w:rPr>
-        <w:t>riali neces</w:t>
-      </w:r>
-      <w:r>
-        <w:rPr>
-          <w:rFonts w:ascii="Verdana" w:eastAsia="Verdana" w:hAnsi="Verdana" w:cs="Verdana"/>
-          <w:color w:val="000000"/>
-          <w:sz w:val="24"/>
-          <w:szCs w:val="24"/>
+          <w:sz w:val="22"/>
+          <w:szCs w:val="22"/>
+        </w:rPr>
+        <w:t>rial</w:t>
+      </w:r>
+      <w:r>
+        <w:rPr>
+          <w:rFonts w:ascii="Verdana" w:eastAsia="Verdana" w:hAnsi="Verdana" w:cs="Verdana"/>
+          <w:color w:val="000000"/>
+          <w:sz w:val="22"/>
+          <w:szCs w:val="22"/>
+        </w:rPr>
+        <w:t xml:space="preserve">i </w:t>
+      </w:r>
+      <w:r>
+        <w:rPr>
+          <w:rFonts w:ascii="Verdana" w:eastAsia="Verdana" w:hAnsi="Verdana" w:cs="Verdana"/>
+          <w:color w:val="000000"/>
+          <w:sz w:val="22"/>
+          <w:szCs w:val="22"/>
+        </w:rPr>
+        <w:t>neces</w:t>
+      </w:r>
+      <w:r>
+        <w:rPr>
+          <w:rFonts w:ascii="Verdana" w:eastAsia="Verdana" w:hAnsi="Verdana" w:cs="Verdana"/>
+          <w:color w:val="000000"/>
+          <w:sz w:val="22"/>
+          <w:szCs w:val="22"/>
         </w:rPr>
         <w:t>sari a</w:t>
       </w:r>
@@ -6189,8 +6233,8 @@
         <w:rPr>
           <w:rFonts w:ascii="Verdana" w:eastAsia="Verdana" w:hAnsi="Verdana" w:cs="Verdana"/>
           <w:color w:val="000000"/>
-          <w:sz w:val="24"/>
-          <w:szCs w:val="24"/>
+          <w:sz w:val="22"/>
+          <w:szCs w:val="22"/>
         </w:rPr>
         <w:t>tti a</w:t>
       </w:r>
@@ -6198,8 +6242,8 @@
         <w:rPr>
           <w:rFonts w:ascii="Verdana" w:eastAsia="Verdana" w:hAnsi="Verdana" w:cs="Verdana"/>
           <w:color w:val="000000"/>
-          <w:sz w:val="24"/>
-          <w:szCs w:val="24"/>
+          <w:sz w:val="22"/>
+          <w:szCs w:val="22"/>
         </w:rPr>
         <w:t xml:space="preserve"> portare a termi</w:t>
       </w:r>
@@ -6207,8 +6251,8 @@
         <w:rPr>
           <w:rFonts w:ascii="Verdana" w:eastAsia="Verdana" w:hAnsi="Verdana" w:cs="Verdana"/>
           <w:color w:val="000000"/>
-          <w:sz w:val="24"/>
-          <w:szCs w:val="24"/>
+          <w:sz w:val="22"/>
+          <w:szCs w:val="22"/>
         </w:rPr>
         <w:t xml:space="preserve">ne </w:t>
       </w:r>
@@ -6216,8 +6260,8 @@
         <w:rPr>
           <w:rFonts w:ascii="Verdana" w:eastAsia="Verdana" w:hAnsi="Verdana" w:cs="Verdana"/>
           <w:color w:val="000000"/>
-          <w:sz w:val="24"/>
-          <w:szCs w:val="24"/>
+          <w:sz w:val="22"/>
+          <w:szCs w:val="22"/>
         </w:rPr>
         <w:t>la costruzione del prodotto.</w:t>
       </w:r>
@@ -6225,8 +6269,8 @@
         <w:rPr>
           <w:rFonts w:ascii="Verdana" w:eastAsia="Verdana" w:hAnsi="Verdana" w:cs="Verdana"/>
           <w:color w:val="000000"/>
-          <w:sz w:val="24"/>
-          <w:szCs w:val="24"/>
+          <w:sz w:val="22"/>
+          <w:szCs w:val="22"/>
         </w:rPr>
         <w:t xml:space="preserve"> Mi era stato chiesto inoltre di sviluppare dei moduli per l’integrazione di Alexa e G</w:t>
       </w:r>
@@ -6234,8 +6278,8 @@
         <w:rPr>
           <w:rFonts w:ascii="Verdana" w:eastAsia="Verdana" w:hAnsi="Verdana" w:cs="Verdana"/>
           <w:color w:val="000000"/>
-          <w:sz w:val="24"/>
-          <w:szCs w:val="24"/>
+          <w:sz w:val="22"/>
+          <w:szCs w:val="22"/>
         </w:rPr>
         <w:t>oogle Home con quello che sarebbe dovuto diventare lo specchio ma per ragioni di tempo il mio tutor ha deciso di utilizzare il so</w:t>
       </w:r>
@@ -6243,8 +6287,8 @@
         <w:rPr>
           <w:rFonts w:ascii="Verdana" w:eastAsia="Verdana" w:hAnsi="Verdana" w:cs="Verdana"/>
           <w:color w:val="000000"/>
-          <w:sz w:val="24"/>
-          <w:szCs w:val="24"/>
+          <w:sz w:val="22"/>
+          <w:szCs w:val="22"/>
         </w:rPr>
         <w:t>ftware nel suo stato di default; un’altra problematica sarebbe stata la configurazione di un dispositivo simile da parte di un utente, nello stato attuale, la configurazione dei moduli di default</w:t>
       </w:r>
@@ -6252,8 +6296,8 @@
         <w:rPr>
           <w:rFonts w:ascii="Verdana" w:eastAsia="Verdana" w:hAnsi="Verdana" w:cs="Verdana"/>
           <w:color w:val="000000"/>
-          <w:sz w:val="24"/>
-          <w:szCs w:val="24"/>
+          <w:sz w:val="22"/>
+          <w:szCs w:val="22"/>
         </w:rPr>
         <w:t>, che controllano</w:t>
       </w:r>
@@ -6261,8 +6305,8 @@
         <w:rPr>
           <w:rFonts w:ascii="Verdana" w:eastAsia="Verdana" w:hAnsi="Verdana" w:cs="Verdana"/>
           <w:color w:val="000000"/>
-          <w:sz w:val="24"/>
-          <w:szCs w:val="24"/>
+          <w:sz w:val="22"/>
+          <w:szCs w:val="22"/>
         </w:rPr>
         <w:t xml:space="preserve"> l’ora, la località che l’utente vuole monitorare e la lingua di visualizzazione delle notizie, </w:t>
       </w:r>
@@ -6270,8 +6314,8 @@
         <w:rPr>
           <w:rFonts w:ascii="Verdana" w:eastAsia="Verdana" w:hAnsi="Verdana" w:cs="Verdana"/>
           <w:color w:val="000000"/>
-          <w:sz w:val="24"/>
-          <w:szCs w:val="24"/>
+          <w:sz w:val="22"/>
+          <w:szCs w:val="22"/>
         </w:rPr>
         <w:t>è molto ardua, solo utenti con precedente esperienza nella programmazione riuscirebbero a ottenere dei risultati soddisfacenti poiché verrebbe richiesto di entrare all’interno del software e modificare file molto importanti.</w:t>
       </w:r>
@@ -6303,7 +6347,6 @@
           <w:sz w:val="24"/>
           <w:szCs w:val="24"/>
         </w:rPr>
-        <w:lastRenderedPageBreak/>
         <w:t xml:space="preserve">/* </w:t>
       </w:r>
       <w:r>
@@ -6340,335 +6383,14 @@
         <w:rPr>
           <w:rFonts w:ascii="Verdana" w:eastAsia="Verdana" w:hAnsi="Verdana" w:cs="Verdana"/>
           <w:color w:val="000000"/>
-          <w:sz w:val="24"/>
-          <w:szCs w:val="24"/>
-        </w:rPr>
-      </w:pPr>
-      <w:r>
-        <w:rPr>
-          <w:rFonts w:ascii="Verdana" w:eastAsia="Verdana" w:hAnsi="Verdana" w:cs="Verdana"/>
-          <w:color w:val="000000"/>
-          <w:sz w:val="24"/>
-          <w:szCs w:val="24"/>
-        </w:rPr>
-        <w:t xml:space="preserve">Il terzo progetto </w:t>
-      </w:r>
-      <w:r>
-        <w:rPr>
-          <w:rFonts w:ascii="Verdana" w:eastAsia="Verdana" w:hAnsi="Verdana" w:cs="Verdana"/>
-          <w:color w:val="000000"/>
-          <w:sz w:val="24"/>
-          <w:szCs w:val="24"/>
-        </w:rPr>
-        <w:t xml:space="preserve">a </w:t>
-      </w:r>
-      <w:r>
-        <w:rPr>
-          <w:rFonts w:ascii="Verdana" w:eastAsia="Verdana" w:hAnsi="Verdana" w:cs="Verdana"/>
-          <w:color w:val="000000"/>
-          <w:sz w:val="24"/>
-          <w:szCs w:val="24"/>
-        </w:rPr>
-        <w:t>me affidatomi è stato quello di realizzare un programma che permettesse di pianificare e calcolare le tempistiche dei processi produttivi delle macchine a controllo numerico presenti in azienda e adibite all’are</w:t>
-      </w:r>
-      <w:r>
-        <w:rPr>
-          <w:rFonts w:ascii="Verdana" w:eastAsia="Verdana" w:hAnsi="Verdana" w:cs="Verdana"/>
-          <w:color w:val="000000"/>
-          <w:sz w:val="24"/>
-          <w:szCs w:val="24"/>
-        </w:rPr>
-        <w:t>a delle lavorazioni meccaniche.</w:t>
-      </w:r>
-      <w:r>
-        <w:rPr>
-          <w:rFonts w:ascii="Verdana" w:eastAsia="Verdana" w:hAnsi="Verdana" w:cs="Verdana"/>
-          <w:color w:val="000000"/>
-          <w:sz w:val="24"/>
-          <w:szCs w:val="24"/>
-        </w:rPr>
-        <w:t xml:space="preserve"> Il programma si è rivelato fin da subito difficile da realizzare e ad ora, terminato lo stage, non sono riuscito ad ultimarlo, ma personalmente sono soddisfatto dei risultati conseguiti ovvero un programma che</w:t>
-      </w:r>
-      <w:r>
-        <w:rPr>
-          <w:rFonts w:ascii="Verdana" w:eastAsia="Verdana" w:hAnsi="Verdana" w:cs="Verdana"/>
-          <w:color w:val="000000"/>
-          <w:sz w:val="24"/>
-          <w:szCs w:val="24"/>
-        </w:rPr>
-        <w:t>,</w:t>
-      </w:r>
-      <w:r>
-        <w:rPr>
-          <w:rFonts w:ascii="Verdana" w:eastAsia="Verdana" w:hAnsi="Verdana" w:cs="Verdana"/>
-          <w:color w:val="000000"/>
-          <w:sz w:val="24"/>
-          <w:szCs w:val="24"/>
-        </w:rPr>
-        <w:t xml:space="preserve"> inserendo le ore di lavorazione calcolate dall’utente attraverso varie percentuali inerenti a delle fasi di lavora</w:t>
-      </w:r>
-      <w:r>
-        <w:rPr>
-          <w:rFonts w:ascii="Verdana" w:eastAsia="Verdana" w:hAnsi="Verdana" w:cs="Verdana"/>
-          <w:color w:val="000000"/>
-          <w:sz w:val="24"/>
-          <w:szCs w:val="24"/>
-        </w:rPr>
-        <w:t xml:space="preserve">zione, (sette per la precisione), </w:t>
-      </w:r>
-      <w:r>
-        <w:rPr>
-          <w:rFonts w:ascii="Verdana" w:eastAsia="Verdana" w:hAnsi="Verdana" w:cs="Verdana"/>
-          <w:color w:val="000000"/>
-          <w:sz w:val="24"/>
-          <w:szCs w:val="24"/>
-        </w:rPr>
-        <w:t xml:space="preserve">calcola i tempi </w:t>
-      </w:r>
-      <w:r>
-        <w:rPr>
-          <w:rFonts w:ascii="Verdana" w:eastAsia="Verdana" w:hAnsi="Verdana" w:cs="Verdana"/>
-          <w:color w:val="000000"/>
-          <w:sz w:val="24"/>
-          <w:szCs w:val="24"/>
-        </w:rPr>
-        <w:t>totali della lavorazione</w:t>
-      </w:r>
-      <w:r>
-        <w:rPr>
-          <w:rFonts w:ascii="Verdana" w:eastAsia="Verdana" w:hAnsi="Verdana" w:cs="Verdana"/>
-          <w:color w:val="000000"/>
-          <w:sz w:val="24"/>
-          <w:szCs w:val="24"/>
-        </w:rPr>
-        <w:t xml:space="preserve"> e li visualizza in un calendario attraver</w:t>
-      </w:r>
-      <w:r>
-        <w:rPr>
-          <w:rFonts w:ascii="Verdana" w:eastAsia="Verdana" w:hAnsi="Verdana" w:cs="Verdana"/>
-          <w:color w:val="000000"/>
-          <w:sz w:val="24"/>
-          <w:szCs w:val="24"/>
-        </w:rPr>
-        <w:t>s</w:t>
-      </w:r>
-      <w:r>
-        <w:rPr>
-          <w:rFonts w:ascii="Verdana" w:eastAsia="Verdana" w:hAnsi="Verdana" w:cs="Verdana"/>
-          <w:color w:val="000000"/>
-          <w:sz w:val="24"/>
-          <w:szCs w:val="24"/>
-        </w:rPr>
-        <w:t>o un foglio Excel.</w:t>
-      </w:r>
-      <w:r>
-        <w:rPr>
-          <w:rFonts w:ascii="Verdana" w:eastAsia="Verdana" w:hAnsi="Verdana" w:cs="Verdana"/>
-          <w:color w:val="000000"/>
-          <w:sz w:val="24"/>
-          <w:szCs w:val="24"/>
-        </w:rPr>
-        <w:t xml:space="preserve"> Per questo lavoro ho deciso di usare il linguaggio di programmazione C# creando una Form App, ovvero un’applicazione che dispone di un’interfaccia utente, usando gli strumenti messi a disposizione da Microsoft attraverso l’IDE Visual Studio versione </w:t>
-      </w:r>
-      <w:r>
-        <w:rPr>
-          <w:rFonts w:ascii="Verdana" w:eastAsia="Verdana" w:hAnsi="Verdana" w:cs="Verdana"/>
-          <w:color w:val="000000"/>
-          <w:sz w:val="24"/>
-          <w:szCs w:val="24"/>
-        </w:rPr>
-        <w:t xml:space="preserve">Community </w:t>
-      </w:r>
-      <w:r>
-        <w:rPr>
-          <w:rFonts w:ascii="Verdana" w:eastAsia="Verdana" w:hAnsi="Verdana" w:cs="Verdana"/>
-          <w:color w:val="000000"/>
-          <w:sz w:val="24"/>
-          <w:szCs w:val="24"/>
-        </w:rPr>
-        <w:t>2017. Ho scelto poi di usare anche un database in locale nella quale salvare le lavorazioni che l’utente decide di creare in occasione di test</w:t>
-      </w:r>
-      <w:r>
-        <w:rPr>
-          <w:rFonts w:ascii="Verdana" w:eastAsia="Verdana" w:hAnsi="Verdana" w:cs="Verdana"/>
-          <w:color w:val="000000"/>
-          <w:sz w:val="24"/>
-          <w:szCs w:val="24"/>
-        </w:rPr>
-        <w:t xml:space="preserve"> o prove varie e mi sono affidato a MySQL, database relazionale di Oracle che si integra a Visual Studio e con cui avevo già confidenza. Per la ma</w:t>
-      </w:r>
-      <w:r>
-        <w:rPr>
-          <w:rFonts w:ascii="Verdana" w:eastAsia="Verdana" w:hAnsi="Verdana" w:cs="Verdana"/>
-          <w:color w:val="000000"/>
-          <w:sz w:val="24"/>
-          <w:szCs w:val="24"/>
-        </w:rPr>
-        <w:t>nipolazione del foglio Excel</w:t>
-      </w:r>
-      <w:r>
-        <w:rPr>
-          <w:rFonts w:ascii="Verdana" w:eastAsia="Verdana" w:hAnsi="Verdana" w:cs="Verdana"/>
-          <w:color w:val="000000"/>
-          <w:sz w:val="24"/>
-          <w:szCs w:val="24"/>
-        </w:rPr>
-        <w:t xml:space="preserve"> ho deciso di usare una libreria, SpreadSheetLight,</w:t>
-      </w:r>
-      <w:r>
-        <w:rPr>
-          <w:rFonts w:ascii="Verdana" w:eastAsia="Verdana" w:hAnsi="Verdana" w:cs="Verdana"/>
-          <w:color w:val="000000"/>
-          <w:sz w:val="24"/>
-          <w:szCs w:val="24"/>
-        </w:rPr>
-        <w:t xml:space="preserve"> installabile</w:t>
-      </w:r>
-      <w:r>
-        <w:rPr>
-          <w:rFonts w:ascii="Verdana" w:eastAsia="Verdana" w:hAnsi="Verdana" w:cs="Verdana"/>
-          <w:color w:val="000000"/>
-          <w:sz w:val="24"/>
-          <w:szCs w:val="24"/>
-        </w:rPr>
-        <w:t xml:space="preserve"> tramite i</w:t>
-      </w:r>
-      <w:r>
-        <w:rPr>
-          <w:rFonts w:ascii="Verdana" w:eastAsia="Verdana" w:hAnsi="Verdana" w:cs="Verdana"/>
-          <w:color w:val="000000"/>
-          <w:sz w:val="24"/>
-          <w:szCs w:val="24"/>
-        </w:rPr>
-        <w:t xml:space="preserve"> pacchetti</w:t>
-      </w:r>
-      <w:r>
-        <w:rPr>
-          <w:rFonts w:ascii="Verdana" w:eastAsia="Verdana" w:hAnsi="Verdana" w:cs="Verdana"/>
-          <w:color w:val="000000"/>
-          <w:sz w:val="24"/>
-          <w:szCs w:val="24"/>
-        </w:rPr>
-        <w:t xml:space="preserve"> NuGet</w:t>
-      </w:r>
-      <w:r>
-        <w:rPr>
-          <w:rFonts w:ascii="Verdana" w:eastAsia="Verdana" w:hAnsi="Verdana" w:cs="Verdana"/>
-          <w:color w:val="000000"/>
-          <w:sz w:val="24"/>
-          <w:szCs w:val="24"/>
-        </w:rPr>
-        <w:t xml:space="preserve"> direttamente</w:t>
-      </w:r>
-      <w:r>
-        <w:rPr>
-          <w:rFonts w:ascii="Verdana" w:eastAsia="Verdana" w:hAnsi="Verdana" w:cs="Verdana"/>
-          <w:color w:val="000000"/>
-          <w:sz w:val="24"/>
-          <w:szCs w:val="24"/>
-        </w:rPr>
-        <w:t xml:space="preserve"> dall’IDE precedentemente citato; inizialmente ho avuto difficoltà nella manipolazione della libreria ma successivamente alla lettura della documentazione </w:t>
-      </w:r>
-      <w:r>
-        <w:rPr>
-          <w:rFonts w:ascii="Verdana" w:eastAsia="Verdana" w:hAnsi="Verdana" w:cs="Verdana"/>
-          <w:color w:val="000000"/>
-          <w:sz w:val="24"/>
-          <w:szCs w:val="24"/>
-        </w:rPr>
-        <w:t>ho proseguito nel mio operato</w:t>
-      </w:r>
-      <w:r>
-        <w:rPr>
-          <w:rFonts w:ascii="Verdana" w:eastAsia="Verdana" w:hAnsi="Verdana" w:cs="Verdana"/>
-          <w:color w:val="000000"/>
-          <w:sz w:val="24"/>
-          <w:szCs w:val="24"/>
-        </w:rPr>
-        <w:t>;</w:t>
-      </w:r>
-      <w:r>
-        <w:rPr>
-          <w:rFonts w:ascii="Verdana" w:eastAsia="Verdana" w:hAnsi="Verdana" w:cs="Verdana"/>
-          <w:color w:val="000000"/>
-          <w:sz w:val="24"/>
-          <w:szCs w:val="24"/>
-        </w:rPr>
-        <w:t xml:space="preserve"> ho riscontrato difficoltà anche</w:t>
-      </w:r>
-      <w:r>
-        <w:rPr>
-          <w:rFonts w:ascii="Verdana" w:eastAsia="Verdana" w:hAnsi="Verdana" w:cs="Verdana"/>
-          <w:color w:val="000000"/>
-          <w:sz w:val="24"/>
-          <w:szCs w:val="24"/>
-        </w:rPr>
-        <w:t xml:space="preserve"> nella creazione della form app in se, ovvero nella sua parte grafico-funzionale in quanto</w:t>
-      </w:r>
-      <w:r>
-        <w:rPr>
-          <w:rFonts w:ascii="Verdana" w:eastAsia="Verdana" w:hAnsi="Verdana" w:cs="Verdana"/>
-          <w:color w:val="000000"/>
-          <w:sz w:val="24"/>
-          <w:szCs w:val="24"/>
-        </w:rPr>
-        <w:t xml:space="preserve"> ero alla</w:t>
-      </w:r>
-      <w:r>
-        <w:rPr>
-          <w:rFonts w:ascii="Verdana" w:eastAsia="Verdana" w:hAnsi="Verdana" w:cs="Verdana"/>
-          <w:color w:val="000000"/>
-          <w:sz w:val="24"/>
-          <w:szCs w:val="24"/>
-        </w:rPr>
-        <w:t xml:space="preserve"> </w:t>
-      </w:r>
-      <w:r>
-        <w:rPr>
-          <w:rFonts w:ascii="Verdana" w:eastAsia="Verdana" w:hAnsi="Verdana" w:cs="Verdana"/>
-          <w:color w:val="000000"/>
-          <w:sz w:val="24"/>
-          <w:szCs w:val="24"/>
-        </w:rPr>
-        <w:t>prima esperienza con tali strumenti ma sempre grazie a delle guide online sono riuscito a trovar</w:t>
-      </w:r>
-      <w:r>
-        <w:rPr>
-          <w:rFonts w:ascii="Verdana" w:eastAsia="Verdana" w:hAnsi="Verdana" w:cs="Verdana"/>
-          <w:color w:val="000000"/>
-          <w:sz w:val="24"/>
-          <w:szCs w:val="24"/>
-        </w:rPr>
-        <w:t>e sempre delle soluzioni ot</w:t>
-      </w:r>
-      <w:r>
-        <w:rPr>
-          <w:rFonts w:ascii="Verdana" w:eastAsia="Verdana" w:hAnsi="Verdana" w:cs="Verdana"/>
-          <w:color w:val="000000"/>
-          <w:sz w:val="24"/>
-          <w:szCs w:val="24"/>
-        </w:rPr>
-        <w:t>timali ai problemi riscontrati.</w:t>
-      </w:r>
-    </w:p>
-    <w:p>
-      <w:pPr>
-        <w:jc w:val="both"/>
-        <w:rPr>
-          <w:rFonts w:ascii="Verdana" w:eastAsia="Verdana" w:hAnsi="Verdana"/>
-          <w:sz w:val="24"/>
-          <w:szCs w:val="24"/>
-        </w:rPr>
-      </w:pPr>
-    </w:p>
-    <w:p>
-      <w:pPr>
-        <w:pStyle w:val="Paragrafoelenco"/>
+          <w:sz w:val="22"/>
+          <w:szCs w:val="22"/>
+        </w:rPr>
+      </w:pPr>
+    </w:p>
+    <w:p>
+      <w:pPr>
         <w:keepNext/>
-        <w:numPr>
-          <w:ilvl w:val="0"/>
-          <w:numId w:val="5"/>
-        </w:numPr>
         <w:pBdr>
           <w:top w:val="none" w:sz="0" w:space="0" w:color="000000"/>
           <w:left w:val="none" w:sz="0" w:space="0" w:color="000000"/>
@@ -6677,41 +6399,439 @@
           <w:between w:val="nil"/>
         </w:pBdr>
         <w:spacing w:before="170" w:after="57"/>
-        <w:jc w:val="center"/>
-        <w:rPr>
-          <w:rFonts w:ascii="Verdana" w:eastAsia="Verdana" w:hAnsi="Verdana" w:cs="Verdana"/>
-          <w:color w:val="000000"/>
-          <w:sz w:val="24"/>
-          <w:szCs w:val="24"/>
-        </w:rPr>
-      </w:pPr>
-      <w:r>
-        <w:rPr>
-          <w:rFonts w:ascii="Verdana" w:eastAsia="Verdana" w:hAnsi="Verdana" w:cs="Verdana"/>
-          <w:color w:val="000000"/>
-          <w:sz w:val="24"/>
-          <w:szCs w:val="24"/>
-        </w:rPr>
-        <w:t xml:space="preserve">/* </w:t>
-      </w:r>
-      <w:r>
-        <w:rPr>
-          <w:rFonts w:ascii="Verdana" w:eastAsia="Verdana" w:hAnsi="Verdana" w:cs="Verdana"/>
-          <w:color w:val="000000"/>
-          <w:sz w:val="24"/>
-          <w:szCs w:val="24"/>
-        </w:rPr>
-        <w:t xml:space="preserve">AGGIUNGI IMMAGINI DELLA WINDOWS FORM APP </w:t>
-      </w:r>
-      <w:r>
-        <w:rPr>
-          <w:rFonts w:ascii="Verdana" w:eastAsia="Verdana" w:hAnsi="Verdana" w:cs="Verdana"/>
-          <w:color w:val="000000"/>
-          <w:sz w:val="24"/>
-          <w:szCs w:val="24"/>
-        </w:rPr>
-        <w:t>*/</w:t>
-      </w:r>
+        <w:jc w:val="both"/>
+        <w:rPr>
+          <w:rFonts w:ascii="Verdana" w:eastAsia="Verdana" w:hAnsi="Verdana" w:cs="Verdana"/>
+          <w:color w:val="000000"/>
+          <w:sz w:val="22"/>
+          <w:szCs w:val="22"/>
+        </w:rPr>
+      </w:pPr>
+    </w:p>
+    <w:p>
+      <w:pPr>
+        <w:keepNext/>
+        <w:pBdr>
+          <w:top w:val="none" w:sz="0" w:space="0" w:color="000000"/>
+          <w:left w:val="none" w:sz="0" w:space="0" w:color="000000"/>
+          <w:bottom w:val="none" w:sz="0" w:space="0" w:color="000000"/>
+          <w:right w:val="none" w:sz="0" w:space="0" w:color="000000"/>
+          <w:between w:val="nil"/>
+        </w:pBdr>
+        <w:spacing w:before="170" w:after="57"/>
+        <w:jc w:val="both"/>
+        <w:rPr>
+          <w:rFonts w:ascii="Verdana" w:eastAsia="Verdana" w:hAnsi="Verdana" w:cs="Verdana"/>
+          <w:color w:val="000000"/>
+          <w:sz w:val="22"/>
+          <w:szCs w:val="22"/>
+        </w:rPr>
+      </w:pPr>
+    </w:p>
+    <w:p>
+      <w:pPr>
+        <w:keepNext/>
+        <w:pBdr>
+          <w:top w:val="none" w:sz="0" w:space="0" w:color="000000"/>
+          <w:left w:val="none" w:sz="0" w:space="0" w:color="000000"/>
+          <w:bottom w:val="none" w:sz="0" w:space="0" w:color="000000"/>
+          <w:right w:val="none" w:sz="0" w:space="0" w:color="000000"/>
+          <w:between w:val="nil"/>
+        </w:pBdr>
+        <w:spacing w:before="170" w:after="57"/>
+        <w:jc w:val="both"/>
+        <w:rPr>
+          <w:rFonts w:ascii="Verdana" w:eastAsia="Verdana" w:hAnsi="Verdana" w:cs="Verdana"/>
+          <w:color w:val="000000"/>
+          <w:sz w:val="22"/>
+          <w:szCs w:val="22"/>
+        </w:rPr>
+      </w:pPr>
+      <w:r>
+        <w:rPr>
+          <w:rFonts w:ascii="Verdana" w:eastAsia="Verdana" w:hAnsi="Verdana" w:cs="Verdana"/>
+          <w:color w:val="000000"/>
+          <w:sz w:val="22"/>
+          <w:szCs w:val="22"/>
+        </w:rPr>
+        <w:lastRenderedPageBreak/>
+        <w:t xml:space="preserve">Il terzo progetto </w:t>
+      </w:r>
+      <w:r>
+        <w:rPr>
+          <w:rFonts w:ascii="Verdana" w:eastAsia="Verdana" w:hAnsi="Verdana" w:cs="Verdana"/>
+          <w:color w:val="000000"/>
+          <w:sz w:val="22"/>
+          <w:szCs w:val="22"/>
+        </w:rPr>
+        <w:t xml:space="preserve">a </w:t>
+      </w:r>
+      <w:r>
+        <w:rPr>
+          <w:rFonts w:ascii="Verdana" w:eastAsia="Verdana" w:hAnsi="Verdana" w:cs="Verdana"/>
+          <w:color w:val="000000"/>
+          <w:sz w:val="22"/>
+          <w:szCs w:val="22"/>
+        </w:rPr>
+        <w:t>me affidatomi è stato quello di realizzare un programma che permettesse di pianificare e calcolare le tempistiche dei processi produttivi delle macchine a controllo numerico presenti in azienda e adibite all’are</w:t>
+      </w:r>
+      <w:r>
+        <w:rPr>
+          <w:rFonts w:ascii="Verdana" w:eastAsia="Verdana" w:hAnsi="Verdana" w:cs="Verdana"/>
+          <w:color w:val="000000"/>
+          <w:sz w:val="22"/>
+          <w:szCs w:val="22"/>
+        </w:rPr>
+        <w:t>a delle lavorazioni meccaniche.</w:t>
+      </w:r>
+      <w:r>
+        <w:rPr>
+          <w:rFonts w:ascii="Verdana" w:eastAsia="Verdana" w:hAnsi="Verdana" w:cs="Verdana"/>
+          <w:color w:val="000000"/>
+          <w:sz w:val="22"/>
+          <w:szCs w:val="22"/>
+        </w:rPr>
+        <w:t xml:space="preserve"> Il programma si è rivelato fin da subito difficile da realizzare e ad ora, terminato lo stage, non sono riuscito ad ultimarlo, ma personalmente sono soddisfatto dei risultati conseguiti ovvero un programma che</w:t>
+      </w:r>
+      <w:r>
+        <w:rPr>
+          <w:rFonts w:ascii="Verdana" w:eastAsia="Verdana" w:hAnsi="Verdana" w:cs="Verdana"/>
+          <w:color w:val="000000"/>
+          <w:sz w:val="22"/>
+          <w:szCs w:val="22"/>
+        </w:rPr>
+        <w:t>,</w:t>
+      </w:r>
+      <w:r>
+        <w:rPr>
+          <w:rFonts w:ascii="Verdana" w:eastAsia="Verdana" w:hAnsi="Verdana" w:cs="Verdana"/>
+          <w:color w:val="000000"/>
+          <w:sz w:val="22"/>
+          <w:szCs w:val="22"/>
+        </w:rPr>
+        <w:t xml:space="preserve"> inserendo le ore di lavorazione calcolate dall’utente attraverso varie percentuali inerenti a delle fasi di lavora</w:t>
+      </w:r>
+      <w:r>
+        <w:rPr>
+          <w:rFonts w:ascii="Verdana" w:eastAsia="Verdana" w:hAnsi="Verdana" w:cs="Verdana"/>
+          <w:color w:val="000000"/>
+          <w:sz w:val="22"/>
+          <w:szCs w:val="22"/>
+        </w:rPr>
+        <w:t xml:space="preserve">zione, (sette per la precisione), </w:t>
+      </w:r>
+      <w:r>
+        <w:rPr>
+          <w:rFonts w:ascii="Verdana" w:eastAsia="Verdana" w:hAnsi="Verdana" w:cs="Verdana"/>
+          <w:color w:val="000000"/>
+          <w:sz w:val="22"/>
+          <w:szCs w:val="22"/>
+        </w:rPr>
+        <w:t xml:space="preserve">calcola i tempi </w:t>
+      </w:r>
+      <w:r>
+        <w:rPr>
+          <w:rFonts w:ascii="Verdana" w:eastAsia="Verdana" w:hAnsi="Verdana" w:cs="Verdana"/>
+          <w:color w:val="000000"/>
+          <w:sz w:val="22"/>
+          <w:szCs w:val="22"/>
+        </w:rPr>
+        <w:t>totali della lavorazione</w:t>
+      </w:r>
+      <w:r>
+        <w:rPr>
+          <w:rFonts w:ascii="Verdana" w:eastAsia="Verdana" w:hAnsi="Verdana" w:cs="Verdana"/>
+          <w:color w:val="000000"/>
+          <w:sz w:val="22"/>
+          <w:szCs w:val="22"/>
+        </w:rPr>
+        <w:t xml:space="preserve"> e li visualizza in un calendario attraver</w:t>
+      </w:r>
+      <w:r>
+        <w:rPr>
+          <w:rFonts w:ascii="Verdana" w:eastAsia="Verdana" w:hAnsi="Verdana" w:cs="Verdana"/>
+          <w:color w:val="000000"/>
+          <w:sz w:val="22"/>
+          <w:szCs w:val="22"/>
+        </w:rPr>
+        <w:t>s</w:t>
+      </w:r>
+      <w:r>
+        <w:rPr>
+          <w:rFonts w:ascii="Verdana" w:eastAsia="Verdana" w:hAnsi="Verdana" w:cs="Verdana"/>
+          <w:color w:val="000000"/>
+          <w:sz w:val="22"/>
+          <w:szCs w:val="22"/>
+        </w:rPr>
+        <w:t>o un foglio Excel.</w:t>
+      </w:r>
+      <w:r>
+        <w:rPr>
+          <w:rFonts w:ascii="Verdana" w:eastAsia="Verdana" w:hAnsi="Verdana" w:cs="Verdana"/>
+          <w:color w:val="000000"/>
+          <w:sz w:val="22"/>
+          <w:szCs w:val="22"/>
+        </w:rPr>
+        <w:t xml:space="preserve"> Per questo lavoro ho deciso di usare il linguaggio di programmazione C# creando una Form App, ovvero un’applicazione che dispone di un’interfaccia utente, usando gli strumenti messi a disposizione da Microsoft attraverso l’IDE Visual Studio versione </w:t>
+      </w:r>
+      <w:r>
+        <w:rPr>
+          <w:rFonts w:ascii="Verdana" w:eastAsia="Verdana" w:hAnsi="Verdana" w:cs="Verdana"/>
+          <w:color w:val="000000"/>
+          <w:sz w:val="22"/>
+          <w:szCs w:val="22"/>
+        </w:rPr>
+        <w:t xml:space="preserve">Community </w:t>
+      </w:r>
+      <w:r>
+        <w:rPr>
+          <w:rFonts w:ascii="Verdana" w:eastAsia="Verdana" w:hAnsi="Verdana" w:cs="Verdana"/>
+          <w:color w:val="000000"/>
+          <w:sz w:val="22"/>
+          <w:szCs w:val="22"/>
+        </w:rPr>
+        <w:t>2017. Ho scelto poi di usare anche un database in locale nella quale salvare le lavorazioni che l’utente decide di creare in occasione di test</w:t>
+      </w:r>
+      <w:r>
+        <w:rPr>
+          <w:rFonts w:ascii="Verdana" w:eastAsia="Verdana" w:hAnsi="Verdana" w:cs="Verdana"/>
+          <w:color w:val="000000"/>
+          <w:sz w:val="22"/>
+          <w:szCs w:val="22"/>
+        </w:rPr>
+        <w:t xml:space="preserve"> o prove varie e mi sono affidato a MySQL, database relazionale di Oracle che si integra a Visual Studio e con cui avevo già confidenza. Per la ma</w:t>
+      </w:r>
+      <w:r>
+        <w:rPr>
+          <w:rFonts w:ascii="Verdana" w:eastAsia="Verdana" w:hAnsi="Verdana" w:cs="Verdana"/>
+          <w:color w:val="000000"/>
+          <w:sz w:val="22"/>
+          <w:szCs w:val="22"/>
+        </w:rPr>
+        <w:t>nipolazione del foglio Excel</w:t>
+      </w:r>
+      <w:r>
+        <w:rPr>
+          <w:rFonts w:ascii="Verdana" w:eastAsia="Verdana" w:hAnsi="Verdana" w:cs="Verdana"/>
+          <w:color w:val="000000"/>
+          <w:sz w:val="22"/>
+          <w:szCs w:val="22"/>
+        </w:rPr>
+        <w:t xml:space="preserve"> ho deciso di usare una libreria, SpreadSheetLight,</w:t>
+      </w:r>
+      <w:r>
+        <w:rPr>
+          <w:rFonts w:ascii="Verdana" w:eastAsia="Verdana" w:hAnsi="Verdana" w:cs="Verdana"/>
+          <w:color w:val="000000"/>
+          <w:sz w:val="22"/>
+          <w:szCs w:val="22"/>
+        </w:rPr>
+        <w:t xml:space="preserve"> installabile</w:t>
+      </w:r>
+      <w:r>
+        <w:rPr>
+          <w:rFonts w:ascii="Verdana" w:eastAsia="Verdana" w:hAnsi="Verdana" w:cs="Verdana"/>
+          <w:color w:val="000000"/>
+          <w:sz w:val="22"/>
+          <w:szCs w:val="22"/>
+        </w:rPr>
+        <w:t xml:space="preserve"> tramite i</w:t>
+      </w:r>
+      <w:r>
+        <w:rPr>
+          <w:rFonts w:ascii="Verdana" w:eastAsia="Verdana" w:hAnsi="Verdana" w:cs="Verdana"/>
+          <w:color w:val="000000"/>
+          <w:sz w:val="22"/>
+          <w:szCs w:val="22"/>
+        </w:rPr>
+        <w:t xml:space="preserve"> pacchetti</w:t>
+      </w:r>
+      <w:r>
+        <w:rPr>
+          <w:rFonts w:ascii="Verdana" w:eastAsia="Verdana" w:hAnsi="Verdana" w:cs="Verdana"/>
+          <w:color w:val="000000"/>
+          <w:sz w:val="22"/>
+          <w:szCs w:val="22"/>
+        </w:rPr>
+        <w:t xml:space="preserve"> NuGet</w:t>
+      </w:r>
+      <w:r>
+        <w:rPr>
+          <w:rFonts w:ascii="Verdana" w:eastAsia="Verdana" w:hAnsi="Verdana" w:cs="Verdana"/>
+          <w:color w:val="000000"/>
+          <w:sz w:val="22"/>
+          <w:szCs w:val="22"/>
+        </w:rPr>
+        <w:t xml:space="preserve"> direttamente</w:t>
+      </w:r>
+      <w:r>
+        <w:rPr>
+          <w:rFonts w:ascii="Verdana" w:eastAsia="Verdana" w:hAnsi="Verdana" w:cs="Verdana"/>
+          <w:color w:val="000000"/>
+          <w:sz w:val="22"/>
+          <w:szCs w:val="22"/>
+        </w:rPr>
+        <w:t xml:space="preserve"> dall’IDE precedentemente citato; inizialmente ho avuto difficoltà nella manipolazione della libreria ma successivamente alla lettura della documentazione </w:t>
+      </w:r>
+      <w:r>
+        <w:rPr>
+          <w:rFonts w:ascii="Verdana" w:eastAsia="Verdana" w:hAnsi="Verdana" w:cs="Verdana"/>
+          <w:color w:val="000000"/>
+          <w:sz w:val="22"/>
+          <w:szCs w:val="22"/>
+        </w:rPr>
+        <w:t>ho proseguito nel mio operato</w:t>
+      </w:r>
+      <w:r>
+        <w:rPr>
+          <w:rFonts w:ascii="Verdana" w:eastAsia="Verdana" w:hAnsi="Verdana" w:cs="Verdana"/>
+          <w:color w:val="000000"/>
+          <w:sz w:val="22"/>
+          <w:szCs w:val="22"/>
+        </w:rPr>
+        <w:t>;</w:t>
+      </w:r>
+      <w:r>
+        <w:rPr>
+          <w:rFonts w:ascii="Verdana" w:eastAsia="Verdana" w:hAnsi="Verdana" w:cs="Verdana"/>
+          <w:color w:val="000000"/>
+          <w:sz w:val="22"/>
+          <w:szCs w:val="22"/>
+        </w:rPr>
+        <w:t xml:space="preserve"> ho riscontrato difficoltà anche</w:t>
+      </w:r>
+      <w:r>
+        <w:rPr>
+          <w:rFonts w:ascii="Verdana" w:eastAsia="Verdana" w:hAnsi="Verdana" w:cs="Verdana"/>
+          <w:color w:val="000000"/>
+          <w:sz w:val="22"/>
+          <w:szCs w:val="22"/>
+        </w:rPr>
+        <w:t xml:space="preserve"> nella creazione della form app in se, ovvero nella sua parte grafico-funzionale in quanto</w:t>
+      </w:r>
+      <w:r>
+        <w:rPr>
+          <w:rFonts w:ascii="Verdana" w:eastAsia="Verdana" w:hAnsi="Verdana" w:cs="Verdana"/>
+          <w:color w:val="000000"/>
+          <w:sz w:val="22"/>
+          <w:szCs w:val="22"/>
+        </w:rPr>
+        <w:t xml:space="preserve"> ero alla</w:t>
+      </w:r>
+      <w:r>
+        <w:rPr>
+          <w:rFonts w:ascii="Verdana" w:eastAsia="Verdana" w:hAnsi="Verdana" w:cs="Verdana"/>
+          <w:color w:val="000000"/>
+          <w:sz w:val="22"/>
+          <w:szCs w:val="22"/>
+        </w:rPr>
+        <w:t xml:space="preserve"> </w:t>
+      </w:r>
+      <w:r>
+        <w:rPr>
+          <w:rFonts w:ascii="Verdana" w:eastAsia="Verdana" w:hAnsi="Verdana" w:cs="Verdana"/>
+          <w:color w:val="000000"/>
+          <w:sz w:val="22"/>
+          <w:szCs w:val="22"/>
+        </w:rPr>
+        <w:t>prima esperienza con tali strumenti ma sempre grazie a delle guide online sono riuscito a trovar</w:t>
+      </w:r>
+      <w:r>
+        <w:rPr>
+          <w:rFonts w:ascii="Verdana" w:eastAsia="Verdana" w:hAnsi="Verdana" w:cs="Verdana"/>
+          <w:color w:val="000000"/>
+          <w:sz w:val="22"/>
+          <w:szCs w:val="22"/>
+        </w:rPr>
+        <w:t>e sempre delle soluzioni ot</w:t>
+      </w:r>
+      <w:r>
+        <w:rPr>
+          <w:rFonts w:ascii="Verdana" w:eastAsia="Verdana" w:hAnsi="Verdana" w:cs="Verdana"/>
+          <w:color w:val="000000"/>
+          <w:sz w:val="22"/>
+          <w:szCs w:val="22"/>
+        </w:rPr>
+        <w:t>timali ai problemi riscontrati.</w:t>
+      </w:r>
+    </w:p>
+    <w:p>
+      <w:pPr>
+        <w:keepNext/>
+        <w:pBdr>
+          <w:top w:val="none" w:sz="0" w:space="0" w:color="000000"/>
+          <w:left w:val="none" w:sz="0" w:space="0" w:color="000000"/>
+          <w:bottom w:val="none" w:sz="0" w:space="0" w:color="000000"/>
+          <w:right w:val="none" w:sz="0" w:space="0" w:color="000000"/>
+          <w:between w:val="nil"/>
+        </w:pBdr>
+        <w:spacing w:before="170" w:after="57"/>
+        <w:jc w:val="both"/>
+        <w:rPr>
+          <w:rFonts w:ascii="Verdana" w:eastAsia="Verdana" w:hAnsi="Verdana" w:cs="Verdana"/>
+          <w:color w:val="000000"/>
+          <w:sz w:val="22"/>
+          <w:szCs w:val="22"/>
+        </w:rPr>
+      </w:pPr>
+    </w:p>
+    <w:p>
+      <w:pPr>
+        <w:keepNext/>
+        <w:pBdr>
+          <w:top w:val="none" w:sz="0" w:space="0" w:color="000000"/>
+          <w:left w:val="none" w:sz="0" w:space="0" w:color="000000"/>
+          <w:bottom w:val="none" w:sz="0" w:space="0" w:color="000000"/>
+          <w:right w:val="none" w:sz="0" w:space="0" w:color="000000"/>
+          <w:between w:val="nil"/>
+        </w:pBdr>
+        <w:spacing w:before="170" w:after="57"/>
+        <w:jc w:val="both"/>
+        <w:rPr>
+          <w:rFonts w:ascii="Verdana" w:eastAsia="Verdana" w:hAnsi="Verdana" w:cs="Verdana"/>
+          <w:color w:val="000000"/>
+          <w:sz w:val="16"/>
+          <w:szCs w:val="16"/>
+        </w:rPr>
+      </w:pPr>
+      <w:r>
+        <w:rPr>
+          <w:rFonts w:ascii="Verdana" w:eastAsia="Verdana" w:hAnsi="Verdana" w:cs="Verdana"/>
+          <w:color w:val="000000"/>
+          <w:sz w:val="16"/>
+          <w:szCs w:val="16"/>
+        </w:rPr>
+        <w:t>Di seguito sono riportate delle immagini che illustrano un pezzo dell’applicazione realizzata</w:t>
+      </w:r>
+      <w:r>
+        <w:rPr>
+          <w:rFonts w:ascii="Verdana" w:eastAsia="Verdana" w:hAnsi="Verdana" w:cs="Verdana"/>
+          <w:color w:val="000000"/>
+          <w:sz w:val="16"/>
+          <w:szCs w:val="16"/>
+        </w:rPr>
+        <w:t>.</w:t>
+      </w:r>
+    </w:p>
+    <w:p>
+      <w:pPr>
+        <w:keepNext/>
+        <w:pBdr>
+          <w:top w:val="none" w:sz="0" w:space="0" w:color="000000"/>
+          <w:left w:val="none" w:sz="0" w:space="0" w:color="000000"/>
+          <w:bottom w:val="none" w:sz="0" w:space="0" w:color="000000"/>
+          <w:right w:val="none" w:sz="0" w:space="0" w:color="000000"/>
+          <w:between w:val="nil"/>
+        </w:pBdr>
+        <w:spacing w:before="170" w:after="57"/>
+        <w:jc w:val="both"/>
+        <w:rPr>
+          <w:rFonts w:ascii="Verdana" w:eastAsia="Verdana" w:hAnsi="Verdana" w:cs="Verdana"/>
+          <w:color w:val="000000"/>
+          <w:sz w:val="16"/>
+          <w:szCs w:val="16"/>
+        </w:rPr>
+      </w:pPr>
     </w:p>
     <w:p>
       <w:pPr>
@@ -6722,6 +6842,55 @@
           <w:szCs w:val="24"/>
         </w:rPr>
       </w:pPr>
+      <w:r>
+        <w:rPr>
+          <w:rFonts w:ascii="Verdana" w:eastAsia="Verdana" w:hAnsi="Verdana"/>
+          <w:noProof/>
+          <w:sz w:val="22"/>
+          <w:szCs w:val="22"/>
+        </w:rPr>
+        <w:drawing>
+          <wp:inline distT="0" distB="0" distL="0" distR="0" wp14:anchorId="0825268C" wp14:editId="1444893A">
+            <wp:extent cx="5760720" cy="3093720"/>
+            <wp:effectExtent l="0" t="0" r="0" b="0"/>
+            <wp:docPr id="13" name="Immagine 13"/>
+            <wp:cNvGraphicFramePr>
+              <a:graphicFrameLocks xmlns:a="http://schemas.openxmlformats.org/drawingml/2006/main" noChangeAspect="1"/>
+            </wp:cNvGraphicFramePr>
+            <a:graphic xmlns:a="http://schemas.openxmlformats.org/drawingml/2006/main">
+              <a:graphicData uri="http://schemas.openxmlformats.org/drawingml/2006/picture">
+                <pic:pic xmlns:pic="http://schemas.openxmlformats.org/drawingml/2006/picture">
+                  <pic:nvPicPr>
+                    <pic:cNvPr id="13" name="Capture.PNG"/>
+                    <pic:cNvPicPr/>
+                  </pic:nvPicPr>
+                  <pic:blipFill>
+                    <a:blip r:embed="rId18" cstate="print">
+                      <a:extLst>
+                        <a:ext uri="{28A0092B-C50C-407E-A947-70E740481C1C}">
+                          <a14:useLocalDpi xmlns:a14="http://schemas.microsoft.com/office/drawing/2010/main" val="0"/>
+                        </a:ext>
+                      </a:extLst>
+                    </a:blip>
+                    <a:stretch>
+                      <a:fillRect/>
+                    </a:stretch>
+                  </pic:blipFill>
+                  <pic:spPr>
+                    <a:xfrm>
+                      <a:off x="0" y="0"/>
+                      <a:ext cx="5760720" cy="3093720"/>
+                    </a:xfrm>
+                    <a:prstGeom prst="rect">
+                      <a:avLst/>
+                    </a:prstGeom>
+                  </pic:spPr>
+                </pic:pic>
+              </a:graphicData>
+            </a:graphic>
+          </wp:inline>
+        </w:drawing>
+      </w:r>
     </w:p>
     <w:p>
       <w:pPr>
@@ -6735,25 +6904,439 @@
     </w:p>
     <w:p>
       <w:pPr>
-        <w:keepNext/>
-        <w:numPr>
-          <w:ilvl w:val="1"/>
-          <w:numId w:val="5"/>
-        </w:numPr>
-        <w:pBdr>
-          <w:top w:val="none" w:sz="0" w:space="0" w:color="000000"/>
-          <w:left w:val="none" w:sz="0" w:space="0" w:color="000000"/>
-          <w:bottom w:val="single" w:sz="4" w:space="1" w:color="000000"/>
-          <w:right w:val="none" w:sz="0" w:space="0" w:color="000000"/>
-          <w:between w:val="nil"/>
-        </w:pBdr>
-        <w:spacing w:before="238" w:after="113"/>
-        <w:rPr>
-          <w:rFonts w:ascii="Cambria" w:eastAsia="Cambria" w:hAnsi="Cambria" w:cs="Cambria"/>
-          <w:b/>
-          <w:color w:val="000000"/>
-          <w:sz w:val="28"/>
-          <w:szCs w:val="28"/>
+        <w:jc w:val="both"/>
+        <w:rPr>
+          <w:rFonts w:ascii="Verdana" w:eastAsia="Verdana" w:hAnsi="Verdana"/>
+          <w:sz w:val="16"/>
+          <w:szCs w:val="16"/>
+        </w:rPr>
+      </w:pPr>
+      <w:r>
+        <w:rPr>
+          <w:rFonts w:ascii="Verdana" w:eastAsia="Verdana" w:hAnsi="Verdana"/>
+          <w:sz w:val="16"/>
+          <w:szCs w:val="16"/>
+        </w:rPr>
+        <w:t>Codice</w:t>
+      </w:r>
+      <w:r>
+        <w:rPr>
+          <w:rFonts w:ascii="Verdana" w:eastAsia="Verdana" w:hAnsi="Verdana"/>
+          <w:sz w:val="16"/>
+          <w:szCs w:val="16"/>
+        </w:rPr>
+        <w:t xml:space="preserve"> di connessione al database</w:t>
+      </w:r>
+    </w:p>
+    <w:p>
+      <w:pPr>
+        <w:jc w:val="both"/>
+        <w:rPr>
+          <w:rFonts w:ascii="Verdana" w:eastAsia="Verdana" w:hAnsi="Verdana"/>
+          <w:sz w:val="22"/>
+          <w:szCs w:val="22"/>
+        </w:rPr>
+      </w:pPr>
+      <w:r>
+        <w:rPr>
+          <w:rFonts w:ascii="Verdana" w:eastAsia="Verdana" w:hAnsi="Verdana"/>
+          <w:noProof/>
+          <w:sz w:val="22"/>
+          <w:szCs w:val="22"/>
+        </w:rPr>
+        <w:lastRenderedPageBreak/>
+        <w:drawing>
+          <wp:inline distT="0" distB="0" distL="0" distR="0">
+            <wp:extent cx="5760720" cy="3087370"/>
+            <wp:effectExtent l="0" t="0" r="0" b="0"/>
+            <wp:docPr id="19" name="Immagine 19"/>
+            <wp:cNvGraphicFramePr>
+              <a:graphicFrameLocks xmlns:a="http://schemas.openxmlformats.org/drawingml/2006/main" noChangeAspect="1"/>
+            </wp:cNvGraphicFramePr>
+            <a:graphic xmlns:a="http://schemas.openxmlformats.org/drawingml/2006/main">
+              <a:graphicData uri="http://schemas.openxmlformats.org/drawingml/2006/picture">
+                <pic:pic xmlns:pic="http://schemas.openxmlformats.org/drawingml/2006/picture">
+                  <pic:nvPicPr>
+                    <pic:cNvPr id="19" name="Capture2.PNG"/>
+                    <pic:cNvPicPr/>
+                  </pic:nvPicPr>
+                  <pic:blipFill>
+                    <a:blip r:embed="rId19" cstate="print">
+                      <a:extLst>
+                        <a:ext uri="{28A0092B-C50C-407E-A947-70E740481C1C}">
+                          <a14:useLocalDpi xmlns:a14="http://schemas.microsoft.com/office/drawing/2010/main" val="0"/>
+                        </a:ext>
+                      </a:extLst>
+                    </a:blip>
+                    <a:stretch>
+                      <a:fillRect/>
+                    </a:stretch>
+                  </pic:blipFill>
+                  <pic:spPr>
+                    <a:xfrm>
+                      <a:off x="0" y="0"/>
+                      <a:ext cx="5760720" cy="3087370"/>
+                    </a:xfrm>
+                    <a:prstGeom prst="rect">
+                      <a:avLst/>
+                    </a:prstGeom>
+                  </pic:spPr>
+                </pic:pic>
+              </a:graphicData>
+            </a:graphic>
+          </wp:inline>
+        </w:drawing>
+      </w:r>
+    </w:p>
+    <w:p>
+      <w:pPr>
+        <w:jc w:val="both"/>
+        <w:rPr>
+          <w:rFonts w:ascii="Verdana" w:eastAsia="Verdana" w:hAnsi="Verdana"/>
+          <w:sz w:val="22"/>
+          <w:szCs w:val="22"/>
+        </w:rPr>
+      </w:pPr>
+    </w:p>
+    <w:p>
+      <w:pPr>
+        <w:jc w:val="both"/>
+        <w:rPr>
+          <w:rFonts w:ascii="Verdana" w:eastAsia="Verdana" w:hAnsi="Verdana"/>
+          <w:sz w:val="16"/>
+          <w:szCs w:val="16"/>
+        </w:rPr>
+      </w:pPr>
+      <w:r>
+        <w:rPr>
+          <w:rFonts w:ascii="Verdana" w:eastAsia="Verdana" w:hAnsi="Verdana"/>
+          <w:sz w:val="16"/>
+          <w:szCs w:val="16"/>
+        </w:rPr>
+        <w:t>Codice di salvataggio dei dati presi dall’applicazione nel database</w:t>
+      </w:r>
+    </w:p>
+    <w:p>
+      <w:pPr>
+        <w:jc w:val="both"/>
+        <w:rPr>
+          <w:rFonts w:ascii="Verdana" w:eastAsia="Verdana" w:hAnsi="Verdana"/>
+          <w:sz w:val="22"/>
+          <w:szCs w:val="22"/>
+        </w:rPr>
+      </w:pPr>
+    </w:p>
+    <w:p>
+      <w:pPr>
+        <w:jc w:val="both"/>
+        <w:rPr>
+          <w:rFonts w:ascii="Verdana" w:eastAsia="Verdana" w:hAnsi="Verdana"/>
+          <w:sz w:val="16"/>
+          <w:szCs w:val="16"/>
+        </w:rPr>
+      </w:pPr>
+    </w:p>
+    <w:p>
+      <w:pPr>
+        <w:jc w:val="both"/>
+        <w:rPr>
+          <w:rFonts w:ascii="Verdana" w:eastAsia="Verdana" w:hAnsi="Verdana"/>
+          <w:sz w:val="22"/>
+          <w:szCs w:val="22"/>
+        </w:rPr>
+      </w:pPr>
+      <w:r>
+        <w:rPr>
+          <w:rFonts w:ascii="Verdana" w:eastAsia="Verdana" w:hAnsi="Verdana"/>
+          <w:noProof/>
+          <w:sz w:val="22"/>
+          <w:szCs w:val="22"/>
+        </w:rPr>
+        <w:drawing>
+          <wp:inline distT="0" distB="0" distL="0" distR="0">
+            <wp:extent cx="5760720" cy="3592195"/>
+            <wp:effectExtent l="0" t="0" r="0" b="8255"/>
+            <wp:docPr id="23" name="Immagine 23"/>
+            <wp:cNvGraphicFramePr>
+              <a:graphicFrameLocks xmlns:a="http://schemas.openxmlformats.org/drawingml/2006/main" noChangeAspect="1"/>
+            </wp:cNvGraphicFramePr>
+            <a:graphic xmlns:a="http://schemas.openxmlformats.org/drawingml/2006/main">
+              <a:graphicData uri="http://schemas.openxmlformats.org/drawingml/2006/picture">
+                <pic:pic xmlns:pic="http://schemas.openxmlformats.org/drawingml/2006/picture">
+                  <pic:nvPicPr>
+                    <pic:cNvPr id="23" name="lavorazione_personalizzata.JPG"/>
+                    <pic:cNvPicPr/>
+                  </pic:nvPicPr>
+                  <pic:blipFill>
+                    <a:blip r:embed="rId20">
+                      <a:extLst>
+                        <a:ext uri="{28A0092B-C50C-407E-A947-70E740481C1C}">
+                          <a14:useLocalDpi xmlns:a14="http://schemas.microsoft.com/office/drawing/2010/main" val="0"/>
+                        </a:ext>
+                      </a:extLst>
+                    </a:blip>
+                    <a:stretch>
+                      <a:fillRect/>
+                    </a:stretch>
+                  </pic:blipFill>
+                  <pic:spPr>
+                    <a:xfrm>
+                      <a:off x="0" y="0"/>
+                      <a:ext cx="5760720" cy="3592195"/>
+                    </a:xfrm>
+                    <a:prstGeom prst="rect">
+                      <a:avLst/>
+                    </a:prstGeom>
+                  </pic:spPr>
+                </pic:pic>
+              </a:graphicData>
+            </a:graphic>
+          </wp:inline>
+        </w:drawing>
+      </w:r>
+    </w:p>
+    <w:p>
+      <w:pPr>
+        <w:jc w:val="both"/>
+        <w:rPr>
+          <w:rFonts w:ascii="Verdana" w:eastAsia="Verdana" w:hAnsi="Verdana"/>
+          <w:sz w:val="22"/>
+          <w:szCs w:val="22"/>
+        </w:rPr>
+      </w:pPr>
+    </w:p>
+    <w:p>
+      <w:pPr>
+        <w:jc w:val="both"/>
+        <w:rPr>
+          <w:rFonts w:ascii="Verdana" w:eastAsia="Verdana" w:hAnsi="Verdana"/>
+          <w:sz w:val="16"/>
+          <w:szCs w:val="16"/>
+        </w:rPr>
+      </w:pPr>
+      <w:r>
+        <w:rPr>
+          <w:rFonts w:ascii="Verdana" w:eastAsia="Verdana" w:hAnsi="Verdana"/>
+          <w:sz w:val="16"/>
+          <w:szCs w:val="16"/>
+        </w:rPr>
+        <w:t>Schermata di creazione di una nuova lavorazione</w:t>
+      </w:r>
+    </w:p>
+    <w:p>
+      <w:pPr>
+        <w:jc w:val="both"/>
+        <w:rPr>
+          <w:rFonts w:ascii="Verdana" w:eastAsia="Verdana" w:hAnsi="Verdana"/>
+          <w:sz w:val="22"/>
+          <w:szCs w:val="22"/>
+        </w:rPr>
+      </w:pPr>
+    </w:p>
+    <w:p>
+      <w:pPr>
+        <w:jc w:val="both"/>
+        <w:rPr>
+          <w:rFonts w:ascii="Verdana" w:eastAsia="Verdana" w:hAnsi="Verdana"/>
+          <w:sz w:val="22"/>
+          <w:szCs w:val="22"/>
+        </w:rPr>
+      </w:pPr>
+    </w:p>
+    <w:p>
+      <w:pPr>
+        <w:jc w:val="both"/>
+        <w:rPr>
+          <w:rFonts w:ascii="Verdana" w:eastAsia="Verdana" w:hAnsi="Verdana"/>
+          <w:sz w:val="22"/>
+          <w:szCs w:val="22"/>
+        </w:rPr>
+      </w:pPr>
+    </w:p>
+    <w:p>
+      <w:pPr>
+        <w:jc w:val="both"/>
+        <w:rPr>
+          <w:rFonts w:ascii="Verdana" w:eastAsia="Verdana" w:hAnsi="Verdana"/>
+          <w:sz w:val="22"/>
+          <w:szCs w:val="22"/>
+        </w:rPr>
+      </w:pPr>
+    </w:p>
+    <w:p>
+      <w:pPr>
+        <w:jc w:val="both"/>
+        <w:rPr>
+          <w:rFonts w:ascii="Verdana" w:eastAsia="Verdana" w:hAnsi="Verdana"/>
+          <w:sz w:val="22"/>
+          <w:szCs w:val="22"/>
+        </w:rPr>
+      </w:pPr>
+    </w:p>
+    <w:p>
+      <w:pPr>
+        <w:jc w:val="both"/>
+        <w:rPr>
+          <w:rFonts w:ascii="Verdana" w:eastAsia="Verdana" w:hAnsi="Verdana"/>
+          <w:sz w:val="22"/>
+          <w:szCs w:val="22"/>
+        </w:rPr>
+      </w:pPr>
+    </w:p>
+    <w:p>
+      <w:pPr>
+        <w:jc w:val="both"/>
+        <w:rPr>
+          <w:rFonts w:ascii="Verdana" w:eastAsia="Verdana" w:hAnsi="Verdana"/>
+          <w:sz w:val="22"/>
+          <w:szCs w:val="22"/>
+        </w:rPr>
+      </w:pPr>
+    </w:p>
+    <w:p>
+      <w:pPr>
+        <w:jc w:val="both"/>
+        <w:rPr>
+          <w:rFonts w:ascii="Verdana" w:eastAsia="Verdana" w:hAnsi="Verdana"/>
+          <w:sz w:val="22"/>
+          <w:szCs w:val="22"/>
+        </w:rPr>
+      </w:pPr>
+      <w:r>
+        <w:rPr>
+          <w:rFonts w:ascii="Verdana" w:eastAsia="Verdana" w:hAnsi="Verdana"/>
+          <w:noProof/>
+          <w:sz w:val="22"/>
+          <w:szCs w:val="22"/>
+        </w:rPr>
+        <w:drawing>
+          <wp:inline distT="0" distB="0" distL="0" distR="0">
+            <wp:extent cx="5760720" cy="3580130"/>
+            <wp:effectExtent l="0" t="0" r="0" b="1270"/>
+            <wp:docPr id="24" name="Immagine 24"/>
+            <wp:cNvGraphicFramePr>
+              <a:graphicFrameLocks xmlns:a="http://schemas.openxmlformats.org/drawingml/2006/main" noChangeAspect="1"/>
+            </wp:cNvGraphicFramePr>
+            <a:graphic xmlns:a="http://schemas.openxmlformats.org/drawingml/2006/main">
+              <a:graphicData uri="http://schemas.openxmlformats.org/drawingml/2006/picture">
+                <pic:pic xmlns:pic="http://schemas.openxmlformats.org/drawingml/2006/picture">
+                  <pic:nvPicPr>
+                    <pic:cNvPr id="24" name="Capture3.PNG"/>
+                    <pic:cNvPicPr/>
+                  </pic:nvPicPr>
+                  <pic:blipFill>
+                    <a:blip r:embed="rId21">
+                      <a:extLst>
+                        <a:ext uri="{28A0092B-C50C-407E-A947-70E740481C1C}">
+                          <a14:useLocalDpi xmlns:a14="http://schemas.microsoft.com/office/drawing/2010/main" val="0"/>
+                        </a:ext>
+                      </a:extLst>
+                    </a:blip>
+                    <a:stretch>
+                      <a:fillRect/>
+                    </a:stretch>
+                  </pic:blipFill>
+                  <pic:spPr>
+                    <a:xfrm>
+                      <a:off x="0" y="0"/>
+                      <a:ext cx="5760720" cy="3580130"/>
+                    </a:xfrm>
+                    <a:prstGeom prst="rect">
+                      <a:avLst/>
+                    </a:prstGeom>
+                  </pic:spPr>
+                </pic:pic>
+              </a:graphicData>
+            </a:graphic>
+          </wp:inline>
+        </w:drawing>
+      </w:r>
+    </w:p>
+    <w:p>
+      <w:pPr>
+        <w:jc w:val="both"/>
+        <w:rPr>
+          <w:rFonts w:ascii="Verdana" w:eastAsia="Verdana" w:hAnsi="Verdana"/>
+          <w:sz w:val="16"/>
+          <w:szCs w:val="16"/>
+        </w:rPr>
+      </w:pPr>
+    </w:p>
+    <w:p>
+      <w:pPr>
+        <w:jc w:val="both"/>
+        <w:rPr>
+          <w:rFonts w:ascii="Verdana" w:eastAsia="Verdana" w:hAnsi="Verdana"/>
+          <w:sz w:val="16"/>
+          <w:szCs w:val="16"/>
+        </w:rPr>
+      </w:pPr>
+      <w:r>
+        <w:rPr>
+          <w:rFonts w:ascii="Verdana" w:eastAsia="Verdana" w:hAnsi="Verdana"/>
+          <w:sz w:val="16"/>
+          <w:szCs w:val="16"/>
+        </w:rPr>
+        <w:t>Schermata di scelta della lavorazione e del relativo calcolo delle tempistiche</w:t>
+      </w:r>
+    </w:p>
+    <w:p>
+      <w:pPr>
+        <w:jc w:val="both"/>
+        <w:rPr>
+          <w:rFonts w:ascii="Verdana" w:eastAsia="Verdana" w:hAnsi="Verdana"/>
+          <w:sz w:val="16"/>
+          <w:szCs w:val="16"/>
+        </w:rPr>
+      </w:pPr>
+    </w:p>
+    <w:p>
+      <w:pPr>
+        <w:jc w:val="both"/>
+        <w:rPr>
+          <w:rFonts w:ascii="Verdana" w:eastAsia="Verdana" w:hAnsi="Verdana"/>
+          <w:sz w:val="16"/>
+          <w:szCs w:val="16"/>
+        </w:rPr>
+      </w:pPr>
+    </w:p>
+    <w:p>
+      <w:pPr>
+        <w:jc w:val="both"/>
+        <w:rPr>
+          <w:rFonts w:ascii="Verdana" w:eastAsia="Verdana" w:hAnsi="Verdana"/>
+          <w:sz w:val="16"/>
+          <w:szCs w:val="16"/>
+        </w:rPr>
+      </w:pPr>
+    </w:p>
+    <w:p>
+      <w:pPr>
+        <w:jc w:val="both"/>
+        <w:rPr>
+          <w:rFonts w:ascii="Verdana" w:eastAsia="Verdana" w:hAnsi="Verdana"/>
+          <w:sz w:val="16"/>
+          <w:szCs w:val="16"/>
+        </w:rPr>
+      </w:pPr>
+    </w:p>
+    <w:p>
+      <w:pPr>
+        <w:jc w:val="both"/>
+        <w:rPr>
+          <w:rFonts w:ascii="Verdana" w:eastAsia="Verdana" w:hAnsi="Verdana"/>
+          <w:sz w:val="16"/>
+          <w:szCs w:val="16"/>
+        </w:rPr>
+      </w:pPr>
+    </w:p>
+    <w:p>
+      <w:pPr>
+        <w:jc w:val="both"/>
+        <w:rPr>
+          <w:rFonts w:ascii="Verdana" w:eastAsia="Verdana" w:hAnsi="Verdana"/>
+          <w:sz w:val="24"/>
+          <w:szCs w:val="24"/>
         </w:rPr>
       </w:pPr>
     </w:p>
@@ -6803,32 +7386,72 @@
         <w:jc w:val="both"/>
         <w:rPr>
           <w:rFonts w:ascii="Verdana" w:eastAsia="Verdana" w:hAnsi="Verdana"/>
-          <w:sz w:val="24"/>
-          <w:szCs w:val="24"/>
-        </w:rPr>
-      </w:pPr>
-      <w:bookmarkStart w:id="10" w:name="_3j2qqm3" w:colFirst="0" w:colLast="0"/>
+          <w:sz w:val="22"/>
+          <w:szCs w:val="22"/>
+        </w:rPr>
+      </w:pPr>
+      <w:bookmarkStart w:id="9" w:name="_3j2qqm3" w:colFirst="0" w:colLast="0"/>
+      <w:bookmarkEnd w:id="9"/>
+      <w:r>
+        <w:rPr>
+          <w:rFonts w:ascii="Verdana" w:eastAsia="Verdana" w:hAnsi="Verdana"/>
+          <w:sz w:val="22"/>
+          <w:szCs w:val="22"/>
+        </w:rPr>
+        <w:t>Riepilogando ciò che è stato lo stage posso affermare con certezza che</w:t>
+      </w:r>
+      <w:bookmarkStart w:id="10" w:name="_35nkun2" w:colFirst="0" w:colLast="0"/>
+      <w:bookmarkStart w:id="11" w:name="_z337ya" w:colFirst="0" w:colLast="0"/>
       <w:bookmarkEnd w:id="10"/>
+      <w:bookmarkEnd w:id="11"/>
       <w:r>
         <w:rPr>
           <w:rFonts w:ascii="Verdana" w:eastAsia="Verdana" w:hAnsi="Verdana"/>
-          <w:sz w:val="24"/>
-          <w:szCs w:val="24"/>
-        </w:rPr>
-        <w:t>Riepilogando ciò che è stato lo stage posso affermare con certezza che</w:t>
-      </w:r>
-      <w:bookmarkStart w:id="11" w:name="_35nkun2" w:colFirst="0" w:colLast="0"/>
-      <w:bookmarkStart w:id="12" w:name="_z337ya" w:colFirst="0" w:colLast="0"/>
-      <w:bookmarkEnd w:id="11"/>
-      <w:bookmarkEnd w:id="12"/>
-      <w:r>
+          <w:sz w:val="22"/>
+          <w:szCs w:val="22"/>
+        </w:rPr>
+        <w:t xml:space="preserve"> lo sviluppo del Driver Meccano sta procedendo a ritmi sostenuti e allo stato attuale il prodotto è quasi ultimato; per il progetto inerente alla costruzione dello specchio smart e lo sviluppo di moduli da abbinare all’applicazione di default Magic Mirror2 direi che ho finito, lo specchio è stato realizzato; la form-app, l’applicazione di gestione delle lavorazioni è quasi finita, ma per motivi di tempo credo che la completerò in un futuro per acquisire ancor di più know-how sulla materia. </w:t>
+      </w:r>
+    </w:p>
+    <w:p>
+      <w:pPr>
+        <w:jc w:val="both"/>
         <w:rPr>
           <w:rFonts w:ascii="Verdana" w:eastAsia="Verdana" w:hAnsi="Verdana"/>
-          <w:sz w:val="24"/>
-          <w:szCs w:val="24"/>
-        </w:rPr>
-        <w:t xml:space="preserve"> lo sviluppo del Driver Meccano sta procedendo a ritmi sostenuti e allo stato attuale il prodotto è quasi ultimato; per il progetto inerente alla costruzione dello specchio smart e lo sviluppo di moduli da abbinare all’applicazione di default Magic Mirror2 direi che ho finito, lo specchio è stato realizzato; la form-app, l’applicazione di gestione delle lavorazioni è quasi finita, ma per motivi di tempo credo che la completerò in un futuro per acquisire ancor di più know-how sulla materia. </w:t>
-      </w:r>
+          <w:sz w:val="22"/>
+          <w:szCs w:val="22"/>
+        </w:rPr>
+      </w:pPr>
+    </w:p>
+    <w:p>
+      <w:pPr>
+        <w:jc w:val="both"/>
+        <w:rPr>
+          <w:rFonts w:ascii="Verdana" w:eastAsia="Verdana" w:hAnsi="Verdana"/>
+          <w:sz w:val="22"/>
+          <w:szCs w:val="22"/>
+        </w:rPr>
+      </w:pPr>
+    </w:p>
+    <w:p>
+      <w:pPr>
+        <w:jc w:val="both"/>
+        <w:rPr>
+          <w:rFonts w:ascii="Verdana" w:eastAsia="Verdana" w:hAnsi="Verdana"/>
+          <w:sz w:val="22"/>
+          <w:szCs w:val="22"/>
+        </w:rPr>
+      </w:pPr>
+    </w:p>
+    <w:p>
+      <w:pPr>
+        <w:jc w:val="both"/>
+        <w:rPr>
+          <w:rFonts w:ascii="Verdana" w:eastAsia="Verdana" w:hAnsi="Verdana"/>
+          <w:sz w:val="22"/>
+          <w:szCs w:val="22"/>
+        </w:rPr>
+      </w:pPr>
     </w:p>
     <w:p>
       <w:pPr>
@@ -6911,8 +7534,8 @@
           <w:szCs w:val="28"/>
         </w:rPr>
       </w:pPr>
-      <w:bookmarkStart w:id="13" w:name="_1ci93xb" w:colFirst="0" w:colLast="0"/>
-      <w:bookmarkEnd w:id="13"/>
+      <w:bookmarkStart w:id="12" w:name="_1ci93xb" w:colFirst="0" w:colLast="0"/>
+      <w:bookmarkEnd w:id="12"/>
       <w:r>
         <w:rPr>
           <w:rFonts w:ascii="Cambria" w:eastAsia="Cambria" w:hAnsi="Cambria" w:cs="Cambria"/>
@@ -6926,124 +7549,160 @@
     </w:p>
     <w:p>
       <w:pPr>
-        <w:numPr>
-          <w:ilvl w:val="0"/>
-          <w:numId w:val="3"/>
-        </w:numPr>
-        <w:pBdr>
-          <w:top w:val="nil"/>
-          <w:left w:val="nil"/>
-          <w:bottom w:val="nil"/>
-          <w:right w:val="nil"/>
-          <w:between w:val="nil"/>
-        </w:pBdr>
-        <w:ind w:left="567" w:hanging="283"/>
+        <w:pBdr>
+          <w:top w:val="nil"/>
+          <w:left w:val="nil"/>
+          <w:bottom w:val="nil"/>
+          <w:right w:val="nil"/>
+          <w:between w:val="nil"/>
+        </w:pBdr>
+        <w:jc w:val="both"/>
+        <w:rPr>
+          <w:rFonts w:ascii="Verdana" w:hAnsi="Verdana"/>
+          <w:color w:val="000000"/>
+          <w:sz w:val="22"/>
+          <w:szCs w:val="22"/>
+        </w:rPr>
+      </w:pPr>
+      <w:r>
+        <w:rPr>
+          <w:rFonts w:ascii="Verdana" w:hAnsi="Verdana"/>
+          <w:color w:val="000000"/>
+          <w:sz w:val="22"/>
+          <w:szCs w:val="22"/>
+        </w:rPr>
+        <w:t>Durante il mio periodo di stage ho potuto rafforzare le mie co</w:t>
+      </w:r>
+      <w:r>
+        <w:rPr>
+          <w:rFonts w:ascii="Verdana" w:hAnsi="Verdana"/>
+          <w:color w:val="000000"/>
+          <w:sz w:val="22"/>
+          <w:szCs w:val="22"/>
+        </w:rPr>
+        <w:t>mpetenze comunicative</w:t>
+      </w:r>
+      <w:r>
+        <w:rPr>
+          <w:rFonts w:ascii="Verdana" w:hAnsi="Verdana"/>
+          <w:color w:val="000000"/>
+          <w:sz w:val="22"/>
+          <w:szCs w:val="22"/>
+        </w:rPr>
+        <w:t xml:space="preserve"> grazie alla collaborazione con figure facenti parte di altre aziende. Inoltre ho rafforzato le mie abilità organizzative e gestionali grazie alla collaborazione con i colleghi d’ufficio con cui ho instaurato un ottimo rapporto.</w:t>
+      </w:r>
+    </w:p>
+    <w:p>
+      <w:pPr>
+        <w:pBdr>
+          <w:top w:val="nil"/>
+          <w:left w:val="nil"/>
+          <w:bottom w:val="nil"/>
+          <w:right w:val="nil"/>
+          <w:between w:val="nil"/>
+        </w:pBdr>
+        <w:jc w:val="both"/>
+        <w:rPr>
+          <w:rFonts w:ascii="Verdana" w:hAnsi="Verdana"/>
+          <w:color w:val="000000"/>
+          <w:sz w:val="22"/>
+          <w:szCs w:val="22"/>
+        </w:rPr>
+      </w:pPr>
+      <w:r>
+        <w:rPr>
+          <w:rFonts w:ascii="Verdana" w:hAnsi="Verdana"/>
+          <w:color w:val="000000"/>
+          <w:sz w:val="22"/>
+          <w:szCs w:val="22"/>
+        </w:rPr>
+        <w:t xml:space="preserve">Le mie competenze in campo informatico e di programmazione si sono rafforzate in merito ai i compiti che il tutor mi ha affidato. Posso affermare quindi che lo stage è stato utile ai fini didattici, facendomi scoprire tecnologie e software di cui non ero al corrente e che ho avuto modo </w:t>
+      </w:r>
+      <w:r>
+        <w:rPr>
+          <w:rFonts w:ascii="Verdana" w:hAnsi="Verdana"/>
+          <w:color w:val="000000"/>
+          <w:sz w:val="22"/>
+          <w:szCs w:val="22"/>
+        </w:rPr>
+        <w:t>di usare, testare e manipolare.</w:t>
+      </w:r>
+    </w:p>
+    <w:p>
+      <w:pPr>
+        <w:pBdr>
+          <w:top w:val="nil"/>
+          <w:left w:val="nil"/>
+          <w:bottom w:val="nil"/>
+          <w:right w:val="nil"/>
+          <w:between w:val="nil"/>
+        </w:pBdr>
+        <w:jc w:val="both"/>
+        <w:rPr>
+          <w:rFonts w:ascii="Verdana" w:hAnsi="Verdana"/>
+          <w:color w:val="000000"/>
+          <w:sz w:val="22"/>
+          <w:szCs w:val="22"/>
+        </w:rPr>
+      </w:pPr>
+      <w:r>
+        <w:rPr>
+          <w:rFonts w:ascii="Verdana" w:hAnsi="Verdana"/>
+          <w:color w:val="000000"/>
+          <w:sz w:val="22"/>
+          <w:szCs w:val="22"/>
+        </w:rPr>
+        <w:t xml:space="preserve">In campo umano </w:t>
+      </w:r>
+      <w:r>
+        <w:rPr>
+          <w:rFonts w:ascii="Verdana" w:hAnsi="Verdana"/>
+          <w:color w:val="000000"/>
+          <w:sz w:val="22"/>
+          <w:szCs w:val="22"/>
+        </w:rPr>
+        <w:t xml:space="preserve">L&amp;S è un’azienda di tutto rispetto, formata da lavoratori sempre pazienti e disposti ad aiutare </w:t>
+      </w:r>
+      <w:r>
+        <w:rPr>
+          <w:rFonts w:ascii="Verdana" w:hAnsi="Verdana"/>
+          <w:color w:val="000000"/>
+          <w:sz w:val="22"/>
+          <w:szCs w:val="22"/>
+        </w:rPr>
+        <w:t>e collaborare; il clima che ho respirato nell’ufficio in cui sono stato accolto è</w:t>
+      </w:r>
+      <w:r>
+        <w:rPr>
+          <w:rFonts w:ascii="Verdana" w:hAnsi="Verdana"/>
+          <w:color w:val="000000"/>
+          <w:sz w:val="22"/>
+          <w:szCs w:val="22"/>
+        </w:rPr>
+        <w:t xml:space="preserve"> molto giovanile e cordiale e questo ha aiutato il mio reinserimento in azienda. </w:t>
+      </w:r>
+      <w:bookmarkStart w:id="13" w:name="_GoBack"/>
+      <w:bookmarkEnd w:id="13"/>
+    </w:p>
+    <w:p>
+      <w:pPr>
+        <w:pBdr>
+          <w:top w:val="nil"/>
+          <w:left w:val="nil"/>
+          <w:bottom w:val="nil"/>
+          <w:right w:val="nil"/>
+          <w:between w:val="nil"/>
+        </w:pBdr>
         <w:rPr>
           <w:i/>
           <w:color w:val="000000"/>
         </w:rPr>
       </w:pPr>
-      <w:r>
-        <w:rPr>
-          <w:rFonts w:ascii="Verdana" w:eastAsia="Verdana" w:hAnsi="Verdana" w:cs="Verdana"/>
-          <w:i/>
-          <w:color w:val="000000"/>
-          <w:sz w:val="22"/>
-          <w:szCs w:val="22"/>
-        </w:rPr>
-        <w:t xml:space="preserve">Durante il periodo di stage ho potuto rafforzare le mie competenze comunicative, grazie anche alla collaborazione con figure facenti parte di altre aziende. </w:t>
-      </w:r>
-      <w:r>
-        <w:rPr>
-          <w:rFonts w:ascii="Verdana" w:eastAsia="Verdana" w:hAnsi="Verdana" w:cs="Verdana"/>
-          <w:i/>
-          <w:color w:val="000000"/>
-          <w:sz w:val="22"/>
-          <w:szCs w:val="22"/>
-        </w:rPr>
-        <w:t xml:space="preserve">Inoltre </w:t>
-      </w:r>
-      <w:r>
-        <w:rPr>
-          <w:rFonts w:ascii="Verdana" w:eastAsia="Verdana" w:hAnsi="Verdana" w:cs="Verdana"/>
-          <w:i/>
-          <w:color w:val="000000"/>
-          <w:sz w:val="22"/>
-          <w:szCs w:val="22"/>
-        </w:rPr>
-        <w:t>ho rafforzato le mie abil</w:t>
-      </w:r>
-      <w:r>
-        <w:rPr>
-          <w:rFonts w:ascii="Verdana" w:eastAsia="Verdana" w:hAnsi="Verdana" w:cs="Verdana"/>
-          <w:i/>
-          <w:color w:val="000000"/>
-          <w:sz w:val="22"/>
-          <w:szCs w:val="22"/>
-        </w:rPr>
-        <w:t>ità organizzative e gestionali</w:t>
-      </w:r>
-      <w:r>
-        <w:rPr>
-          <w:rFonts w:ascii="Verdana" w:eastAsia="Verdana" w:hAnsi="Verdana" w:cs="Verdana"/>
-          <w:color w:val="000000"/>
-          <w:sz w:val="22"/>
-          <w:szCs w:val="22"/>
-        </w:rPr>
-        <w:t xml:space="preserve"> grazie alla collaborazione con i co</w:t>
-      </w:r>
-      <w:r>
-        <w:rPr>
-          <w:rFonts w:ascii="Verdana" w:eastAsia="Verdana" w:hAnsi="Verdana" w:cs="Verdana"/>
-          <w:color w:val="000000"/>
-          <w:sz w:val="22"/>
-          <w:szCs w:val="22"/>
-        </w:rPr>
-        <w:t>lleghi d’ufficio con cui ho</w:t>
-      </w:r>
-      <w:r>
-        <w:rPr>
-          <w:rFonts w:ascii="Verdana" w:eastAsia="Verdana" w:hAnsi="Verdana" w:cs="Verdana"/>
-          <w:color w:val="000000"/>
-          <w:sz w:val="22"/>
-          <w:szCs w:val="22"/>
-        </w:rPr>
-        <w:t xml:space="preserve"> instaurato un ottimo rapporto.</w:t>
-      </w:r>
-    </w:p>
-    <w:p>
-      <w:pPr>
-        <w:pBdr>
-          <w:top w:val="nil"/>
-          <w:left w:val="nil"/>
-          <w:bottom w:val="nil"/>
-          <w:right w:val="nil"/>
-          <w:between w:val="nil"/>
-        </w:pBdr>
-      </w:pPr>
-    </w:p>
-    <w:p>
-      <w:pPr>
-        <w:pBdr>
-          <w:top w:val="nil"/>
-          <w:left w:val="nil"/>
-          <w:bottom w:val="nil"/>
-          <w:right w:val="nil"/>
-          <w:between w:val="nil"/>
-        </w:pBdr>
-        <w:rPr>
-          <w:i/>
-          <w:color w:val="000000"/>
-        </w:rPr>
-      </w:pPr>
-      <w:r>
-        <w:t>/* AGGIUNGI RIFLESSIONI PERSONALI  */</w:t>
-      </w:r>
     </w:p>
     <w:sectPr>
-      <w:headerReference w:type="default" r:id="rId18"/>
-      <w:footerReference w:type="default" r:id="rId19"/>
-      <w:headerReference w:type="first" r:id="rId20"/>
+      <w:headerReference w:type="default" r:id="rId22"/>
+      <w:footerReference w:type="default" r:id="rId23"/>
+      <w:headerReference w:type="first" r:id="rId24"/>
       <w:pgSz w:w="11906" w:h="16838"/>
       <w:pgMar w:top="1588" w:right="1417" w:bottom="1588" w:left="1417" w:header="709" w:footer="709" w:gutter="0"/>
       <w:pgNumType w:start="1"/>
@@ -7175,7 +7834,7 @@
         <w:sz w:val="18"/>
         <w:szCs w:val="18"/>
       </w:rPr>
-      <w:t>4</w:t>
+      <w:t>14</w:t>
     </w:r>
     <w:r>
       <w:rPr>
@@ -7236,7 +7895,7 @@
         <w:sz w:val="18"/>
         <w:szCs w:val="18"/>
       </w:rPr>
-      <w:t>12</w:t>
+      <w:t>14</w:t>
     </w:r>
     <w:r>
       <w:rPr>
@@ -9232,6 +9891,7 @@
   <w:style w:type="character" w:default="1" w:styleId="Carpredefinitoparagrafo">
     <w:name w:val="Default Paragraph Font"/>
     <w:uiPriority w:val="1"/>
+    <w:semiHidden/>
     <w:unhideWhenUsed/>
   </w:style>
   <w:style w:type="table" w:default="1" w:styleId="Tabellanormale">
@@ -9371,6 +10031,33 @@
     <w:uiPriority w:val="1"/>
     <w:qFormat/>
     <w:rsid w:val="00041A2C"/>
+  </w:style>
+  <w:style w:type="paragraph" w:styleId="Testofumetto">
+    <w:name w:val="Balloon Text"/>
+    <w:basedOn w:val="Normale"/>
+    <w:link w:val="TestofumettoCarattere"/>
+    <w:uiPriority w:val="99"/>
+    <w:semiHidden/>
+    <w:unhideWhenUsed/>
+    <w:rsid w:val="005073E7"/>
+    <w:rPr>
+      <w:rFonts w:ascii="Segoe UI" w:hAnsi="Segoe UI" w:cs="Segoe UI"/>
+      <w:sz w:val="18"/>
+      <w:szCs w:val="18"/>
+    </w:rPr>
+  </w:style>
+  <w:style w:type="character" w:customStyle="1" w:styleId="TestofumettoCarattere">
+    <w:name w:val="Testo fumetto Carattere"/>
+    <w:basedOn w:val="Carpredefinitoparagrafo"/>
+    <w:link w:val="Testofumetto"/>
+    <w:uiPriority w:val="99"/>
+    <w:semiHidden/>
+    <w:rsid w:val="005073E7"/>
+    <w:rPr>
+      <w:rFonts w:ascii="Segoe UI" w:hAnsi="Segoe UI" w:cs="Segoe UI"/>
+      <w:sz w:val="18"/>
+      <w:szCs w:val="18"/>
+    </w:rPr>
   </w:style>
 </w:styles>
 </file>

</xml_diff>

<commit_message>
Aggiunte anche le immagini del magic mirror
</commit_message>
<xml_diff>
--- a/RelazioneStage_TSIOT_Pizzinato_Matteo.dot.docx
+++ b/RelazioneStage_TSIOT_Pizzinato_Matteo.dot.docx
@@ -540,8 +540,6 @@
           <w:right w:val="nil"/>
           <w:between w:val="nil"/>
         </w:pBdr>
-        <w:spacing w:before="120" w:after="60"/>
-        <w:jc w:val="center"/>
         <w:rPr>
           <w:rFonts w:ascii="Arial" w:eastAsia="Arial" w:hAnsi="Arial" w:cs="Arial"/>
           <w:i/>
@@ -550,37 +548,354 @@
           <w:szCs w:val="22"/>
         </w:rPr>
       </w:pPr>
-    </w:p>
-    <w:p>
-      <w:pPr>
-        <w:pBdr>
-          <w:top w:val="nil"/>
-          <w:left w:val="nil"/>
-          <w:bottom w:val="nil"/>
-          <w:right w:val="nil"/>
-          <w:between w:val="nil"/>
-        </w:pBdr>
-        <w:rPr>
-          <w:rFonts w:ascii="Verdana" w:eastAsia="Verdana" w:hAnsi="Verdana" w:cs="Verdana"/>
-          <w:i/>
-          <w:color w:val="000000"/>
-          <w:sz w:val="22"/>
-          <w:szCs w:val="22"/>
-        </w:rPr>
-      </w:pPr>
       <w:bookmarkStart w:id="0" w:name="_gjdgxs" w:colFirst="0" w:colLast="0"/>
       <w:bookmarkEnd w:id="0"/>
-      <w:r>
-        <w:br w:type="page"/>
-      </w:r>
+    </w:p>
+    <w:p>
+      <w:pPr>
+        <w:pBdr>
+          <w:top w:val="nil"/>
+          <w:left w:val="nil"/>
+          <w:bottom w:val="nil"/>
+          <w:right w:val="nil"/>
+          <w:between w:val="nil"/>
+        </w:pBdr>
+        <w:rPr>
+          <w:rFonts w:ascii="Arial" w:eastAsia="Arial" w:hAnsi="Arial" w:cs="Arial"/>
+          <w:i/>
+          <w:color w:val="000000"/>
+          <w:sz w:val="22"/>
+          <w:szCs w:val="22"/>
+        </w:rPr>
+      </w:pPr>
+    </w:p>
+    <w:p>
+      <w:pPr>
+        <w:pBdr>
+          <w:top w:val="nil"/>
+          <w:left w:val="nil"/>
+          <w:bottom w:val="nil"/>
+          <w:right w:val="nil"/>
+          <w:between w:val="nil"/>
+        </w:pBdr>
+        <w:rPr>
+          <w:rFonts w:ascii="Arial" w:eastAsia="Arial" w:hAnsi="Arial" w:cs="Arial"/>
+          <w:i/>
+          <w:color w:val="000000"/>
+          <w:sz w:val="22"/>
+          <w:szCs w:val="22"/>
+        </w:rPr>
+      </w:pPr>
+    </w:p>
+    <w:p>
+      <w:pPr>
+        <w:pBdr>
+          <w:top w:val="nil"/>
+          <w:left w:val="nil"/>
+          <w:bottom w:val="nil"/>
+          <w:right w:val="nil"/>
+          <w:between w:val="nil"/>
+        </w:pBdr>
+        <w:rPr>
+          <w:rFonts w:ascii="Arial" w:eastAsia="Arial" w:hAnsi="Arial" w:cs="Arial"/>
+          <w:i/>
+          <w:color w:val="000000"/>
+          <w:sz w:val="22"/>
+          <w:szCs w:val="22"/>
+        </w:rPr>
+      </w:pPr>
+    </w:p>
+    <w:p>
+      <w:pPr>
+        <w:pBdr>
+          <w:top w:val="nil"/>
+          <w:left w:val="nil"/>
+          <w:bottom w:val="nil"/>
+          <w:right w:val="nil"/>
+          <w:between w:val="nil"/>
+        </w:pBdr>
+        <w:rPr>
+          <w:rFonts w:ascii="Arial" w:eastAsia="Arial" w:hAnsi="Arial" w:cs="Arial"/>
+          <w:i/>
+          <w:color w:val="000000"/>
+          <w:sz w:val="22"/>
+          <w:szCs w:val="22"/>
+        </w:rPr>
+      </w:pPr>
+    </w:p>
+    <w:p>
+      <w:pPr>
+        <w:pBdr>
+          <w:top w:val="nil"/>
+          <w:left w:val="nil"/>
+          <w:bottom w:val="nil"/>
+          <w:right w:val="nil"/>
+          <w:between w:val="nil"/>
+        </w:pBdr>
+        <w:rPr>
+          <w:rFonts w:ascii="Arial" w:eastAsia="Arial" w:hAnsi="Arial" w:cs="Arial"/>
+          <w:i/>
+          <w:color w:val="000000"/>
+          <w:sz w:val="22"/>
+          <w:szCs w:val="22"/>
+        </w:rPr>
+      </w:pPr>
+    </w:p>
+    <w:p>
+      <w:pPr>
+        <w:pBdr>
+          <w:top w:val="nil"/>
+          <w:left w:val="nil"/>
+          <w:bottom w:val="nil"/>
+          <w:right w:val="nil"/>
+          <w:between w:val="nil"/>
+        </w:pBdr>
+        <w:rPr>
+          <w:rFonts w:ascii="Arial" w:eastAsia="Arial" w:hAnsi="Arial" w:cs="Arial"/>
+          <w:i/>
+          <w:color w:val="000000"/>
+          <w:sz w:val="22"/>
+          <w:szCs w:val="22"/>
+        </w:rPr>
+      </w:pPr>
+    </w:p>
+    <w:p>
+      <w:pPr>
+        <w:pBdr>
+          <w:top w:val="nil"/>
+          <w:left w:val="nil"/>
+          <w:bottom w:val="nil"/>
+          <w:right w:val="nil"/>
+          <w:between w:val="nil"/>
+        </w:pBdr>
+        <w:rPr>
+          <w:rFonts w:ascii="Arial" w:eastAsia="Arial" w:hAnsi="Arial" w:cs="Arial"/>
+          <w:i/>
+          <w:color w:val="000000"/>
+          <w:sz w:val="22"/>
+          <w:szCs w:val="22"/>
+        </w:rPr>
+      </w:pPr>
+    </w:p>
+    <w:p>
+      <w:pPr>
+        <w:pBdr>
+          <w:top w:val="nil"/>
+          <w:left w:val="nil"/>
+          <w:bottom w:val="nil"/>
+          <w:right w:val="nil"/>
+          <w:between w:val="nil"/>
+        </w:pBdr>
+        <w:rPr>
+          <w:rFonts w:ascii="Arial" w:eastAsia="Arial" w:hAnsi="Arial" w:cs="Arial"/>
+          <w:i/>
+          <w:color w:val="000000"/>
+          <w:sz w:val="22"/>
+          <w:szCs w:val="22"/>
+        </w:rPr>
+      </w:pPr>
+    </w:p>
+    <w:p>
+      <w:pPr>
+        <w:pBdr>
+          <w:top w:val="nil"/>
+          <w:left w:val="nil"/>
+          <w:bottom w:val="nil"/>
+          <w:right w:val="nil"/>
+          <w:between w:val="nil"/>
+        </w:pBdr>
+        <w:rPr>
+          <w:rFonts w:ascii="Arial" w:eastAsia="Arial" w:hAnsi="Arial" w:cs="Arial"/>
+          <w:i/>
+          <w:color w:val="000000"/>
+          <w:sz w:val="22"/>
+          <w:szCs w:val="22"/>
+        </w:rPr>
+      </w:pPr>
+    </w:p>
+    <w:p>
+      <w:pPr>
+        <w:pBdr>
+          <w:top w:val="nil"/>
+          <w:left w:val="nil"/>
+          <w:bottom w:val="nil"/>
+          <w:right w:val="nil"/>
+          <w:between w:val="nil"/>
+        </w:pBdr>
+        <w:rPr>
+          <w:rFonts w:ascii="Arial" w:eastAsia="Arial" w:hAnsi="Arial" w:cs="Arial"/>
+          <w:i/>
+          <w:color w:val="000000"/>
+          <w:sz w:val="22"/>
+          <w:szCs w:val="22"/>
+        </w:rPr>
+      </w:pPr>
+    </w:p>
+    <w:p>
+      <w:pPr>
+        <w:pBdr>
+          <w:top w:val="nil"/>
+          <w:left w:val="nil"/>
+          <w:bottom w:val="nil"/>
+          <w:right w:val="nil"/>
+          <w:between w:val="nil"/>
+        </w:pBdr>
+        <w:rPr>
+          <w:rFonts w:ascii="Arial" w:eastAsia="Arial" w:hAnsi="Arial" w:cs="Arial"/>
+          <w:i/>
+          <w:color w:val="000000"/>
+          <w:sz w:val="22"/>
+          <w:szCs w:val="22"/>
+        </w:rPr>
+      </w:pPr>
+    </w:p>
+    <w:p>
+      <w:pPr>
+        <w:pBdr>
+          <w:top w:val="nil"/>
+          <w:left w:val="nil"/>
+          <w:bottom w:val="nil"/>
+          <w:right w:val="nil"/>
+          <w:between w:val="nil"/>
+        </w:pBdr>
+        <w:rPr>
+          <w:rFonts w:ascii="Arial" w:eastAsia="Arial" w:hAnsi="Arial" w:cs="Arial"/>
+          <w:i/>
+          <w:color w:val="000000"/>
+          <w:sz w:val="22"/>
+          <w:szCs w:val="22"/>
+        </w:rPr>
+      </w:pPr>
+    </w:p>
+    <w:p>
+      <w:pPr>
+        <w:pBdr>
+          <w:top w:val="nil"/>
+          <w:left w:val="nil"/>
+          <w:bottom w:val="nil"/>
+          <w:right w:val="nil"/>
+          <w:between w:val="nil"/>
+        </w:pBdr>
+        <w:rPr>
+          <w:rFonts w:ascii="Arial" w:eastAsia="Arial" w:hAnsi="Arial" w:cs="Arial"/>
+          <w:i/>
+          <w:color w:val="000000"/>
+          <w:sz w:val="22"/>
+          <w:szCs w:val="22"/>
+        </w:rPr>
+      </w:pPr>
+    </w:p>
+    <w:p>
+      <w:pPr>
+        <w:pBdr>
+          <w:top w:val="nil"/>
+          <w:left w:val="nil"/>
+          <w:bottom w:val="nil"/>
+          <w:right w:val="nil"/>
+          <w:between w:val="nil"/>
+        </w:pBdr>
+        <w:rPr>
+          <w:rFonts w:ascii="Arial" w:eastAsia="Arial" w:hAnsi="Arial" w:cs="Arial"/>
+          <w:i/>
+          <w:color w:val="000000"/>
+          <w:sz w:val="22"/>
+          <w:szCs w:val="22"/>
+        </w:rPr>
+      </w:pPr>
+    </w:p>
+    <w:p>
+      <w:pPr>
+        <w:pBdr>
+          <w:top w:val="nil"/>
+          <w:left w:val="nil"/>
+          <w:bottom w:val="nil"/>
+          <w:right w:val="nil"/>
+          <w:between w:val="nil"/>
+        </w:pBdr>
+        <w:rPr>
+          <w:rFonts w:ascii="Arial" w:eastAsia="Arial" w:hAnsi="Arial" w:cs="Arial"/>
+          <w:i/>
+          <w:color w:val="000000"/>
+          <w:sz w:val="22"/>
+          <w:szCs w:val="22"/>
+        </w:rPr>
+      </w:pPr>
+    </w:p>
+    <w:p>
+      <w:pPr>
+        <w:pBdr>
+          <w:top w:val="nil"/>
+          <w:left w:val="nil"/>
+          <w:bottom w:val="nil"/>
+          <w:right w:val="nil"/>
+          <w:between w:val="nil"/>
+        </w:pBdr>
+        <w:rPr>
+          <w:rFonts w:ascii="Arial" w:eastAsia="Arial" w:hAnsi="Arial" w:cs="Arial"/>
+          <w:i/>
+          <w:color w:val="000000"/>
+          <w:sz w:val="22"/>
+          <w:szCs w:val="22"/>
+        </w:rPr>
+      </w:pPr>
+    </w:p>
+    <w:p>
+      <w:pPr>
+        <w:pBdr>
+          <w:top w:val="nil"/>
+          <w:left w:val="nil"/>
+          <w:bottom w:val="nil"/>
+          <w:right w:val="nil"/>
+          <w:between w:val="nil"/>
+        </w:pBdr>
+        <w:rPr>
+          <w:rFonts w:ascii="Arial" w:eastAsia="Arial" w:hAnsi="Arial" w:cs="Arial"/>
+          <w:i/>
+          <w:color w:val="000000"/>
+          <w:sz w:val="22"/>
+          <w:szCs w:val="22"/>
+        </w:rPr>
+      </w:pPr>
+    </w:p>
+    <w:p>
+      <w:pPr>
+        <w:pBdr>
+          <w:top w:val="nil"/>
+          <w:left w:val="nil"/>
+          <w:bottom w:val="nil"/>
+          <w:right w:val="nil"/>
+          <w:between w:val="nil"/>
+        </w:pBdr>
+        <w:rPr>
+          <w:rFonts w:ascii="Arial" w:eastAsia="Arial" w:hAnsi="Arial" w:cs="Arial"/>
+          <w:i/>
+          <w:color w:val="000000"/>
+          <w:sz w:val="22"/>
+          <w:szCs w:val="22"/>
+        </w:rPr>
+      </w:pPr>
+    </w:p>
+    <w:p>
+      <w:pPr>
+        <w:pBdr>
+          <w:top w:val="nil"/>
+          <w:left w:val="nil"/>
+          <w:bottom w:val="nil"/>
+          <w:right w:val="nil"/>
+          <w:between w:val="nil"/>
+        </w:pBdr>
+        <w:rPr>
+          <w:rFonts w:ascii="Verdana" w:eastAsia="Verdana" w:hAnsi="Verdana" w:cs="Verdana"/>
+          <w:i/>
+          <w:color w:val="000000"/>
+          <w:sz w:val="22"/>
+          <w:szCs w:val="22"/>
+        </w:rPr>
+      </w:pPr>
     </w:p>
     <w:p>
       <w:pPr>
         <w:keepNext/>
-        <w:numPr>
-          <w:ilvl w:val="0"/>
-          <w:numId w:val="5"/>
-        </w:numPr>
         <w:pBdr>
           <w:top w:val="none" w:sz="0" w:space="0" w:color="000000"/>
           <w:left w:val="none" w:sz="0" w:space="0" w:color="000000"/>
@@ -589,10 +904,10 @@
           <w:between w:val="nil"/>
         </w:pBdr>
         <w:spacing w:before="283" w:after="170"/>
+        <w:jc w:val="center"/>
         <w:rPr>
           <w:rFonts w:ascii="Verdana" w:eastAsia="Verdana" w:hAnsi="Verdana" w:cs="Verdana"/>
           <w:b/>
-          <w:i/>
           <w:color w:val="000000"/>
           <w:sz w:val="32"/>
           <w:szCs w:val="32"/>
@@ -602,7 +917,6 @@
         <w:rPr>
           <w:rFonts w:ascii="Verdana" w:eastAsia="Verdana" w:hAnsi="Verdana" w:cs="Verdana"/>
           <w:b/>
-          <w:i/>
           <w:color w:val="000000"/>
           <w:sz w:val="32"/>
           <w:szCs w:val="32"/>
@@ -653,7 +967,6 @@
             <w:r>
               <w:rPr>
                 <w:rFonts w:ascii="Verdana" w:eastAsia="Verdana" w:hAnsi="Verdana" w:cs="Verdana"/>
-                <w:i/>
                 <w:sz w:val="22"/>
                 <w:szCs w:val="22"/>
               </w:rPr>
@@ -664,7 +977,6 @@
             <w:r>
               <w:rPr>
                 <w:rFonts w:ascii="Verdana" w:eastAsia="Verdana" w:hAnsi="Verdana" w:cs="Verdana"/>
-                <w:i/>
                 <w:sz w:val="22"/>
                 <w:szCs w:val="22"/>
               </w:rPr>
@@ -696,7 +1008,6 @@
             <w:r>
               <w:rPr>
                 <w:rFonts w:ascii="Verdana" w:eastAsia="Verdana" w:hAnsi="Verdana" w:cs="Verdana"/>
-                <w:i/>
                 <w:sz w:val="22"/>
                 <w:szCs w:val="22"/>
               </w:rPr>
@@ -707,7 +1018,6 @@
             <w:r>
               <w:rPr>
                 <w:rFonts w:ascii="Verdana" w:eastAsia="Verdana" w:hAnsi="Verdana" w:cs="Verdana"/>
-                <w:i/>
                 <w:sz w:val="22"/>
                 <w:szCs w:val="22"/>
               </w:rPr>
@@ -740,7 +1050,6 @@
             <w:r>
               <w:rPr>
                 <w:rFonts w:ascii="Verdana" w:eastAsia="Verdana" w:hAnsi="Verdana" w:cs="Verdana"/>
-                <w:i/>
                 <w:sz w:val="22"/>
                 <w:szCs w:val="22"/>
               </w:rPr>
@@ -751,7 +1060,6 @@
             <w:r>
               <w:rPr>
                 <w:rFonts w:ascii="Verdana" w:eastAsia="Verdana" w:hAnsi="Verdana" w:cs="Verdana"/>
-                <w:i/>
                 <w:sz w:val="22"/>
                 <w:szCs w:val="22"/>
               </w:rPr>
@@ -783,7 +1091,6 @@
             <w:r>
               <w:rPr>
                 <w:rFonts w:ascii="Verdana" w:eastAsia="Verdana" w:hAnsi="Verdana" w:cs="Verdana"/>
-                <w:i/>
                 <w:sz w:val="22"/>
                 <w:szCs w:val="22"/>
               </w:rPr>
@@ -794,7 +1101,6 @@
             <w:r>
               <w:rPr>
                 <w:rFonts w:ascii="Verdana" w:eastAsia="Verdana" w:hAnsi="Verdana" w:cs="Verdana"/>
-                <w:i/>
                 <w:sz w:val="22"/>
                 <w:szCs w:val="22"/>
               </w:rPr>
@@ -827,7 +1133,6 @@
             <w:r>
               <w:rPr>
                 <w:rFonts w:ascii="Verdana" w:eastAsia="Verdana" w:hAnsi="Verdana" w:cs="Verdana"/>
-                <w:i/>
                 <w:sz w:val="22"/>
                 <w:szCs w:val="22"/>
               </w:rPr>
@@ -838,7 +1143,6 @@
             <w:r>
               <w:rPr>
                 <w:rFonts w:ascii="Verdana" w:eastAsia="Verdana" w:hAnsi="Verdana" w:cs="Verdana"/>
-                <w:i/>
                 <w:sz w:val="22"/>
                 <w:szCs w:val="22"/>
               </w:rPr>
@@ -848,7 +1152,6 @@
           <w:r>
             <w:rPr>
               <w:rFonts w:ascii="Verdana" w:eastAsia="Verdana" w:hAnsi="Verdana" w:cs="Verdana"/>
-              <w:i/>
               <w:sz w:val="22"/>
               <w:szCs w:val="22"/>
             </w:rPr>
@@ -878,7 +1181,6 @@
             <w:r>
               <w:rPr>
                 <w:rFonts w:ascii="Verdana" w:eastAsia="Verdana" w:hAnsi="Verdana" w:cs="Verdana"/>
-                <w:i/>
                 <w:sz w:val="22"/>
                 <w:szCs w:val="22"/>
               </w:rPr>
@@ -889,7 +1191,6 @@
             <w:r>
               <w:rPr>
                 <w:rFonts w:ascii="Verdana" w:eastAsia="Verdana" w:hAnsi="Verdana" w:cs="Verdana"/>
-                <w:i/>
                 <w:sz w:val="22"/>
                 <w:szCs w:val="22"/>
               </w:rPr>
@@ -899,7 +1200,6 @@
           <w:r>
             <w:rPr>
               <w:rFonts w:ascii="Verdana" w:eastAsia="Verdana" w:hAnsi="Verdana" w:cs="Verdana"/>
-              <w:i/>
               <w:sz w:val="22"/>
               <w:szCs w:val="22"/>
             </w:rPr>
@@ -930,7 +1230,6 @@
             <w:r>
               <w:rPr>
                 <w:rFonts w:ascii="Verdana" w:eastAsia="Verdana" w:hAnsi="Verdana" w:cs="Verdana"/>
-                <w:i/>
                 <w:sz w:val="22"/>
                 <w:szCs w:val="22"/>
               </w:rPr>
@@ -941,7 +1240,6 @@
             <w:r>
               <w:rPr>
                 <w:rFonts w:ascii="Verdana" w:eastAsia="Verdana" w:hAnsi="Verdana" w:cs="Verdana"/>
-                <w:i/>
                 <w:sz w:val="22"/>
                 <w:szCs w:val="22"/>
               </w:rPr>
@@ -951,7 +1249,6 @@
           <w:r>
             <w:rPr>
               <w:rFonts w:ascii="Verdana" w:eastAsia="Verdana" w:hAnsi="Verdana" w:cs="Verdana"/>
-              <w:i/>
               <w:sz w:val="22"/>
               <w:szCs w:val="22"/>
             </w:rPr>
@@ -982,7 +1279,6 @@
             <w:r>
               <w:rPr>
                 <w:rFonts w:ascii="Verdana" w:eastAsia="Verdana" w:hAnsi="Verdana" w:cs="Verdana"/>
-                <w:i/>
                 <w:sz w:val="22"/>
                 <w:szCs w:val="22"/>
               </w:rPr>
@@ -993,7 +1289,6 @@
             <w:r>
               <w:rPr>
                 <w:rFonts w:ascii="Verdana" w:eastAsia="Verdana" w:hAnsi="Verdana" w:cs="Verdana"/>
-                <w:i/>
                 <w:sz w:val="22"/>
                 <w:szCs w:val="22"/>
               </w:rPr>
@@ -1003,7 +1298,6 @@
           <w:r>
             <w:rPr>
               <w:rFonts w:ascii="Verdana" w:eastAsia="Verdana" w:hAnsi="Verdana" w:cs="Verdana"/>
-              <w:i/>
               <w:sz w:val="22"/>
               <w:szCs w:val="22"/>
             </w:rPr>
@@ -1034,7 +1328,6 @@
             <w:r>
               <w:rPr>
                 <w:rFonts w:ascii="Verdana" w:eastAsia="Verdana" w:hAnsi="Verdana" w:cs="Verdana"/>
-                <w:i/>
                 <w:sz w:val="22"/>
                 <w:szCs w:val="22"/>
               </w:rPr>
@@ -1045,7 +1338,6 @@
             <w:r>
               <w:rPr>
                 <w:rFonts w:ascii="Verdana" w:eastAsia="Verdana" w:hAnsi="Verdana" w:cs="Verdana"/>
-                <w:i/>
                 <w:sz w:val="22"/>
                 <w:szCs w:val="22"/>
               </w:rPr>
@@ -1055,7 +1347,6 @@
           <w:r>
             <w:rPr>
               <w:rFonts w:ascii="Verdana" w:eastAsia="Verdana" w:hAnsi="Verdana" w:cs="Verdana"/>
-              <w:i/>
               <w:sz w:val="22"/>
               <w:szCs w:val="22"/>
             </w:rPr>
@@ -1085,7 +1376,6 @@
             <w:r>
               <w:rPr>
                 <w:rFonts w:ascii="Verdana" w:eastAsia="Verdana" w:hAnsi="Verdana" w:cs="Verdana"/>
-                <w:i/>
                 <w:sz w:val="22"/>
                 <w:szCs w:val="22"/>
               </w:rPr>
@@ -1096,7 +1386,6 @@
             <w:r>
               <w:rPr>
                 <w:rFonts w:ascii="Verdana" w:eastAsia="Verdana" w:hAnsi="Verdana" w:cs="Verdana"/>
-                <w:i/>
                 <w:sz w:val="22"/>
                 <w:szCs w:val="22"/>
               </w:rPr>
@@ -1106,7 +1395,6 @@
           <w:r>
             <w:rPr>
               <w:rFonts w:ascii="Verdana" w:eastAsia="Verdana" w:hAnsi="Verdana" w:cs="Verdana"/>
-              <w:i/>
               <w:sz w:val="22"/>
               <w:szCs w:val="22"/>
             </w:rPr>
@@ -1136,7 +1424,6 @@
             <w:r>
               <w:rPr>
                 <w:rFonts w:ascii="Verdana" w:eastAsia="Verdana" w:hAnsi="Verdana" w:cs="Verdana"/>
-                <w:i/>
                 <w:sz w:val="22"/>
                 <w:szCs w:val="22"/>
               </w:rPr>
@@ -1147,7 +1434,6 @@
             <w:r>
               <w:rPr>
                 <w:rFonts w:ascii="Verdana" w:eastAsia="Verdana" w:hAnsi="Verdana" w:cs="Verdana"/>
-                <w:i/>
                 <w:sz w:val="22"/>
                 <w:szCs w:val="22"/>
               </w:rPr>
@@ -1157,7 +1443,6 @@
           <w:r>
             <w:rPr>
               <w:rFonts w:ascii="Verdana" w:eastAsia="Verdana" w:hAnsi="Verdana" w:cs="Verdana"/>
-              <w:i/>
               <w:sz w:val="22"/>
               <w:szCs w:val="22"/>
             </w:rPr>
@@ -1187,7 +1472,6 @@
             <w:r>
               <w:rPr>
                 <w:rFonts w:ascii="Verdana" w:eastAsia="Verdana" w:hAnsi="Verdana" w:cs="Verdana"/>
-                <w:i/>
                 <w:sz w:val="22"/>
                 <w:szCs w:val="22"/>
               </w:rPr>
@@ -1198,7 +1482,6 @@
             <w:r>
               <w:rPr>
                 <w:rFonts w:ascii="Verdana" w:eastAsia="Verdana" w:hAnsi="Verdana" w:cs="Verdana"/>
-                <w:i/>
                 <w:sz w:val="22"/>
                 <w:szCs w:val="22"/>
               </w:rPr>
@@ -1208,7 +1491,6 @@
           <w:r>
             <w:rPr>
               <w:rFonts w:ascii="Verdana" w:eastAsia="Verdana" w:hAnsi="Verdana" w:cs="Verdana"/>
-              <w:i/>
               <w:sz w:val="22"/>
               <w:szCs w:val="22"/>
             </w:rPr>
@@ -1238,7 +1520,6 @@
             <w:r>
               <w:rPr>
                 <w:rFonts w:ascii="Verdana" w:eastAsia="Verdana" w:hAnsi="Verdana" w:cs="Verdana"/>
-                <w:i/>
                 <w:sz w:val="22"/>
                 <w:szCs w:val="22"/>
               </w:rPr>
@@ -1249,7 +1530,6 @@
             <w:r>
               <w:rPr>
                 <w:rFonts w:ascii="Verdana" w:eastAsia="Verdana" w:hAnsi="Verdana" w:cs="Verdana"/>
-                <w:i/>
                 <w:sz w:val="22"/>
                 <w:szCs w:val="22"/>
               </w:rPr>
@@ -1259,7 +1539,6 @@
           <w:r>
             <w:rPr>
               <w:rFonts w:ascii="Verdana" w:eastAsia="Verdana" w:hAnsi="Verdana" w:cs="Verdana"/>
-              <w:i/>
               <w:sz w:val="22"/>
               <w:szCs w:val="22"/>
             </w:rPr>
@@ -1290,7 +1569,6 @@
             <w:r>
               <w:rPr>
                 <w:rFonts w:ascii="Verdana" w:eastAsia="Verdana" w:hAnsi="Verdana" w:cs="Verdana"/>
-                <w:i/>
                 <w:sz w:val="22"/>
                 <w:szCs w:val="22"/>
               </w:rPr>
@@ -1301,7 +1579,6 @@
             <w:r>
               <w:rPr>
                 <w:rFonts w:ascii="Verdana" w:eastAsia="Verdana" w:hAnsi="Verdana" w:cs="Verdana"/>
-                <w:i/>
                 <w:sz w:val="22"/>
                 <w:szCs w:val="22"/>
               </w:rPr>
@@ -1311,7 +1588,6 @@
           <w:r>
             <w:rPr>
               <w:rFonts w:ascii="Verdana" w:eastAsia="Verdana" w:hAnsi="Verdana" w:cs="Verdana"/>
-              <w:i/>
               <w:sz w:val="22"/>
               <w:szCs w:val="22"/>
             </w:rPr>
@@ -1342,7 +1618,6 @@
             <w:r>
               <w:rPr>
                 <w:rFonts w:ascii="Verdana" w:eastAsia="Verdana" w:hAnsi="Verdana" w:cs="Verdana"/>
-                <w:i/>
                 <w:sz w:val="22"/>
                 <w:szCs w:val="22"/>
               </w:rPr>
@@ -1353,7 +1628,6 @@
             <w:r>
               <w:rPr>
                 <w:rFonts w:ascii="Verdana" w:eastAsia="Verdana" w:hAnsi="Verdana" w:cs="Verdana"/>
-                <w:i/>
                 <w:sz w:val="22"/>
                 <w:szCs w:val="22"/>
               </w:rPr>
@@ -1363,7 +1637,6 @@
           <w:r>
             <w:rPr>
               <w:rFonts w:ascii="Verdana" w:eastAsia="Verdana" w:hAnsi="Verdana" w:cs="Verdana"/>
-              <w:i/>
               <w:sz w:val="22"/>
               <w:szCs w:val="22"/>
             </w:rPr>
@@ -1393,7 +1666,6 @@
             <w:r>
               <w:rPr>
                 <w:rFonts w:ascii="Verdana" w:eastAsia="Verdana" w:hAnsi="Verdana" w:cs="Verdana"/>
-                <w:i/>
                 <w:sz w:val="22"/>
                 <w:szCs w:val="22"/>
               </w:rPr>
@@ -1404,7 +1676,6 @@
             <w:r>
               <w:rPr>
                 <w:rFonts w:ascii="Verdana" w:eastAsia="Verdana" w:hAnsi="Verdana" w:cs="Verdana"/>
-                <w:i/>
                 <w:sz w:val="22"/>
                 <w:szCs w:val="22"/>
               </w:rPr>
@@ -1414,7 +1685,6 @@
           <w:r>
             <w:rPr>
               <w:rFonts w:ascii="Verdana" w:eastAsia="Verdana" w:hAnsi="Verdana" w:cs="Verdana"/>
-              <w:i/>
               <w:sz w:val="22"/>
               <w:szCs w:val="22"/>
             </w:rPr>
@@ -1444,7 +1714,6 @@
             <w:r>
               <w:rPr>
                 <w:rFonts w:ascii="Verdana" w:eastAsia="Verdana" w:hAnsi="Verdana" w:cs="Verdana"/>
-                <w:i/>
                 <w:sz w:val="22"/>
                 <w:szCs w:val="22"/>
               </w:rPr>
@@ -1455,7 +1724,6 @@
             <w:r>
               <w:rPr>
                 <w:rFonts w:ascii="Verdana" w:eastAsia="Verdana" w:hAnsi="Verdana" w:cs="Verdana"/>
-                <w:i/>
                 <w:sz w:val="22"/>
                 <w:szCs w:val="22"/>
               </w:rPr>
@@ -1465,7 +1733,6 @@
           <w:r>
             <w:rPr>
               <w:rFonts w:ascii="Verdana" w:eastAsia="Verdana" w:hAnsi="Verdana" w:cs="Verdana"/>
-              <w:i/>
               <w:sz w:val="22"/>
               <w:szCs w:val="22"/>
             </w:rPr>
@@ -1495,7 +1762,6 @@
             <w:r>
               <w:rPr>
                 <w:rFonts w:ascii="Verdana" w:eastAsia="Verdana" w:hAnsi="Verdana" w:cs="Verdana"/>
-                <w:i/>
                 <w:sz w:val="22"/>
                 <w:szCs w:val="22"/>
               </w:rPr>
@@ -1506,7 +1772,6 @@
             <w:r>
               <w:rPr>
                 <w:rFonts w:ascii="Verdana" w:eastAsia="Verdana" w:hAnsi="Verdana" w:cs="Verdana"/>
-                <w:i/>
                 <w:sz w:val="22"/>
                 <w:szCs w:val="22"/>
               </w:rPr>
@@ -1516,7 +1781,6 @@
           <w:r>
             <w:rPr>
               <w:rFonts w:ascii="Verdana" w:eastAsia="Verdana" w:hAnsi="Verdana" w:cs="Verdana"/>
-              <w:i/>
               <w:sz w:val="22"/>
               <w:szCs w:val="22"/>
             </w:rPr>
@@ -1548,7 +1812,6 @@
             <w:r>
               <w:rPr>
                 <w:rFonts w:ascii="Verdana" w:eastAsia="Verdana" w:hAnsi="Verdana" w:cs="Verdana"/>
-                <w:i/>
                 <w:sz w:val="22"/>
                 <w:szCs w:val="22"/>
               </w:rPr>
@@ -1559,7 +1822,6 @@
             <w:r>
               <w:rPr>
                 <w:rFonts w:ascii="Verdana" w:eastAsia="Verdana" w:hAnsi="Verdana" w:cs="Verdana"/>
-                <w:i/>
                 <w:sz w:val="22"/>
                 <w:szCs w:val="22"/>
               </w:rPr>
@@ -6331,42 +6593,14 @@
           <w:between w:val="nil"/>
         </w:pBdr>
         <w:spacing w:before="170" w:after="57"/>
-        <w:ind w:left="720"/>
-        <w:jc w:val="center"/>
-        <w:rPr>
-          <w:rFonts w:ascii="Verdana" w:eastAsia="Verdana" w:hAnsi="Verdana" w:cs="Verdana"/>
-          <w:color w:val="000000"/>
-          <w:sz w:val="24"/>
-          <w:szCs w:val="24"/>
-        </w:rPr>
-      </w:pPr>
-      <w:r>
-        <w:rPr>
-          <w:rFonts w:ascii="Verdana" w:eastAsia="Verdana" w:hAnsi="Verdana" w:cs="Verdana"/>
-          <w:color w:val="000000"/>
-          <w:sz w:val="24"/>
-          <w:szCs w:val="24"/>
-        </w:rPr>
-        <w:t xml:space="preserve">/* </w:t>
-      </w:r>
-      <w:r>
-        <w:rPr>
-          <w:rFonts w:ascii="Verdana" w:eastAsia="Verdana" w:hAnsi="Verdana" w:cs="Verdana"/>
-          <w:color w:val="000000"/>
-          <w:sz w:val="24"/>
-          <w:szCs w:val="24"/>
-        </w:rPr>
-        <w:t xml:space="preserve">AGGIUNGI IMMAGINI DEL SOFTWARE E DELLO “SPECCHIO” </w:t>
-      </w:r>
-      <w:r>
-        <w:rPr>
-          <w:rFonts w:ascii="Verdana" w:eastAsia="Verdana" w:hAnsi="Verdana" w:cs="Verdana"/>
-          <w:color w:val="000000"/>
-          <w:sz w:val="24"/>
-          <w:szCs w:val="24"/>
-        </w:rPr>
-        <w:t>*/</w:t>
-      </w:r>
+        <w:jc w:val="both"/>
+        <w:rPr>
+          <w:rFonts w:ascii="Verdana" w:eastAsia="Verdana" w:hAnsi="Verdana" w:cs="Verdana"/>
+          <w:color w:val="000000"/>
+          <w:sz w:val="22"/>
+          <w:szCs w:val="22"/>
+        </w:rPr>
+      </w:pPr>
     </w:p>
     <w:p>
       <w:pPr>
@@ -6447,313 +6681,6 @@
           <w:szCs w:val="22"/>
         </w:rPr>
       </w:pPr>
-      <w:r>
-        <w:rPr>
-          <w:rFonts w:ascii="Verdana" w:eastAsia="Verdana" w:hAnsi="Verdana" w:cs="Verdana"/>
-          <w:color w:val="000000"/>
-          <w:sz w:val="22"/>
-          <w:szCs w:val="22"/>
-        </w:rPr>
-        <w:lastRenderedPageBreak/>
-        <w:t xml:space="preserve">Il terzo progetto </w:t>
-      </w:r>
-      <w:r>
-        <w:rPr>
-          <w:rFonts w:ascii="Verdana" w:eastAsia="Verdana" w:hAnsi="Verdana" w:cs="Verdana"/>
-          <w:color w:val="000000"/>
-          <w:sz w:val="22"/>
-          <w:szCs w:val="22"/>
-        </w:rPr>
-        <w:t xml:space="preserve">a </w:t>
-      </w:r>
-      <w:r>
-        <w:rPr>
-          <w:rFonts w:ascii="Verdana" w:eastAsia="Verdana" w:hAnsi="Verdana" w:cs="Verdana"/>
-          <w:color w:val="000000"/>
-          <w:sz w:val="22"/>
-          <w:szCs w:val="22"/>
-        </w:rPr>
-        <w:t>me affidatomi è stato quello di realizzare un programma che permettesse di pianificare e calcolare le tempistiche dei processi produttivi delle macchine a controllo numerico presenti in azienda e adibite all’are</w:t>
-      </w:r>
-      <w:r>
-        <w:rPr>
-          <w:rFonts w:ascii="Verdana" w:eastAsia="Verdana" w:hAnsi="Verdana" w:cs="Verdana"/>
-          <w:color w:val="000000"/>
-          <w:sz w:val="22"/>
-          <w:szCs w:val="22"/>
-        </w:rPr>
-        <w:t>a delle lavorazioni meccaniche.</w:t>
-      </w:r>
-      <w:r>
-        <w:rPr>
-          <w:rFonts w:ascii="Verdana" w:eastAsia="Verdana" w:hAnsi="Verdana" w:cs="Verdana"/>
-          <w:color w:val="000000"/>
-          <w:sz w:val="22"/>
-          <w:szCs w:val="22"/>
-        </w:rPr>
-        <w:t xml:space="preserve"> Il programma si è rivelato fin da subito difficile da realizzare e ad ora, terminato lo stage, non sono riuscito ad ultimarlo, ma personalmente sono soddisfatto dei risultati conseguiti ovvero un programma che</w:t>
-      </w:r>
-      <w:r>
-        <w:rPr>
-          <w:rFonts w:ascii="Verdana" w:eastAsia="Verdana" w:hAnsi="Verdana" w:cs="Verdana"/>
-          <w:color w:val="000000"/>
-          <w:sz w:val="22"/>
-          <w:szCs w:val="22"/>
-        </w:rPr>
-        <w:t>,</w:t>
-      </w:r>
-      <w:r>
-        <w:rPr>
-          <w:rFonts w:ascii="Verdana" w:eastAsia="Verdana" w:hAnsi="Verdana" w:cs="Verdana"/>
-          <w:color w:val="000000"/>
-          <w:sz w:val="22"/>
-          <w:szCs w:val="22"/>
-        </w:rPr>
-        <w:t xml:space="preserve"> inserendo le ore di lavorazione calcolate dall’utente attraverso varie percentuali inerenti a delle fasi di lavora</w:t>
-      </w:r>
-      <w:r>
-        <w:rPr>
-          <w:rFonts w:ascii="Verdana" w:eastAsia="Verdana" w:hAnsi="Verdana" w:cs="Verdana"/>
-          <w:color w:val="000000"/>
-          <w:sz w:val="22"/>
-          <w:szCs w:val="22"/>
-        </w:rPr>
-        <w:t xml:space="preserve">zione, (sette per la precisione), </w:t>
-      </w:r>
-      <w:r>
-        <w:rPr>
-          <w:rFonts w:ascii="Verdana" w:eastAsia="Verdana" w:hAnsi="Verdana" w:cs="Verdana"/>
-          <w:color w:val="000000"/>
-          <w:sz w:val="22"/>
-          <w:szCs w:val="22"/>
-        </w:rPr>
-        <w:t xml:space="preserve">calcola i tempi </w:t>
-      </w:r>
-      <w:r>
-        <w:rPr>
-          <w:rFonts w:ascii="Verdana" w:eastAsia="Verdana" w:hAnsi="Verdana" w:cs="Verdana"/>
-          <w:color w:val="000000"/>
-          <w:sz w:val="22"/>
-          <w:szCs w:val="22"/>
-        </w:rPr>
-        <w:t>totali della lavorazione</w:t>
-      </w:r>
-      <w:r>
-        <w:rPr>
-          <w:rFonts w:ascii="Verdana" w:eastAsia="Verdana" w:hAnsi="Verdana" w:cs="Verdana"/>
-          <w:color w:val="000000"/>
-          <w:sz w:val="22"/>
-          <w:szCs w:val="22"/>
-        </w:rPr>
-        <w:t xml:space="preserve"> e li visualizza in un calendario attraver</w:t>
-      </w:r>
-      <w:r>
-        <w:rPr>
-          <w:rFonts w:ascii="Verdana" w:eastAsia="Verdana" w:hAnsi="Verdana" w:cs="Verdana"/>
-          <w:color w:val="000000"/>
-          <w:sz w:val="22"/>
-          <w:szCs w:val="22"/>
-        </w:rPr>
-        <w:t>s</w:t>
-      </w:r>
-      <w:r>
-        <w:rPr>
-          <w:rFonts w:ascii="Verdana" w:eastAsia="Verdana" w:hAnsi="Verdana" w:cs="Verdana"/>
-          <w:color w:val="000000"/>
-          <w:sz w:val="22"/>
-          <w:szCs w:val="22"/>
-        </w:rPr>
-        <w:t>o un foglio Excel.</w:t>
-      </w:r>
-      <w:r>
-        <w:rPr>
-          <w:rFonts w:ascii="Verdana" w:eastAsia="Verdana" w:hAnsi="Verdana" w:cs="Verdana"/>
-          <w:color w:val="000000"/>
-          <w:sz w:val="22"/>
-          <w:szCs w:val="22"/>
-        </w:rPr>
-        <w:t xml:space="preserve"> Per questo lavoro ho deciso di usare il linguaggio di programmazione C# creando una Form App, ovvero un’applicazione che dispone di un’interfaccia utente, usando gli strumenti messi a disposizione da Microsoft attraverso l’IDE Visual Studio versione </w:t>
-      </w:r>
-      <w:r>
-        <w:rPr>
-          <w:rFonts w:ascii="Verdana" w:eastAsia="Verdana" w:hAnsi="Verdana" w:cs="Verdana"/>
-          <w:color w:val="000000"/>
-          <w:sz w:val="22"/>
-          <w:szCs w:val="22"/>
-        </w:rPr>
-        <w:t xml:space="preserve">Community </w:t>
-      </w:r>
-      <w:r>
-        <w:rPr>
-          <w:rFonts w:ascii="Verdana" w:eastAsia="Verdana" w:hAnsi="Verdana" w:cs="Verdana"/>
-          <w:color w:val="000000"/>
-          <w:sz w:val="22"/>
-          <w:szCs w:val="22"/>
-        </w:rPr>
-        <w:t>2017. Ho scelto poi di usare anche un database in locale nella quale salvare le lavorazioni che l’utente decide di creare in occasione di test</w:t>
-      </w:r>
-      <w:r>
-        <w:rPr>
-          <w:rFonts w:ascii="Verdana" w:eastAsia="Verdana" w:hAnsi="Verdana" w:cs="Verdana"/>
-          <w:color w:val="000000"/>
-          <w:sz w:val="22"/>
-          <w:szCs w:val="22"/>
-        </w:rPr>
-        <w:t xml:space="preserve"> o prove varie e mi sono affidato a MySQL, database relazionale di Oracle che si integra a Visual Studio e con cui avevo già confidenza. Per la ma</w:t>
-      </w:r>
-      <w:r>
-        <w:rPr>
-          <w:rFonts w:ascii="Verdana" w:eastAsia="Verdana" w:hAnsi="Verdana" w:cs="Verdana"/>
-          <w:color w:val="000000"/>
-          <w:sz w:val="22"/>
-          <w:szCs w:val="22"/>
-        </w:rPr>
-        <w:t>nipolazione del foglio Excel</w:t>
-      </w:r>
-      <w:r>
-        <w:rPr>
-          <w:rFonts w:ascii="Verdana" w:eastAsia="Verdana" w:hAnsi="Verdana" w:cs="Verdana"/>
-          <w:color w:val="000000"/>
-          <w:sz w:val="22"/>
-          <w:szCs w:val="22"/>
-        </w:rPr>
-        <w:t xml:space="preserve"> ho deciso di usare una libreria, SpreadSheetLight,</w:t>
-      </w:r>
-      <w:r>
-        <w:rPr>
-          <w:rFonts w:ascii="Verdana" w:eastAsia="Verdana" w:hAnsi="Verdana" w:cs="Verdana"/>
-          <w:color w:val="000000"/>
-          <w:sz w:val="22"/>
-          <w:szCs w:val="22"/>
-        </w:rPr>
-        <w:t xml:space="preserve"> installabile</w:t>
-      </w:r>
-      <w:r>
-        <w:rPr>
-          <w:rFonts w:ascii="Verdana" w:eastAsia="Verdana" w:hAnsi="Verdana" w:cs="Verdana"/>
-          <w:color w:val="000000"/>
-          <w:sz w:val="22"/>
-          <w:szCs w:val="22"/>
-        </w:rPr>
-        <w:t xml:space="preserve"> tramite i</w:t>
-      </w:r>
-      <w:r>
-        <w:rPr>
-          <w:rFonts w:ascii="Verdana" w:eastAsia="Verdana" w:hAnsi="Verdana" w:cs="Verdana"/>
-          <w:color w:val="000000"/>
-          <w:sz w:val="22"/>
-          <w:szCs w:val="22"/>
-        </w:rPr>
-        <w:t xml:space="preserve"> pacchetti</w:t>
-      </w:r>
-      <w:r>
-        <w:rPr>
-          <w:rFonts w:ascii="Verdana" w:eastAsia="Verdana" w:hAnsi="Verdana" w:cs="Verdana"/>
-          <w:color w:val="000000"/>
-          <w:sz w:val="22"/>
-          <w:szCs w:val="22"/>
-        </w:rPr>
-        <w:t xml:space="preserve"> NuGet</w:t>
-      </w:r>
-      <w:r>
-        <w:rPr>
-          <w:rFonts w:ascii="Verdana" w:eastAsia="Verdana" w:hAnsi="Verdana" w:cs="Verdana"/>
-          <w:color w:val="000000"/>
-          <w:sz w:val="22"/>
-          <w:szCs w:val="22"/>
-        </w:rPr>
-        <w:t xml:space="preserve"> direttamente</w:t>
-      </w:r>
-      <w:r>
-        <w:rPr>
-          <w:rFonts w:ascii="Verdana" w:eastAsia="Verdana" w:hAnsi="Verdana" w:cs="Verdana"/>
-          <w:color w:val="000000"/>
-          <w:sz w:val="22"/>
-          <w:szCs w:val="22"/>
-        </w:rPr>
-        <w:t xml:space="preserve"> dall’IDE precedentemente citato; inizialmente ho avuto difficoltà nella manipolazione della libreria ma successivamente alla lettura della documentazione </w:t>
-      </w:r>
-      <w:r>
-        <w:rPr>
-          <w:rFonts w:ascii="Verdana" w:eastAsia="Verdana" w:hAnsi="Verdana" w:cs="Verdana"/>
-          <w:color w:val="000000"/>
-          <w:sz w:val="22"/>
-          <w:szCs w:val="22"/>
-        </w:rPr>
-        <w:t>ho proseguito nel mio operato</w:t>
-      </w:r>
-      <w:r>
-        <w:rPr>
-          <w:rFonts w:ascii="Verdana" w:eastAsia="Verdana" w:hAnsi="Verdana" w:cs="Verdana"/>
-          <w:color w:val="000000"/>
-          <w:sz w:val="22"/>
-          <w:szCs w:val="22"/>
-        </w:rPr>
-        <w:t>;</w:t>
-      </w:r>
-      <w:r>
-        <w:rPr>
-          <w:rFonts w:ascii="Verdana" w:eastAsia="Verdana" w:hAnsi="Verdana" w:cs="Verdana"/>
-          <w:color w:val="000000"/>
-          <w:sz w:val="22"/>
-          <w:szCs w:val="22"/>
-        </w:rPr>
-        <w:t xml:space="preserve"> ho riscontrato difficoltà anche</w:t>
-      </w:r>
-      <w:r>
-        <w:rPr>
-          <w:rFonts w:ascii="Verdana" w:eastAsia="Verdana" w:hAnsi="Verdana" w:cs="Verdana"/>
-          <w:color w:val="000000"/>
-          <w:sz w:val="22"/>
-          <w:szCs w:val="22"/>
-        </w:rPr>
-        <w:t xml:space="preserve"> nella creazione della form app in se, ovvero nella sua parte grafico-funzionale in quanto</w:t>
-      </w:r>
-      <w:r>
-        <w:rPr>
-          <w:rFonts w:ascii="Verdana" w:eastAsia="Verdana" w:hAnsi="Verdana" w:cs="Verdana"/>
-          <w:color w:val="000000"/>
-          <w:sz w:val="22"/>
-          <w:szCs w:val="22"/>
-        </w:rPr>
-        <w:t xml:space="preserve"> ero alla</w:t>
-      </w:r>
-      <w:r>
-        <w:rPr>
-          <w:rFonts w:ascii="Verdana" w:eastAsia="Verdana" w:hAnsi="Verdana" w:cs="Verdana"/>
-          <w:color w:val="000000"/>
-          <w:sz w:val="22"/>
-          <w:szCs w:val="22"/>
-        </w:rPr>
-        <w:t xml:space="preserve"> </w:t>
-      </w:r>
-      <w:r>
-        <w:rPr>
-          <w:rFonts w:ascii="Verdana" w:eastAsia="Verdana" w:hAnsi="Verdana" w:cs="Verdana"/>
-          <w:color w:val="000000"/>
-          <w:sz w:val="22"/>
-          <w:szCs w:val="22"/>
-        </w:rPr>
-        <w:t>prima esperienza con tali strumenti ma sempre grazie a delle guide online sono riuscito a trovar</w:t>
-      </w:r>
-      <w:r>
-        <w:rPr>
-          <w:rFonts w:ascii="Verdana" w:eastAsia="Verdana" w:hAnsi="Verdana" w:cs="Verdana"/>
-          <w:color w:val="000000"/>
-          <w:sz w:val="22"/>
-          <w:szCs w:val="22"/>
-        </w:rPr>
-        <w:t>e sempre delle soluzioni ot</w:t>
-      </w:r>
-      <w:r>
-        <w:rPr>
-          <w:rFonts w:ascii="Verdana" w:eastAsia="Verdana" w:hAnsi="Verdana" w:cs="Verdana"/>
-          <w:color w:val="000000"/>
-          <w:sz w:val="22"/>
-          <w:szCs w:val="22"/>
-        </w:rPr>
-        <w:t>timali ai problemi riscontrati.</w:t>
-      </w:r>
     </w:p>
     <w:p>
       <w:pPr>
@@ -6770,10 +6697,56 @@
         <w:rPr>
           <w:rFonts w:ascii="Verdana" w:eastAsia="Verdana" w:hAnsi="Verdana" w:cs="Verdana"/>
           <w:color w:val="000000"/>
-          <w:sz w:val="22"/>
-          <w:szCs w:val="22"/>
-        </w:rPr>
-      </w:pPr>
+          <w:sz w:val="16"/>
+          <w:szCs w:val="16"/>
+        </w:rPr>
+      </w:pPr>
+      <w:r>
+        <w:rPr>
+          <w:rFonts w:ascii="Verdana" w:eastAsia="Verdana" w:hAnsi="Verdana" w:cs="Verdana"/>
+          <w:color w:val="000000"/>
+          <w:sz w:val="16"/>
+          <w:szCs w:val="16"/>
+        </w:rPr>
+        <w:lastRenderedPageBreak/>
+        <w:t>Di seguito</w:t>
+      </w:r>
+      <w:r>
+        <w:rPr>
+          <w:rFonts w:ascii="Verdana" w:eastAsia="Verdana" w:hAnsi="Verdana" w:cs="Verdana"/>
+          <w:color w:val="000000"/>
+          <w:sz w:val="16"/>
+          <w:szCs w:val="16"/>
+        </w:rPr>
+        <w:t xml:space="preserve"> delle immagini</w:t>
+      </w:r>
+      <w:r>
+        <w:rPr>
+          <w:rFonts w:ascii="Verdana" w:eastAsia="Verdana" w:hAnsi="Verdana" w:cs="Verdana"/>
+          <w:color w:val="000000"/>
+          <w:sz w:val="16"/>
+          <w:szCs w:val="16"/>
+        </w:rPr>
+        <w:t xml:space="preserve"> che rappresenta</w:t>
+      </w:r>
+      <w:r>
+        <w:rPr>
+          <w:rFonts w:ascii="Verdana" w:eastAsia="Verdana" w:hAnsi="Verdana" w:cs="Verdana"/>
+          <w:color w:val="000000"/>
+          <w:sz w:val="16"/>
+          <w:szCs w:val="16"/>
+        </w:rPr>
+        <w:t>no</w:t>
+      </w:r>
+      <w:r>
+        <w:rPr>
+          <w:rFonts w:ascii="Verdana" w:eastAsia="Verdana" w:hAnsi="Verdana" w:cs="Verdana"/>
+          <w:color w:val="000000"/>
+          <w:sz w:val="16"/>
+          <w:szCs w:val="16"/>
+        </w:rPr>
+        <w:t xml:space="preserve"> la home page del software magic mirror</w:t>
+      </w:r>
     </w:p>
     <w:p>
       <w:pPr>
@@ -6790,70 +6763,23 @@
         <w:rPr>
           <w:rFonts w:ascii="Verdana" w:eastAsia="Verdana" w:hAnsi="Verdana" w:cs="Verdana"/>
           <w:color w:val="000000"/>
-          <w:sz w:val="16"/>
-          <w:szCs w:val="16"/>
-        </w:rPr>
-      </w:pPr>
-      <w:r>
-        <w:rPr>
-          <w:rFonts w:ascii="Verdana" w:eastAsia="Verdana" w:hAnsi="Verdana" w:cs="Verdana"/>
-          <w:color w:val="000000"/>
-          <w:sz w:val="16"/>
-          <w:szCs w:val="16"/>
-        </w:rPr>
-        <w:t>Di seguito sono riportate delle immagini che illustrano un pezzo dell’applicazione realizzata</w:t>
-      </w:r>
-      <w:r>
-        <w:rPr>
-          <w:rFonts w:ascii="Verdana" w:eastAsia="Verdana" w:hAnsi="Verdana" w:cs="Verdana"/>
-          <w:color w:val="000000"/>
-          <w:sz w:val="16"/>
-          <w:szCs w:val="16"/>
-        </w:rPr>
-        <w:t>.</w:t>
-      </w:r>
-    </w:p>
-    <w:p>
-      <w:pPr>
-        <w:keepNext/>
-        <w:pBdr>
-          <w:top w:val="none" w:sz="0" w:space="0" w:color="000000"/>
-          <w:left w:val="none" w:sz="0" w:space="0" w:color="000000"/>
-          <w:bottom w:val="none" w:sz="0" w:space="0" w:color="000000"/>
-          <w:right w:val="none" w:sz="0" w:space="0" w:color="000000"/>
-          <w:between w:val="nil"/>
-        </w:pBdr>
-        <w:spacing w:before="170" w:after="57"/>
-        <w:jc w:val="both"/>
-        <w:rPr>
-          <w:rFonts w:ascii="Verdana" w:eastAsia="Verdana" w:hAnsi="Verdana" w:cs="Verdana"/>
-          <w:color w:val="000000"/>
-          <w:sz w:val="16"/>
-          <w:szCs w:val="16"/>
-        </w:rPr>
-      </w:pPr>
-    </w:p>
-    <w:p>
-      <w:pPr>
-        <w:jc w:val="both"/>
-        <w:rPr>
-          <w:rFonts w:ascii="Verdana" w:eastAsia="Verdana" w:hAnsi="Verdana"/>
-          <w:sz w:val="24"/>
-          <w:szCs w:val="24"/>
-        </w:rPr>
-      </w:pPr>
-      <w:r>
-        <w:rPr>
-          <w:rFonts w:ascii="Verdana" w:eastAsia="Verdana" w:hAnsi="Verdana"/>
+          <w:sz w:val="22"/>
+          <w:szCs w:val="22"/>
+        </w:rPr>
+      </w:pPr>
+      <w:r>
+        <w:rPr>
+          <w:rFonts w:ascii="Verdana" w:eastAsia="Verdana" w:hAnsi="Verdana" w:cs="Verdana"/>
           <w:noProof/>
+          <w:color w:val="000000"/>
           <w:sz w:val="22"/>
           <w:szCs w:val="22"/>
         </w:rPr>
         <w:drawing>
-          <wp:inline distT="0" distB="0" distL="0" distR="0" wp14:anchorId="0825268C" wp14:editId="1444893A">
-            <wp:extent cx="5760720" cy="3093720"/>
+          <wp:inline distT="0" distB="0" distL="0" distR="0">
+            <wp:extent cx="5760720" cy="3240405"/>
             <wp:effectExtent l="0" t="0" r="0" b="0"/>
-            <wp:docPr id="13" name="Immagine 13"/>
+            <wp:docPr id="20" name="Immagine 20"/>
             <wp:cNvGraphicFramePr>
               <a:graphicFrameLocks xmlns:a="http://schemas.openxmlformats.org/drawingml/2006/main" noChangeAspect="1"/>
             </wp:cNvGraphicFramePr>
@@ -6861,11 +6787,150 @@
               <a:graphicData uri="http://schemas.openxmlformats.org/drawingml/2006/picture">
                 <pic:pic xmlns:pic="http://schemas.openxmlformats.org/drawingml/2006/picture">
                   <pic:nvPicPr>
-                    <pic:cNvPr id="13" name="Capture.PNG"/>
+                    <pic:cNvPr id="20" name="main_magic_mirror.JPG"/>
                     <pic:cNvPicPr/>
                   </pic:nvPicPr>
                   <pic:blipFill>
                     <a:blip r:embed="rId18" cstate="print">
+                      <a:extLst>
+                        <a:ext uri="{28A0092B-C50C-407E-A947-70E740481C1C}">
+                          <a14:useLocalDpi xmlns:a14="http://schemas.microsoft.com/office/drawing/2010/main" val="0"/>
+                        </a:ext>
+                      </a:extLst>
+                    </a:blip>
+                    <a:stretch>
+                      <a:fillRect/>
+                    </a:stretch>
+                  </pic:blipFill>
+                  <pic:spPr>
+                    <a:xfrm>
+                      <a:off x="0" y="0"/>
+                      <a:ext cx="5760720" cy="3240405"/>
+                    </a:xfrm>
+                    <a:prstGeom prst="rect">
+                      <a:avLst/>
+                    </a:prstGeom>
+                  </pic:spPr>
+                </pic:pic>
+              </a:graphicData>
+            </a:graphic>
+          </wp:inline>
+        </w:drawing>
+      </w:r>
+    </w:p>
+    <w:p>
+      <w:pPr>
+        <w:keepNext/>
+        <w:pBdr>
+          <w:top w:val="none" w:sz="0" w:space="0" w:color="000000"/>
+          <w:left w:val="none" w:sz="0" w:space="0" w:color="000000"/>
+          <w:bottom w:val="none" w:sz="0" w:space="0" w:color="000000"/>
+          <w:right w:val="none" w:sz="0" w:space="0" w:color="000000"/>
+          <w:between w:val="nil"/>
+        </w:pBdr>
+        <w:spacing w:before="170" w:after="57"/>
+        <w:jc w:val="both"/>
+        <w:rPr>
+          <w:rFonts w:ascii="Verdana" w:eastAsia="Verdana" w:hAnsi="Verdana" w:cs="Verdana"/>
+          <w:color w:val="000000"/>
+          <w:sz w:val="16"/>
+          <w:szCs w:val="16"/>
+        </w:rPr>
+      </w:pPr>
+      <w:r>
+        <w:rPr>
+          <w:rFonts w:ascii="Verdana" w:eastAsia="Verdana" w:hAnsi="Verdana" w:cs="Verdana"/>
+          <w:color w:val="000000"/>
+          <w:sz w:val="16"/>
+          <w:szCs w:val="16"/>
+        </w:rPr>
+        <w:t>La main page, devo si visualizzano le notizie, l’ora e la data oltre agli eventi del calendario</w:t>
+      </w:r>
+    </w:p>
+    <w:p>
+      <w:pPr>
+        <w:keepNext/>
+        <w:pBdr>
+          <w:top w:val="none" w:sz="0" w:space="0" w:color="000000"/>
+          <w:left w:val="none" w:sz="0" w:space="0" w:color="000000"/>
+          <w:bottom w:val="none" w:sz="0" w:space="0" w:color="000000"/>
+          <w:right w:val="none" w:sz="0" w:space="0" w:color="000000"/>
+          <w:between w:val="nil"/>
+        </w:pBdr>
+        <w:spacing w:before="170" w:after="57"/>
+        <w:jc w:val="both"/>
+        <w:rPr>
+          <w:rFonts w:ascii="Verdana" w:eastAsia="Verdana" w:hAnsi="Verdana" w:cs="Verdana"/>
+          <w:color w:val="000000"/>
+          <w:sz w:val="16"/>
+          <w:szCs w:val="16"/>
+        </w:rPr>
+      </w:pPr>
+    </w:p>
+    <w:p>
+      <w:pPr>
+        <w:keepNext/>
+        <w:pBdr>
+          <w:top w:val="none" w:sz="0" w:space="0" w:color="000000"/>
+          <w:left w:val="none" w:sz="0" w:space="0" w:color="000000"/>
+          <w:bottom w:val="none" w:sz="0" w:space="0" w:color="000000"/>
+          <w:right w:val="none" w:sz="0" w:space="0" w:color="000000"/>
+          <w:between w:val="nil"/>
+        </w:pBdr>
+        <w:spacing w:before="170" w:after="57"/>
+        <w:jc w:val="both"/>
+        <w:rPr>
+          <w:rFonts w:ascii="Verdana" w:eastAsia="Verdana" w:hAnsi="Verdana" w:cs="Verdana"/>
+          <w:color w:val="000000"/>
+          <w:sz w:val="16"/>
+          <w:szCs w:val="16"/>
+        </w:rPr>
+      </w:pPr>
+    </w:p>
+    <w:p>
+      <w:pPr>
+        <w:keepNext/>
+        <w:pBdr>
+          <w:top w:val="none" w:sz="0" w:space="0" w:color="000000"/>
+          <w:left w:val="none" w:sz="0" w:space="0" w:color="000000"/>
+          <w:bottom w:val="none" w:sz="0" w:space="0" w:color="000000"/>
+          <w:right w:val="none" w:sz="0" w:space="0" w:color="000000"/>
+          <w:between w:val="nil"/>
+        </w:pBdr>
+        <w:spacing w:before="170" w:after="57"/>
+        <w:jc w:val="both"/>
+        <w:rPr>
+          <w:rFonts w:ascii="Verdana" w:eastAsia="Verdana" w:hAnsi="Verdana" w:cs="Verdana"/>
+          <w:color w:val="000000"/>
+          <w:sz w:val="22"/>
+          <w:szCs w:val="22"/>
+        </w:rPr>
+      </w:pPr>
+      <w:r>
+        <w:rPr>
+          <w:rFonts w:ascii="Verdana" w:eastAsia="Verdana" w:hAnsi="Verdana" w:cs="Verdana"/>
+          <w:noProof/>
+          <w:color w:val="000000"/>
+          <w:sz w:val="22"/>
+          <w:szCs w:val="22"/>
+        </w:rPr>
+        <w:drawing>
+          <wp:inline distT="0" distB="0" distL="0" distR="0">
+            <wp:extent cx="5760720" cy="3093720"/>
+            <wp:effectExtent l="0" t="0" r="0" b="0"/>
+            <wp:docPr id="25" name="Immagine 25"/>
+            <wp:cNvGraphicFramePr>
+              <a:graphicFrameLocks xmlns:a="http://schemas.openxmlformats.org/drawingml/2006/main" noChangeAspect="1"/>
+            </wp:cNvGraphicFramePr>
+            <a:graphic xmlns:a="http://schemas.openxmlformats.org/drawingml/2006/main">
+              <a:graphicData uri="http://schemas.openxmlformats.org/drawingml/2006/picture">
+                <pic:pic xmlns:pic="http://schemas.openxmlformats.org/drawingml/2006/picture">
+                  <pic:nvPicPr>
+                    <pic:cNvPr id="25" name="pezzo_html.JPG"/>
+                    <pic:cNvPicPr/>
+                  </pic:nvPicPr>
+                  <pic:blipFill>
+                    <a:blip r:embed="rId19" cstate="print">
                       <a:extLst>
                         <a:ext uri="{28A0092B-C50C-407E-A947-70E740481C1C}">
                           <a14:useLocalDpi xmlns:a14="http://schemas.microsoft.com/office/drawing/2010/main" val="0"/>
@@ -6894,6 +6959,559 @@
     </w:p>
     <w:p>
       <w:pPr>
+        <w:keepNext/>
+        <w:pBdr>
+          <w:top w:val="none" w:sz="0" w:space="0" w:color="000000"/>
+          <w:left w:val="none" w:sz="0" w:space="0" w:color="000000"/>
+          <w:bottom w:val="none" w:sz="0" w:space="0" w:color="000000"/>
+          <w:right w:val="none" w:sz="0" w:space="0" w:color="000000"/>
+          <w:between w:val="nil"/>
+        </w:pBdr>
+        <w:spacing w:before="170" w:after="57"/>
+        <w:jc w:val="both"/>
+        <w:rPr>
+          <w:rFonts w:ascii="Verdana" w:eastAsia="Verdana" w:hAnsi="Verdana" w:cs="Verdana"/>
+          <w:color w:val="000000"/>
+          <w:sz w:val="16"/>
+          <w:szCs w:val="16"/>
+        </w:rPr>
+      </w:pPr>
+      <w:r>
+        <w:rPr>
+          <w:rFonts w:ascii="Verdana" w:eastAsia="Verdana" w:hAnsi="Verdana" w:cs="Verdana"/>
+          <w:color w:val="000000"/>
+          <w:sz w:val="16"/>
+          <w:szCs w:val="16"/>
+        </w:rPr>
+        <w:t>Un pezzo di codice che rappresenta la pagina principale del software</w:t>
+      </w:r>
+    </w:p>
+    <w:p>
+      <w:pPr>
+        <w:keepNext/>
+        <w:pBdr>
+          <w:top w:val="none" w:sz="0" w:space="0" w:color="000000"/>
+          <w:left w:val="none" w:sz="0" w:space="0" w:color="000000"/>
+          <w:bottom w:val="none" w:sz="0" w:space="0" w:color="000000"/>
+          <w:right w:val="none" w:sz="0" w:space="0" w:color="000000"/>
+          <w:between w:val="nil"/>
+        </w:pBdr>
+        <w:spacing w:before="170" w:after="57"/>
+        <w:jc w:val="both"/>
+        <w:rPr>
+          <w:rFonts w:ascii="Verdana" w:eastAsia="Verdana" w:hAnsi="Verdana" w:cs="Verdana"/>
+          <w:color w:val="000000"/>
+          <w:sz w:val="22"/>
+          <w:szCs w:val="22"/>
+        </w:rPr>
+      </w:pPr>
+    </w:p>
+    <w:p>
+      <w:pPr>
+        <w:keepNext/>
+        <w:pBdr>
+          <w:top w:val="none" w:sz="0" w:space="0" w:color="000000"/>
+          <w:left w:val="none" w:sz="0" w:space="0" w:color="000000"/>
+          <w:bottom w:val="none" w:sz="0" w:space="0" w:color="000000"/>
+          <w:right w:val="none" w:sz="0" w:space="0" w:color="000000"/>
+          <w:between w:val="nil"/>
+        </w:pBdr>
+        <w:spacing w:before="170" w:after="57"/>
+        <w:jc w:val="both"/>
+        <w:rPr>
+          <w:rFonts w:ascii="Verdana" w:eastAsia="Verdana" w:hAnsi="Verdana" w:cs="Verdana"/>
+          <w:color w:val="000000"/>
+          <w:sz w:val="22"/>
+          <w:szCs w:val="22"/>
+        </w:rPr>
+      </w:pPr>
+    </w:p>
+    <w:p>
+      <w:pPr>
+        <w:keepNext/>
+        <w:pBdr>
+          <w:top w:val="none" w:sz="0" w:space="0" w:color="000000"/>
+          <w:left w:val="none" w:sz="0" w:space="0" w:color="000000"/>
+          <w:bottom w:val="none" w:sz="0" w:space="0" w:color="000000"/>
+          <w:right w:val="none" w:sz="0" w:space="0" w:color="000000"/>
+          <w:between w:val="nil"/>
+        </w:pBdr>
+        <w:spacing w:before="170" w:after="57"/>
+        <w:jc w:val="both"/>
+        <w:rPr>
+          <w:rFonts w:ascii="Verdana" w:eastAsia="Verdana" w:hAnsi="Verdana" w:cs="Verdana"/>
+          <w:color w:val="000000"/>
+          <w:sz w:val="22"/>
+          <w:szCs w:val="22"/>
+        </w:rPr>
+      </w:pPr>
+    </w:p>
+    <w:p>
+      <w:pPr>
+        <w:keepNext/>
+        <w:pBdr>
+          <w:top w:val="none" w:sz="0" w:space="0" w:color="000000"/>
+          <w:left w:val="none" w:sz="0" w:space="0" w:color="000000"/>
+          <w:bottom w:val="none" w:sz="0" w:space="0" w:color="000000"/>
+          <w:right w:val="none" w:sz="0" w:space="0" w:color="000000"/>
+          <w:between w:val="nil"/>
+        </w:pBdr>
+        <w:spacing w:before="170" w:after="57"/>
+        <w:jc w:val="both"/>
+        <w:rPr>
+          <w:rFonts w:ascii="Verdana" w:eastAsia="Verdana" w:hAnsi="Verdana" w:cs="Verdana"/>
+          <w:color w:val="000000"/>
+          <w:sz w:val="22"/>
+          <w:szCs w:val="22"/>
+        </w:rPr>
+      </w:pPr>
+      <w:r>
+        <w:rPr>
+          <w:rFonts w:ascii="Verdana" w:eastAsia="Verdana" w:hAnsi="Verdana" w:cs="Verdana"/>
+          <w:color w:val="000000"/>
+          <w:sz w:val="22"/>
+          <w:szCs w:val="22"/>
+        </w:rPr>
+        <w:lastRenderedPageBreak/>
+        <w:t xml:space="preserve">Il terzo progetto </w:t>
+      </w:r>
+      <w:r>
+        <w:rPr>
+          <w:rFonts w:ascii="Verdana" w:eastAsia="Verdana" w:hAnsi="Verdana" w:cs="Verdana"/>
+          <w:color w:val="000000"/>
+          <w:sz w:val="22"/>
+          <w:szCs w:val="22"/>
+        </w:rPr>
+        <w:t xml:space="preserve">a </w:t>
+      </w:r>
+      <w:r>
+        <w:rPr>
+          <w:rFonts w:ascii="Verdana" w:eastAsia="Verdana" w:hAnsi="Verdana" w:cs="Verdana"/>
+          <w:color w:val="000000"/>
+          <w:sz w:val="22"/>
+          <w:szCs w:val="22"/>
+        </w:rPr>
+        <w:t>me affidatomi è stato quello di realizzare un programma che permettesse di pianificare e calcolare le tempistiche dei processi produttivi delle macchine a controllo numerico presenti in azienda e adibite all’are</w:t>
+      </w:r>
+      <w:r>
+        <w:rPr>
+          <w:rFonts w:ascii="Verdana" w:eastAsia="Verdana" w:hAnsi="Verdana" w:cs="Verdana"/>
+          <w:color w:val="000000"/>
+          <w:sz w:val="22"/>
+          <w:szCs w:val="22"/>
+        </w:rPr>
+        <w:t>a delle lavorazioni meccaniche.</w:t>
+      </w:r>
+      <w:r>
+        <w:rPr>
+          <w:rFonts w:ascii="Verdana" w:eastAsia="Verdana" w:hAnsi="Verdana" w:cs="Verdana"/>
+          <w:color w:val="000000"/>
+          <w:sz w:val="22"/>
+          <w:szCs w:val="22"/>
+        </w:rPr>
+        <w:t xml:space="preserve"> Il programma si è rivelato fin da subito difficile da realizzare e ad ora, terminato lo stage, non sono riuscito ad ultimarlo, ma personalmente sono soddisfatto dei risultati conseguiti ovvero un programma che</w:t>
+      </w:r>
+      <w:r>
+        <w:rPr>
+          <w:rFonts w:ascii="Verdana" w:eastAsia="Verdana" w:hAnsi="Verdana" w:cs="Verdana"/>
+          <w:color w:val="000000"/>
+          <w:sz w:val="22"/>
+          <w:szCs w:val="22"/>
+        </w:rPr>
+        <w:t>,</w:t>
+      </w:r>
+      <w:r>
+        <w:rPr>
+          <w:rFonts w:ascii="Verdana" w:eastAsia="Verdana" w:hAnsi="Verdana" w:cs="Verdana"/>
+          <w:color w:val="000000"/>
+          <w:sz w:val="22"/>
+          <w:szCs w:val="22"/>
+        </w:rPr>
+        <w:t xml:space="preserve"> inserendo le ore di lavorazione calcolate dall’utente attraverso varie percentuali inerenti a delle fasi di lavora</w:t>
+      </w:r>
+      <w:r>
+        <w:rPr>
+          <w:rFonts w:ascii="Verdana" w:eastAsia="Verdana" w:hAnsi="Verdana" w:cs="Verdana"/>
+          <w:color w:val="000000"/>
+          <w:sz w:val="22"/>
+          <w:szCs w:val="22"/>
+        </w:rPr>
+        <w:t xml:space="preserve">zione, (sette per la precisione), </w:t>
+      </w:r>
+      <w:r>
+        <w:rPr>
+          <w:rFonts w:ascii="Verdana" w:eastAsia="Verdana" w:hAnsi="Verdana" w:cs="Verdana"/>
+          <w:color w:val="000000"/>
+          <w:sz w:val="22"/>
+          <w:szCs w:val="22"/>
+        </w:rPr>
+        <w:t xml:space="preserve">calcola i tempi </w:t>
+      </w:r>
+      <w:r>
+        <w:rPr>
+          <w:rFonts w:ascii="Verdana" w:eastAsia="Verdana" w:hAnsi="Verdana" w:cs="Verdana"/>
+          <w:color w:val="000000"/>
+          <w:sz w:val="22"/>
+          <w:szCs w:val="22"/>
+        </w:rPr>
+        <w:t>totali della lavorazione</w:t>
+      </w:r>
+      <w:r>
+        <w:rPr>
+          <w:rFonts w:ascii="Verdana" w:eastAsia="Verdana" w:hAnsi="Verdana" w:cs="Verdana"/>
+          <w:color w:val="000000"/>
+          <w:sz w:val="22"/>
+          <w:szCs w:val="22"/>
+        </w:rPr>
+        <w:t xml:space="preserve"> e li visualizza in un calendario attraver</w:t>
+      </w:r>
+      <w:r>
+        <w:rPr>
+          <w:rFonts w:ascii="Verdana" w:eastAsia="Verdana" w:hAnsi="Verdana" w:cs="Verdana"/>
+          <w:color w:val="000000"/>
+          <w:sz w:val="22"/>
+          <w:szCs w:val="22"/>
+        </w:rPr>
+        <w:t>s</w:t>
+      </w:r>
+      <w:r>
+        <w:rPr>
+          <w:rFonts w:ascii="Verdana" w:eastAsia="Verdana" w:hAnsi="Verdana" w:cs="Verdana"/>
+          <w:color w:val="000000"/>
+          <w:sz w:val="22"/>
+          <w:szCs w:val="22"/>
+        </w:rPr>
+        <w:t>o un foglio Excel.</w:t>
+      </w:r>
+      <w:r>
+        <w:rPr>
+          <w:rFonts w:ascii="Verdana" w:eastAsia="Verdana" w:hAnsi="Verdana" w:cs="Verdana"/>
+          <w:color w:val="000000"/>
+          <w:sz w:val="22"/>
+          <w:szCs w:val="22"/>
+        </w:rPr>
+        <w:t xml:space="preserve"> Per questo lavoro ho deciso di usare il linguaggio di programmazione C# creando una Form App, ovvero un’applicazione che dispone di un’interfaccia utente, usando gli strumenti messi a disposizione da Microsoft attraverso l’IDE Visual Studio versione </w:t>
+      </w:r>
+      <w:r>
+        <w:rPr>
+          <w:rFonts w:ascii="Verdana" w:eastAsia="Verdana" w:hAnsi="Verdana" w:cs="Verdana"/>
+          <w:color w:val="000000"/>
+          <w:sz w:val="22"/>
+          <w:szCs w:val="22"/>
+        </w:rPr>
+        <w:t xml:space="preserve">Community </w:t>
+      </w:r>
+      <w:r>
+        <w:rPr>
+          <w:rFonts w:ascii="Verdana" w:eastAsia="Verdana" w:hAnsi="Verdana" w:cs="Verdana"/>
+          <w:color w:val="000000"/>
+          <w:sz w:val="22"/>
+          <w:szCs w:val="22"/>
+        </w:rPr>
+        <w:t>2017. Ho scelto poi di usare anche un database in locale nella quale salvare le lavorazioni che l’utente decide di creare in occasione di test</w:t>
+      </w:r>
+      <w:r>
+        <w:rPr>
+          <w:rFonts w:ascii="Verdana" w:eastAsia="Verdana" w:hAnsi="Verdana" w:cs="Verdana"/>
+          <w:color w:val="000000"/>
+          <w:sz w:val="22"/>
+          <w:szCs w:val="22"/>
+        </w:rPr>
+        <w:t xml:space="preserve"> o prove varie e mi sono affidato a MySQL, database relazionale di Oracle che si integra a Visual Studio e con cui avevo già confidenza. Per la ma</w:t>
+      </w:r>
+      <w:r>
+        <w:rPr>
+          <w:rFonts w:ascii="Verdana" w:eastAsia="Verdana" w:hAnsi="Verdana" w:cs="Verdana"/>
+          <w:color w:val="000000"/>
+          <w:sz w:val="22"/>
+          <w:szCs w:val="22"/>
+        </w:rPr>
+        <w:t>nipolazione del foglio Excel</w:t>
+      </w:r>
+      <w:r>
+        <w:rPr>
+          <w:rFonts w:ascii="Verdana" w:eastAsia="Verdana" w:hAnsi="Verdana" w:cs="Verdana"/>
+          <w:color w:val="000000"/>
+          <w:sz w:val="22"/>
+          <w:szCs w:val="22"/>
+        </w:rPr>
+        <w:t xml:space="preserve"> ho deciso di usare una libreria, SpreadSheetLight,</w:t>
+      </w:r>
+      <w:r>
+        <w:rPr>
+          <w:rFonts w:ascii="Verdana" w:eastAsia="Verdana" w:hAnsi="Verdana" w:cs="Verdana"/>
+          <w:color w:val="000000"/>
+          <w:sz w:val="22"/>
+          <w:szCs w:val="22"/>
+        </w:rPr>
+        <w:t xml:space="preserve"> installabile</w:t>
+      </w:r>
+      <w:r>
+        <w:rPr>
+          <w:rFonts w:ascii="Verdana" w:eastAsia="Verdana" w:hAnsi="Verdana" w:cs="Verdana"/>
+          <w:color w:val="000000"/>
+          <w:sz w:val="22"/>
+          <w:szCs w:val="22"/>
+        </w:rPr>
+        <w:t xml:space="preserve"> tramite i</w:t>
+      </w:r>
+      <w:r>
+        <w:rPr>
+          <w:rFonts w:ascii="Verdana" w:eastAsia="Verdana" w:hAnsi="Verdana" w:cs="Verdana"/>
+          <w:color w:val="000000"/>
+          <w:sz w:val="22"/>
+          <w:szCs w:val="22"/>
+        </w:rPr>
+        <w:t xml:space="preserve"> pacchetti</w:t>
+      </w:r>
+      <w:r>
+        <w:rPr>
+          <w:rFonts w:ascii="Verdana" w:eastAsia="Verdana" w:hAnsi="Verdana" w:cs="Verdana"/>
+          <w:color w:val="000000"/>
+          <w:sz w:val="22"/>
+          <w:szCs w:val="22"/>
+        </w:rPr>
+        <w:t xml:space="preserve"> NuGet</w:t>
+      </w:r>
+      <w:r>
+        <w:rPr>
+          <w:rFonts w:ascii="Verdana" w:eastAsia="Verdana" w:hAnsi="Verdana" w:cs="Verdana"/>
+          <w:color w:val="000000"/>
+          <w:sz w:val="22"/>
+          <w:szCs w:val="22"/>
+        </w:rPr>
+        <w:t xml:space="preserve"> direttamente</w:t>
+      </w:r>
+      <w:r>
+        <w:rPr>
+          <w:rFonts w:ascii="Verdana" w:eastAsia="Verdana" w:hAnsi="Verdana" w:cs="Verdana"/>
+          <w:color w:val="000000"/>
+          <w:sz w:val="22"/>
+          <w:szCs w:val="22"/>
+        </w:rPr>
+        <w:t xml:space="preserve"> dall’IDE precedentemente citato; inizialmente ho avuto difficoltà nella manipolazione della libreria ma successivamente alla lettura della documentazione </w:t>
+      </w:r>
+      <w:r>
+        <w:rPr>
+          <w:rFonts w:ascii="Verdana" w:eastAsia="Verdana" w:hAnsi="Verdana" w:cs="Verdana"/>
+          <w:color w:val="000000"/>
+          <w:sz w:val="22"/>
+          <w:szCs w:val="22"/>
+        </w:rPr>
+        <w:t>ho proseguito nel mio operato</w:t>
+      </w:r>
+      <w:r>
+        <w:rPr>
+          <w:rFonts w:ascii="Verdana" w:eastAsia="Verdana" w:hAnsi="Verdana" w:cs="Verdana"/>
+          <w:color w:val="000000"/>
+          <w:sz w:val="22"/>
+          <w:szCs w:val="22"/>
+        </w:rPr>
+        <w:t>;</w:t>
+      </w:r>
+      <w:r>
+        <w:rPr>
+          <w:rFonts w:ascii="Verdana" w:eastAsia="Verdana" w:hAnsi="Verdana" w:cs="Verdana"/>
+          <w:color w:val="000000"/>
+          <w:sz w:val="22"/>
+          <w:szCs w:val="22"/>
+        </w:rPr>
+        <w:t xml:space="preserve"> ho riscontrato difficoltà anche</w:t>
+      </w:r>
+      <w:r>
+        <w:rPr>
+          <w:rFonts w:ascii="Verdana" w:eastAsia="Verdana" w:hAnsi="Verdana" w:cs="Verdana"/>
+          <w:color w:val="000000"/>
+          <w:sz w:val="22"/>
+          <w:szCs w:val="22"/>
+        </w:rPr>
+        <w:t xml:space="preserve"> nella creazione della form app in se, ovvero nella sua parte grafico-funzionale in quanto</w:t>
+      </w:r>
+      <w:r>
+        <w:rPr>
+          <w:rFonts w:ascii="Verdana" w:eastAsia="Verdana" w:hAnsi="Verdana" w:cs="Verdana"/>
+          <w:color w:val="000000"/>
+          <w:sz w:val="22"/>
+          <w:szCs w:val="22"/>
+        </w:rPr>
+        <w:t xml:space="preserve"> ero alla</w:t>
+      </w:r>
+      <w:r>
+        <w:rPr>
+          <w:rFonts w:ascii="Verdana" w:eastAsia="Verdana" w:hAnsi="Verdana" w:cs="Verdana"/>
+          <w:color w:val="000000"/>
+          <w:sz w:val="22"/>
+          <w:szCs w:val="22"/>
+        </w:rPr>
+        <w:t xml:space="preserve"> </w:t>
+      </w:r>
+      <w:r>
+        <w:rPr>
+          <w:rFonts w:ascii="Verdana" w:eastAsia="Verdana" w:hAnsi="Verdana" w:cs="Verdana"/>
+          <w:color w:val="000000"/>
+          <w:sz w:val="22"/>
+          <w:szCs w:val="22"/>
+        </w:rPr>
+        <w:t>prima esperienza con tali strumenti ma sempre grazie a delle guide online sono riuscito a trovar</w:t>
+      </w:r>
+      <w:r>
+        <w:rPr>
+          <w:rFonts w:ascii="Verdana" w:eastAsia="Verdana" w:hAnsi="Verdana" w:cs="Verdana"/>
+          <w:color w:val="000000"/>
+          <w:sz w:val="22"/>
+          <w:szCs w:val="22"/>
+        </w:rPr>
+        <w:t>e sempre delle soluzioni ot</w:t>
+      </w:r>
+      <w:r>
+        <w:rPr>
+          <w:rFonts w:ascii="Verdana" w:eastAsia="Verdana" w:hAnsi="Verdana" w:cs="Verdana"/>
+          <w:color w:val="000000"/>
+          <w:sz w:val="22"/>
+          <w:szCs w:val="22"/>
+        </w:rPr>
+        <w:t>timali ai problemi riscontrati.</w:t>
+      </w:r>
+    </w:p>
+    <w:p>
+      <w:pPr>
+        <w:keepNext/>
+        <w:pBdr>
+          <w:top w:val="none" w:sz="0" w:space="0" w:color="000000"/>
+          <w:left w:val="none" w:sz="0" w:space="0" w:color="000000"/>
+          <w:bottom w:val="none" w:sz="0" w:space="0" w:color="000000"/>
+          <w:right w:val="none" w:sz="0" w:space="0" w:color="000000"/>
+          <w:between w:val="nil"/>
+        </w:pBdr>
+        <w:spacing w:before="170" w:after="57"/>
+        <w:jc w:val="both"/>
+        <w:rPr>
+          <w:rFonts w:ascii="Verdana" w:eastAsia="Verdana" w:hAnsi="Verdana" w:cs="Verdana"/>
+          <w:color w:val="000000"/>
+          <w:sz w:val="22"/>
+          <w:szCs w:val="22"/>
+        </w:rPr>
+      </w:pPr>
+    </w:p>
+    <w:p>
+      <w:pPr>
+        <w:keepNext/>
+        <w:pBdr>
+          <w:top w:val="none" w:sz="0" w:space="0" w:color="000000"/>
+          <w:left w:val="none" w:sz="0" w:space="0" w:color="000000"/>
+          <w:bottom w:val="none" w:sz="0" w:space="0" w:color="000000"/>
+          <w:right w:val="none" w:sz="0" w:space="0" w:color="000000"/>
+          <w:between w:val="nil"/>
+        </w:pBdr>
+        <w:spacing w:before="170" w:after="57"/>
+        <w:jc w:val="both"/>
+        <w:rPr>
+          <w:rFonts w:ascii="Verdana" w:eastAsia="Verdana" w:hAnsi="Verdana" w:cs="Verdana"/>
+          <w:color w:val="000000"/>
+          <w:sz w:val="16"/>
+          <w:szCs w:val="16"/>
+        </w:rPr>
+      </w:pPr>
+      <w:r>
+        <w:rPr>
+          <w:rFonts w:ascii="Verdana" w:eastAsia="Verdana" w:hAnsi="Verdana" w:cs="Verdana"/>
+          <w:color w:val="000000"/>
+          <w:sz w:val="16"/>
+          <w:szCs w:val="16"/>
+        </w:rPr>
+        <w:t>Di seguito sono riportate delle immagini che illustrano un pezzo dell’applicazione realizzata</w:t>
+      </w:r>
+      <w:r>
+        <w:rPr>
+          <w:rFonts w:ascii="Verdana" w:eastAsia="Verdana" w:hAnsi="Verdana" w:cs="Verdana"/>
+          <w:color w:val="000000"/>
+          <w:sz w:val="16"/>
+          <w:szCs w:val="16"/>
+        </w:rPr>
+        <w:t>.</w:t>
+      </w:r>
+    </w:p>
+    <w:p>
+      <w:pPr>
+        <w:keepNext/>
+        <w:pBdr>
+          <w:top w:val="none" w:sz="0" w:space="0" w:color="000000"/>
+          <w:left w:val="none" w:sz="0" w:space="0" w:color="000000"/>
+          <w:bottom w:val="none" w:sz="0" w:space="0" w:color="000000"/>
+          <w:right w:val="none" w:sz="0" w:space="0" w:color="000000"/>
+          <w:between w:val="nil"/>
+        </w:pBdr>
+        <w:spacing w:before="170" w:after="57"/>
+        <w:jc w:val="both"/>
+        <w:rPr>
+          <w:rFonts w:ascii="Verdana" w:eastAsia="Verdana" w:hAnsi="Verdana" w:cs="Verdana"/>
+          <w:color w:val="000000"/>
+          <w:sz w:val="16"/>
+          <w:szCs w:val="16"/>
+        </w:rPr>
+      </w:pPr>
+    </w:p>
+    <w:p>
+      <w:pPr>
+        <w:jc w:val="both"/>
+        <w:rPr>
+          <w:rFonts w:ascii="Verdana" w:eastAsia="Verdana" w:hAnsi="Verdana"/>
+          <w:sz w:val="24"/>
+          <w:szCs w:val="24"/>
+        </w:rPr>
+      </w:pPr>
+      <w:r>
+        <w:rPr>
+          <w:rFonts w:ascii="Verdana" w:eastAsia="Verdana" w:hAnsi="Verdana"/>
+          <w:noProof/>
+          <w:sz w:val="22"/>
+          <w:szCs w:val="22"/>
+        </w:rPr>
+        <w:drawing>
+          <wp:inline distT="0" distB="0" distL="0" distR="0" wp14:anchorId="0825268C" wp14:editId="1444893A">
+            <wp:extent cx="5760720" cy="3093720"/>
+            <wp:effectExtent l="0" t="0" r="0" b="0"/>
+            <wp:docPr id="13" name="Immagine 13"/>
+            <wp:cNvGraphicFramePr>
+              <a:graphicFrameLocks xmlns:a="http://schemas.openxmlformats.org/drawingml/2006/main" noChangeAspect="1"/>
+            </wp:cNvGraphicFramePr>
+            <a:graphic xmlns:a="http://schemas.openxmlformats.org/drawingml/2006/main">
+              <a:graphicData uri="http://schemas.openxmlformats.org/drawingml/2006/picture">
+                <pic:pic xmlns:pic="http://schemas.openxmlformats.org/drawingml/2006/picture">
+                  <pic:nvPicPr>
+                    <pic:cNvPr id="13" name="Capture.PNG"/>
+                    <pic:cNvPicPr/>
+                  </pic:nvPicPr>
+                  <pic:blipFill>
+                    <a:blip r:embed="rId20" cstate="print">
+                      <a:extLst>
+                        <a:ext uri="{28A0092B-C50C-407E-A947-70E740481C1C}">
+                          <a14:useLocalDpi xmlns:a14="http://schemas.microsoft.com/office/drawing/2010/main" val="0"/>
+                        </a:ext>
+                      </a:extLst>
+                    </a:blip>
+                    <a:stretch>
+                      <a:fillRect/>
+                    </a:stretch>
+                  </pic:blipFill>
+                  <pic:spPr>
+                    <a:xfrm>
+                      <a:off x="0" y="0"/>
+                      <a:ext cx="5760720" cy="3093720"/>
+                    </a:xfrm>
+                    <a:prstGeom prst="rect">
+                      <a:avLst/>
+                    </a:prstGeom>
+                  </pic:spPr>
+                </pic:pic>
+              </a:graphicData>
+            </a:graphic>
+          </wp:inline>
+        </w:drawing>
+      </w:r>
+    </w:p>
+    <w:p>
+      <w:pPr>
         <w:jc w:val="both"/>
         <w:rPr>
           <w:rFonts w:ascii="Verdana" w:eastAsia="Verdana" w:hAnsi="Verdana"/>
@@ -6961,7 +7579,7 @@
                     <pic:cNvPicPr/>
                   </pic:nvPicPr>
                   <pic:blipFill>
-                    <a:blip r:embed="rId19" cstate="print">
+                    <a:blip r:embed="rId21" cstate="print">
                       <a:extLst>
                         <a:ext uri="{28A0092B-C50C-407E-A947-70E740481C1C}">
                           <a14:useLocalDpi xmlns:a14="http://schemas.microsoft.com/office/drawing/2010/main" val="0"/>
@@ -7068,7 +7686,7 @@
                     <pic:cNvPicPr/>
                   </pic:nvPicPr>
                   <pic:blipFill>
-                    <a:blip r:embed="rId20">
+                    <a:blip r:embed="rId22">
                       <a:extLst>
                         <a:ext uri="{28A0092B-C50C-407E-A947-70E740481C1C}">
                           <a14:useLocalDpi xmlns:a14="http://schemas.microsoft.com/office/drawing/2010/main" val="0"/>
@@ -7225,7 +7843,7 @@
                     <pic:cNvPicPr/>
                   </pic:nvPicPr>
                   <pic:blipFill>
-                    <a:blip r:embed="rId21">
+                    <a:blip r:embed="rId23">
                       <a:extLst>
                         <a:ext uri="{28A0092B-C50C-407E-A947-70E740481C1C}">
                           <a14:useLocalDpi xmlns:a14="http://schemas.microsoft.com/office/drawing/2010/main" val="0"/>
@@ -7679,7 +8297,16 @@
           <w:sz w:val="22"/>
           <w:szCs w:val="22"/>
         </w:rPr>
-        <w:t xml:space="preserve"> molto giovanile e cordiale e questo ha aiutato il mio reinserimento in azienda. </w:t>
+        <w:t xml:space="preserve"> molto giovanile e cordiale e questo ha aiutato i</w:t>
+      </w:r>
+      <w:r>
+        <w:rPr>
+          <w:rFonts w:ascii="Verdana" w:hAnsi="Verdana"/>
+          <w:color w:val="000000"/>
+          <w:sz w:val="22"/>
+          <w:szCs w:val="22"/>
+        </w:rPr>
+        <w:t>l mio reinserimento in azienda.</w:t>
       </w:r>
       <w:bookmarkStart w:id="13" w:name="_GoBack"/>
       <w:bookmarkEnd w:id="13"/>
@@ -7700,9 +8327,9 @@
       </w:pPr>
     </w:p>
     <w:sectPr>
-      <w:headerReference w:type="default" r:id="rId22"/>
-      <w:footerReference w:type="default" r:id="rId23"/>
-      <w:headerReference w:type="first" r:id="rId24"/>
+      <w:headerReference w:type="default" r:id="rId24"/>
+      <w:footerReference w:type="default" r:id="rId25"/>
+      <w:headerReference w:type="first" r:id="rId26"/>
       <w:pgSz w:w="11906" w:h="16838"/>
       <w:pgMar w:top="1588" w:right="1417" w:bottom="1588" w:left="1417" w:header="709" w:footer="709" w:gutter="0"/>
       <w:pgNumType w:start="1"/>
@@ -7834,7 +8461,7 @@
         <w:sz w:val="18"/>
         <w:szCs w:val="18"/>
       </w:rPr>
-      <w:t>14</w:t>
+      <w:t>15</w:t>
     </w:r>
     <w:r>
       <w:rPr>
@@ -7895,7 +8522,7 @@
         <w:sz w:val="18"/>
         <w:szCs w:val="18"/>
       </w:rPr>
-      <w:t>14</w:t>
+      <w:t>15</w:t>
     </w:r>
     <w:r>
       <w:rPr>

</xml_diff>